<commit_message>
added a few new scripts for treatment effects on allocation, components and correltaions to the stats folder
added new plots to manscript rmd
</commit_message>
<xml_diff>
--- a/manuscript/wtc1_manuscript.docx
+++ b/manuscript/wtc1_manuscript.docx
@@ -1316,11 +1316,129 @@
       </w:r>
     </w:p>
     <w:p>
+      <w:r>
+        <w:br w:type="textWrapping"/>
+      </w:r>
+      <w:r>
+        <w:rPr>
+          <w:b/>
+        </w:rPr>
+        <w:t xml:space="preserve">Figure 3</w:t>
+      </w:r>
+      <w:r>
+        <w:t xml:space="preserve">.</w:t>
+      </w:r>
+      <w:r>
+        <w:t xml:space="preserve"> </w:t>
+      </w:r>
+      <w:r>
+        <w:drawing>
+          <wp:inline>
+            <wp:extent cx="5440680" cy="7477399"/>
+            <wp:effectExtent b="0" l="0" r="0" t="0"/>
+            <wp:docPr descr="" id="1" name="Picture"/>
+            <a:graphic>
+              <a:graphicData uri="http://schemas.openxmlformats.org/drawingml/2006/picture">
+                <pic:pic>
+                  <pic:nvPicPr>
+                    <pic:cNvPr descr="wtc1_manuscript_files/figure-docx/c_cumulative-1.png" id="0" name="Picture"/>
+                    <pic:cNvPicPr>
+                      <a:picLocks noChangeArrowheads="1" noChangeAspect="1"/>
+                    </pic:cNvPicPr>
+                  </pic:nvPicPr>
+                  <pic:blipFill>
+                    <a:blip r:embed="rId43"/>
+                    <a:stretch>
+                      <a:fillRect/>
+                    </a:stretch>
+                  </pic:blipFill>
+                  <pic:spPr bwMode="auto">
+                    <a:xfrm>
+                      <a:off x="0" y="0"/>
+                      <a:ext cx="5440680" cy="7477399"/>
+                    </a:xfrm>
+                    <a:prstGeom prst="rect">
+                      <a:avLst/>
+                    </a:prstGeom>
+                    <a:noFill/>
+                    <a:ln w="9525">
+                      <a:noFill/>
+                      <a:headEnd/>
+                      <a:tailEnd/>
+                    </a:ln>
+                  </pic:spPr>
+                </pic:pic>
+              </a:graphicData>
+            </a:graphic>
+          </wp:inline>
+        </w:drawing>
+      </w:r>
+    </w:p>
+    <w:p>
+      <w:r>
+        <w:br w:type="textWrapping"/>
+      </w:r>
+      <w:r>
+        <w:rPr>
+          <w:b/>
+        </w:rPr>
+        <w:t xml:space="preserve">Figure 3</w:t>
+      </w:r>
+      <w:r>
+        <w:t xml:space="preserve">.</w:t>
+      </w:r>
+      <w:r>
+        <w:t xml:space="preserve"> </w:t>
+      </w:r>
+      <w:r>
+        <w:drawing>
+          <wp:inline>
+            <wp:extent cx="5440680" cy="5440680"/>
+            <wp:effectExtent b="0" l="0" r="0" t="0"/>
+            <wp:docPr descr="" id="1" name="Picture"/>
+            <a:graphic>
+              <a:graphicData uri="http://schemas.openxmlformats.org/drawingml/2006/picture">
+                <pic:pic>
+                  <pic:nvPicPr>
+                    <pic:cNvPr descr="wtc1_manuscript_files/figure-docx/c_allocation-1.png" id="0" name="Picture"/>
+                    <pic:cNvPicPr>
+                      <a:picLocks noChangeArrowheads="1" noChangeAspect="1"/>
+                    </pic:cNvPicPr>
+                  </pic:nvPicPr>
+                  <pic:blipFill>
+                    <a:blip r:embed="rId44"/>
+                    <a:stretch>
+                      <a:fillRect/>
+                    </a:stretch>
+                  </pic:blipFill>
+                  <pic:spPr bwMode="auto">
+                    <a:xfrm>
+                      <a:off x="0" y="0"/>
+                      <a:ext cx="5440680" cy="5440680"/>
+                    </a:xfrm>
+                    <a:prstGeom prst="rect">
+                      <a:avLst/>
+                    </a:prstGeom>
+                    <a:noFill/>
+                    <a:ln w="9525">
+                      <a:noFill/>
+                      <a:headEnd/>
+                      <a:tailEnd/>
+                    </a:ln>
+                  </pic:spPr>
+                </pic:pic>
+              </a:graphicData>
+            </a:graphic>
+          </wp:inline>
+        </w:drawing>
+      </w:r>
+    </w:p>
+    <w:p>
       <w:pPr>
         <w:pStyle w:val="Heading1"/>
       </w:pPr>
-      <w:bookmarkStart w:id="43" w:name="references"/>
-      <w:bookmarkEnd w:id="43"/>
+      <w:bookmarkStart w:id="45" w:name="references"/>
+      <w:bookmarkEnd w:id="45"/>
       <w:r>
         <w:t xml:space="preserve">References</w:t>
       </w:r>
@@ -1744,7 +1862,7 @@
     </w:lvl>
   </w:abstractNum>
   <w:abstractNum w:abstractNumId="990">
-    <w:nsid w:val="2e10a340"/>
+    <w:nsid w:val="f6964873"/>
     <w:multiLevelType w:val="multilevel"/>
     <w:lvl w:ilvl="0">
       <w:numFmt w:val="bullet"/>

</xml_diff>

<commit_message>
tweaks to plot labels
addeds results and figures...will have to be changed with new analysis
</commit_message>
<xml_diff>
--- a/manuscript/wtc1_manuscript.docx
+++ b/manuscript/wtc1_manuscript.docx
@@ -405,6 +405,28 @@
       </w:r>
       <w:r>
         <w:t xml:space="preserve">.</w:t>
+      </w:r>
+    </w:p>
+    <w:p>
+      <w:r>
+        <w:br w:type="textWrapping"/>
+      </w:r>
+      <w:r>
+        <w:t xml:space="preserve">allocation and climate change The effects of eCO2 on plant C storage will differ considerably if the C is allocated towards long-lived plant tissue (i.e. woody components), where it remains sequestered over long time periods; or alternatively, if cycling of C through the system is increased via increased allocation to short-lived tissues or reduced tissue lifespan (Luo et al., 2003; Korner et al., 2005).</w:t>
+      </w:r>
+    </w:p>
+    <w:p>
+      <w:r>
+        <w:t xml:space="preserve">eCO2 on LAI(</w:t>
+      </w:r>
+      <w:r>
+        <w:rPr>
+          <w:i/>
+        </w:rPr>
+        <w:t xml:space="preserve">something else from paper on LAI</w:t>
+      </w:r>
+      <w:r>
+        <w:t xml:space="preserve">) depend on changes in NPP but also on changes in the fraction of C allocated to foliage vs other plant components (kauwe)</w:t>
       </w:r>
     </w:p>
     <w:p>
@@ -1200,6 +1222,11 @@
       </w:r>
     </w:p>
     <w:p>
+      <w:r>
+        <w:t xml:space="preserve">anova</w:t>
+      </w:r>
+    </w:p>
+    <w:p>
       <w:pPr>
         <w:pStyle w:val="Heading1"/>
       </w:pPr>
@@ -1211,10 +1238,465 @@
     </w:p>
     <w:p>
       <w:pPr>
+        <w:pStyle w:val="Heading2"/>
+      </w:pPr>
+      <w:bookmarkStart w:id="37" w:name="total-canopy-carbon-flux-leaf-area-and-whole-tree-carbon"/>
+      <w:bookmarkEnd w:id="37"/>
+      <w:r>
+        <w:t xml:space="preserve">Total canopy carbon flux, leaf area and whole tree carbon</w:t>
+      </w:r>
+    </w:p>
+    <w:p>
+      <w:r>
+        <w:t xml:space="preserve">There was a postive linear relationship between F</w:t>
+      </w:r>
+      <w:r>
+        <w:rPr>
+          <w:vertAlign w:val="subscript"/>
+        </w:rPr>
+        <w:t xml:space="preserve">[c,t]</w:t>
+      </w:r>
+      <w:r>
+        <w:t xml:space="preserve"> </w:t>
+      </w:r>
+      <w:r>
+        <w:t xml:space="preserve">and both whole tree carbon (R</w:t>
+      </w:r>
+      <w:r>
+        <w:rPr>
+          <w:vertAlign w:val="superscript"/>
+        </w:rPr>
+        <w:t xml:space="preserve">2</w:t>
+      </w:r>
+      <w:r>
+        <w:t xml:space="preserve"> </w:t>
+      </w:r>
+      <w:r>
+        <w:t xml:space="preserve">= 0.81, Figure 1) and M</w:t>
+      </w:r>
+      <w:r>
+        <w:rPr>
+          <w:vertAlign w:val="subscript"/>
+        </w:rPr>
+        <w:t xml:space="preserve">[ab,t]</w:t>
+      </w:r>
+      <w:r>
+        <w:t xml:space="preserve"> </w:t>
+      </w:r>
+      <w:r>
+        <w:t xml:space="preserve">(R</w:t>
+      </w:r>
+      <w:r>
+        <w:rPr>
+          <w:vertAlign w:val="superscript"/>
+        </w:rPr>
+        <w:t xml:space="preserve">2</w:t>
+      </w:r>
+      <w:r>
+        <w:t xml:space="preserve"> </w:t>
+      </w:r>
+      <w:r>
+        <w:t xml:space="preserve">= 0.72, Figure 2). F</w:t>
+      </w:r>
+      <w:r>
+        <w:rPr>
+          <w:vertAlign w:val="subscript"/>
+        </w:rPr>
+        <w:t xml:space="preserve">[c,t]</w:t>
+      </w:r>
+      <w:r>
+        <w:t xml:space="preserve"> </w:t>
+      </w:r>
+      <w:r>
+        <w:t xml:space="preserve">was significantly reduced by 30.5 % under elevated CO</w:t>
+      </w:r>
+      <w:r>
+        <w:rPr>
+          <w:vertAlign w:val="subscript"/>
+        </w:rPr>
+        <w:t xml:space="preserve">2</w:t>
+      </w:r>
+      <w:r>
+        <w:t xml:space="preserve"> </w:t>
+      </w:r>
+      <w:r>
+        <w:t xml:space="preserve">(P = 0.043), while no effects of the drought treatment were detected. Similarily, both whole tree carbon and M</w:t>
+      </w:r>
+      <w:r>
+        <w:rPr>
+          <w:vertAlign w:val="subscript"/>
+        </w:rPr>
+        <w:t xml:space="preserve">[ab,t]</w:t>
+      </w:r>
+      <w:r>
+        <w:t xml:space="preserve"> </w:t>
+      </w:r>
+      <w:r>
+        <w:t xml:space="preserve">were reduced under elevated CO</w:t>
+      </w:r>
+      <w:r>
+        <w:rPr>
+          <w:vertAlign w:val="subscript"/>
+        </w:rPr>
+        <w:t xml:space="preserve">2</w:t>
+      </w:r>
+      <w:r>
+        <w:t xml:space="preserve"> </w:t>
+      </w:r>
+      <w:r>
+        <w:t xml:space="preserve">by 25.6 and 31.1 %, respectively (both P &lt; 0.04). Across the final year of the experiment leaf area was generally reduced under elevated CO</w:t>
+      </w:r>
+      <w:r>
+        <w:rPr>
+          <w:vertAlign w:val="subscript"/>
+        </w:rPr>
+        <w:t xml:space="preserve">2</w:t>
+      </w:r>
+      <w:r>
+        <w:t xml:space="preserve"> </w:t>
+      </w:r>
+      <w:r>
+        <w:t xml:space="preserve">and with reductions resulting from drought apparent over the final 5 months (Figure 3). Overall, F</w:t>
+      </w:r>
+      <w:r>
+        <w:rPr>
+          <w:vertAlign w:val="subscript"/>
+        </w:rPr>
+        <w:t xml:space="preserve">[c,t]</w:t>
+      </w:r>
+      <w:r>
+        <w:t xml:space="preserve"> </w:t>
+      </w:r>
+      <w:r>
+        <w:t xml:space="preserve">was postively correlated with total leaf area at the final harvest (P &lt; 0.001, R2 = 0.59, Figure 4).</w:t>
+      </w:r>
+    </w:p>
+    <w:p>
+      <w:pPr>
+        <w:pStyle w:val="Heading2"/>
+      </w:pPr>
+      <w:bookmarkStart w:id="38" w:name="tree-carbon-allocation-harvest"/>
+      <w:bookmarkEnd w:id="38"/>
+      <w:r>
+        <w:t xml:space="preserve">Tree carbon allocation (harvest)</w:t>
+      </w:r>
+    </w:p>
+    <w:p>
+      <w:r>
+        <w:t xml:space="preserve">Allocation of above and belowground tissue components was affected differtially by CO</w:t>
+      </w:r>
+      <w:r>
+        <w:rPr>
+          <w:vertAlign w:val="subscript"/>
+        </w:rPr>
+        <w:t xml:space="preserve">2</w:t>
+      </w:r>
+      <w:r>
+        <w:t xml:space="preserve"> </w:t>
+      </w:r>
+      <w:r>
+        <w:t xml:space="preserve">and drought treatments, yet no interactions between the treatments were detected (Table 1). The harvested standing mass of bole carbon was significantly reduced under elevated CO</w:t>
+      </w:r>
+      <w:r>
+        <w:rPr>
+          <w:vertAlign w:val="subscript"/>
+        </w:rPr>
+        <w:t xml:space="preserve">2</w:t>
+      </w:r>
+      <w:r>
+        <w:t xml:space="preserve"> </w:t>
+      </w:r>
+      <w:r>
+        <w:t xml:space="preserve">by 34.1 % (P = 0.008) and marginally reduced under drought by 22.7 % (P = 0.061). Total branch carbon mass was not affected by either treatment. Final leaf carbon mass was significantly reduced by 39.8 % in drought (P = 0.028), yet was unaffected under elevated CO</w:t>
+      </w:r>
+      <w:r>
+        <w:rPr>
+          <w:vertAlign w:val="subscript"/>
+        </w:rPr>
+        <w:t xml:space="preserve">2</w:t>
+      </w:r>
+      <w:r>
+        <w:t xml:space="preserve">. Belowground there were no effects of either treatment detected with coarse root carbon mass, however, fine root carbon mass was significantly reducted with drought by 24.8 % (P = 0.016).</w:t>
+      </w:r>
+    </w:p>
+    <w:p>
+      <w:r>
+        <w:br w:type="textWrapping"/>
+      </w:r>
+      <w:r>
+        <w:t xml:space="preserve">Final LMF was marginally greater under elevated CO</w:t>
+      </w:r>
+      <w:r>
+        <w:rPr>
+          <w:vertAlign w:val="subscript"/>
+        </w:rPr>
+        <w:t xml:space="preserve">2</w:t>
+      </w:r>
+      <w:r>
+        <w:t xml:space="preserve"> </w:t>
+      </w:r>
+      <w:r>
+        <w:t xml:space="preserve">(P = 0.0557), largely due to reductions in LMF in drought treatments under ambient CO</w:t>
+      </w:r>
+      <w:r>
+        <w:rPr>
+          <w:vertAlign w:val="subscript"/>
+        </w:rPr>
+        <w:t xml:space="preserve">2</w:t>
+      </w:r>
+      <w:r>
+        <w:t xml:space="preserve"> </w:t>
+      </w:r>
+      <w:r>
+        <w:t xml:space="preserve">(Table). Final LMF was not correlated with F</w:t>
+      </w:r>
+      <w:r>
+        <w:rPr>
+          <w:vertAlign w:val="subscript"/>
+        </w:rPr>
+        <w:t xml:space="preserve">[c,t]</w:t>
+      </w:r>
+      <w:r>
+        <w:t xml:space="preserve"> </w:t>
+      </w:r>
+      <w:r>
+        <w:t xml:space="preserve">(R</w:t>
+      </w:r>
+      <w:r>
+        <w:rPr>
+          <w:vertAlign w:val="superscript"/>
+        </w:rPr>
+        <w:t xml:space="preserve">2</w:t>
+      </w:r>
+      <w:r>
+        <w:t xml:space="preserve"> </w:t>
+      </w:r>
+      <w:r>
+        <w:t xml:space="preserve">= 0.03, Figure 5a). Final SMF was reduced by 12% under elevated CO</w:t>
+      </w:r>
+      <w:r>
+        <w:rPr>
+          <w:vertAlign w:val="subscript"/>
+        </w:rPr>
+        <w:t xml:space="preserve">2</w:t>
+      </w:r>
+      <w:r>
+        <w:t xml:space="preserve"> </w:t>
+      </w:r>
+      <w:r>
+        <w:t xml:space="preserve">(P = 0.022), with no effect of the drought treatment detected. Final SMF was postively correlated with F</w:t>
+      </w:r>
+      <w:r>
+        <w:rPr>
+          <w:vertAlign w:val="subscript"/>
+        </w:rPr>
+        <w:t xml:space="preserve">[c,t]</w:t>
+      </w:r>
+      <w:r>
+        <w:t xml:space="preserve"> </w:t>
+      </w:r>
+      <w:r>
+        <w:t xml:space="preserve">(R</w:t>
+      </w:r>
+      <w:r>
+        <w:rPr>
+          <w:vertAlign w:val="superscript"/>
+        </w:rPr>
+        <w:t xml:space="preserve">2</w:t>
+      </w:r>
+      <w:r>
+        <w:t xml:space="preserve"> </w:t>
+      </w:r>
+      <w:r>
+        <w:t xml:space="preserve">= 0.59, Figure 5b). There was a marginally interaction of drought and CO</w:t>
+      </w:r>
+      <w:r>
+        <w:rPr>
+          <w:vertAlign w:val="subscript"/>
+        </w:rPr>
+        <w:t xml:space="preserve">2</w:t>
+      </w:r>
+      <w:r>
+        <w:t xml:space="preserve"> </w:t>
+      </w:r>
+      <w:r>
+        <w:t xml:space="preserve">detected with final RMF as increases in RMF detected under elevated CO</w:t>
+      </w:r>
+      <w:r>
+        <w:rPr>
+          <w:vertAlign w:val="subscript"/>
+        </w:rPr>
+        <w:t xml:space="preserve">2</w:t>
+      </w:r>
+      <w:r>
+        <w:t xml:space="preserve"> </w:t>
+      </w:r>
+      <w:r>
+        <w:t xml:space="preserve">in wet treatments only (CO</w:t>
+      </w:r>
+      <w:r>
+        <w:rPr>
+          <w:vertAlign w:val="subscript"/>
+        </w:rPr>
+        <w:t xml:space="preserve">2</w:t>
+      </w:r>
+      <w:r>
+        <w:t xml:space="preserve"> </w:t>
+      </w:r>
+      <w:r>
+        <w:t xml:space="preserve">x Water, P = 0.064). Final RMF was negatively correalted with F</w:t>
+      </w:r>
+      <w:r>
+        <w:rPr>
+          <w:vertAlign w:val="subscript"/>
+        </w:rPr>
+        <w:t xml:space="preserve">[c,t]</w:t>
+      </w:r>
+      <w:r>
+        <w:t xml:space="preserve"> </w:t>
+      </w:r>
+      <w:r>
+        <w:t xml:space="preserve">(R</w:t>
+      </w:r>
+      <w:r>
+        <w:rPr>
+          <w:vertAlign w:val="superscript"/>
+        </w:rPr>
+        <w:t xml:space="preserve">2</w:t>
+      </w:r>
+      <w:r>
+        <w:t xml:space="preserve"> </w:t>
+      </w:r>
+      <w:r>
+        <w:t xml:space="preserve">= -0.48, Figure 5c).</w:t>
+      </w:r>
+    </w:p>
+    <w:p>
+      <w:pPr>
+        <w:pStyle w:val="Heading2"/>
+      </w:pPr>
+      <w:bookmarkStart w:id="39" w:name="total-belowground-carbon-allocation"/>
+      <w:bookmarkEnd w:id="39"/>
+      <w:r>
+        <w:t xml:space="preserve">Total belowground carbon allocation</w:t>
+      </w:r>
+    </w:p>
+    <w:p>
+      <w:r>
+        <w:t xml:space="preserve">Within individual treatments the additive carbon mass of each tree component (boles, branches, leaves and roots) did not account for F</w:t>
+      </w:r>
+      <w:r>
+        <w:rPr>
+          <w:vertAlign w:val="subscript"/>
+        </w:rPr>
+        <w:t xml:space="preserve">[c,t]</w:t>
+      </w:r>
+      <w:r>
+        <w:t xml:space="preserve"> </w:t>
+      </w:r>
+      <w:r>
+        <w:t xml:space="preserve">(Figure 6). The difference between F</w:t>
+      </w:r>
+      <w:r>
+        <w:rPr>
+          <w:vertAlign w:val="subscript"/>
+        </w:rPr>
+        <w:t xml:space="preserve">[c,t]</w:t>
+      </w:r>
+      <w:r>
+        <w:t xml:space="preserve"> </w:t>
+      </w:r>
+      <w:r>
+        <w:t xml:space="preserve">and M</w:t>
+      </w:r>
+      <w:r>
+        <w:rPr>
+          <w:vertAlign w:val="subscript"/>
+        </w:rPr>
+        <w:t xml:space="preserve">[ab,t]</w:t>
+      </w:r>
+      <w:r>
+        <w:t xml:space="preserve"> </w:t>
+      </w:r>
+      <w:r>
+        <w:t xml:space="preserve">represents TBCA and the difference with harvested whole tree carbon mass respresents F</w:t>
+      </w:r>
+      <w:r>
+        <w:rPr>
+          <w:vertAlign w:val="subscript"/>
+        </w:rPr>
+        <w:t xml:space="preserve">[s,r]</w:t>
+      </w:r>
+      <w:r>
+        <w:t xml:space="preserve">. Neither TBCA nor F</w:t>
+      </w:r>
+      <w:r>
+        <w:rPr>
+          <w:vertAlign w:val="subscript"/>
+        </w:rPr>
+        <w:t xml:space="preserve">[s,r]</w:t>
+      </w:r>
+      <w:r>
+        <w:t xml:space="preserve"> </w:t>
+      </w:r>
+      <w:r>
+        <w:t xml:space="preserve">were affected by CO</w:t>
+      </w:r>
+      <w:r>
+        <w:rPr>
+          <w:vertAlign w:val="subscript"/>
+        </w:rPr>
+        <w:t xml:space="preserve">2</w:t>
+      </w:r>
+      <w:r>
+        <w:t xml:space="preserve"> </w:t>
+      </w:r>
+      <w:r>
+        <w:t xml:space="preserve">or drought treatments (Figure 7). Thus, as F</w:t>
+      </w:r>
+      <w:r>
+        <w:rPr>
+          <w:vertAlign w:val="subscript"/>
+        </w:rPr>
+        <w:t xml:space="preserve">[c,t]</w:t>
+      </w:r>
+      <w:r>
+        <w:t xml:space="preserve"> </w:t>
+      </w:r>
+      <w:r>
+        <w:t xml:space="preserve">and individual tissue components were affected by the treatments the allocation of of carbon belowground did not change. Final TBCA and F</w:t>
+      </w:r>
+      <w:r>
+        <w:rPr>
+          <w:vertAlign w:val="subscript"/>
+        </w:rPr>
+        <w:t xml:space="preserve">[c,t]</w:t>
+      </w:r>
+      <w:r>
+        <w:t xml:space="preserve"> </w:t>
+      </w:r>
+      <w:r>
+        <w:t xml:space="preserve">were still postively correlated (R</w:t>
+      </w:r>
+      <w:r>
+        <w:rPr>
+          <w:vertAlign w:val="superscript"/>
+        </w:rPr>
+        <w:t xml:space="preserve">2</w:t>
+      </w:r>
+      <w:r>
+        <w:t xml:space="preserve"> </w:t>
+      </w:r>
+      <w:r>
+        <w:t xml:space="preserve">= 0.74, P &lt; 0.001), but the proportion of C allocated belowground was relatively constant through time and between treatments (Figure 8). Additionally, final TBCA and leaf area were not correlated.</w:t>
+      </w:r>
+    </w:p>
+    <w:p>
+      <w:pPr>
         <w:pStyle w:val="Heading1"/>
       </w:pPr>
-      <w:bookmarkStart w:id="37" w:name="discussion"/>
-      <w:bookmarkEnd w:id="37"/>
+      <w:bookmarkStart w:id="40" w:name="discussion"/>
+      <w:bookmarkEnd w:id="40"/>
       <w:r>
         <w:t xml:space="preserve">Discussion</w:t>
       </w:r>
@@ -1223,8 +1705,8 @@
       <w:pPr>
         <w:pStyle w:val="Heading1"/>
       </w:pPr>
-      <w:bookmarkStart w:id="38" w:name="list-of-tables"/>
-      <w:bookmarkEnd w:id="38"/>
+      <w:bookmarkStart w:id="41" w:name="list-of-tables"/>
+      <w:bookmarkEnd w:id="41"/>
       <w:r>
         <w:t xml:space="preserve">List of Tables</w:t>
       </w:r>
@@ -1233,8 +1715,8 @@
       <w:pPr>
         <w:pStyle w:val="Heading1"/>
       </w:pPr>
-      <w:bookmarkStart w:id="39" w:name="tables"/>
-      <w:bookmarkEnd w:id="39"/>
+      <w:bookmarkStart w:id="42" w:name="tables"/>
+      <w:bookmarkEnd w:id="42"/>
       <w:r>
         <w:t xml:space="preserve">Tables</w:t>
       </w:r>
@@ -1243,8 +1725,8 @@
       <w:pPr>
         <w:pStyle w:val="Heading1"/>
       </w:pPr>
-      <w:bookmarkStart w:id="40" w:name="list-of-figures"/>
-      <w:bookmarkEnd w:id="40"/>
+      <w:bookmarkStart w:id="43" w:name="list-of-figures"/>
+      <w:bookmarkEnd w:id="43"/>
       <w:r>
         <w:t xml:space="preserve">List of Figures</w:t>
       </w:r>
@@ -1253,42 +1735,30 @@
       <w:pPr>
         <w:pStyle w:val="Heading1"/>
       </w:pPr>
-      <w:bookmarkStart w:id="41" w:name="figures"/>
-      <w:bookmarkEnd w:id="41"/>
+      <w:bookmarkStart w:id="44" w:name="figures"/>
+      <w:bookmarkEnd w:id="44"/>
       <w:r>
         <w:t xml:space="preserve">Figures</w:t>
       </w:r>
     </w:p>
     <w:p>
-      <w:r>
-        <w:rPr>
-          <w:b/>
-        </w:rPr>
-        <w:t xml:space="preserve">Figure 1</w:t>
-      </w:r>
-      <w:r>
-        <w:t xml:space="preserve">.</w:t>
-      </w:r>
-      <w:r>
-        <w:t xml:space="preserve"> </w:t>
-      </w:r>
       <w:r>
         <w:drawing>
           <wp:inline>
-            <wp:extent cx="5440680" cy="4082867"/>
+            <wp:extent cx="5440680" cy="5440680"/>
             <wp:effectExtent b="0" l="0" r="0" t="0"/>
             <wp:docPr descr="" id="1" name="Picture"/>
             <a:graphic>
               <a:graphicData uri="http://schemas.openxmlformats.org/drawingml/2006/picture">
                 <pic:pic>
                   <pic:nvPicPr>
-                    <pic:cNvPr descr="wtc1_manuscript_files/figure-docx/c_fluxmass-1.png" id="0" name="Picture"/>
+                    <pic:cNvPr descr="wtc1_manuscript_files/figure-docx/fluxmass-1.png" id="0" name="Picture"/>
                     <pic:cNvPicPr>
                       <a:picLocks noChangeArrowheads="1" noChangeAspect="1"/>
                     </pic:cNvPicPr>
                   </pic:nvPicPr>
                   <pic:blipFill>
-                    <a:blip r:embed="rId42"/>
+                    <a:blip r:embed="rId45"/>
                     <a:stretch>
                       <a:fillRect/>
                     </a:stretch>
@@ -1296,7 +1766,7 @@
                   <pic:spPr bwMode="auto">
                     <a:xfrm>
                       <a:off x="0" y="0"/>
-                      <a:ext cx="5440680" cy="4082867"/>
+                      <a:ext cx="5440680" cy="5440680"/>
                     </a:xfrm>
                     <a:prstGeom prst="rect">
                       <a:avLst/>
@@ -1314,8 +1784,6 @@
           </wp:inline>
         </w:drawing>
       </w:r>
-    </w:p>
-    <w:p>
       <w:r>
         <w:br w:type="textWrapping"/>
       </w:r>
@@ -1323,18 +1791,241 @@
         <w:rPr>
           <w:b/>
         </w:rPr>
-        <w:t xml:space="preserve">Figure 3</w:t>
+        <w:t xml:space="preserve">Figure 1</w:t>
       </w:r>
       <w:r>
         <w:t xml:space="preserve">.</w:t>
       </w:r>
-      <w:r>
-        <w:t xml:space="preserve"> </w:t>
-      </w:r>
+    </w:p>
+    <w:p>
       <w:r>
         <w:drawing>
           <wp:inline>
-            <wp:extent cx="5440680" cy="7477399"/>
+            <wp:extent cx="5440680" cy="5440680"/>
+            <wp:effectExtent b="0" l="0" r="0" t="0"/>
+            <wp:docPr descr="" id="1" name="Picture"/>
+            <a:graphic>
+              <a:graphicData uri="http://schemas.openxmlformats.org/drawingml/2006/picture">
+                <pic:pic>
+                  <pic:nvPicPr>
+                    <pic:cNvPr descr="wtc1_manuscript_files/figure-docx/fluxmab-1.png" id="0" name="Picture"/>
+                    <pic:cNvPicPr>
+                      <a:picLocks noChangeArrowheads="1" noChangeAspect="1"/>
+                    </pic:cNvPicPr>
+                  </pic:nvPicPr>
+                  <pic:blipFill>
+                    <a:blip r:embed="rId46"/>
+                    <a:stretch>
+                      <a:fillRect/>
+                    </a:stretch>
+                  </pic:blipFill>
+                  <pic:spPr bwMode="auto">
+                    <a:xfrm>
+                      <a:off x="0" y="0"/>
+                      <a:ext cx="5440680" cy="5440680"/>
+                    </a:xfrm>
+                    <a:prstGeom prst="rect">
+                      <a:avLst/>
+                    </a:prstGeom>
+                    <a:noFill/>
+                    <a:ln w="9525">
+                      <a:noFill/>
+                      <a:headEnd/>
+                      <a:tailEnd/>
+                    </a:ln>
+                  </pic:spPr>
+                </pic:pic>
+              </a:graphicData>
+            </a:graphic>
+          </wp:inline>
+        </w:drawing>
+      </w:r>
+      <w:r>
+        <w:br w:type="textWrapping"/>
+      </w:r>
+      <w:r>
+        <w:rPr>
+          <w:b/>
+        </w:rPr>
+        <w:t xml:space="preserve">Figure 2</w:t>
+      </w:r>
+      <w:r>
+        <w:t xml:space="preserve">.</w:t>
+      </w:r>
+    </w:p>
+    <w:p>
+      <w:r>
+        <w:drawing>
+          <wp:inline>
+            <wp:extent cx="5440680" cy="5440680"/>
+            <wp:effectExtent b="0" l="0" r="0" t="0"/>
+            <wp:docPr descr="" id="1" name="Picture"/>
+            <a:graphic>
+              <a:graphicData uri="http://schemas.openxmlformats.org/drawingml/2006/picture">
+                <pic:pic>
+                  <pic:nvPicPr>
+                    <pic:cNvPr descr="wtc1_manuscript_files/figure-docx/leafarea-1.png" id="0" name="Picture"/>
+                    <pic:cNvPicPr>
+                      <a:picLocks noChangeArrowheads="1" noChangeAspect="1"/>
+                    </pic:cNvPicPr>
+                  </pic:nvPicPr>
+                  <pic:blipFill>
+                    <a:blip r:embed="rId47"/>
+                    <a:stretch>
+                      <a:fillRect/>
+                    </a:stretch>
+                  </pic:blipFill>
+                  <pic:spPr bwMode="auto">
+                    <a:xfrm>
+                      <a:off x="0" y="0"/>
+                      <a:ext cx="5440680" cy="5440680"/>
+                    </a:xfrm>
+                    <a:prstGeom prst="rect">
+                      <a:avLst/>
+                    </a:prstGeom>
+                    <a:noFill/>
+                    <a:ln w="9525">
+                      <a:noFill/>
+                      <a:headEnd/>
+                      <a:tailEnd/>
+                    </a:ln>
+                  </pic:spPr>
+                </pic:pic>
+              </a:graphicData>
+            </a:graphic>
+          </wp:inline>
+        </w:drawing>
+      </w:r>
+      <w:r>
+        <w:br w:type="textWrapping"/>
+      </w:r>
+      <w:r>
+        <w:rPr>
+          <w:b/>
+        </w:rPr>
+        <w:t xml:space="preserve">Figure 3</w:t>
+      </w:r>
+      <w:r>
+        <w:t xml:space="preserve">.</w:t>
+      </w:r>
+    </w:p>
+    <w:p>
+      <w:r>
+        <w:drawing>
+          <wp:inline>
+            <wp:extent cx="5440680" cy="5440680"/>
+            <wp:effectExtent b="0" l="0" r="0" t="0"/>
+            <wp:docPr descr="" id="1" name="Picture"/>
+            <a:graphic>
+              <a:graphicData uri="http://schemas.openxmlformats.org/drawingml/2006/picture">
+                <pic:pic>
+                  <pic:nvPicPr>
+                    <pic:cNvPr descr="wtc1_manuscript_files/figure-docx/fluxla-1.png" id="0" name="Picture"/>
+                    <pic:cNvPicPr>
+                      <a:picLocks noChangeArrowheads="1" noChangeAspect="1"/>
+                    </pic:cNvPicPr>
+                  </pic:nvPicPr>
+                  <pic:blipFill>
+                    <a:blip r:embed="rId48"/>
+                    <a:stretch>
+                      <a:fillRect/>
+                    </a:stretch>
+                  </pic:blipFill>
+                  <pic:spPr bwMode="auto">
+                    <a:xfrm>
+                      <a:off x="0" y="0"/>
+                      <a:ext cx="5440680" cy="5440680"/>
+                    </a:xfrm>
+                    <a:prstGeom prst="rect">
+                      <a:avLst/>
+                    </a:prstGeom>
+                    <a:noFill/>
+                    <a:ln w="9525">
+                      <a:noFill/>
+                      <a:headEnd/>
+                      <a:tailEnd/>
+                    </a:ln>
+                  </pic:spPr>
+                </pic:pic>
+              </a:graphicData>
+            </a:graphic>
+          </wp:inline>
+        </w:drawing>
+      </w:r>
+      <w:r>
+        <w:br w:type="textWrapping"/>
+      </w:r>
+      <w:r>
+        <w:rPr>
+          <w:b/>
+        </w:rPr>
+        <w:t xml:space="preserve">Figure 4</w:t>
+      </w:r>
+      <w:r>
+        <w:t xml:space="preserve">.</w:t>
+      </w:r>
+    </w:p>
+    <w:p>
+      <w:r>
+        <w:drawing>
+          <wp:inline>
+            <wp:extent cx="5440680" cy="5440680"/>
+            <wp:effectExtent b="0" l="0" r="0" t="0"/>
+            <wp:docPr descr="" id="1" name="Picture"/>
+            <a:graphic>
+              <a:graphicData uri="http://schemas.openxmlformats.org/drawingml/2006/picture">
+                <pic:pic>
+                  <pic:nvPicPr>
+                    <pic:cNvPr descr="wtc1_manuscript_files/figure-docx/c_allocation-1.png" id="0" name="Picture"/>
+                    <pic:cNvPicPr>
+                      <a:picLocks noChangeArrowheads="1" noChangeAspect="1"/>
+                    </pic:cNvPicPr>
+                  </pic:nvPicPr>
+                  <pic:blipFill>
+                    <a:blip r:embed="rId49"/>
+                    <a:stretch>
+                      <a:fillRect/>
+                    </a:stretch>
+                  </pic:blipFill>
+                  <pic:spPr bwMode="auto">
+                    <a:xfrm>
+                      <a:off x="0" y="0"/>
+                      <a:ext cx="5440680" cy="5440680"/>
+                    </a:xfrm>
+                    <a:prstGeom prst="rect">
+                      <a:avLst/>
+                    </a:prstGeom>
+                    <a:noFill/>
+                    <a:ln w="9525">
+                      <a:noFill/>
+                      <a:headEnd/>
+                      <a:tailEnd/>
+                    </a:ln>
+                  </pic:spPr>
+                </pic:pic>
+              </a:graphicData>
+            </a:graphic>
+          </wp:inline>
+        </w:drawing>
+      </w:r>
+      <w:r>
+        <w:t xml:space="preserve"> </w:t>
+      </w:r>
+      <w:r>
+        <w:rPr>
+          <w:b/>
+        </w:rPr>
+        <w:t xml:space="preserve">Figure 5</w:t>
+      </w:r>
+      <w:r>
+        <w:t xml:space="preserve">.</w:t>
+      </w:r>
+    </w:p>
+    <w:p>
+      <w:r>
+        <w:drawing>
+          <wp:inline>
+            <wp:extent cx="5440680" cy="7767783"/>
             <wp:effectExtent b="0" l="0" r="0" t="0"/>
             <wp:docPr descr="" id="1" name="Picture"/>
             <a:graphic>
@@ -1347,7 +2038,185 @@
                     </pic:cNvPicPr>
                   </pic:nvPicPr>
                   <pic:blipFill>
-                    <a:blip r:embed="rId43"/>
+                    <a:blip r:embed="rId50"/>
+                    <a:stretch>
+                      <a:fillRect/>
+                    </a:stretch>
+                  </pic:blipFill>
+                  <pic:spPr bwMode="auto">
+                    <a:xfrm>
+                      <a:off x="0" y="0"/>
+                      <a:ext cx="5440680" cy="7767783"/>
+                    </a:xfrm>
+                    <a:prstGeom prst="rect">
+                      <a:avLst/>
+                    </a:prstGeom>
+                    <a:noFill/>
+                    <a:ln w="9525">
+                      <a:noFill/>
+                      <a:headEnd/>
+                      <a:tailEnd/>
+                    </a:ln>
+                  </pic:spPr>
+                </pic:pic>
+              </a:graphicData>
+            </a:graphic>
+          </wp:inline>
+        </w:drawing>
+      </w:r>
+      <w:r>
+        <w:t xml:space="preserve"> </w:t>
+      </w:r>
+      <w:r>
+        <w:rPr>
+          <w:b/>
+        </w:rPr>
+        <w:t xml:space="preserve">Figure 6</w:t>
+      </w:r>
+      <w:r>
+        <w:t xml:space="preserve">.</w:t>
+      </w:r>
+    </w:p>
+    <w:p>
+      <w:r>
+        <w:drawing>
+          <wp:inline>
+            <wp:extent cx="5440680" cy="5440680"/>
+            <wp:effectExtent b="0" l="0" r="0" t="0"/>
+            <wp:docPr descr="" id="1" name="Picture"/>
+            <a:graphic>
+              <a:graphicData uri="http://schemas.openxmlformats.org/drawingml/2006/picture">
+                <pic:pic>
+                  <pic:nvPicPr>
+                    <pic:cNvPr descr="wtc1_manuscript_files/figure-docx/belowbar-1.png" id="0" name="Picture"/>
+                    <pic:cNvPicPr>
+                      <a:picLocks noChangeArrowheads="1" noChangeAspect="1"/>
+                    </pic:cNvPicPr>
+                  </pic:nvPicPr>
+                  <pic:blipFill>
+                    <a:blip r:embed="rId51"/>
+                    <a:stretch>
+                      <a:fillRect/>
+                    </a:stretch>
+                  </pic:blipFill>
+                  <pic:spPr bwMode="auto">
+                    <a:xfrm>
+                      <a:off x="0" y="0"/>
+                      <a:ext cx="5440680" cy="5440680"/>
+                    </a:xfrm>
+                    <a:prstGeom prst="rect">
+                      <a:avLst/>
+                    </a:prstGeom>
+                    <a:noFill/>
+                    <a:ln w="9525">
+                      <a:noFill/>
+                      <a:headEnd/>
+                      <a:tailEnd/>
+                    </a:ln>
+                  </pic:spPr>
+                </pic:pic>
+              </a:graphicData>
+            </a:graphic>
+          </wp:inline>
+        </w:drawing>
+      </w:r>
+      <w:r>
+        <w:t xml:space="preserve"> </w:t>
+      </w:r>
+      <w:r>
+        <w:rPr>
+          <w:b/>
+        </w:rPr>
+        <w:t xml:space="preserve">Figure 7</w:t>
+      </w:r>
+      <w:r>
+        <w:t xml:space="preserve">.</w:t>
+      </w:r>
+    </w:p>
+    <w:p>
+      <w:r>
+        <w:drawing>
+          <wp:inline>
+            <wp:extent cx="5440680" cy="5440680"/>
+            <wp:effectExtent b="0" l="0" r="0" t="0"/>
+            <wp:docPr descr="" id="1" name="Picture"/>
+            <a:graphic>
+              <a:graphicData uri="http://schemas.openxmlformats.org/drawingml/2006/picture">
+                <pic:pic>
+                  <pic:nvPicPr>
+                    <pic:cNvPr descr="wtc1_manuscript_files/figure-docx/tbcaflux-1.png" id="0" name="Picture"/>
+                    <pic:cNvPicPr>
+                      <a:picLocks noChangeArrowheads="1" noChangeAspect="1"/>
+                    </pic:cNvPicPr>
+                  </pic:nvPicPr>
+                  <pic:blipFill>
+                    <a:blip r:embed="rId52"/>
+                    <a:stretch>
+                      <a:fillRect/>
+                    </a:stretch>
+                  </pic:blipFill>
+                  <pic:spPr bwMode="auto">
+                    <a:xfrm>
+                      <a:off x="0" y="0"/>
+                      <a:ext cx="5440680" cy="5440680"/>
+                    </a:xfrm>
+                    <a:prstGeom prst="rect">
+                      <a:avLst/>
+                    </a:prstGeom>
+                    <a:noFill/>
+                    <a:ln w="9525">
+                      <a:noFill/>
+                      <a:headEnd/>
+                      <a:tailEnd/>
+                    </a:ln>
+                  </pic:spPr>
+                </pic:pic>
+              </a:graphicData>
+            </a:graphic>
+          </wp:inline>
+        </w:drawing>
+      </w:r>
+      <w:r>
+        <w:t xml:space="preserve"> </w:t>
+      </w:r>
+      <w:r>
+        <w:rPr>
+          <w:b/>
+        </w:rPr>
+        <w:t xml:space="preserve">Figure 8</w:t>
+      </w:r>
+      <w:r>
+        <w:t xml:space="preserve">.</w:t>
+      </w:r>
+    </w:p>
+    <w:p>
+      <w:pPr>
+        <w:pStyle w:val="Heading1"/>
+      </w:pPr>
+      <w:bookmarkStart w:id="53" w:name="supporting-information"/>
+      <w:bookmarkEnd w:id="53"/>
+      <w:r>
+        <w:t xml:space="preserve">Supporting Information</w:t>
+      </w:r>
+    </w:p>
+    <w:p>
+      <w:r>
+        <w:drawing>
+          <wp:inline>
+            <wp:extent cx="5440680" cy="7477399"/>
+            <wp:effectExtent b="0" l="0" r="0" t="0"/>
+            <wp:docPr descr="" id="1" name="Picture"/>
+            <a:graphic>
+              <a:graphicData uri="http://schemas.openxmlformats.org/drawingml/2006/picture">
+                <pic:pic>
+                  <pic:nvPicPr>
+                    <pic:cNvPr descr="wtc1_manuscript_files/figure-docx/chambers-1.png" id="0" name="Picture"/>
+                    <pic:cNvPicPr>
+                      <a:picLocks noChangeArrowheads="1" noChangeAspect="1"/>
+                    </pic:cNvPicPr>
+                  </pic:nvPicPr>
+                  <pic:blipFill>
+                    <a:blip r:embed="rId54"/>
                     <a:stretch>
                       <a:fillRect/>
                     </a:stretch>
@@ -1373,72 +2242,25 @@
           </wp:inline>
         </w:drawing>
       </w:r>
-    </w:p>
-    <w:p>
-      <w:r>
-        <w:br w:type="textWrapping"/>
+      <w:r>
+        <w:t xml:space="preserve"> </w:t>
       </w:r>
       <w:r>
         <w:rPr>
           <w:b/>
         </w:rPr>
-        <w:t xml:space="preserve">Figure 3</w:t>
+        <w:t xml:space="preserve">Figure S1</w:t>
       </w:r>
       <w:r>
         <w:t xml:space="preserve">.</w:t>
       </w:r>
-      <w:r>
-        <w:t xml:space="preserve"> </w:t>
-      </w:r>
-      <w:r>
-        <w:drawing>
-          <wp:inline>
-            <wp:extent cx="5440680" cy="5440680"/>
-            <wp:effectExtent b="0" l="0" r="0" t="0"/>
-            <wp:docPr descr="" id="1" name="Picture"/>
-            <a:graphic>
-              <a:graphicData uri="http://schemas.openxmlformats.org/drawingml/2006/picture">
-                <pic:pic>
-                  <pic:nvPicPr>
-                    <pic:cNvPr descr="wtc1_manuscript_files/figure-docx/c_allocation-1.png" id="0" name="Picture"/>
-                    <pic:cNvPicPr>
-                      <a:picLocks noChangeArrowheads="1" noChangeAspect="1"/>
-                    </pic:cNvPicPr>
-                  </pic:nvPicPr>
-                  <pic:blipFill>
-                    <a:blip r:embed="rId44"/>
-                    <a:stretch>
-                      <a:fillRect/>
-                    </a:stretch>
-                  </pic:blipFill>
-                  <pic:spPr bwMode="auto">
-                    <a:xfrm>
-                      <a:off x="0" y="0"/>
-                      <a:ext cx="5440680" cy="5440680"/>
-                    </a:xfrm>
-                    <a:prstGeom prst="rect">
-                      <a:avLst/>
-                    </a:prstGeom>
-                    <a:noFill/>
-                    <a:ln w="9525">
-                      <a:noFill/>
-                      <a:headEnd/>
-                      <a:tailEnd/>
-                    </a:ln>
-                  </pic:spPr>
-                </pic:pic>
-              </a:graphicData>
-            </a:graphic>
-          </wp:inline>
-        </w:drawing>
-      </w:r>
     </w:p>
     <w:p>
       <w:pPr>
         <w:pStyle w:val="Heading1"/>
       </w:pPr>
-      <w:bookmarkStart w:id="45" w:name="references"/>
-      <w:bookmarkEnd w:id="45"/>
+      <w:bookmarkStart w:id="55" w:name="references"/>
+      <w:bookmarkEnd w:id="55"/>
       <w:r>
         <w:t xml:space="preserve">References</w:t>
       </w:r>
@@ -1862,7 +2684,7 @@
     </w:lvl>
   </w:abstractNum>
   <w:abstractNum w:abstractNumId="990">
-    <w:nsid w:val="f6964873"/>
+    <w:nsid w:val="34bb8e23"/>
     <w:multiLevelType w:val="multilevel"/>
     <w:lvl w:ilvl="0">
       <w:numFmt w:val="bullet"/>

</xml_diff>

<commit_message>
double checked boles and they are good
rewrote boles in methods to be accurate
</commit_message>
<xml_diff>
--- a/manuscript/wtc1_manuscript.docx
+++ b/manuscript/wtc1_manuscript.docx
@@ -2503,7 +2503,7 @@
         <w:t xml:space="preserve"> </w:t>
       </w:r>
       <w:r>
-        <w:t xml:space="preserve">but not affected by drought.</w:t>
+        <w:t xml:space="preserve">(P = 0.091) but not affected by drought.</w:t>
       </w:r>
     </w:p>
     <w:p>
@@ -4352,7 +4352,7 @@
     </w:lvl>
   </w:abstractNum>
   <w:abstractNum w:abstractNumId="990">
-    <w:nsid w:val="b9585517"/>
+    <w:nsid w:val="45ebd5d6"/>
     <w:multiLevelType w:val="multilevel"/>
     <w:lvl w:ilvl="0">
       <w:numFmt w:val="bullet"/>

</xml_diff>

<commit_message>
edited intro and added abstract
</commit_message>
<xml_diff>
--- a/manuscript/wtc1_manuscript.docx
+++ b/manuscript/wtc1_manuscript.docx
@@ -227,13 +227,22 @@
     </w:p>
     <w:p>
       <w:r>
-        <w:t xml:space="preserve">Carbon (C) allocation is the proportional share of biomass production invested in the growth of foliage, fine roots and woody components per unit time</w:t>
-      </w:r>
-      <w:r>
-        <w:t xml:space="preserve"> </w:t>
-      </w:r>
-      <w:r>
-        <w:t xml:space="preserve">(Mäkelä 2012)</w:t>
+        <w:t xml:space="preserve">Carbon (C) allocation in trees encompasses investment into biomass production above and belowground as well as fluxes including tissue respiration and exudation</w:t>
+      </w:r>
+      <w:r>
+        <w:t xml:space="preserve"> </w:t>
+      </w:r>
+      <w:r>
+        <w:t xml:space="preserve">(Litton et al. 2007)</w:t>
+      </w:r>
+      <w:r>
+        <w:t xml:space="preserve">. Trees must allocate C to maximize competitive fitness, reproduction and growth across their life cycle</w:t>
+      </w:r>
+      <w:r>
+        <w:t xml:space="preserve"> </w:t>
+      </w:r>
+      <w:r>
+        <w:t xml:space="preserve">(Dickson 1989)</w:t>
       </w:r>
       <w:r>
         <w:t xml:space="preserve">. In resource saturated environments plant should maximizes growth by allocating new C to leaves to increase C acquisition</w:t>
@@ -456,7 +465,72 @@
         <w:t xml:space="preserve">(Raich and Nadelhoffer 1989)</w:t>
       </w:r>
       <w:r>
-        <w:t xml:space="preserve">, which is seldom true. Additionally, the reliance on soil respiration in this approach is problematic as studies are often forced to scale up short-term measurements (often monthly) to yearly fluxes while also using a variety of measurement techniques. Consequently, modelling efforts to describe the response of belowground C allocation to global change often assume that responses of aboveground tissues represent those of belowground tissues</w:t>
+        <w:t xml:space="preserve">, which is seldom true. Additionally, the reliance on soil respiration in this approach is problematic as studies are often forced to scale up short-term measurements (often monthly) to yearly fluxes while also using a variety of measurement techniques. As allocation of C belowground remains one of the most difficult components of tree C budgets to calculate, new approaches are needed to in order accurately track and account for the investment of carbon belowground.</w:t>
+      </w:r>
+    </w:p>
+    <w:p>
+      <w:r>
+        <w:br w:type="textWrapping"/>
+      </w:r>
+      <w:r>
+        <w:t xml:space="preserve">Consequently, the representation of C allocation is rudimentary compared to A in applied forest models</w:t>
+      </w:r>
+      <w:r>
+        <w:t xml:space="preserve"> </w:t>
+      </w:r>
+      <w:r>
+        <w:t xml:space="preserve">(Friedlingstein et al. 1999, Franklin et al. 2012)</w:t>
+      </w:r>
+      <w:r>
+        <w:t xml:space="preserve"> </w:t>
+      </w:r>
+      <w:r>
+        <w:t xml:space="preserve">and predictions of C allocation is a weak link in current models</w:t>
+      </w:r>
+      <w:r>
+        <w:t xml:space="preserve"> </w:t>
+      </w:r>
+      <w:r>
+        <w:t xml:space="preserve">(McMurtrie and Dewar 2013)</w:t>
+      </w:r>
+      <w:r>
+        <w:t xml:space="preserve">. The deficiency of large-scale models to allocate C is due to the difficulty in defining principles that are valid under a wide range of conditions</w:t>
+      </w:r>
+      <w:r>
+        <w:t xml:space="preserve"> </w:t>
+      </w:r>
+      <w:r>
+        <w:t xml:space="preserve">(Franklin et al. 2012)</w:t>
+      </w:r>
+      <w:r>
+        <w:t xml:space="preserve">. As a result, partitioning coefficients or fixed fractions of assimilation, representing the flux of carbon to a particular component, are often used in process-based models of forest carbon cycling</w:t>
+      </w:r>
+      <w:r>
+        <w:t xml:space="preserve"> </w:t>
+      </w:r>
+      <w:r>
+        <w:t xml:space="preserve">(Litton et al. 2007, Franklin et al. 2012)</w:t>
+      </w:r>
+      <w:r>
+        <w:t xml:space="preserve">. Unfortunately, any use of inappropriate or over simplified allocation schemes can lead to models producing unintended responses</w:t>
+      </w:r>
+      <w:r>
+        <w:t xml:space="preserve"> </w:t>
+      </w:r>
+      <w:r>
+        <w:t xml:space="preserve">(</w:t>
+      </w:r>
+      <w:r>
+        <w:t xml:space="preserve">De Kauwe</w:t>
+      </w:r>
+      <w:r>
+        <w:t xml:space="preserve"> </w:t>
+      </w:r>
+      <w:r>
+        <w:t xml:space="preserve">et al. 2014)</w:t>
+      </w:r>
+      <w:r>
+        <w:t xml:space="preserve">. Additionally, modelling efforts predicting responses of belowground C allocation to global change often assume that responses of aboveground tissues represent those of belowground tissues</w:t>
       </w:r>
       <w:r>
         <w:t xml:space="preserve"> </w:t>
@@ -474,7 +548,16 @@
         <w:t xml:space="preserve">(Giardina et al. 2005 and references therein)</w:t>
       </w:r>
       <w:r>
-        <w:t xml:space="preserve">. As allocation of C belowground remains one of the most difficult components of tree C budgets to calculate, new approaches are needed to in order accurately track and account for the investment of carbon belowground.</w:t>
+        <w:t xml:space="preserve">.Currently, the large variation in observed C allocation in response to environmental change combined with a lack of understanding of the mechanisms driving C allocation hinders accurate modelling of global change on terrestrial C cycling</w:t>
+      </w:r>
+      <w:r>
+        <w:t xml:space="preserve"> </w:t>
+      </w:r>
+      <w:r>
+        <w:t xml:space="preserve">(Friedlingstein et al. 1999, Landsberg 2003, Litton et al. 2007, Epron et al. 2012, McMurtrie and Dewar 2013)</w:t>
+      </w:r>
+      <w:r>
+        <w:t xml:space="preserve">.</w:t>
       </w:r>
     </w:p>
     <w:p>
@@ -482,70 +565,70 @@
         <w:br w:type="textWrapping"/>
       </w:r>
       <w:r>
-        <w:t xml:space="preserve">Consequently, the representation of C allocation is rudimentary compared to A in applied forest models</w:t>
-      </w:r>
-      <w:r>
-        <w:t xml:space="preserve"> </w:t>
-      </w:r>
-      <w:r>
-        <w:t xml:space="preserve">(Friedlingstein et al. 1999, Franklin et al. 2012)</w:t>
-      </w:r>
-      <w:r>
-        <w:t xml:space="preserve"> </w:t>
-      </w:r>
-      <w:r>
-        <w:t xml:space="preserve">and predictions of C allocation is a weak link in current models</w:t>
-      </w:r>
-      <w:r>
-        <w:t xml:space="preserve"> </w:t>
-      </w:r>
-      <w:r>
-        <w:t xml:space="preserve">(McMurtrie and Dewar 2013)</w:t>
-      </w:r>
-      <w:r>
-        <w:t xml:space="preserve">. The deficiency of large-scale models to allocate C is due to the difficulty in defining principles that are valid under a wide range of conditions</w:t>
-      </w:r>
-      <w:r>
-        <w:t xml:space="preserve"> </w:t>
-      </w:r>
-      <w:r>
-        <w:t xml:space="preserve">(Franklin et al. 2012)</w:t>
-      </w:r>
-      <w:r>
-        <w:t xml:space="preserve">. As a result, partitioning coefficients or fixed fractions of assimilation, representing the flux of carbon to a particular component, are often used in process-based models of forest carbon cycling</w:t>
-      </w:r>
-      <w:r>
-        <w:t xml:space="preserve"> </w:t>
-      </w:r>
-      <w:r>
-        <w:t xml:space="preserve">(Litton et al. 2007, Franklin et al. 2012)</w:t>
-      </w:r>
-      <w:r>
-        <w:t xml:space="preserve">. Unfortunately, any use of inappropriate or over simplified allocation schemes can lead to models producing unintended responses</w:t>
-      </w:r>
-      <w:r>
-        <w:t xml:space="preserve"> </w:t>
-      </w:r>
-      <w:r>
-        <w:t xml:space="preserve">(</w:t>
-      </w:r>
-      <w:r>
-        <w:t xml:space="preserve">De Kauwe</w:t>
-      </w:r>
-      <w:r>
-        <w:t xml:space="preserve"> </w:t>
-      </w:r>
-      <w:r>
-        <w:t xml:space="preserve">et al. 2014)</w:t>
-      </w:r>
-      <w:r>
-        <w:t xml:space="preserve">. Currently, the large variation in observed C allocation in response to environmental change combined with a lack of understanding of the mechanisms driving C allocation hinders accurate modelling of global change on terrestrial C cycling</w:t>
-      </w:r>
-      <w:r>
-        <w:t xml:space="preserve"> </w:t>
-      </w:r>
-      <w:r>
-        <w:t xml:space="preserve">(Friedlingstein et al. 1999, Landsberg 2003, Litton et al. 2007, Epron et al. 2012, McMurtrie and Dewar 2013)</w:t>
+        <w:t xml:space="preserve">The whole-tree chambers (WTC), located at the Hawkesbury Forest Experiment, were designed to allow continuous measurement of whole-tree net CO</w:t>
+      </w:r>
+      <w:r>
+        <w:rPr>
+          <w:vertAlign w:val="superscript"/>
+        </w:rPr>
+        <w:t xml:space="preserve">2</w:t>
+      </w:r>
+      <w:r>
+        <w:t xml:space="preserve"> </w:t>
+      </w:r>
+      <w:r>
+        <w:t xml:space="preserve">and water fluxes, allowing A, respiration and transpiration to be calculated using a mass balance approach</w:t>
+      </w:r>
+      <w:r>
+        <w:t xml:space="preserve"> </w:t>
+      </w:r>
+      <w:r>
+        <w:t xml:space="preserve">(Medhurst et al. 2006, Barton et al. 2010)</w:t>
+      </w:r>
+      <w:r>
+        <w:t xml:space="preserve">. Generally, measuring canopy A is difficult as variation in photosynthetic capacity exists within the canopy in response to the environment, requiring leaf measurements and models to upscale to the canopy</w:t>
+      </w:r>
+      <w:r>
+        <w:t xml:space="preserve"> </w:t>
+      </w:r>
+      <w:r>
+        <w:t xml:space="preserve">(Ryan et al. 2010)</w:t>
+      </w:r>
+      <w:r>
+        <w:t xml:space="preserve">. The WTC, however, can resolve net aboveground C gain (canopy A minus respiration of foliage and aboveground woody components), at high temporal resolution, while controlling temperature and air humidity at ambient conditions. Combining the high resolution carbon flux measurements with an evergreen</w:t>
+      </w:r>
+      <w:r>
+        <w:t xml:space="preserve"> </w:t>
+      </w:r>
+      <w:r>
+        <w:rPr>
+          <w:i/>
+        </w:rPr>
+        <w:t xml:space="preserve">Eucalpytus</w:t>
+      </w:r>
+      <w:r>
+        <w:t xml:space="preserve"> </w:t>
+      </w:r>
+      <w:r>
+        <w:t xml:space="preserve">species that provides near constant annual production enables carbon allocation above and belowground to be tracked over long periods of time. This experimental system can then be used to validate models that scale leaf gas exchange to whole canopies with empirical measurements of the response of whole-tree CO</w:t>
+      </w:r>
+      <w:r>
+        <w:rPr>
+          <w:vertAlign w:val="subscript"/>
+        </w:rPr>
+        <w:t xml:space="preserve">2</w:t>
+      </w:r>
+      <w:r>
+        <w:t xml:space="preserve"> </w:t>
+      </w:r>
+      <w:r>
+        <w:t xml:space="preserve">fluxes and biomass production to global change manipulations</w:t>
+      </w:r>
+      <w:r>
+        <w:t xml:space="preserve"> </w:t>
+      </w:r>
+      <w:r>
+        <w:t xml:space="preserve">(Barton et al. 2010)</w:t>
       </w:r>
       <w:r>
         <w:t xml:space="preserve">.</w:t>
@@ -556,11 +639,11 @@
         <w:br w:type="textWrapping"/>
       </w:r>
       <w:r>
-        <w:t xml:space="preserve">The whole-tree chambers (WTC), located at the Hawkesbury Forest Experiment, were designed to allow continuous measurement of whole-tree net CO</w:t>
-      </w:r>
-      <w:r>
-        <w:rPr>
-          <w:vertAlign w:val="superscript"/>
+        <w:t xml:space="preserve">Previous findings in this experiment have shown that trees grown under elevated CO</w:t>
+      </w:r>
+      <w:r>
+        <w:rPr>
+          <w:vertAlign w:val="subscript"/>
         </w:rPr>
         <w:t xml:space="preserve">2</w:t>
       </w:r>
@@ -568,40 +651,16 @@
         <w:t xml:space="preserve"> </w:t>
       </w:r>
       <w:r>
-        <w:t xml:space="preserve">and water fluxes, allowing A, respiration and transpiration to be calculated using a mass balance approach</w:t>
-      </w:r>
-      <w:r>
-        <w:t xml:space="preserve"> </w:t>
-      </w:r>
-      <w:r>
-        <w:t xml:space="preserve">(Medhurst et al. 2006, Barton et al. 2010)</w:t>
-      </w:r>
-      <w:r>
-        <w:t xml:space="preserve">. Generally, measuring canopy A is difficult as variation in photosynthetic capacity exists within the canopy in response to the environment, requiring leaf measurements and models to upscale to the canopy</w:t>
-      </w:r>
-      <w:r>
-        <w:t xml:space="preserve"> </w:t>
-      </w:r>
-      <w:r>
-        <w:t xml:space="preserve">(Ryan et al. 2010)</w:t>
-      </w:r>
-      <w:r>
-        <w:t xml:space="preserve">. The WTC, however, can resolve net aboveground C gain (canopy A minus respiration of foliage and aboveground woody components), at high temporal resolution, while controlling temperature and air humidity at ambient conditions. Combining the high resolution carbon flux measurements with an evergreen</w:t>
-      </w:r>
-      <w:r>
-        <w:t xml:space="preserve"> </w:t>
-      </w:r>
-      <w:r>
-        <w:rPr>
-          <w:i/>
-        </w:rPr>
-        <w:t xml:space="preserve">Eucalpytus</w:t>
-      </w:r>
-      <w:r>
-        <w:t xml:space="preserve"> </w:t>
-      </w:r>
-      <w:r>
-        <w:t xml:space="preserve">species that provides near constant production allows a unique opportunity to track carbon allocation above and belowground over long periods of time. This experimental system can then be used to validate models that scale leaf gas exchange to whole canopies with empirical measurements of the response of whole-tree CO</w:t>
+        <w:t xml:space="preserve">were smaller than ambient trees and that larger trees had a smaller reduction in canopy transpiration in drought conditions via deeper access to water resources</w:t>
+      </w:r>
+      <w:r>
+        <w:t xml:space="preserve"> </w:t>
+      </w:r>
+      <w:r>
+        <w:t xml:space="preserve">(Duursma et al. 2011)</w:t>
+      </w:r>
+      <w:r>
+        <w:t xml:space="preserve">. Therefore, the specific objectives of this study were to determine the response of C allocation among foliage, aboveground woody components and roots of a native Australian tree species to changes in atmospheric CO</w:t>
       </w:r>
       <w:r>
         <w:rPr>
@@ -613,16 +672,7 @@
         <w:t xml:space="preserve"> </w:t>
       </w:r>
       <w:r>
-        <w:t xml:space="preserve">fluxes and biomass production to global change manipulations</w:t>
-      </w:r>
-      <w:r>
-        <w:t xml:space="preserve"> </w:t>
-      </w:r>
-      <w:r>
-        <w:t xml:space="preserve">(Barton et al. 2010)</w:t>
-      </w:r>
-      <w:r>
-        <w:t xml:space="preserve">.</w:t>
+        <w:t xml:space="preserve">and altered water availability. Utilizing the unique WTC design we then aimed to test how cumulative net aboveground C gain correlates to whole tree carbon mass increment, as a function of tree size. We then applied a mass balance approach to to track the distribution of carbon above and belowground over a one year period.</w:t>
       </w:r>
     </w:p>
     <w:p>
@@ -630,7 +680,7 @@
         <w:br w:type="textWrapping"/>
       </w:r>
       <w:r>
-        <w:t xml:space="preserve">Previous findings in this experiment have shown that trees grown under elevated CO</w:t>
+        <w:t xml:space="preserve">(1) Overall, the effects of drought and elevated CO</w:t>
       </w:r>
       <w:r>
         <w:rPr>
@@ -642,16 +692,23 @@
         <w:t xml:space="preserve"> </w:t>
       </w:r>
       <w:r>
-        <w:t xml:space="preserve">were smaller than ambient trees and that larger trees had a smaller reduction in canopy transpiration in drought conditions via deeper access to water resources</w:t>
-      </w:r>
-      <w:r>
-        <w:t xml:space="preserve"> </w:t>
-      </w:r>
-      <w:r>
-        <w:t xml:space="preserve">(Duursma et al. 2011)</w:t>
-      </w:r>
-      <w:r>
-        <w:t xml:space="preserve">. Therefore, the specific objectives of this study were to determine the response of C allocation among foliage, aboveground woody components and roots of a native Australian tree species to changes in atmospheric CO</w:t>
+        <w:t xml:space="preserve">were expected to alter partitioning of C among biomass components from ambient conditions.</w:t>
+      </w:r>
+    </w:p>
+    <w:p>
+      <w:r>
+        <w:br w:type="textWrapping"/>
+      </w:r>
+      <w:r>
+        <w:t xml:space="preserve">(2) As productivity and growth must be coordinated over long time periods we expected the harvested carbon mass tissue pools to correlate with cumulative total aboveground net canopy carbon uptake.</w:t>
+      </w:r>
+    </w:p>
+    <w:p>
+      <w:r>
+        <w:br w:type="textWrapping"/>
+      </w:r>
+      <w:r>
+        <w:t xml:space="preserve">(3) High resolution data of whole-tree net CO</w:t>
       </w:r>
       <w:r>
         <w:rPr>
@@ -663,52 +720,7 @@
         <w:t xml:space="preserve"> </w:t>
       </w:r>
       <w:r>
-        <w:t xml:space="preserve">and altered water availability. Utilizing the unique WTC design we then aimed to test how cumulative net aboveground C gain correlates to whole tree carbon mass increment, as a function of tree size. We then applied a mass balance approach to to track the distribution of carbon above and belowground over a one year period.</w:t>
-      </w:r>
-    </w:p>
-    <w:p>
-      <w:r>
-        <w:br w:type="textWrapping"/>
-      </w:r>
-      <w:r>
-        <w:t xml:space="preserve">(1) Overall, the effects of drought and elevated CO</w:t>
-      </w:r>
-      <w:r>
-        <w:rPr>
-          <w:vertAlign w:val="subscript"/>
-        </w:rPr>
-        <w:t xml:space="preserve">2</w:t>
-      </w:r>
-      <w:r>
-        <w:t xml:space="preserve">were expected to alter partitioning of C among biomass components from ambient conditions.</w:t>
-      </w:r>
-    </w:p>
-    <w:p>
-      <w:r>
-        <w:br w:type="textWrapping"/>
-      </w:r>
-      <w:r>
-        <w:t xml:space="preserve">(2) As productivity and growth must be coordinated over long time periods we expected the harvested carbon mass tissue pools to correlate with cumulative total aboveground net canopy carbon uptake.</w:t>
-      </w:r>
-    </w:p>
-    <w:p>
-      <w:r>
-        <w:br w:type="textWrapping"/>
-      </w:r>
-      <w:r>
-        <w:t xml:space="preserve">(3) The high resolution of whole-tree net CO</w:t>
-      </w:r>
-      <w:r>
-        <w:rPr>
-          <w:vertAlign w:val="subscript"/>
-        </w:rPr>
-        <w:t xml:space="preserve">2</w:t>
-      </w:r>
-      <w:r>
-        <w:t xml:space="preserve"> </w:t>
-      </w:r>
-      <w:r>
-        <w:t xml:space="preserve">provided by the WTC design were expected to provide empirical evidence of canopy carbon uptake, not affected by soil CO</w:t>
+        <w:t xml:space="preserve">flux, provided by the WTC design, were expected to provide empirical evidence of canopy carbon uptake not affected by soil CO</w:t>
       </w:r>
       <w:r>
         <w:rPr>
@@ -757,7 +769,7 @@
         <w:t xml:space="preserve"> </w:t>
       </w:r>
       <w:r>
-        <w:t xml:space="preserve">Sm. seedlings were grown in 12 whole tree chambers (WTC) at the Hawkesbury Forest Experiment in Richmond, Australia. One seedling per WTC (9 m high) was grown for 18 months and chamber conditions tracked outside air temperature and humidity. Each WTC was fitted with a root enclosure barrier that extended to the soil hard layer (1 m depth), separating WTC tree roots from neighboring trees. Roots were allowed to freely grow below 1 m. Full descriptions of the chamber design and operation are provided in Barton el al.</w:t>
+        <w:t xml:space="preserve">Sm. seedlings were grown in 12 WTC at the Hawkesbury Forest Experiment in Richmond, Australia. One seedling per WTC (9 m high) was grown for 18 months and chamber conditions tracked outside air temperature and humidity. Each WTC was fitted with a root enclosure barrier that extended to the soil hard layer (1 m depth), separating WTC tree roots from neighboring trees. Roots were allowed to freely grow below 1 m. Full descriptions of the chamber design and operation are provided in Barton el al.</w:t>
       </w:r>
       <w:r>
         <w:t xml:space="preserve"> </w:t>
@@ -799,7 +811,7 @@
         <w:t xml:space="preserve">a</w:t>
       </w:r>
       <w:r>
-        <w:t xml:space="preserve">) and six were maintained at elevated C</w:t>
+        <w:t xml:space="preserve">) and six were maintained at eC</w:t>
       </w:r>
       <w:r>
         <w:rPr>
@@ -811,16 +823,7 @@
         <w:t xml:space="preserve"> </w:t>
       </w:r>
       <w:r>
-        <w:t xml:space="preserve">of +240 ppm above ambient (eC</w:t>
-      </w:r>
-      <w:r>
-        <w:rPr>
-          <w:vertAlign w:val="subscript"/>
-        </w:rPr>
-        <w:t xml:space="preserve">a</w:t>
-      </w:r>
-      <w:r>
-        <w:t xml:space="preserve">). Through October 27</w:t>
+        <w:t xml:space="preserve">of +240 ppm above ambient. Through October 27</w:t>
       </w:r>
       <w:r>
         <w:rPr>
@@ -922,7 +925,7 @@
         <w:t xml:space="preserve"> </w:t>
       </w:r>
       <w:r>
-        <w:t xml:space="preserve">chamber fluxes were converted to grams of carbon per chamber flux area (10 m</w:t>
+        <w:t xml:space="preserve">chamber fluxes were converted to grams of C per chamber flux area (10 m</w:t>
       </w:r>
       <w:r>
         <w:rPr>
@@ -975,7 +978,7 @@
         <w:t xml:space="preserve">-1</w:t>
       </w:r>
       <w:r>
-        <w:t xml:space="preserve">) were then generated over the last year of the experiment to compare with carbon allocation above and belowground.</w:t>
+        <w:t xml:space="preserve">) were then generated over the last year of the experiment to compare with C allocation above and belowground.</w:t>
       </w:r>
     </w:p>
     <w:p>
@@ -998,7 +1001,7 @@
         <w:br w:type="textWrapping"/>
       </w:r>
       <w:r>
-        <w:t xml:space="preserve">Carbon mass was assumed to be 50% of dry biomass for all non-leaf tissue components and this conversion was performed for all harvest and survey (below) data. Leaf and litter carbon mass was calculated by multiplying harvested or estimated biomass by the WTC specific mean leaf carbon content (%). Leaf carbon content was determined from a subsample of leaves at the final harvest determined using a Leco TruSpec Micro elemental analyzer (LECO corporation, MI, USA). Mass fractions of leaves, boles+branches and roots were calculated by dividing their respective carbon mass by total carbon mass for each tree.</w:t>
+        <w:t xml:space="preserve">Carbon mass was assumed to be 50% of dry biomass for all non-leaf tissue components and this conversion was performed for all harvest and survey (below) data. Leaf and litter carbon mass was calculated by multiplying harvested or estimated biomass by the WTC specific mean leaf carbon content (%). Leaf carbon content was determined from a subsample of final harvest dried and milled leaves analyzed using a Leco TruSpec Micro elemental analyzer (LECO corporation, MI, USA). Mass fractions of leaves, boles+branches and roots were calculated by dividing their respective carbon mass by total carbon mass for each tree.</w:t>
       </w:r>
     </w:p>
     <w:p>
@@ -1006,7 +1009,7 @@
         <w:br w:type="textWrapping"/>
       </w:r>
       <w:r>
-        <w:t xml:space="preserve">Additionally, prior to the initiation of the experiment a subset of additional potted plants of</w:t>
+        <w:t xml:space="preserve">Additionally, prior to the initiation of the experiment a subset of potted plants of</w:t>
       </w:r>
       <w:r>
         <w:t xml:space="preserve"> </w:t>
@@ -4504,6 +4507,14 @@
         <w:pStyle w:val="Bibliography"/>
       </w:pPr>
       <w:r>
+        <w:t xml:space="preserve">Dickson RE (1989) Carbon and nitrogen allocation in trees. In: Annales des sciences foresti{è}res. EDP Sciences, pp 631s—–647s.</w:t>
+      </w:r>
+    </w:p>
+    <w:p>
+      <w:pPr>
+        <w:pStyle w:val="Bibliography"/>
+      </w:pPr>
+      <w:r>
         <w:t xml:space="preserve">Duursma RA, Barton CVM, Eamus D, Medlyn BE, Ellsworth DS, Forster MA, Tissue DT, Linder S, McMurtrie RE (2011) Rooting depth explains [CO2]</w:t>
       </w:r>
       <m:oMath>
@@ -4596,14 +4607,6 @@
       </w:pPr>
       <w:r>
         <w:t xml:space="preserve">Mäkelä A (1997) A carbon balance model of growth and self-pruning in trees based on structural relationships. Forest Science 43:7–24.</w:t>
-      </w:r>
-    </w:p>
-    <w:p>
-      <w:pPr>
-        <w:pStyle w:val="Bibliography"/>
-      </w:pPr>
-      <w:r>
-        <w:t xml:space="preserve">Mäkelä A (2012) On guiding principles for carbon allocation in eco-physiological growth models. Tree physiology 32:644–647.</w:t>
       </w:r>
     </w:p>
     <w:p>
@@ -4975,7 +4978,7 @@
     </w:lvl>
   </w:abstractNum>
   <w:abstractNum w:abstractNumId="990">
-    <w:nsid w:val="d9f46698"/>
+    <w:nsid w:val="a2756b3b"/>
     <w:multiLevelType w:val="multilevel"/>
     <w:lvl w:ilvl="0">
       <w:numFmt w:val="bullet"/>

</xml_diff>

<commit_message>
pixie dust table in manuscript
</commit_message>
<xml_diff>
--- a/manuscript/wtc1_manuscript.docx
+++ b/manuscript/wtc1_manuscript.docx
@@ -203,6 +203,107 @@
       <w:bookmarkEnd w:id="22"/>
       <w:r>
         <w:t xml:space="preserve">Abstract</w:t>
+      </w:r>
+    </w:p>
+    <w:p>
+      <w:r>
+        <w:t xml:space="preserve">Accurately measuring the allocation of carbon (C) above and belowground for trees remains a difficult empirical task and as a result is challenging for applied models of forest C cycling. Understanding how global change impacts the distribution of the large flux of tree photosynthetic C is an essential process in determining future terrestrial C balance. This study investigated how treament manipulations of CO</w:t>
+      </w:r>
+      <w:r>
+        <w:rPr>
+          <w:vertAlign w:val="subscript"/>
+        </w:rPr>
+        <w:t xml:space="preserve">2</w:t>
+      </w:r>
+      <w:r>
+        <w:t xml:space="preserve"> </w:t>
+      </w:r>
+      <w:r>
+        <w:t xml:space="preserve">and drought affected the partitioning of photosynthetic C to tissue biomass components of</w:t>
+      </w:r>
+      <w:r>
+        <w:t xml:space="preserve"> </w:t>
+      </w:r>
+      <w:r>
+        <w:rPr>
+          <w:i/>
+        </w:rPr>
+        <w:t xml:space="preserve">Eucalyptus tereticornis</w:t>
+      </w:r>
+      <w:r>
+        <w:t xml:space="preserve"> </w:t>
+      </w:r>
+      <w:r>
+        <w:t xml:space="preserve">trees grown in climate-controlled whole tree chambers (WTC). Using a mass balance approach we utilized high resolution aboveground tree CO</w:t>
+      </w:r>
+      <w:r>
+        <w:rPr>
+          <w:vertAlign w:val="subscript"/>
+        </w:rPr>
+        <w:t xml:space="preserve">2</w:t>
+      </w:r>
+      <w:r>
+        <w:t xml:space="preserve"> </w:t>
+      </w:r>
+      <w:r>
+        <w:t xml:space="preserve">fluxes, unaffected by soil CO</w:t>
+      </w:r>
+      <w:r>
+        <w:rPr>
+          <w:vertAlign w:val="subscript"/>
+        </w:rPr>
+        <w:t xml:space="preserve">2</w:t>
+      </w:r>
+      <w:r>
+        <w:t xml:space="preserve">, to calculate total bewlowground C allocation. It was hypothesized that that both drought and elevated CO</w:t>
+      </w:r>
+      <w:r>
+        <w:rPr>
+          <w:vertAlign w:val="subscript"/>
+        </w:rPr>
+        <w:t xml:space="preserve">2</w:t>
+      </w:r>
+      <w:r>
+        <w:t xml:space="preserve"> </w:t>
+      </w:r>
+      <w:r>
+        <w:t xml:space="preserve">would alter partitioning of C among biomass components from ambient conditions. We also expected the WTC design to provide an accurate measurement of whole-tree net CO</w:t>
+      </w:r>
+      <w:r>
+        <w:rPr>
+          <w:vertAlign w:val="subscript"/>
+        </w:rPr>
+        <w:t xml:space="preserve">2</w:t>
+      </w:r>
+      <w:r>
+        <w:t xml:space="preserve"> </w:t>
+      </w:r>
+      <w:r>
+        <w:t xml:space="preserve">flux which would correlate to total harvested tree C mass and provide a means to evaulate total belowground C allocation. After 18 months we found that measured cumulative the whole-tree net CO</w:t>
+      </w:r>
+      <w:r>
+        <w:rPr>
+          <w:vertAlign w:val="subscript"/>
+        </w:rPr>
+        <w:t xml:space="preserve">2</w:t>
+      </w:r>
+      <w:r>
+        <w:t xml:space="preserve"> </w:t>
+      </w:r>
+      <w:r>
+        <w:t xml:space="preserve">flux correlated postively to both whole tree C mass and mean daily leaf area. At the end of the experiment we also observed that C allocation aboveground woody tissue compnents were affected by the climate change treatment, while allocation to leaves and roots was not affected. Additionally, over the final 11 months of the experiment the total investment of C belowground stayed relatively constant, regardless of climate change treatment or tree size. These results reveal how eC</w:t>
+      </w:r>
+      <w:r>
+        <w:rPr>
+          <w:vertAlign w:val="subscript"/>
+        </w:rPr>
+        <w:t xml:space="preserve">a</w:t>
+      </w:r>
+      <w:r>
+        <w:t xml:space="preserve"> </w:t>
+      </w:r>
+      <w:r>
+        <w:t xml:space="preserve">and drought impact the investment of photosynthetic C in a Eucalpt tree species, providing further empirical evidence to help models predict forest productivty in a changing climate. The WTC also provide a new framework to evalute C allocation belowground, for which the results presented here challenge findings of previous studies.</w:t>
       </w:r>
     </w:p>
     <w:p>
@@ -3461,26 +3562,6 @@
               <w:rPr>
                 <w:b/>
               </w:rPr>
-              <w:t xml:space="preserve">Litter</w:t>
-            </w:r>
-          </w:p>
-        </w:tc>
-        <w:tc>
-          <w:tcPr>
-            <w:tcBorders>
-              <w:bottom w:val="single"/>
-            </w:tcBorders>
-            <w:vAlign w:val="bottom"/>
-          </w:tcPr>
-          <w:p>
-            <w:pPr>
-              <w:pStyle w:val="Compact"/>
-              <w:jc w:val="left"/>
-            </w:pPr>
-            <w:r>
-              <w:rPr>
-                <w:b/>
-              </w:rPr>
               <w:t xml:space="preserve">Root</w:t>
             </w:r>
           </w:p>
@@ -3501,7 +3582,7 @@
               <w:rPr>
                 <w:b/>
               </w:rPr>
-              <w:t xml:space="preserve">Tree C flux</w:t>
+              <w:t xml:space="preserve">Tree.C.flux</w:t>
             </w:r>
           </w:p>
         </w:tc>
@@ -3514,7 +3595,7 @@
               <w:jc w:val="left"/>
             </w:pPr>
             <w:r>
-              <w:t xml:space="preserve">aCO2-dry</w:t>
+              <w:t xml:space="preserve">ambient-dry</w:t>
             </w:r>
           </w:p>
         </w:tc>
@@ -3525,7 +3606,7 @@
               <w:jc w:val="left"/>
             </w:pPr>
             <w:r>
-              <w:t xml:space="preserve">5449.8 (715.6) b</w:t>
+              <w:t xml:space="preserve">4478.2 (644.4)</w:t>
             </w:r>
           </w:p>
         </w:tc>
@@ -3536,7 +3617,7 @@
               <w:jc w:val="left"/>
             </w:pPr>
             <w:r>
-              <w:t xml:space="preserve">2915.9 (654.4) a</w:t>
+              <w:t xml:space="preserve">2204.2 (540.7)</w:t>
             </w:r>
           </w:p>
         </w:tc>
@@ -3547,7 +3628,7 @@
               <w:jc w:val="left"/>
             </w:pPr>
             <w:r>
-              <w:t xml:space="preserve">2642.8 (370.7) a</w:t>
+              <w:t xml:space="preserve">2039.8 (293.3)</w:t>
             </w:r>
           </w:p>
         </w:tc>
@@ -3558,7 +3639,7 @@
               <w:jc w:val="left"/>
             </w:pPr>
             <w:r>
-              <w:t xml:space="preserve">1129.8 (336.0) a</w:t>
+              <w:t xml:space="preserve">3180.1 (521.0)</w:t>
             </w:r>
           </w:p>
         </w:tc>
@@ -3569,18 +3650,7 @@
               <w:jc w:val="left"/>
             </w:pPr>
             <w:r>
-              <w:t xml:space="preserve">3180.1 (521.0) a</w:t>
-            </w:r>
-          </w:p>
-        </w:tc>
-        <w:tc>
-          <w:p>
-            <w:pPr>
-              <w:pStyle w:val="Compact"/>
-              <w:jc w:val="left"/>
-            </w:pPr>
-            <w:r>
-              <w:t xml:space="preserve">19394.2 (2169.5) a</w:t>
+              <w:t xml:space="preserve">19343.9 (2163.2)</w:t>
             </w:r>
           </w:p>
         </w:tc>
@@ -3593,7 +3663,7 @@
               <w:jc w:val="left"/>
             </w:pPr>
             <w:r>
-              <w:t xml:space="preserve">aCO2-wet</w:t>
+              <w:t xml:space="preserve">ambient-wet</w:t>
             </w:r>
           </w:p>
         </w:tc>
@@ -3604,7 +3674,7 @@
               <w:jc w:val="left"/>
             </w:pPr>
             <w:r>
-              <w:t xml:space="preserve">4250.6 (710.9) ab</w:t>
+              <w:t xml:space="preserve">7040.4 (179.6)</w:t>
             </w:r>
           </w:p>
         </w:tc>
@@ -3615,7 +3685,7 @@
               <w:jc w:val="left"/>
             </w:pPr>
             <w:r>
-              <w:t xml:space="preserve">2006.3 (384.8) a</w:t>
+              <w:t xml:space="preserve">2709.8 (662.3)</w:t>
             </w:r>
           </w:p>
         </w:tc>
@@ -3626,7 +3696,7 @@
               <w:jc w:val="left"/>
             </w:pPr>
             <w:r>
-              <w:t xml:space="preserve">2232.1 (235.4) a</w:t>
+              <w:t xml:space="preserve">2899.0 (249.2)</w:t>
             </w:r>
           </w:p>
         </w:tc>
@@ -3637,7 +3707,7 @@
               <w:jc w:val="left"/>
             </w:pPr>
             <w:r>
-              <w:t xml:space="preserve">889.4 (82.6) a</w:t>
+              <w:t xml:space="preserve">3830.6 (330.1)</w:t>
             </w:r>
           </w:p>
         </w:tc>
@@ -3648,18 +3718,7 @@
               <w:jc w:val="left"/>
             </w:pPr>
             <w:r>
-              <w:t xml:space="preserve">2623.6 (501.7) a</w:t>
-            </w:r>
-          </w:p>
-        </w:tc>
-        <w:tc>
-          <w:p>
-            <w:pPr>
-              <w:pStyle w:val="Compact"/>
-              <w:jc w:val="left"/>
-            </w:pPr>
-            <w:r>
-              <w:t xml:space="preserve">14620.7 (3456.2) a</w:t>
+              <w:t xml:space="preserve">23498.3 (1682.2)</w:t>
             </w:r>
           </w:p>
         </w:tc>
@@ -3672,7 +3731,7 @@
               <w:jc w:val="left"/>
             </w:pPr>
             <w:r>
-              <w:t xml:space="preserve">eCO2-dry</w:t>
+              <w:t xml:space="preserve">elevated-dry</w:t>
             </w:r>
           </w:p>
         </w:tc>
@@ -3683,7 +3742,7 @@
               <w:jc w:val="left"/>
             </w:pPr>
             <w:r>
-              <w:t xml:space="preserve">8109.4 (278.2) a</w:t>
+              <w:t xml:space="preserve">3725.0 (592.0)</w:t>
             </w:r>
           </w:p>
         </w:tc>
@@ -3694,7 +3753,7 @@
               <w:jc w:val="left"/>
             </w:pPr>
             <w:r>
-              <w:t xml:space="preserve">3286.0 (715.7) a</w:t>
+              <w:t xml:space="preserve">1685.9 (313.1)</w:t>
             </w:r>
           </w:p>
         </w:tc>
@@ -3705,7 +3764,7 @@
               <w:jc w:val="left"/>
             </w:pPr>
             <w:r>
-              <w:t xml:space="preserve">3254.2 (393.5) a</w:t>
+              <w:t xml:space="preserve">2121.1 (157.1)</w:t>
             </w:r>
           </w:p>
         </w:tc>
@@ -3716,7 +3775,7 @@
               <w:jc w:val="left"/>
             </w:pPr>
             <w:r>
-              <w:t xml:space="preserve">1043.1 (47.3) a</w:t>
+              <w:t xml:space="preserve">2623.6 (501.7)</w:t>
             </w:r>
           </w:p>
         </w:tc>
@@ -3727,18 +3786,7 @@
               <w:jc w:val="left"/>
             </w:pPr>
             <w:r>
-              <w:t xml:space="preserve">3830.6 (330.1) a</w:t>
-            </w:r>
-          </w:p>
-        </w:tc>
-        <w:tc>
-          <w:p>
-            <w:pPr>
-              <w:pStyle w:val="Compact"/>
-              <w:jc w:val="left"/>
-            </w:pPr>
-            <w:r>
-              <w:t xml:space="preserve">23556.5 (1689.0) a</w:t>
+              <w:t xml:space="preserve">14612.0 (3438.0)</w:t>
             </w:r>
           </w:p>
         </w:tc>
@@ -3751,7 +3799,7 @@
               <w:jc w:val="left"/>
             </w:pPr>
             <w:r>
-              <w:t xml:space="preserve">eCO2-wet</w:t>
+              <w:t xml:space="preserve">elevated-wet</w:t>
             </w:r>
           </w:p>
         </w:tc>
@@ -3762,7 +3810,7 @@
               <w:jc w:val="left"/>
             </w:pPr>
             <w:r>
-              <w:t xml:space="preserve">4194.1 (816.0) a</w:t>
+              <w:t xml:space="preserve">3620.1 (672.3)</w:t>
             </w:r>
           </w:p>
         </w:tc>
@@ -3773,7 +3821,7 @@
               <w:jc w:val="left"/>
             </w:pPr>
             <w:r>
-              <w:t xml:space="preserve">1934.2 (494.3) a</w:t>
+              <w:t xml:space="preserve">1501.5 (391.7)</w:t>
             </w:r>
           </w:p>
         </w:tc>
@@ -3784,7 +3832,7 @@
               <w:jc w:val="left"/>
             </w:pPr>
             <w:r>
-              <w:t xml:space="preserve">2358.3 (473.6) a</w:t>
+              <w:t xml:space="preserve">2390.7 (500.8)</w:t>
             </w:r>
           </w:p>
         </w:tc>
@@ -3795,7 +3843,7 @@
               <w:jc w:val="left"/>
             </w:pPr>
             <w:r>
-              <w:t xml:space="preserve">919.0 (244.3) a</w:t>
+              <w:t xml:space="preserve">2306.1 (735.2)</w:t>
             </w:r>
           </w:p>
         </w:tc>
@@ -3806,7 +3854,32 @@
               <w:jc w:val="left"/>
             </w:pPr>
             <w:r>
-              <w:t xml:space="preserve">2306.1 (735.2) a</w:t>
+              <w:t xml:space="preserve">15164.2 (3246.7)</w:t>
+            </w:r>
+          </w:p>
+        </w:tc>
+      </w:tr>
+      <w:tr>
+        <w:tc>
+          <w:p>
+            <w:pPr>
+              <w:pStyle w:val="Compact"/>
+              <w:jc w:val="left"/>
+            </w:pPr>
+            <w:r>
+              <w:t xml:space="preserve">CO</w:t>
+            </w:r>
+            <w:r>
+              <w:rPr>
+                <w:vertAlign w:val="subscript"/>
+              </w:rPr>
+              <w:t xml:space="preserve">2</w:t>
+            </w:r>
+            <w:r>
+              <w:t xml:space="preserve"> </w:t>
+            </w:r>
+            <w:r>
+              <w:t xml:space="preserve">effect (P)</w:t>
             </w:r>
           </w:p>
         </w:tc>
@@ -3817,7 +3890,199 @@
               <w:jc w:val="left"/>
             </w:pPr>
             <w:r>
-              <w:t xml:space="preserve">15197.9 (3253.5) a</w:t>
+              <w:t xml:space="preserve">0.085</w:t>
+            </w:r>
+          </w:p>
+        </w:tc>
+        <w:tc>
+          <w:p>
+            <w:pPr>
+              <w:pStyle w:val="Compact"/>
+              <w:jc w:val="left"/>
+            </w:pPr>
+            <w:r>
+              <w:t xml:space="preserve">0.803</w:t>
+            </w:r>
+          </w:p>
+        </w:tc>
+        <w:tc>
+          <w:p>
+            <w:pPr>
+              <w:pStyle w:val="Compact"/>
+              <w:jc w:val="left"/>
+            </w:pPr>
+            <w:r>
+              <w:t xml:space="preserve">0.358</w:t>
+            </w:r>
+          </w:p>
+        </w:tc>
+        <w:tc>
+          <w:p>
+            <w:pPr>
+              <w:pStyle w:val="Compact"/>
+              <w:jc w:val="left"/>
+            </w:pPr>
+            <w:r>
+              <w:t xml:space="preserve">0.897</w:t>
+            </w:r>
+          </w:p>
+        </w:tc>
+        <w:tc>
+          <w:p>
+            <w:pPr>
+              <w:pStyle w:val="Compact"/>
+              <w:jc w:val="left"/>
+            </w:pPr>
+            <w:r>
+              <w:t xml:space="preserve">0.766</w:t>
+            </w:r>
+          </w:p>
+        </w:tc>
+      </w:tr>
+      <w:tr>
+        <w:tc>
+          <w:p>
+            <w:pPr>
+              <w:pStyle w:val="Compact"/>
+              <w:jc w:val="left"/>
+            </w:pPr>
+            <w:r>
+              <w:t xml:space="preserve">Drought effect (P)</w:t>
+            </w:r>
+          </w:p>
+        </w:tc>
+        <w:tc>
+          <w:p>
+            <w:pPr>
+              <w:pStyle w:val="Compact"/>
+              <w:jc w:val="left"/>
+            </w:pPr>
+            <w:r>
+              <w:t xml:space="preserve">0.085</w:t>
+            </w:r>
+          </w:p>
+        </w:tc>
+        <w:tc>
+          <w:p>
+            <w:pPr>
+              <w:pStyle w:val="Compact"/>
+              <w:jc w:val="left"/>
+            </w:pPr>
+            <w:r>
+              <w:t xml:space="preserve">0.803</w:t>
+            </w:r>
+          </w:p>
+        </w:tc>
+        <w:tc>
+          <w:p>
+            <w:pPr>
+              <w:pStyle w:val="Compact"/>
+              <w:jc w:val="left"/>
+            </w:pPr>
+            <w:r>
+              <w:t xml:space="preserve">0.358</w:t>
+            </w:r>
+          </w:p>
+        </w:tc>
+        <w:tc>
+          <w:p>
+            <w:pPr>
+              <w:pStyle w:val="Compact"/>
+              <w:jc w:val="left"/>
+            </w:pPr>
+            <w:r>
+              <w:t xml:space="preserve">0.897</w:t>
+            </w:r>
+          </w:p>
+        </w:tc>
+        <w:tc>
+          <w:p>
+            <w:pPr>
+              <w:pStyle w:val="Compact"/>
+              <w:jc w:val="left"/>
+            </w:pPr>
+            <w:r>
+              <w:t xml:space="preserve">0.766</w:t>
+            </w:r>
+          </w:p>
+        </w:tc>
+      </w:tr>
+      <w:tr>
+        <w:tc>
+          <w:p>
+            <w:pPr>
+              <w:pStyle w:val="Compact"/>
+              <w:jc w:val="left"/>
+            </w:pPr>
+            <w:r>
+              <w:t xml:space="preserve">CO</w:t>
+            </w:r>
+            <w:r>
+              <w:rPr>
+                <w:vertAlign w:val="subscript"/>
+              </w:rPr>
+              <w:t xml:space="preserve">2</w:t>
+            </w:r>
+            <w:r>
+              <w:t xml:space="preserve"> </w:t>
+            </w:r>
+            <w:r>
+              <w:t xml:space="preserve">* Drought (P)</w:t>
+            </w:r>
+          </w:p>
+        </w:tc>
+        <w:tc>
+          <w:p>
+            <w:pPr>
+              <w:pStyle w:val="Compact"/>
+              <w:jc w:val="left"/>
+            </w:pPr>
+            <w:r>
+              <w:t xml:space="preserve">0.005</w:t>
+            </w:r>
+          </w:p>
+        </w:tc>
+        <w:tc>
+          <w:p>
+            <w:pPr>
+              <w:pStyle w:val="Compact"/>
+              <w:jc w:val="left"/>
+            </w:pPr>
+            <w:r>
+              <w:t xml:space="preserve">0.086</w:t>
+            </w:r>
+          </w:p>
+        </w:tc>
+        <w:tc>
+          <w:p>
+            <w:pPr>
+              <w:pStyle w:val="Compact"/>
+              <w:jc w:val="left"/>
+            </w:pPr>
+            <w:r>
+              <w:t xml:space="preserve">0.122</w:t>
+            </w:r>
+          </w:p>
+        </w:tc>
+        <w:tc>
+          <w:p>
+            <w:pPr>
+              <w:pStyle w:val="Compact"/>
+              <w:jc w:val="left"/>
+            </w:pPr>
+            <w:r>
+              <w:t xml:space="preserve">0.417</w:t>
+            </w:r>
+          </w:p>
+        </w:tc>
+        <w:tc>
+          <w:p>
+            <w:pPr>
+              <w:pStyle w:val="Compact"/>
+              <w:jc w:val="left"/>
+            </w:pPr>
+            <w:r>
+              <w:t xml:space="preserve">0.091</w:t>
             </w:r>
           </w:p>
         </w:tc>
@@ -4978,7 +5243,7 @@
     </w:lvl>
   </w:abstractNum>
   <w:abstractNum w:abstractNumId="990">
-    <w:nsid w:val="a2756b3b"/>
+    <w:nsid w:val="6573cff8"/>
     <w:multiLevelType w:val="multilevel"/>
     <w:lvl w:ilvl="0">
       <w:numFmt w:val="bullet"/>

</xml_diff>

<commit_message>
whole manuscript edits...sent this version to RD
</commit_message>
<xml_diff>
--- a/manuscript/wtc1_manuscript.docx
+++ b/manuscript/wtc1_manuscript.docx
@@ -207,7 +207,7 @@
     </w:p>
     <w:p>
       <w:r>
-        <w:t xml:space="preserve">Accurately measuring the allocation of carbon (C) above and belowground for trees remains a difficult empirical task and as a result is challenging for applied models of forest C cycling. Understanding how global change impacts the distribution of the large flux of tree photosynthetic C is an essential process in determining future terrestrial C balance. This study investigated how treament manipulations of CO</w:t>
+        <w:t xml:space="preserve">Accurately measuring tree carbon (C) allocation above and belowground remains a difficult empirical task and is thus challenging to capture in applied models of forest C cycling. Understanding how global change impacts the distribution of such a large flux of photosynthetic C is an essential process in determining future terrestrial C balance. This study investigated how treament manipulations of CO</w:t>
       </w:r>
       <w:r>
         <w:rPr>
@@ -219,7 +219,7 @@
         <w:t xml:space="preserve"> </w:t>
       </w:r>
       <w:r>
-        <w:t xml:space="preserve">and drought affected the partitioning of photosynthetic C to tissue biomass components of</w:t>
+        <w:t xml:space="preserve">and drought affected the partitioning of photosynthetic C to biomass components of</w:t>
       </w:r>
       <w:r>
         <w:t xml:space="preserve"> </w:t>
@@ -234,7 +234,7 @@
         <w:t xml:space="preserve"> </w:t>
       </w:r>
       <w:r>
-        <w:t xml:space="preserve">trees grown in climate-controlled whole tree chambers (WTC). Using a mass balance approach we utilized high resolution aboveground tree CO</w:t>
+        <w:t xml:space="preserve">trees grown in climate-controlled whole tree chambers (WTC). It was hypothesized that that both drought and elevated CO</w:t>
       </w:r>
       <w:r>
         <w:rPr>
@@ -246,7 +246,7 @@
         <w:t xml:space="preserve"> </w:t>
       </w:r>
       <w:r>
-        <w:t xml:space="preserve">fluxes, unaffected by soil CO</w:t>
+        <w:t xml:space="preserve">would alter partitioning of C among biomass components from ambient conditions. We then utlizied the WTC design to provide measurements of aboveground tree net CO</w:t>
       </w:r>
       <w:r>
         <w:rPr>
@@ -255,7 +255,10 @@
         <w:t xml:space="preserve">2</w:t>
       </w:r>
       <w:r>
-        <w:t xml:space="preserve">, to calculate total bewlowground C allocation. It was hypothesized that that both drought and elevated CO</w:t>
+        <w:t xml:space="preserve"> </w:t>
+      </w:r>
+      <w:r>
+        <w:t xml:space="preserve">flux, which were expected to correlate to harvested tree C mass and provide a method to evaulate total belowground C allocation. At the end of the experiment we observed that C allocation to aboveground woody tissue components was affected by the climate change treatments, while allocation to leaves and roots were not affected. The measured cumulative aboveground tree net CO</w:t>
       </w:r>
       <w:r>
         <w:rPr>
@@ -264,10 +267,7 @@
         <w:t xml:space="preserve">2</w:t>
       </w:r>
       <w:r>
-        <w:t xml:space="preserve"> </w:t>
-      </w:r>
-      <w:r>
-        <w:t xml:space="preserve">would alter partitioning of C among biomass components from ambient conditions. We also expected the WTC design to provide an accurate measurement of whole-tree net CO</w:t>
+        <w:t xml:space="preserve">, after 18 months, correlated postively to both whole tree C mass and mean daily leaf area. Additionally, over the final 11 months of the experiment the total investment of C belowground stayed relatively constant, regardless of climate change treatment or tree size. These results reveal how elevated CO</w:t>
       </w:r>
       <w:r>
         <w:rPr>
@@ -279,31 +279,7 @@
         <w:t xml:space="preserve"> </w:t>
       </w:r>
       <w:r>
-        <w:t xml:space="preserve">flux which would correlate to total harvested tree C mass and provide a means to evaulate total belowground C allocation. After 18 months we found that measured cumulative the whole-tree net CO</w:t>
-      </w:r>
-      <w:r>
-        <w:rPr>
-          <w:vertAlign w:val="subscript"/>
-        </w:rPr>
-        <w:t xml:space="preserve">2</w:t>
-      </w:r>
-      <w:r>
-        <w:t xml:space="preserve"> </w:t>
-      </w:r>
-      <w:r>
-        <w:t xml:space="preserve">flux correlated postively to both whole tree C mass and mean daily leaf area. At the end of the experiment we also observed that C allocation aboveground woody tissue compnents were affected by the climate change treatment, while allocation to leaves and roots was not affected. Additionally, over the final 11 months of the experiment the total investment of C belowground stayed relatively constant, regardless of climate change treatment or tree size. These results reveal how eC</w:t>
-      </w:r>
-      <w:r>
-        <w:rPr>
-          <w:vertAlign w:val="subscript"/>
-        </w:rPr>
-        <w:t xml:space="preserve">a</w:t>
-      </w:r>
-      <w:r>
-        <w:t xml:space="preserve"> </w:t>
-      </w:r>
-      <w:r>
-        <w:t xml:space="preserve">and drought impact the investment of photosynthetic C in a Eucalpt tree species, providing further empirical evidence to help models predict forest productivty in a changing climate. The WTC also provide a new framework to evalute C allocation belowground, for which the results presented here challenge findings of previous studies.</w:t>
+        <w:t xml:space="preserve">and drought can impact the investment of photosynthetic C in a Eucalpt tree species and provide further empirical evidence to aid model predictions of forest productivty. The WTC also provide a novel framework to evalute C allocation belowground, for which the results presented here challenge findings of previous studies.</w:t>
       </w:r>
     </w:p>
     <w:p>
@@ -390,7 +366,7 @@
         <w:t xml:space="preserve">(Litton et al. 2007, Warren et al. 2012)</w:t>
       </w:r>
       <w:r>
-        <w:t xml:space="preserve">. With rising atmospheric [CO</w:t>
+        <w:t xml:space="preserve">. With rising atmospheric CO</w:t>
       </w:r>
       <w:r>
         <w:rPr>
@@ -399,7 +375,10 @@
         <w:t xml:space="preserve">2</w:t>
       </w:r>
       <w:r>
-        <w:t xml:space="preserve">] (C</w:t>
+        <w:t xml:space="preserve"> </w:t>
+      </w:r>
+      <w:r>
+        <w:t xml:space="preserve">(C</w:t>
       </w:r>
       <w:r>
         <w:rPr>
@@ -429,28 +408,342 @@
         <w:t xml:space="preserve"> </w:t>
       </w:r>
       <w:r>
-        <w:t xml:space="preserve">concluded that on average C allocation in plants grown under elevated CO</w:t>
+        <w:t xml:space="preserve">concluded that on average C allocation in plants grown under elevated C</w:t>
       </w:r>
       <w:r>
         <w:rPr>
           <w:vertAlign w:val="subscript"/>
         </w:rPr>
+        <w:t xml:space="preserve">a</w:t>
+      </w:r>
+      <w:r>
+        <w:t xml:space="preserve"> </w:t>
+      </w:r>
+      <w:r>
+        <w:t xml:space="preserve">did not change. Alternatively, total bewloground C allocation (TBCA) was found to be enhanced across four forested free-air C</w:t>
+      </w:r>
+      <w:r>
+        <w:rPr>
+          <w:vertAlign w:val="subscript"/>
+        </w:rPr>
+        <w:t xml:space="preserve">a</w:t>
+      </w:r>
+      <w:r>
+        <w:t xml:space="preserve"> </w:t>
+      </w:r>
+      <w:r>
+        <w:t xml:space="preserve">enrichment experiments</w:t>
+      </w:r>
+      <w:r>
+        <w:t xml:space="preserve"> </w:t>
+      </w:r>
+      <w:r>
+        <w:t xml:space="preserve">(Palmroth et al. 2006)</w:t>
+      </w:r>
+      <w:r>
+        <w:t xml:space="preserve">. Understanding the impacts of global climate change on forests also requires investigation of interacting factors in order to tease apart multifaceted relationships</w:t>
+      </w:r>
+      <w:r>
+        <w:t xml:space="preserve"> </w:t>
+      </w:r>
+      <w:r>
+        <w:t xml:space="preserve">(Rustad 2008)</w:t>
+      </w:r>
+      <w:r>
+        <w:t xml:space="preserve">. For example, how limitations imposed by drought interact with the growth-stimulating effects of increasing C</w:t>
+      </w:r>
+      <w:r>
+        <w:rPr>
+          <w:vertAlign w:val="subscript"/>
+        </w:rPr>
+        <w:t xml:space="preserve">a</w:t>
+      </w:r>
+      <w:r>
+        <w:t xml:space="preserve"> </w:t>
+      </w:r>
+      <w:r>
+        <w:t xml:space="preserve">requires further attention</w:t>
+      </w:r>
+      <w:r>
+        <w:t xml:space="preserve"> </w:t>
+      </w:r>
+      <w:r>
+        <w:t xml:space="preserve">(Duursma et al. 2011)</w:t>
+      </w:r>
+      <w:r>
+        <w:t xml:space="preserve">. As a result, there is continued need to empirically measure patterns of tree C allocation under multi-factor global change manipulations to better understand shifts in future forest C balance.</w:t>
+      </w:r>
+    </w:p>
+    <w:p>
+      <w:r>
+        <w:br w:type="textWrapping"/>
+      </w:r>
+      <w:r>
+        <w:t xml:space="preserve">Carbon allocation is best understood by examining all facets of allocation, however, data on TBCA remain sparse and reliable estimates of root biomass in field conditions are difficult to obtain</w:t>
+      </w:r>
+      <w:r>
+        <w:t xml:space="preserve"> </w:t>
+      </w:r>
+      <w:r>
+        <w:t xml:space="preserve">(Litton et al. 2007, Poorter et al. 2012)</w:t>
+      </w:r>
+      <w:r>
+        <w:t xml:space="preserve">. In forest ecosystems, TCBA has been shown to be equal or greater than aboveground production</w:t>
+      </w:r>
+      <w:r>
+        <w:t xml:space="preserve"> </w:t>
+      </w:r>
+      <w:r>
+        <w:t xml:space="preserve">(Law et al. 1999)</w:t>
+      </w:r>
+      <w:r>
+        <w:t xml:space="preserve">, yet the controls of this belowground flux are poorly understood</w:t>
+      </w:r>
+      <w:r>
+        <w:t xml:space="preserve"> </w:t>
+      </w:r>
+      <w:r>
+        <w:t xml:space="preserve">(Raich and Nadelhoffer 1989, Giardina et al. 2005)</w:t>
+      </w:r>
+      <w:r>
+        <w:t xml:space="preserve">. Total belowground C allocation is often estimated by subtracting the changes in C pools of litter, soil and roots from soil CO</w:t>
+      </w:r>
+      <w:r>
+        <w:rPr>
+          <w:vertAlign w:val="subscript"/>
+        </w:rPr>
         <w:t xml:space="preserve">2</w:t>
       </w:r>
       <w:r>
         <w:t xml:space="preserve"> </w:t>
       </w:r>
       <w:r>
-        <w:t xml:space="preserve">(eC</w:t>
+        <w:t xml:space="preserve">efflux</w:t>
+      </w:r>
+      <w:r>
+        <w:t xml:space="preserve"> </w:t>
+      </w:r>
+      <w:r>
+        <w:t xml:space="preserve">(Raich and Nadelhoffer 1989, Davidson et al. 2002, Giardina and Ryan 2002, Palmroth et al. 2006)</w:t>
+      </w:r>
+      <w:r>
+        <w:t xml:space="preserve">. A key assumption of this approach is that the changes among the C pools are in steady-state conditions</w:t>
+      </w:r>
+      <w:r>
+        <w:t xml:space="preserve"> </w:t>
+      </w:r>
+      <w:r>
+        <w:t xml:space="preserve">(Raich and Nadelhoffer 1989)</w:t>
+      </w:r>
+      <w:r>
+        <w:t xml:space="preserve">, which is seldom true. Additionally, the reliance on soil respiration in this approach is problematic as studies are often forced to scale up short-term measurements (often monthly) to yearly fluxes, while also using a variety of measurement techniques. As allocation of C belowground remains one of the most difficult components of tree C budgets to calculate, new approaches are needed to in order accurately track and account for the investment of C belowground.</w:t>
+      </w:r>
+    </w:p>
+    <w:p>
+      <w:r>
+        <w:br w:type="textWrapping"/>
+      </w:r>
+      <w:r>
+        <w:t xml:space="preserve">Consequently, the representation of C allocation is rudimentary compared to photosynthesis (A) in applied forest models</w:t>
+      </w:r>
+      <w:r>
+        <w:t xml:space="preserve"> </w:t>
+      </w:r>
+      <w:r>
+        <w:t xml:space="preserve">(Friedlingstein et al. 1999, Franklin et al. 2012)</w:t>
+      </w:r>
+      <w:r>
+        <w:t xml:space="preserve"> </w:t>
+      </w:r>
+      <w:r>
+        <w:t xml:space="preserve">and predictions of C allocation is a weak link in current models</w:t>
+      </w:r>
+      <w:r>
+        <w:t xml:space="preserve"> </w:t>
+      </w:r>
+      <w:r>
+        <w:t xml:space="preserve">(McMurtrie and Dewar 2013)</w:t>
+      </w:r>
+      <w:r>
+        <w:t xml:space="preserve">. The deficiency of large-scale models to allocate C is due to the difficulty in defining principles that are valid under a wide range of conditions</w:t>
+      </w:r>
+      <w:r>
+        <w:t xml:space="preserve"> </w:t>
+      </w:r>
+      <w:r>
+        <w:t xml:space="preserve">(Franklin et al. 2012)</w:t>
+      </w:r>
+      <w:r>
+        <w:t xml:space="preserve">. As a result, partitioning coefficients or fixed fractions of assimilation, representing the flux of C to a particular component, are often used in process-based models of forest C cycling</w:t>
+      </w:r>
+      <w:r>
+        <w:t xml:space="preserve"> </w:t>
+      </w:r>
+      <w:r>
+        <w:t xml:space="preserve">(Litton et al. 2007, Franklin et al. 2012)</w:t>
+      </w:r>
+      <w:r>
+        <w:t xml:space="preserve">. Unfortunately, any use of inappropriate or over simplified allocation schemes can lead to models producing unintended responses</w:t>
+      </w:r>
+      <w:r>
+        <w:t xml:space="preserve"> </w:t>
+      </w:r>
+      <w:r>
+        <w:t xml:space="preserve">(</w:t>
+      </w:r>
+      <w:r>
+        <w:t xml:space="preserve">De Kauwe</w:t>
+      </w:r>
+      <w:r>
+        <w:t xml:space="preserve"> </w:t>
+      </w:r>
+      <w:r>
+        <w:t xml:space="preserve">et al. 2014)</w:t>
+      </w:r>
+      <w:r>
+        <w:t xml:space="preserve">. Additionally, modelling efforts predicting responses of belowground C allocation to global change often assume that responses of aboveground tissues represent those of belowground tissues</w:t>
+      </w:r>
+      <w:r>
+        <w:t xml:space="preserve"> </w:t>
+      </w:r>
+      <w:r>
+        <w:t xml:space="preserve">(Giardina et al. 2005)</w:t>
+      </w:r>
+      <w:r>
+        <w:t xml:space="preserve">. Generalizations of relationships between aboveground and belowground factors should be made with caution as substantial variation has been reported across forest types</w:t>
+      </w:r>
+      <w:r>
+        <w:t xml:space="preserve"> </w:t>
+      </w:r>
+      <w:r>
+        <w:t xml:space="preserve">(Giardina et al. 2005 and references therein)</w:t>
+      </w:r>
+      <w:r>
+        <w:t xml:space="preserve">. Currently, the large variation in observed C allocation in response to environmental change combined with a lack of understanding of the mechanisms driving C allocation hinders accurate modelling of global change on terrestrial C cycling</w:t>
+      </w:r>
+      <w:r>
+        <w:t xml:space="preserve"> </w:t>
+      </w:r>
+      <w:r>
+        <w:t xml:space="preserve">(Friedlingstein et al. 1999, Landsberg 2003, Litton et al. 2007, Epron et al. 2012, McMurtrie and Dewar 2013)</w:t>
+      </w:r>
+      <w:r>
+        <w:t xml:space="preserve">.</w:t>
+      </w:r>
+    </w:p>
+    <w:p>
+      <w:r>
+        <w:br w:type="textWrapping"/>
+      </w:r>
+      <w:r>
+        <w:t xml:space="preserve">The whole-tree chambers (WTC), located at the Hawkesbury Forest Experiment, were designed to allow continuous measurement of whole-tree net CO</w:t>
       </w:r>
       <w:r>
         <w:rPr>
           <w:vertAlign w:val="subscript"/>
         </w:rPr>
+        <w:t xml:space="preserve">2</w:t>
+      </w:r>
+      <w:r>
+        <w:t xml:space="preserve"> </w:t>
+      </w:r>
+      <w:r>
+        <w:t xml:space="preserve">fluxes, allowing A and respiration to be calculated using a mass balance approach</w:t>
+      </w:r>
+      <w:r>
+        <w:t xml:space="preserve"> </w:t>
+      </w:r>
+      <w:r>
+        <w:t xml:space="preserve">(Medhurst et al. 2006, Barton et al. 2010)</w:t>
+      </w:r>
+      <w:r>
+        <w:t xml:space="preserve">. Generally, measuring canopy A is difficult as variation in photosynthetic capacity exists within the canopy in response to the environment, requiring leaf measurements and models to upscale to the canopy</w:t>
+      </w:r>
+      <w:r>
+        <w:t xml:space="preserve"> </w:t>
+      </w:r>
+      <w:r>
+        <w:t xml:space="preserve">(Ryan et al. 2010)</w:t>
+      </w:r>
+      <w:r>
+        <w:t xml:space="preserve">. The WTC, however, can resolve net aboveground C gain (canopy A minus respiration of foliage and aboveground woody components), at high temporal resolution, while controlling temperature and air humidity at ambient conditions. Combining the high resolution CO</w:t>
+      </w:r>
+      <w:r>
+        <w:rPr>
+          <w:vertAlign w:val="subscript"/>
+        </w:rPr>
+        <w:t xml:space="preserve">2</w:t>
+      </w:r>
+      <w:r>
+        <w:t xml:space="preserve"> </w:t>
+      </w:r>
+      <w:r>
+        <w:t xml:space="preserve">flux measurements with an evergreen</w:t>
+      </w:r>
+      <w:r>
+        <w:t xml:space="preserve"> </w:t>
+      </w:r>
+      <w:r>
+        <w:rPr>
+          <w:i/>
+        </w:rPr>
+        <w:t xml:space="preserve">Eucalpytus</w:t>
+      </w:r>
+      <w:r>
+        <w:t xml:space="preserve"> </w:t>
+      </w:r>
+      <w:r>
+        <w:t xml:space="preserve">species that provides near constant annual production enables tree C allocation to be tracked over long periods of time. This experimental system can then be used to validate models that scale leaf A to whole canopies with empirical measurements of the response of whole-tree CO</w:t>
+      </w:r>
+      <w:r>
+        <w:rPr>
+          <w:vertAlign w:val="subscript"/>
+        </w:rPr>
+        <w:t xml:space="preserve">2</w:t>
+      </w:r>
+      <w:r>
+        <w:t xml:space="preserve"> </w:t>
+      </w:r>
+      <w:r>
+        <w:t xml:space="preserve">fluxes and biomass production to global change manipulations</w:t>
+      </w:r>
+      <w:r>
+        <w:t xml:space="preserve"> </w:t>
+      </w:r>
+      <w:r>
+        <w:t xml:space="preserve">(Barton et al. 2010)</w:t>
+      </w:r>
+      <w:r>
+        <w:t xml:space="preserve">.</w:t>
+      </w:r>
+    </w:p>
+    <w:p>
+      <w:r>
+        <w:br w:type="textWrapping"/>
+      </w:r>
+      <w:r>
+        <w:t xml:space="preserve">Previous findings in this experiment have shown that trees grown under elevated C</w:t>
+      </w:r>
+      <w:r>
+        <w:rPr>
+          <w:vertAlign w:val="subscript"/>
+        </w:rPr>
         <w:t xml:space="preserve">a</w:t>
       </w:r>
       <w:r>
-        <w:t xml:space="preserve">) did not change. Alternatively, total bewloground C allocation (TBCA) was found to be enhanced across four forested free-air C</w:t>
+        <w:t xml:space="preserve"> </w:t>
+      </w:r>
+      <w:r>
+        <w:t xml:space="preserve">were smaller than ambient trees and also that larger trees had a smaller reduction in canopy transpiration in drought conditions, via deeper rooting access to water resources</w:t>
+      </w:r>
+      <w:r>
+        <w:t xml:space="preserve"> </w:t>
+      </w:r>
+      <w:r>
+        <w:t xml:space="preserve">(Duursma et al. 2011)</w:t>
+      </w:r>
+      <w:r>
+        <w:t xml:space="preserve">. Therefore, the specific objectives of this study were to determine the response of C allocation among foliage, aboveground woody components and roots of a native Australian tree species to changes in C</w:t>
       </w:r>
       <w:r>
         <w:rPr>
@@ -462,25 +755,15 @@
         <w:t xml:space="preserve"> </w:t>
       </w:r>
       <w:r>
-        <w:t xml:space="preserve">enrichment experiments</w:t>
-      </w:r>
-      <w:r>
-        <w:t xml:space="preserve"> </w:t>
-      </w:r>
-      <w:r>
-        <w:t xml:space="preserve">(Palmroth et al. 2006)</w:t>
-      </w:r>
-      <w:r>
-        <w:t xml:space="preserve">. Understanding the impacts of global climate change on forests also requires investigation of interacting factors in order to tease apart multifaceted relationships</w:t>
-      </w:r>
-      <w:r>
-        <w:t xml:space="preserve"> </w:t>
-      </w:r>
-      <w:r>
-        <w:t xml:space="preserve">(Rustad 2008)</w:t>
-      </w:r>
-      <w:r>
-        <w:t xml:space="preserve">. For example, how limitations imposed by drought interact with the growth-stimulating effects of increasing C</w:t>
+        <w:t xml:space="preserve">and altered water availability. Utilizing the unique WTC design we aimed to test how cumulative net aboveground C gain correlates to whole tree C mass increment, as a function of tree size. We then applied a mass balance approach to to track the distribution of C above and belowground across the final eleven months of the experiment.</w:t>
+      </w:r>
+    </w:p>
+    <w:p>
+      <w:r>
+        <w:br w:type="textWrapping"/>
+      </w:r>
+      <w:r>
+        <w:t xml:space="preserve">(1) Overall, the effects of drought and elevated C</w:t>
       </w:r>
       <w:r>
         <w:rPr>
@@ -492,16 +775,7 @@
         <w:t xml:space="preserve"> </w:t>
       </w:r>
       <w:r>
-        <w:t xml:space="preserve">requires further attention</w:t>
-      </w:r>
-      <w:r>
-        <w:t xml:space="preserve"> </w:t>
-      </w:r>
-      <w:r>
-        <w:t xml:space="preserve">(Duursma et al. 2011)</w:t>
-      </w:r>
-      <w:r>
-        <w:t xml:space="preserve">. As a result, there is continued need to empirically measure patterns of tree C allocation under multi-factor global change manipulations to better understand shifts in future forest C balance.</w:t>
+        <w:t xml:space="preserve">were expected to alter partitioning of C among biomass components from ambient conditions.</w:t>
       </w:r>
     </w:p>
     <w:p>
@@ -509,34 +783,15 @@
         <w:br w:type="textWrapping"/>
       </w:r>
       <w:r>
-        <w:t xml:space="preserve">Carbon allocation is best understood by examining all facets of allocation, however, data on TBCA remain sparse and reliable estimates of root biomass in field conditions are difficult to obtain</w:t>
-      </w:r>
-      <w:r>
-        <w:t xml:space="preserve"> </w:t>
-      </w:r>
-      <w:r>
-        <w:t xml:space="preserve">(Litton et al. 2007, Poorter et al. 2012)</w:t>
-      </w:r>
-      <w:r>
-        <w:t xml:space="preserve">. In forest ecosystems, TCBA has been shown to be equal or greater than aboveground production</w:t>
-      </w:r>
-      <w:r>
-        <w:t xml:space="preserve"> </w:t>
-      </w:r>
-      <w:r>
-        <w:t xml:space="preserve">(Law et al. 1999)</w:t>
-      </w:r>
-      <w:r>
-        <w:t xml:space="preserve">, yet the controls of this belowground flux are poorly understood</w:t>
-      </w:r>
-      <w:r>
-        <w:t xml:space="preserve"> </w:t>
-      </w:r>
-      <w:r>
-        <w:t xml:space="preserve">(Raich and Nadelhoffer 1989, Giardina et al. 2005)</w:t>
-      </w:r>
-      <w:r>
-        <w:t xml:space="preserve">.Total belowground carbon allocation is often conceptualized by subtracting the changes in carbon pools of litter, soil and roots from soil CO</w:t>
+        <w:t xml:space="preserve">(2) As productivity and growth must be coordinated over long time periods, we expected harvested tree C mass to correlate with cumulative total aboveground net canopy C uptake.</w:t>
+      </w:r>
+    </w:p>
+    <w:p>
+      <w:r>
+        <w:br w:type="textWrapping"/>
+      </w:r>
+      <w:r>
+        <w:t xml:space="preserve">(3) High resolution data of whole-tree net CO</w:t>
       </w:r>
       <w:r>
         <w:rPr>
@@ -548,129 +803,11 @@
         <w:t xml:space="preserve"> </w:t>
       </w:r>
       <w:r>
-        <w:t xml:space="preserve">efflux</w:t>
-      </w:r>
-      <w:r>
-        <w:t xml:space="preserve"> </w:t>
-      </w:r>
-      <w:r>
-        <w:t xml:space="preserve">(Raich and Nadelhoffer 1989, Davidson et al. 2002, Giardina and Ryan 2002, Palmroth et al. 2006)</w:t>
-      </w:r>
-      <w:r>
-        <w:t xml:space="preserve">. A key assumption of this approach is that the changes among the carbon pools are in steady-state conditions</w:t>
-      </w:r>
-      <w:r>
-        <w:t xml:space="preserve"> </w:t>
-      </w:r>
-      <w:r>
-        <w:t xml:space="preserve">(Raich and Nadelhoffer 1989)</w:t>
-      </w:r>
-      <w:r>
-        <w:t xml:space="preserve">, which is seldom true. Additionally, the reliance on soil respiration in this approach is problematic as studies are often forced to scale up short-term measurements (often monthly) to yearly fluxes while also using a variety of measurement techniques. As allocation of C belowground remains one of the most difficult components of tree C budgets to calculate, new approaches are needed to in order accurately track and account for the investment of carbon belowground.</w:t>
-      </w:r>
-    </w:p>
-    <w:p>
-      <w:r>
-        <w:br w:type="textWrapping"/>
-      </w:r>
-      <w:r>
-        <w:t xml:space="preserve">Consequently, the representation of C allocation is rudimentary compared to A in applied forest models</w:t>
-      </w:r>
-      <w:r>
-        <w:t xml:space="preserve"> </w:t>
-      </w:r>
-      <w:r>
-        <w:t xml:space="preserve">(Friedlingstein et al. 1999, Franklin et al. 2012)</w:t>
-      </w:r>
-      <w:r>
-        <w:t xml:space="preserve"> </w:t>
-      </w:r>
-      <w:r>
-        <w:t xml:space="preserve">and predictions of C allocation is a weak link in current models</w:t>
-      </w:r>
-      <w:r>
-        <w:t xml:space="preserve"> </w:t>
-      </w:r>
-      <w:r>
-        <w:t xml:space="preserve">(McMurtrie and Dewar 2013)</w:t>
-      </w:r>
-      <w:r>
-        <w:t xml:space="preserve">. The deficiency of large-scale models to allocate C is due to the difficulty in defining principles that are valid under a wide range of conditions</w:t>
-      </w:r>
-      <w:r>
-        <w:t xml:space="preserve"> </w:t>
-      </w:r>
-      <w:r>
-        <w:t xml:space="preserve">(Franklin et al. 2012)</w:t>
-      </w:r>
-      <w:r>
-        <w:t xml:space="preserve">. As a result, partitioning coefficients or fixed fractions of assimilation, representing the flux of carbon to a particular component, are often used in process-based models of forest carbon cycling</w:t>
-      </w:r>
-      <w:r>
-        <w:t xml:space="preserve"> </w:t>
-      </w:r>
-      <w:r>
-        <w:t xml:space="preserve">(Litton et al. 2007, Franklin et al. 2012)</w:t>
-      </w:r>
-      <w:r>
-        <w:t xml:space="preserve">. Unfortunately, any use of inappropriate or over simplified allocation schemes can lead to models producing unintended responses</w:t>
-      </w:r>
-      <w:r>
-        <w:t xml:space="preserve"> </w:t>
-      </w:r>
-      <w:r>
-        <w:t xml:space="preserve">(</w:t>
-      </w:r>
-      <w:r>
-        <w:t xml:space="preserve">De Kauwe</w:t>
-      </w:r>
-      <w:r>
-        <w:t xml:space="preserve"> </w:t>
-      </w:r>
-      <w:r>
-        <w:t xml:space="preserve">et al. 2014)</w:t>
-      </w:r>
-      <w:r>
-        <w:t xml:space="preserve">. Additionally, modelling efforts predicting responses of belowground C allocation to global change often assume that responses of aboveground tissues represent those of belowground tissues</w:t>
-      </w:r>
-      <w:r>
-        <w:t xml:space="preserve"> </w:t>
-      </w:r>
-      <w:r>
-        <w:t xml:space="preserve">(Giardina et al. 2005)</w:t>
-      </w:r>
-      <w:r>
-        <w:t xml:space="preserve">. Generalizations of relationships between aboveground and belowground factors should be made with caution as substantial variation has been reported across forest types</w:t>
-      </w:r>
-      <w:r>
-        <w:t xml:space="preserve"> </w:t>
-      </w:r>
-      <w:r>
-        <w:t xml:space="preserve">(Giardina et al. 2005 and references therein)</w:t>
-      </w:r>
-      <w:r>
-        <w:t xml:space="preserve">.Currently, the large variation in observed C allocation in response to environmental change combined with a lack of understanding of the mechanisms driving C allocation hinders accurate modelling of global change on terrestrial C cycling</w:t>
-      </w:r>
-      <w:r>
-        <w:t xml:space="preserve"> </w:t>
-      </w:r>
-      <w:r>
-        <w:t xml:space="preserve">(Friedlingstein et al. 1999, Landsberg 2003, Litton et al. 2007, Epron et al. 2012, McMurtrie and Dewar 2013)</w:t>
-      </w:r>
-      <w:r>
-        <w:t xml:space="preserve">.</w:t>
-      </w:r>
-    </w:p>
-    <w:p>
-      <w:r>
-        <w:br w:type="textWrapping"/>
-      </w:r>
-      <w:r>
-        <w:t xml:space="preserve">The whole-tree chambers (WTC), located at the Hawkesbury Forest Experiment, were designed to allow continuous measurement of whole-tree net CO</w:t>
-      </w:r>
-      <w:r>
-        <w:rPr>
-          <w:vertAlign w:val="superscript"/>
+        <w:t xml:space="preserve">flux, provided by the WTC design, were expected to provide accurate empirical measurements of canopy CO</w:t>
+      </w:r>
+      <w:r>
+        <w:rPr>
+          <w:vertAlign w:val="subscript"/>
         </w:rPr>
         <w:t xml:space="preserve">2</w:t>
       </w:r>
@@ -678,40 +815,7 @@
         <w:t xml:space="preserve"> </w:t>
       </w:r>
       <w:r>
-        <w:t xml:space="preserve">and water fluxes, allowing A, respiration and transpiration to be calculated using a mass balance approach</w:t>
-      </w:r>
-      <w:r>
-        <w:t xml:space="preserve"> </w:t>
-      </w:r>
-      <w:r>
-        <w:t xml:space="preserve">(Medhurst et al. 2006, Barton et al. 2010)</w:t>
-      </w:r>
-      <w:r>
-        <w:t xml:space="preserve">. Generally, measuring canopy A is difficult as variation in photosynthetic capacity exists within the canopy in response to the environment, requiring leaf measurements and models to upscale to the canopy</w:t>
-      </w:r>
-      <w:r>
-        <w:t xml:space="preserve"> </w:t>
-      </w:r>
-      <w:r>
-        <w:t xml:space="preserve">(Ryan et al. 2010)</w:t>
-      </w:r>
-      <w:r>
-        <w:t xml:space="preserve">. The WTC, however, can resolve net aboveground C gain (canopy A minus respiration of foliage and aboveground woody components), at high temporal resolution, while controlling temperature and air humidity at ambient conditions. Combining the high resolution carbon flux measurements with an evergreen</w:t>
-      </w:r>
-      <w:r>
-        <w:t xml:space="preserve"> </w:t>
-      </w:r>
-      <w:r>
-        <w:rPr>
-          <w:i/>
-        </w:rPr>
-        <w:t xml:space="preserve">Eucalpytus</w:t>
-      </w:r>
-      <w:r>
-        <w:t xml:space="preserve"> </w:t>
-      </w:r>
-      <w:r>
-        <w:t xml:space="preserve">species that provides near constant annual production enables carbon allocation above and belowground to be tracked over long periods of time. This experimental system can then be used to validate models that scale leaf gas exchange to whole canopies with empirical measurements of the response of whole-tree CO</w:t>
+        <w:t xml:space="preserve">uptake, unaffected by soil CO</w:t>
       </w:r>
       <w:r>
         <w:rPr>
@@ -723,114 +827,7 @@
         <w:t xml:space="preserve"> </w:t>
       </w:r>
       <w:r>
-        <w:t xml:space="preserve">fluxes and biomass production to global change manipulations</w:t>
-      </w:r>
-      <w:r>
-        <w:t xml:space="preserve"> </w:t>
-      </w:r>
-      <w:r>
-        <w:t xml:space="preserve">(Barton et al. 2010)</w:t>
-      </w:r>
-      <w:r>
-        <w:t xml:space="preserve">.</w:t>
-      </w:r>
-    </w:p>
-    <w:p>
-      <w:r>
-        <w:br w:type="textWrapping"/>
-      </w:r>
-      <w:r>
-        <w:t xml:space="preserve">Previous findings in this experiment have shown that trees grown under elevated CO</w:t>
-      </w:r>
-      <w:r>
-        <w:rPr>
-          <w:vertAlign w:val="subscript"/>
-        </w:rPr>
-        <w:t xml:space="preserve">2</w:t>
-      </w:r>
-      <w:r>
-        <w:t xml:space="preserve"> </w:t>
-      </w:r>
-      <w:r>
-        <w:t xml:space="preserve">were smaller than ambient trees and that larger trees had a smaller reduction in canopy transpiration in drought conditions via deeper access to water resources</w:t>
-      </w:r>
-      <w:r>
-        <w:t xml:space="preserve"> </w:t>
-      </w:r>
-      <w:r>
-        <w:t xml:space="preserve">(Duursma et al. 2011)</w:t>
-      </w:r>
-      <w:r>
-        <w:t xml:space="preserve">. Therefore, the specific objectives of this study were to determine the response of C allocation among foliage, aboveground woody components and roots of a native Australian tree species to changes in atmospheric CO</w:t>
-      </w:r>
-      <w:r>
-        <w:rPr>
-          <w:vertAlign w:val="subscript"/>
-        </w:rPr>
-        <w:t xml:space="preserve">2</w:t>
-      </w:r>
-      <w:r>
-        <w:t xml:space="preserve"> </w:t>
-      </w:r>
-      <w:r>
-        <w:t xml:space="preserve">and altered water availability. Utilizing the unique WTC design we then aimed to test how cumulative net aboveground C gain correlates to whole tree carbon mass increment, as a function of tree size. We then applied a mass balance approach to to track the distribution of carbon above and belowground over a one year period.</w:t>
-      </w:r>
-    </w:p>
-    <w:p>
-      <w:r>
-        <w:br w:type="textWrapping"/>
-      </w:r>
-      <w:r>
-        <w:t xml:space="preserve">(1) Overall, the effects of drought and elevated CO</w:t>
-      </w:r>
-      <w:r>
-        <w:rPr>
-          <w:vertAlign w:val="subscript"/>
-        </w:rPr>
-        <w:t xml:space="preserve">2</w:t>
-      </w:r>
-      <w:r>
-        <w:t xml:space="preserve"> </w:t>
-      </w:r>
-      <w:r>
-        <w:t xml:space="preserve">were expected to alter partitioning of C among biomass components from ambient conditions.</w:t>
-      </w:r>
-    </w:p>
-    <w:p>
-      <w:r>
-        <w:br w:type="textWrapping"/>
-      </w:r>
-      <w:r>
-        <w:t xml:space="preserve">(2) As productivity and growth must be coordinated over long time periods we expected the harvested carbon mass tissue pools to correlate with cumulative total aboveground net canopy carbon uptake.</w:t>
-      </w:r>
-    </w:p>
-    <w:p>
-      <w:r>
-        <w:br w:type="textWrapping"/>
-      </w:r>
-      <w:r>
-        <w:t xml:space="preserve">(3) High resolution data of whole-tree net CO</w:t>
-      </w:r>
-      <w:r>
-        <w:rPr>
-          <w:vertAlign w:val="subscript"/>
-        </w:rPr>
-        <w:t xml:space="preserve">2</w:t>
-      </w:r>
-      <w:r>
-        <w:t xml:space="preserve"> </w:t>
-      </w:r>
-      <w:r>
-        <w:t xml:space="preserve">flux, provided by the WTC design, were expected to provide empirical evidence of canopy carbon uptake not affected by soil CO</w:t>
-      </w:r>
-      <w:r>
-        <w:rPr>
-          <w:vertAlign w:val="subscript"/>
-        </w:rPr>
-        <w:t xml:space="preserve">2</w:t>
-      </w:r>
-      <w:r>
-        <w:t xml:space="preserve">. This canopy flux could then be combined with estimates of aboveground carbon mass to provide a novel framework in which to investigate total belowground carbon allocation</w:t>
+        <w:t xml:space="preserve">efflux. This canopy flux could then be combined with estimates of aboveground C mass to provide a novel framework in which to investigate total belowground C allocation.</w:t>
       </w:r>
     </w:p>
     <w:p>
@@ -870,7 +867,7 @@
         <w:t xml:space="preserve"> </w:t>
       </w:r>
       <w:r>
-        <w:t xml:space="preserve">Sm. seedlings were grown in 12 WTC at the Hawkesbury Forest Experiment in Richmond, Australia. One seedling per WTC (9 m high) was grown for 18 months and chamber conditions tracked outside air temperature and humidity. Each WTC was fitted with a root enclosure barrier that extended to the soil hard layer (1 m depth), separating WTC tree roots from neighboring trees. Roots were allowed to freely grow below 1 m. Full descriptions of the chamber design and operation are provided in Barton el al.</w:t>
+        <w:t xml:space="preserve">Sm. seedlings were grown in 12 WTC at the Hawkesbury Forest Experiment in Richmond, Australia. One seedling per WTC (9 m high) was grown for 18 months and chamber conditions tracked outside air temperature and humidity. Each WTC was fitted with a root enclosure barrier that extended to the soil hard layer (1 m depth), separating WTC tree roots from neighboring trees. Roots were allowed to grow freely below 1 m. Full descriptions of the chamber design and operation are provided in Barton el al.</w:t>
       </w:r>
       <w:r>
         <w:t xml:space="preserve"> </w:t>
@@ -1035,7 +1032,7 @@
         <w:t xml:space="preserve">2</w:t>
       </w:r>
       <w:r>
-        <w:t xml:space="preserve">). Cumulative daily carbon fluxes (</w:t>
+        <w:t xml:space="preserve">). Cumulative daily C fluxes (</w:t>
       </w:r>
       <m:oMath>
         <m:sSub>
@@ -1102,7 +1099,7 @@
         <w:br w:type="textWrapping"/>
       </w:r>
       <w:r>
-        <w:t xml:space="preserve">Carbon mass was assumed to be 50% of dry biomass for all non-leaf tissue components and this conversion was performed for all harvest and survey (below) data. Leaf and litter carbon mass was calculated by multiplying harvested or estimated biomass by the WTC specific mean leaf carbon content (%). Leaf carbon content was determined from a subsample of final harvest dried and milled leaves analyzed using a Leco TruSpec Micro elemental analyzer (LECO corporation, MI, USA). Mass fractions of leaves, boles+branches and roots were calculated by dividing their respective carbon mass by total carbon mass for each tree.</w:t>
+        <w:t xml:space="preserve">Carbon mass was assumed to be 50% of dry biomass for all non-leaf tissue components and this conversion was performed for all harvest and survey (below) data. Leaf and litter C mass was calculated by multiplying harvested or estimated biomass by the WTC specific mean leaf C content (%). Leaf C content was determined from a subsample of final harvest dried and milled leaves analyzed using a Leco TruSpec Micro elemental analyzer (LECO corporation, MI, USA). Mass fractions of leaves, boles+branches and roots were calculated by dividing their respective C mass by total C mass for each tree.</w:t>
       </w:r>
     </w:p>
     <w:p>
@@ -1155,7 +1152,7 @@
     </w:p>
     <w:p>
       <w:r>
-        <w:t xml:space="preserve">During the final harvest diameter measurements were recoreded as described above and 1 cm sections were removed from the bole at regular intervals between these measurements. Wood density for each section were calculated by dividing the dry mass by the fresh volume seperately for bark and wood. The mean total bole density for each tree (</w:t>
+        <w:t xml:space="preserve">During the final harvest, diameter measurements were recoreded as described above and 1 cm sections were removed from the bole at regular intervals between diameter measurements. Wood density for each section were calculated by dividing the dry mass by the fresh volume seperately for bark and wood. The mean total bole density for each tree (</w:t>
       </w:r>
       <m:oMath>
         <m:sSub>
@@ -1184,15 +1181,7 @@
         </m:sSub>
       </m:oMath>
       <w:r>
-        <w:t xml:space="preserve">) was then calculated as the total density of bark and wood, weighted by the total diameter of each section.</w:t>
-      </w:r>
-    </w:p>
-    <w:p>
-      <w:r>
-        <w:br w:type="textWrapping"/>
-      </w:r>
-      <w:r>
-        <w:t xml:space="preserve">For boles, individual volume units were constructed as concentric cylinders between diameter intervals from base to tip for each monthly survey. This approach assumed any bole taper was accounted for in the difference in volume between bole sections. The last section including the top of the tree was calculated as a cone with a tip radius of .001 cm. The volume below the standard diameter (65 cm) was calculated separately in order to interpolate taper into this section. Using the height of the tree and the standard diameter, the diameters at 30cm and base were estimated by extending the length of the pre-existing cone. This resulted in two additional stem sections with taper assumed as previously stated. All volume units were then summed, including split stems, to calculate total tree volume. Bole mass was calculated as total volume multiplied by WTC specific</w:t>
+        <w:t xml:space="preserve">) was then calculated as the total density of bark and wood, weighted by the total diameter of each section. We assumed that</w:t>
       </w:r>
       <w:r>
         <w:t xml:space="preserve"> </w:t>
@@ -1224,31 +1213,21 @@
         </m:sSub>
       </m:oMath>
       <w:r>
-        <w:t xml:space="preserve">.</w:t>
-      </w:r>
-    </w:p>
-    <w:p>
-      <w:pPr>
-        <w:pStyle w:val="Heading2"/>
-      </w:pPr>
-      <w:bookmarkStart w:id="31" w:name="branch-carbon"/>
-      <w:bookmarkEnd w:id="31"/>
-      <w:r>
-        <w:t xml:space="preserve">Branch Carbon</w:t>
-      </w:r>
-    </w:p>
-    <w:p>
-      <w:r>
-        <w:t xml:space="preserve">Additionally, final harvest basal area and length of each branch were measured and used to calculate the total branch volume. A volume shape factor, from Makela et al.</w:t>
-      </w:r>
-      <w:r>
-        <w:t xml:space="preserve"> </w:t>
-      </w:r>
-      <w:r>
-        <w:t xml:space="preserve">(1997)</w:t>
-      </w:r>
-      <w:r>
-        <w:t xml:space="preserve">, was applied to each branch volume to designate each branch as an intermediate shape between a volumetric cone and a cylinder (</w:t>
+        <w:t xml:space="preserve"> </w:t>
+      </w:r>
+      <w:r>
+        <w:t xml:space="preserve">did not change through time.</w:t>
+      </w:r>
+    </w:p>
+    <w:p>
+      <w:r>
+        <w:br w:type="textWrapping"/>
+      </w:r>
+      <w:r>
+        <w:t xml:space="preserve">For boles, individual volume units were constructed as concentric cylinders between diameter intervals from base to tip for each monthly survey. This approach assumed any bole taper was accounted for in the difference in volume between bole sections. The top section was calculated as a cone with a tip radius of .001 cm. The volume below the standard diameter (65 cm) was calculated separately in order to interpolate taper into this section. Using the height of the tree and the standard diameter, the diameters at 30cm and base were estimated by extending the length of the pre-existing cone (from tree top to 65 cm). This resulted in two additional stem sections with taper assumed as previously stated. All volume units were then summed, including split stems, to calculate total tree volume. Bole mass was calculated as total volume multiplied by WTC specific</w:t>
+      </w:r>
+      <w:r>
+        <w:t xml:space="preserve"> </w:t>
       </w:r>
       <m:oMath>
         <m:sSub>
@@ -1271,13 +1250,37 @@
               <m:rPr>
                 <m:sty m:val="p"/>
               </m:rPr>
-              <m:t>r</m:t>
+              <m:t>o</m:t>
             </m:r>
           </m:sub>
         </m:sSub>
       </m:oMath>
       <w:r>
-        <w:t xml:space="preserve">, 0.75). A wood density parameter for branches (</w:t>
+        <w:t xml:space="preserve">.</w:t>
+      </w:r>
+    </w:p>
+    <w:p>
+      <w:pPr>
+        <w:pStyle w:val="Heading2"/>
+      </w:pPr>
+      <w:bookmarkStart w:id="31" w:name="branch-carbon"/>
+      <w:bookmarkEnd w:id="31"/>
+      <w:r>
+        <w:t xml:space="preserve">Branch Carbon</w:t>
+      </w:r>
+    </w:p>
+    <w:p>
+      <w:r>
+        <w:t xml:space="preserve">Final harvest basal area and length of each branch were measured and used to calculate the total branch volume. A volume shape factor, from Makela et al.</w:t>
+      </w:r>
+      <w:r>
+        <w:t xml:space="preserve"> </w:t>
+      </w:r>
+      <w:r>
+        <w:t xml:space="preserve">(1997)</w:t>
+      </w:r>
+      <w:r>
+        <w:t xml:space="preserve">, was applied to each branch volume to designate each branch as an intermediate shape between a volumetric cone and a cylinder (</w:t>
       </w:r>
       <m:oMath>
         <m:sSub>
@@ -1306,18 +1309,7 @@
         </m:sSub>
       </m:oMath>
       <w:r>
-        <w:t xml:space="preserve">) in each WTC was calculated as the total branch dry mass divided by the cumulative branch volume. Due to a thin bark layer on branches a separate bark density parameter was not created.</w:t>
-      </w:r>
-    </w:p>
-    <w:p>
-      <w:r>
-        <w:br w:type="textWrapping"/>
-      </w:r>
-      <w:r>
-        <w:t xml:space="preserve">To obtain branch mass during each survey period, volume of all individual branches were calculated as outlined above. As diameters were not recorded at branch insertion points, 5 cm were added back to each branch length in order to represent the entire branch volume. Branch mass, at any time point, was the individual branch volume multiplied by WTC specific</w:t>
-      </w:r>
-      <w:r>
-        <w:t xml:space="preserve"> </w:t>
+        <w:t xml:space="preserve">, 0.75). A wood density parameter for branches (</w:t>
       </w:r>
       <m:oMath>
         <m:sSub>
@@ -1346,7 +1338,15 @@
         </m:sSub>
       </m:oMath>
       <w:r>
-        <w:t xml:space="preserve">. We assumed that neither</w:t>
+        <w:t xml:space="preserve">) in each WTC was calculated as the total branch dry mass divided by the cumulative branch volume. Due to a thin bark layer on branches a separate bark density parameter was not created.</w:t>
+      </w:r>
+    </w:p>
+    <w:p>
+      <w:r>
+        <w:br w:type="textWrapping"/>
+      </w:r>
+      <w:r>
+        <w:t xml:space="preserve">To obtain branch mass during each survey period, volume of all individual branches were calculated as outlined above. As diameters were not recorded at branch insertion points, 5 cm were added back to each branch length in order to represent the entire branch volume. Branch mass, at any time point, was the individual branch volume multiplied by WTC specific</w:t>
       </w:r>
       <w:r>
         <w:t xml:space="preserve"> </w:t>
@@ -1372,16 +1372,13 @@
               <m:rPr>
                 <m:sty m:val="p"/>
               </m:rPr>
-              <m:t>o</m:t>
+              <m:t>r</m:t>
             </m:r>
           </m:sub>
         </m:sSub>
       </m:oMath>
       <w:r>
-        <w:t xml:space="preserve"> </w:t>
-      </w:r>
-      <w:r>
-        <w:t xml:space="preserve">nor</w:t>
+        <w:t xml:space="preserve">. We assumed that</w:t>
       </w:r>
       <w:r>
         <w:t xml:space="preserve"> </w:t>
@@ -1416,7 +1413,7 @@
         <w:t xml:space="preserve"> </w:t>
       </w:r>
       <w:r>
-        <w:t xml:space="preserve">calculated from the final harvest changed through time.</w:t>
+        <w:t xml:space="preserve">did not change through time.</w:t>
       </w:r>
     </w:p>
     <w:p>
@@ -1904,7 +1901,31 @@
     </w:p>
     <w:p>
       <w:r>
-        <w:t xml:space="preserve">As the installation of chamber floors into each WTC separated the aboveground carbon uptake from the soil carbon efflux, total belowground carbon allocation (TBCA) at any time point was able to be calculated as:</w:t>
+        <w:t xml:space="preserve">As the installation of chamber floors into each WTC separated the aboveground CO</w:t>
+      </w:r>
+      <w:r>
+        <w:rPr>
+          <w:vertAlign w:val="subscript"/>
+        </w:rPr>
+        <w:t xml:space="preserve">2</w:t>
+      </w:r>
+      <w:r>
+        <w:t xml:space="preserve"> </w:t>
+      </w:r>
+      <w:r>
+        <w:t xml:space="preserve">uptake from the soil CO</w:t>
+      </w:r>
+      <w:r>
+        <w:rPr>
+          <w:vertAlign w:val="subscript"/>
+        </w:rPr>
+        <w:t xml:space="preserve">2</w:t>
+      </w:r>
+      <w:r>
+        <w:t xml:space="preserve"> </w:t>
+      </w:r>
+      <w:r>
+        <w:t xml:space="preserve">efflux, total belowground C allocation (TBCA) at any time point was able to be calculated as:</w:t>
       </w:r>
     </w:p>
     <w:p>
@@ -2116,7 +2137,7 @@
         <w:t xml:space="preserve"> </w:t>
       </w:r>
       <w:r>
-        <w:t xml:space="preserve">is the total standing crop carbon mass (g C) of stems, branches, leaves and cumulative leaf litterfall . As the final standing crop of root biomass was known, TBCA could be further broken down into the total carbon mass of roots (</w:t>
+        <w:t xml:space="preserve">is the aboveground standing crop C mass (g C) of stems, branches, leaves and cumulative leaf litterfall. As the final standing crop of root biomass was known, TBCA could be further broken down into the total C mass of roots (</w:t>
       </w:r>
       <m:oMath>
         <m:sSub>
@@ -2151,7 +2172,7 @@
         </m:sSub>
       </m:oMath>
       <w:r>
-        <w:t xml:space="preserve">) and the residual belowground carbon flux (</w:t>
+        <w:t xml:space="preserve">) and the residual belowground C flux (</w:t>
       </w:r>
       <m:oMath>
         <m:sSub>
@@ -2186,7 +2207,7 @@
         </m:sSub>
       </m:oMath>
       <w:r>
-        <w:t xml:space="preserve">). The residual belowground carbon flux includes; root and soil respiration, root turnover, root exudation and any unaccounted for root carbon mass. The use of aboveground allometry to interpolate</w:t>
+        <w:t xml:space="preserve">). The residual belowground C flux includes; root and soil respiration, root turnover, root exudation and any unaccounted for root C mass. The use of aboveground allometry to interpolate</w:t>
       </w:r>
       <w:r>
         <w:t xml:space="preserve"> </w:t>
@@ -2301,7 +2322,7 @@
     </w:p>
     <w:p>
       <w:r>
-        <w:t xml:space="preserve">The contributions of aboveground tissue components and TBCA to carbon mass balance were visualized by combining estimates of bole, branch, leaf and litterfall carbon with</w:t>
+        <w:t xml:space="preserve">The contributions of aboveground tissue components and TBCA to C mass balance were visualized by combining estimates of bole, branch, leaf and litterfall C with</w:t>
       </w:r>
       <w:r>
         <w:t xml:space="preserve"> </w:t>
@@ -2380,7 +2401,7 @@
         </m:sSub>
       </m:oMath>
       <w:r>
-        <w:t xml:space="preserve">, at any given time point, represented the net carbon uptake for each WTC. The allocation of carbon to boles and branches were seen by linear interpolation between survey measurements and the final harvest. Daily modeled estimates of leaf and litter carbon were then added to bole and branch carbon mass to estimate</w:t>
+        <w:t xml:space="preserve">, at any given time point, represented the net C uptake for each WTC. The allocation of C to boles and branches were seen by linear interpolation between survey measurements and the final harvest. Daily modeled estimates of leaf and litter C were then added to bole and branch C mass to estimate</w:t>
       </w:r>
       <w:r>
         <w:t xml:space="preserve"> </w:t>
@@ -2427,7 +2448,7 @@
         <w:t xml:space="preserve"> </w:t>
       </w:r>
       <w:r>
-        <w:t xml:space="preserve">on any given day. Importantly, the initial estimated carbon mass of each aboveground component and</w:t>
+        <w:t xml:space="preserve">on any given day. Importantly, the initial estimated C mass of each aboveground component and</w:t>
       </w:r>
       <w:r>
         <w:t xml:space="preserve"> </w:t>
@@ -2589,19 +2610,19 @@
     </w:p>
     <w:p>
       <w:r>
-        <w:t xml:space="preserve">Differences in experimental parameters to the interaction of CO</w:t>
+        <w:t xml:space="preserve">Differences in experimental parameters to the interaction of C</w:t>
       </w:r>
       <w:r>
         <w:rPr>
           <w:vertAlign w:val="subscript"/>
         </w:rPr>
-        <w:t xml:space="preserve">2</w:t>
-      </w:r>
-      <w:r>
-        <w:t xml:space="preserve"> </w:t>
-      </w:r>
-      <w:r>
-        <w:t xml:space="preserve">and drought treatments at the final harvest where analysed using two-way ANOVA in R</w:t>
+        <w:t xml:space="preserve">a</w:t>
+      </w:r>
+      <w:r>
+        <w:t xml:space="preserve"> </w:t>
+      </w:r>
+      <w:r>
+        <w:t xml:space="preserve">and drought treatments at the final harvest were analysed using two-way ANOVA in R</w:t>
       </w:r>
       <w:r>
         <w:t xml:space="preserve"> </w:t>
@@ -2694,7 +2715,7 @@
         <w:t xml:space="preserve"> </w:t>
       </w:r>
       <w:r>
-        <w:t xml:space="preserve">and both whole tree carbon (R</w:t>
+        <w:t xml:space="preserve">and both whole tree C (R</w:t>
       </w:r>
       <w:r>
         <w:rPr>
@@ -2806,19 +2827,19 @@
         <w:t xml:space="preserve"> </w:t>
       </w:r>
       <w:r>
-        <w:t xml:space="preserve">was significantly reduced by 30.5 % under elevated CO</w:t>
+        <w:t xml:space="preserve">was significantly reduced by 30.5 % under eC</w:t>
       </w:r>
       <w:r>
         <w:rPr>
           <w:vertAlign w:val="subscript"/>
         </w:rPr>
-        <w:t xml:space="preserve">2</w:t>
-      </w:r>
-      <w:r>
-        <w:t xml:space="preserve"> </w:t>
-      </w:r>
-      <w:r>
-        <w:t xml:space="preserve">(P = 0.043), while no effects of the drought treatment were detected. Similarly, both whole tree carbon and</w:t>
+        <w:t xml:space="preserve">a</w:t>
+      </w:r>
+      <w:r>
+        <w:t xml:space="preserve"> </w:t>
+      </w:r>
+      <w:r>
+        <w:t xml:space="preserve">(P = 0.043), while no effects of the drought treatment were detected. Similarly, both whole tree C and</w:t>
       </w:r>
       <w:r>
         <w:t xml:space="preserve"> </w:t>
@@ -2865,25 +2886,25 @@
         <w:t xml:space="preserve"> </w:t>
       </w:r>
       <w:r>
-        <w:t xml:space="preserve">were reduced under elevated CO</w:t>
+        <w:t xml:space="preserve">were reduced under eC</w:t>
       </w:r>
       <w:r>
         <w:rPr>
           <w:vertAlign w:val="subscript"/>
         </w:rPr>
-        <w:t xml:space="preserve">2</w:t>
-      </w:r>
-      <w:r>
-        <w:t xml:space="preserve"> </w:t>
-      </w:r>
-      <w:r>
-        <w:t xml:space="preserve">by ca. 32 % (both P &lt; 0.03). Leaf area at the final harvest was significantly reduced by by 31.3% under elevated CO</w:t>
+        <w:t xml:space="preserve">a</w:t>
+      </w:r>
+      <w:r>
+        <w:t xml:space="preserve"> </w:t>
+      </w:r>
+      <w:r>
+        <w:t xml:space="preserve">by ca. 32 % (both P &lt; 0.03). Leaf area at the final harvest was significantly reduced by by 31.3% under eC</w:t>
       </w:r>
       <w:r>
         <w:rPr>
           <w:vertAlign w:val="subscript"/>
         </w:rPr>
-        <w:t xml:space="preserve">2</w:t>
+        <w:t xml:space="preserve">a</w:t>
       </w:r>
       <w:r>
         <w:t xml:space="preserve"> </w:t>
@@ -2957,19 +2978,31 @@
         <w:t xml:space="preserve"> </w:t>
       </w:r>
       <w:r>
-        <w:t xml:space="preserve">and drought treatments (Table 1). There was a marginal interaction of elevated CO</w:t>
+        <w:t xml:space="preserve">and drought treatments (Table 1). There was a marginal interaction of eC</w:t>
       </w:r>
       <w:r>
         <w:rPr>
           <w:vertAlign w:val="subscript"/>
         </w:rPr>
+        <w:t xml:space="preserve">a</w:t>
+      </w:r>
+      <w:r>
+        <w:t xml:space="preserve"> </w:t>
+      </w:r>
+      <w:r>
+        <w:t xml:space="preserve">and drought on harvested bole C mass (p = 0.075). Elevated CO</w:t>
+      </w:r>
+      <w:r>
+        <w:rPr>
+          <w:vertAlign w:val="subscript"/>
+        </w:rPr>
         <w:t xml:space="preserve">2</w:t>
       </w:r>
       <w:r>
         <w:t xml:space="preserve"> </w:t>
       </w:r>
       <w:r>
-        <w:t xml:space="preserve">and drought on harvested bole carbon mass (p = 0.075). Elevated CO</w:t>
+        <w:t xml:space="preserve">reduced bole C mass only in wet treatments (P = 0.041), while drought reduced bole C mass in ambient CO</w:t>
       </w:r>
       <w:r>
         <w:rPr>
@@ -2981,75 +3014,63 @@
         <w:t xml:space="preserve"> </w:t>
       </w:r>
       <w:r>
-        <w:t xml:space="preserve">reduced bole carbon mass only in wet treatments (P = 0.041), while drought was found to reduce bole carbon mass in ambient CO</w:t>
+        <w:t xml:space="preserve">treatments only (P = 0.051). Total branch C mass was marginally reduced under eC</w:t>
       </w:r>
       <w:r>
         <w:rPr>
           <w:vertAlign w:val="subscript"/>
         </w:rPr>
-        <w:t xml:space="preserve">2</w:t>
-      </w:r>
-      <w:r>
-        <w:t xml:space="preserve"> </w:t>
-      </w:r>
-      <w:r>
-        <w:t xml:space="preserve">treatments only (P = 0.051). Total branch carbon mass was marginally reduced under elevated CO</w:t>
+        <w:t xml:space="preserve">a</w:t>
+      </w:r>
+      <w:r>
+        <w:t xml:space="preserve"> </w:t>
+      </w:r>
+      <w:r>
+        <w:t xml:space="preserve">(P = 0.086) but was not affected by drought. Neither leaf or litterfall C mass were affected by C</w:t>
       </w:r>
       <w:r>
         <w:rPr>
           <w:vertAlign w:val="subscript"/>
         </w:rPr>
-        <w:t xml:space="preserve">2</w:t>
-      </w:r>
-      <w:r>
-        <w:t xml:space="preserve"> </w:t>
-      </w:r>
-      <w:r>
-        <w:t xml:space="preserve">(P = 0.086) but was not affected by drought. Neither leaf or litter carbon mass were affected by elevated CO</w:t>
+        <w:t xml:space="preserve">a</w:t>
+      </w:r>
+      <w:r>
+        <w:t xml:space="preserve"> </w:t>
+      </w:r>
+      <w:r>
+        <w:t xml:space="preserve">and drought treatments. Total root C mass was marginally reduced under eC</w:t>
       </w:r>
       <w:r>
         <w:rPr>
           <w:vertAlign w:val="subscript"/>
         </w:rPr>
-        <w:t xml:space="preserve">2</w:t>
-      </w:r>
-      <w:r>
-        <w:t xml:space="preserve"> </w:t>
-      </w:r>
-      <w:r>
-        <w:t xml:space="preserve">and drought treatments. Total root carbon mass was marginally reduced under elevated CO</w:t>
+        <w:t xml:space="preserve">a</w:t>
+      </w:r>
+      <w:r>
+        <w:t xml:space="preserve"> </w:t>
+      </w:r>
+      <w:r>
+        <w:t xml:space="preserve">(P = 0.091) but not affected by drought.</w:t>
+      </w:r>
+    </w:p>
+    <w:p>
+      <w:r>
+        <w:br w:type="textWrapping"/>
+      </w:r>
+      <w:r>
+        <w:t xml:space="preserve">Final LMF was increased by 15.2% under eC</w:t>
       </w:r>
       <w:r>
         <w:rPr>
           <w:vertAlign w:val="subscript"/>
         </w:rPr>
-        <w:t xml:space="preserve">2</w:t>
-      </w:r>
-      <w:r>
-        <w:t xml:space="preserve"> </w:t>
-      </w:r>
-      <w:r>
-        <w:t xml:space="preserve">(P = 0.091) but not affected by drought.</w:t>
-      </w:r>
-    </w:p>
-    <w:p>
-      <w:r>
-        <w:br w:type="textWrapping"/>
-      </w:r>
-      <w:r>
-        <w:t xml:space="preserve">Final LMF was increased by 15.2% under elevated CO</w:t>
-      </w:r>
-      <w:r>
-        <w:rPr>
-          <w:vertAlign w:val="subscript"/>
-        </w:rPr>
-        <w:t xml:space="preserve">2</w:t>
-      </w:r>
-      <w:r>
-        <w:t xml:space="preserve"> </w:t>
-      </w:r>
-      <w:r>
-        <w:t xml:space="preserve">(P = 0.031) but not affected by the drought treatment. Final LMF was negatively correlated with</w:t>
+        <w:t xml:space="preserve">a</w:t>
+      </w:r>
+      <w:r>
+        <w:t xml:space="preserve"> </w:t>
+      </w:r>
+      <w:r>
+        <w:t xml:space="preserve">(P = 0.031) but was not affected by the drought treatment. Final LMF was negatively correlated with</w:t>
       </w:r>
       <w:r>
         <w:t xml:space="preserve"> </w:t>
@@ -3191,7 +3212,7 @@
     </w:p>
     <w:p>
       <w:r>
-        <w:t xml:space="preserve">Within each treatment combination the cumulative carbon mass of each tree component (boles, branches, leaves and roots) did not achieve mass balance with</w:t>
+        <w:t xml:space="preserve">Within each treatment combination the cumulative C mass of each tree component (boles, branches, leaves and roots) did not achieve mass balance with</w:t>
       </w:r>
       <w:r>
         <w:t xml:space="preserve"> </w:t>
@@ -3311,31 +3332,19 @@
         <w:t xml:space="preserve"> </w:t>
       </w:r>
       <w:r>
-        <w:t xml:space="preserve">were affected by CO</w:t>
+        <w:t xml:space="preserve">were affected by C</w:t>
       </w:r>
       <w:r>
         <w:rPr>
           <w:vertAlign w:val="subscript"/>
         </w:rPr>
-        <w:t xml:space="preserve">2</w:t>
-      </w:r>
-      <w:r>
-        <w:t xml:space="preserve"> </w:t>
-      </w:r>
-      <w:r>
-        <w:t xml:space="preserve">or drought treatments (Figure 6). Thus, even though F</w:t>
-      </w:r>
-      <w:r>
-        <w:rPr>
-          <w:vertAlign w:val="subscript"/>
-        </w:rPr>
-        <w:t xml:space="preserve">[c,t]</w:t>
-      </w:r>
-      <w:r>
-        <w:t xml:space="preserve"> </w:t>
-      </w:r>
-      <w:r>
-        <w:t xml:space="preserve">and allocation to aboveground tissue components were affected by the treatments the allocation of of carbon belowground was relatively constant at the final harvest. Total belowground carbon allocation and</w:t>
+        <w:t xml:space="preserve">a</w:t>
+      </w:r>
+      <w:r>
+        <w:t xml:space="preserve"> </w:t>
+      </w:r>
+      <w:r>
+        <w:t xml:space="preserve">or drought treatments (Figure 6). Total belowground C allocation and</w:t>
       </w:r>
       <w:r>
         <w:t xml:space="preserve"> </w:t>
@@ -3436,19 +3445,218 @@
       </w:r>
     </w:p>
     <w:p>
+      <w:r>
+        <w:rPr>
+          <w:b/>
+        </w:rPr>
+        <w:t xml:space="preserve">Table 1</w:t>
+      </w:r>
+      <w:r>
+        <w:t xml:space="preserve">. Final harvest C mass of above and bewloground tissues and cumulative aboveground tree C flux. Each value represents the mean (± 1 standard error) for each treatment combination and units for all values are g C. For each component, different letters represent significant differences between treatments with the overall model which includes C</w:t>
+      </w:r>
+      <w:r>
+        <w:rPr>
+          <w:vertAlign w:val="subscript"/>
+        </w:rPr>
+        <w:t xml:space="preserve">a</w:t>
+      </w:r>
+      <w:r>
+        <w:t xml:space="preserve"> </w:t>
+      </w:r>
+      <w:r>
+        <w:t xml:space="preserve">* Drought interactions. Each P value represent overall differences within individual components of the main treatment effects of the C</w:t>
+      </w:r>
+      <w:r>
+        <w:rPr>
+          <w:vertAlign w:val="subscript"/>
+        </w:rPr>
+        <w:t xml:space="preserve">a</w:t>
+      </w:r>
+      <w:r>
+        <w:t xml:space="preserve"> </w:t>
+      </w:r>
+      <w:r>
+        <w:t xml:space="preserve">or Drought and treatment interactions of eC</w:t>
+      </w:r>
+      <w:r>
+        <w:rPr>
+          <w:vertAlign w:val="subscript"/>
+        </w:rPr>
+        <w:t xml:space="preserve">a</w:t>
+      </w:r>
+      <w:r>
+        <w:t xml:space="preserve"> </w:t>
+      </w:r>
+      <w:r>
+        <w:t xml:space="preserve">and Drought.</w:t>
+      </w:r>
+    </w:p>
+    <w:p>
       <w:pPr>
         <w:pStyle w:val="Heading1"/>
       </w:pPr>
-      <w:bookmarkStart w:id="42" w:name="tables"/>
+      <w:bookmarkStart w:id="42" w:name="list-of-figures"/>
       <w:bookmarkEnd w:id="42"/>
       <w:r>
+        <w:t xml:space="preserve">List of Figures</w:t>
+      </w:r>
+    </w:p>
+    <w:p>
+      <w:r>
+        <w:rPr>
+          <w:b/>
+        </w:rPr>
+        <w:t xml:space="preserve">Figure 1</w:t>
+      </w:r>
+      <w:r>
+        <w:t xml:space="preserve">. Treatment means of harvested whole tree carbon mass (a) and aboveground carbon mass (b) as a function of cumulative aboveground C flux over the final year of the experiment. The dotted line is the 1:1 relationship and the solid lines represent the significant linear model fit for whole tree C (R</w:t>
+      </w:r>
+      <w:r>
+        <w:rPr>
+          <w:vertAlign w:val="superscript"/>
+        </w:rPr>
+        <w:t xml:space="preserve">2</w:t>
+      </w:r>
+      <w:r>
+        <w:t xml:space="preserve"> </w:t>
+      </w:r>
+      <w:r>
+        <w:t xml:space="preserve">= 0.86) and aboveground C mass (R^2 = 0.78).</w:t>
+      </w:r>
+    </w:p>
+    <w:p>
+      <w:r>
+        <w:br w:type="textWrapping"/>
+      </w:r>
+      <w:r>
+        <w:rPr>
+          <w:b/>
+        </w:rPr>
+        <w:t xml:space="preserve">Figure 2</w:t>
+      </w:r>
+      <w:r>
+        <w:t xml:space="preserve">. Estimated canopy leaf area for each WTC tree over the final eleven months of the experiment (April 2008 to March 2009). Estimates are based on height growth, litterfall rates, and leaf area estimates at two dates. Color and and line type distinguish the treatment combination for each individual chamber.</w:t>
+      </w:r>
+    </w:p>
+    <w:p>
+      <w:r>
+        <w:br w:type="textWrapping"/>
+      </w:r>
+      <w:r>
+        <w:rPr>
+          <w:b/>
+        </w:rPr>
+        <w:t xml:space="preserve">Figure 3</w:t>
+      </w:r>
+      <w:r>
+        <w:t xml:space="preserve">. Treatment means of cumulative aboveground C flux as a function on mean daily leaf area over the final year of the experiment. The solid line represents the significant linear model fit (R</w:t>
+      </w:r>
+      <w:r>
+        <w:rPr>
+          <w:vertAlign w:val="superscript"/>
+        </w:rPr>
+        <w:t xml:space="preserve">2</w:t>
+      </w:r>
+      <w:r>
+        <w:t xml:space="preserve"> </w:t>
+      </w:r>
+      <w:r>
+        <w:t xml:space="preserve">= 0.77).</w:t>
+      </w:r>
+    </w:p>
+    <w:p>
+      <w:r>
+        <w:br w:type="textWrapping"/>
+      </w:r>
+      <w:r>
+        <w:rPr>
+          <w:b/>
+        </w:rPr>
+        <w:t xml:space="preserve">Figure 4</w:t>
+      </w:r>
+      <w:r>
+        <w:t xml:space="preserve">. Treatment means of C mass fractions of leaves (a), boles + branches (b) and roots (c) at final harvest as a function of tree size, via total tree carbon mass. Solid lines represent model fit for either LMF, SMF or RMF (R</w:t>
+      </w:r>
+      <w:r>
+        <w:rPr>
+          <w:vertAlign w:val="superscript"/>
+        </w:rPr>
+        <w:t xml:space="preserve">2</w:t>
+      </w:r>
+      <w:r>
+        <w:t xml:space="preserve"> </w:t>
+      </w:r>
+      <w:r>
+        <w:t xml:space="preserve">= -0.55, 0.55 and 0.01, respectively).</w:t>
+      </w:r>
+    </w:p>
+    <w:p>
+      <w:r>
+        <w:br w:type="textWrapping"/>
+      </w:r>
+      <w:r>
+        <w:rPr>
+          <w:b/>
+        </w:rPr>
+        <w:t xml:space="preserve">Figure 5</w:t>
+      </w:r>
+      <w:r>
+        <w:t xml:space="preserve">. Cumulative aboveground C flux and additive C allocation to individual tree components from 2008-4-15 to 2009-3-16. Each panel represents mean values for each treatment combination (n=3). Both C flux and tissue C allocation where set to 0 on 2008-4-15 in order to track the allocation of C in daily time steps. Total root C mass, predicted from the log relationship between above and belowground mass partitioning of pre-planting seedlings and harvested trees, is shown on the last date.</w:t>
+      </w:r>
+    </w:p>
+    <w:p>
+      <w:r>
+        <w:br w:type="textWrapping"/>
+      </w:r>
+      <w:r>
+        <w:rPr>
+          <w:b/>
+        </w:rPr>
+        <w:t xml:space="preserve">Figure 6</w:t>
+      </w:r>
+      <w:r>
+        <w:t xml:space="preserve">. Treatment means ± 1 standard error of cumulative aboveground C flux, total belowground c allocation, and the residual belowground C flux at the final harvest.</w:t>
+      </w:r>
+    </w:p>
+    <w:p>
+      <w:r>
+        <w:br w:type="textWrapping"/>
+      </w:r>
+      <w:r>
+        <w:rPr>
+          <w:b/>
+        </w:rPr>
+        <w:t xml:space="preserve">Figure 7</w:t>
+      </w:r>
+      <w:r>
+        <w:t xml:space="preserve">. Total belowground c allocation as a function of cumulative aboveground C flux across the final eleven months of the experiment. Carbon allocation aboveground was estimated from allometric surveys, interpolated on a daily time scale and then subtracted from the cumulative aboveground C flux to quantify TBCA. Individual colored lines represent treatment means and the dotted black line is the 1:1 relationship.</w:t>
+      </w:r>
+    </w:p>
+    <w:p>
+      <w:r>
+        <w:br w:type="textWrapping"/>
+      </w:r>
+      <w:r>
+        <w:rPr>
+          <w:b/>
+        </w:rPr>
+        <w:t xml:space="preserve">Figure S1</w:t>
+      </w:r>
+      <w:r>
+        <w:t xml:space="preserve">. Cumulative aboveground C flux and additive C allocation of individual tree components from 2008-4-15 and 2009-3-16. Panels represent each individual WTC. Both C flux and tissue C allocation where set to 0 on 2008-4-15 in order to track the allocation of C in daily time steps. Total root C mass, predicted from the log relationship between above and belowground mass partitioning of pre-planting seedlings and harvested trees, is shown on the last date.</w:t>
+      </w:r>
+    </w:p>
+    <w:p>
+      <w:pPr>
+        <w:pStyle w:val="Heading1"/>
+      </w:pPr>
+      <w:bookmarkStart w:id="43" w:name="tables"/>
+      <w:bookmarkEnd w:id="43"/>
+      <w:r>
         <w:t xml:space="preserve">Tables</w:t>
       </w:r>
     </w:p>
     <w:p>
-      <w:r>
-        <w:br w:type="textWrapping"/>
-      </w:r>
       <w:r>
         <w:rPr>
           <w:b/>
@@ -3562,6 +3770,26 @@
               <w:rPr>
                 <w:b/>
               </w:rPr>
+              <w:t xml:space="preserve">Litter</w:t>
+            </w:r>
+          </w:p>
+        </w:tc>
+        <w:tc>
+          <w:tcPr>
+            <w:tcBorders>
+              <w:bottom w:val="single"/>
+            </w:tcBorders>
+            <w:vAlign w:val="bottom"/>
+          </w:tcPr>
+          <w:p>
+            <w:pPr>
+              <w:pStyle w:val="Compact"/>
+              <w:jc w:val="left"/>
+            </w:pPr>
+            <w:r>
+              <w:rPr>
+                <w:b/>
+              </w:rPr>
               <w:t xml:space="preserve">Root</w:t>
             </w:r>
           </w:p>
@@ -3582,7 +3810,14 @@
               <w:rPr>
                 <w:b/>
               </w:rPr>
-              <w:t xml:space="preserve">Tree.C.flux</w:t>
+              <w:t xml:space="preserve">F</w:t>
+            </w:r>
+            <w:r>
+              <w:rPr>
+                <w:vertAlign w:val="subscript"/>
+                <w:b/>
+              </w:rPr>
+              <w:t xml:space="preserve">c,t</w:t>
             </w:r>
           </w:p>
         </w:tc>
@@ -3595,7 +3830,16 @@
               <w:jc w:val="left"/>
             </w:pPr>
             <w:r>
-              <w:t xml:space="preserve">ambient-dry</w:t>
+              <w:t xml:space="preserve">aCO</w:t>
+            </w:r>
+            <w:r>
+              <w:rPr>
+                <w:vertAlign w:val="subscript"/>
+              </w:rPr>
+              <w:t xml:space="preserve">2</w:t>
+            </w:r>
+            <w:r>
+              <w:t xml:space="preserve">-dry</w:t>
             </w:r>
           </w:p>
         </w:tc>
@@ -3606,7 +3850,7 @@
               <w:jc w:val="left"/>
             </w:pPr>
             <w:r>
-              <w:t xml:space="preserve">4478.2 (644.4)</w:t>
+              <w:t xml:space="preserve">5449.8 (715.6) b</w:t>
             </w:r>
           </w:p>
         </w:tc>
@@ -3617,7 +3861,7 @@
               <w:jc w:val="left"/>
             </w:pPr>
             <w:r>
-              <w:t xml:space="preserve">2204.2 (540.7)</w:t>
+              <w:t xml:space="preserve">2915.9 (654.4) a</w:t>
             </w:r>
           </w:p>
         </w:tc>
@@ -3628,7 +3872,7 @@
               <w:jc w:val="left"/>
             </w:pPr>
             <w:r>
-              <w:t xml:space="preserve">2039.8 (293.3)</w:t>
+              <w:t xml:space="preserve">2642.8 (370.7) a</w:t>
             </w:r>
           </w:p>
         </w:tc>
@@ -3639,7 +3883,7 @@
               <w:jc w:val="left"/>
             </w:pPr>
             <w:r>
-              <w:t xml:space="preserve">3180.1 (521.0)</w:t>
+              <w:t xml:space="preserve">1129.8 (336.0) a</w:t>
             </w:r>
           </w:p>
         </w:tc>
@@ -3650,7 +3894,18 @@
               <w:jc w:val="left"/>
             </w:pPr>
             <w:r>
-              <w:t xml:space="preserve">19343.9 (2163.2)</w:t>
+              <w:t xml:space="preserve">3180.1 (521.0) a</w:t>
+            </w:r>
+          </w:p>
+        </w:tc>
+        <w:tc>
+          <w:p>
+            <w:pPr>
+              <w:pStyle w:val="Compact"/>
+              <w:jc w:val="left"/>
+            </w:pPr>
+            <w:r>
+              <w:t xml:space="preserve">19394.2 (2169.5) a</w:t>
             </w:r>
           </w:p>
         </w:tc>
@@ -3663,7 +3918,16 @@
               <w:jc w:val="left"/>
             </w:pPr>
             <w:r>
-              <w:t xml:space="preserve">ambient-wet</w:t>
+              <w:t xml:space="preserve">aCO</w:t>
+            </w:r>
+            <w:r>
+              <w:rPr>
+                <w:vertAlign w:val="subscript"/>
+              </w:rPr>
+              <w:t xml:space="preserve">2</w:t>
+            </w:r>
+            <w:r>
+              <w:t xml:space="preserve">-wet</w:t>
             </w:r>
           </w:p>
         </w:tc>
@@ -3674,7 +3938,7 @@
               <w:jc w:val="left"/>
             </w:pPr>
             <w:r>
-              <w:t xml:space="preserve">7040.4 (179.6)</w:t>
+              <w:t xml:space="preserve">4250.6 (710.9) ab</w:t>
             </w:r>
           </w:p>
         </w:tc>
@@ -3685,7 +3949,7 @@
               <w:jc w:val="left"/>
             </w:pPr>
             <w:r>
-              <w:t xml:space="preserve">2709.8 (662.3)</w:t>
+              <w:t xml:space="preserve">2006.3 (384.8) a</w:t>
             </w:r>
           </w:p>
         </w:tc>
@@ -3696,7 +3960,7 @@
               <w:jc w:val="left"/>
             </w:pPr>
             <w:r>
-              <w:t xml:space="preserve">2899.0 (249.2)</w:t>
+              <w:t xml:space="preserve">2232.1 (235.4) a</w:t>
             </w:r>
           </w:p>
         </w:tc>
@@ -3707,7 +3971,7 @@
               <w:jc w:val="left"/>
             </w:pPr>
             <w:r>
-              <w:t xml:space="preserve">3830.6 (330.1)</w:t>
+              <w:t xml:space="preserve">889.4 (82.6) a</w:t>
             </w:r>
           </w:p>
         </w:tc>
@@ -3718,7 +3982,18 @@
               <w:jc w:val="left"/>
             </w:pPr>
             <w:r>
-              <w:t xml:space="preserve">23498.3 (1682.2)</w:t>
+              <w:t xml:space="preserve">2623.6 (501.7) a</w:t>
+            </w:r>
+          </w:p>
+        </w:tc>
+        <w:tc>
+          <w:p>
+            <w:pPr>
+              <w:pStyle w:val="Compact"/>
+              <w:jc w:val="left"/>
+            </w:pPr>
+            <w:r>
+              <w:t xml:space="preserve">14620.7 (3456.2) a</w:t>
             </w:r>
           </w:p>
         </w:tc>
@@ -3731,7 +4006,16 @@
               <w:jc w:val="left"/>
             </w:pPr>
             <w:r>
-              <w:t xml:space="preserve">elevated-dry</w:t>
+              <w:t xml:space="preserve">eCO</w:t>
+            </w:r>
+            <w:r>
+              <w:rPr>
+                <w:vertAlign w:val="subscript"/>
+              </w:rPr>
+              <w:t xml:space="preserve">2</w:t>
+            </w:r>
+            <w:r>
+              <w:t xml:space="preserve">-dry</w:t>
             </w:r>
           </w:p>
         </w:tc>
@@ -3742,7 +4026,7 @@
               <w:jc w:val="left"/>
             </w:pPr>
             <w:r>
-              <w:t xml:space="preserve">3725.0 (592.0)</w:t>
+              <w:t xml:space="preserve">8109.4 (278.2) a</w:t>
             </w:r>
           </w:p>
         </w:tc>
@@ -3753,7 +4037,7 @@
               <w:jc w:val="left"/>
             </w:pPr>
             <w:r>
-              <w:t xml:space="preserve">1685.9 (313.1)</w:t>
+              <w:t xml:space="preserve">3286.0 (715.7) a</w:t>
             </w:r>
           </w:p>
         </w:tc>
@@ -3764,7 +4048,7 @@
               <w:jc w:val="left"/>
             </w:pPr>
             <w:r>
-              <w:t xml:space="preserve">2121.1 (157.1)</w:t>
+              <w:t xml:space="preserve">3254.2 (393.5) a</w:t>
             </w:r>
           </w:p>
         </w:tc>
@@ -3775,7 +4059,7 @@
               <w:jc w:val="left"/>
             </w:pPr>
             <w:r>
-              <w:t xml:space="preserve">2623.6 (501.7)</w:t>
+              <w:t xml:space="preserve">1043.1 (47.3) a</w:t>
             </w:r>
           </w:p>
         </w:tc>
@@ -3786,7 +4070,18 @@
               <w:jc w:val="left"/>
             </w:pPr>
             <w:r>
-              <w:t xml:space="preserve">14612.0 (3438.0)</w:t>
+              <w:t xml:space="preserve">3830.6 (330.1) a</w:t>
+            </w:r>
+          </w:p>
+        </w:tc>
+        <w:tc>
+          <w:p>
+            <w:pPr>
+              <w:pStyle w:val="Compact"/>
+              <w:jc w:val="left"/>
+            </w:pPr>
+            <w:r>
+              <w:t xml:space="preserve">23556.5 (1689.0) a</w:t>
             </w:r>
           </w:p>
         </w:tc>
@@ -3799,7 +4094,16 @@
               <w:jc w:val="left"/>
             </w:pPr>
             <w:r>
-              <w:t xml:space="preserve">elevated-wet</w:t>
+              <w:t xml:space="preserve">eCO</w:t>
+            </w:r>
+            <w:r>
+              <w:rPr>
+                <w:vertAlign w:val="subscript"/>
+              </w:rPr>
+              <w:t xml:space="preserve">2</w:t>
+            </w:r>
+            <w:r>
+              <w:t xml:space="preserve">-wet</w:t>
             </w:r>
           </w:p>
         </w:tc>
@@ -3810,7 +4114,7 @@
               <w:jc w:val="left"/>
             </w:pPr>
             <w:r>
-              <w:t xml:space="preserve">3620.1 (672.3)</w:t>
+              <w:t xml:space="preserve">4194.1 (816.0) a</w:t>
             </w:r>
           </w:p>
         </w:tc>
@@ -3821,7 +4125,7 @@
               <w:jc w:val="left"/>
             </w:pPr>
             <w:r>
-              <w:t xml:space="preserve">1501.5 (391.7)</w:t>
+              <w:t xml:space="preserve">1934.2 (494.3) a</w:t>
             </w:r>
           </w:p>
         </w:tc>
@@ -3832,7 +4136,7 @@
               <w:jc w:val="left"/>
             </w:pPr>
             <w:r>
-              <w:t xml:space="preserve">2390.7 (500.8)</w:t>
+              <w:t xml:space="preserve">2358.3 (473.6) a</w:t>
             </w:r>
           </w:p>
         </w:tc>
@@ -3843,7 +4147,7 @@
               <w:jc w:val="left"/>
             </w:pPr>
             <w:r>
-              <w:t xml:space="preserve">2306.1 (735.2)</w:t>
+              <w:t xml:space="preserve">919.0 (244.3) a</w:t>
             </w:r>
           </w:p>
         </w:tc>
@@ -3854,7 +4158,18 @@
               <w:jc w:val="left"/>
             </w:pPr>
             <w:r>
-              <w:t xml:space="preserve">15164.2 (3246.7)</w:t>
+              <w:t xml:space="preserve">2306.1 (735.2) a</w:t>
+            </w:r>
+          </w:p>
+        </w:tc>
+        <w:tc>
+          <w:p>
+            <w:pPr>
+              <w:pStyle w:val="Compact"/>
+              <w:jc w:val="left"/>
+            </w:pPr>
+            <w:r>
+              <w:t xml:space="preserve">15197.9 (3253.5) a</w:t>
             </w:r>
           </w:p>
         </w:tc>
@@ -3938,6 +4253,17 @@
             </w:r>
           </w:p>
         </w:tc>
+        <w:tc>
+          <w:p>
+            <w:pPr>
+              <w:pStyle w:val="Compact"/>
+              <w:jc w:val="left"/>
+            </w:pPr>
+            <w:r>
+              <w:t xml:space="preserve">0.413</w:t>
+            </w:r>
+          </w:p>
+        </w:tc>
       </w:tr>
       <w:tr>
         <w:tc>
@@ -4003,6 +4329,17 @@
             </w:pPr>
             <w:r>
               <w:t xml:space="preserve">0.766</w:t>
+            </w:r>
+          </w:p>
+        </w:tc>
+        <w:tc>
+          <w:p>
+            <w:pPr>
+              <w:pStyle w:val="Compact"/>
+              <w:jc w:val="left"/>
+            </w:pPr>
+            <w:r>
+              <w:t xml:space="preserve">0.413</w:t>
             </w:r>
           </w:p>
         </w:tc>
@@ -4086,163 +4423,19 @@
             </w:r>
           </w:p>
         </w:tc>
+        <w:tc>
+          <w:p>
+            <w:pPr>
+              <w:pStyle w:val="Compact"/>
+              <w:jc w:val="left"/>
+            </w:pPr>
+            <w:r>
+              <w:t xml:space="preserve">0.044</w:t>
+            </w:r>
+          </w:p>
+        </w:tc>
       </w:tr>
     </w:tbl>
-    <w:p>
-      <w:pPr>
-        <w:pStyle w:val="Heading1"/>
-      </w:pPr>
-      <w:bookmarkStart w:id="43" w:name="list-of-figures"/>
-      <w:bookmarkEnd w:id="43"/>
-      <w:r>
-        <w:t xml:space="preserve">List of Figures</w:t>
-      </w:r>
-    </w:p>
-    <w:p>
-      <w:r>
-        <w:rPr>
-          <w:b/>
-        </w:rPr>
-        <w:t xml:space="preserve">Figure 1</w:t>
-      </w:r>
-      <w:r>
-        <w:t xml:space="preserve">. Treatment means of harvested whole tree carbon mass (a) and aboveground carbon mass (b) as a function of cumulative canopy carbon flux over the final year of the experiment. The dotted line is the 1:1 relationship and the solid lines represent the significant linear model fit for whole tree carbon (R</w:t>
-      </w:r>
-      <w:r>
-        <w:rPr>
-          <w:vertAlign w:val="superscript"/>
-        </w:rPr>
-        <w:t xml:space="preserve">2</w:t>
-      </w:r>
-      <w:r>
-        <w:t xml:space="preserve"> </w:t>
-      </w:r>
-      <w:r>
-        <w:t xml:space="preserve">= 0.86) and aboveground carbon mass (R^2 = 0.78).</w:t>
-      </w:r>
-    </w:p>
-    <w:p>
-      <w:r>
-        <w:br w:type="textWrapping"/>
-      </w:r>
-      <w:r>
-        <w:rPr>
-          <w:b/>
-        </w:rPr>
-        <w:t xml:space="preserve">Figure 2</w:t>
-      </w:r>
-      <w:r>
-        <w:t xml:space="preserve">. Estimated tree leaf area for each chamber trees between 2008-4-15 and 2009-3-16. Estimates are based on height growth, litterfall rates, and leaf area estimates at two dates. Color and and line type distinguish the treatment combination for each individual chamber.</w:t>
-      </w:r>
-    </w:p>
-    <w:p>
-      <w:r>
-        <w:br w:type="textWrapping"/>
-      </w:r>
-      <w:r>
-        <w:rPr>
-          <w:b/>
-        </w:rPr>
-        <w:t xml:space="preserve">Figure 3</w:t>
-      </w:r>
-      <w:r>
-        <w:t xml:space="preserve">. Treatment means of cumulative canopy carbon flux as a function on mean daily leaf area over the final year of the experiment. The solid line represents the significant linear model fit (R</w:t>
-      </w:r>
-      <w:r>
-        <w:rPr>
-          <w:vertAlign w:val="superscript"/>
-        </w:rPr>
-        <w:t xml:space="preserve">2</w:t>
-      </w:r>
-      <w:r>
-        <w:t xml:space="preserve"> </w:t>
-      </w:r>
-      <w:r>
-        <w:t xml:space="preserve">= 0.77).</w:t>
-      </w:r>
-    </w:p>
-    <w:p>
-      <w:r>
-        <w:br w:type="textWrapping"/>
-      </w:r>
-      <w:r>
-        <w:rPr>
-          <w:b/>
-        </w:rPr>
-        <w:t xml:space="preserve">Figure 4</w:t>
-      </w:r>
-      <w:r>
-        <w:t xml:space="preserve">. Treatment means of carbon mass partitioning to leaves (a), boles + branches (b) and roots (c) at final harvest as a function of tree size (total tree carbon). Solid lines represent model fit for either LMF, SMF or RMF (R</w:t>
-      </w:r>
-      <w:r>
-        <w:rPr>
-          <w:vertAlign w:val="superscript"/>
-        </w:rPr>
-        <w:t xml:space="preserve">2</w:t>
-      </w:r>
-      <w:r>
-        <w:t xml:space="preserve"> </w:t>
-      </w:r>
-      <w:r>
-        <w:t xml:space="preserve">= -0.55, 0.55 and 0.01, respectively).</w:t>
-      </w:r>
-    </w:p>
-    <w:p>
-      <w:r>
-        <w:br w:type="textWrapping"/>
-      </w:r>
-      <w:r>
-        <w:rPr>
-          <w:b/>
-        </w:rPr>
-        <w:t xml:space="preserve">Figure 5</w:t>
-      </w:r>
-      <w:r>
-        <w:t xml:space="preserve">. Cumulative canopy carbon flux and additive carbon mass partitioning of individual tree components from 2008-4-15 and 2009-3-16 for each treatment combination. Both carbon flux and tissue carbon partitioning where set to 0 on 2008-4-15 in order to track allocation of new C uptake on a daily time scale. Total root carbon mass, predicted from the log relationship between above and belowground mass partitioning of pre-planting seedlings and harvested trees, is shown on the last date.</w:t>
-      </w:r>
-    </w:p>
-    <w:p>
-      <w:r>
-        <w:br w:type="textWrapping"/>
-      </w:r>
-      <w:r>
-        <w:rPr>
-          <w:b/>
-        </w:rPr>
-        <w:t xml:space="preserve">Figure 6</w:t>
-      </w:r>
-      <w:r>
-        <w:t xml:space="preserve">. Treatment means ± 1 standard error of cumulative canopy carbon flux, total belowground carbon allocation, and the residual belowground C flux at the final harvest.</w:t>
-      </w:r>
-    </w:p>
-    <w:p>
-      <w:r>
-        <w:br w:type="textWrapping"/>
-      </w:r>
-      <w:r>
-        <w:rPr>
-          <w:b/>
-        </w:rPr>
-        <w:t xml:space="preserve">Figure 7</w:t>
-      </w:r>
-      <w:r>
-        <w:t xml:space="preserve">. Total belowground carbon allocation as a function of cumulative canopy carbon flux across the final year of the experiment. Carbon allocation aboveground was estimated from allometric surveys, interpolated on a daily time scale and then removed from the cumulative canopy carbon flux to then quantify TBCA. Individual lines represent treatment means and the dotted line is the 1:1 relationship.</w:t>
-      </w:r>
-    </w:p>
-    <w:p>
-      <w:r>
-        <w:br w:type="textWrapping"/>
-      </w:r>
-      <w:r>
-        <w:rPr>
-          <w:b/>
-        </w:rPr>
-        <w:t xml:space="preserve">Figure S1</w:t>
-      </w:r>
-      <w:r>
-        <w:t xml:space="preserve">. Cumulative canopy carbon flux and additive carbon mass partitioning of individual tree components from 2008-4-15 and 2009-3-16 for each individual WTC. Both carbon flux and tissue carbon partitioning where set to 0 on 2008-4-15 in order to track allocation of new C uptake on a daily time scale. Total root carbon mass, predicted from the log relationship between above and belowground mass partitioning of pre-planting seedlings and harvested trees, is shown on the last date.</w:t>
-      </w:r>
-    </w:p>
     <w:p>
       <w:pPr>
         <w:pStyle w:val="Heading1"/>
@@ -5243,7 +5436,7 @@
     </w:lvl>
   </w:abstractNum>
   <w:abstractNum w:abstractNumId="990">
-    <w:nsid w:val="6573cff8"/>
+    <w:nsid w:val="20013efe"/>
     <w:multiLevelType w:val="multilevel"/>
     <w:lvl w:ilvl="0">
       <w:numFmt w:val="bullet"/>

</xml_diff>

<commit_message>
edits to manuscript from RD
</commit_message>
<xml_diff>
--- a/manuscript/wtc1_manuscript.docx
+++ b/manuscript/wtc1_manuscript.docx
@@ -207,7 +207,7 @@
     </w:p>
     <w:p>
       <w:r>
-        <w:t xml:space="preserve">Accurately measuring tree carbon (C) allocation above and belowground remains a difficult empirical task and is thus challenging to capture in applied models of forest C cycling. Understanding how global change impacts the distribution of such a large flux of photosynthetic C is an essential process in determining future terrestrial C balance. This study investigated how treatment manipulations of CO</w:t>
+        <w:t xml:space="preserve">Accurately measuring tree carbon (C) allocation above and belowground remains a difficult empirical task and is thus challenging to capture in applied models of forest C cycling. Understanding how global change impacts the distribution of tree photosynthetic is an essential process in determining future terrestrial C balance. This study investigated how treatment manipulations of CO</w:t>
       </w:r>
       <w:r>
         <w:rPr>
@@ -246,7 +246,7 @@
         <w:t xml:space="preserve"> </w:t>
       </w:r>
       <w:r>
-        <w:t xml:space="preserve">would alter partitioning of C among biomass components from ambient conditions. We then utilized the WTC design to provide measurements of aboveground tree net CO</w:t>
+        <w:t xml:space="preserve">would alter partitioning of C among biomass components. We then utilized the WTC design to provide measurements of aboveground net CO</w:t>
       </w:r>
       <w:r>
         <w:rPr>
@@ -258,7 +258,7 @@
         <w:t xml:space="preserve"> </w:t>
       </w:r>
       <w:r>
-        <w:t xml:space="preserve">flux, which were expected to correlate to harvested tree C mass and provide a method to evaluate total belowground C allocation. At the end of the experiment we observed that C allocation to aboveground woody tissue components was affected by the climate change treatments, while allocation to leaves and roots were not affected. The measured cumulative aboveground tree net CO</w:t>
+        <w:t xml:space="preserve">flux, which were expected to correlate to harvested tree C mass. For each WTC, total belowground C allocation was then calculated as the residual between the aboveground net CO</w:t>
       </w:r>
       <w:r>
         <w:rPr>
@@ -267,7 +267,10 @@
         <w:t xml:space="preserve">2</w:t>
       </w:r>
       <w:r>
-        <w:t xml:space="preserve">, after 18 months, correlated positively to both whole tree C mass and mean daily leaf area. Additionally, over the final 11 months of the experiment the total investment of C belowground stayed relatively constant, regardless of climate change treatment or tree size. These results reveal how elevated CO</w:t>
+        <w:t xml:space="preserve"> </w:t>
+      </w:r>
+      <w:r>
+        <w:t xml:space="preserve">flux and aboveground C mass. At the end of the experiment we observed that C allocation to aboveground woody tissue components was affected by the climate change treatments, while allocation to leaves and roots were not affected. The measured cumulative aboveground tree net CO</w:t>
       </w:r>
       <w:r>
         <w:rPr>
@@ -276,10 +279,19 @@
         <w:t xml:space="preserve">2</w:t>
       </w:r>
       <w:r>
-        <w:t xml:space="preserve"> </w:t>
-      </w:r>
-      <w:r>
-        <w:t xml:space="preserve">and drought can impact the investment of photosynthetic C in a Eucalpt tree species and provide further empirical evidence to aid model predictions of forest productivity. The WTC also provide a novel framework to evaluate C allocation belowground, for which the results presented here challenge findings of previous studies.</w:t>
+        <w:t xml:space="preserve">, after 18 months, correlated positively to both whole tree C mass and mean leaf area over the study period. Additionally, over the final 11 months of the experiment the daily fraction of C uptake allocated belowground remained relatively constant, regardless of climate change treatment or tree size. These results reveal how elevated CO</w:t>
+      </w:r>
+      <w:r>
+        <w:rPr>
+          <w:vertAlign w:val="subscript"/>
+        </w:rPr>
+        <w:t xml:space="preserve">2</w:t>
+      </w:r>
+      <w:r>
+        <w:t xml:space="preserve"> </w:t>
+      </w:r>
+      <w:r>
+        <w:t xml:space="preserve">and drought can impact the investment of photosynthetic C in a Eucalypt tree species and provide further empirical evidence to aid model predictions of forest productivity. The WTC also provide a novel framework to evaluate C allocation belowground.</w:t>
       </w:r>
     </w:p>
     <w:p>
@@ -293,6 +305,20 @@
       </w:r>
     </w:p>
     <w:p>
+      <w:r>
+        <w:t xml:space="preserve">carbon allocation, whole tree chambers, elevated CO</w:t>
+      </w:r>
+      <w:r>
+        <w:rPr>
+          <w:vertAlign w:val="subscript"/>
+        </w:rPr>
+        <w:t xml:space="preserve">2</w:t>
+      </w:r>
+      <w:r>
+        <w:t xml:space="preserve">, drought</w:t>
+      </w:r>
+    </w:p>
+    <w:p>
       <w:pPr>
         <w:pStyle w:val="Heading1"/>
       </w:pPr>
@@ -775,7 +801,7 @@
         <w:t xml:space="preserve"> </w:t>
       </w:r>
       <w:r>
-        <w:t xml:space="preserve">were expected to alter partitioning of C among biomass components from ambient conditions.</w:t>
+        <w:t xml:space="preserve">were expected to alter partitioning of C among biomass components.</w:t>
       </w:r>
     </w:p>
     <w:p>
@@ -783,7 +809,7 @@
         <w:br w:type="textWrapping"/>
       </w:r>
       <w:r>
-        <w:t xml:space="preserve">(2) As productivity and growth must be coordinated over long time periods, we expected harvested tree C mass to correlate with cumulative total aboveground net canopy C uptake.</w:t>
+        <w:t xml:space="preserve">(2) As carbon uptake and growth must be coordinated over long time periods, we expected harvested tree C mass to correlate with cumulative total aboveground net canopy C uptake.</w:t>
       </w:r>
     </w:p>
     <w:p>
@@ -791,43 +817,7 @@
         <w:br w:type="textWrapping"/>
       </w:r>
       <w:r>
-        <w:t xml:space="preserve">(3) High resolution data of whole-tree net CO</w:t>
-      </w:r>
-      <w:r>
-        <w:rPr>
-          <w:vertAlign w:val="subscript"/>
-        </w:rPr>
-        <w:t xml:space="preserve">2</w:t>
-      </w:r>
-      <w:r>
-        <w:t xml:space="preserve"> </w:t>
-      </w:r>
-      <w:r>
-        <w:t xml:space="preserve">flux, provided by the WTC design, were expected to provide accurate empirical measurements of canopy CO</w:t>
-      </w:r>
-      <w:r>
-        <w:rPr>
-          <w:vertAlign w:val="subscript"/>
-        </w:rPr>
-        <w:t xml:space="preserve">2</w:t>
-      </w:r>
-      <w:r>
-        <w:t xml:space="preserve"> </w:t>
-      </w:r>
-      <w:r>
-        <w:t xml:space="preserve">uptake, unaffected by soil CO</w:t>
-      </w:r>
-      <w:r>
-        <w:rPr>
-          <w:vertAlign w:val="subscript"/>
-        </w:rPr>
-        <w:t xml:space="preserve">2</w:t>
-      </w:r>
-      <w:r>
-        <w:t xml:space="preserve"> </w:t>
-      </w:r>
-      <w:r>
-        <w:t xml:space="preserve">efflux. This canopy flux could then be combined with estimates of aboveground C mass to provide a novel framework in which to investigate total belowground C allocation.</w:t>
+        <w:t xml:space="preserve">(3) Hypothesis about expectations from daily fluxes and allocation</w:t>
       </w:r>
     </w:p>
     <w:p>
@@ -937,10 +927,10 @@
       <w:pPr>
         <w:pStyle w:val="Heading2"/>
       </w:pPr>
-      <w:bookmarkStart w:id="27" w:name="above-ground-chamber-co2-flux"/>
+      <w:bookmarkStart w:id="27" w:name="aboveground-chamber-co2-flux"/>
       <w:bookmarkEnd w:id="27"/>
       <w:r>
-        <w:t xml:space="preserve">Above ground chamber CO</w:t>
+        <w:t xml:space="preserve">Aboveground chamber CO</w:t>
       </w:r>
       <w:r>
         <w:rPr>
@@ -981,16 +971,7 @@
         <w:t xml:space="preserve"> </w:t>
       </w:r>
       <w:r>
-        <w:t xml:space="preserve">flux data at 14 min intervals to be collected over the final year of the experiment. Chamber flux measurements were calculated as an hourly time step generated from the average of the raw 14 min (mol hour</w:t>
-      </w:r>
-      <w:r>
-        <w:rPr>
-          <w:vertAlign w:val="superscript"/>
-        </w:rPr>
-        <w:t xml:space="preserve">-1</w:t>
-      </w:r>
-      <w:r>
-        <w:t xml:space="preserve">) from each chamber. Missing CO</w:t>
+        <w:t xml:space="preserve">flux data at 14 min intervals to be collected over the final year of the experiment. Missing CO</w:t>
       </w:r>
       <w:r>
         <w:rPr>
@@ -1011,28 +992,7 @@
         <w:t xml:space="preserve">(see Abramowitz 2005)</w:t>
       </w:r>
       <w:r>
-        <w:t xml:space="preserve">. This self-fitting model predicted the flux as a function of photosynthetically active radiation, air temperature, vapor pressure deficit and day of year. For this analysis, diurnal CO</w:t>
-      </w:r>
-      <w:r>
-        <w:rPr>
-          <w:vertAlign w:val="subscript"/>
-        </w:rPr>
-        <w:t xml:space="preserve">2</w:t>
-      </w:r>
-      <w:r>
-        <w:t xml:space="preserve"> </w:t>
-      </w:r>
-      <w:r>
-        <w:t xml:space="preserve">chamber fluxes were converted to grams of C per chamber flux area (10 m</w:t>
-      </w:r>
-      <w:r>
-        <w:rPr>
-          <w:vertAlign w:val="superscript"/>
-        </w:rPr>
-        <w:t xml:space="preserve">2</w:t>
-      </w:r>
-      <w:r>
-        <w:t xml:space="preserve">). Cumulative daily C fluxes (</w:t>
+        <w:t xml:space="preserve">. This self-fitting model predicted the flux as a function of photosynthetically active radiation, air temperature, vapor pressure deficit and day of year. For this analysis, cumulative daily C fluxes (</w:t>
       </w:r>
       <m:oMath>
         <m:sSub>
@@ -1076,7 +1036,7 @@
         <w:t xml:space="preserve">-1</w:t>
       </w:r>
       <w:r>
-        <w:t xml:space="preserve">) were then generated over the last year of the experiment to compare with C allocation above and belowground.</w:t>
+        <w:t xml:space="preserve">) were generated over the last year of the experiment to compare with C allocation above and belowground.</w:t>
       </w:r>
     </w:p>
     <w:p>
@@ -1091,7 +1051,7 @@
     </w:p>
     <w:p>
       <w:r>
-        <w:t xml:space="preserve">A final destructive harvest was completed in mid-March 2009. Each tree was harvested across 5 canopy layers, set from the floor height and extended through the top of the canopy. Dry biomass of leaves, branches and boles were measured for each layer and summed for each WTC. Root mass was obtained by excavating and sieving all soil inside each root exclusion barrier to the hard layer. Five roots cores (10 mm diameter) where collected from 0-70 cm in each chamber and biomass from cores was added back to the standing crop total.</w:t>
+        <w:t xml:space="preserve">A final destructive harvest was completed in March 2009. Each tree was harvested across 5 canopy layers, set from the floor height and extended through the top of the canopy. Dry biomass of leaves, branches and boles were measured for each layer and summed for each WTC. Root mass was obtained by excavating and sieving all soil inside each root exclusion barrier to the hard layer. Five roots cores (10 mm diameter), sampled before the harvest, where collected from 0-70 cm in each chamber and biomass from cores was added back to the standing crop total.</w:t>
       </w:r>
     </w:p>
     <w:p>
@@ -1132,12 +1092,12 @@
       <w:bookmarkStart w:id="29" w:name="tree-allometric-surverys"/>
       <w:bookmarkEnd w:id="29"/>
       <w:r>
-        <w:t xml:space="preserve">Tree Allometric Surverys</w:t>
-      </w:r>
-    </w:p>
-    <w:p>
-      <w:r>
-        <w:t xml:space="preserve">Tree height was measured bi-weekly and stem diameters were recorded monthly at regular intervals (30 cm) along the main bole and split stems. Tree diameters at 65 cm height were used as the standard diameter because none of the trees had split stems at this height. Diameter and length for every branch, including forked branches, were surveyed across seven dates over the final year of the experiment. Branch diameter measurements were recorded at 5 cm from their individual insertion points. Leaf litter was collected from the chambers bi-weekly, oven-dried and weighed.</w:t>
+        <w:t xml:space="preserve">Tree allometric surverys</w:t>
+      </w:r>
+    </w:p>
+    <w:p>
+      <w:r>
+        <w:t xml:space="preserve">Tree height was measured bi-weekly and stem diameters were recorded monthly at regular intervals (30 cm) along the main bole and split stems. Tree diameters at 65 cm height were used as the reference diameter. Diameter and length for every branch, including forked branches, were surveyed across seven dates over the final year of the experiment. Branch diameter measurements were recorded at 5 cm from their individual insertion points. Leaf litter was collected from the chambers bi-weekly, oven-dried and weighed.</w:t>
       </w:r>
     </w:p>
     <w:p>
@@ -1147,12 +1107,12 @@
       <w:bookmarkStart w:id="30" w:name="bole-carbon"/>
       <w:bookmarkEnd w:id="30"/>
       <w:r>
-        <w:t xml:space="preserve">Bole Carbon</w:t>
-      </w:r>
-    </w:p>
-    <w:p>
-      <w:r>
-        <w:t xml:space="preserve">During the final harvest, diameter measurements were recorded as described above and 1 cm sections were removed from the bole at regular intervals between diameter measurements. Wood density for each section were calculated by dividing the dry mass by the fresh volume separately for bark and wood. The mean total bole density for each tree (</w:t>
+        <w:t xml:space="preserve">Bole carbon</w:t>
+      </w:r>
+    </w:p>
+    <w:p>
+      <w:r>
+        <w:t xml:space="preserve">During the final harvest, diameter measurements were recorded as described above and 1 cm sections were removed from the bole at regular intervals between diameter measurements. Wood density for each section was calculated by dividing the dry mass by the fresh volume separately for bark and wood. The mean total bole density for each tree (</w:t>
       </w:r>
       <m:oMath>
         <m:sSub>
@@ -1224,7 +1184,7 @@
         <w:br w:type="textWrapping"/>
       </w:r>
       <w:r>
-        <w:t xml:space="preserve">For boles, individual volume units were constructed as concentric cylinders between diameter intervals from base to tip for each monthly survey. This approach assumed any bole taper was accounted for in the difference in volume between bole sections. The top section was calculated as a cone with a tip radius of .001 cm. The volume below the standard diameter (65 cm) was calculated separately in order to interpolate taper into this section. Using the height of the tree and the standard diameter, the diameters at 30cm and base were estimated by extending the length of the pre-existing cone (from tree top to 65 cm). This resulted in two additional stem sections with taper assumed as previously stated. All volume units were then summed, including split stems, to calculate total tree volume. Bole mass was calculated as total volume multiplied by WTC specific</w:t>
+        <w:t xml:space="preserve">For boles, individual volume units were constructed as concentric cylinders between diameter intervals from base to tip for each monthly survey. This approach assumed any bole taper was accounted for in the difference in volume between bole sections. The top section was calculated as a cone with a tip radius of .001 cm. The volume below the reference diameter (65 cm) was calculated separately in order to interpolate taper into this section. Using the height of the tree and the standard diameter, the diameters at 30cm and base were estimated by extending the length of the pre-existing cone (from tree top to 65 cm). This resulted in two additional stem sections with taper assumed as above. All bole volume units were then summed (including forked stems) to calculate total tree volume. Bole mass was calculated as total volume multiplied by WTC specific</w:t>
       </w:r>
       <w:r>
         <w:t xml:space="preserve"> </w:t>
@@ -1266,12 +1226,30 @@
       <w:bookmarkStart w:id="31" w:name="branch-carbon"/>
       <w:bookmarkEnd w:id="31"/>
       <w:r>
-        <w:t xml:space="preserve">Branch Carbon</w:t>
-      </w:r>
-    </w:p>
-    <w:p>
-      <w:r>
-        <w:t xml:space="preserve">Final harvest basal area and length of each branch were measured and used to calculate the total branch volume. A volume shape factor, from Makela et al.</w:t>
+        <w:t xml:space="preserve">Branch carbon</w:t>
+      </w:r>
+    </w:p>
+    <w:p>
+      <w:r>
+        <w:t xml:space="preserve">First, the basal area and length of every individual branch was from the final harvest was multipled to estimate individual branch volume, which was summed for each tree (V</w:t>
+      </w:r>
+      <w:r>
+        <w:rPr>
+          <w:vertAlign w:val="subscript"/>
+        </w:rPr>
+        <w:t xml:space="preserve">br</w:t>
+      </w:r>
+      <w:r>
+        <w:t xml:space="preserve">, cm</w:t>
+      </w:r>
+      <w:r>
+        <w:rPr>
+          <w:vertAlign w:val="superscript"/>
+        </w:rPr>
+        <w:t xml:space="preserve">3</w:t>
+      </w:r>
+      <w:r>
+        <w:t xml:space="preserve">). The product of two parameters, a geometric form factor from Makela et al.</w:t>
       </w:r>
       <w:r>
         <w:t xml:space="preserve"> </w:t>
@@ -1280,7 +1258,10 @@
         <w:t xml:space="preserve">(1997)</w:t>
       </w:r>
       <w:r>
-        <w:t xml:space="preserve">, was applied to each branch volume to designate each branch as an intermediate shape between a volumetric cone and a cylinder (</w:t>
+        <w:t xml:space="preserve"> </w:t>
+      </w:r>
+      <w:r>
+        <w:t xml:space="preserve">(</w:t>
       </w:r>
       <m:oMath>
         <m:sSub>
@@ -1289,7 +1270,7 @@
               <m:rPr>
                 <m:sty m:val="p"/>
               </m:rPr>
-              <m:t>ρ</m:t>
+              <m:t>ϕ</m:t>
             </m:r>
           </m:e>
           <m:sub>
@@ -1309,7 +1290,7 @@
         </m:sSub>
       </m:oMath>
       <w:r>
-        <w:t xml:space="preserve">, 0.75). A wood density parameter for branches (</w:t>
+        <w:t xml:space="preserve">) and the total branch density (</w:t>
       </w:r>
       <m:oMath>
         <m:sSub>
@@ -1338,7 +1319,16 @@
         </m:sSub>
       </m:oMath>
       <w:r>
-        <w:t xml:space="preserve">) in each WTC was calculated as the total branch dry mass divided by the cumulative branch volume. Due to a thin bark layer on branches a separate bark density parameter was not created.</w:t>
+        <w:t xml:space="preserve">, g cm</w:t>
+      </w:r>
+      <w:r>
+        <w:rPr>
+          <w:vertAlign w:val="superscript"/>
+        </w:rPr>
+        <w:t xml:space="preserve">-3</w:t>
+      </w:r>
+      <w:r>
+        <w:t xml:space="preserve">) was calculated as:</w:t>
       </w:r>
     </w:p>
     <w:p>
@@ -1346,7 +1336,161 @@
         <w:br w:type="textWrapping"/>
       </w:r>
       <w:r>
-        <w:t xml:space="preserve">To obtain branch mass during each survey period, volume of all individual branches were calculated as outlined above. As diameters were not recorded at branch insertion points, 5 cm were added back to each branch length in order to represent the entire branch volume. Branch mass, at any time point, was the individual branch volume multiplied by WTC specific</w:t>
+        <w:t xml:space="preserve">(1)</w:t>
+      </w:r>
+    </w:p>
+    <w:p>
+      <m:oMathPara>
+        <m:oMathParaPr>
+          <m:jc m:val="center"/>
+        </m:oMathParaPr>
+        <m:oMath>
+          <m:sSub>
+            <m:e>
+              <m:r>
+                <m:rPr>
+                  <m:sty m:val="p"/>
+                </m:rPr>
+                <m:t>ϕ</m:t>
+              </m:r>
+            </m:e>
+            <m:sub>
+              <m:r>
+                <m:rPr>
+                  <m:sty m:val="p"/>
+                </m:rPr>
+                <m:t>b</m:t>
+              </m:r>
+              <m:r>
+                <m:rPr>
+                  <m:sty m:val="p"/>
+                </m:rPr>
+                <m:t>r</m:t>
+              </m:r>
+            </m:sub>
+          </m:sSub>
+          <m:sSub>
+            <m:e>
+              <m:r>
+                <m:rPr>
+                  <m:sty m:val="p"/>
+                </m:rPr>
+                <m:t>ρ</m:t>
+              </m:r>
+            </m:e>
+            <m:sub>
+              <m:r>
+                <m:rPr>
+                  <m:sty m:val="p"/>
+                </m:rPr>
+                <m:t>b</m:t>
+              </m:r>
+              <m:r>
+                <m:rPr>
+                  <m:sty m:val="p"/>
+                </m:rPr>
+                <m:t>r</m:t>
+              </m:r>
+            </m:sub>
+          </m:sSub>
+          <m:r>
+            <m:rPr>
+              <m:sty m:val="p"/>
+            </m:rPr>
+            <m:t>=</m:t>
+          </m:r>
+          <m:f>
+            <m:fPr>
+              <m:type m:val="bar"/>
+            </m:fPr>
+            <m:num>
+              <m:sSub>
+                <m:e>
+                  <m:r>
+                    <m:rPr>
+                      <m:sty m:val="p"/>
+                    </m:rPr>
+                    <m:t>M</m:t>
+                  </m:r>
+                </m:e>
+                <m:sub>
+                  <m:r>
+                    <m:rPr>
+                      <m:sty m:val="p"/>
+                    </m:rPr>
+                    <m:t>b</m:t>
+                  </m:r>
+                  <m:r>
+                    <m:rPr>
+                      <m:sty m:val="p"/>
+                    </m:rPr>
+                    <m:t>r</m:t>
+                  </m:r>
+                </m:sub>
+              </m:sSub>
+            </m:num>
+            <m:den>
+              <m:sSub>
+                <m:e>
+                  <m:r>
+                    <m:rPr>
+                      <m:sty m:val="p"/>
+                    </m:rPr>
+                    <m:t>V</m:t>
+                  </m:r>
+                </m:e>
+                <m:sub>
+                  <m:r>
+                    <m:rPr>
+                      <m:sty m:val="p"/>
+                    </m:rPr>
+                    <m:t>b</m:t>
+                  </m:r>
+                  <m:r>
+                    <m:rPr>
+                      <m:sty m:val="p"/>
+                    </m:rPr>
+                    <m:t>r</m:t>
+                  </m:r>
+                </m:sub>
+              </m:sSub>
+            </m:den>
+          </m:f>
+        </m:oMath>
+      </m:oMathPara>
+    </w:p>
+    <w:p>
+      <w:r>
+        <w:t xml:space="preserve">where M</w:t>
+      </w:r>
+      <w:r>
+        <w:rPr>
+          <w:vertAlign w:val="subscript"/>
+        </w:rPr>
+        <w:t xml:space="preserve">br</w:t>
+      </w:r>
+      <w:r>
+        <w:t xml:space="preserve"> </w:t>
+      </w:r>
+      <w:r>
+        <w:t xml:space="preserve">is summed dry mass of harvested branches,</w:t>
+      </w:r>
+      <w:r>
+        <w:t xml:space="preserve"> </w:t>
+      </w:r>
+      <m:oMath>
+        <m:r>
+          <m:rPr>
+            <m:sty m:val="p"/>
+          </m:rPr>
+          <m:t>ϕ</m:t>
+        </m:r>
+      </m:oMath>
+      <w:r>
+        <w:t xml:space="preserve"> </w:t>
+      </w:r>
+      <w:r>
+        <w:t xml:space="preserve">corrects branch volume estimates to an intermediate shape between a cone and a cylinder and</w:t>
       </w:r>
       <w:r>
         <w:t xml:space="preserve"> </w:t>
@@ -1378,7 +1522,18 @@
         </m:sSub>
       </m:oMath>
       <w:r>
-        <w:t xml:space="preserve">. We assumed that</w:t>
+        <w:t xml:space="preserve"> </w:t>
+      </w:r>
+      <w:r>
+        <w:t xml:space="preserve">resprsents the combined density of wood and bark.</w:t>
+      </w:r>
+    </w:p>
+    <w:p>
+      <w:r>
+        <w:br w:type="textWrapping"/>
+      </w:r>
+      <w:r>
+        <w:t xml:space="preserve">To obtain branch mass during each survey period, volume of all individual branches were calculated as outlined above. As diameters were not recorded at branch insertion points, 5 cm were added back to each branch length in order to represent the entire branch volume. Branch mass, at any time point, was the individual branch volume multiplied by the product of</w:t>
       </w:r>
       <w:r>
         <w:t xml:space="preserve"> </w:t>
@@ -1390,7 +1545,7 @@
               <m:rPr>
                 <m:sty m:val="p"/>
               </m:rPr>
-              <m:t>ρ</m:t>
+              <m:t>ϕ</m:t>
             </m:r>
           </m:e>
           <m:sub>
@@ -1413,6 +1568,73 @@
         <w:t xml:space="preserve"> </w:t>
       </w:r>
       <w:r>
+        <w:t xml:space="preserve">and</w:t>
+      </w:r>
+      <w:r>
+        <w:t xml:space="preserve"> </w:t>
+      </w:r>
+      <m:oMath>
+        <m:sSub>
+          <m:e>
+            <m:r>
+              <m:rPr>
+                <m:sty m:val="p"/>
+              </m:rPr>
+              <m:t>ρ</m:t>
+            </m:r>
+          </m:e>
+          <m:sub>
+            <m:r>
+              <m:rPr>
+                <m:sty m:val="p"/>
+              </m:rPr>
+              <m:t>b</m:t>
+            </m:r>
+            <m:r>
+              <m:rPr>
+                <m:sty m:val="p"/>
+              </m:rPr>
+              <m:t>r</m:t>
+            </m:r>
+          </m:sub>
+        </m:sSub>
+      </m:oMath>
+      <w:r>
+        <w:t xml:space="preserve">, specific to each WTC. We assumed that</w:t>
+      </w:r>
+      <w:r>
+        <w:t xml:space="preserve"> </w:t>
+      </w:r>
+      <m:oMath>
+        <m:sSub>
+          <m:e>
+            <m:r>
+              <m:rPr>
+                <m:sty m:val="p"/>
+              </m:rPr>
+              <m:t>ρ</m:t>
+            </m:r>
+          </m:e>
+          <m:sub>
+            <m:r>
+              <m:rPr>
+                <m:sty m:val="p"/>
+              </m:rPr>
+              <m:t>b</m:t>
+            </m:r>
+            <m:r>
+              <m:rPr>
+                <m:sty m:val="p"/>
+              </m:rPr>
+              <m:t>r</m:t>
+            </m:r>
+          </m:sub>
+        </m:sSub>
+      </m:oMath>
+      <w:r>
+        <w:t xml:space="preserve"> </w:t>
+      </w:r>
+      <w:r>
         <w:t xml:space="preserve">did not change through time.</w:t>
       </w:r>
     </w:p>
@@ -1477,7 +1699,7 @@
         <w:br w:type="textWrapping"/>
       </w:r>
       <w:r>
-        <w:t xml:space="preserve">(1)</w:t>
+        <w:t xml:space="preserve">(2)</w:t>
       </w:r>
     </w:p>
     <w:p>
@@ -1615,7 +1837,7 @@
         <w:br w:type="textWrapping"/>
       </w:r>
       <w:r>
-        <w:t xml:space="preserve">(2)</w:t>
+        <w:t xml:space="preserve">(3)</w:t>
       </w:r>
     </w:p>
     <w:p>
@@ -1756,6 +1978,12 @@
             <m:rPr>
               <m:sty m:val="p"/>
             </m:rPr>
+            <m:t>d</m:t>
+          </m:r>
+          <m:r>
+            <m:rPr>
+              <m:sty m:val="p"/>
+            </m:rPr>
             <m:t>t</m:t>
           </m:r>
           <m:r>
@@ -1896,7 +2124,7 @@
       <w:bookmarkStart w:id="33" w:name="total-belowground-carbon-allocation"/>
       <w:bookmarkEnd w:id="33"/>
       <w:r>
-        <w:t xml:space="preserve">Total Belowground Carbon Allocation</w:t>
+        <w:t xml:space="preserve">Total belowground carbon allocation</w:t>
       </w:r>
     </w:p>
     <w:p>
@@ -1933,7 +2161,7 @@
         <w:br w:type="textWrapping"/>
       </w:r>
       <w:r>
-        <w:t xml:space="preserve">(3)</w:t>
+        <w:t xml:space="preserve">(4)</w:t>
       </w:r>
     </w:p>
     <w:p>
@@ -1972,6 +2200,12 @@
             </m:rPr>
             <m:t>=</m:t>
           </m:r>
+          <m:r>
+            <m:rPr>
+              <m:sty m:val="p"/>
+            </m:rPr>
+            <m:t>∫</m:t>
+          </m:r>
           <m:sSub>
             <m:e>
               <m:r>
@@ -2006,6 +2240,30 @@
             <m:rPr>
               <m:sty m:val="p"/>
             </m:rPr>
+            <m:t>(</m:t>
+          </m:r>
+          <m:r>
+            <m:rPr>
+              <m:sty m:val="p"/>
+            </m:rPr>
+            <m:t>d</m:t>
+          </m:r>
+          <m:r>
+            <m:rPr>
+              <m:sty m:val="p"/>
+            </m:rPr>
+            <m:t>t</m:t>
+          </m:r>
+          <m:r>
+            <m:rPr>
+              <m:sty m:val="p"/>
+            </m:rPr>
+            <m:t>)</m:t>
+          </m:r>
+          <m:r>
+            <m:rPr>
+              <m:sty m:val="p"/>
+            </m:rPr>
             <m:t>−</m:t>
           </m:r>
           <m:sSub>
@@ -2030,18 +2288,6 @@
                 </m:rPr>
                 <m:t>b</m:t>
               </m:r>
-              <m:r>
-                <m:rPr>
-                  <m:sty m:val="p"/>
-                </m:rPr>
-                <m:t>,</m:t>
-              </m:r>
-              <m:r>
-                <m:rPr>
-                  <m:sty m:val="p"/>
-                </m:rPr>
-                <m:t>t</m:t>
-              </m:r>
             </m:sub>
           </m:sSub>
         </m:oMath>
@@ -2090,7 +2336,7 @@
         <w:t xml:space="preserve"> </w:t>
       </w:r>
       <w:r>
-        <w:t xml:space="preserve">is the gross primary productivity (g C) of the each tree aboveground minus respiration of leaves, stems and branches and</w:t>
+        <w:t xml:space="preserve">is the gross primary productivity (g C) of each tree aboveground minus respiration of leaves, stems and branches and</w:t>
       </w:r>
       <w:r>
         <w:t xml:space="preserve"> </w:t>
@@ -2118,18 +2364,6 @@
               </m:rPr>
               <m:t>b</m:t>
             </m:r>
-            <m:r>
-              <m:rPr>
-                <m:sty m:val="p"/>
-              </m:rPr>
-              <m:t>,</m:t>
-            </m:r>
-            <m:r>
-              <m:rPr>
-                <m:sty m:val="p"/>
-              </m:rPr>
-              <m:t>t</m:t>
-            </m:r>
           </m:sub>
         </m:sSub>
       </m:oMath>
@@ -2137,7 +2371,7 @@
         <w:t xml:space="preserve"> </w:t>
       </w:r>
       <w:r>
-        <w:t xml:space="preserve">is the aboveground standing crop C mass (g C) of stems, branches, leaves and cumulative leaf litterfall. As the final standing crop of root biomass was known, TBCA could be further broken down into the total C mass of roots (</w:t>
+        <w:t xml:space="preserve">is the aboveground standing crop C mass (g C) of stems, branches, leaves and cumulative leaf litterfall at final harvest. As the final standing crop of root biomass was known, TBCA could be further broken down into the total C mass of roots (</w:t>
       </w:r>
       <m:oMath>
         <m:sSub>
@@ -2235,18 +2469,6 @@
               </m:rPr>
               <m:t>b</m:t>
             </m:r>
-            <m:r>
-              <m:rPr>
-                <m:sty m:val="p"/>
-              </m:rPr>
-              <m:t>,</m:t>
-            </m:r>
-            <m:r>
-              <m:rPr>
-                <m:sty m:val="p"/>
-              </m:rPr>
-              <m:t>t</m:t>
-            </m:r>
           </m:sub>
         </m:sSub>
       </m:oMath>
@@ -2429,18 +2651,6 @@
               </m:rPr>
               <m:t>b</m:t>
             </m:r>
-            <m:r>
-              <m:rPr>
-                <m:sty m:val="p"/>
-              </m:rPr>
-              <m:t>,</m:t>
-            </m:r>
-            <m:r>
-              <m:rPr>
-                <m:sty m:val="p"/>
-              </m:rPr>
-              <m:t>t</m:t>
-            </m:r>
           </m:sub>
         </m:sSub>
       </m:oMath>
@@ -2576,18 +2786,6 @@
               </m:rPr>
               <m:t>b</m:t>
             </m:r>
-            <m:r>
-              <m:rPr>
-                <m:sty m:val="p"/>
-              </m:rPr>
-              <m:t>,</m:t>
-            </m:r>
-            <m:r>
-              <m:rPr>
-                <m:sty m:val="p"/>
-              </m:rPr>
-              <m:t>t</m:t>
-            </m:r>
           </m:sub>
         </m:sSub>
       </m:oMath>
@@ -2755,18 +2953,6 @@
               </m:rPr>
               <m:t>b</m:t>
             </m:r>
-            <m:r>
-              <m:rPr>
-                <m:sty m:val="p"/>
-              </m:rPr>
-              <m:t>,</m:t>
-            </m:r>
-            <m:r>
-              <m:rPr>
-                <m:sty m:val="p"/>
-              </m:rPr>
-              <m:t>t</m:t>
-            </m:r>
           </m:sub>
         </m:sSub>
       </m:oMath>
@@ -2866,18 +3052,6 @@
                 <m:sty m:val="p"/>
               </m:rPr>
               <m:t>b</m:t>
-            </m:r>
-            <m:r>
-              <m:rPr>
-                <m:sty m:val="p"/>
-              </m:rPr>
-              <m:t>,</m:t>
-            </m:r>
-            <m:r>
-              <m:rPr>
-                <m:sty m:val="p"/>
-              </m:rPr>
-              <m:t>t</m:t>
             </m:r>
           </m:sub>
         </m:sSub>
@@ -5436,7 +5610,7 @@
     </w:lvl>
   </w:abstractNum>
   <w:abstractNum w:abstractNumId="990">
-    <w:nsid w:val="6966f4ca"/>
+    <w:nsid w:val="378c1b6a"/>
     <w:multiLevelType w:val="multilevel"/>
     <w:lvl w:ilvl="0">
       <w:numFmt w:val="bullet"/>

</xml_diff>

<commit_message>
adjusted Cflux mass script, plot, stats so that final mass was corrected to coincide with dates of cflux.
approprite changes made to manuscript
</commit_message>
<xml_diff>
--- a/manuscript/wtc1_manuscript.docx
+++ b/manuscript/wtc1_manuscript.docx
@@ -383,6 +383,103 @@
         <w:br w:type="textWrapping"/>
       </w:r>
       <w:r>
+        <w:t xml:space="preserve">Models dont agree on how to represent allocations or its response to CO2, drought..........</w:t>
+      </w:r>
+    </w:p>
+    <w:p>
+      <w:r>
+        <w:t xml:space="preserve">The representation of C allocation is rudimentary compared to photosynthesis (A) in applied forest models</w:t>
+      </w:r>
+      <w:r>
+        <w:t xml:space="preserve"> </w:t>
+      </w:r>
+      <w:r>
+        <w:t xml:space="preserve">(Friedlingstein et al. 1999, Franklin et al. 2012)</w:t>
+      </w:r>
+      <w:r>
+        <w:t xml:space="preserve"> </w:t>
+      </w:r>
+      <w:r>
+        <w:t xml:space="preserve">and predictions of C allocation is a weak link in current models</w:t>
+      </w:r>
+      <w:r>
+        <w:t xml:space="preserve"> </w:t>
+      </w:r>
+      <w:r>
+        <w:t xml:space="preserve">(McMurtrie and Dewar 2013)</w:t>
+      </w:r>
+      <w:r>
+        <w:t xml:space="preserve">. The deficiency of large-scale models to allocate C is due to the difficulty in defining principles that are valid under a wide range of conditions</w:t>
+      </w:r>
+      <w:r>
+        <w:t xml:space="preserve"> </w:t>
+      </w:r>
+      <w:r>
+        <w:t xml:space="preserve">(Franklin et al. 2012)</w:t>
+      </w:r>
+      <w:r>
+        <w:t xml:space="preserve">. As a result, partitioning coefficients or fixed fractions of assimilation, representing the flux of C to a particular component, are often used in process-based models of forest C cycling</w:t>
+      </w:r>
+      <w:r>
+        <w:t xml:space="preserve"> </w:t>
+      </w:r>
+      <w:r>
+        <w:t xml:space="preserve">(Litton et al. 2007, Franklin et al. 2012)</w:t>
+      </w:r>
+      <w:r>
+        <w:t xml:space="preserve">. Unfortunately, any use of inappropriate or over simplified allocation schemes can lead to models producing unintended responses</w:t>
+      </w:r>
+      <w:r>
+        <w:t xml:space="preserve"> </w:t>
+      </w:r>
+      <w:r>
+        <w:t xml:space="preserve">(</w:t>
+      </w:r>
+      <w:r>
+        <w:t xml:space="preserve">De Kauwe</w:t>
+      </w:r>
+      <w:r>
+        <w:t xml:space="preserve"> </w:t>
+      </w:r>
+      <w:r>
+        <w:t xml:space="preserve">et al. 2014)</w:t>
+      </w:r>
+      <w:r>
+        <w:t xml:space="preserve">. Additionally, modelling efforts predicting responses of belowground C allocation to global change often assume that responses of aboveground tissues represent those of belowground tissues</w:t>
+      </w:r>
+      <w:r>
+        <w:t xml:space="preserve"> </w:t>
+      </w:r>
+      <w:r>
+        <w:t xml:space="preserve">(Giardina et al. 2005)</w:t>
+      </w:r>
+      <w:r>
+        <w:t xml:space="preserve">. Generalizations of relationships between aboveground and belowground factors should be made with caution as substantial variation has been reported across forest types</w:t>
+      </w:r>
+      <w:r>
+        <w:t xml:space="preserve"> </w:t>
+      </w:r>
+      <w:r>
+        <w:t xml:space="preserve">(Giardina et al. 2005 and references therein)</w:t>
+      </w:r>
+      <w:r>
+        <w:t xml:space="preserve">. Currently, the large variation in observed C allocation in response to environmental change combined with a lack of understanding of the mechanisms driving C allocation hinders accurate modelling of global change on terrestrial C cycling</w:t>
+      </w:r>
+      <w:r>
+        <w:t xml:space="preserve"> </w:t>
+      </w:r>
+      <w:r>
+        <w:t xml:space="preserve">(Friedlingstein et al. 1999, Landsberg 2003, Litton et al. 2007, Epron et al. 2012, McMurtrie and Dewar 2013)</w:t>
+      </w:r>
+      <w:r>
+        <w:t xml:space="preserve">. As a result, there is continued need to empirically measure patterns of tree C allocation under multi-factor global change manipulations to better understand shifts in future forest C balance.</w:t>
+      </w:r>
+    </w:p>
+    <w:p>
+      <w:r>
+        <w:br w:type="textWrapping"/>
+      </w:r>
+      <w:r>
         <w:t xml:space="preserve">This distribution of photosynthetic C above and belowground is an important factor in terrestrial C cycling yet our knowledge of how global change impacts this distribution is incomplete</w:t>
       </w:r>
       <w:r>
@@ -422,7 +519,7 @@
         <w:t xml:space="preserve">(Franklin et al. 2012)</w:t>
       </w:r>
       <w:r>
-        <w:t xml:space="preserve">. A meta-analysis by Porter et al.</w:t>
+        <w:t xml:space="preserve">. A meta-analysis by Poorter et al.</w:t>
       </w:r>
       <w:r>
         <w:t xml:space="preserve"> </w:t>
@@ -434,7 +531,7 @@
         <w:t xml:space="preserve"> </w:t>
       </w:r>
       <w:r>
-        <w:t xml:space="preserve">concluded that on average C allocation in plants grown under elevated C</w:t>
+        <w:t xml:space="preserve">concluded that on average allocation to stem, root, or leaf mass fractions did not change in plants grown under elevated C</w:t>
       </w:r>
       <w:r>
         <w:rPr>
@@ -443,10 +540,7 @@
         <w:t xml:space="preserve">a</w:t>
       </w:r>
       <w:r>
-        <w:t xml:space="preserve"> </w:t>
-      </w:r>
-      <w:r>
-        <w:t xml:space="preserve">did not change. Alternatively, total belowground C allocation (TBCA) was found to be enhanced across four forested free-air C</w:t>
+        <w:t xml:space="preserve">. Alternatively, total belowground C allocation (TBCA) was found to be enhanced across four forested free-air C</w:t>
       </w:r>
       <w:r>
         <w:rPr>
@@ -497,7 +591,7 @@
         <w:t xml:space="preserve">(Duursma et al. 2011)</w:t>
       </w:r>
       <w:r>
-        <w:t xml:space="preserve">. As a result, there is continued need to empirically measure patterns of tree C allocation under multi-factor global change manipulations to better understand shifts in future forest C balance.</w:t>
+        <w:t xml:space="preserve">.</w:t>
       </w:r>
     </w:p>
     <w:p>
@@ -505,13 +599,13 @@
         <w:br w:type="textWrapping"/>
       </w:r>
       <w:r>
-        <w:t xml:space="preserve">Carbon allocation is best understood by examining all facets of allocation, however, data on TBCA remain sparse and reliable estimates of root biomass in field conditions are difficult to obtain</w:t>
-      </w:r>
-      <w:r>
-        <w:t xml:space="preserve"> </w:t>
-      </w:r>
-      <w:r>
-        <w:t xml:space="preserve">(Litton et al. 2007, Poorter et al. 2012)</w:t>
+        <w:t xml:space="preserve">Despite its importance, data on TBCA remain sparse and reliable estimates of root biomass, exudation, turnover and respiration in field conditions are difficult to obtain</w:t>
+      </w:r>
+      <w:r>
+        <w:t xml:space="preserve"> </w:t>
+      </w:r>
+      <w:r>
+        <w:t xml:space="preserve">(Cheng et al. 2005, Litton et al. 2007, Phillips et al. 2008, Strand et al. 2008, Poorter et al. 2012)</w:t>
       </w:r>
       <w:r>
         <w:t xml:space="preserve">. In forest ecosystems, TCBA has been shown to be equal or greater than aboveground production</w:t>
@@ -532,7 +626,7 @@
         <w:t xml:space="preserve">(Raich and Nadelhoffer 1989, Giardina et al. 2005)</w:t>
       </w:r>
       <w:r>
-        <w:t xml:space="preserve">. Total belowground C allocation is often estimated by subtracting the changes in C pools of litter, soil and roots from soil CO</w:t>
+        <w:t xml:space="preserve">. Total belowground C allocation is often estimated as a residual, by subtracting the changes in C pools of litter, soil and roots from total soil CO</w:t>
       </w:r>
       <w:r>
         <w:rPr>
@@ -553,7 +647,7 @@
         <w:t xml:space="preserve">(Raich and Nadelhoffer 1989, Davidson et al. 2002, Giardina and Ryan 2002, Palmroth et al. 2006)</w:t>
       </w:r>
       <w:r>
-        <w:t xml:space="preserve">. A key assumption of this approach is that the changes among the C pools are in steady-state conditions</w:t>
+        <w:t xml:space="preserve">. A key assumption of this approach is that C pools are in steady-state conditions</w:t>
       </w:r>
       <w:r>
         <w:t xml:space="preserve"> </w:t>
@@ -562,7 +656,7 @@
         <w:t xml:space="preserve">(Raich and Nadelhoffer 1989)</w:t>
       </w:r>
       <w:r>
-        <w:t xml:space="preserve">, which is seldom true. Additionally, the reliance on soil respiration in this approach is problematic as studies are often forced to scale up short-term measurements (often monthly) to yearly fluxes, while also using a variety of measurement techniques. As allocation of C belowground remains one of the most difficult components of tree C budgets to calculate, new approaches are needed to in order accurately track and account for the investment of C belowground.</w:t>
+        <w:t xml:space="preserve">, which is probably not always the case. Additionally, the reliance on soil respiration in this approach is problematic as studies are often forced to scale up short-term measurements (often monthly) to yearly fluxes, while also using a variety of measurement techniques. As allocation of C belowground remains one of the most difficult components of tree C budgets to calculate, new approaches are needed to in order accurately track and account for the investment of C belowground.</w:t>
       </w:r>
     </w:p>
     <w:p>
@@ -570,88 +664,82 @@
         <w:br w:type="textWrapping"/>
       </w:r>
       <w:r>
-        <w:t xml:space="preserve">Consequently, the representation of C allocation is rudimentary compared to photosynthesis (A) in applied forest models</w:t>
-      </w:r>
-      <w:r>
-        <w:t xml:space="preserve"> </w:t>
-      </w:r>
-      <w:r>
-        <w:t xml:space="preserve">(Friedlingstein et al. 1999, Franklin et al. 2012)</w:t>
-      </w:r>
-      <w:r>
-        <w:t xml:space="preserve"> </w:t>
-      </w:r>
-      <w:r>
-        <w:t xml:space="preserve">and predictions of C allocation is a weak link in current models</w:t>
-      </w:r>
-      <w:r>
-        <w:t xml:space="preserve"> </w:t>
-      </w:r>
-      <w:r>
-        <w:t xml:space="preserve">(McMurtrie and Dewar 2013)</w:t>
-      </w:r>
-      <w:r>
-        <w:t xml:space="preserve">. The deficiency of large-scale models to allocate C is due to the difficulty in defining principles that are valid under a wide range of conditions</w:t>
-      </w:r>
-      <w:r>
-        <w:t xml:space="preserve"> </w:t>
-      </w:r>
-      <w:r>
-        <w:t xml:space="preserve">(Franklin et al. 2012)</w:t>
-      </w:r>
-      <w:r>
-        <w:t xml:space="preserve">. As a result, partitioning coefficients or fixed fractions of assimilation, representing the flux of C to a particular component, are often used in process-based models of forest C cycling</w:t>
-      </w:r>
-      <w:r>
-        <w:t xml:space="preserve"> </w:t>
-      </w:r>
-      <w:r>
-        <w:t xml:space="preserve">(Litton et al. 2007, Franklin et al. 2012)</w:t>
-      </w:r>
-      <w:r>
-        <w:t xml:space="preserve">. Unfortunately, any use of inappropriate or over simplified allocation schemes can lead to models producing unintended responses</w:t>
-      </w:r>
-      <w:r>
-        <w:t xml:space="preserve"> </w:t>
-      </w:r>
-      <w:r>
-        <w:t xml:space="preserve">(</w:t>
-      </w:r>
-      <w:r>
-        <w:t xml:space="preserve">De Kauwe</w:t>
-      </w:r>
-      <w:r>
-        <w:t xml:space="preserve"> </w:t>
-      </w:r>
-      <w:r>
-        <w:t xml:space="preserve">et al. 2014)</w:t>
-      </w:r>
-      <w:r>
-        <w:t xml:space="preserve">. Additionally, modelling efforts predicting responses of belowground C allocation to global change often assume that responses of aboveground tissues represent those of belowground tissues</w:t>
-      </w:r>
-      <w:r>
-        <w:t xml:space="preserve"> </w:t>
-      </w:r>
-      <w:r>
-        <w:t xml:space="preserve">(Giardina et al. 2005)</w:t>
-      </w:r>
-      <w:r>
-        <w:t xml:space="preserve">. Generalizations of relationships between aboveground and belowground factors should be made with caution as substantial variation has been reported across forest types</w:t>
-      </w:r>
-      <w:r>
-        <w:t xml:space="preserve"> </w:t>
-      </w:r>
-      <w:r>
-        <w:t xml:space="preserve">(Giardina et al. 2005 and references therein)</w:t>
-      </w:r>
-      <w:r>
-        <w:t xml:space="preserve">. Currently, the large variation in observed C allocation in response to environmental change combined with a lack of understanding of the mechanisms driving C allocation hinders accurate modelling of global change on terrestrial C cycling</w:t>
-      </w:r>
-      <w:r>
-        <w:t xml:space="preserve"> </w:t>
-      </w:r>
-      <w:r>
-        <w:t xml:space="preserve">(Friedlingstein et al. 1999, Landsberg 2003, Litton et al. 2007, Epron et al. 2012, McMurtrie and Dewar 2013)</w:t>
+        <w:t xml:space="preserve">The whole-tree chambers (WTC), located at the Hawkesbury Forest Experiment, were designed to allow continuous measurement of whole-tree net CO</w:t>
+      </w:r>
+      <w:r>
+        <w:rPr>
+          <w:vertAlign w:val="subscript"/>
+        </w:rPr>
+        <w:t xml:space="preserve">2</w:t>
+      </w:r>
+      <w:r>
+        <w:t xml:space="preserve"> </w:t>
+      </w:r>
+      <w:r>
+        <w:t xml:space="preserve">fluxes, allowing A and respiration to be calculated using a mass balance approach</w:t>
+      </w:r>
+      <w:r>
+        <w:t xml:space="preserve"> </w:t>
+      </w:r>
+      <w:r>
+        <w:t xml:space="preserve">(Medhurst et al. 2006, Barton et al. 2010)</w:t>
+      </w:r>
+      <w:r>
+        <w:t xml:space="preserve">. Generally, measuring canopy A is difficult as variation in photosynthetic capacity exists within the canopy in response to the environment, requiring leaf measurements and models to upscale to the canopy</w:t>
+      </w:r>
+      <w:r>
+        <w:t xml:space="preserve"> </w:t>
+      </w:r>
+      <w:r>
+        <w:t xml:space="preserve">(Ryan et al. 2010)</w:t>
+      </w:r>
+      <w:r>
+        <w:t xml:space="preserve">. The WTC, however, can resolve net aboveground C gain (canopy A minus respiration of foliage and aboveground woody components), at high temporal resolution, while controlling temperature and air humidity at ambient conditions. Combining the high resolution CO</w:t>
+      </w:r>
+      <w:r>
+        <w:rPr>
+          <w:vertAlign w:val="subscript"/>
+        </w:rPr>
+        <w:t xml:space="preserve">2</w:t>
+      </w:r>
+      <w:r>
+        <w:t xml:space="preserve"> </w:t>
+      </w:r>
+      <w:r>
+        <w:t xml:space="preserve">flux measurements with an evergreen</w:t>
+      </w:r>
+      <w:r>
+        <w:t xml:space="preserve"> </w:t>
+      </w:r>
+      <w:r>
+        <w:rPr>
+          <w:i/>
+        </w:rPr>
+        <w:t xml:space="preserve">Eucalpytus</w:t>
+      </w:r>
+      <w:r>
+        <w:t xml:space="preserve"> </w:t>
+      </w:r>
+      <w:r>
+        <w:t xml:space="preserve">species that provides near constant annual production enables tree C allocation to be tracked over long periods of time. This experimental system can then be used to validate models that scale leaf A to whole canopies with empirical measurements of the response of whole-tree CO</w:t>
+      </w:r>
+      <w:r>
+        <w:rPr>
+          <w:vertAlign w:val="subscript"/>
+        </w:rPr>
+        <w:t xml:space="preserve">2</w:t>
+      </w:r>
+      <w:r>
+        <w:t xml:space="preserve"> </w:t>
+      </w:r>
+      <w:r>
+        <w:t xml:space="preserve">fluxes and biomass production to global change manipulations</w:t>
+      </w:r>
+      <w:r>
+        <w:t xml:space="preserve"> </w:t>
+      </w:r>
+      <w:r>
+        <w:t xml:space="preserve">(Barton et al. 2010)</w:t>
       </w:r>
       <w:r>
         <w:t xml:space="preserve">.</w:t>
@@ -662,126 +750,40 @@
         <w:br w:type="textWrapping"/>
       </w:r>
       <w:r>
-        <w:t xml:space="preserve">The whole-tree chambers (WTC), located at the Hawkesbury Forest Experiment, were designed to allow continuous measurement of whole-tree net CO</w:t>
+        <w:t xml:space="preserve">Previous findings in this experiment have shown that trees grown under elevated C</w:t>
       </w:r>
       <w:r>
         <w:rPr>
           <w:vertAlign w:val="subscript"/>
         </w:rPr>
-        <w:t xml:space="preserve">2</w:t>
-      </w:r>
-      <w:r>
-        <w:t xml:space="preserve"> </w:t>
-      </w:r>
-      <w:r>
-        <w:t xml:space="preserve">fluxes, allowing A and respiration to be calculated using a mass balance approach</w:t>
-      </w:r>
-      <w:r>
-        <w:t xml:space="preserve"> </w:t>
-      </w:r>
-      <w:r>
-        <w:t xml:space="preserve">(Medhurst et al. 2006, Barton et al. 2010)</w:t>
-      </w:r>
-      <w:r>
-        <w:t xml:space="preserve">. Generally, measuring canopy A is difficult as variation in photosynthetic capacity exists within the canopy in response to the environment, requiring leaf measurements and models to upscale to the canopy</w:t>
-      </w:r>
-      <w:r>
-        <w:t xml:space="preserve"> </w:t>
-      </w:r>
-      <w:r>
-        <w:t xml:space="preserve">(Ryan et al. 2010)</w:t>
-      </w:r>
-      <w:r>
-        <w:t xml:space="preserve">. The WTC, however, can resolve net aboveground C gain (canopy A minus respiration of foliage and aboveground woody components), at high temporal resolution, while controlling temperature and air humidity at ambient conditions. Combining the high resolution CO</w:t>
+        <w:t xml:space="preserve">a</w:t>
+      </w:r>
+      <w:r>
+        <w:t xml:space="preserve"> </w:t>
+      </w:r>
+      <w:r>
+        <w:t xml:space="preserve">were smaller than ambient trees and also that larger trees had a smaller reduction in canopy transpiration in drought conditions, via deeper rooting access to water resources</w:t>
+      </w:r>
+      <w:r>
+        <w:t xml:space="preserve"> </w:t>
+      </w:r>
+      <w:r>
+        <w:t xml:space="preserve">(Duursma et al. 2011)</w:t>
+      </w:r>
+      <w:r>
+        <w:t xml:space="preserve">. Therefore, the specific objectives of this study were to determine the response of C allocation among foliage, aboveground woody components and roots of a native Australian tree species to changes in C</w:t>
       </w:r>
       <w:r>
         <w:rPr>
           <w:vertAlign w:val="subscript"/>
         </w:rPr>
-        <w:t xml:space="preserve">2</w:t>
-      </w:r>
-      <w:r>
-        <w:t xml:space="preserve"> </w:t>
-      </w:r>
-      <w:r>
-        <w:t xml:space="preserve">flux measurements with an evergreen</w:t>
-      </w:r>
-      <w:r>
-        <w:t xml:space="preserve"> </w:t>
-      </w:r>
-      <w:r>
-        <w:rPr>
-          <w:i/>
-        </w:rPr>
-        <w:t xml:space="preserve">Eucalpytus</w:t>
-      </w:r>
-      <w:r>
-        <w:t xml:space="preserve"> </w:t>
-      </w:r>
-      <w:r>
-        <w:t xml:space="preserve">species that provides near constant annual production enables tree C allocation to be tracked over long periods of time. This experimental system can then be used to validate models that scale leaf A to whole canopies with empirical measurements of the response of whole-tree CO</w:t>
-      </w:r>
-      <w:r>
-        <w:rPr>
-          <w:vertAlign w:val="subscript"/>
-        </w:rPr>
-        <w:t xml:space="preserve">2</w:t>
-      </w:r>
-      <w:r>
-        <w:t xml:space="preserve"> </w:t>
-      </w:r>
-      <w:r>
-        <w:t xml:space="preserve">fluxes and biomass production to global change manipulations</w:t>
-      </w:r>
-      <w:r>
-        <w:t xml:space="preserve"> </w:t>
-      </w:r>
-      <w:r>
-        <w:t xml:space="preserve">(Barton et al. 2010)</w:t>
-      </w:r>
-      <w:r>
-        <w:t xml:space="preserve">.</w:t>
-      </w:r>
-    </w:p>
-    <w:p>
-      <w:r>
-        <w:br w:type="textWrapping"/>
-      </w:r>
-      <w:r>
-        <w:t xml:space="preserve">Previous findings in this experiment have shown that trees grown under elevated C</w:t>
-      </w:r>
-      <w:r>
-        <w:rPr>
-          <w:vertAlign w:val="subscript"/>
-        </w:rPr>
         <w:t xml:space="preserve">a</w:t>
       </w:r>
       <w:r>
         <w:t xml:space="preserve"> </w:t>
       </w:r>
       <w:r>
-        <w:t xml:space="preserve">were smaller than ambient trees and also that larger trees had a smaller reduction in canopy transpiration in drought conditions, via deeper rooting access to water resources</w:t>
-      </w:r>
-      <w:r>
-        <w:t xml:space="preserve"> </w:t>
-      </w:r>
-      <w:r>
-        <w:t xml:space="preserve">(Duursma et al. 2011)</w:t>
-      </w:r>
-      <w:r>
-        <w:t xml:space="preserve">. Therefore, the specific objectives of this study were to determine the response of C allocation among foliage, aboveground woody components and roots of a native Australian tree species to changes in C</w:t>
-      </w:r>
-      <w:r>
-        <w:rPr>
-          <w:vertAlign w:val="subscript"/>
-        </w:rPr>
-        <w:t xml:space="preserve">a</w:t>
-      </w:r>
-      <w:r>
-        <w:t xml:space="preserve"> </w:t>
-      </w:r>
-      <w:r>
-        <w:t xml:space="preserve">and altered water availability. Utilizing the unique WTC design we aimed to test how cumulative net aboveground C gain correlates to whole tree C mass increment, as a function of tree size. We then applied a mass balance approach to to track the distribution of C above and belowground across the final eleven months of the experiment.</w:t>
+        <w:t xml:space="preserve">and altered water availability. Utilizing the unique WTC design we aimed to test how cumulative net aboveground C gain correlates to whole tree C mass increment, as a function of tree size. We then applied a mass balance approach to track the distribution of C above and belowground across the final eleven months of the experiment.</w:t>
       </w:r>
     </w:p>
     <w:p>
@@ -857,7 +859,7 @@
         <w:t xml:space="preserve"> </w:t>
       </w:r>
       <w:r>
-        <w:t xml:space="preserve">Sm. seedlings were grown in 12 WTC at the Hawkesbury Forest Experiment in Richmond, Australia. One seedling per WTC (9 m high) was grown for 18 months and chamber conditions tracked outside air temperature and humidity. Each WTC was fitted with a root enclosure barrier that extended to the soil hard layer (1 m depth), separating WTC tree roots from neighboring trees. Roots were allowed to grow freely below 1 m. Full descriptions of the chamber design and operation are provided in Barton et al.</w:t>
+        <w:t xml:space="preserve">Sm. seedlings were grown in 12 WTC at the Hawkesbury Forest Experiment in Richmond, Australia. One seedling per WTC (9 m high) was grown for 2 years and chamber conditions tracked outside air temperature and humidity. Each WTC was fitted with a root enclosure barrier that extended to the soil hard layer (1 m depth), separating WTC tree roots from neighboring trees. Roots were allowed to grow freely below 1 m. Full descriptions of the chamber design and operation are provided in Barton et al.</w:t>
       </w:r>
       <w:r>
         <w:t xml:space="preserve"> </w:t>
@@ -971,7 +973,7 @@
         <w:t xml:space="preserve"> </w:t>
       </w:r>
       <w:r>
-        <w:t xml:space="preserve">flux data at 14 min intervals to be collected over the final year of the experiment. Missing CO</w:t>
+        <w:t xml:space="preserve">flux data at 14 min intervals to be collected from March 2008 to March 2009. Missing CO</w:t>
       </w:r>
       <w:r>
         <w:rPr>
@@ -992,7 +994,7 @@
         <w:t xml:space="preserve">(see Abramowitz 2005)</w:t>
       </w:r>
       <w:r>
-        <w:t xml:space="preserve">. This self-fitting model predicted the flux as a function of photosynthetically active radiation, air temperature, vapor pressure deficit and day of year. For this analysis, cumulative daily C fluxes (</w:t>
+        <w:t xml:space="preserve">. This self-fitting model predicted the flux as a function of photosynthetically active radiation, air temperature, vapor pressure deficit and day of year. Cumulative daily C fluxes (</w:t>
       </w:r>
       <m:oMath>
         <m:sSub>
@@ -1036,7 +1038,7 @@
         <w:t xml:space="preserve">-1</w:t>
       </w:r>
       <w:r>
-        <w:t xml:space="preserve">) were generated over the last year of the experiment to compare with C allocation above and belowground.</w:t>
+        <w:t xml:space="preserve">) were summed to compare to harvested tree C mass.</w:t>
       </w:r>
     </w:p>
     <w:p>
@@ -1097,7 +1099,7 @@
     </w:p>
     <w:p>
       <w:r>
-        <w:t xml:space="preserve">Tree height was measured bi-weekly and stem diameters were recorded monthly at regular intervals (30 cm) along the main bole and split stems. Tree diameters at 65 cm height were used as the reference diameter. Diameter and length for every branch, including forked branches, were surveyed across seven dates over the final year of the experiment. Branch diameter measurements were recorded at 5 cm from their individual insertion points. Leaf litter was collected from the chambers bi-weekly, oven-dried and weighed.</w:t>
+        <w:t xml:space="preserve">Tree height was measured bi-weekly and stem diameters were recorded monthly at regular intervals (30 cm) along the main bole and split stems. Tree diameters at 65 cm height were used as the reference diameter. Diameter and length for every branch, including forked branches, were surveyed seven times between April 2008 and March 2009. Branch diameter measurements were recorded at 5 cm from their individual insertion points. Leaf litter was collected from the chambers bi-weekly, oven-dried and weighed.</w:t>
       </w:r>
     </w:p>
     <w:p>
@@ -2621,7 +2623,7 @@
         </m:sSub>
       </m:oMath>
       <w:r>
-        <w:t xml:space="preserve">, at any given time point, represented the net C uptake for each WTC. The allocation of C to boles and branches were seen by linear interpolation between survey measurements and the final harvest. Daily modeled estimates of leaf and litter C were then added to bole and branch C mass to estimate</w:t>
+        <w:t xml:space="preserve">, at any given time point, represented the net C uptake for each WTC. The allocation of C to boles and branches were seen by linear interpolation between survey measurements, starting at the first branch survey (April 2008), and the final harvest. Daily modeled estimates of leaf and litter C were then added to bole and branch C mass to estimate</w:t>
       </w:r>
       <w:r>
         <w:t xml:space="preserve"> </w:t>
@@ -5115,6 +5117,14 @@
         <w:pStyle w:val="Bibliography"/>
       </w:pPr>
       <w:r>
+        <w:t xml:space="preserve">Cheng W, Fu S, Susfalk RB, Mitchell RJ (2005) Measuring tree root respiration using 13C natural abundance: rooting medium matters. New Phytologist 167:297–307.</w:t>
+      </w:r>
+    </w:p>
+    <w:p>
+      <w:pPr>
+        <w:pStyle w:val="Bibliography"/>
+      </w:pPr>
+      <w:r>
         <w:t xml:space="preserve">Davidson EA, Savage K, Bolstad P, Clark DA, Curtis PS, Ellsworth DS, Hanson PJ, Law BE, Luo Y, Pregitzer KS, Others (2002) Belowground carbon allocation in forests estimated from litterfall and IRGA-based soil respiration measurements. Agricultural and Forest Meteorology 113:39–51.</w:t>
       </w:r>
     </w:p>
@@ -5276,6 +5286,14 @@
         <w:pStyle w:val="Bibliography"/>
       </w:pPr>
       <w:r>
+        <w:t xml:space="preserve">Phillips RP, Erlitz Y, Bier R, Bernhardt ES (2008) New approach for capturing soluble root exudates in forest soils. Functional Ecology 22:990–999.</w:t>
+      </w:r>
+    </w:p>
+    <w:p>
+      <w:pPr>
+        <w:pStyle w:val="Bibliography"/>
+      </w:pPr>
+      <w:r>
         <w:t xml:space="preserve">Poorter H, Nagel O (2000) The role of biomass allocation in the growth response of plants to different levels of light, CO2, nutrients and water: a quantitative review. Functional Plant Biology 27:1191.</w:t>
       </w:r>
     </w:p>
@@ -5342,6 +5360,14 @@
       </w:pPr>
       <w:r>
         <w:t xml:space="preserve">Shipley B, Meziane D (2002) The balanced-growth hypothesis and the allometry of leaf and root biomass allocation. Functional Ecology 16:326–331.</w:t>
+      </w:r>
+    </w:p>
+    <w:p>
+      <w:pPr>
+        <w:pStyle w:val="Bibliography"/>
+      </w:pPr>
+      <w:r>
+        <w:t xml:space="preserve">Strand AE, Pritchard SG, McCormack ML, Davis MA, Oren R (2008) Irreconcilable differences: fine-root life spans and soil carbon persistence. Science 319:456–458.</w:t>
       </w:r>
     </w:p>
     <w:p>
@@ -5608,7 +5634,7 @@
     </w:lvl>
   </w:abstractNum>
   <w:abstractNum w:abstractNumId="990">
-    <w:nsid w:val="7884c4c2"/>
+    <w:nsid w:val="d42d9510"/>
     <w:multiLevelType w:val="multilevel"/>
     <w:lvl w:ilvl="0">
       <w:numFmt w:val="bullet"/>

</xml_diff>

<commit_message>
new mass fractions and allocation fig
</commit_message>
<xml_diff>
--- a/manuscript/wtc1_manuscript.docx
+++ b/manuscript/wtc1_manuscript.docx
@@ -1305,105 +1305,22 @@
     </w:p>
     <w:p>
       <w:r>
-        <w:t xml:space="preserve">First, the basal area and length of every individual branch was from the final harvest was multiplied to estimate individual branch volume, which was summed for each tree (V</w:t>
-      </w:r>
-      <w:r>
-        <w:rPr>
-          <w:vertAlign w:val="subscript"/>
-        </w:rPr>
-        <w:t xml:space="preserve">br</w:t>
-      </w:r>
-      <w:r>
-        <w:t xml:space="preserve">, cm</w:t>
-      </w:r>
-      <w:r>
-        <w:rPr>
-          <w:vertAlign w:val="superscript"/>
-        </w:rPr>
-        <w:t xml:space="preserve">3</w:t>
-      </w:r>
-      <w:r>
-        <w:t xml:space="preserve">). The product of two parameters, a geometric form factor from Mäkelä et al.</w:t>
-      </w:r>
-      <w:r>
-        <w:t xml:space="preserve"> </w:t>
-      </w:r>
-      <w:r>
-        <w:t xml:space="preserve">(1997)</w:t>
-      </w:r>
-      <w:r>
-        <w:t xml:space="preserve"> </w:t>
-      </w:r>
-      <w:r>
-        <w:t xml:space="preserve">(</w:t>
-      </w:r>
-      <m:oMath>
-        <m:sSub>
-          <m:e>
-            <m:r>
-              <m:rPr>
-                <m:sty m:val="p"/>
-              </m:rPr>
-              <m:t>ϕ</m:t>
-            </m:r>
-          </m:e>
-          <m:sub>
-            <m:r>
-              <m:rPr>
-                <m:sty m:val="p"/>
-              </m:rPr>
-              <m:t>b</m:t>
-            </m:r>
-            <m:r>
-              <m:rPr>
-                <m:sty m:val="p"/>
-              </m:rPr>
-              <m:t>r</m:t>
-            </m:r>
-          </m:sub>
-        </m:sSub>
-      </m:oMath>
-      <w:r>
-        <w:t xml:space="preserve">) and the total branch density (</w:t>
-      </w:r>
-      <m:oMath>
-        <m:sSub>
-          <m:e>
-            <m:r>
-              <m:rPr>
-                <m:sty m:val="p"/>
-              </m:rPr>
-              <m:t>ρ</m:t>
-            </m:r>
-          </m:e>
-          <m:sub>
-            <m:r>
-              <m:rPr>
-                <m:sty m:val="p"/>
-              </m:rPr>
-              <m:t>b</m:t>
-            </m:r>
-            <m:r>
-              <m:rPr>
-                <m:sty m:val="p"/>
-              </m:rPr>
-              <m:t>r</m:t>
-            </m:r>
-          </m:sub>
-        </m:sSub>
-      </m:oMath>
-      <w:r>
-        <w:t xml:space="preserve">, g cm</w:t>
-      </w:r>
-      <w:r>
-        <w:rPr>
-          <w:vertAlign w:val="superscript"/>
-        </w:rPr>
-        <w:t xml:space="preserve">-3</w:t>
-      </w:r>
-      <w:r>
-        <w:t xml:space="preserve">) was calculated as:</w:t>
-      </w:r>
+        <w:t xml:space="preserve">Measured dry mass, length and basal area of harvested branches was used to determine the branch density as well as a geometric shape factor</w:t>
+      </w:r>
+      <w:r>
+        <w:t xml:space="preserve"> </w:t>
+      </w:r>
+      <w:r>
+        <w:t xml:space="preserve">(see Mäkelä 1997)</w:t>
+      </w:r>
+      <w:r>
+        <w:t xml:space="preserve"> </w:t>
+      </w:r>
+      <w:r>
+        <w:t xml:space="preserve">for each WTC by rearranging the equation:</w:t>
+      </w:r>
+    </w:p>
+    <w:p>
       <w:r>
         <w:br w:type="textWrapping"/>
       </w:r>
@@ -1423,31 +1340,7 @@
                 <m:rPr>
                   <m:sty m:val="p"/>
                 </m:rPr>
-                <m:t>ϕ</m:t>
-              </m:r>
-            </m:e>
-            <m:sub>
-              <m:r>
-                <m:rPr>
-                  <m:sty m:val="p"/>
-                </m:rPr>
-                <m:t>b</m:t>
-              </m:r>
-              <m:r>
-                <m:rPr>
-                  <m:sty m:val="p"/>
-                </m:rPr>
-                <m:t>r</m:t>
-              </m:r>
-            </m:sub>
-          </m:sSub>
-          <m:sSub>
-            <m:e>
-              <m:r>
-                <m:rPr>
-                  <m:sty m:val="p"/>
-                </m:rPr>
-                <m:t>ρ</m:t>
+                <m:t>M</m:t>
               </m:r>
             </m:e>
             <m:sub>
@@ -1471,81 +1364,239 @@
             </m:rPr>
             <m:t>=</m:t>
           </m:r>
-          <m:f>
-            <m:fPr>
-              <m:type m:val="bar"/>
-            </m:fPr>
-            <m:num>
-              <m:sSub>
-                <m:e>
-                  <m:r>
-                    <m:rPr>
-                      <m:sty m:val="p"/>
-                    </m:rPr>
-                    <m:t>M</m:t>
-                  </m:r>
-                </m:e>
-                <m:sub>
-                  <m:r>
-                    <m:rPr>
-                      <m:sty m:val="p"/>
-                    </m:rPr>
-                    <m:t>b</m:t>
-                  </m:r>
-                  <m:r>
-                    <m:rPr>
-                      <m:sty m:val="p"/>
-                    </m:rPr>
-                    <m:t>r</m:t>
-                  </m:r>
-                </m:sub>
-              </m:sSub>
-            </m:num>
-            <m:den>
-              <m:sSub>
-                <m:e>
-                  <m:r>
-                    <m:rPr>
-                      <m:sty m:val="p"/>
-                    </m:rPr>
-                    <m:t>V</m:t>
-                  </m:r>
-                </m:e>
-                <m:sub>
-                  <m:r>
-                    <m:rPr>
-                      <m:sty m:val="p"/>
-                    </m:rPr>
-                    <m:t>b</m:t>
-                  </m:r>
-                  <m:r>
-                    <m:rPr>
-                      <m:sty m:val="p"/>
-                    </m:rPr>
-                    <m:t>r</m:t>
-                  </m:r>
-                </m:sub>
-              </m:sSub>
-            </m:den>
-          </m:f>
+          <m:sSub>
+            <m:e>
+              <m:r>
+                <m:rPr>
+                  <m:sty m:val="p"/>
+                </m:rPr>
+                <m:t>L</m:t>
+              </m:r>
+            </m:e>
+            <m:sub>
+              <m:r>
+                <m:rPr>
+                  <m:sty m:val="p"/>
+                </m:rPr>
+                <m:t>b</m:t>
+              </m:r>
+              <m:r>
+                <m:rPr>
+                  <m:sty m:val="p"/>
+                </m:rPr>
+                <m:t>r</m:t>
+              </m:r>
+            </m:sub>
+          </m:sSub>
+          <m:sSub>
+            <m:e>
+              <m:r>
+                <m:rPr>
+                  <m:sty m:val="p"/>
+                </m:rPr>
+                <m:t>A</m:t>
+              </m:r>
+            </m:e>
+            <m:sub>
+              <m:r>
+                <m:rPr>
+                  <m:sty m:val="p"/>
+                </m:rPr>
+                <m:t>b</m:t>
+              </m:r>
+              <m:r>
+                <m:rPr>
+                  <m:sty m:val="p"/>
+                </m:rPr>
+                <m:t>r</m:t>
+              </m:r>
+            </m:sub>
+          </m:sSub>
+          <m:sSub>
+            <m:e>
+              <m:r>
+                <m:rPr>
+                  <m:sty m:val="p"/>
+                </m:rPr>
+                <m:t>ρ</m:t>
+              </m:r>
+            </m:e>
+            <m:sub>
+              <m:r>
+                <m:rPr>
+                  <m:sty m:val="p"/>
+                </m:rPr>
+                <m:t>b</m:t>
+              </m:r>
+              <m:r>
+                <m:rPr>
+                  <m:sty m:val="p"/>
+                </m:rPr>
+                <m:t>r</m:t>
+              </m:r>
+            </m:sub>
+          </m:sSub>
+          <m:r>
+            <m:rPr>
+              <m:sty m:val="p"/>
+            </m:rPr>
+            <m:t>ϕ</m:t>
+          </m:r>
         </m:oMath>
       </m:oMathPara>
     </w:p>
     <w:p>
       <w:r>
-        <w:t xml:space="preserve">where M</w:t>
-      </w:r>
-      <w:r>
-        <w:rPr>
-          <w:vertAlign w:val="subscript"/>
-        </w:rPr>
-        <w:t xml:space="preserve">br</w:t>
-      </w:r>
-      <w:r>
-        <w:t xml:space="preserve"> </w:t>
-      </w:r>
-      <w:r>
-        <w:t xml:space="preserve">is summed dry mass of harvested branches,</w:t>
+        <w:t xml:space="preserve">where</w:t>
+      </w:r>
+      <w:r>
+        <w:t xml:space="preserve"> </w:t>
+      </w:r>
+      <m:oMath>
+        <m:sSub>
+          <m:e>
+            <m:r>
+              <m:rPr>
+                <m:sty m:val="p"/>
+              </m:rPr>
+              <m:t>M</m:t>
+            </m:r>
+          </m:e>
+          <m:sub>
+            <m:r>
+              <m:rPr>
+                <m:sty m:val="p"/>
+              </m:rPr>
+              <m:t>b</m:t>
+            </m:r>
+            <m:r>
+              <m:rPr>
+                <m:sty m:val="p"/>
+              </m:rPr>
+              <m:t>r</m:t>
+            </m:r>
+          </m:sub>
+        </m:sSub>
+      </m:oMath>
+      <w:r>
+        <w:t xml:space="preserve"> </w:t>
+      </w:r>
+      <w:r>
+        <w:t xml:space="preserve">is summed dry mass of all harvested branches,</w:t>
+      </w:r>
+      <w:r>
+        <w:t xml:space="preserve"> </w:t>
+      </w:r>
+      <m:oMath>
+        <m:sSub>
+          <m:e>
+            <m:r>
+              <m:rPr>
+                <m:sty m:val="p"/>
+              </m:rPr>
+              <m:t>L</m:t>
+            </m:r>
+          </m:e>
+          <m:sub>
+            <m:r>
+              <m:rPr>
+                <m:sty m:val="p"/>
+              </m:rPr>
+              <m:t>b</m:t>
+            </m:r>
+            <m:r>
+              <m:rPr>
+                <m:sty m:val="p"/>
+              </m:rPr>
+              <m:t>r</m:t>
+            </m:r>
+          </m:sub>
+        </m:sSub>
+      </m:oMath>
+      <w:r>
+        <w:t xml:space="preserve"> </w:t>
+      </w:r>
+      <w:r>
+        <w:t xml:space="preserve">is total branch length (cm),</w:t>
+      </w:r>
+      <w:r>
+        <w:t xml:space="preserve"> </w:t>
+      </w:r>
+      <m:oMath>
+        <m:sSub>
+          <m:e>
+            <m:r>
+              <m:rPr>
+                <m:sty m:val="p"/>
+              </m:rPr>
+              <m:t>A</m:t>
+            </m:r>
+          </m:e>
+          <m:sub>
+            <m:r>
+              <m:rPr>
+                <m:sty m:val="p"/>
+              </m:rPr>
+              <m:t>b</m:t>
+            </m:r>
+            <m:r>
+              <m:rPr>
+                <m:sty m:val="p"/>
+              </m:rPr>
+              <m:t>r</m:t>
+            </m:r>
+          </m:sub>
+        </m:sSub>
+      </m:oMath>
+      <w:r>
+        <w:t xml:space="preserve"> </w:t>
+      </w:r>
+      <w:r>
+        <w:t xml:space="preserve">is total basal area (cm</w:t>
+      </w:r>
+      <w:r>
+        <w:rPr>
+          <w:vertAlign w:val="superscript"/>
+        </w:rPr>
+        <w:t xml:space="preserve">3</w:t>
+      </w:r>
+      <w:r>
+        <w:t xml:space="preserve">),</w:t>
+      </w:r>
+      <w:r>
+        <w:t xml:space="preserve"> </w:t>
+      </w:r>
+      <m:oMath>
+        <m:sSub>
+          <m:e>
+            <m:r>
+              <m:rPr>
+                <m:sty m:val="p"/>
+              </m:rPr>
+              <m:t>ρ</m:t>
+            </m:r>
+          </m:e>
+          <m:sub>
+            <m:r>
+              <m:rPr>
+                <m:sty m:val="p"/>
+              </m:rPr>
+              <m:t>b</m:t>
+            </m:r>
+            <m:r>
+              <m:rPr>
+                <m:sty m:val="p"/>
+              </m:rPr>
+              <m:t>r</m:t>
+            </m:r>
+          </m:sub>
+        </m:sSub>
+      </m:oMath>
+      <w:r>
+        <w:t xml:space="preserve"> </w:t>
+      </w:r>
+      <w:r>
+        <w:t xml:space="preserve">respresents the combined density of wood and bark and</w:t>
       </w:r>
       <w:r>
         <w:t xml:space="preserve"> </w:t>
@@ -1562,7 +1613,27 @@
         <w:t xml:space="preserve"> </w:t>
       </w:r>
       <w:r>
-        <w:t xml:space="preserve">corrects branch volume estimates to an intermediate shape between a cone and a cylinder and</w:t>
+        <w:t xml:space="preserve">corrects branch volume estimates to an intermediate shape between a cone and a cylinder.</w:t>
+      </w:r>
+    </w:p>
+    <w:p>
+      <w:r>
+        <w:br w:type="textWrapping"/>
+      </w:r>
+      <w:r>
+        <w:t xml:space="preserve">During each survey period, M</w:t>
+      </w:r>
+      <w:r>
+        <w:rPr>
+          <w:vertAlign w:val="subscript"/>
+        </w:rPr>
+        <w:t xml:space="preserve">br</w:t>
+      </w:r>
+      <w:r>
+        <w:t xml:space="preserve"> </w:t>
+      </w:r>
+      <w:r>
+        <w:t xml:space="preserve">was estimated by solving the above equation with</w:t>
       </w:r>
       <w:r>
         <w:t xml:space="preserve"> </w:t>
@@ -1574,7 +1645,7 @@
               <m:rPr>
                 <m:sty m:val="p"/>
               </m:rPr>
-              <m:t>ρ</m:t>
+              <m:t>L</m:t>
             </m:r>
           </m:e>
           <m:sub>
@@ -1597,15 +1668,7 @@
         <w:t xml:space="preserve"> </w:t>
       </w:r>
       <w:r>
-        <w:t xml:space="preserve">resprsents the combined density of wood and bark.</w:t>
-      </w:r>
-    </w:p>
-    <w:p>
-      <w:r>
-        <w:br w:type="textWrapping"/>
-      </w:r>
-      <w:r>
-        <w:t xml:space="preserve">To obtain branch mass during each survey period, volume of all individual branches were calculated as outlined above. As diameters were not recorded at branch insertion points, 5 cm were added back to each branch length in order to represent the entire branch volume. Branch mass, at any time point, was the individual branch volume multiplied by the product of</w:t>
+        <w:t xml:space="preserve">and</w:t>
       </w:r>
       <w:r>
         <w:t xml:space="preserve"> </w:t>
@@ -1617,7 +1680,7 @@
               <m:rPr>
                 <m:sty m:val="p"/>
               </m:rPr>
-              <m:t>ϕ</m:t>
+              <m:t>A</m:t>
             </m:r>
           </m:e>
           <m:sub>
@@ -1640,7 +1703,7 @@
         <w:t xml:space="preserve"> </w:t>
       </w:r>
       <w:r>
-        <w:t xml:space="preserve">and</w:t>
+        <w:t xml:space="preserve">for individual branches with</w:t>
       </w:r>
       <w:r>
         <w:t xml:space="preserve"> </w:t>
@@ -1652,7 +1715,7 @@
               <m:rPr>
                 <m:sty m:val="p"/>
               </m:rPr>
-              <m:t>ρ</m:t>
+              <m:t>ϕ</m:t>
             </m:r>
           </m:e>
           <m:sub>
@@ -1671,12 +1734,6 @@
           </m:sub>
         </m:sSub>
       </m:oMath>
-      <w:r>
-        <w:t xml:space="preserve">, specific to each WTC. We assumed that</w:t>
-      </w:r>
-      <w:r>
-        <w:t xml:space="preserve"> </w:t>
-      </w:r>
       <m:oMath>
         <m:sSub>
           <m:e>
@@ -1707,7 +1764,42 @@
         <w:t xml:space="preserve"> </w:t>
       </w:r>
       <w:r>
-        <w:t xml:space="preserve">did not change through time.</w:t>
+        <w:t xml:space="preserve">specific to each WTC. As diameters were not recorded at branch insertion points, 5 cm were added back to each branch length in order to represent the entire branch volume. We assumed that</w:t>
+      </w:r>
+      <w:r>
+        <w:t xml:space="preserve"> </w:t>
+      </w:r>
+      <m:oMath>
+        <m:sSub>
+          <m:e>
+            <m:r>
+              <m:rPr>
+                <m:sty m:val="p"/>
+              </m:rPr>
+              <m:t>ρ</m:t>
+            </m:r>
+          </m:e>
+          <m:sub>
+            <m:r>
+              <m:rPr>
+                <m:sty m:val="p"/>
+              </m:rPr>
+              <m:t>b</m:t>
+            </m:r>
+            <m:r>
+              <m:rPr>
+                <m:sty m:val="p"/>
+              </m:rPr>
+              <m:t>r</m:t>
+            </m:r>
+          </m:sub>
+        </m:sSub>
+      </m:oMath>
+      <w:r>
+        <w:t xml:space="preserve"> </w:t>
+      </w:r>
+      <w:r>
+        <w:t xml:space="preserve">did not change through time. Total dry branch mass at any survey point was the summed mass of all indiviudal branches.</w:t>
       </w:r>
     </w:p>
     <w:p>
@@ -2193,8 +2285,627 @@
       <w:pPr>
         <w:pStyle w:val="Heading2"/>
       </w:pPr>
-      <w:bookmarkStart w:id="33" w:name="total-belowground-carbon-allocation"/>
+      <w:bookmarkStart w:id="33" w:name="calculating-c-allocation-and-mass-partitioning"/>
       <w:bookmarkEnd w:id="33"/>
+      <w:r>
+        <w:t xml:space="preserve">Calculating C allocation and mass partitioning</w:t>
+      </w:r>
+    </w:p>
+    <w:p>
+      <w:r>
+        <w:t xml:space="preserve">The effects of elevated C</w:t>
+      </w:r>
+      <w:r>
+        <w:rPr>
+          <w:vertAlign w:val="subscript"/>
+        </w:rPr>
+        <w:t xml:space="preserve">a</w:t>
+      </w:r>
+      <w:r>
+        <w:t xml:space="preserve"> </w:t>
+      </w:r>
+      <w:r>
+        <w:t xml:space="preserve">and drought on C mass paritioning The fractions of mass F</w:t>
+      </w:r>
+      <w:r>
+        <w:rPr>
+          <w:vertAlign w:val="subscript"/>
+        </w:rPr>
+        <w:t xml:space="preserve">m</w:t>
+      </w:r>
+      <w:r>
+        <w:t xml:space="preserve"> </w:t>
+      </w:r>
+      <w:r>
+        <w:t xml:space="preserve">at</w:t>
+      </w:r>
+    </w:p>
+    <w:p>
+      <m:oMathPara>
+        <m:oMathParaPr>
+          <m:jc m:val="center"/>
+        </m:oMathParaPr>
+        <m:oMath>
+          <m:r>
+            <m:rPr>
+              <m:sty m:val="p"/>
+            </m:rPr>
+            <m:t>d</m:t>
+          </m:r>
+          <m:sSub>
+            <m:e>
+              <m:r>
+                <m:rPr>
+                  <m:sty m:val="p"/>
+                </m:rPr>
+                <m:t>M</m:t>
+              </m:r>
+            </m:e>
+            <m:sub>
+              <m:r>
+                <m:rPr>
+                  <m:sty m:val="p"/>
+                </m:rPr>
+                <m:t>f</m:t>
+              </m:r>
+            </m:sub>
+          </m:sSub>
+          <m:r>
+            <m:rPr>
+              <m:sty m:val="p"/>
+            </m:rPr>
+            <m:t>/</m:t>
+          </m:r>
+          <m:r>
+            <m:rPr>
+              <m:sty m:val="p"/>
+            </m:rPr>
+            <m:t>d</m:t>
+          </m:r>
+          <m:r>
+            <m:rPr>
+              <m:sty m:val="p"/>
+            </m:rPr>
+            <m:t>t</m:t>
+          </m:r>
+          <m:r>
+            <m:rPr>
+              <m:sty m:val="p"/>
+            </m:rPr>
+            <m:t>=</m:t>
+          </m:r>
+          <m:sSub>
+            <m:e>
+              <m:r>
+                <m:rPr>
+                  <m:sty m:val="p"/>
+                </m:rPr>
+                <m:t>a</m:t>
+              </m:r>
+            </m:e>
+            <m:sub>
+              <m:r>
+                <m:rPr>
+                  <m:sty m:val="p"/>
+                </m:rPr>
+                <m:t>f</m:t>
+              </m:r>
+            </m:sub>
+          </m:sSub>
+          <m:r>
+            <m:rPr>
+              <m:sty m:val="p"/>
+            </m:rPr>
+            <m:t> </m:t>
+          </m:r>
+          <m:sSub>
+            <m:e>
+              <m:r>
+                <m:rPr>
+                  <m:sty m:val="p"/>
+                </m:rPr>
+                <m:t>F</m:t>
+              </m:r>
+            </m:e>
+            <m:sub>
+              <m:r>
+                <m:rPr>
+                  <m:sty m:val="p"/>
+                </m:rPr>
+                <m:t>,</m:t>
+              </m:r>
+              <m:r>
+                <m:rPr>
+                  <m:sty m:val="p"/>
+                </m:rPr>
+                <m:t>c</m:t>
+              </m:r>
+              <m:r>
+                <m:rPr>
+                  <m:sty m:val="p"/>
+                </m:rPr>
+                <m:t>,</m:t>
+              </m:r>
+              <m:r>
+                <m:rPr>
+                  <m:sty m:val="p"/>
+                </m:rPr>
+                <m:t>d</m:t>
+              </m:r>
+            </m:sub>
+          </m:sSub>
+          <m:r>
+            <m:rPr>
+              <m:sty m:val="p"/>
+            </m:rPr>
+            <m:t>−</m:t>
+          </m:r>
+          <m:r>
+            <m:rPr>
+              <m:sty m:val="p"/>
+            </m:rPr>
+            <m:t>Λ</m:t>
+          </m:r>
+          <m:sSub>
+            <m:e>
+              <m:r>
+                <m:rPr>
+                  <m:sty m:val="p"/>
+                </m:rPr>
+                <m:t>M</m:t>
+              </m:r>
+            </m:e>
+            <m:sub>
+              <m:r>
+                <m:rPr>
+                  <m:sty m:val="p"/>
+                </m:rPr>
+                <m:t>f</m:t>
+              </m:r>
+            </m:sub>
+          </m:sSub>
+        </m:oMath>
+      </m:oMathPara>
+    </w:p>
+    <w:p>
+      <m:oMathPara>
+        <m:oMathParaPr>
+          <m:jc m:val="center"/>
+        </m:oMathParaPr>
+        <m:oMath>
+          <m:sSub>
+            <m:e>
+              <m:r>
+                <m:rPr>
+                  <m:sty m:val="p"/>
+                </m:rPr>
+                <m:t>M</m:t>
+              </m:r>
+            </m:e>
+            <m:sub>
+              <m:r>
+                <m:rPr>
+                  <m:sty m:val="p"/>
+                </m:rPr>
+                <m:t>f</m:t>
+              </m:r>
+              <m:r>
+                <m:rPr>
+                  <m:sty m:val="p"/>
+                </m:rPr>
+                <m:t>,</m:t>
+              </m:r>
+              <m:r>
+                <m:rPr>
+                  <m:sty m:val="p"/>
+                </m:rPr>
+                <m:t>t</m:t>
+              </m:r>
+            </m:sub>
+          </m:sSub>
+          <m:r>
+            <m:rPr>
+              <m:sty m:val="p"/>
+            </m:rPr>
+            <m:t>=</m:t>
+          </m:r>
+          <m:r>
+            <m:rPr>
+              <m:sty m:val="p"/>
+            </m:rPr>
+            <m:t>∫</m:t>
+          </m:r>
+          <m:sSub>
+            <m:e>
+              <m:r>
+                <m:rPr>
+                  <m:sty m:val="p"/>
+                </m:rPr>
+                <m:t>a</m:t>
+              </m:r>
+            </m:e>
+            <m:sub>
+              <m:r>
+                <m:rPr>
+                  <m:sty m:val="p"/>
+                </m:rPr>
+                <m:t>f</m:t>
+              </m:r>
+            </m:sub>
+          </m:sSub>
+          <m:sSub>
+            <m:e>
+              <m:r>
+                <m:rPr>
+                  <m:sty m:val="p"/>
+                </m:rPr>
+                <m:t>F</m:t>
+              </m:r>
+            </m:e>
+            <m:sub>
+              <m:r>
+                <m:rPr>
+                  <m:sty m:val="p"/>
+                </m:rPr>
+                <m:t>,</m:t>
+              </m:r>
+              <m:r>
+                <m:rPr>
+                  <m:sty m:val="p"/>
+                </m:rPr>
+                <m:t>c</m:t>
+              </m:r>
+              <m:r>
+                <m:rPr>
+                  <m:sty m:val="p"/>
+                </m:rPr>
+                <m:t>,</m:t>
+              </m:r>
+              <m:r>
+                <m:rPr>
+                  <m:sty m:val="p"/>
+                </m:rPr>
+                <m:t>d</m:t>
+              </m:r>
+            </m:sub>
+          </m:sSub>
+          <m:r>
+            <m:rPr>
+              <m:sty m:val="p"/>
+            </m:rPr>
+            <m:t>−</m:t>
+          </m:r>
+          <m:r>
+            <m:rPr>
+              <m:sty m:val="p"/>
+            </m:rPr>
+            <m:t>∫</m:t>
+          </m:r>
+          <m:r>
+            <m:rPr>
+              <m:sty m:val="p"/>
+            </m:rPr>
+            <m:t>Λ</m:t>
+          </m:r>
+          <m:sSub>
+            <m:e>
+              <m:r>
+                <m:rPr>
+                  <m:sty m:val="p"/>
+                </m:rPr>
+                <m:t>M</m:t>
+              </m:r>
+            </m:e>
+            <m:sub>
+              <m:r>
+                <m:rPr>
+                  <m:sty m:val="p"/>
+                </m:rPr>
+                <m:t>f</m:t>
+              </m:r>
+            </m:sub>
+          </m:sSub>
+        </m:oMath>
+      </m:oMathPara>
+    </w:p>
+    <w:p>
+      <m:oMathPara>
+        <m:oMathParaPr>
+          <m:jc m:val="center"/>
+        </m:oMathParaPr>
+        <m:oMath>
+          <m:sSub>
+            <m:e>
+              <m:r>
+                <m:rPr>
+                  <m:sty m:val="p"/>
+                </m:rPr>
+                <m:t>M</m:t>
+              </m:r>
+            </m:e>
+            <m:sub>
+              <m:r>
+                <m:rPr>
+                  <m:sty m:val="p"/>
+                </m:rPr>
+                <m:t>f</m:t>
+              </m:r>
+              <m:r>
+                <m:rPr>
+                  <m:sty m:val="p"/>
+                </m:rPr>
+                <m:t>,</m:t>
+              </m:r>
+              <m:r>
+                <m:rPr>
+                  <m:sty m:val="p"/>
+                </m:rPr>
+                <m:t>t</m:t>
+              </m:r>
+            </m:sub>
+          </m:sSub>
+          <m:r>
+            <m:rPr>
+              <m:sty m:val="p"/>
+            </m:rPr>
+            <m:t>=</m:t>
+          </m:r>
+          <m:sSub>
+            <m:e>
+              <m:r>
+                <m:rPr>
+                  <m:sty m:val="p"/>
+                </m:rPr>
+                <m:t>a</m:t>
+              </m:r>
+            </m:e>
+            <m:sub>
+              <m:r>
+                <m:rPr>
+                  <m:sty m:val="p"/>
+                </m:rPr>
+                <m:t>f</m:t>
+              </m:r>
+            </m:sub>
+          </m:sSub>
+          <m:sSub>
+            <m:e>
+              <m:r>
+                <m:rPr>
+                  <m:sty m:val="p"/>
+                </m:rPr>
+                <m:t>F</m:t>
+              </m:r>
+            </m:e>
+            <m:sub>
+              <m:r>
+                <m:rPr>
+                  <m:sty m:val="p"/>
+                </m:rPr>
+                <m:t>c</m:t>
+              </m:r>
+              <m:r>
+                <m:rPr>
+                  <m:sty m:val="p"/>
+                </m:rPr>
+                <m:t>,</m:t>
+              </m:r>
+              <m:r>
+                <m:rPr>
+                  <m:sty m:val="p"/>
+                </m:rPr>
+                <m:t>T</m:t>
+              </m:r>
+            </m:sub>
+          </m:sSub>
+          <m:r>
+            <m:rPr>
+              <m:sty m:val="p"/>
+            </m:rPr>
+            <m:t>−</m:t>
+          </m:r>
+          <m:sSub>
+            <m:e>
+              <m:r>
+                <m:rPr>
+                  <m:sty m:val="p"/>
+                </m:rPr>
+                <m:t>L</m:t>
+              </m:r>
+            </m:e>
+            <m:sub>
+              <m:r>
+                <m:rPr>
+                  <m:sty m:val="p"/>
+                </m:rPr>
+                <m:t>f</m:t>
+              </m:r>
+              <m:r>
+                <m:rPr>
+                  <m:sty m:val="p"/>
+                </m:rPr>
+                <m:t>,</m:t>
+              </m:r>
+              <m:r>
+                <m:rPr>
+                  <m:sty m:val="p"/>
+                </m:rPr>
+                <m:t>t</m:t>
+              </m:r>
+            </m:sub>
+          </m:sSub>
+        </m:oMath>
+      </m:oMathPara>
+    </w:p>
+    <w:p>
+      <m:oMathPara>
+        <m:oMathParaPr>
+          <m:jc m:val="center"/>
+        </m:oMathParaPr>
+        <m:oMath>
+          <m:sSub>
+            <m:e>
+              <m:r>
+                <m:rPr>
+                  <m:sty m:val="p"/>
+                </m:rPr>
+                <m:t>a</m:t>
+              </m:r>
+            </m:e>
+            <m:sub>
+              <m:r>
+                <m:rPr>
+                  <m:sty m:val="p"/>
+                </m:rPr>
+                <m:t>f</m:t>
+              </m:r>
+            </m:sub>
+          </m:sSub>
+          <m:r>
+            <m:rPr>
+              <m:sty m:val="p"/>
+            </m:rPr>
+            <m:t>=</m:t>
+          </m:r>
+          <m:r>
+            <m:rPr>
+              <m:sty m:val="p"/>
+            </m:rPr>
+            <m:t>(</m:t>
+          </m:r>
+          <m:sSub>
+            <m:e>
+              <m:r>
+                <m:rPr>
+                  <m:sty m:val="p"/>
+                </m:rPr>
+                <m:t>M</m:t>
+              </m:r>
+            </m:e>
+            <m:sub>
+              <m:r>
+                <m:rPr>
+                  <m:sty m:val="p"/>
+                </m:rPr>
+                <m:t>f</m:t>
+              </m:r>
+              <m:r>
+                <m:rPr>
+                  <m:sty m:val="p"/>
+                </m:rPr>
+                <m:t>,</m:t>
+              </m:r>
+              <m:r>
+                <m:rPr>
+                  <m:sty m:val="p"/>
+                </m:rPr>
+                <m:t>t</m:t>
+              </m:r>
+            </m:sub>
+          </m:sSub>
+          <m:r>
+            <m:rPr>
+              <m:sty m:val="p"/>
+            </m:rPr>
+            <m:t>−</m:t>
+          </m:r>
+          <m:sSub>
+            <m:e>
+              <m:r>
+                <m:rPr>
+                  <m:sty m:val="p"/>
+                </m:rPr>
+                <m:t>L</m:t>
+              </m:r>
+            </m:e>
+            <m:sub>
+              <m:r>
+                <m:rPr>
+                  <m:sty m:val="p"/>
+                </m:rPr>
+                <m:t>f</m:t>
+              </m:r>
+              <m:r>
+                <m:rPr>
+                  <m:sty m:val="p"/>
+                </m:rPr>
+                <m:t>,</m:t>
+              </m:r>
+              <m:r>
+                <m:rPr>
+                  <m:sty m:val="p"/>
+                </m:rPr>
+                <m:t>t</m:t>
+              </m:r>
+            </m:sub>
+          </m:sSub>
+          <m:r>
+            <m:rPr>
+              <m:sty m:val="p"/>
+            </m:rPr>
+            <m:t>)</m:t>
+          </m:r>
+          <m:r>
+            <m:rPr>
+              <m:sty m:val="p"/>
+            </m:rPr>
+            <m:t>/</m:t>
+          </m:r>
+          <m:sSub>
+            <m:e>
+              <m:r>
+                <m:rPr>
+                  <m:sty m:val="p"/>
+                </m:rPr>
+                <m:t>F</m:t>
+              </m:r>
+            </m:e>
+            <m:sub>
+              <m:r>
+                <m:rPr>
+                  <m:sty m:val="p"/>
+                </m:rPr>
+                <m:t>c</m:t>
+              </m:r>
+              <m:r>
+                <m:rPr>
+                  <m:sty m:val="p"/>
+                </m:rPr>
+                <m:t>,</m:t>
+              </m:r>
+              <m:r>
+                <m:rPr>
+                  <m:sty m:val="p"/>
+                </m:rPr>
+                <m:t>t</m:t>
+              </m:r>
+            </m:sub>
+          </m:sSub>
+        </m:oMath>
+      </m:oMathPara>
+    </w:p>
+    <w:p>
+      <w:r>
+        <w:t xml:space="preserve">allocation could be caluculated for leaves and abovegroend woody mass but not for R as we have no estimate of</w:t>
+      </w:r>
+      <w:r>
+        <w:t xml:space="preserve"> </w:t>
+      </w:r>
+      <m:oMath>
+        <m:r>
+          <m:rPr>
+            <m:sty m:val="p"/>
+          </m:rPr>
+          <m:t>Λ</m:t>
+        </m:r>
+      </m:oMath>
+    </w:p>
+    <w:p>
+      <w:pPr>
+        <w:pStyle w:val="Heading2"/>
+      </w:pPr>
+      <w:bookmarkStart w:id="34" w:name="total-belowground-carbon-allocation"/>
+      <w:bookmarkEnd w:id="34"/>
       <w:r>
         <w:t xml:space="preserve">Total belowground carbon allocation</w:t>
       </w:r>
@@ -2304,7 +3015,7 @@
                 <m:rPr>
                   <m:sty m:val="p"/>
                 </m:rPr>
-                <m:t>t</m:t>
+                <m:t>d</m:t>
               </m:r>
             </m:sub>
           </m:sSub>
@@ -2399,7 +3110,7 @@
               <m:rPr>
                 <m:sty m:val="p"/>
               </m:rPr>
-              <m:t>t</m:t>
+              <m:t>d</m:t>
             </m:r>
           </m:sub>
         </m:sSub>
@@ -2472,7 +3183,7 @@
               <m:rPr>
                 <m:sty m:val="p"/>
               </m:rPr>
-              <m:t>t</m:t>
+              <m:t>T</m:t>
             </m:r>
           </m:sub>
         </m:sSub>
@@ -2608,8 +3319,8 @@
       <w:pPr>
         <w:pStyle w:val="Heading2"/>
       </w:pPr>
-      <w:bookmarkStart w:id="34" w:name="mass-balance-relationships-between-textf_cd-and-c-allocation."/>
-      <w:bookmarkEnd w:id="34"/>
+      <w:bookmarkStart w:id="35" w:name="mass-balance-relationships-between-textf_cd-and-c-allocation."/>
+      <w:bookmarkEnd w:id="35"/>
       <w:r>
         <w:t xml:space="preserve">Mass balance relationships between</w:t>
       </w:r>
@@ -2967,7 +3678,7 @@
               <m:rPr>
                 <m:sty m:val="p"/>
               </m:rPr>
-              <m:t>t</m:t>
+              <m:t>T</m:t>
             </m:r>
           </m:sub>
         </m:sSub>
@@ -2983,8 +3694,8 @@
       <w:pPr>
         <w:pStyle w:val="Heading2"/>
       </w:pPr>
-      <w:bookmarkStart w:id="35" w:name="data-analysis"/>
-      <w:bookmarkEnd w:id="35"/>
+      <w:bookmarkStart w:id="36" w:name="data-analysis"/>
+      <w:bookmarkEnd w:id="36"/>
       <w:r>
         <w:t xml:space="preserve">Data analysis</w:t>
       </w:r>
@@ -3037,8 +3748,8 @@
       <w:pPr>
         <w:pStyle w:val="Heading1"/>
       </w:pPr>
-      <w:bookmarkStart w:id="36" w:name="results"/>
-      <w:bookmarkEnd w:id="36"/>
+      <w:bookmarkStart w:id="37" w:name="results"/>
+      <w:bookmarkEnd w:id="37"/>
       <w:r>
         <w:t xml:space="preserve">Results</w:t>
       </w:r>
@@ -3047,8 +3758,8 @@
       <w:pPr>
         <w:pStyle w:val="Heading2"/>
       </w:pPr>
-      <w:bookmarkStart w:id="37" w:name="total-aboveground-carbon-flux-leaf-area-and-whole-tree-carbon"/>
-      <w:bookmarkEnd w:id="37"/>
+      <w:bookmarkStart w:id="38" w:name="total-aboveground-carbon-flux-leaf-area-and-whole-tree-carbon"/>
+      <w:bookmarkEnd w:id="38"/>
       <w:r>
         <w:t xml:space="preserve">Total aboveground carbon flux, leaf area and whole tree carbon</w:t>
       </w:r>
@@ -3315,8 +4026,8 @@
       <w:pPr>
         <w:pStyle w:val="Heading2"/>
       </w:pPr>
-      <w:bookmarkStart w:id="38" w:name="tree-carbon-mass-partitioning"/>
-      <w:bookmarkEnd w:id="38"/>
+      <w:bookmarkStart w:id="39" w:name="tree-carbon-mass-partitioning"/>
+      <w:bookmarkEnd w:id="39"/>
       <w:r>
         <w:t xml:space="preserve">Tree carbon mass partitioning</w:t>
       </w:r>
@@ -3487,8 +4198,8 @@
       <w:pPr>
         <w:pStyle w:val="Heading2"/>
       </w:pPr>
-      <w:bookmarkStart w:id="39" w:name="tree-carbon-allocation"/>
-      <w:bookmarkEnd w:id="39"/>
+      <w:bookmarkStart w:id="40" w:name="tree-carbon-allocation"/>
+      <w:bookmarkEnd w:id="40"/>
       <w:r>
         <w:t xml:space="preserve">Tree carbon allocation</w:t>
       </w:r>
@@ -3497,8 +4208,8 @@
       <w:pPr>
         <w:pStyle w:val="Heading2"/>
       </w:pPr>
-      <w:bookmarkStart w:id="40" w:name="total-belowground-carbon-allocation-1"/>
-      <w:bookmarkEnd w:id="40"/>
+      <w:bookmarkStart w:id="41" w:name="total-belowground-carbon-allocation-1"/>
+      <w:bookmarkEnd w:id="41"/>
       <w:r>
         <w:t xml:space="preserve">Total belowground carbon allocation</w:t>
       </w:r>
@@ -3721,8 +4432,8 @@
       <w:pPr>
         <w:pStyle w:val="Heading1"/>
       </w:pPr>
-      <w:bookmarkStart w:id="41" w:name="discussion"/>
-      <w:bookmarkEnd w:id="41"/>
+      <w:bookmarkStart w:id="42" w:name="discussion"/>
+      <w:bookmarkEnd w:id="42"/>
       <w:r>
         <w:t xml:space="preserve">Discussion</w:t>
       </w:r>
@@ -3731,8 +4442,8 @@
       <w:pPr>
         <w:pStyle w:val="Heading2"/>
       </w:pPr>
-      <w:bookmarkStart w:id="42" w:name="tbca"/>
-      <w:bookmarkEnd w:id="42"/>
+      <w:bookmarkStart w:id="43" w:name="tbca"/>
+      <w:bookmarkEnd w:id="43"/>
       <w:r>
         <w:t xml:space="preserve">TBCA</w:t>
       </w:r>
@@ -3764,8 +4475,8 @@
       <w:pPr>
         <w:pStyle w:val="Heading1"/>
       </w:pPr>
-      <w:bookmarkStart w:id="43" w:name="list-of-tables"/>
-      <w:bookmarkEnd w:id="43"/>
+      <w:bookmarkStart w:id="44" w:name="list-of-tables"/>
+      <w:bookmarkEnd w:id="44"/>
       <w:r>
         <w:t xml:space="preserve">List of Tables</w:t>
       </w:r>
@@ -3821,8 +4532,8 @@
       <w:pPr>
         <w:pStyle w:val="Heading1"/>
       </w:pPr>
-      <w:bookmarkStart w:id="44" w:name="list-of-figures"/>
-      <w:bookmarkEnd w:id="44"/>
+      <w:bookmarkStart w:id="45" w:name="list-of-figures"/>
+      <w:bookmarkEnd w:id="45"/>
       <w:r>
         <w:t xml:space="preserve">List of Figures</w:t>
       </w:r>
@@ -3976,8 +4687,8 @@
       <w:pPr>
         <w:pStyle w:val="Heading1"/>
       </w:pPr>
-      <w:bookmarkStart w:id="45" w:name="tables"/>
-      <w:bookmarkEnd w:id="45"/>
+      <w:bookmarkStart w:id="46" w:name="tables"/>
+      <w:bookmarkEnd w:id="46"/>
       <w:r>
         <w:t xml:space="preserve">Tables</w:t>
       </w:r>
@@ -4766,8 +5477,8 @@
       <w:pPr>
         <w:pStyle w:val="Heading1"/>
       </w:pPr>
-      <w:bookmarkStart w:id="46" w:name="figures"/>
-      <w:bookmarkEnd w:id="46"/>
+      <w:bookmarkStart w:id="47" w:name="figures"/>
+      <w:bookmarkEnd w:id="47"/>
       <w:r>
         <w:t xml:space="preserve">Figures</w:t>
       </w:r>
@@ -4784,62 +5495,6 @@
                 <pic:pic>
                   <pic:nvPicPr>
                     <pic:cNvPr descr="wtc1_manuscript_files/figure-docx/fluxmass-1.png" id="0" name="Picture"/>
-                    <pic:cNvPicPr>
-                      <a:picLocks noChangeArrowheads="1" noChangeAspect="1"/>
-                    </pic:cNvPicPr>
-                  </pic:nvPicPr>
-                  <pic:blipFill>
-                    <a:blip r:embed="rId47"/>
-                    <a:stretch>
-                      <a:fillRect/>
-                    </a:stretch>
-                  </pic:blipFill>
-                  <pic:spPr bwMode="auto">
-                    <a:xfrm>
-                      <a:off x="0" y="0"/>
-                      <a:ext cx="5440680" cy="5440680"/>
-                    </a:xfrm>
-                    <a:prstGeom prst="rect">
-                      <a:avLst/>
-                    </a:prstGeom>
-                    <a:noFill/>
-                    <a:ln w="9525">
-                      <a:noFill/>
-                      <a:headEnd/>
-                      <a:tailEnd/>
-                    </a:ln>
-                  </pic:spPr>
-                </pic:pic>
-              </a:graphicData>
-            </a:graphic>
-          </wp:inline>
-        </w:drawing>
-      </w:r>
-      <w:r>
-        <w:br w:type="textWrapping"/>
-      </w:r>
-      <w:r>
-        <w:rPr>
-          <w:b/>
-        </w:rPr>
-        <w:t xml:space="preserve">Figure 1</w:t>
-      </w:r>
-      <w:r>
-        <w:t xml:space="preserve">.</w:t>
-      </w:r>
-    </w:p>
-    <w:p>
-      <w:r>
-        <w:drawing>
-          <wp:inline>
-            <wp:extent cx="5440680" cy="5440680"/>
-            <wp:effectExtent b="0" l="0" r="0" t="0"/>
-            <wp:docPr descr="" id="1" name="Picture"/>
-            <a:graphic>
-              <a:graphicData uri="http://schemas.openxmlformats.org/drawingml/2006/picture">
-                <pic:pic>
-                  <pic:nvPicPr>
-                    <pic:cNvPr descr="wtc1_manuscript_files/figure-docx/leafarea-1.png" id="0" name="Picture"/>
                     <pic:cNvPicPr>
                       <a:picLocks noChangeArrowheads="1" noChangeAspect="1"/>
                     </pic:cNvPicPr>
@@ -4878,7 +5533,7 @@
         <w:rPr>
           <w:b/>
         </w:rPr>
-        <w:t xml:space="preserve">Figure 2</w:t>
+        <w:t xml:space="preserve">Figure 1</w:t>
       </w:r>
       <w:r>
         <w:t xml:space="preserve">.</w:t>
@@ -4895,7 +5550,7 @@
               <a:graphicData uri="http://schemas.openxmlformats.org/drawingml/2006/picture">
                 <pic:pic>
                   <pic:nvPicPr>
-                    <pic:cNvPr descr="wtc1_manuscript_files/figure-docx/fluxla-1.png" id="0" name="Picture"/>
+                    <pic:cNvPr descr="wtc1_manuscript_files/figure-docx/leafarea-1.png" id="0" name="Picture"/>
                     <pic:cNvPicPr>
                       <a:picLocks noChangeArrowheads="1" noChangeAspect="1"/>
                     </pic:cNvPicPr>
@@ -4934,7 +5589,7 @@
         <w:rPr>
           <w:b/>
         </w:rPr>
-        <w:t xml:space="preserve">Figure 3</w:t>
+        <w:t xml:space="preserve">Figure 2</w:t>
       </w:r>
       <w:r>
         <w:t xml:space="preserve">.</w:t>
@@ -4951,7 +5606,7 @@
               <a:graphicData uri="http://schemas.openxmlformats.org/drawingml/2006/picture">
                 <pic:pic>
                   <pic:nvPicPr>
-                    <pic:cNvPr descr="wtc1_manuscript_files/figure-docx/c_allocation-1.png" id="0" name="Picture"/>
+                    <pic:cNvPr descr="wtc1_manuscript_files/figure-docx/fluxla-1.png" id="0" name="Picture"/>
                     <pic:cNvPicPr>
                       <a:picLocks noChangeArrowheads="1" noChangeAspect="1"/>
                     </pic:cNvPicPr>
@@ -4990,6 +5645,62 @@
         <w:rPr>
           <w:b/>
         </w:rPr>
+        <w:t xml:space="preserve">Figure 3</w:t>
+      </w:r>
+      <w:r>
+        <w:t xml:space="preserve">.</w:t>
+      </w:r>
+    </w:p>
+    <w:p>
+      <w:r>
+        <w:drawing>
+          <wp:inline>
+            <wp:extent cx="5440680" cy="5440680"/>
+            <wp:effectExtent b="0" l="0" r="0" t="0"/>
+            <wp:docPr descr="" id="1" name="Picture"/>
+            <a:graphic>
+              <a:graphicData uri="http://schemas.openxmlformats.org/drawingml/2006/picture">
+                <pic:pic>
+                  <pic:nvPicPr>
+                    <pic:cNvPr descr="wtc1_manuscript_files/figure-docx/c_allocation-1.png" id="0" name="Picture"/>
+                    <pic:cNvPicPr>
+                      <a:picLocks noChangeArrowheads="1" noChangeAspect="1"/>
+                    </pic:cNvPicPr>
+                  </pic:nvPicPr>
+                  <pic:blipFill>
+                    <a:blip r:embed="rId51"/>
+                    <a:stretch>
+                      <a:fillRect/>
+                    </a:stretch>
+                  </pic:blipFill>
+                  <pic:spPr bwMode="auto">
+                    <a:xfrm>
+                      <a:off x="0" y="0"/>
+                      <a:ext cx="5440680" cy="5440680"/>
+                    </a:xfrm>
+                    <a:prstGeom prst="rect">
+                      <a:avLst/>
+                    </a:prstGeom>
+                    <a:noFill/>
+                    <a:ln w="9525">
+                      <a:noFill/>
+                      <a:headEnd/>
+                      <a:tailEnd/>
+                    </a:ln>
+                  </pic:spPr>
+                </pic:pic>
+              </a:graphicData>
+            </a:graphic>
+          </wp:inline>
+        </w:drawing>
+      </w:r>
+      <w:r>
+        <w:br w:type="textWrapping"/>
+      </w:r>
+      <w:r>
+        <w:rPr>
+          <w:b/>
+        </w:rPr>
         <w:t xml:space="preserve">Figure 4</w:t>
       </w:r>
       <w:r>
@@ -5013,7 +5724,7 @@
                     </pic:cNvPicPr>
                   </pic:nvPicPr>
                   <pic:blipFill>
-                    <a:blip r:embed="rId51"/>
+                    <a:blip r:embed="rId52"/>
                     <a:stretch>
                       <a:fillRect/>
                     </a:stretch>
@@ -5064,62 +5775,6 @@
                 <pic:pic>
                   <pic:nvPicPr>
                     <pic:cNvPr descr="wtc1_manuscript_files/figure-docx/belowbar-1.png" id="0" name="Picture"/>
-                    <pic:cNvPicPr>
-                      <a:picLocks noChangeArrowheads="1" noChangeAspect="1"/>
-                    </pic:cNvPicPr>
-                  </pic:nvPicPr>
-                  <pic:blipFill>
-                    <a:blip r:embed="rId52"/>
-                    <a:stretch>
-                      <a:fillRect/>
-                    </a:stretch>
-                  </pic:blipFill>
-                  <pic:spPr bwMode="auto">
-                    <a:xfrm>
-                      <a:off x="0" y="0"/>
-                      <a:ext cx="5440680" cy="5440680"/>
-                    </a:xfrm>
-                    <a:prstGeom prst="rect">
-                      <a:avLst/>
-                    </a:prstGeom>
-                    <a:noFill/>
-                    <a:ln w="9525">
-                      <a:noFill/>
-                      <a:headEnd/>
-                      <a:tailEnd/>
-                    </a:ln>
-                  </pic:spPr>
-                </pic:pic>
-              </a:graphicData>
-            </a:graphic>
-          </wp:inline>
-        </w:drawing>
-      </w:r>
-      <w:r>
-        <w:br w:type="textWrapping"/>
-      </w:r>
-      <w:r>
-        <w:rPr>
-          <w:b/>
-        </w:rPr>
-        <w:t xml:space="preserve">Figure 6</w:t>
-      </w:r>
-      <w:r>
-        <w:t xml:space="preserve">.</w:t>
-      </w:r>
-    </w:p>
-    <w:p>
-      <w:r>
-        <w:drawing>
-          <wp:inline>
-            <wp:extent cx="5440680" cy="5440680"/>
-            <wp:effectExtent b="0" l="0" r="0" t="0"/>
-            <wp:docPr descr="" id="1" name="Picture"/>
-            <a:graphic>
-              <a:graphicData uri="http://schemas.openxmlformats.org/drawingml/2006/picture">
-                <pic:pic>
-                  <pic:nvPicPr>
-                    <pic:cNvPr descr="wtc1_manuscript_files/figure-docx/tbcaflux-1.png" id="0" name="Picture"/>
                     <pic:cNvPicPr>
                       <a:picLocks noChangeArrowheads="1" noChangeAspect="1"/>
                     </pic:cNvPicPr>
@@ -5158,6 +5813,62 @@
         <w:rPr>
           <w:b/>
         </w:rPr>
+        <w:t xml:space="preserve">Figure 6</w:t>
+      </w:r>
+      <w:r>
+        <w:t xml:space="preserve">.</w:t>
+      </w:r>
+    </w:p>
+    <w:p>
+      <w:r>
+        <w:drawing>
+          <wp:inline>
+            <wp:extent cx="5440680" cy="5440680"/>
+            <wp:effectExtent b="0" l="0" r="0" t="0"/>
+            <wp:docPr descr="" id="1" name="Picture"/>
+            <a:graphic>
+              <a:graphicData uri="http://schemas.openxmlformats.org/drawingml/2006/picture">
+                <pic:pic>
+                  <pic:nvPicPr>
+                    <pic:cNvPr descr="wtc1_manuscript_files/figure-docx/tbcaflux-1.png" id="0" name="Picture"/>
+                    <pic:cNvPicPr>
+                      <a:picLocks noChangeArrowheads="1" noChangeAspect="1"/>
+                    </pic:cNvPicPr>
+                  </pic:nvPicPr>
+                  <pic:blipFill>
+                    <a:blip r:embed="rId54"/>
+                    <a:stretch>
+                      <a:fillRect/>
+                    </a:stretch>
+                  </pic:blipFill>
+                  <pic:spPr bwMode="auto">
+                    <a:xfrm>
+                      <a:off x="0" y="0"/>
+                      <a:ext cx="5440680" cy="5440680"/>
+                    </a:xfrm>
+                    <a:prstGeom prst="rect">
+                      <a:avLst/>
+                    </a:prstGeom>
+                    <a:noFill/>
+                    <a:ln w="9525">
+                      <a:noFill/>
+                      <a:headEnd/>
+                      <a:tailEnd/>
+                    </a:ln>
+                  </pic:spPr>
+                </pic:pic>
+              </a:graphicData>
+            </a:graphic>
+          </wp:inline>
+        </w:drawing>
+      </w:r>
+      <w:r>
+        <w:br w:type="textWrapping"/>
+      </w:r>
+      <w:r>
+        <w:rPr>
+          <w:b/>
+        </w:rPr>
         <w:t xml:space="preserve">Figure 7</w:t>
       </w:r>
       <w:r>
@@ -5168,8 +5879,8 @@
       <w:pPr>
         <w:pStyle w:val="Heading1"/>
       </w:pPr>
-      <w:bookmarkStart w:id="54" w:name="supporting-information"/>
-      <w:bookmarkEnd w:id="54"/>
+      <w:bookmarkStart w:id="55" w:name="supporting-information"/>
+      <w:bookmarkEnd w:id="55"/>
       <w:r>
         <w:t xml:space="preserve">Supporting Information</w:t>
       </w:r>
@@ -5191,7 +5902,7 @@
                     </pic:cNvPicPr>
                   </pic:nvPicPr>
                   <pic:blipFill>
-                    <a:blip r:embed="rId55"/>
+                    <a:blip r:embed="rId56"/>
                     <a:stretch>
                       <a:fillRect/>
                     </a:stretch>
@@ -5234,8 +5945,8 @@
       <w:pPr>
         <w:pStyle w:val="Heading1"/>
       </w:pPr>
-      <w:bookmarkStart w:id="56" w:name="references"/>
-      <w:bookmarkEnd w:id="56"/>
+      <w:bookmarkStart w:id="57" w:name="references"/>
+      <w:bookmarkEnd w:id="57"/>
       <w:r>
         <w:t xml:space="preserve">References</w:t>
       </w:r>
@@ -5553,7 +6264,7 @@
       <w:r>
         <w:t xml:space="preserve"> </w:t>
       </w:r>
-      <w:hyperlink r:id="rId57">
+      <w:hyperlink r:id="rId58">
         <w:r>
           <w:rPr>
             <w:rStyle w:val="Link"/>
@@ -5874,7 +6585,7 @@
     </w:lvl>
   </w:abstractNum>
   <w:abstractNum w:abstractNumId="990">
-    <w:nsid w:val="f0ca6376"/>
+    <w:nsid w:val="a9893854"/>
     <w:multiLevelType w:val="multilevel"/>
     <w:lvl w:ilvl="0">
       <w:numFmt w:val="bullet"/>

</xml_diff>

<commit_message>
moved allocatio and partitioning figure out of master...now a combined panel plot
wrote allocation in methods

started allocation results script

fixed some figures

need to examine tbca
</commit_message>
<xml_diff>
--- a/manuscript/wtc1_manuscript.docx
+++ b/manuscript/wtc1_manuscript.docx
@@ -908,9 +908,44 @@
       <w:pPr>
         <w:pStyle w:val="Heading2"/>
       </w:pPr>
-      <w:bookmarkStart w:id="26" w:name="whole-tree-chamber-experimental-design"/>
+      <w:bookmarkStart w:id="26" w:name="terms"/>
       <w:bookmarkEnd w:id="26"/>
       <w:r>
+        <w:t xml:space="preserve">Terms</w:t>
+      </w:r>
+    </w:p>
+    <w:p>
+      <w:r>
+        <w:rPr>
+          <w:i/>
+        </w:rPr>
+        <w:t xml:space="preserve">Mass partitioning</w:t>
+      </w:r>
+      <w:r>
+        <w:t xml:space="preserve">: the relative distribution of biomass between different tree tissue components such as leaves, branches, boles and roots.</w:t>
+      </w:r>
+    </w:p>
+    <w:p>
+      <w:r>
+        <w:br w:type="textWrapping"/>
+      </w:r>
+      <w:r>
+        <w:rPr>
+          <w:i/>
+        </w:rPr>
+        <w:t xml:space="preserve">Carbon allocation</w:t>
+      </w:r>
+      <w:r>
+        <w:t xml:space="preserve">: the fraction of net primary productivity distributed to different ecosystmen components such as specific tissue components or total belowground pools.</w:t>
+      </w:r>
+    </w:p>
+    <w:p>
+      <w:pPr>
+        <w:pStyle w:val="Heading2"/>
+      </w:pPr>
+      <w:bookmarkStart w:id="27" w:name="whole-tree-chamber-experimental-design"/>
+      <w:bookmarkEnd w:id="27"/>
+      <w:r>
         <w:t xml:space="preserve">Whole tree chamber experimental design</w:t>
       </w:r>
     </w:p>
@@ -1001,8 +1036,8 @@
       <w:pPr>
         <w:pStyle w:val="Heading2"/>
       </w:pPr>
-      <w:bookmarkStart w:id="27" w:name="aboveground-chamber-co2-flux"/>
-      <w:bookmarkEnd w:id="27"/>
+      <w:bookmarkStart w:id="28" w:name="aboveground-chamber-co2-flux"/>
+      <w:bookmarkEnd w:id="28"/>
       <w:r>
         <w:t xml:space="preserve">Aboveground chamber CO</w:t>
       </w:r>
@@ -1110,83 +1145,7 @@
         <w:t xml:space="preserve">-1</w:t>
       </w:r>
       <w:r>
-        <w:t xml:space="preserve">) were summed to compare to harvested tree C mass, leaf area and C allocation above and belowground.</w:t>
-      </w:r>
-    </w:p>
-    <w:p>
-      <w:pPr>
-        <w:pStyle w:val="Heading2"/>
-      </w:pPr>
-      <w:bookmarkStart w:id="28" w:name="harvested-tree-carbon-mass"/>
-      <w:bookmarkEnd w:id="28"/>
-      <w:r>
-        <w:t xml:space="preserve">Harvested tree carbon mass</w:t>
-      </w:r>
-    </w:p>
-    <w:p>
-      <w:r>
-        <w:t xml:space="preserve">A final destructive harvest was completed in March 2009. Each tree was harvested across 5 canopy layers, set from the floor height and extended through the top of the canopy. Dry biomass of leaves, branches and boles were measured for each layer and summed for each WTC. Root mass was obtained by excavating and sieving all soil inside each root exclusion barrier to the hard layer. Five roots cores (10 mm diameter), sampled before the harvest, where collected from 0-70 cm in each chamber and biomass from cores was added back to the standing crop total.</w:t>
-      </w:r>
-    </w:p>
-    <w:p>
-      <w:r>
-        <w:br w:type="textWrapping"/>
-      </w:r>
-      <w:r>
-        <w:t xml:space="preserve">Carbon mass was assumed to be 50% of dry biomass for all non-leaf tissue components and this conversion was performed for all harvest and survey (below) data. Leaf and litter C mass was calculated by multiplying harvested or estimated biomass by the WTC specific mean leaf C content (%). Leaf C content was determined from a sub-sample of final harvest dried and milled leaves analyzed using a Leco TruSpec Micro elemental analyzer (LECO corporation, MI, USA). Mass fractions of leaves, boles+branches and roots were calculated by dividing their respective C mass by total C mass for each tree.</w:t>
-      </w:r>
-    </w:p>
-    <w:p>
-      <w:r>
-        <w:br w:type="textWrapping"/>
-      </w:r>
-      <w:r>
-        <w:t xml:space="preserve">Additionally, prior to the initiation of the experiment a subset of potted plants of</w:t>
-      </w:r>
-      <w:r>
-        <w:t xml:space="preserve"> </w:t>
-      </w:r>
-      <w:r>
-        <w:rPr>
-          <w:i/>
-        </w:rPr>
-        <w:t xml:space="preserve">Eucalyptus saligna</w:t>
-      </w:r>
-      <w:r>
-        <w:t xml:space="preserve"> </w:t>
-      </w:r>
-      <w:r>
-        <w:t xml:space="preserve">(n=17) were harvested to develop relationships between above and belowground biomass. These seedlings were grown in 25 l pots inside each WTC, while chamber conditions were maintained, until the experiment was started.</w:t>
-      </w:r>
-    </w:p>
-    <w:p>
-      <w:pPr>
-        <w:pStyle w:val="Heading2"/>
-      </w:pPr>
-      <w:bookmarkStart w:id="29" w:name="tree-allometric-surverys"/>
-      <w:bookmarkEnd w:id="29"/>
-      <w:r>
-        <w:t xml:space="preserve">Tree allometric surverys</w:t>
-      </w:r>
-    </w:p>
-    <w:p>
-      <w:r>
-        <w:t xml:space="preserve">Tree height was measured bi-weekly and stem diameters were recorded monthly at regular intervals (30 cm) along the main bole and split stems. Tree diameters at 65 cm height were used as the reference diameter. Diameter and length for every branch, including forked branches, were surveyed seven times between April 2008 and March 2009. Branch diameter measurements were recorded at 5 cm from their individual insertion points. Leaf litter was collected from the chambers bi-weekly, oven-dried and weighed.</w:t>
-      </w:r>
-    </w:p>
-    <w:p>
-      <w:pPr>
-        <w:pStyle w:val="Heading2"/>
-      </w:pPr>
-      <w:bookmarkStart w:id="30" w:name="bole-carbon"/>
-      <w:bookmarkEnd w:id="30"/>
-      <w:r>
-        <w:t xml:space="preserve">Bole carbon</w:t>
-      </w:r>
-    </w:p>
-    <w:p>
-      <w:r>
-        <w:t xml:space="preserve">During the final harvest, diameter measurements were recorded as described above and 1 cm sections were removed from the bole at regular intervals between diameter measurements. Wood density for each section was calculated by dividing the dry mass by the fresh volume separately for bark and wood. The mean total bole density for each tree (</w:t>
+        <w:t xml:space="preserve">) were summed (</w:t>
       </w:r>
       <m:oMath>
         <m:sSub>
@@ -1195,7 +1154,7 @@
               <m:rPr>
                 <m:sty m:val="p"/>
               </m:rPr>
-              <m:t>ρ</m:t>
+              <m:t>F</m:t>
             </m:r>
           </m:e>
           <m:sub>
@@ -1203,22 +1162,101 @@
               <m:rPr>
                 <m:sty m:val="p"/>
               </m:rPr>
-              <m:t>b</m:t>
-            </m:r>
-            <m:r>
-              <m:rPr>
-                <m:sty m:val="p"/>
-              </m:rPr>
-              <m:t>o</m:t>
+              <m:t>c</m:t>
+            </m:r>
+            <m:r>
+              <m:rPr>
+                <m:sty m:val="p"/>
+              </m:rPr>
+              <m:t>,</m:t>
+            </m:r>
+            <m:r>
+              <m:rPr>
+                <m:sty m:val="p"/>
+              </m:rPr>
+              <m:t>T</m:t>
             </m:r>
           </m:sub>
         </m:sSub>
       </m:oMath>
       <w:r>
-        <w:t xml:space="preserve">) was then calculated as the total density of bark and wood, weighted by the total diameter of each section. We assumed that</w:t>
-      </w:r>
-      <w:r>
-        <w:t xml:space="preserve"> </w:t>
+        <w:t xml:space="preserve">) to compare to harvested tree C mass, leaf area and C allocation above and belowground.</w:t>
+      </w:r>
+    </w:p>
+    <w:p>
+      <w:pPr>
+        <w:pStyle w:val="Heading2"/>
+      </w:pPr>
+      <w:bookmarkStart w:id="29" w:name="harvested-tree-carbon-mass"/>
+      <w:bookmarkEnd w:id="29"/>
+      <w:r>
+        <w:t xml:space="preserve">Harvested tree carbon mass</w:t>
+      </w:r>
+    </w:p>
+    <w:p>
+      <w:r>
+        <w:t xml:space="preserve">A final destructive harvest was completed in March 2009. Each tree was harvested across 5 canopy layers, set from the floor height and extended through the top of the canopy. Dry biomass of leaves, branches and boles were measured for each layer and summed for each WTC. Root mass was obtained by excavating and sieving all soil inside each root exclusion barrier to the hard layer. Five roots cores (10 mm diameter), sampled before the harvest, where collected from 0-70 cm in each chamber and biomass from cores was added back to the standing crop total.</w:t>
+      </w:r>
+    </w:p>
+    <w:p>
+      <w:r>
+        <w:br w:type="textWrapping"/>
+      </w:r>
+      <w:r>
+        <w:t xml:space="preserve">Carbon mass was assumed to be 50% of dry biomass for all non-leaf tissue components and this conversion was performed for all harvest and survey (below) data. Leaf and litter C mass was calculated by multiplying harvested or estimated biomass by the WTC specific mean leaf C content (%). Leaf C content was determined from a sub-sample of final harvest dried and milled leaves analyzed using a Leco TruSpec Micro elemental analyzer (LECO corporation, MI, USA). Mass fractions of leaves, boles+branches and roots were calculated by dividing their respective C mass by total C mass for each tree.</w:t>
+      </w:r>
+    </w:p>
+    <w:p>
+      <w:r>
+        <w:br w:type="textWrapping"/>
+      </w:r>
+      <w:r>
+        <w:t xml:space="preserve">Additionally, prior to the initiation of the experiment a subset of potted plants of</w:t>
+      </w:r>
+      <w:r>
+        <w:t xml:space="preserve"> </w:t>
+      </w:r>
+      <w:r>
+        <w:rPr>
+          <w:i/>
+        </w:rPr>
+        <w:t xml:space="preserve">Eucalyptus saligna</w:t>
+      </w:r>
+      <w:r>
+        <w:t xml:space="preserve"> </w:t>
+      </w:r>
+      <w:r>
+        <w:t xml:space="preserve">(n=17) were harvested to develop relationships between above and belowground biomass. These seedlings were grown in 25 l pots inside each WTC, while chamber conditions were maintained, until the experiment was started.</w:t>
+      </w:r>
+    </w:p>
+    <w:p>
+      <w:pPr>
+        <w:pStyle w:val="Heading2"/>
+      </w:pPr>
+      <w:bookmarkStart w:id="30" w:name="tree-allometric-surverys"/>
+      <w:bookmarkEnd w:id="30"/>
+      <w:r>
+        <w:t xml:space="preserve">Tree allometric surverys</w:t>
+      </w:r>
+    </w:p>
+    <w:p>
+      <w:r>
+        <w:t xml:space="preserve">Tree height was measured bi-weekly and stem diameters were recorded monthly at regular intervals (30 cm) along the main bole and split stems. Tree diameters at 65 cm height were used as the reference diameter. Diameter and length for every branch, including forked branches, were surveyed seven times between April 2008 and March 2009. Branch diameter measurements were recorded at 5 cm from their individual insertion points. Leaf litter was collected from the chambers bi-weekly, oven-dried and weighed.</w:t>
+      </w:r>
+    </w:p>
+    <w:p>
+      <w:pPr>
+        <w:pStyle w:val="Heading2"/>
+      </w:pPr>
+      <w:bookmarkStart w:id="31" w:name="bole-carbon"/>
+      <w:bookmarkEnd w:id="31"/>
+      <w:r>
+        <w:t xml:space="preserve">Bole carbon</w:t>
+      </w:r>
+    </w:p>
+    <w:p>
+      <w:r>
+        <w:t xml:space="preserve">During the final harvest, diameter measurements were recorded as described above and 1 cm sections were removed from the bole at regular intervals between diameter measurements. Wood density for each section was calculated by dividing the dry mass by the fresh volume separately for bark and wood. The mean total bole density for each tree (</w:t>
       </w:r>
       <m:oMath>
         <m:sSub>
@@ -1247,18 +1285,7 @@
         </m:sSub>
       </m:oMath>
       <w:r>
-        <w:t xml:space="preserve"> </w:t>
-      </w:r>
-      <w:r>
-        <w:t xml:space="preserve">did not change through time.</w:t>
-      </w:r>
-    </w:p>
-    <w:p>
-      <w:r>
-        <w:br w:type="textWrapping"/>
-      </w:r>
-      <w:r>
-        <w:t xml:space="preserve">For boles, individual volume units were constructed as concentric cylinders between diameter intervals from base to tip for each monthly survey. This approach assumed any bole taper was accounted for in the difference in volume between bole sections. The top section was calculated as a cone with a tip radius of .001 cm. The volume below the reference diameter (65 cm) was calculated separately in order to interpolate taper into this section. Using the height of the tree and the standard diameter, the diameters at 30cm and base were estimated by extending the length of the pre-existing cone (from tree top to 65 cm). This resulted in two additional stem sections with taper assumed as above. All bole volume units were then summed (including forked stems) to calculate total tree volume. Bole mass was calculated as total volume multiplied by WTC specific</w:t>
+        <w:t xml:space="preserve">) was then calculated as the total density of bark and wood, weighted by the total diameter of each section. We assumed that</w:t>
       </w:r>
       <w:r>
         <w:t xml:space="preserve"> </w:t>
@@ -1290,6 +1317,49 @@
         </m:sSub>
       </m:oMath>
       <w:r>
+        <w:t xml:space="preserve"> </w:t>
+      </w:r>
+      <w:r>
+        <w:t xml:space="preserve">did not change through time.</w:t>
+      </w:r>
+    </w:p>
+    <w:p>
+      <w:r>
+        <w:br w:type="textWrapping"/>
+      </w:r>
+      <w:r>
+        <w:t xml:space="preserve">For boles, individual volume units were constructed as concentric cylinders between diameter intervals from base to tip for each monthly survey. This approach assumed any bole taper was accounted for in the difference in volume between bole sections. The top section was calculated as a cone with a tip radius of .001 cm. The volume below the reference diameter (65 cm) was calculated separately in order to interpolate taper into this section. Using the height of the tree and the standard diameter, the diameters at 30cm and base were estimated by extending the length of the pre-existing cone (from tree top to 65 cm). This resulted in two additional stem sections with taper assumed as above. All bole volume units were then summed (including forked stems) to calculate total tree volume. Bole mass was calculated as total volume multiplied by WTC specific</w:t>
+      </w:r>
+      <w:r>
+        <w:t xml:space="preserve"> </w:t>
+      </w:r>
+      <m:oMath>
+        <m:sSub>
+          <m:e>
+            <m:r>
+              <m:rPr>
+                <m:sty m:val="p"/>
+              </m:rPr>
+              <m:t>ρ</m:t>
+            </m:r>
+          </m:e>
+          <m:sub>
+            <m:r>
+              <m:rPr>
+                <m:sty m:val="p"/>
+              </m:rPr>
+              <m:t>b</m:t>
+            </m:r>
+            <m:r>
+              <m:rPr>
+                <m:sty m:val="p"/>
+              </m:rPr>
+              <m:t>o</m:t>
+            </m:r>
+          </m:sub>
+        </m:sSub>
+      </m:oMath>
+      <w:r>
         <w:t xml:space="preserve">.</w:t>
       </w:r>
     </w:p>
@@ -1297,8 +1367,8 @@
       <w:pPr>
         <w:pStyle w:val="Heading2"/>
       </w:pPr>
-      <w:bookmarkStart w:id="31" w:name="branch-carbon"/>
-      <w:bookmarkEnd w:id="31"/>
+      <w:bookmarkStart w:id="32" w:name="branch-carbon"/>
+      <w:bookmarkEnd w:id="32"/>
       <w:r>
         <w:t xml:space="preserve">Branch carbon</w:t>
       </w:r>
@@ -1799,15 +1869,15 @@
         <w:t xml:space="preserve"> </w:t>
       </w:r>
       <w:r>
-        <w:t xml:space="preserve">did not change through time. Total dry branch mass at any survey point was the summed mass of all indiviudal branches.</w:t>
+        <w:t xml:space="preserve">did not change through time. Total dry branch mass at each survey point was the summed mass of all indiviudal branches.</w:t>
       </w:r>
     </w:p>
     <w:p>
       <w:pPr>
         <w:pStyle w:val="Heading2"/>
       </w:pPr>
-      <w:bookmarkStart w:id="32" w:name="leaf-area-and-carbon"/>
-      <w:bookmarkEnd w:id="32"/>
+      <w:bookmarkStart w:id="33" w:name="leaf-area-and-carbon"/>
+      <w:bookmarkEnd w:id="33"/>
       <w:r>
         <w:t xml:space="preserve">Leaf area and carbon</w:t>
       </w:r>
@@ -2285,39 +2355,23 @@
       <w:pPr>
         <w:pStyle w:val="Heading2"/>
       </w:pPr>
-      <w:bookmarkStart w:id="33" w:name="calculating-c-allocation-and-mass-partitioning"/>
-      <w:bookmarkEnd w:id="33"/>
-      <w:r>
-        <w:t xml:space="preserve">Calculating C allocation and mass partitioning</w:t>
-      </w:r>
-    </w:p>
-    <w:p>
-      <w:r>
-        <w:t xml:space="preserve">The effects of elevated C</w:t>
-      </w:r>
-      <w:r>
-        <w:rPr>
-          <w:vertAlign w:val="subscript"/>
-        </w:rPr>
-        <w:t xml:space="preserve">a</w:t>
-      </w:r>
-      <w:r>
-        <w:t xml:space="preserve"> </w:t>
-      </w:r>
-      <w:r>
-        <w:t xml:space="preserve">and drought on C mass paritioning The fractions of mass F</w:t>
-      </w:r>
-      <w:r>
-        <w:rPr>
-          <w:vertAlign w:val="subscript"/>
-        </w:rPr>
-        <w:t xml:space="preserve">m</w:t>
-      </w:r>
-      <w:r>
-        <w:t xml:space="preserve"> </w:t>
-      </w:r>
-      <w:r>
-        <w:t xml:space="preserve">at</w:t>
+      <w:bookmarkStart w:id="34" w:name="tissue-c-allocation-and-mass-partitioning"/>
+      <w:bookmarkEnd w:id="34"/>
+      <w:r>
+        <w:t xml:space="preserve">Tissue C allocation and mass partitioning</w:t>
+      </w:r>
+    </w:p>
+    <w:p>
+      <w:r>
+        <w:t xml:space="preserve">Tissue specific C allocation represents the fraction of net primary productivty (NPP) distributed to a given tissue, which determines the change in biomass of that tissue through time such that:</w:t>
+      </w:r>
+    </w:p>
+    <w:p>
+      <w:r>
+        <w:br w:type="textWrapping"/>
+      </w:r>
+      <w:r>
+        <w:t xml:space="preserve">(4)</w:t>
       </w:r>
     </w:p>
     <w:p>
@@ -2326,48 +2380,51 @@
           <m:jc m:val="center"/>
         </m:oMathParaPr>
         <m:oMath>
-          <m:r>
-            <m:rPr>
-              <m:sty m:val="p"/>
-            </m:rPr>
-            <m:t>d</m:t>
-          </m:r>
-          <m:sSub>
-            <m:e>
+          <m:f>
+            <m:fPr>
+              <m:type m:val="bar"/>
+            </m:fPr>
+            <m:num>
               <m:r>
                 <m:rPr>
                   <m:sty m:val="p"/>
                 </m:rPr>
-                <m:t>M</m:t>
+                <m:t>d</m:t>
               </m:r>
-            </m:e>
-            <m:sub>
+              <m:sSub>
+                <m:e>
+                  <m:r>
+                    <m:rPr>
+                      <m:sty m:val="p"/>
+                    </m:rPr>
+                    <m:t>M</m:t>
+                  </m:r>
+                </m:e>
+                <m:sub>
+                  <m:r>
+                    <m:rPr>
+                      <m:sty m:val="p"/>
+                    </m:rPr>
+                    <m:t>c</m:t>
+                  </m:r>
+                </m:sub>
+              </m:sSub>
+            </m:num>
+            <m:den>
               <m:r>
                 <m:rPr>
                   <m:sty m:val="p"/>
                 </m:rPr>
-                <m:t>f</m:t>
+                <m:t>d</m:t>
               </m:r>
-            </m:sub>
-          </m:sSub>
-          <m:r>
-            <m:rPr>
-              <m:sty m:val="p"/>
-            </m:rPr>
-            <m:t>/</m:t>
-          </m:r>
-          <m:r>
-            <m:rPr>
-              <m:sty m:val="p"/>
-            </m:rPr>
-            <m:t>d</m:t>
-          </m:r>
-          <m:r>
-            <m:rPr>
-              <m:sty m:val="p"/>
-            </m:rPr>
-            <m:t>t</m:t>
-          </m:r>
+              <m:r>
+                <m:rPr>
+                  <m:sty m:val="p"/>
+                </m:rPr>
+                <m:t>t</m:t>
+              </m:r>
+            </m:den>
+          </m:f>
           <m:r>
             <m:rPr>
               <m:sty m:val="p"/>
@@ -2388,7 +2445,7 @@
                 <m:rPr>
                   <m:sty m:val="p"/>
                 </m:rPr>
-                <m:t>f</m:t>
+                <m:t>c</m:t>
               </m:r>
             </m:sub>
           </m:sSub>
@@ -2396,7 +2453,25 @@
             <m:rPr>
               <m:sty m:val="p"/>
             </m:rPr>
-            <m:t> </m:t>
+            <m:t>N</m:t>
+          </m:r>
+          <m:r>
+            <m:rPr>
+              <m:sty m:val="p"/>
+            </m:rPr>
+            <m:t>P</m:t>
+          </m:r>
+          <m:r>
+            <m:rPr>
+              <m:sty m:val="p"/>
+            </m:rPr>
+            <m:t>P</m:t>
+          </m:r>
+          <m:r>
+            <m:rPr>
+              <m:sty m:val="p"/>
+            </m:rPr>
+            <m:t>−</m:t>
           </m:r>
           <m:sSub>
             <m:e>
@@ -2404,7 +2479,7 @@
                 <m:rPr>
                   <m:sty m:val="p"/>
                 </m:rPr>
-                <m:t>F</m:t>
+                <m:t>λ</m:t>
               </m:r>
             </m:e>
             <m:sub>
@@ -2412,40 +2487,10 @@
                 <m:rPr>
                   <m:sty m:val="p"/>
                 </m:rPr>
-                <m:t>,</m:t>
-              </m:r>
-              <m:r>
-                <m:rPr>
-                  <m:sty m:val="p"/>
-                </m:rPr>
                 <m:t>c</m:t>
-              </m:r>
-              <m:r>
-                <m:rPr>
-                  <m:sty m:val="p"/>
-                </m:rPr>
-                <m:t>,</m:t>
-              </m:r>
-              <m:r>
-                <m:rPr>
-                  <m:sty m:val="p"/>
-                </m:rPr>
-                <m:t>d</m:t>
               </m:r>
             </m:sub>
           </m:sSub>
-          <m:r>
-            <m:rPr>
-              <m:sty m:val="p"/>
-            </m:rPr>
-            <m:t>−</m:t>
-          </m:r>
-          <m:r>
-            <m:rPr>
-              <m:sty m:val="p"/>
-            </m:rPr>
-            <m:t>Λ</m:t>
-          </m:r>
           <m:sSub>
             <m:e>
               <m:r>
@@ -2460,12 +2505,120 @@
                 <m:rPr>
                   <m:sty m:val="p"/>
                 </m:rPr>
-                <m:t>f</m:t>
+                <m:t>c</m:t>
               </m:r>
             </m:sub>
           </m:sSub>
         </m:oMath>
       </m:oMathPara>
+    </w:p>
+    <w:p>
+      <w:r>
+        <w:t xml:space="preserve">where</w:t>
+      </w:r>
+      <w:r>
+        <w:t xml:space="preserve"> </w:t>
+      </w:r>
+      <m:oMath>
+        <m:sSub>
+          <m:e>
+            <m:r>
+              <m:rPr>
+                <m:sty m:val="p"/>
+              </m:rPr>
+              <m:t>M</m:t>
+            </m:r>
+          </m:e>
+          <m:sub>
+            <m:r>
+              <m:rPr>
+                <m:sty m:val="p"/>
+              </m:rPr>
+              <m:t>c</m:t>
+            </m:r>
+          </m:sub>
+        </m:sSub>
+      </m:oMath>
+      <w:r>
+        <w:t xml:space="preserve"> </w:t>
+      </w:r>
+      <w:r>
+        <w:t xml:space="preserve">is the standing C mass of a component (g C),</w:t>
+      </w:r>
+      <w:r>
+        <w:t xml:space="preserve"> </w:t>
+      </w:r>
+      <m:oMath>
+        <m:sSub>
+          <m:e>
+            <m:r>
+              <m:rPr>
+                <m:sty m:val="p"/>
+              </m:rPr>
+              <m:t>a</m:t>
+            </m:r>
+          </m:e>
+          <m:sub>
+            <m:r>
+              <m:rPr>
+                <m:sty m:val="p"/>
+              </m:rPr>
+              <m:t>c</m:t>
+            </m:r>
+          </m:sub>
+        </m:sSub>
+      </m:oMath>
+      <w:r>
+        <w:t xml:space="preserve"> </w:t>
+      </w:r>
+      <w:r>
+        <w:t xml:space="preserve">is the allocation to that component (%) and</w:t>
+      </w:r>
+      <w:r>
+        <w:t xml:space="preserve"> </w:t>
+      </w:r>
+      <m:oMath>
+        <m:sSub>
+          <m:e>
+            <m:r>
+              <m:rPr>
+                <m:sty m:val="p"/>
+              </m:rPr>
+              <m:t>λ</m:t>
+            </m:r>
+          </m:e>
+          <m:sub>
+            <m:r>
+              <m:rPr>
+                <m:sty m:val="p"/>
+              </m:rPr>
+              <m:t>c</m:t>
+            </m:r>
+          </m:sub>
+        </m:sSub>
+      </m:oMath>
+      <w:r>
+        <w:t xml:space="preserve"> </w:t>
+      </w:r>
+      <w:r>
+        <w:t xml:space="preserve">is the component specific turnover (g C).</w:t>
+      </w:r>
+    </w:p>
+    <w:p>
+      <w:r>
+        <w:br w:type="textWrapping"/>
+      </w:r>
+      <w:r>
+        <w:t xml:space="preserve">In this experiment, total C allocation to leaves and aboveground wood (branches + stems) could be respresented as:</w:t>
+      </w:r>
+    </w:p>
+    <w:p>
+      <w:r>
+        <w:br w:type="textWrapping"/>
+      </w:r>
+      <w:r>
+        <w:t xml:space="preserve">(5)</w:t>
+      </w:r>
     </w:p>
     <w:p>
       <m:oMathPara>
@@ -2487,7 +2640,7 @@
                 <m:rPr>
                   <m:sty m:val="p"/>
                 </m:rPr>
-                <m:t>f</m:t>
+                <m:t>c</m:t>
               </m:r>
               <m:r>
                 <m:rPr>
@@ -2529,7 +2682,7 @@
                 <m:rPr>
                   <m:sty m:val="p"/>
                 </m:rPr>
-                <m:t>f</m:t>
+                <m:t>c</m:t>
               </m:r>
             </m:sub>
           </m:sSub>
@@ -2585,7 +2738,7 @@
             <m:rPr>
               <m:sty m:val="p"/>
             </m:rPr>
-            <m:t>Λ</m:t>
+            <m:t>λ</m:t>
           </m:r>
           <m:sSub>
             <m:e>
@@ -2609,6 +2762,243 @@
       </m:oMathPara>
     </w:p>
     <w:p>
+      <w:r>
+        <w:t xml:space="preserve">where</w:t>
+      </w:r>
+      <w:r>
+        <w:t xml:space="preserve"> </w:t>
+      </w:r>
+      <m:oMath>
+        <m:sSub>
+          <m:e>
+            <m:r>
+              <m:rPr>
+                <m:sty m:val="p"/>
+              </m:rPr>
+              <m:t>M</m:t>
+            </m:r>
+          </m:e>
+          <m:sub>
+            <m:r>
+              <m:rPr>
+                <m:sty m:val="p"/>
+              </m:rPr>
+              <m:t>c</m:t>
+            </m:r>
+            <m:r>
+              <m:rPr>
+                <m:sty m:val="p"/>
+              </m:rPr>
+              <m:t>,</m:t>
+            </m:r>
+            <m:r>
+              <m:rPr>
+                <m:sty m:val="p"/>
+              </m:rPr>
+              <m:t>T</m:t>
+            </m:r>
+          </m:sub>
+        </m:sSub>
+      </m:oMath>
+      <w:r>
+        <w:t xml:space="preserve"> </w:t>
+      </w:r>
+      <w:r>
+        <w:t xml:space="preserve">is the final dry C mass of either component at the end of the experiment and</w:t>
+      </w:r>
+      <w:r>
+        <w:t xml:space="preserve"> </w:t>
+      </w:r>
+      <m:oMath>
+        <m:sSub>
+          <m:e>
+            <m:r>
+              <m:rPr>
+                <m:sty m:val="p"/>
+              </m:rPr>
+              <m:t>F</m:t>
+            </m:r>
+          </m:e>
+          <m:sub>
+            <m:r>
+              <m:rPr>
+                <m:sty m:val="p"/>
+              </m:rPr>
+              <m:t>c</m:t>
+            </m:r>
+            <m:r>
+              <m:rPr>
+                <m:sty m:val="p"/>
+              </m:rPr>
+              <m:t>,</m:t>
+            </m:r>
+            <m:r>
+              <m:rPr>
+                <m:sty m:val="p"/>
+              </m:rPr>
+              <m:t>d</m:t>
+            </m:r>
+          </m:sub>
+        </m:sSub>
+      </m:oMath>
+      <w:r>
+        <w:t xml:space="preserve"> </w:t>
+      </w:r>
+      <w:r>
+        <w:t xml:space="preserve">is the daily gross aboveground primary productivity (g C) of each tree minus respiration of leaves, stems and branches.</w:t>
+      </w:r>
+    </w:p>
+    <w:p>
+      <w:r>
+        <w:br w:type="textWrapping"/>
+      </w:r>
+      <w:r>
+        <w:t xml:space="preserve">For example, C allocation (</w:t>
+      </w:r>
+      <m:oMath>
+        <m:sSub>
+          <m:e>
+            <m:r>
+              <m:rPr>
+                <m:sty m:val="p"/>
+              </m:rPr>
+              <m:t>a</m:t>
+            </m:r>
+          </m:e>
+          <m:sub>
+            <m:r>
+              <m:rPr>
+                <m:sty m:val="p"/>
+              </m:rPr>
+              <m:t>l</m:t>
+            </m:r>
+          </m:sub>
+        </m:sSub>
+      </m:oMath>
+      <w:r>
+        <w:t xml:space="preserve">) to leaves could determined by combining measurements of harvested dry C mass of leaves (</w:t>
+      </w:r>
+      <m:oMath>
+        <m:sSub>
+          <m:e>
+            <m:r>
+              <m:rPr>
+                <m:sty m:val="p"/>
+              </m:rPr>
+              <m:t>M</m:t>
+            </m:r>
+          </m:e>
+          <m:sub>
+            <m:r>
+              <m:rPr>
+                <m:sty m:val="p"/>
+              </m:rPr>
+              <m:t>l</m:t>
+            </m:r>
+            <m:r>
+              <m:rPr>
+                <m:sty m:val="p"/>
+              </m:rPr>
+              <m:t>,</m:t>
+            </m:r>
+            <m:r>
+              <m:rPr>
+                <m:sty m:val="p"/>
+              </m:rPr>
+              <m:t>T</m:t>
+            </m:r>
+          </m:sub>
+        </m:sSub>
+      </m:oMath>
+      <w:r>
+        <w:t xml:space="preserve">) with</w:t>
+      </w:r>
+      <w:r>
+        <w:t xml:space="preserve"> </w:t>
+      </w:r>
+      <m:oMath>
+        <m:sSub>
+          <m:e>
+            <m:r>
+              <m:rPr>
+                <m:sty m:val="p"/>
+              </m:rPr>
+              <m:t>F</m:t>
+            </m:r>
+          </m:e>
+          <m:sub>
+            <m:r>
+              <m:rPr>
+                <m:sty m:val="p"/>
+              </m:rPr>
+              <m:t>c</m:t>
+            </m:r>
+            <m:r>
+              <m:rPr>
+                <m:sty m:val="p"/>
+              </m:rPr>
+              <m:t>,</m:t>
+            </m:r>
+            <m:r>
+              <m:rPr>
+                <m:sty m:val="p"/>
+              </m:rPr>
+              <m:t>T</m:t>
+            </m:r>
+          </m:sub>
+        </m:sSub>
+      </m:oMath>
+      <w:r>
+        <w:t xml:space="preserve"> </w:t>
+      </w:r>
+      <w:r>
+        <w:t xml:space="preserve">and total litterfall (</w:t>
+      </w:r>
+      <m:oMath>
+        <m:sSub>
+          <m:e>
+            <m:r>
+              <m:rPr>
+                <m:sty m:val="p"/>
+              </m:rPr>
+              <m:t>L</m:t>
+            </m:r>
+          </m:e>
+          <m:sub>
+            <m:r>
+              <m:rPr>
+                <m:sty m:val="p"/>
+              </m:rPr>
+              <m:t>l</m:t>
+            </m:r>
+            <m:r>
+              <m:rPr>
+                <m:sty m:val="p"/>
+              </m:rPr>
+              <m:t>,</m:t>
+            </m:r>
+            <m:r>
+              <m:rPr>
+                <m:sty m:val="p"/>
+              </m:rPr>
+              <m:t>T</m:t>
+            </m:r>
+          </m:sub>
+        </m:sSub>
+      </m:oMath>
+      <w:r>
+        <w:t xml:space="preserve">) such that:</w:t>
+      </w:r>
+    </w:p>
+    <w:p>
+      <w:r>
+        <w:br w:type="textWrapping"/>
+      </w:r>
+      <w:r>
+        <w:t xml:space="preserve">(6)</w:t>
+      </w:r>
+    </w:p>
+    <w:p>
       <m:oMathPara>
         <m:oMathParaPr>
           <m:jc m:val="center"/>
@@ -2628,7 +3018,7 @@
                 <m:rPr>
                   <m:sty m:val="p"/>
                 </m:rPr>
-                <m:t>f</m:t>
+                <m:t>l</m:t>
               </m:r>
               <m:r>
                 <m:rPr>
@@ -2640,7 +3030,7 @@
                 <m:rPr>
                   <m:sty m:val="p"/>
                 </m:rPr>
-                <m:t>t</m:t>
+                <m:t>T</m:t>
               </m:r>
             </m:sub>
           </m:sSub>
@@ -2664,7 +3054,7 @@
                 <m:rPr>
                   <m:sty m:val="p"/>
                 </m:rPr>
-                <m:t>f</m:t>
+                <m:t>l</m:t>
               </m:r>
             </m:sub>
           </m:sSub>
@@ -2718,7 +3108,7 @@
                 <m:rPr>
                   <m:sty m:val="p"/>
                 </m:rPr>
-                <m:t>f</m:t>
+                <m:t>l</m:t>
               </m:r>
               <m:r>
                 <m:rPr>
@@ -2736,6 +3126,19 @@
           </m:sSub>
         </m:oMath>
       </m:oMathPara>
+    </w:p>
+    <w:p>
+      <w:r>
+        <w:t xml:space="preserve">and then solving for leaf C allocation:</w:t>
+      </w:r>
+    </w:p>
+    <w:p>
+      <w:r>
+        <w:br w:type="textWrapping"/>
+      </w:r>
+      <w:r>
+        <w:t xml:space="preserve">(7)</w:t>
+      </w:r>
     </w:p>
     <w:p>
       <m:oMathPara>
@@ -2757,7 +3160,7 @@
                 <m:rPr>
                   <m:sty m:val="p"/>
                 </m:rPr>
-                <m:t>f</m:t>
+                <m:t>l</m:t>
               </m:r>
             </m:sub>
           </m:sSub>
@@ -2787,7 +3190,7 @@
                 <m:rPr>
                   <m:sty m:val="p"/>
                 </m:rPr>
-                <m:t>f</m:t>
+                <m:t>l</m:t>
               </m:r>
               <m:r>
                 <m:rPr>
@@ -2823,7 +3226,7 @@
                 <m:rPr>
                   <m:sty m:val="p"/>
                 </m:rPr>
-                <m:t>f</m:t>
+                <m:t>l</m:t>
               </m:r>
               <m:r>
                 <m:rPr>
@@ -2886,26 +3289,15 @@
     </w:p>
     <w:p>
       <w:r>
-        <w:t xml:space="preserve">allocation could be caluculated for leaves and abovegroend woody mass but not for R as we have no estimate of</w:t>
-      </w:r>
-      <w:r>
-        <w:t xml:space="preserve"> </w:t>
-      </w:r>
-      <m:oMath>
-        <m:r>
-          <m:rPr>
-            <m:sty m:val="p"/>
-          </m:rPr>
-          <m:t>Λ</m:t>
-        </m:r>
-      </m:oMath>
+        <w:t xml:space="preserve">Allocation to aboveground wood C was esimated in the same manner, however, as root turnover was not measured only total belowground C allocation (TBCA) could be calculated (explained below).</w:t>
+      </w:r>
     </w:p>
     <w:p>
       <w:pPr>
         <w:pStyle w:val="Heading2"/>
       </w:pPr>
-      <w:bookmarkStart w:id="34" w:name="total-belowground-carbon-allocation"/>
-      <w:bookmarkEnd w:id="34"/>
+      <w:bookmarkStart w:id="35" w:name="total-belowground-carbon-allocation"/>
+      <w:bookmarkEnd w:id="35"/>
       <w:r>
         <w:t xml:space="preserve">Total belowground carbon allocation</w:t>
       </w:r>
@@ -2936,7 +3328,7 @@
         <w:t xml:space="preserve"> </w:t>
       </w:r>
       <w:r>
-        <w:t xml:space="preserve">efflux, total belowground C allocation (TBCA) at any time point was calculated as:</w:t>
+        <w:t xml:space="preserve">efflux, TBCA at any time point was calculated as:</w:t>
       </w:r>
     </w:p>
     <w:p>
@@ -2944,7 +3336,7 @@
         <w:br w:type="textWrapping"/>
       </w:r>
       <w:r>
-        <w:t xml:space="preserve">(4)</w:t>
+        <w:t xml:space="preserve">(8)</w:t>
       </w:r>
     </w:p>
     <w:p>
@@ -3319,8 +3711,8 @@
       <w:pPr>
         <w:pStyle w:val="Heading2"/>
       </w:pPr>
-      <w:bookmarkStart w:id="35" w:name="mass-balance-relationships-between-textf_cd-and-c-allocation."/>
-      <w:bookmarkEnd w:id="35"/>
+      <w:bookmarkStart w:id="36" w:name="mass-balance-relationships-between-textf_cd-and-c-allocation."/>
+      <w:bookmarkEnd w:id="36"/>
       <w:r>
         <w:t xml:space="preserve">Mass balance relationships between</w:t>
       </w:r>
@@ -3694,8 +4086,8 @@
       <w:pPr>
         <w:pStyle w:val="Heading2"/>
       </w:pPr>
-      <w:bookmarkStart w:id="36" w:name="data-analysis"/>
-      <w:bookmarkEnd w:id="36"/>
+      <w:bookmarkStart w:id="37" w:name="data-analysis"/>
+      <w:bookmarkEnd w:id="37"/>
       <w:r>
         <w:t xml:space="preserve">Data analysis</w:t>
       </w:r>
@@ -3748,8 +4140,8 @@
       <w:pPr>
         <w:pStyle w:val="Heading1"/>
       </w:pPr>
-      <w:bookmarkStart w:id="37" w:name="results"/>
-      <w:bookmarkEnd w:id="37"/>
+      <w:bookmarkStart w:id="38" w:name="results"/>
+      <w:bookmarkEnd w:id="38"/>
       <w:r>
         <w:t xml:space="preserve">Results</w:t>
       </w:r>
@@ -3758,8 +4150,8 @@
       <w:pPr>
         <w:pStyle w:val="Heading2"/>
       </w:pPr>
-      <w:bookmarkStart w:id="38" w:name="total-aboveground-carbon-flux-leaf-area-and-whole-tree-carbon"/>
-      <w:bookmarkEnd w:id="38"/>
+      <w:bookmarkStart w:id="39" w:name="total-aboveground-carbon-flux-leaf-area-and-whole-tree-carbon"/>
+      <w:bookmarkEnd w:id="39"/>
       <w:r>
         <w:t xml:space="preserve">Total aboveground carbon flux, leaf area and whole tree carbon</w:t>
       </w:r>
@@ -4026,8 +4418,8 @@
       <w:pPr>
         <w:pStyle w:val="Heading2"/>
       </w:pPr>
-      <w:bookmarkStart w:id="39" w:name="tree-carbon-mass-partitioning"/>
-      <w:bookmarkEnd w:id="39"/>
+      <w:bookmarkStart w:id="40" w:name="tree-carbon-mass-partitioning"/>
+      <w:bookmarkEnd w:id="40"/>
       <w:r>
         <w:t xml:space="preserve">Tree carbon mass partitioning</w:t>
       </w:r>
@@ -4198,8 +4590,8 @@
       <w:pPr>
         <w:pStyle w:val="Heading2"/>
       </w:pPr>
-      <w:bookmarkStart w:id="40" w:name="tree-carbon-allocation"/>
-      <w:bookmarkEnd w:id="40"/>
+      <w:bookmarkStart w:id="41" w:name="tree-carbon-allocation"/>
+      <w:bookmarkEnd w:id="41"/>
       <w:r>
         <w:t xml:space="preserve">Tree carbon allocation</w:t>
       </w:r>
@@ -4208,8 +4600,8 @@
       <w:pPr>
         <w:pStyle w:val="Heading2"/>
       </w:pPr>
-      <w:bookmarkStart w:id="41" w:name="total-belowground-carbon-allocation-1"/>
-      <w:bookmarkEnd w:id="41"/>
+      <w:bookmarkStart w:id="42" w:name="total-belowground-carbon-allocation-1"/>
+      <w:bookmarkEnd w:id="42"/>
       <w:r>
         <w:t xml:space="preserve">Total belowground carbon allocation</w:t>
       </w:r>
@@ -4432,8 +4824,8 @@
       <w:pPr>
         <w:pStyle w:val="Heading1"/>
       </w:pPr>
-      <w:bookmarkStart w:id="42" w:name="discussion"/>
-      <w:bookmarkEnd w:id="42"/>
+      <w:bookmarkStart w:id="43" w:name="discussion"/>
+      <w:bookmarkEnd w:id="43"/>
       <w:r>
         <w:t xml:space="preserve">Discussion</w:t>
       </w:r>
@@ -4442,8 +4834,8 @@
       <w:pPr>
         <w:pStyle w:val="Heading2"/>
       </w:pPr>
-      <w:bookmarkStart w:id="43" w:name="tbca"/>
-      <w:bookmarkEnd w:id="43"/>
+      <w:bookmarkStart w:id="44" w:name="tbca"/>
+      <w:bookmarkEnd w:id="44"/>
       <w:r>
         <w:t xml:space="preserve">TBCA</w:t>
       </w:r>
@@ -4475,8 +4867,8 @@
       <w:pPr>
         <w:pStyle w:val="Heading1"/>
       </w:pPr>
-      <w:bookmarkStart w:id="44" w:name="list-of-tables"/>
-      <w:bookmarkEnd w:id="44"/>
+      <w:bookmarkStart w:id="45" w:name="list-of-tables"/>
+      <w:bookmarkEnd w:id="45"/>
       <w:r>
         <w:t xml:space="preserve">List of Tables</w:t>
       </w:r>
@@ -4532,8 +4924,8 @@
       <w:pPr>
         <w:pStyle w:val="Heading1"/>
       </w:pPr>
-      <w:bookmarkStart w:id="45" w:name="list-of-figures"/>
-      <w:bookmarkEnd w:id="45"/>
+      <w:bookmarkStart w:id="46" w:name="list-of-figures"/>
+      <w:bookmarkEnd w:id="46"/>
       <w:r>
         <w:t xml:space="preserve">List of Figures</w:t>
       </w:r>
@@ -4687,8 +5079,8 @@
       <w:pPr>
         <w:pStyle w:val="Heading1"/>
       </w:pPr>
-      <w:bookmarkStart w:id="46" w:name="tables"/>
-      <w:bookmarkEnd w:id="46"/>
+      <w:bookmarkStart w:id="47" w:name="tables"/>
+      <w:bookmarkEnd w:id="47"/>
       <w:r>
         <w:t xml:space="preserve">Tables</w:t>
       </w:r>
@@ -5477,8 +5869,8 @@
       <w:pPr>
         <w:pStyle w:val="Heading1"/>
       </w:pPr>
-      <w:bookmarkStart w:id="47" w:name="figures"/>
-      <w:bookmarkEnd w:id="47"/>
+      <w:bookmarkStart w:id="48" w:name="figures"/>
+      <w:bookmarkEnd w:id="48"/>
       <w:r>
         <w:t xml:space="preserve">Figures</w:t>
       </w:r>
@@ -5495,62 +5887,6 @@
                 <pic:pic>
                   <pic:nvPicPr>
                     <pic:cNvPr descr="wtc1_manuscript_files/figure-docx/fluxmass-1.png" id="0" name="Picture"/>
-                    <pic:cNvPicPr>
-                      <a:picLocks noChangeArrowheads="1" noChangeAspect="1"/>
-                    </pic:cNvPicPr>
-                  </pic:nvPicPr>
-                  <pic:blipFill>
-                    <a:blip r:embed="rId48"/>
-                    <a:stretch>
-                      <a:fillRect/>
-                    </a:stretch>
-                  </pic:blipFill>
-                  <pic:spPr bwMode="auto">
-                    <a:xfrm>
-                      <a:off x="0" y="0"/>
-                      <a:ext cx="5440680" cy="5440680"/>
-                    </a:xfrm>
-                    <a:prstGeom prst="rect">
-                      <a:avLst/>
-                    </a:prstGeom>
-                    <a:noFill/>
-                    <a:ln w="9525">
-                      <a:noFill/>
-                      <a:headEnd/>
-                      <a:tailEnd/>
-                    </a:ln>
-                  </pic:spPr>
-                </pic:pic>
-              </a:graphicData>
-            </a:graphic>
-          </wp:inline>
-        </w:drawing>
-      </w:r>
-      <w:r>
-        <w:br w:type="textWrapping"/>
-      </w:r>
-      <w:r>
-        <w:rPr>
-          <w:b/>
-        </w:rPr>
-        <w:t xml:space="preserve">Figure 1</w:t>
-      </w:r>
-      <w:r>
-        <w:t xml:space="preserve">.</w:t>
-      </w:r>
-    </w:p>
-    <w:p>
-      <w:r>
-        <w:drawing>
-          <wp:inline>
-            <wp:extent cx="5440680" cy="5440680"/>
-            <wp:effectExtent b="0" l="0" r="0" t="0"/>
-            <wp:docPr descr="" id="1" name="Picture"/>
-            <a:graphic>
-              <a:graphicData uri="http://schemas.openxmlformats.org/drawingml/2006/picture">
-                <pic:pic>
-                  <pic:nvPicPr>
-                    <pic:cNvPr descr="wtc1_manuscript_files/figure-docx/leafarea-1.png" id="0" name="Picture"/>
                     <pic:cNvPicPr>
                       <a:picLocks noChangeArrowheads="1" noChangeAspect="1"/>
                     </pic:cNvPicPr>
@@ -5589,7 +5925,7 @@
         <w:rPr>
           <w:b/>
         </w:rPr>
-        <w:t xml:space="preserve">Figure 2</w:t>
+        <w:t xml:space="preserve">Figure 1</w:t>
       </w:r>
       <w:r>
         <w:t xml:space="preserve">.</w:t>
@@ -5606,7 +5942,7 @@
               <a:graphicData uri="http://schemas.openxmlformats.org/drawingml/2006/picture">
                 <pic:pic>
                   <pic:nvPicPr>
-                    <pic:cNvPr descr="wtc1_manuscript_files/figure-docx/fluxla-1.png" id="0" name="Picture"/>
+                    <pic:cNvPr descr="wtc1_manuscript_files/figure-docx/leafarea-1.png" id="0" name="Picture"/>
                     <pic:cNvPicPr>
                       <a:picLocks noChangeArrowheads="1" noChangeAspect="1"/>
                     </pic:cNvPicPr>
@@ -5645,7 +5981,7 @@
         <w:rPr>
           <w:b/>
         </w:rPr>
-        <w:t xml:space="preserve">Figure 3</w:t>
+        <w:t xml:space="preserve">Figure 2</w:t>
       </w:r>
       <w:r>
         <w:t xml:space="preserve">.</w:t>
@@ -5662,7 +5998,7 @@
               <a:graphicData uri="http://schemas.openxmlformats.org/drawingml/2006/picture">
                 <pic:pic>
                   <pic:nvPicPr>
-                    <pic:cNvPr descr="wtc1_manuscript_files/figure-docx/c_allocation-1.png" id="0" name="Picture"/>
+                    <pic:cNvPr descr="wtc1_manuscript_files/figure-docx/fluxla-1.png" id="0" name="Picture"/>
                     <pic:cNvPicPr>
                       <a:picLocks noChangeArrowheads="1" noChangeAspect="1"/>
                     </pic:cNvPicPr>
@@ -5701,6 +6037,62 @@
         <w:rPr>
           <w:b/>
         </w:rPr>
+        <w:t xml:space="preserve">Figure 3</w:t>
+      </w:r>
+      <w:r>
+        <w:t xml:space="preserve">.</w:t>
+      </w:r>
+    </w:p>
+    <w:p>
+      <w:r>
+        <w:drawing>
+          <wp:inline>
+            <wp:extent cx="5440680" cy="5440680"/>
+            <wp:effectExtent b="0" l="0" r="0" t="0"/>
+            <wp:docPr descr="" id="1" name="Picture"/>
+            <a:graphic>
+              <a:graphicData uri="http://schemas.openxmlformats.org/drawingml/2006/picture">
+                <pic:pic>
+                  <pic:nvPicPr>
+                    <pic:cNvPr descr="wtc1_manuscript_files/figure-docx/c_allocation-1.png" id="0" name="Picture"/>
+                    <pic:cNvPicPr>
+                      <a:picLocks noChangeArrowheads="1" noChangeAspect="1"/>
+                    </pic:cNvPicPr>
+                  </pic:nvPicPr>
+                  <pic:blipFill>
+                    <a:blip r:embed="rId52"/>
+                    <a:stretch>
+                      <a:fillRect/>
+                    </a:stretch>
+                  </pic:blipFill>
+                  <pic:spPr bwMode="auto">
+                    <a:xfrm>
+                      <a:off x="0" y="0"/>
+                      <a:ext cx="5440680" cy="5440680"/>
+                    </a:xfrm>
+                    <a:prstGeom prst="rect">
+                      <a:avLst/>
+                    </a:prstGeom>
+                    <a:noFill/>
+                    <a:ln w="9525">
+                      <a:noFill/>
+                      <a:headEnd/>
+                      <a:tailEnd/>
+                    </a:ln>
+                  </pic:spPr>
+                </pic:pic>
+              </a:graphicData>
+            </a:graphic>
+          </wp:inline>
+        </w:drawing>
+      </w:r>
+      <w:r>
+        <w:br w:type="textWrapping"/>
+      </w:r>
+      <w:r>
+        <w:rPr>
+          <w:b/>
+        </w:rPr>
         <w:t xml:space="preserve">Figure 4</w:t>
       </w:r>
       <w:r>
@@ -5724,7 +6116,7 @@
                     </pic:cNvPicPr>
                   </pic:nvPicPr>
                   <pic:blipFill>
-                    <a:blip r:embed="rId52"/>
+                    <a:blip r:embed="rId53"/>
                     <a:stretch>
                       <a:fillRect/>
                     </a:stretch>
@@ -5775,62 +6167,6 @@
                 <pic:pic>
                   <pic:nvPicPr>
                     <pic:cNvPr descr="wtc1_manuscript_files/figure-docx/belowbar-1.png" id="0" name="Picture"/>
-                    <pic:cNvPicPr>
-                      <a:picLocks noChangeArrowheads="1" noChangeAspect="1"/>
-                    </pic:cNvPicPr>
-                  </pic:nvPicPr>
-                  <pic:blipFill>
-                    <a:blip r:embed="rId53"/>
-                    <a:stretch>
-                      <a:fillRect/>
-                    </a:stretch>
-                  </pic:blipFill>
-                  <pic:spPr bwMode="auto">
-                    <a:xfrm>
-                      <a:off x="0" y="0"/>
-                      <a:ext cx="5440680" cy="5440680"/>
-                    </a:xfrm>
-                    <a:prstGeom prst="rect">
-                      <a:avLst/>
-                    </a:prstGeom>
-                    <a:noFill/>
-                    <a:ln w="9525">
-                      <a:noFill/>
-                      <a:headEnd/>
-                      <a:tailEnd/>
-                    </a:ln>
-                  </pic:spPr>
-                </pic:pic>
-              </a:graphicData>
-            </a:graphic>
-          </wp:inline>
-        </w:drawing>
-      </w:r>
-      <w:r>
-        <w:br w:type="textWrapping"/>
-      </w:r>
-      <w:r>
-        <w:rPr>
-          <w:b/>
-        </w:rPr>
-        <w:t xml:space="preserve">Figure 6</w:t>
-      </w:r>
-      <w:r>
-        <w:t xml:space="preserve">.</w:t>
-      </w:r>
-    </w:p>
-    <w:p>
-      <w:r>
-        <w:drawing>
-          <wp:inline>
-            <wp:extent cx="5440680" cy="5440680"/>
-            <wp:effectExtent b="0" l="0" r="0" t="0"/>
-            <wp:docPr descr="" id="1" name="Picture"/>
-            <a:graphic>
-              <a:graphicData uri="http://schemas.openxmlformats.org/drawingml/2006/picture">
-                <pic:pic>
-                  <pic:nvPicPr>
-                    <pic:cNvPr descr="wtc1_manuscript_files/figure-docx/tbcaflux-1.png" id="0" name="Picture"/>
                     <pic:cNvPicPr>
                       <a:picLocks noChangeArrowheads="1" noChangeAspect="1"/>
                     </pic:cNvPicPr>
@@ -5869,6 +6205,62 @@
         <w:rPr>
           <w:b/>
         </w:rPr>
+        <w:t xml:space="preserve">Figure 6</w:t>
+      </w:r>
+      <w:r>
+        <w:t xml:space="preserve">.</w:t>
+      </w:r>
+    </w:p>
+    <w:p>
+      <w:r>
+        <w:drawing>
+          <wp:inline>
+            <wp:extent cx="5440680" cy="5440680"/>
+            <wp:effectExtent b="0" l="0" r="0" t="0"/>
+            <wp:docPr descr="" id="1" name="Picture"/>
+            <a:graphic>
+              <a:graphicData uri="http://schemas.openxmlformats.org/drawingml/2006/picture">
+                <pic:pic>
+                  <pic:nvPicPr>
+                    <pic:cNvPr descr="wtc1_manuscript_files/figure-docx/tbcaflux-1.png" id="0" name="Picture"/>
+                    <pic:cNvPicPr>
+                      <a:picLocks noChangeArrowheads="1" noChangeAspect="1"/>
+                    </pic:cNvPicPr>
+                  </pic:nvPicPr>
+                  <pic:blipFill>
+                    <a:blip r:embed="rId55"/>
+                    <a:stretch>
+                      <a:fillRect/>
+                    </a:stretch>
+                  </pic:blipFill>
+                  <pic:spPr bwMode="auto">
+                    <a:xfrm>
+                      <a:off x="0" y="0"/>
+                      <a:ext cx="5440680" cy="5440680"/>
+                    </a:xfrm>
+                    <a:prstGeom prst="rect">
+                      <a:avLst/>
+                    </a:prstGeom>
+                    <a:noFill/>
+                    <a:ln w="9525">
+                      <a:noFill/>
+                      <a:headEnd/>
+                      <a:tailEnd/>
+                    </a:ln>
+                  </pic:spPr>
+                </pic:pic>
+              </a:graphicData>
+            </a:graphic>
+          </wp:inline>
+        </w:drawing>
+      </w:r>
+      <w:r>
+        <w:br w:type="textWrapping"/>
+      </w:r>
+      <w:r>
+        <w:rPr>
+          <w:b/>
+        </w:rPr>
         <w:t xml:space="preserve">Figure 7</w:t>
       </w:r>
       <w:r>
@@ -5879,8 +6271,8 @@
       <w:pPr>
         <w:pStyle w:val="Heading1"/>
       </w:pPr>
-      <w:bookmarkStart w:id="55" w:name="supporting-information"/>
-      <w:bookmarkEnd w:id="55"/>
+      <w:bookmarkStart w:id="56" w:name="supporting-information"/>
+      <w:bookmarkEnd w:id="56"/>
       <w:r>
         <w:t xml:space="preserve">Supporting Information</w:t>
       </w:r>
@@ -5902,7 +6294,7 @@
                     </pic:cNvPicPr>
                   </pic:nvPicPr>
                   <pic:blipFill>
-                    <a:blip r:embed="rId56"/>
+                    <a:blip r:embed="rId57"/>
                     <a:stretch>
                       <a:fillRect/>
                     </a:stretch>
@@ -5945,8 +6337,8 @@
       <w:pPr>
         <w:pStyle w:val="Heading1"/>
       </w:pPr>
-      <w:bookmarkStart w:id="57" w:name="references"/>
-      <w:bookmarkEnd w:id="57"/>
+      <w:bookmarkStart w:id="58" w:name="references"/>
+      <w:bookmarkEnd w:id="58"/>
       <w:r>
         <w:t xml:space="preserve">References</w:t>
       </w:r>
@@ -6264,7 +6656,7 @@
       <w:r>
         <w:t xml:space="preserve"> </w:t>
       </w:r>
-      <w:hyperlink r:id="rId58">
+      <w:hyperlink r:id="rId59">
         <w:r>
           <w:rPr>
             <w:rStyle w:val="Link"/>
@@ -6585,7 +6977,7 @@
     </w:lvl>
   </w:abstractNum>
   <w:abstractNum w:abstractNumId="990">
-    <w:nsid w:val="a9893854"/>
+    <w:nsid w:val="3d9c34b6"/>
     <w:multiLevelType w:val="multilevel"/>
     <w:lvl w:ilvl="0">
       <w:numFmt w:val="bullet"/>

</xml_diff>

<commit_message>
hopefully fixed TBCA (or at least made it consistent)
redid tbca stats

corrected tbca figures

changed abstract
</commit_message>
<xml_diff>
--- a/manuscript/wtc1_manuscript.docx
+++ b/manuscript/wtc1_manuscript.docx
@@ -207,7 +207,7 @@
     </w:p>
     <w:p>
       <w:r>
-        <w:t xml:space="preserve">Accurately measuring tree carbon (C) allocation above and belowground remains a difficult empirical task and is thus challenging to capture in applied models of forest C cycling. Understanding how global change impacts the distribution of tree photosynthetic is an essential process in determining future terrestrial C balance. This study investigated how treatment manipulations of CO</w:t>
+        <w:t xml:space="preserve">Accurately measuring tree carbon (C) allocation above and belowground remains a difficult empirical task and is thus challenging to capture in applied models of forest C cycling. Understanding how global change impacts the distribution of tree photosynthetic is an essential process in determining future terrestrial C balance. We utilized climate-controlled whole tree chambers (WTC) to measure aboveground net CO</w:t>
       </w:r>
       <w:r>
         <w:rPr>
@@ -219,10 +219,7 @@
         <w:t xml:space="preserve"> </w:t>
       </w:r>
       <w:r>
-        <w:t xml:space="preserve">and drought affected the partitioning of photosynthetic C to biomass components of</w:t>
-      </w:r>
-      <w:r>
-        <w:t xml:space="preserve"> </w:t>
+        <w:t xml:space="preserve">fluxes of</w:t>
       </w:r>
       <w:r>
         <w:rPr>
@@ -234,7 +231,7 @@
         <w:t xml:space="preserve"> </w:t>
       </w:r>
       <w:r>
-        <w:t xml:space="preserve">trees grown in climate-controlled whole tree chambers (WTC). It was hypothesized that that both drought and elevated CO</w:t>
+        <w:t xml:space="preserve">trees, which were expected to correlate to harvested tree C mass. This study investigated how treatment manipulations of CO</w:t>
       </w:r>
       <w:r>
         <w:rPr>
@@ -246,7 +243,7 @@
         <w:t xml:space="preserve"> </w:t>
       </w:r>
       <w:r>
-        <w:t xml:space="preserve">would alter partitioning of C among biomass components. We then utilized the WTC design to provide measurements of aboveground net CO</w:t>
+        <w:t xml:space="preserve">and drought affected both tree biomass partitioning and the allocation of photosynthetic C to various above and bewloground pools. For each WTC, we calculated total belowground C allocation (TBCA) as the residual between the aboveground net CO</w:t>
       </w:r>
       <w:r>
         <w:rPr>
@@ -258,7 +255,7 @@
         <w:t xml:space="preserve"> </w:t>
       </w:r>
       <w:r>
-        <w:t xml:space="preserve">flux, which were expected to correlate to harvested tree C mass. For each WTC, total belowground C allocation was then calculated as the residual between the aboveground net CO</w:t>
+        <w:t xml:space="preserve">flux and aboveground C mass. It was hypothesized that that both drought and elevated CO</w:t>
       </w:r>
       <w:r>
         <w:rPr>
@@ -270,7 +267,7 @@
         <w:t xml:space="preserve"> </w:t>
       </w:r>
       <w:r>
-        <w:t xml:space="preserve">flux and aboveground C mass. At the end of the experiment we observed that C allocation to aboveground woody tissue components was affected by the climate change treatments, while allocation to leaves and roots were not affected. The measured cumulative aboveground tree net CO</w:t>
+        <w:t xml:space="preserve">would increase both partitioning of biomass to roots and TBCA. The measured cumulative aboveground tree net CO</w:t>
       </w:r>
       <w:r>
         <w:rPr>
@@ -279,7 +276,10 @@
         <w:t xml:space="preserve">2</w:t>
       </w:r>
       <w:r>
-        <w:t xml:space="preserve">, after 18 months, correlated positively to both whole tree C mass and mean leaf area over the study period. Additionally, over the final 11 months of the experiment the daily fraction of C uptake allocated belowground remained relatively constant, regardless of climate change treatment or tree size. These results reveal how elevated CO</w:t>
+        <w:t xml:space="preserve"> </w:t>
+      </w:r>
+      <w:r>
+        <w:t xml:space="preserve">flux correlated positively to both whole tree C mass and mean leaf area over the final 11 months of the experiment. Surprisingly, biomass partitioning to roots was not affected by elevated CO</w:t>
       </w:r>
       <w:r>
         <w:rPr>
@@ -291,7 +291,49 @@
         <w:t xml:space="preserve"> </w:t>
       </w:r>
       <w:r>
-        <w:t xml:space="preserve">and drought can impact the investment of photosynthetic C in a Eucalypt tree species and provide further empirical evidence to aid model predictions of forest productivity. The WTC also provide a novel framework to evaluate C allocation belowground.</w:t>
+        <w:t xml:space="preserve">or drought. Instead, increases in biomass partitioning to leaves and decreases in aboveground wood were detected under elevated CO</w:t>
+      </w:r>
+      <w:r>
+        <w:rPr>
+          <w:vertAlign w:val="subscript"/>
+        </w:rPr>
+        <w:t xml:space="preserve">2</w:t>
+      </w:r>
+      <w:r>
+        <w:t xml:space="preserve">. Total C allocation to leaves was increased under elevated CO</w:t>
+      </w:r>
+      <w:r>
+        <w:rPr>
+          <w:vertAlign w:val="subscript"/>
+        </w:rPr>
+        <w:t xml:space="preserve">2</w:t>
+      </w:r>
+      <w:r>
+        <w:t xml:space="preserve">, while allocation to aboveground wood and TBCA were not affected by either treatment. Across, the final 11 months of the experiment the daily fraction of C uptake allocated belowground remained relatively constant, regardless of climate change treatment or tree size. Overall, we show that elevated CO</w:t>
+      </w:r>
+      <w:r>
+        <w:rPr>
+          <w:vertAlign w:val="subscript"/>
+        </w:rPr>
+        <w:t xml:space="preserve">2</w:t>
+      </w:r>
+      <w:r>
+        <w:t xml:space="preserve"> </w:t>
+      </w:r>
+      <w:r>
+        <w:t xml:space="preserve">affects biomass partitioning, beyond ontogeny, aboveground instead of belowground. In addition, the unique design of the WTC also provides evidence that elevated CO</w:t>
+      </w:r>
+      <w:r>
+        <w:rPr>
+          <w:vertAlign w:val="subscript"/>
+        </w:rPr>
+        <w:t xml:space="preserve">2</w:t>
+      </w:r>
+      <w:r>
+        <w:t xml:space="preserve"> </w:t>
+      </w:r>
+      <w:r>
+        <w:t xml:space="preserve">may not always enhance C allocation belowground, as has been previosuly shown. These results reveal how climate change factors can impact the investment of photosynthetic C in a Eucalyptus tree species and provide an empirical framework to improve model representations of tree C allocation.</w:t>
       </w:r>
     </w:p>
     <w:p>
@@ -306,7 +348,7 @@
     </w:p>
     <w:p>
       <w:r>
-        <w:t xml:space="preserve">carbon allocation, whole tree chambers, elevated CO</w:t>
+        <w:t xml:space="preserve">carbon allocation, biomass partitioning, whole tree chambers, elevated CO</w:t>
       </w:r>
       <w:r>
         <w:rPr>
@@ -422,7 +464,7 @@
         <w:t xml:space="preserve">(Franklin et al. 2012, Mäkelä 2012)</w:t>
       </w:r>
       <w:r>
-        <w:t xml:space="preserve">. Partitioning coefficients or fixed fractions of assimilation to individual compoents are often used in process-based models of forest C cycling</w:t>
+        <w:t xml:space="preserve">. Partitioning coefficients or fixed fractions of assimilation to individual components are often used in process-based models of forest C cycling</w:t>
       </w:r>
       <w:r>
         <w:t xml:space="preserve"> </w:t>
@@ -618,7 +660,7 @@
         <w:t xml:space="preserve">(Meier and Leuschner 2008, Anderegg 2012)</w:t>
       </w:r>
       <w:r>
-        <w:t xml:space="preserve">. It has also been shown that C allocation to root systems can increase in droughted enviroments when the severity and duration of the drought periods are substantial</w:t>
+        <w:t xml:space="preserve">. It has also been shown that C allocation to root systems can increase in drought environments when the severity and duration of the drought periods are substantial</w:t>
       </w:r>
       <w:r>
         <w:t xml:space="preserve"> </w:t>
@@ -854,7 +896,15 @@
         <w:br w:type="textWrapping"/>
       </w:r>
       <w:r>
-        <w:t xml:space="preserve">(1) At then end of the 2 year experiment we expected partitioning of C to roots to increase under elevated C</w:t>
+        <w:t xml:space="preserve">(1) As C uptake and growth should be coordinated over long time periods, we expected both total leaf area and harvested tree C mass to correlate with cumulative total aboveground net canopy C uptake.</w:t>
+      </w:r>
+    </w:p>
+    <w:p>
+      <w:r>
+        <w:br w:type="textWrapping"/>
+      </w:r>
+      <w:r>
+        <w:t xml:space="preserve">(2) At then end of the 2 year experiment we expected partitioning of C to roots to increase under elevated C</w:t>
       </w:r>
       <w:r>
         <w:rPr>
@@ -871,15 +921,7 @@
         <w:br w:type="textWrapping"/>
       </w:r>
       <w:r>
-        <w:t xml:space="preserve">(2) As C uptake and growth should be coordinated over long time periods, we expected both total leaf area and harvested tree C mass to correlate with cumulative total aboveground net canopy C uptake.</w:t>
-      </w:r>
-    </w:p>
-    <w:p>
-      <w:r>
-        <w:br w:type="textWrapping"/>
-      </w:r>
-      <w:r>
-        <w:t xml:space="preserve">(3) As shifts in partitioning to root biomass were hypothesized, we expected TBCA to vary through time as cumultaive tree C flux was affected by elevated C</w:t>
+        <w:t xml:space="preserve">(3) As shifts in partitioning to root biomass were hypothesized, we expected TBCA to vary through time as cumulative tree C flux was affected by elevated C</w:t>
       </w:r>
       <w:r>
         <w:rPr>
@@ -924,8 +966,6 @@
       <w:r>
         <w:t xml:space="preserve">: the relative distribution of biomass between different tree tissue components such as leaves, branches, boles and roots.</w:t>
       </w:r>
-    </w:p>
-    <w:p>
       <w:r>
         <w:br w:type="textWrapping"/>
       </w:r>
@@ -936,7 +976,7 @@
         <w:t xml:space="preserve">Carbon allocation</w:t>
       </w:r>
       <w:r>
-        <w:t xml:space="preserve">: the fraction of net primary productivity distributed to different ecosystmen components such as specific tissue components or total belowground pools.</w:t>
+        <w:t xml:space="preserve">: the fraction of net primary productivity distributed to different ecosystem components such as specific tissue components or total belowground pools.</w:t>
       </w:r>
     </w:p>
     <w:p>
@@ -1666,7 +1706,7 @@
         <w:t xml:space="preserve"> </w:t>
       </w:r>
       <w:r>
-        <w:t xml:space="preserve">respresents the combined density of wood and bark and</w:t>
+        <w:t xml:space="preserve">represents the combined density of wood and bark and</w:t>
       </w:r>
       <w:r>
         <w:t xml:space="preserve"> </w:t>
@@ -1869,7 +1909,7 @@
         <w:t xml:space="preserve"> </w:t>
       </w:r>
       <w:r>
-        <w:t xml:space="preserve">did not change through time. Total dry branch mass at each survey point was the summed mass of all indiviudal branches.</w:t>
+        <w:t xml:space="preserve">did not change through time. Total dry branch mass at each survey point was the summed mass of all individual branches.</w:t>
       </w:r>
     </w:p>
     <w:p>
@@ -2363,7 +2403,7 @@
     </w:p>
     <w:p>
       <w:r>
-        <w:t xml:space="preserve">Tissue specific C allocation represents the fraction of net primary productivty (NPP) distributed to a given tissue, which determines the change in biomass of that tissue through time such that:</w:t>
+        <w:t xml:space="preserve">Tissue specific C allocation represents the fraction of net primary productivity (NPP) distributed to a given tissue, which determines the change in biomass of that tissue through time such that:</w:t>
       </w:r>
     </w:p>
     <w:p>
@@ -2609,7 +2649,7 @@
         <w:br w:type="textWrapping"/>
       </w:r>
       <w:r>
-        <w:t xml:space="preserve">In this experiment, total C allocation to leaves and aboveground wood (branches + stems) could be respresented as:</w:t>
+        <w:t xml:space="preserve">In this experiment, total C allocation to leaves and aboveground wood (branches + stems) could be represented as:</w:t>
       </w:r>
     </w:p>
     <w:p>
@@ -3289,7 +3329,7 @@
     </w:p>
     <w:p>
       <w:r>
-        <w:t xml:space="preserve">Allocation to aboveground wood C was esimated in the same manner, however, as root turnover was not measured only total belowground C allocation (TBCA) could be calculated (explained below).</w:t>
+        <w:t xml:space="preserve">Allocation to aboveground wood C was estimated in the same manner, however, as root turnover was not measured only total belowground C allocation (TBCA) could be calculated (explained below).</w:t>
       </w:r>
     </w:p>
     <w:p>
@@ -4438,7 +4478,7 @@
         <w:t xml:space="preserve"> </w:t>
       </w:r>
       <w:r>
-        <w:t xml:space="preserve">and drought treatments (Table 1). Aboveground woody C mass were (boles+branches) was reduced 37% under eC</w:t>
+        <w:t xml:space="preserve">and drought treatments (Table 1). Aboveground woody C mass was (boles+branches) was reduced 37% under eC</w:t>
       </w:r>
       <w:r>
         <w:rPr>
@@ -4518,7 +4558,7 @@
         <w:t xml:space="preserve"> </w:t>
       </w:r>
       <w:r>
-        <w:t xml:space="preserve">(P = 0.014), with no effect of the drought treatment detected. Stem mass fraction was was positively correlated with whole tree C (P = 0.008, Figure 4b). Root mass fraction was not affected by either treatment and was not correlated to whole tree C (Figure 4c). Integrated over the final 11 months of the experiment, LMF was negatively correlated with adjusted</w:t>
+        <w:t xml:space="preserve">(P = 0.014), with no effect of the drought treatment detected. Stem mass fraction was was positively correlated with whole tree C (P = 0.008, Figure 4c). Root mass fraction was not affected by either treatment and was not correlated to whole tree C (Figure 4e). Integrated over the final 11 months of the experiment, LMF was negatively correlated with adjusted</w:t>
       </w:r>
       <w:r>
         <w:t xml:space="preserve"> </w:t>
@@ -4571,7 +4611,7 @@
         <w:t xml:space="preserve"> </w:t>
       </w:r>
       <w:r>
-        <w:t xml:space="preserve">= -0.54, P = 0.006). Niether SMF nor RMF were correlated with adjusted F</w:t>
+        <w:t xml:space="preserve">= -0.54, P = 0.006). Neither SMF nor RMF were correlated with adjusted F</w:t>
       </w:r>
       <w:r>
         <w:rPr>
@@ -4590,25 +4630,27 @@
       <w:pPr>
         <w:pStyle w:val="Heading2"/>
       </w:pPr>
-      <w:bookmarkStart w:id="41" w:name="tree-carbon-allocation"/>
+      <w:bookmarkStart w:id="41" w:name="aboveground-carbon-allocation"/>
       <w:bookmarkEnd w:id="41"/>
       <w:r>
-        <w:t xml:space="preserve">Tree carbon allocation</w:t>
-      </w:r>
-    </w:p>
-    <w:p>
-      <w:pPr>
-        <w:pStyle w:val="Heading2"/>
-      </w:pPr>
-      <w:bookmarkStart w:id="42" w:name="total-belowground-carbon-allocation-1"/>
-      <w:bookmarkEnd w:id="42"/>
-      <w:r>
-        <w:t xml:space="preserve">Total belowground carbon allocation</w:t>
-      </w:r>
-    </w:p>
-    <w:p>
-      <w:r>
-        <w:t xml:space="preserve">Within each treatment combination the cumulative C mass of each tree component (boles, branches, leaves and roots) did not achieve mass balance with</w:t>
+        <w:t xml:space="preserve">Aboveground carbon allocation</w:t>
+      </w:r>
+    </w:p>
+    <w:p>
+      <w:r>
+        <w:t xml:space="preserve">At the end of the experiment, the total C allocation to leaves was increased by 28% under eC</w:t>
+      </w:r>
+      <w:r>
+        <w:rPr>
+          <w:vertAlign w:val="subscript"/>
+        </w:rPr>
+        <w:t xml:space="preserve">a</w:t>
+      </w:r>
+      <w:r>
+        <w:t xml:space="preserve"> </w:t>
+      </w:r>
+      <w:r>
+        <w:t xml:space="preserve">(P = 0.037), with no effect of the drought treatment detected. Leaf C allocation was was negatively correlated with adjusted</w:t>
       </w:r>
       <w:r>
         <w:t xml:space="preserve"> </w:t>
@@ -4649,7 +4691,22 @@
         <w:t xml:space="preserve"> </w:t>
       </w:r>
       <w:r>
-        <w:t xml:space="preserve">(Figure 5). Across a large range in tree size, similar patterns were detected in each individual WTC (Figure S1). It was therefore necessary to account for allocation to both TBCA and</w:t>
+        <w:t xml:space="preserve">(P = 0.031, Figure 4b). Alternatively, C allocation to aboveground wood was not affected by either treatment and was not correlated to whole tree C (Figure 4d).</w:t>
+      </w:r>
+    </w:p>
+    <w:p>
+      <w:pPr>
+        <w:pStyle w:val="Heading2"/>
+      </w:pPr>
+      <w:bookmarkStart w:id="42" w:name="belowground-carbon-allocation"/>
+      <w:bookmarkEnd w:id="42"/>
+      <w:r>
+        <w:t xml:space="preserve">Belowground carbon allocation</w:t>
+      </w:r>
+    </w:p>
+    <w:p>
+      <w:r>
+        <w:t xml:space="preserve">Within each treatment combination the cumulative C mass of each tree component (boles, branches, leaves and roots) did not achieve mass balance with</w:t>
       </w:r>
       <w:r>
         <w:t xml:space="preserve"> </w:t>
@@ -4681,13 +4738,16 @@
               <m:rPr>
                 <m:sty m:val="p"/>
               </m:rPr>
-              <m:t>r</m:t>
+              <m:t>t</m:t>
             </m:r>
           </m:sub>
         </m:sSub>
       </m:oMath>
       <w:r>
-        <w:t xml:space="preserve">. Neither TBCA nor</w:t>
+        <w:t xml:space="preserve"> </w:t>
+      </w:r>
+      <w:r>
+        <w:t xml:space="preserve">(Figure 5). Across a large range in tree size, similar patterns were detected in each individual WTC (Figure S1). It was therefore necessary to account for allocation to TBCA and</w:t>
       </w:r>
       <w:r>
         <w:t xml:space="preserve"> </w:t>
@@ -4725,22 +4785,7 @@
         </m:sSub>
       </m:oMath>
       <w:r>
-        <w:t xml:space="preserve"> </w:t>
-      </w:r>
-      <w:r>
-        <w:t xml:space="preserve">were affected by C</w:t>
-      </w:r>
-      <w:r>
-        <w:rPr>
-          <w:vertAlign w:val="subscript"/>
-        </w:rPr>
-        <w:t xml:space="preserve">a</w:t>
-      </w:r>
-      <w:r>
-        <w:t xml:space="preserve"> </w:t>
-      </w:r>
-      <w:r>
-        <w:t xml:space="preserve">or drought treatments (Figure 6). Total belowground C allocation and</w:t>
+        <w:t xml:space="preserve">. Neither TBCA nor</w:t>
       </w:r>
       <w:r>
         <w:t xml:space="preserve"> </w:t>
@@ -4772,7 +4817,7 @@
               <m:rPr>
                 <m:sty m:val="p"/>
               </m:rPr>
-              <m:t>t</m:t>
+              <m:t>r</m:t>
             </m:r>
           </m:sub>
         </m:sSub>
@@ -4781,7 +4826,60 @@
         <w:t xml:space="preserve"> </w:t>
       </w:r>
       <w:r>
-        <w:t xml:space="preserve">were positively correlated at the final harvest (R</w:t>
+        <w:t xml:space="preserve">were affected by C</w:t>
+      </w:r>
+      <w:r>
+        <w:rPr>
+          <w:vertAlign w:val="subscript"/>
+        </w:rPr>
+        <w:t xml:space="preserve">a</w:t>
+      </w:r>
+      <w:r>
+        <w:t xml:space="preserve"> </w:t>
+      </w:r>
+      <w:r>
+        <w:t xml:space="preserve">or drought treatments (Figure 6). TBCA and adjusted</w:t>
+      </w:r>
+      <w:r>
+        <w:t xml:space="preserve"> </w:t>
+      </w:r>
+      <m:oMath>
+        <m:sSub>
+          <m:e>
+            <m:r>
+              <m:rPr>
+                <m:sty m:val="p"/>
+              </m:rPr>
+              <m:t>F</m:t>
+            </m:r>
+          </m:e>
+          <m:sub>
+            <m:r>
+              <m:rPr>
+                <m:sty m:val="p"/>
+              </m:rPr>
+              <m:t>c</m:t>
+            </m:r>
+            <m:r>
+              <m:rPr>
+                <m:sty m:val="p"/>
+              </m:rPr>
+              <m:t>,</m:t>
+            </m:r>
+            <m:r>
+              <m:rPr>
+                <m:sty m:val="p"/>
+              </m:rPr>
+              <m:t>t</m:t>
+            </m:r>
+          </m:sub>
+        </m:sSub>
+      </m:oMath>
+      <w:r>
+        <w:t xml:space="preserve"> </w:t>
+      </w:r>
+      <w:r>
+        <w:t xml:space="preserve">were positively correlated over the final 11 months of the experiment (R</w:t>
       </w:r>
       <w:r>
         <w:rPr>
@@ -4793,7 +4891,7 @@
         <w:t xml:space="preserve"> </w:t>
       </w:r>
       <w:r>
-        <w:t xml:space="preserve">= 0.65, P &lt; 0.001) and the proportion of C allocated belowground was relatively constant through time and between treatments (Figure 7). TBCA had a weak positive correlation with mean daily leaf area (R</w:t>
+        <w:t xml:space="preserve">= 0.78, P &lt; 0.001) and the proportion of C allocated belowground was relatively constant through time and between treatments (Figure 7). TBCA was positively correlated with mean daily leaf area (R</w:t>
       </w:r>
       <w:r>
         <w:rPr>
@@ -4805,19 +4903,7 @@
         <w:t xml:space="preserve"> </w:t>
       </w:r>
       <w:r>
-        <w:t xml:space="preserve">= 0.26, P = 0.093), while F</w:t>
-      </w:r>
-      <w:r>
-        <w:rPr>
-          <w:vertAlign w:val="subscript"/>
-        </w:rPr>
-        <w:t xml:space="preserve">[s,r]</w:t>
-      </w:r>
-      <w:r>
-        <w:t xml:space="preserve"> </w:t>
-      </w:r>
-      <w:r>
-        <w:t xml:space="preserve">and leaf area were not related.</w:t>
+        <w:t xml:space="preserve">= 0.44, P = 0.019).</w:t>
       </w:r>
     </w:p>
     <w:p>
@@ -4832,45 +4918,69 @@
     </w:p>
     <w:p>
       <w:pPr>
-        <w:pStyle w:val="Heading2"/>
-      </w:pPr>
-      <w:bookmarkStart w:id="44" w:name="tbca"/>
+        <w:pStyle w:val="Heading1"/>
+      </w:pPr>
+      <w:bookmarkStart w:id="44" w:name="list-of-tables"/>
       <w:bookmarkEnd w:id="44"/>
       <w:r>
-        <w:t xml:space="preserve">TBCA</w:t>
-      </w:r>
-    </w:p>
-    <w:p>
-      <w:r>
-        <w:t xml:space="preserve">Additionally, modelling efforts predicting responses of belowground C allocation to global change often assume that responses of aboveground tissues represent those of belowground tissues</w:t>
-      </w:r>
-      <w:r>
-        <w:t xml:space="preserve"> </w:t>
-      </w:r>
-      <w:r>
-        <w:t xml:space="preserve">(Giardina et al. 2005)</w:t>
-      </w:r>
-      <w:r>
-        <w:t xml:space="preserve">. Generalizations of relationships between aboveground and belowground factors should be made with caution as substantial variation has been reported across forest types</w:t>
-      </w:r>
-      <w:r>
-        <w:t xml:space="preserve"> </w:t>
-      </w:r>
-      <w:r>
-        <w:t xml:space="preserve">(Giardina et al. 2005 and references therein)</w:t>
-      </w:r>
-      <w:r>
-        <w:t xml:space="preserve">.</w:t>
+        <w:t xml:space="preserve">List of Tables</w:t>
+      </w:r>
+    </w:p>
+    <w:p>
+      <w:r>
+        <w:rPr>
+          <w:b/>
+        </w:rPr>
+        <w:t xml:space="preserve">Table 1</w:t>
+      </w:r>
+      <w:r>
+        <w:t xml:space="preserve">. Final harvest C mass of above and belowground tissues and cumulative aboveground tree C flux. Each value represents the mean (± 1 standard error) for each treatment combination and units for all values are g C. For each component, different letters represent significant differences between treatments with the overall model which includes C</w:t>
+      </w:r>
+      <w:r>
+        <w:rPr>
+          <w:vertAlign w:val="subscript"/>
+        </w:rPr>
+        <w:t xml:space="preserve">a</w:t>
+      </w:r>
+      <w:r>
+        <w:t xml:space="preserve"> </w:t>
+      </w:r>
+      <w:r>
+        <w:t xml:space="preserve">* Drought interactions. Each P value represent overall differences within individual components of the main treatment effects of the C</w:t>
+      </w:r>
+      <w:r>
+        <w:rPr>
+          <w:vertAlign w:val="subscript"/>
+        </w:rPr>
+        <w:t xml:space="preserve">a</w:t>
+      </w:r>
+      <w:r>
+        <w:t xml:space="preserve"> </w:t>
+      </w:r>
+      <w:r>
+        <w:t xml:space="preserve">or Drought and treatment interactions of eC</w:t>
+      </w:r>
+      <w:r>
+        <w:rPr>
+          <w:vertAlign w:val="subscript"/>
+        </w:rPr>
+        <w:t xml:space="preserve">a</w:t>
+      </w:r>
+      <w:r>
+        <w:t xml:space="preserve"> </w:t>
+      </w:r>
+      <w:r>
+        <w:t xml:space="preserve">and Drought.</w:t>
       </w:r>
     </w:p>
     <w:p>
       <w:pPr>
         <w:pStyle w:val="Heading1"/>
       </w:pPr>
-      <w:bookmarkStart w:id="45" w:name="list-of-tables"/>
+      <w:bookmarkStart w:id="45" w:name="list-of-figures"/>
       <w:bookmarkEnd w:id="45"/>
       <w:r>
-        <w:t xml:space="preserve">List of Tables</w:t>
+        <w:t xml:space="preserve">List of Figures</w:t>
       </w:r>
     </w:p>
     <w:p>
@@ -4878,209 +4988,164 @@
         <w:rPr>
           <w:b/>
         </w:rPr>
-        <w:t xml:space="preserve">Table 1</w:t>
-      </w:r>
-      <w:r>
-        <w:t xml:space="preserve">. Final harvest C mass of above and belowground tissues and cumulative aboveground tree C flux. Each value represents the mean (± 1 standard error) for each treatment combination and units for all values are g C. For each component, different letters represent significant differences between treatments with the overall model which includes C</w:t>
-      </w:r>
-      <w:r>
-        <w:rPr>
-          <w:vertAlign w:val="subscript"/>
-        </w:rPr>
-        <w:t xml:space="preserve">a</w:t>
-      </w:r>
-      <w:r>
-        <w:t xml:space="preserve"> </w:t>
-      </w:r>
-      <w:r>
-        <w:t xml:space="preserve">* Drought interactions. Each P value represent overall differences within individual components of the main treatment effects of the C</w:t>
-      </w:r>
-      <w:r>
-        <w:rPr>
-          <w:vertAlign w:val="subscript"/>
-        </w:rPr>
-        <w:t xml:space="preserve">a</w:t>
-      </w:r>
-      <w:r>
-        <w:t xml:space="preserve"> </w:t>
-      </w:r>
-      <w:r>
-        <w:t xml:space="preserve">or Drought and treatment interactions of eC</w:t>
-      </w:r>
-      <w:r>
-        <w:rPr>
-          <w:vertAlign w:val="subscript"/>
-        </w:rPr>
-        <w:t xml:space="preserve">a</w:t>
-      </w:r>
-      <w:r>
-        <w:t xml:space="preserve"> </w:t>
-      </w:r>
-      <w:r>
-        <w:t xml:space="preserve">and Drought.</w:t>
+        <w:t xml:space="preserve">Figure 1</w:t>
+      </w:r>
+      <w:r>
+        <w:t xml:space="preserve">. Treatment means of harvested whole tree carbon mass (a) and aboveground carbon mass (b) as a function of cumulative aboveground C flux over the final year of the experiment. The dotted line is the 1:1 relationship and the solid lines represent the significant linear model fit for whole tree C (R</w:t>
+      </w:r>
+      <w:r>
+        <w:rPr>
+          <w:vertAlign w:val="superscript"/>
+        </w:rPr>
+        <w:t xml:space="preserve">2</w:t>
+      </w:r>
+      <w:r>
+        <w:t xml:space="preserve"> </w:t>
+      </w:r>
+      <w:r>
+        <w:t xml:space="preserve">= 0.86) and aboveground C mass (R^2 = 0.78).</w:t>
+      </w:r>
+    </w:p>
+    <w:p>
+      <w:r>
+        <w:br w:type="textWrapping"/>
+      </w:r>
+      <w:r>
+        <w:rPr>
+          <w:b/>
+        </w:rPr>
+        <w:t xml:space="preserve">Figure 2</w:t>
+      </w:r>
+      <w:r>
+        <w:t xml:space="preserve">. Estimated canopy leaf area for each WTC tree over the final eleven months of the experiment (April 2008 to March 2009). Estimates are based on height growth, litterfall rates, and leaf area estimates at two dates. Color and and line type distinguish the treatment combination for each individual chamber.</w:t>
+      </w:r>
+    </w:p>
+    <w:p>
+      <w:r>
+        <w:br w:type="textWrapping"/>
+      </w:r>
+      <w:r>
+        <w:rPr>
+          <w:b/>
+        </w:rPr>
+        <w:t xml:space="preserve">Figure 3</w:t>
+      </w:r>
+      <w:r>
+        <w:t xml:space="preserve">. Treatment means of cumulative aboveground C flux as a function on mean daily leaf area over the final year of the experiment. The solid line represents the significant linear model fit (R</w:t>
+      </w:r>
+      <w:r>
+        <w:rPr>
+          <w:vertAlign w:val="superscript"/>
+        </w:rPr>
+        <w:t xml:space="preserve">2</w:t>
+      </w:r>
+      <w:r>
+        <w:t xml:space="preserve"> </w:t>
+      </w:r>
+      <w:r>
+        <w:t xml:space="preserve">= 0.77).</w:t>
+      </w:r>
+    </w:p>
+    <w:p>
+      <w:r>
+        <w:br w:type="textWrapping"/>
+      </w:r>
+      <w:r>
+        <w:rPr>
+          <w:b/>
+        </w:rPr>
+        <w:t xml:space="preserve">Figure 4</w:t>
+      </w:r>
+      <w:r>
+        <w:t xml:space="preserve">. Treatment means of C mass fractions of leaves (a), stems (boles + branches) (c) and roots (e) at final harvest as a function of tree size, via total tree carbon mass. Treatment means of total C allocation to leaves (b) and stems (d) as a function of total tree carbon flux. Root C allocation could not be estimated as root turnover was not known. Solid lines respresent overall model fit for leaf, stem and root mass fractions (R</w:t>
+      </w:r>
+      <w:r>
+        <w:rPr>
+          <w:vertAlign w:val="superscript"/>
+        </w:rPr>
+        <w:t xml:space="preserve">2</w:t>
+      </w:r>
+      <w:r>
+        <w:t xml:space="preserve"> </w:t>
+      </w:r>
+      <w:r>
+        <w:t xml:space="preserve">= -0.57, 0.52 and 0.02, respectively), as well as leaf and stem C alloction (R</w:t>
+      </w:r>
+      <w:r>
+        <w:rPr>
+          <w:vertAlign w:val="superscript"/>
+        </w:rPr>
+        <w:t xml:space="preserve">2</w:t>
+      </w:r>
+      <w:r>
+        <w:t xml:space="preserve"> </w:t>
+      </w:r>
+      <w:r>
+        <w:t xml:space="preserve">= -0.39, 0.01, respectively).</w:t>
+      </w:r>
+    </w:p>
+    <w:p>
+      <w:r>
+        <w:br w:type="textWrapping"/>
+      </w:r>
+      <w:r>
+        <w:rPr>
+          <w:b/>
+        </w:rPr>
+        <w:t xml:space="preserve">Figure 5</w:t>
+      </w:r>
+      <w:r>
+        <w:t xml:space="preserve">. Cumulative aboveground C flux and additive C allocation to individual tree components from 2008-4-15 to 2009-3-16. Each panel represents mean values for each treatment combination (n=3). Both C flux and tissue C allocation where set to 0 on 2008-4-15 in order to track the allocation of C in daily time steps. Total root C mass, predicted from the log relationship between above and belowground mass partitioning of pre-planting seedlings and harvested trees, is shown on the last date.</w:t>
+      </w:r>
+    </w:p>
+    <w:p>
+      <w:r>
+        <w:br w:type="textWrapping"/>
+      </w:r>
+      <w:r>
+        <w:rPr>
+          <w:b/>
+        </w:rPr>
+        <w:t xml:space="preserve">Figure 6</w:t>
+      </w:r>
+      <w:r>
+        <w:t xml:space="preserve">. Treatment means ± 1 standard error of cumulative aboveground C flux, total belowground c allocation, and the residual belowground C flux at the final harvest.</w:t>
+      </w:r>
+    </w:p>
+    <w:p>
+      <w:r>
+        <w:br w:type="textWrapping"/>
+      </w:r>
+      <w:r>
+        <w:rPr>
+          <w:b/>
+        </w:rPr>
+        <w:t xml:space="preserve">Figure 7</w:t>
+      </w:r>
+      <w:r>
+        <w:t xml:space="preserve">. Total belowground c allocation as a function of cumulative aboveground C flux across the final eleven months of the experiment. Carbon allocation aboveground was estimated from allometric surveys, interpolated on a daily time scale and then subtracted from the cumulative aboveground C flux to quantify TBCA. Individual colored lines represent treatment means and the dotted black line is the 1:1 relationship.</w:t>
+      </w:r>
+    </w:p>
+    <w:p>
+      <w:r>
+        <w:br w:type="textWrapping"/>
+      </w:r>
+      <w:r>
+        <w:rPr>
+          <w:b/>
+        </w:rPr>
+        <w:t xml:space="preserve">Figure S1</w:t>
+      </w:r>
+      <w:r>
+        <w:t xml:space="preserve">. Cumulative aboveground C flux and additive C allocation of individual tree components from 2008-4-15 and 2009-3-16. Panels represent each individual WTC. Both C flux and tissue C allocation where set to 0 on 2008-4-15 in order to track the allocation of C in daily time steps. Total root C mass, predicted from the log relationship between above and belowground mass partitioning of pre-planting seedlings and harvested trees, is shown on the last date.</w:t>
       </w:r>
     </w:p>
     <w:p>
       <w:pPr>
         <w:pStyle w:val="Heading1"/>
       </w:pPr>
-      <w:bookmarkStart w:id="46" w:name="list-of-figures"/>
+      <w:bookmarkStart w:id="46" w:name="tables"/>
       <w:bookmarkEnd w:id="46"/>
-      <w:r>
-        <w:t xml:space="preserve">List of Figures</w:t>
-      </w:r>
-    </w:p>
-    <w:p>
-      <w:r>
-        <w:rPr>
-          <w:b/>
-        </w:rPr>
-        <w:t xml:space="preserve">Figure 1</w:t>
-      </w:r>
-      <w:r>
-        <w:t xml:space="preserve">. Treatment means of harvested whole tree carbon mass (a) and aboveground carbon mass (b) as a function of cumulative aboveground C flux over the final year of the experiment. The dotted line is the 1:1 relationship and the solid lines represent the significant linear model fit for whole tree C (R</w:t>
-      </w:r>
-      <w:r>
-        <w:rPr>
-          <w:vertAlign w:val="superscript"/>
-        </w:rPr>
-        <w:t xml:space="preserve">2</w:t>
-      </w:r>
-      <w:r>
-        <w:t xml:space="preserve"> </w:t>
-      </w:r>
-      <w:r>
-        <w:t xml:space="preserve">= 0.86) and aboveground C mass (R^2 = 0.78).</w:t>
-      </w:r>
-    </w:p>
-    <w:p>
-      <w:r>
-        <w:br w:type="textWrapping"/>
-      </w:r>
-      <w:r>
-        <w:rPr>
-          <w:b/>
-        </w:rPr>
-        <w:t xml:space="preserve">Figure 2</w:t>
-      </w:r>
-      <w:r>
-        <w:t xml:space="preserve">. Estimated canopy leaf area for each WTC tree over the final eleven months of the experiment (April 2008 to March 2009). Estimates are based on height growth, litterfall rates, and leaf area estimates at two dates. Color and and line type distinguish the treatment combination for each individual chamber.</w:t>
-      </w:r>
-    </w:p>
-    <w:p>
-      <w:r>
-        <w:br w:type="textWrapping"/>
-      </w:r>
-      <w:r>
-        <w:rPr>
-          <w:b/>
-        </w:rPr>
-        <w:t xml:space="preserve">Figure 3</w:t>
-      </w:r>
-      <w:r>
-        <w:t xml:space="preserve">. Treatment means of cumulative aboveground C flux as a function on mean daily leaf area over the final year of the experiment. The solid line represents the significant linear model fit (R</w:t>
-      </w:r>
-      <w:r>
-        <w:rPr>
-          <w:vertAlign w:val="superscript"/>
-        </w:rPr>
-        <w:t xml:space="preserve">2</w:t>
-      </w:r>
-      <w:r>
-        <w:t xml:space="preserve"> </w:t>
-      </w:r>
-      <w:r>
-        <w:t xml:space="preserve">= 0.77).</w:t>
-      </w:r>
-    </w:p>
-    <w:p>
-      <w:r>
-        <w:br w:type="textWrapping"/>
-      </w:r>
-      <w:r>
-        <w:rPr>
-          <w:b/>
-        </w:rPr>
-        <w:t xml:space="preserve">Figure 4</w:t>
-      </w:r>
-      <w:r>
-        <w:t xml:space="preserve">. Treatment means of C mass fractions of leaves (a), boles + branches (b) and roots (c) at final harvest as a function of tree size, via total tree carbon mass. Solid lines represent model fit for either LMF, SMF or RMF (R</w:t>
-      </w:r>
-      <w:r>
-        <w:rPr>
-          <w:vertAlign w:val="superscript"/>
-        </w:rPr>
-        <w:t xml:space="preserve">2</w:t>
-      </w:r>
-      <w:r>
-        <w:t xml:space="preserve"> </w:t>
-      </w:r>
-      <w:r>
-        <w:t xml:space="preserve">= -0.57, 0.52 and 0.02, respectively).</w:t>
-      </w:r>
-    </w:p>
-    <w:p>
-      <w:r>
-        <w:br w:type="textWrapping"/>
-      </w:r>
-      <w:r>
-        <w:rPr>
-          <w:b/>
-        </w:rPr>
-        <w:t xml:space="preserve">Figure 5</w:t>
-      </w:r>
-      <w:r>
-        <w:t xml:space="preserve">. Cumulative aboveground C flux and additive C allocation to individual tree components from 2008-4-15 to 2009-3-16. Each panel represents mean values for each treatment combination (n=3). Both C flux and tissue C allocation where set to 0 on 2008-4-15 in order to track the allocation of C in daily time steps. Total root C mass, predicted from the log relationship between above and belowground mass partitioning of pre-planting seedlings and harvested trees, is shown on the last date.</w:t>
-      </w:r>
-    </w:p>
-    <w:p>
-      <w:r>
-        <w:br w:type="textWrapping"/>
-      </w:r>
-      <w:r>
-        <w:rPr>
-          <w:b/>
-        </w:rPr>
-        <w:t xml:space="preserve">Figure 6</w:t>
-      </w:r>
-      <w:r>
-        <w:t xml:space="preserve">. Treatment means ± 1 standard error of cumulative aboveground C flux, total belowground c allocation, and the residual belowground C flux at the final harvest.</w:t>
-      </w:r>
-    </w:p>
-    <w:p>
-      <w:r>
-        <w:br w:type="textWrapping"/>
-      </w:r>
-      <w:r>
-        <w:rPr>
-          <w:b/>
-        </w:rPr>
-        <w:t xml:space="preserve">Figure 7</w:t>
-      </w:r>
-      <w:r>
-        <w:t xml:space="preserve">. Total belowground c allocation as a function of cumulative aboveground C flux across the final eleven months of the experiment. Carbon allocation aboveground was estimated from allometric surveys, interpolated on a daily time scale and then subtracted from the cumulative aboveground C flux to quantify TBCA. Individual colored lines represent treatment means and the dotted black line is the 1:1 relationship.</w:t>
-      </w:r>
-    </w:p>
-    <w:p>
-      <w:r>
-        <w:br w:type="textWrapping"/>
-      </w:r>
-      <w:r>
-        <w:rPr>
-          <w:b/>
-        </w:rPr>
-        <w:t xml:space="preserve">Figure S1</w:t>
-      </w:r>
-      <w:r>
-        <w:t xml:space="preserve">. Cumulative aboveground C flux and additive C allocation of individual tree components from 2008-4-15 and 2009-3-16. Panels represent each individual WTC. Both C flux and tissue C allocation where set to 0 on 2008-4-15 in order to track the allocation of C in daily time steps. Total root C mass, predicted from the log relationship between above and belowground mass partitioning of pre-planting seedlings and harvested trees, is shown on the last date.</w:t>
-      </w:r>
-    </w:p>
-    <w:p>
-      <w:pPr>
-        <w:pStyle w:val="Heading1"/>
-      </w:pPr>
-      <w:bookmarkStart w:id="47" w:name="tables"/>
-      <w:bookmarkEnd w:id="47"/>
       <w:r>
         <w:t xml:space="preserve">Tables</w:t>
       </w:r>
@@ -5869,8 +5934,8 @@
       <w:pPr>
         <w:pStyle w:val="Heading1"/>
       </w:pPr>
-      <w:bookmarkStart w:id="48" w:name="figures"/>
-      <w:bookmarkEnd w:id="48"/>
+      <w:bookmarkStart w:id="47" w:name="figures"/>
+      <w:bookmarkEnd w:id="47"/>
       <w:r>
         <w:t xml:space="preserve">Figures</w:t>
       </w:r>
@@ -5887,6 +5952,62 @@
                 <pic:pic>
                   <pic:nvPicPr>
                     <pic:cNvPr descr="wtc1_manuscript_files/figure-docx/fluxmass-1.png" id="0" name="Picture"/>
+                    <pic:cNvPicPr>
+                      <a:picLocks noChangeArrowheads="1" noChangeAspect="1"/>
+                    </pic:cNvPicPr>
+                  </pic:nvPicPr>
+                  <pic:blipFill>
+                    <a:blip r:embed="rId48"/>
+                    <a:stretch>
+                      <a:fillRect/>
+                    </a:stretch>
+                  </pic:blipFill>
+                  <pic:spPr bwMode="auto">
+                    <a:xfrm>
+                      <a:off x="0" y="0"/>
+                      <a:ext cx="5440680" cy="5440680"/>
+                    </a:xfrm>
+                    <a:prstGeom prst="rect">
+                      <a:avLst/>
+                    </a:prstGeom>
+                    <a:noFill/>
+                    <a:ln w="9525">
+                      <a:noFill/>
+                      <a:headEnd/>
+                      <a:tailEnd/>
+                    </a:ln>
+                  </pic:spPr>
+                </pic:pic>
+              </a:graphicData>
+            </a:graphic>
+          </wp:inline>
+        </w:drawing>
+      </w:r>
+      <w:r>
+        <w:br w:type="textWrapping"/>
+      </w:r>
+      <w:r>
+        <w:rPr>
+          <w:b/>
+        </w:rPr>
+        <w:t xml:space="preserve">Figure 1</w:t>
+      </w:r>
+      <w:r>
+        <w:t xml:space="preserve">.</w:t>
+      </w:r>
+    </w:p>
+    <w:p>
+      <w:r>
+        <w:drawing>
+          <wp:inline>
+            <wp:extent cx="5440680" cy="5440680"/>
+            <wp:effectExtent b="0" l="0" r="0" t="0"/>
+            <wp:docPr descr="" id="1" name="Picture"/>
+            <a:graphic>
+              <a:graphicData uri="http://schemas.openxmlformats.org/drawingml/2006/picture">
+                <pic:pic>
+                  <pic:nvPicPr>
+                    <pic:cNvPr descr="wtc1_manuscript_files/figure-docx/leafarea-1.png" id="0" name="Picture"/>
                     <pic:cNvPicPr>
                       <a:picLocks noChangeArrowheads="1" noChangeAspect="1"/>
                     </pic:cNvPicPr>
@@ -5925,7 +6046,7 @@
         <w:rPr>
           <w:b/>
         </w:rPr>
-        <w:t xml:space="preserve">Figure 1</w:t>
+        <w:t xml:space="preserve">Figure 2</w:t>
       </w:r>
       <w:r>
         <w:t xml:space="preserve">.</w:t>
@@ -5942,7 +6063,7 @@
               <a:graphicData uri="http://schemas.openxmlformats.org/drawingml/2006/picture">
                 <pic:pic>
                   <pic:nvPicPr>
-                    <pic:cNvPr descr="wtc1_manuscript_files/figure-docx/leafarea-1.png" id="0" name="Picture"/>
+                    <pic:cNvPr descr="wtc1_manuscript_files/figure-docx/fluxla-1.png" id="0" name="Picture"/>
                     <pic:cNvPicPr>
                       <a:picLocks noChangeArrowheads="1" noChangeAspect="1"/>
                     </pic:cNvPicPr>
@@ -5981,7 +6102,7 @@
         <w:rPr>
           <w:b/>
         </w:rPr>
-        <w:t xml:space="preserve">Figure 2</w:t>
+        <w:t xml:space="preserve">Figure 3</w:t>
       </w:r>
       <w:r>
         <w:t xml:space="preserve">.</w:t>
@@ -5998,7 +6119,7 @@
               <a:graphicData uri="http://schemas.openxmlformats.org/drawingml/2006/picture">
                 <pic:pic>
                   <pic:nvPicPr>
-                    <pic:cNvPr descr="wtc1_manuscript_files/figure-docx/fluxla-1.png" id="0" name="Picture"/>
+                    <pic:cNvPr descr="wtc1_manuscript_files/figure-docx/c_allocation-1.png" id="0" name="Picture"/>
                     <pic:cNvPicPr>
                       <a:picLocks noChangeArrowheads="1" noChangeAspect="1"/>
                     </pic:cNvPicPr>
@@ -6037,7 +6158,63 @@
         <w:rPr>
           <w:b/>
         </w:rPr>
-        <w:t xml:space="preserve">Figure 3</w:t>
+        <w:t xml:space="preserve">Figure 4</w:t>
+      </w:r>
+      <w:r>
+        <w:t xml:space="preserve">.</w:t>
+      </w:r>
+    </w:p>
+    <w:p>
+      <w:r>
+        <w:drawing>
+          <wp:inline>
+            <wp:extent cx="5440680" cy="7767783"/>
+            <wp:effectExtent b="0" l="0" r="0" t="0"/>
+            <wp:docPr descr="" id="1" name="Picture"/>
+            <a:graphic>
+              <a:graphicData uri="http://schemas.openxmlformats.org/drawingml/2006/picture">
+                <pic:pic>
+                  <pic:nvPicPr>
+                    <pic:cNvPr descr="wtc1_manuscript_files/figure-docx/c_cumulative-1.png" id="0" name="Picture"/>
+                    <pic:cNvPicPr>
+                      <a:picLocks noChangeArrowheads="1" noChangeAspect="1"/>
+                    </pic:cNvPicPr>
+                  </pic:nvPicPr>
+                  <pic:blipFill>
+                    <a:blip r:embed="rId52"/>
+                    <a:stretch>
+                      <a:fillRect/>
+                    </a:stretch>
+                  </pic:blipFill>
+                  <pic:spPr bwMode="auto">
+                    <a:xfrm>
+                      <a:off x="0" y="0"/>
+                      <a:ext cx="5440680" cy="7767783"/>
+                    </a:xfrm>
+                    <a:prstGeom prst="rect">
+                      <a:avLst/>
+                    </a:prstGeom>
+                    <a:noFill/>
+                    <a:ln w="9525">
+                      <a:noFill/>
+                      <a:headEnd/>
+                      <a:tailEnd/>
+                    </a:ln>
+                  </pic:spPr>
+                </pic:pic>
+              </a:graphicData>
+            </a:graphic>
+          </wp:inline>
+        </w:drawing>
+      </w:r>
+      <w:r>
+        <w:br w:type="textWrapping"/>
+      </w:r>
+      <w:r>
+        <w:rPr>
+          <w:b/>
+        </w:rPr>
+        <w:t xml:space="preserve">Figure 5</w:t>
       </w:r>
       <w:r>
         <w:t xml:space="preserve">.</w:t>
@@ -6054,13 +6231,13 @@
               <a:graphicData uri="http://schemas.openxmlformats.org/drawingml/2006/picture">
                 <pic:pic>
                   <pic:nvPicPr>
-                    <pic:cNvPr descr="wtc1_manuscript_files/figure-docx/c_allocation-1.png" id="0" name="Picture"/>
+                    <pic:cNvPr descr="wtc1_manuscript_files/figure-docx/belowbar-1.png" id="0" name="Picture"/>
                     <pic:cNvPicPr>
                       <a:picLocks noChangeArrowheads="1" noChangeAspect="1"/>
                     </pic:cNvPicPr>
                   </pic:nvPicPr>
                   <pic:blipFill>
-                    <a:blip r:embed="rId52"/>
+                    <a:blip r:embed="rId53"/>
                     <a:stretch>
                       <a:fillRect/>
                     </a:stretch>
@@ -6093,63 +6270,7 @@
         <w:rPr>
           <w:b/>
         </w:rPr>
-        <w:t xml:space="preserve">Figure 4</w:t>
-      </w:r>
-      <w:r>
-        <w:t xml:space="preserve">.</w:t>
-      </w:r>
-    </w:p>
-    <w:p>
-      <w:r>
-        <w:drawing>
-          <wp:inline>
-            <wp:extent cx="5440680" cy="7767783"/>
-            <wp:effectExtent b="0" l="0" r="0" t="0"/>
-            <wp:docPr descr="" id="1" name="Picture"/>
-            <a:graphic>
-              <a:graphicData uri="http://schemas.openxmlformats.org/drawingml/2006/picture">
-                <pic:pic>
-                  <pic:nvPicPr>
-                    <pic:cNvPr descr="wtc1_manuscript_files/figure-docx/c_cumulative-1.png" id="0" name="Picture"/>
-                    <pic:cNvPicPr>
-                      <a:picLocks noChangeArrowheads="1" noChangeAspect="1"/>
-                    </pic:cNvPicPr>
-                  </pic:nvPicPr>
-                  <pic:blipFill>
-                    <a:blip r:embed="rId53"/>
-                    <a:stretch>
-                      <a:fillRect/>
-                    </a:stretch>
-                  </pic:blipFill>
-                  <pic:spPr bwMode="auto">
-                    <a:xfrm>
-                      <a:off x="0" y="0"/>
-                      <a:ext cx="5440680" cy="7767783"/>
-                    </a:xfrm>
-                    <a:prstGeom prst="rect">
-                      <a:avLst/>
-                    </a:prstGeom>
-                    <a:noFill/>
-                    <a:ln w="9525">
-                      <a:noFill/>
-                      <a:headEnd/>
-                      <a:tailEnd/>
-                    </a:ln>
-                  </pic:spPr>
-                </pic:pic>
-              </a:graphicData>
-            </a:graphic>
-          </wp:inline>
-        </w:drawing>
-      </w:r>
-      <w:r>
-        <w:br w:type="textWrapping"/>
-      </w:r>
-      <w:r>
-        <w:rPr>
-          <w:b/>
-        </w:rPr>
-        <w:t xml:space="preserve">Figure 5</w:t>
+        <w:t xml:space="preserve">Figure 6</w:t>
       </w:r>
       <w:r>
         <w:t xml:space="preserve">.</w:t>
@@ -6166,7 +6287,7 @@
               <a:graphicData uri="http://schemas.openxmlformats.org/drawingml/2006/picture">
                 <pic:pic>
                   <pic:nvPicPr>
-                    <pic:cNvPr descr="wtc1_manuscript_files/figure-docx/belowbar-1.png" id="0" name="Picture"/>
+                    <pic:cNvPr descr="wtc1_manuscript_files/figure-docx/tbcaflux-1.png" id="0" name="Picture"/>
                     <pic:cNvPicPr>
                       <a:picLocks noChangeArrowheads="1" noChangeAspect="1"/>
                     </pic:cNvPicPr>
@@ -6205,74 +6326,18 @@
         <w:rPr>
           <w:b/>
         </w:rPr>
-        <w:t xml:space="preserve">Figure 6</w:t>
+        <w:t xml:space="preserve">Figure 7</w:t>
       </w:r>
       <w:r>
         <w:t xml:space="preserve">.</w:t>
       </w:r>
     </w:p>
     <w:p>
-      <w:r>
-        <w:drawing>
-          <wp:inline>
-            <wp:extent cx="5440680" cy="5440680"/>
-            <wp:effectExtent b="0" l="0" r="0" t="0"/>
-            <wp:docPr descr="" id="1" name="Picture"/>
-            <a:graphic>
-              <a:graphicData uri="http://schemas.openxmlformats.org/drawingml/2006/picture">
-                <pic:pic>
-                  <pic:nvPicPr>
-                    <pic:cNvPr descr="wtc1_manuscript_files/figure-docx/tbcaflux-1.png" id="0" name="Picture"/>
-                    <pic:cNvPicPr>
-                      <a:picLocks noChangeArrowheads="1" noChangeAspect="1"/>
-                    </pic:cNvPicPr>
-                  </pic:nvPicPr>
-                  <pic:blipFill>
-                    <a:blip r:embed="rId55"/>
-                    <a:stretch>
-                      <a:fillRect/>
-                    </a:stretch>
-                  </pic:blipFill>
-                  <pic:spPr bwMode="auto">
-                    <a:xfrm>
-                      <a:off x="0" y="0"/>
-                      <a:ext cx="5440680" cy="5440680"/>
-                    </a:xfrm>
-                    <a:prstGeom prst="rect">
-                      <a:avLst/>
-                    </a:prstGeom>
-                    <a:noFill/>
-                    <a:ln w="9525">
-                      <a:noFill/>
-                      <a:headEnd/>
-                      <a:tailEnd/>
-                    </a:ln>
-                  </pic:spPr>
-                </pic:pic>
-              </a:graphicData>
-            </a:graphic>
-          </wp:inline>
-        </w:drawing>
-      </w:r>
-      <w:r>
-        <w:br w:type="textWrapping"/>
-      </w:r>
-      <w:r>
-        <w:rPr>
-          <w:b/>
-        </w:rPr>
-        <w:t xml:space="preserve">Figure 7</w:t>
-      </w:r>
-      <w:r>
-        <w:t xml:space="preserve">.</w:t>
-      </w:r>
-    </w:p>
-    <w:p>
       <w:pPr>
         <w:pStyle w:val="Heading1"/>
       </w:pPr>
-      <w:bookmarkStart w:id="56" w:name="supporting-information"/>
-      <w:bookmarkEnd w:id="56"/>
+      <w:bookmarkStart w:id="55" w:name="supporting-information"/>
+      <w:bookmarkEnd w:id="55"/>
       <w:r>
         <w:t xml:space="preserve">Supporting Information</w:t>
       </w:r>
@@ -6294,7 +6359,7 @@
                     </pic:cNvPicPr>
                   </pic:nvPicPr>
                   <pic:blipFill>
-                    <a:blip r:embed="rId57"/>
+                    <a:blip r:embed="rId56"/>
                     <a:stretch>
                       <a:fillRect/>
                     </a:stretch>
@@ -6337,8 +6402,8 @@
       <w:pPr>
         <w:pStyle w:val="Heading1"/>
       </w:pPr>
-      <w:bookmarkStart w:id="58" w:name="references"/>
-      <w:bookmarkEnd w:id="58"/>
+      <w:bookmarkStart w:id="57" w:name="references"/>
+      <w:bookmarkEnd w:id="57"/>
       <w:r>
         <w:t xml:space="preserve">References</w:t>
       </w:r>
@@ -6656,7 +6721,7 @@
       <w:r>
         <w:t xml:space="preserve"> </w:t>
       </w:r>
-      <w:hyperlink r:id="rId59">
+      <w:hyperlink r:id="rId58">
         <w:r>
           <w:rPr>
             <w:rStyle w:val="Link"/>
@@ -6977,7 +7042,7 @@
     </w:lvl>
   </w:abstractNum>
   <w:abstractNum w:abstractNumId="990">
-    <w:nsid w:val="3d9c34b6"/>
+    <w:nsid w:val="a03c4569"/>
     <w:multiLevelType w:val="multilevel"/>
     <w:lvl w:ilvl="0">
       <w:numFmt w:val="bullet"/>

</xml_diff>

<commit_message>
added shaded area to tbcaflux to see drought
added discussion paragraphs to manuscript
</commit_message>
<xml_diff>
--- a/manuscript/wtc1_manuscript.docx
+++ b/manuscript/wtc1_manuscript.docx
@@ -455,7 +455,22 @@
         <w:t xml:space="preserve"> </w:t>
       </w:r>
       <w:r>
-        <w:t xml:space="preserve">(Franklin et al. 2012, Mäkelä 2012)</w:t>
+        <w:t xml:space="preserve">(Franklin et al. 2012, M</w:t>
+      </w:r>
+      <w:r>
+        <w:t xml:space="preserve">ä</w:t>
+      </w:r>
+      <w:r>
+        <w:t xml:space="preserve">kel</w:t>
+      </w:r>
+      <w:r>
+        <w:t xml:space="preserve">ä</w:t>
+      </w:r>
+      <w:r>
+        <w:t xml:space="preserve"> </w:t>
+      </w:r>
+      <w:r>
+        <w:t xml:space="preserve">2012)</w:t>
       </w:r>
       <w:r>
         <w:t xml:space="preserve">. Partitioning coefficients or fixed fractions of assimilation to individual components are often used in process-based models of forest C cycling</w:t>
@@ -544,7 +559,7 @@
         <w:t xml:space="preserve"> </w:t>
       </w:r>
       <w:r>
-        <w:t xml:space="preserve">concluded that on average allocation to stem, root, or leaf mass fractions did not change in plants grown under elevated C</w:t>
+        <w:t xml:space="preserve">concluded that on average biomass partitioning to stem, root, or leaf mass fractions did not change in plants grown under elevated C</w:t>
       </w:r>
       <w:r>
         <w:rPr>
@@ -1473,7 +1488,22 @@
         </m:r>
       </m:oMath>
       <w:r>
-        <w:t xml:space="preserve">, see Mäkelä 1997)</w:t>
+        <w:t xml:space="preserve">, see M</w:t>
+      </w:r>
+      <w:r>
+        <w:t xml:space="preserve">ä</w:t>
+      </w:r>
+      <w:r>
+        <w:t xml:space="preserve">kel</w:t>
+      </w:r>
+      <w:r>
+        <w:t xml:space="preserve">ä</w:t>
+      </w:r>
+      <w:r>
+        <w:t xml:space="preserve"> </w:t>
+      </w:r>
+      <w:r>
+        <w:t xml:space="preserve">1997)</w:t>
       </w:r>
       <w:r>
         <w:t xml:space="preserve"> </w:t>
@@ -5089,11 +5119,463 @@
       </w:r>
     </w:p>
     <w:p>
+      <w:r>
+        <w:t xml:space="preserve">Utilizing the WTC experimental design we show that biomass partitioning and C allocation were differentially affected by eC</w:t>
+      </w:r>
+      <w:r>
+        <w:rPr>
+          <w:vertAlign w:val="subscript"/>
+        </w:rPr>
+        <w:t xml:space="preserve">a</w:t>
+      </w:r>
+      <w:r>
+        <w:t xml:space="preserve"> </w:t>
+      </w:r>
+      <w:r>
+        <w:t xml:space="preserve">in a Eucalyptus species. We detected minimal effects of the drought treatment on total tree C flux, biomass partitioning or C allocation, despite previous findings of negative effects of drought on leaf and canopy physiology</w:t>
+      </w:r>
+      <w:r>
+        <w:t xml:space="preserve"> </w:t>
+      </w:r>
+      <w:r>
+        <w:t xml:space="preserve">(see Duursma et al. 2011, Crous et al. 2012)</w:t>
+      </w:r>
+      <w:r>
+        <w:t xml:space="preserve">. Using a novel methodological framework, we show that TBCA was unchanged by either eC</w:t>
+      </w:r>
+      <w:r>
+        <w:rPr>
+          <w:vertAlign w:val="subscript"/>
+        </w:rPr>
+        <w:t xml:space="preserve">a</w:t>
+      </w:r>
+      <w:r>
+        <w:t xml:space="preserve"> </w:t>
+      </w:r>
+      <w:r>
+        <w:t xml:space="preserve">or drought over the final eleven months of the experiment and remained constant across daily times steps. By combining mass balance approaches with novel measurements of whole tree C flux we highlight how impacts to C allocation of a component tissue may not always result in similar changes to tissue biomass production over longer time periods. The consistency of TBCA, at both daily and annual time scales, suggests that TBCA may not be as sensitive to the effects of climate changes as previously thought.</w:t>
+      </w:r>
+    </w:p>
+    <w:p>
+      <w:pPr>
+        <w:pStyle w:val="Heading2"/>
+      </w:pPr>
+      <w:bookmarkStart w:id="44" w:name="do-biomass-partitioning-and-c-allocation-respond-the-same-to-climate-change"/>
+      <w:bookmarkEnd w:id="44"/>
+      <w:r>
+        <w:t xml:space="preserve">Do biomass partitioning and C allocation respond the same to climate change</w:t>
+      </w:r>
+    </w:p>
+    <w:p>
+      <w:r>
+        <w:t xml:space="preserve">Here, we used final harvest biomass to determine patterns of biomass partitioning to leaves, stems and roots. We then combined cumulative tree C fluxes with tissue biomass production and turnover to measure C allocation to stems, leaves and total belowground pools, via mass balance. This approach allowed us to evaluate the impacts of climate change treatments on these two fundamentally different processes affecting overall tree growth. This is because there are many possible fates for C assimilates and only one of these is the production of plant biomass</w:t>
+      </w:r>
+      <w:r>
+        <w:t xml:space="preserve"> </w:t>
+      </w:r>
+      <w:r>
+        <w:t xml:space="preserve">(</w:t>
+      </w:r>
+      <w:r>
+        <w:rPr>
+          <w:b/>
+        </w:rPr>
+        <w:t xml:space="preserve">???</w:t>
+      </w:r>
+      <w:r>
+        <w:t xml:space="preserve">)</w:t>
+      </w:r>
+      <w:r>
+        <w:t xml:space="preserve">. Changes in C allocation encompass effects of tissue turnover, the storage and use of carbohydrates, root exudation to stimulate microbial activity, with each representing significant tree and ecosystem responses to environmental change. Thus, patterns in biomass partitioning and C allocation may not be consistent with respect to the tissue or ecosystem pool in question, which contributes to the current uncertainty in modelling tree growth responses to interacting climate change factors.</w:t>
+      </w:r>
+    </w:p>
+    <w:p>
+      <w:r>
+        <w:br w:type="textWrapping"/>
+      </w:r>
+      <w:r>
+        <w:t xml:space="preserve">We found that SMF increased with total plant size and surprisingly was reduced in eC</w:t>
+      </w:r>
+      <w:r>
+        <w:rPr>
+          <w:vertAlign w:val="subscript"/>
+        </w:rPr>
+        <w:t xml:space="preserve">a</w:t>
+      </w:r>
+      <w:r>
+        <w:t xml:space="preserve"> </w:t>
+      </w:r>
+      <w:r>
+        <w:t xml:space="preserve">treatments. Opposite responses of stem growth under eC</w:t>
+      </w:r>
+      <w:r>
+        <w:rPr>
+          <w:vertAlign w:val="subscript"/>
+        </w:rPr>
+        <w:t xml:space="preserve">a</w:t>
+      </w:r>
+      <w:r>
+        <w:t xml:space="preserve"> </w:t>
+      </w:r>
+      <w:r>
+        <w:t xml:space="preserve">have been found across different forested FACE experiments, including no effect in a mixed deciduous forest at WEB-FACE</w:t>
+      </w:r>
+      <w:r>
+        <w:t xml:space="preserve"> </w:t>
+      </w:r>
+      <w:r>
+        <w:t xml:space="preserve">(K</w:t>
+      </w:r>
+      <w:r>
+        <w:t xml:space="preserve">ö</w:t>
+      </w:r>
+      <w:r>
+        <w:t xml:space="preserve">rner et al. 2005)</w:t>
+      </w:r>
+      <w:r>
+        <w:t xml:space="preserve"> </w:t>
+      </w:r>
+      <w:r>
+        <w:t xml:space="preserve">and a positive enhancement in a loblolly pine forest at duke FACE</w:t>
+      </w:r>
+      <w:r>
+        <w:t xml:space="preserve"> </w:t>
+      </w:r>
+      <w:r>
+        <w:t xml:space="preserve">(DeLucia et al. 2005)</w:t>
+      </w:r>
+      <w:r>
+        <w:t xml:space="preserve">. As a result, it is possible that observed patterns in SMF were related to allometric trajectories as a function of plant size</w:t>
+      </w:r>
+      <w:r>
+        <w:t xml:space="preserve"> </w:t>
+      </w:r>
+      <w:r>
+        <w:t xml:space="preserve">(Tjoelker et al. 1998, M</w:t>
+      </w:r>
+      <w:r>
+        <w:t xml:space="preserve">ü</w:t>
+      </w:r>
+      <w:r>
+        <w:t xml:space="preserve">ller et al. 2000)</w:t>
+      </w:r>
+      <w:r>
+        <w:t xml:space="preserve"> </w:t>
+      </w:r>
+      <w:r>
+        <w:t xml:space="preserve">more than direct effects of eC</w:t>
+      </w:r>
+      <w:r>
+        <w:rPr>
+          <w:vertAlign w:val="subscript"/>
+        </w:rPr>
+        <w:t xml:space="preserve">a</w:t>
+      </w:r>
+      <w:r>
+        <w:t xml:space="preserve"> </w:t>
+      </w:r>
+      <w:r>
+        <w:t xml:space="preserve">on stem biomass production. We found that C allocation to stems was unaffected by eC</w:t>
+      </w:r>
+      <w:r>
+        <w:rPr>
+          <w:vertAlign w:val="subscript"/>
+        </w:rPr>
+        <w:t xml:space="preserve">a</w:t>
+      </w:r>
+      <w:r>
+        <w:t xml:space="preserve"> </w:t>
+      </w:r>
+      <w:r>
+        <w:t xml:space="preserve">which infers that patterns in SMF were a consequence of size-dependent relationships between larger aC</w:t>
+      </w:r>
+      <w:r>
+        <w:rPr>
+          <w:vertAlign w:val="subscript"/>
+        </w:rPr>
+        <w:t xml:space="preserve">a</w:t>
+      </w:r>
+      <w:r>
+        <w:t xml:space="preserve"> </w:t>
+      </w:r>
+      <w:r>
+        <w:t xml:space="preserve">trees compared to smaller eC</w:t>
+      </w:r>
+      <w:r>
+        <w:rPr>
+          <w:vertAlign w:val="subscript"/>
+        </w:rPr>
+        <w:t xml:space="preserve">a</w:t>
+      </w:r>
+      <w:r>
+        <w:t xml:space="preserve"> </w:t>
+      </w:r>
+      <w:r>
+        <w:t xml:space="preserve">trees. Trees in this experiment followed commonly observed developmental patterns in biomass partitioning, with increases in SMF and decreases in LMF as tree became larger</w:t>
+      </w:r>
+      <w:r>
+        <w:t xml:space="preserve"> </w:t>
+      </w:r>
+      <w:r>
+        <w:t xml:space="preserve">(Poorter et al. 2015)</w:t>
+      </w:r>
+      <w:r>
+        <w:t xml:space="preserve">. Thus, it is likely that eC</w:t>
+      </w:r>
+      <w:r>
+        <w:rPr>
+          <w:vertAlign w:val="subscript"/>
+        </w:rPr>
+        <w:t xml:space="preserve">a</w:t>
+      </w:r>
+      <w:r>
+        <w:t xml:space="preserve"> </w:t>
+      </w:r>
+      <w:r>
+        <w:t xml:space="preserve">negatively affected other tree or ecosystem processes, unrelated to stem production, which first decreased overall tree size.</w:t>
+      </w:r>
+    </w:p>
+    <w:p>
+      <w:r>
+        <w:br w:type="textWrapping"/>
+      </w:r>
+      <w:r>
+        <w:t xml:space="preserve">Contrary to expectation we found that both LMF and C allocation to leaves increased under eC</w:t>
+      </w:r>
+      <w:r>
+        <w:rPr>
+          <w:vertAlign w:val="subscript"/>
+        </w:rPr>
+        <w:t xml:space="preserve">a</w:t>
+      </w:r>
+      <w:r>
+        <w:t xml:space="preserve">. As leaf production and turnover were not subsequently affected in the smaller eC</w:t>
+      </w:r>
+      <w:r>
+        <w:rPr>
+          <w:vertAlign w:val="subscript"/>
+        </w:rPr>
+        <w:t xml:space="preserve">a</w:t>
+      </w:r>
+      <w:r>
+        <w:t xml:space="preserve"> </w:t>
+      </w:r>
+      <w:r>
+        <w:t xml:space="preserve">trees, it is likely that changes in other physiological processes were necessary to explain observed increases leaf C allocation. Leaf respiration during the day was increased under eC</w:t>
+      </w:r>
+      <w:r>
+        <w:rPr>
+          <w:vertAlign w:val="subscript"/>
+        </w:rPr>
+        <w:t xml:space="preserve">a</w:t>
+      </w:r>
+      <w:r>
+        <w:t xml:space="preserve"> </w:t>
+      </w:r>
+      <w:r>
+        <w:t xml:space="preserve">in this study</w:t>
+      </w:r>
+      <w:r>
+        <w:t xml:space="preserve"> </w:t>
+      </w:r>
+      <w:r>
+        <w:t xml:space="preserve">(Crous et al. 2012)</w:t>
+      </w:r>
+      <w:r>
+        <w:t xml:space="preserve">, similar to other studies</w:t>
+      </w:r>
+      <w:r>
+        <w:t xml:space="preserve"> </w:t>
+      </w:r>
+      <w:r>
+        <w:t xml:space="preserve">(see Davey et al. 2004, Gonzalez-Meler et al. 2004, Leakey et al. 2009)</w:t>
+      </w:r>
+      <w:r>
+        <w:t xml:space="preserve">, and was attributed to higher energy demand from increased photosynthesis rates. This potential increase in C demand could account for observed increases in C allocation, however, respiration rates would need to increase relative to photosynthesis rates</w:t>
+      </w:r>
+      <w:r>
+        <w:t xml:space="preserve"> </w:t>
+      </w:r>
+      <w:r>
+        <w:t xml:space="preserve">(as in Wang et al. 2001)</w:t>
+      </w:r>
+      <w:r>
+        <w:t xml:space="preserve"> </w:t>
+      </w:r>
+      <w:r>
+        <w:t xml:space="preserve">for the entire canopy. In addition, concentrations of leaf non-structural carbohydrates (TNC) are known to increase in under eC~a</w:t>
+      </w:r>
+      <w:r>
+        <w:t xml:space="preserve"> </w:t>
+      </w:r>
+      <w:r>
+        <w:t xml:space="preserve">(Roden and Ball 1996, Picon et al. 1997, Poorter et al. 1997, Loewe et al. 2000, Walter et al. 2005)</w:t>
+      </w:r>
+      <w:r>
+        <w:t xml:space="preserve">. Increased C allocation to leaves could result an increase in TNC, which could fulfil increased canopy respiratory demands or meet sink demands of other tissues. Contrary to stems, these results highlight how changes in tissue C allocation can respond to climate change factors without measureable effects on harvested biomass.</w:t>
+      </w:r>
+    </w:p>
+    <w:p>
+      <w:pPr>
+        <w:pStyle w:val="Heading2"/>
+      </w:pPr>
+      <w:bookmarkStart w:id="45" w:name="tbca-response-to-climate-change-in-a-single-tree-ecosystem"/>
+      <w:bookmarkEnd w:id="45"/>
+      <w:r>
+        <w:t xml:space="preserve">TBCA response to climate change in a single-tree ecosystem</w:t>
+      </w:r>
+    </w:p>
+    <w:p>
+      <w:r>
+        <w:t xml:space="preserve">Despite increased attention of the effects of climate change on belowground processes, the difficulty in measuring TBCA currently hinders our ability to make well-founded empirical conclusions. One of our specific objectives was to use a novel method to calculate TBCA to test the hypothesis that TBCA was enhanced under eC~a and then to evaluate potential shifts in TBCA across shorter times scales. For example, changes in TBCA to eC</w:t>
+      </w:r>
+      <w:r>
+        <w:rPr>
+          <w:vertAlign w:val="subscript"/>
+        </w:rPr>
+        <w:t xml:space="preserve">a</w:t>
+      </w:r>
+      <w:r>
+        <w:t xml:space="preserve"> </w:t>
+      </w:r>
+      <w:r>
+        <w:t xml:space="preserve">or drought could occur as sustained or pulsed responses through time. Enhancement of TBCA has been reported across forested FACE experiments but the single tree ecosystem design of the WTC allowed us to evaluate the effects of climate change factors without the inherent environmental complexity of a forest community. The unique design of the WTC allowed us to track TBCA as a cumulative total and across daily time steps over an eleven month period, both of which should improve representation of C allocation in models.</w:t>
+      </w:r>
+    </w:p>
+    <w:p>
+      <w:r>
+        <w:br w:type="textWrapping"/>
+      </w:r>
+      <w:r>
+        <w:t xml:space="preserve">With high resolution flux data and reliable estimates of aboveground dry mass production we show that cumulative TBCA was not affected by eC</w:t>
+      </w:r>
+      <w:r>
+        <w:rPr>
+          <w:vertAlign w:val="subscript"/>
+        </w:rPr>
+        <w:t xml:space="preserve">a</w:t>
+      </w:r>
+      <w:r>
+        <w:t xml:space="preserve"> </w:t>
+      </w:r>
+      <w:r>
+        <w:t xml:space="preserve">or drought across the final eleven months of the experiment. Contrary to expectation, we detected minimal effects of eC</w:t>
+      </w:r>
+      <w:r>
+        <w:rPr>
+          <w:vertAlign w:val="subscript"/>
+        </w:rPr>
+        <w:t xml:space="preserve">a</w:t>
+      </w:r>
+      <w:r>
+        <w:t xml:space="preserve"> </w:t>
+      </w:r>
+      <w:r>
+        <w:t xml:space="preserve">or drought on root biomass partitioning, although we did not differentiate fine and coarse roots pools. Although our findings disagree with results from forested FACE experiments</w:t>
+      </w:r>
+      <w:r>
+        <w:t xml:space="preserve"> </w:t>
+      </w:r>
+      <w:r>
+        <w:t xml:space="preserve">(see Palmroth et al. 2006)</w:t>
+      </w:r>
+      <w:r>
+        <w:t xml:space="preserve">, comparing a single tree ecosystem with evidence from forest ecosystem experiments should be made with caution. Nevertheless, we show that TBCA in Eucalyptus trees may be less sensitive to climate change factors than expected over a ~1 year period. However, a lack of cumulative change in TBCA does not necessarily infer that belowground processes were not affected by either treatment. In trees under drought stress, TBCA might increase with higher allocation to root systems to alleviate water stress</w:t>
+      </w:r>
+      <w:r>
+        <w:t xml:space="preserve"> </w:t>
+      </w:r>
+      <w:r>
+        <w:t xml:space="preserve">(Poorter et al. 2012)</w:t>
+      </w:r>
+      <w:r>
+        <w:t xml:space="preserve">, which could by offset increased root mortality and turnover [marshall1986drought; meier2008belowground], reduced root exudation</w:t>
+      </w:r>
+      <w:r>
+        <w:t xml:space="preserve"> </w:t>
+      </w:r>
+      <w:r>
+        <w:t xml:space="preserve">(Iversen and Norby 2014)</w:t>
+      </w:r>
+      <w:r>
+        <w:t xml:space="preserve"> </w:t>
+      </w:r>
+      <w:r>
+        <w:t xml:space="preserve">or reduced C demand via decreases in root respiration rates [burton1998]. Alternatively, the lack of belowground competition for soil mineral resources in this single tree system might have delayed enhancement of TBCA to eC</w:t>
+      </w:r>
+      <w:r>
+        <w:rPr>
+          <w:vertAlign w:val="subscript"/>
+        </w:rPr>
+        <w:t xml:space="preserve">a</w:t>
+      </w:r>
+      <w:r>
+        <w:t xml:space="preserve"> </w:t>
+      </w:r>
+      <w:r>
+        <w:t xml:space="preserve">treatments, such as enhanced root production and exudation.</w:t>
+      </w:r>
+    </w:p>
+    <w:p>
+      <w:r>
+        <w:br w:type="textWrapping"/>
+      </w:r>
+      <w:r>
+        <w:t xml:space="preserve">With estimations of daily aboveground C accrual and measured cumulative whole tree C flux we were then able to uniquely track dynamic short term effects of eC</w:t>
+      </w:r>
+      <w:r>
+        <w:rPr>
+          <w:vertAlign w:val="subscript"/>
+        </w:rPr>
+        <w:t xml:space="preserve">a</w:t>
+      </w:r>
+      <w:r>
+        <w:t xml:space="preserve"> </w:t>
+      </w:r>
+      <w:r>
+        <w:t xml:space="preserve">or drought on TBCA. Across daily time steps, we observed a relatively constant fraction of total tree C flux distributed to TBCA over a period of eleven months. The ability to calculate TBCA as a simple residual between observed aboveground processes gives us reliable estimates of the absolute amount of C distributed belowground each day, which appear to be insensitive to sustained eC</w:t>
+      </w:r>
+      <w:r>
+        <w:rPr>
+          <w:vertAlign w:val="subscript"/>
+        </w:rPr>
+        <w:t xml:space="preserve">a</w:t>
+      </w:r>
+      <w:r>
+        <w:t xml:space="preserve"> </w:t>
+      </w:r>
+      <w:r>
+        <w:t xml:space="preserve">fumigation and a four month drought. Similar, to palmroth et al.</w:t>
+      </w:r>
+      <w:r>
+        <w:t xml:space="preserve"> </w:t>
+      </w:r>
+      <w:r>
+        <w:t xml:space="preserve">(2006)</w:t>
+      </w:r>
+      <w:r>
+        <w:t xml:space="preserve"> </w:t>
+      </w:r>
+      <w:r>
+        <w:t xml:space="preserve">we cannot quantify allocation to specific belowground pools, but our approach with the WTC design does not have to make assumptions about C residency time in any tissue or soil component. As a result, the consistency of TBCA across daily intervals along with lack of a cumulative response of TBCA raises questions about the regularity of belowground response to climate change often reported. Our results confirm the need for more reliable estimates of TBCA in future studies, which are crucial for predicting forest responses to climate change.</w:t>
+      </w:r>
+    </w:p>
+    <w:p>
+      <w:pPr>
+        <w:pStyle w:val="Heading2"/>
+      </w:pPr>
+      <w:bookmarkStart w:id="46" w:name="summary"/>
+      <w:bookmarkEnd w:id="46"/>
+      <w:r>
+        <w:t xml:space="preserve">Summary</w:t>
+      </w:r>
+    </w:p>
+    <w:p>
       <w:pPr>
         <w:pStyle w:val="Heading1"/>
       </w:pPr>
-      <w:bookmarkStart w:id="44" w:name="list-of-tables"/>
-      <w:bookmarkEnd w:id="44"/>
+      <w:bookmarkStart w:id="47" w:name="list-of-tables"/>
+      <w:bookmarkEnd w:id="47"/>
       <w:r>
         <w:t xml:space="preserve">List of Tables</w:t>
       </w:r>
@@ -5149,8 +5631,8 @@
       <w:pPr>
         <w:pStyle w:val="Heading1"/>
       </w:pPr>
-      <w:bookmarkStart w:id="45" w:name="list-of-figures"/>
-      <w:bookmarkEnd w:id="45"/>
+      <w:bookmarkStart w:id="48" w:name="list-of-figures"/>
+      <w:bookmarkEnd w:id="48"/>
       <w:r>
         <w:t xml:space="preserve">List of Figures</w:t>
       </w:r>
@@ -5316,8 +5798,8 @@
       <w:pPr>
         <w:pStyle w:val="Heading1"/>
       </w:pPr>
-      <w:bookmarkStart w:id="46" w:name="tables"/>
-      <w:bookmarkEnd w:id="46"/>
+      <w:bookmarkStart w:id="49" w:name="tables"/>
+      <w:bookmarkEnd w:id="49"/>
       <w:r>
         <w:t xml:space="preserve">Tables</w:t>
       </w:r>
@@ -6106,8 +6588,8 @@
       <w:pPr>
         <w:pStyle w:val="Heading1"/>
       </w:pPr>
-      <w:bookmarkStart w:id="47" w:name="figures"/>
-      <w:bookmarkEnd w:id="47"/>
+      <w:bookmarkStart w:id="50" w:name="figures"/>
+      <w:bookmarkEnd w:id="50"/>
       <w:r>
         <w:t xml:space="preserve">Figures</w:t>
       </w:r>
@@ -6124,174 +6606,6 @@
                 <pic:pic>
                   <pic:nvPicPr>
                     <pic:cNvPr descr="wtc1_manuscript_files/figure-docx/fluxmass-1.png" id="0" name="Picture"/>
-                    <pic:cNvPicPr>
-                      <a:picLocks noChangeArrowheads="1" noChangeAspect="1"/>
-                    </pic:cNvPicPr>
-                  </pic:nvPicPr>
-                  <pic:blipFill>
-                    <a:blip r:embed="rId48"/>
-                    <a:stretch>
-                      <a:fillRect/>
-                    </a:stretch>
-                  </pic:blipFill>
-                  <pic:spPr bwMode="auto">
-                    <a:xfrm>
-                      <a:off x="0" y="0"/>
-                      <a:ext cx="5440680" cy="5440680"/>
-                    </a:xfrm>
-                    <a:prstGeom prst="rect">
-                      <a:avLst/>
-                    </a:prstGeom>
-                    <a:noFill/>
-                    <a:ln w="9525">
-                      <a:noFill/>
-                      <a:headEnd/>
-                      <a:tailEnd/>
-                    </a:ln>
-                  </pic:spPr>
-                </pic:pic>
-              </a:graphicData>
-            </a:graphic>
-          </wp:inline>
-        </w:drawing>
-      </w:r>
-      <w:r>
-        <w:br w:type="textWrapping"/>
-      </w:r>
-      <w:r>
-        <w:rPr>
-          <w:b/>
-        </w:rPr>
-        <w:t xml:space="preserve">Figure 1</w:t>
-      </w:r>
-      <w:r>
-        <w:t xml:space="preserve">.</w:t>
-      </w:r>
-    </w:p>
-    <w:p>
-      <w:r>
-        <w:drawing>
-          <wp:inline>
-            <wp:extent cx="5440680" cy="5440680"/>
-            <wp:effectExtent b="0" l="0" r="0" t="0"/>
-            <wp:docPr descr="" id="1" name="Picture"/>
-            <a:graphic>
-              <a:graphicData uri="http://schemas.openxmlformats.org/drawingml/2006/picture">
-                <pic:pic>
-                  <pic:nvPicPr>
-                    <pic:cNvPr descr="wtc1_manuscript_files/figure-docx/leafarea-1.png" id="0" name="Picture"/>
-                    <pic:cNvPicPr>
-                      <a:picLocks noChangeArrowheads="1" noChangeAspect="1"/>
-                    </pic:cNvPicPr>
-                  </pic:nvPicPr>
-                  <pic:blipFill>
-                    <a:blip r:embed="rId49"/>
-                    <a:stretch>
-                      <a:fillRect/>
-                    </a:stretch>
-                  </pic:blipFill>
-                  <pic:spPr bwMode="auto">
-                    <a:xfrm>
-                      <a:off x="0" y="0"/>
-                      <a:ext cx="5440680" cy="5440680"/>
-                    </a:xfrm>
-                    <a:prstGeom prst="rect">
-                      <a:avLst/>
-                    </a:prstGeom>
-                    <a:noFill/>
-                    <a:ln w="9525">
-                      <a:noFill/>
-                      <a:headEnd/>
-                      <a:tailEnd/>
-                    </a:ln>
-                  </pic:spPr>
-                </pic:pic>
-              </a:graphicData>
-            </a:graphic>
-          </wp:inline>
-        </w:drawing>
-      </w:r>
-      <w:r>
-        <w:br w:type="textWrapping"/>
-      </w:r>
-      <w:r>
-        <w:rPr>
-          <w:b/>
-        </w:rPr>
-        <w:t xml:space="preserve">Figure 2</w:t>
-      </w:r>
-      <w:r>
-        <w:t xml:space="preserve">.</w:t>
-      </w:r>
-    </w:p>
-    <w:p>
-      <w:r>
-        <w:drawing>
-          <wp:inline>
-            <wp:extent cx="5440680" cy="5440680"/>
-            <wp:effectExtent b="0" l="0" r="0" t="0"/>
-            <wp:docPr descr="" id="1" name="Picture"/>
-            <a:graphic>
-              <a:graphicData uri="http://schemas.openxmlformats.org/drawingml/2006/picture">
-                <pic:pic>
-                  <pic:nvPicPr>
-                    <pic:cNvPr descr="wtc1_manuscript_files/figure-docx/fluxla-1.png" id="0" name="Picture"/>
-                    <pic:cNvPicPr>
-                      <a:picLocks noChangeArrowheads="1" noChangeAspect="1"/>
-                    </pic:cNvPicPr>
-                  </pic:nvPicPr>
-                  <pic:blipFill>
-                    <a:blip r:embed="rId50"/>
-                    <a:stretch>
-                      <a:fillRect/>
-                    </a:stretch>
-                  </pic:blipFill>
-                  <pic:spPr bwMode="auto">
-                    <a:xfrm>
-                      <a:off x="0" y="0"/>
-                      <a:ext cx="5440680" cy="5440680"/>
-                    </a:xfrm>
-                    <a:prstGeom prst="rect">
-                      <a:avLst/>
-                    </a:prstGeom>
-                    <a:noFill/>
-                    <a:ln w="9525">
-                      <a:noFill/>
-                      <a:headEnd/>
-                      <a:tailEnd/>
-                    </a:ln>
-                  </pic:spPr>
-                </pic:pic>
-              </a:graphicData>
-            </a:graphic>
-          </wp:inline>
-        </w:drawing>
-      </w:r>
-      <w:r>
-        <w:br w:type="textWrapping"/>
-      </w:r>
-      <w:r>
-        <w:rPr>
-          <w:b/>
-        </w:rPr>
-        <w:t xml:space="preserve">Figure 3</w:t>
-      </w:r>
-      <w:r>
-        <w:t xml:space="preserve">.</w:t>
-      </w:r>
-    </w:p>
-    <w:p>
-      <w:r>
-        <w:drawing>
-          <wp:inline>
-            <wp:extent cx="5440680" cy="5440680"/>
-            <wp:effectExtent b="0" l="0" r="0" t="0"/>
-            <wp:docPr descr="" id="1" name="Picture"/>
-            <a:graphic>
-              <a:graphicData uri="http://schemas.openxmlformats.org/drawingml/2006/picture">
-                <pic:pic>
-                  <pic:nvPicPr>
-                    <pic:cNvPr descr="wtc1_manuscript_files/figure-docx/c_allocation-1.png" id="0" name="Picture"/>
                     <pic:cNvPicPr>
                       <a:picLocks noChangeArrowheads="1" noChangeAspect="1"/>
                     </pic:cNvPicPr>
@@ -6330,7 +6644,7 @@
         <w:rPr>
           <w:b/>
         </w:rPr>
-        <w:t xml:space="preserve">Figure 4</w:t>
+        <w:t xml:space="preserve">Figure 1</w:t>
       </w:r>
       <w:r>
         <w:t xml:space="preserve">.</w:t>
@@ -6340,14 +6654,14 @@
       <w:r>
         <w:drawing>
           <wp:inline>
-            <wp:extent cx="5440680" cy="7767783"/>
+            <wp:extent cx="5440680" cy="5440680"/>
             <wp:effectExtent b="0" l="0" r="0" t="0"/>
             <wp:docPr descr="" id="1" name="Picture"/>
             <a:graphic>
               <a:graphicData uri="http://schemas.openxmlformats.org/drawingml/2006/picture">
                 <pic:pic>
                   <pic:nvPicPr>
-                    <pic:cNvPr descr="wtc1_manuscript_files/figure-docx/c_cumulative-1.png" id="0" name="Picture"/>
+                    <pic:cNvPr descr="wtc1_manuscript_files/figure-docx/leafarea-1.png" id="0" name="Picture"/>
                     <pic:cNvPicPr>
                       <a:picLocks noChangeArrowheads="1" noChangeAspect="1"/>
                     </pic:cNvPicPr>
@@ -6361,7 +6675,7 @@
                   <pic:spPr bwMode="auto">
                     <a:xfrm>
                       <a:off x="0" y="0"/>
-                      <a:ext cx="5440680" cy="7767783"/>
+                      <a:ext cx="5440680" cy="5440680"/>
                     </a:xfrm>
                     <a:prstGeom prst="rect">
                       <a:avLst/>
@@ -6386,7 +6700,7 @@
         <w:rPr>
           <w:b/>
         </w:rPr>
-        <w:t xml:space="preserve">Figure 5</w:t>
+        <w:t xml:space="preserve">Figure 2</w:t>
       </w:r>
       <w:r>
         <w:t xml:space="preserve">.</w:t>
@@ -6403,7 +6717,7 @@
               <a:graphicData uri="http://schemas.openxmlformats.org/drawingml/2006/picture">
                 <pic:pic>
                   <pic:nvPicPr>
-                    <pic:cNvPr descr="wtc1_manuscript_files/figure-docx/belowbar-1.png" id="0" name="Picture"/>
+                    <pic:cNvPr descr="wtc1_manuscript_files/figure-docx/fluxla-1.png" id="0" name="Picture"/>
                     <pic:cNvPicPr>
                       <a:picLocks noChangeArrowheads="1" noChangeAspect="1"/>
                     </pic:cNvPicPr>
@@ -6442,7 +6756,7 @@
         <w:rPr>
           <w:b/>
         </w:rPr>
-        <w:t xml:space="preserve">Figure 6</w:t>
+        <w:t xml:space="preserve">Figure 3</w:t>
       </w:r>
       <w:r>
         <w:t xml:space="preserve">.</w:t>
@@ -6459,7 +6773,7 @@
               <a:graphicData uri="http://schemas.openxmlformats.org/drawingml/2006/picture">
                 <pic:pic>
                   <pic:nvPicPr>
-                    <pic:cNvPr descr="wtc1_manuscript_files/figure-docx/tbcaflux-1.png" id="0" name="Picture"/>
+                    <pic:cNvPr descr="wtc1_manuscript_files/figure-docx/c_allocation-1.png" id="0" name="Picture"/>
                     <pic:cNvPicPr>
                       <a:picLocks noChangeArrowheads="1" noChangeAspect="1"/>
                     </pic:cNvPicPr>
@@ -6498,6 +6812,174 @@
         <w:rPr>
           <w:b/>
         </w:rPr>
+        <w:t xml:space="preserve">Figure 4</w:t>
+      </w:r>
+      <w:r>
+        <w:t xml:space="preserve">.</w:t>
+      </w:r>
+    </w:p>
+    <w:p>
+      <w:r>
+        <w:drawing>
+          <wp:inline>
+            <wp:extent cx="5440680" cy="7767783"/>
+            <wp:effectExtent b="0" l="0" r="0" t="0"/>
+            <wp:docPr descr="" id="1" name="Picture"/>
+            <a:graphic>
+              <a:graphicData uri="http://schemas.openxmlformats.org/drawingml/2006/picture">
+                <pic:pic>
+                  <pic:nvPicPr>
+                    <pic:cNvPr descr="wtc1_manuscript_files/figure-docx/c_cumulative-1.png" id="0" name="Picture"/>
+                    <pic:cNvPicPr>
+                      <a:picLocks noChangeArrowheads="1" noChangeAspect="1"/>
+                    </pic:cNvPicPr>
+                  </pic:nvPicPr>
+                  <pic:blipFill>
+                    <a:blip r:embed="rId55"/>
+                    <a:stretch>
+                      <a:fillRect/>
+                    </a:stretch>
+                  </pic:blipFill>
+                  <pic:spPr bwMode="auto">
+                    <a:xfrm>
+                      <a:off x="0" y="0"/>
+                      <a:ext cx="5440680" cy="7767783"/>
+                    </a:xfrm>
+                    <a:prstGeom prst="rect">
+                      <a:avLst/>
+                    </a:prstGeom>
+                    <a:noFill/>
+                    <a:ln w="9525">
+                      <a:noFill/>
+                      <a:headEnd/>
+                      <a:tailEnd/>
+                    </a:ln>
+                  </pic:spPr>
+                </pic:pic>
+              </a:graphicData>
+            </a:graphic>
+          </wp:inline>
+        </w:drawing>
+      </w:r>
+      <w:r>
+        <w:br w:type="textWrapping"/>
+      </w:r>
+      <w:r>
+        <w:rPr>
+          <w:b/>
+        </w:rPr>
+        <w:t xml:space="preserve">Figure 5</w:t>
+      </w:r>
+      <w:r>
+        <w:t xml:space="preserve">.</w:t>
+      </w:r>
+    </w:p>
+    <w:p>
+      <w:r>
+        <w:drawing>
+          <wp:inline>
+            <wp:extent cx="5440680" cy="5440680"/>
+            <wp:effectExtent b="0" l="0" r="0" t="0"/>
+            <wp:docPr descr="" id="1" name="Picture"/>
+            <a:graphic>
+              <a:graphicData uri="http://schemas.openxmlformats.org/drawingml/2006/picture">
+                <pic:pic>
+                  <pic:nvPicPr>
+                    <pic:cNvPr descr="wtc1_manuscript_files/figure-docx/belowbar-1.png" id="0" name="Picture"/>
+                    <pic:cNvPicPr>
+                      <a:picLocks noChangeArrowheads="1" noChangeAspect="1"/>
+                    </pic:cNvPicPr>
+                  </pic:nvPicPr>
+                  <pic:blipFill>
+                    <a:blip r:embed="rId56"/>
+                    <a:stretch>
+                      <a:fillRect/>
+                    </a:stretch>
+                  </pic:blipFill>
+                  <pic:spPr bwMode="auto">
+                    <a:xfrm>
+                      <a:off x="0" y="0"/>
+                      <a:ext cx="5440680" cy="5440680"/>
+                    </a:xfrm>
+                    <a:prstGeom prst="rect">
+                      <a:avLst/>
+                    </a:prstGeom>
+                    <a:noFill/>
+                    <a:ln w="9525">
+                      <a:noFill/>
+                      <a:headEnd/>
+                      <a:tailEnd/>
+                    </a:ln>
+                  </pic:spPr>
+                </pic:pic>
+              </a:graphicData>
+            </a:graphic>
+          </wp:inline>
+        </w:drawing>
+      </w:r>
+      <w:r>
+        <w:br w:type="textWrapping"/>
+      </w:r>
+      <w:r>
+        <w:rPr>
+          <w:b/>
+        </w:rPr>
+        <w:t xml:space="preserve">Figure 6</w:t>
+      </w:r>
+      <w:r>
+        <w:t xml:space="preserve">.</w:t>
+      </w:r>
+    </w:p>
+    <w:p>
+      <w:r>
+        <w:drawing>
+          <wp:inline>
+            <wp:extent cx="5440680" cy="5440680"/>
+            <wp:effectExtent b="0" l="0" r="0" t="0"/>
+            <wp:docPr descr="" id="1" name="Picture"/>
+            <a:graphic>
+              <a:graphicData uri="http://schemas.openxmlformats.org/drawingml/2006/picture">
+                <pic:pic>
+                  <pic:nvPicPr>
+                    <pic:cNvPr descr="wtc1_manuscript_files/figure-docx/tbcaflux-1.png" id="0" name="Picture"/>
+                    <pic:cNvPicPr>
+                      <a:picLocks noChangeArrowheads="1" noChangeAspect="1"/>
+                    </pic:cNvPicPr>
+                  </pic:nvPicPr>
+                  <pic:blipFill>
+                    <a:blip r:embed="rId57"/>
+                    <a:stretch>
+                      <a:fillRect/>
+                    </a:stretch>
+                  </pic:blipFill>
+                  <pic:spPr bwMode="auto">
+                    <a:xfrm>
+                      <a:off x="0" y="0"/>
+                      <a:ext cx="5440680" cy="5440680"/>
+                    </a:xfrm>
+                    <a:prstGeom prst="rect">
+                      <a:avLst/>
+                    </a:prstGeom>
+                    <a:noFill/>
+                    <a:ln w="9525">
+                      <a:noFill/>
+                      <a:headEnd/>
+                      <a:tailEnd/>
+                    </a:ln>
+                  </pic:spPr>
+                </pic:pic>
+              </a:graphicData>
+            </a:graphic>
+          </wp:inline>
+        </w:drawing>
+      </w:r>
+      <w:r>
+        <w:br w:type="textWrapping"/>
+      </w:r>
+      <w:r>
+        <w:rPr>
+          <w:b/>
+        </w:rPr>
         <w:t xml:space="preserve">Figure 7</w:t>
       </w:r>
       <w:r>
@@ -6508,8 +6990,8 @@
       <w:pPr>
         <w:pStyle w:val="Heading1"/>
       </w:pPr>
-      <w:bookmarkStart w:id="55" w:name="supporting-information"/>
-      <w:bookmarkEnd w:id="55"/>
+      <w:bookmarkStart w:id="58" w:name="supporting-information"/>
+      <w:bookmarkEnd w:id="58"/>
       <w:r>
         <w:t xml:space="preserve">Supporting Information</w:t>
       </w:r>
@@ -6531,7 +7013,7 @@
                     </pic:cNvPicPr>
                   </pic:nvPicPr>
                   <pic:blipFill>
-                    <a:blip r:embed="rId56"/>
+                    <a:blip r:embed="rId59"/>
                     <a:stretch>
                       <a:fillRect/>
                     </a:stretch>
@@ -6574,8 +7056,8 @@
       <w:pPr>
         <w:pStyle w:val="Heading1"/>
       </w:pPr>
-      <w:bookmarkStart w:id="57" w:name="references"/>
-      <w:bookmarkEnd w:id="57"/>
+      <w:bookmarkStart w:id="60" w:name="references"/>
+      <w:bookmarkEnd w:id="60"/>
       <w:r>
         <w:t xml:space="preserve">References</w:t>
       </w:r>
@@ -6641,6 +7123,22 @@
         <w:pStyle w:val="Bibliography"/>
       </w:pPr>
       <w:r>
+        <w:t xml:space="preserve">Crous KY, ZARAGOZA-CASTELLS J, Ellsworth DS, Duursma RA, Loew M, Tissue DT, Atkin OK (2012) Light inhibition of leaf respiration in field-grown Eucalyptus saligna in whole-tree chambers under elevated atmospheric CO2 and summer drought. Plant, cell &amp; environment 35:966–981.</w:t>
+      </w:r>
+    </w:p>
+    <w:p>
+      <w:pPr>
+        <w:pStyle w:val="Bibliography"/>
+      </w:pPr>
+      <w:r>
+        <w:t xml:space="preserve">Davey PA, Hunt S, Hymus GJ, DeLucia EH, Drake BG, Karnosky DF, Long SP (2004) Respiratory oxygen uptake is not decreased by an instantaneous elevation of [CO2], but is increased with long-term growth in the field at elevated [CO2]. Plant Physiology 134:520–527.</w:t>
+      </w:r>
+    </w:p>
+    <w:p>
+      <w:pPr>
+        <w:pStyle w:val="Bibliography"/>
+      </w:pPr>
+      <w:r>
         <w:t xml:space="preserve">Davidson EA, Savage K, Bolstad P, Clark DA, Curtis PS, Ellsworth DS, Hanson PJ, Law BE, Luo Y, Pregitzer KS, Others (2002) Belowground carbon allocation in forests estimated from litterfall and IRGA-based soil respiration measurements. Agricultural and Forest Meteorology 113:39–51.</w:t>
       </w:r>
     </w:p>
@@ -6656,6 +7154,14 @@
       </w:r>
       <w:r>
         <w:t xml:space="preserve">MG, Medlyn BE, Zaehle S, Walker AP, Dietze MC, Wang Y-P, Luo Y, Jain AK, El-Masri B, Hickler T, Others (2014) Where does the carbon go? A model–data intercomparison of vegetation carbon allocation and turnover processes at two temperate forest free-air CO2 enrichment sites. New Phytologist 203:883–899.</w:t>
+      </w:r>
+    </w:p>
+    <w:p>
+      <w:pPr>
+        <w:pStyle w:val="Bibliography"/>
+      </w:pPr>
+      <w:r>
+        <w:t xml:space="preserve">DeLucia EH, Moore DJ, Norby RJ (2005) Contrasting responses of forest ecosystems to rising atmospheric CO2: implications for the global C cycle. Global Biogeochemical Cycles 19</w:t>
       </w:r>
     </w:p>
     <w:p>
@@ -6706,7 +7212,19 @@
         <w:pStyle w:val="Bibliography"/>
       </w:pPr>
       <w:r>
-        <w:t xml:space="preserve">Franklin O, Johansson J, Dewar RC, Dieckmann U, McMurtrie RE, Brännström Å, Dybzinski R (2012) Modeling carbon allocation in trees: a search for principles. Tree Physiology:tpr138.</w:t>
+        <w:t xml:space="preserve">Franklin O, Johansson J, Dewar RC, Dieckmann U, McMurtrie RE, Br</w:t>
+      </w:r>
+      <w:r>
+        <w:t xml:space="preserve">ä</w:t>
+      </w:r>
+      <w:r>
+        <w:t xml:space="preserve">nnstr</w:t>
+      </w:r>
+      <w:r>
+        <w:t xml:space="preserve">ö</w:t>
+      </w:r>
+      <w:r>
+        <w:t xml:space="preserve">m Å, Dybzinski R (2012) Modeling carbon allocation in trees: a search for principles. Tree Physiology:tpr138.</w:t>
       </w:r>
     </w:p>
     <w:p>
@@ -6738,6 +7256,25 @@
         <w:pStyle w:val="Bibliography"/>
       </w:pPr>
       <w:r>
+        <w:t xml:space="preserve">Gonzalez-Meler MA, Taneva L, Trueman RJ (2004) Plant Respiration and Elevated Atmospheric CO2 Concentration: Cellular Responses and Global Significance. Annals of Botany 94:647–656.</w:t>
+      </w:r>
+      <w:r>
+        <w:t xml:space="preserve"> </w:t>
+      </w:r>
+      <w:hyperlink r:id="rId61">
+        <w:r>
+          <w:rPr>
+            <w:rStyle w:val="Link"/>
+          </w:rPr>
+          <w:t xml:space="preserve">http://aob.oxfordjournals.org/content/94/5/647.abstract</w:t>
+        </w:r>
+      </w:hyperlink>
+    </w:p>
+    <w:p>
+      <w:pPr>
+        <w:pStyle w:val="Bibliography"/>
+      </w:pPr>
+      <w:r>
         <w:t xml:space="preserve">Iversen CM (2010) Digging deeper: fine-root responses to rising atmospheric CO2 concentration in forested ecosystems. New Phytologist 186:346–357.</w:t>
       </w:r>
     </w:p>
@@ -6754,6 +7291,32 @@
         <w:pStyle w:val="Bibliography"/>
       </w:pPr>
       <w:r>
+        <w:t xml:space="preserve">K</w:t>
+      </w:r>
+      <w:r>
+        <w:t xml:space="preserve">ö</w:t>
+      </w:r>
+      <w:r>
+        <w:t xml:space="preserve">rner C, Asshoff R, Bignucolo O, H</w:t>
+      </w:r>
+      <w:r>
+        <w:t xml:space="preserve">ä</w:t>
+      </w:r>
+      <w:r>
+        <w:t xml:space="preserve">ttenschwiler S, Keel SG, Pel</w:t>
+      </w:r>
+      <w:r>
+        <w:t xml:space="preserve">á</w:t>
+      </w:r>
+      <w:r>
+        <w:t xml:space="preserve">ez-Riedl S, Pepin S, Siegwolf RTW, Zotz G (2005) Carbon flux and growth in mature deciduous forest trees exposed to elevated CO2. Science 309:1360–1362.</w:t>
+      </w:r>
+    </w:p>
+    <w:p>
+      <w:pPr>
+        <w:pStyle w:val="Bibliography"/>
+      </w:pPr>
+      <w:r>
         <w:t xml:space="preserve">Lacointe A (2000) Carbon allocation among tree organs: a review of basic processes and representation in functional-structural tree models. Annals of Forest Science 57:521–533.</w:t>
       </w:r>
     </w:p>
@@ -6778,6 +7341,25 @@
         <w:pStyle w:val="Bibliography"/>
       </w:pPr>
       <w:r>
+        <w:t xml:space="preserve">Leakey ADB, Ainsworth EA, Bernacchi CJ, Rogers A, Long SP, Ort DR (2009) Elevated CO2 effects on plant carbon, nitrogen, and water relations: six important lessons from FACE. Journal of Experimental Botany 60:2859–2876.</w:t>
+      </w:r>
+      <w:r>
+        <w:t xml:space="preserve"> </w:t>
+      </w:r>
+      <w:hyperlink r:id="rId62">
+        <w:r>
+          <w:rPr>
+            <w:rStyle w:val="Link"/>
+          </w:rPr>
+          <w:t xml:space="preserve">http://jxb.oxfordjournals.org/content/60/10/2859.abstract</w:t>
+        </w:r>
+      </w:hyperlink>
+    </w:p>
+    <w:p>
+      <w:pPr>
+        <w:pStyle w:val="Bibliography"/>
+      </w:pPr>
+      <w:r>
         <w:t xml:space="preserve">Litton CM, Raich JW, Ryan MG (2007) Carbon allocation in forest ecosystems. Global Change Biology 13:2089–2109.</w:t>
       </w:r>
     </w:p>
@@ -6786,7 +7368,7 @@
         <w:pStyle w:val="Bibliography"/>
       </w:pPr>
       <w:r>
-        <w:t xml:space="preserve">Mäkelä A (1997) A carbon balance model of growth and self-pruning in trees based on structural relationships. Forest Science 43:7–24.</w:t>
+        <w:t xml:space="preserve">Loewe A, Einig W, Shi L, Dizengremel P, Hampp R (2000) Mycorrhiza formation and elevated CO2 both increase the capacity for sucrose synthesis in source leaves of spruce and aspen. New Phytologist:565–574.</w:t>
       </w:r>
     </w:p>
     <w:p>
@@ -6794,7 +7376,22 @@
         <w:pStyle w:val="Bibliography"/>
       </w:pPr>
       <w:r>
-        <w:t xml:space="preserve">Mäkelä A (2012) On guiding principles for carbon allocation in eco-physiological growth models. Tree physiology 32:644–647.</w:t>
+        <w:t xml:space="preserve">M</w:t>
+      </w:r>
+      <w:r>
+        <w:t xml:space="preserve">ä</w:t>
+      </w:r>
+      <w:r>
+        <w:t xml:space="preserve">kel</w:t>
+      </w:r>
+      <w:r>
+        <w:t xml:space="preserve">ä</w:t>
+      </w:r>
+      <w:r>
+        <w:t xml:space="preserve"> </w:t>
+      </w:r>
+      <w:r>
+        <w:t xml:space="preserve">A (1997) A carbon balance model of growth and self-pruning in trees based on structural relationships. Forest Science 43:7–24.</w:t>
       </w:r>
     </w:p>
     <w:p>
@@ -6802,6 +7399,29 @@
         <w:pStyle w:val="Bibliography"/>
       </w:pPr>
       <w:r>
+        <w:t xml:space="preserve">M</w:t>
+      </w:r>
+      <w:r>
+        <w:t xml:space="preserve">ä</w:t>
+      </w:r>
+      <w:r>
+        <w:t xml:space="preserve">kel</w:t>
+      </w:r>
+      <w:r>
+        <w:t xml:space="preserve">ä</w:t>
+      </w:r>
+      <w:r>
+        <w:t xml:space="preserve"> </w:t>
+      </w:r>
+      <w:r>
+        <w:t xml:space="preserve">A (2012) On guiding principles for carbon allocation in eco-physiological growth models. Tree physiology 32:644–647.</w:t>
+      </w:r>
+    </w:p>
+    <w:p>
+      <w:pPr>
+        <w:pStyle w:val="Bibliography"/>
+      </w:pPr>
+      <w:r>
         <w:t xml:space="preserve">McMurtrie RE, Dewar RC (2013) New insights into carbon allocation by trees from the hypothesis that annual wood production is maximized. New Phytologist 199:981–990.</w:t>
       </w:r>
     </w:p>
@@ -6834,6 +7454,20 @@
         <w:pStyle w:val="Bibliography"/>
       </w:pPr>
       <w:r>
+        <w:t xml:space="preserve">M</w:t>
+      </w:r>
+      <w:r>
+        <w:t xml:space="preserve">ü</w:t>
+      </w:r>
+      <w:r>
+        <w:t xml:space="preserve">ller I, Schmid B, Weiner J (2000) The effect of nutrient availability on biomass allocation patterns in 27 species of herbaceous plants. Perspectives in Plant Ecology, Evolution and Systematics 3:115–127.</w:t>
+      </w:r>
+    </w:p>
+    <w:p>
+      <w:pPr>
+        <w:pStyle w:val="Bibliography"/>
+      </w:pPr>
+      <w:r>
         <w:t xml:space="preserve">Palmroth S, Oren R, McCarthy HR, Johnsen KH, Finzi AC, Butnor JR, Ryan MG, Schlesinger WH (2006) Aboveground sink strength in forests controls the allocation of carbon below ground and its [CO2]-induced enhancement. Proceedings of the National Academy of Sciences 103:19362–19367.</w:t>
       </w:r>
     </w:p>
@@ -6858,6 +7492,39 @@
         <w:pStyle w:val="Bibliography"/>
       </w:pPr>
       <w:r>
+        <w:t xml:space="preserve">Picon C, Ferhi A, Guehl J-M (1997) Concentration and</w:t>
+      </w:r>
+      <w:r>
+        <w:t xml:space="preserve"> </w:t>
+      </w:r>
+      <m:oMath>
+        <m:r>
+          <m:rPr>
+            <m:sty m:val="p"/>
+          </m:rPr>
+          <m:t>σ</m:t>
+        </m:r>
+      </m:oMath>
+      <w:r>
+        <w:t xml:space="preserve">13C of leaf carbohydrates in relation to gas exchange in Quercus robur under elevated CO2 and drought. Journal of Experimental Botany 48:1547–1556.</w:t>
+      </w:r>
+      <w:r>
+        <w:t xml:space="preserve"> </w:t>
+      </w:r>
+      <w:hyperlink r:id="rId63">
+        <w:r>
+          <w:rPr>
+            <w:rStyle w:val="Link"/>
+          </w:rPr>
+          <w:t xml:space="preserve">http://jxb.oxfordjournals.org/content/48/8/1547.abstract</w:t>
+        </w:r>
+      </w:hyperlink>
+    </w:p>
+    <w:p>
+      <w:pPr>
+        <w:pStyle w:val="Bibliography"/>
+      </w:pPr>
+      <w:r>
         <w:t xml:space="preserve">Poorter H, Nagel O (2000) The role of biomass allocation in the growth response of plants to different levels of light, CO2, nutrients and water: a quantitative review. Functional Plant Biology 27:1191.</w:t>
       </w:r>
     </w:p>
@@ -6866,6 +7533,14 @@
         <w:pStyle w:val="Bibliography"/>
       </w:pPr>
       <w:r>
+        <w:t xml:space="preserve">Poorter H, Jagodzinski AM, Ruiz-Peinado R, Kuyah S, Luo Y, Oleksyn J, Usoltsev VA, Buckley TN, Reich PB, Sack L (2015) How does biomass distribution change with size and differ among species? An analysis for 1200 plant species from five continents. New Phytologist</w:t>
+      </w:r>
+    </w:p>
+    <w:p>
+      <w:pPr>
+        <w:pStyle w:val="Bibliography"/>
+      </w:pPr>
+      <w:r>
         <w:t xml:space="preserve">Poorter H, Niklas KJ, Reich PB, Oleksyn J, Poot P, Mommer L (2012) Biomass allocation to leaves, stems and roots: meta-analyses of interspecific variation and environmental control. New Phytologist 193:30–50.</w:t>
       </w:r>
     </w:p>
@@ -6874,6 +7549,49 @@
         <w:pStyle w:val="Bibliography"/>
       </w:pPr>
       <w:r>
+        <w:t xml:space="preserve">Poorter H,</w:t>
+      </w:r>
+      <w:r>
+        <w:t xml:space="preserve"> </w:t>
+      </w:r>
+      <w:r>
+        <w:t xml:space="preserve">Van Berkel</w:t>
+      </w:r>
+      <w:r>
+        <w:t xml:space="preserve"> </w:t>
+      </w:r>
+      <w:r>
+        <w:t xml:space="preserve">Y, Baxter R,</w:t>
+      </w:r>
+      <w:r>
+        <w:t xml:space="preserve"> </w:t>
+      </w:r>
+      <w:r>
+        <w:t xml:space="preserve">Den Hertog</w:t>
+      </w:r>
+      <w:r>
+        <w:t xml:space="preserve"> </w:t>
+      </w:r>
+      <w:r>
+        <w:t xml:space="preserve">J, Dijkstra P, Gifford RM, Griffin KL, Roumet C, Roy J, Wong SC (1997) The effect of elevated CO2 on the chemical composition and construction costs of leaves of 27 C3 species. Plant, Cell &amp; Environment 20:472–482.</w:t>
+      </w:r>
+      <w:r>
+        <w:t xml:space="preserve"> </w:t>
+      </w:r>
+      <w:hyperlink r:id="rId64">
+        <w:r>
+          <w:rPr>
+            <w:rStyle w:val="Link"/>
+          </w:rPr>
+          <w:t xml:space="preserve">http://dx.doi.org/10.1046/j.1365-3040.1997.d01-84.x</w:t>
+        </w:r>
+      </w:hyperlink>
+    </w:p>
+    <w:p>
+      <w:pPr>
+        <w:pStyle w:val="Bibliography"/>
+      </w:pPr>
+      <w:r>
         <w:t xml:space="preserve">R Development Core Team</w:t>
       </w:r>
       <w:r>
@@ -6885,7 +7603,7 @@
       <w:r>
         <w:t xml:space="preserve"> </w:t>
       </w:r>
-      <w:hyperlink r:id="rId58">
+      <w:hyperlink r:id="rId65">
         <w:r>
           <w:rPr>
             <w:rStyle w:val="Link"/>
@@ -6907,6 +7625,25 @@
         <w:pStyle w:val="Bibliography"/>
       </w:pPr>
       <w:r>
+        <w:t xml:space="preserve">Roden JS, Ball MC (1996) The Effect of Elevated [CO2] on Growth and Photosynthesis of Two Eucalyptus Species Exposed to High Temperatures and Water Deficits. Plant Physiology 111:909–919.</w:t>
+      </w:r>
+      <w:r>
+        <w:t xml:space="preserve"> </w:t>
+      </w:r>
+      <w:hyperlink r:id="rId66">
+        <w:r>
+          <w:rPr>
+            <w:rStyle w:val="Link"/>
+          </w:rPr>
+          <w:t xml:space="preserve">http://www.plantphysiol.org/content/111/3/909.abstract</w:t>
+        </w:r>
+      </w:hyperlink>
+    </w:p>
+    <w:p>
+      <w:pPr>
+        <w:pStyle w:val="Bibliography"/>
+      </w:pPr>
+      <w:r>
         <w:t xml:space="preserve">Rustad LE (2008) The response of terrestrial ecosystems to global climate change: towards an integrated approach. Science of the Total Environment 404:222–235.</w:t>
       </w:r>
     </w:p>
@@ -6941,6 +7678,52 @@
       <w:r>
         <w:t xml:space="preserve">Strand AE, Pritchard SG, McCormack ML, Davis MA, Oren R (2008) Irreconcilable differences: fine-root life spans and soil carbon persistence. Science 319:456–458.</w:t>
       </w:r>
+    </w:p>
+    <w:p>
+      <w:pPr>
+        <w:pStyle w:val="Bibliography"/>
+      </w:pPr>
+      <w:r>
+        <w:t xml:space="preserve">Tjoelker MG, Oleksyn J, Reich PB (1998) Temperature and ontogeny mediate growth response to elevated CO2 in seedlings of five boreal tree species. New Phytologist 140:197–210.</w:t>
+      </w:r>
+    </w:p>
+    <w:p>
+      <w:pPr>
+        <w:pStyle w:val="Bibliography"/>
+      </w:pPr>
+      <w:r>
+        <w:t xml:space="preserve">Walter A, Christ MM, Barron-gafford GA, Grieve KA, Murthy R, Rascher U (2005) The effect of elevated CO2 on diel leaf growth cycle, leaf carbohydrate content and canopy growth performance of Populus deltoides. Global Change Biology 11:1207–1219.</w:t>
+      </w:r>
+      <w:r>
+        <w:t xml:space="preserve"> </w:t>
+      </w:r>
+      <w:hyperlink r:id="rId67">
+        <w:r>
+          <w:rPr>
+            <w:rStyle w:val="Link"/>
+          </w:rPr>
+          <w:t xml:space="preserve">http://dx.doi.org/10.1111/j.1365-2486.2005.00990.x</w:t>
+        </w:r>
+      </w:hyperlink>
+    </w:p>
+    <w:p>
+      <w:pPr>
+        <w:pStyle w:val="Bibliography"/>
+      </w:pPr>
+      <w:r>
+        <w:t xml:space="preserve">Wang X, Lewis JD, Tissue DT, Seemann JR, Griffin KL (2001) Effects of elevated atmospheric CO2 concentration on leaf dark respiration of Xanthium strumarium in light and in darkness. Proceedings of the National Academy of Sciences 98:2479–2484.</w:t>
+      </w:r>
+      <w:r>
+        <w:t xml:space="preserve"> </w:t>
+      </w:r>
+      <w:hyperlink r:id="rId68">
+        <w:r>
+          <w:rPr>
+            <w:rStyle w:val="Link"/>
+          </w:rPr>
+          <w:t xml:space="preserve">http://www.pnas.org/content/98/5/2479.abstract</w:t>
+        </w:r>
+      </w:hyperlink>
     </w:p>
     <w:p>
       <w:pPr>
@@ -7206,7 +7989,7 @@
     </w:lvl>
   </w:abstractNum>
   <w:abstractNum w:abstractNumId="990">
-    <w:nsid w:val="68668460"/>
+    <w:nsid w:val="14ee4834"/>
     <w:multiLevelType w:val="multilevel"/>
     <w:lvl w:ilvl="0">
       <w:numFmt w:val="bullet"/>

</xml_diff>

<commit_message>
added rootpredict figure to supplem and edits from RD
</commit_message>
<xml_diff>
--- a/manuscript/wtc1_manuscript.docx
+++ b/manuscript/wtc1_manuscript.docx
@@ -234,7 +234,7 @@
         <w:t xml:space="preserve"> </w:t>
       </w:r>
       <w:r>
-        <w:t xml:space="preserve">and drought affected both tree biomass partitioning and the allocation of photosynthetic C to various above and belowground pools. For each WTC, we calculated total belowground C allocation (TBCA) as the residual between the aboveground net CO</w:t>
+        <w:t xml:space="preserve">and drought affected both tree biomass partitioning and the allocation of photosynthetic C to various above and belowground pools. We calculated total belowground C allocation (TBCA) for each WTC, which includes all belowground processes, as the residual between the aboveground net CO</w:t>
       </w:r>
       <w:r>
         <w:rPr>
@@ -258,7 +258,7 @@
         <w:t xml:space="preserve"> </w:t>
       </w:r>
       <w:r>
-        <w:t xml:space="preserve">would increase partitioning of biomass to roots and TBCA. Cumulative aboveground net CO</w:t>
+        <w:t xml:space="preserve">would increase biomass partitioning to roots, as well as TBCA. Cumulative aboveground net CO</w:t>
       </w:r>
       <w:r>
         <w:rPr>
@@ -282,7 +282,7 @@
         <w:t xml:space="preserve"> </w:t>
       </w:r>
       <w:r>
-        <w:t xml:space="preserve">or drought. Total belowground C allocation also remained relatively constant across the final 11 months of the experiment for all trees. Carbon allocation to leaves increased under elevated CO</w:t>
+        <w:t xml:space="preserve">or drought. As a fraction of total aboveground net C flux, TBCA remained relatively constant across the final 11 months of the experiment for all trees. Carbon allocation to leaves increased under elevated CO</w:t>
       </w:r>
       <w:r>
         <w:rPr>
@@ -452,7 +452,7 @@
         <w:t xml:space="preserve">(Litton et al. 2007, Franklin et al. 2012)</w:t>
       </w:r>
       <w:r>
-        <w:t xml:space="preserve">. Unfortunately, using inappropriate or over simplified allocation schemes can lead to models producing unintended responses or giving the expected answer for the wrong reason</w:t>
+        <w:t xml:space="preserve">. Unfortunately, using inappropriate or over-simplified allocation schemes can lead to models producing unintended responses or giving the expected answer for the wrong reason</w:t>
       </w:r>
       <w:r>
         <w:t xml:space="preserve"> </w:t>
@@ -478,7 +478,7 @@
         <w:br w:type="textWrapping"/>
       </w:r>
       <w:r>
-        <w:t xml:space="preserve">This allocation of photosynthetic C above and belowground is an important factor in terrestrial C cycling yet our knowledge of how global change impacts C allocation is incomplete</w:t>
+        <w:t xml:space="preserve">The allocation of photosynthetic C above and belowground is an important factor in terrestrial C cycling yet our knowledge of how global change impacts C allocation is incomplete</w:t>
       </w:r>
       <w:r>
         <w:t xml:space="preserve"> </w:t>
@@ -517,7 +517,55 @@
         <w:t xml:space="preserve">(Franklin et al. 2012)</w:t>
       </w:r>
       <w:r>
-        <w:t xml:space="preserve">. A meta-analysis by Poorter et al.</w:t>
+        <w:t xml:space="preserve">. Across four forested free-air C</w:t>
+      </w:r>
+      <w:r>
+        <w:rPr>
+          <w:vertAlign w:val="subscript"/>
+        </w:rPr>
+        <w:t xml:space="preserve">a</w:t>
+      </w:r>
+      <w:r>
+        <w:t xml:space="preserve"> </w:t>
+      </w:r>
+      <w:r>
+        <w:t xml:space="preserve">enrichment experiments the total flux of C belowground (TBCA), which includes all belowground processes, was found to be enhanced under elevated C</w:t>
+      </w:r>
+      <w:r>
+        <w:rPr>
+          <w:vertAlign w:val="subscript"/>
+        </w:rPr>
+        <w:t xml:space="preserve">a</w:t>
+      </w:r>
+      <w:r>
+        <w:t xml:space="preserve"> </w:t>
+      </w:r>
+      <w:r>
+        <w:t xml:space="preserve">(Palmroth et al. 2006)</w:t>
+      </w:r>
+      <w:r>
+        <w:t xml:space="preserve">. In forest ecosystems this enhancement can be attributed to factors such as increases in C allocation to root biomass production</w:t>
+      </w:r>
+      <w:r>
+        <w:t xml:space="preserve"> </w:t>
+      </w:r>
+      <w:r>
+        <w:t xml:space="preserve">(Iversen 2010)</w:t>
+      </w:r>
+      <w:r>
+        <w:t xml:space="preserve"> </w:t>
+      </w:r>
+      <w:r>
+        <w:t xml:space="preserve">and root exudation</w:t>
+      </w:r>
+      <w:r>
+        <w:t xml:space="preserve"> </w:t>
+      </w:r>
+      <w:r>
+        <w:t xml:space="preserve">(Phillips et al. 2011)</w:t>
+      </w:r>
+      <w:r>
+        <w:t xml:space="preserve">. Alternatively, a meta-analysis by Poorter et al.</w:t>
       </w:r>
       <w:r>
         <w:t xml:space="preserve"> </w:t>
@@ -529,7 +577,7 @@
         <w:t xml:space="preserve"> </w:t>
       </w:r>
       <w:r>
-        <w:t xml:space="preserve">concluded that on average biomass partitioning to stem, root or leaf mass fractions did not change in plants grown under elevated C</w:t>
+        <w:t xml:space="preserve">concluded that on average, the distribution of biomass to roots, stems or leaves did not change in plants grown under elevated C</w:t>
       </w:r>
       <w:r>
         <w:rPr>
@@ -538,7 +586,72 @@
         <w:t xml:space="preserve">a</w:t>
       </w:r>
       <w:r>
-        <w:t xml:space="preserve">. Alternatively, the total flux of C belowground (TBCA), which includes all belowground processes, was enhanced under elevated C</w:t>
+        <w:t xml:space="preserve">.</w:t>
+      </w:r>
+    </w:p>
+    <w:p>
+      <w:r>
+        <w:br w:type="textWrapping"/>
+      </w:r>
+      <w:r>
+        <w:t xml:space="preserve">Understanding forest responses to global change also depends on disentangling complex relationships between interacting factors</w:t>
+      </w:r>
+      <w:r>
+        <w:t xml:space="preserve"> </w:t>
+      </w:r>
+      <w:r>
+        <w:t xml:space="preserve">(Rustad 2008)</w:t>
+      </w:r>
+      <w:r>
+        <w:t xml:space="preserve">. For example, drought stress in trees can have deleterious effects on leaf</w:t>
+      </w:r>
+      <w:r>
+        <w:t xml:space="preserve"> </w:t>
+      </w:r>
+      <w:r>
+        <w:t xml:space="preserve">(Bradford and Hsiao 1982, Schulze et al. 1987, Broeckx et al. 2014)</w:t>
+      </w:r>
+      <w:r>
+        <w:t xml:space="preserve">, stem</w:t>
+      </w:r>
+      <w:r>
+        <w:t xml:space="preserve"> </w:t>
+      </w:r>
+      <w:r>
+        <w:t xml:space="preserve">(Brando et al. 2008)</w:t>
+      </w:r>
+      <w:r>
+        <w:t xml:space="preserve"> </w:t>
+      </w:r>
+      <w:r>
+        <w:t xml:space="preserve">and root production</w:t>
+      </w:r>
+      <w:r>
+        <w:t xml:space="preserve"> </w:t>
+      </w:r>
+      <w:r>
+        <w:t xml:space="preserve">(Meier and Leuschner 2008, Anderegg 2012)</w:t>
+      </w:r>
+      <w:r>
+        <w:t xml:space="preserve">. It has also been shown that C allocation to root systems can increase in drought environments when the severity and duration of the drought periods are substantial</w:t>
+      </w:r>
+      <w:r>
+        <w:t xml:space="preserve"> </w:t>
+      </w:r>
+      <w:r>
+        <w:t xml:space="preserve">(Poorter et al. 2012)</w:t>
+      </w:r>
+      <w:r>
+        <w:t xml:space="preserve">. The effects of drought may limit C sequestration by the terrestrial biosphere</w:t>
+      </w:r>
+      <w:r>
+        <w:t xml:space="preserve"> </w:t>
+      </w:r>
+      <w:r>
+        <w:t xml:space="preserve">(Iversen and Norby 2014)</w:t>
+      </w:r>
+      <w:r>
+        <w:t xml:space="preserve">, yet how limitations imposed by drought interact with the growth-stimulating effects of increasing C</w:t>
       </w:r>
       <w:r>
         <w:rPr>
@@ -550,49 +663,223 @@
         <w:t xml:space="preserve"> </w:t>
       </w:r>
       <w:r>
-        <w:t xml:space="preserve">across four forested free-air C</w:t>
+        <w:t xml:space="preserve">requires more attention</w:t>
+      </w:r>
+      <w:r>
+        <w:t xml:space="preserve"> </w:t>
+      </w:r>
+      <w:r>
+        <w:t xml:space="preserve">(Duursma et al. 2011)</w:t>
+      </w:r>
+      <w:r>
+        <w:t xml:space="preserve">.</w:t>
+      </w:r>
+    </w:p>
+    <w:p>
+      <w:r>
+        <w:br w:type="textWrapping"/>
+      </w:r>
+      <w:r>
+        <w:t xml:space="preserve">Despite its importance, data on TBCA remain sparse as reliable estimates of root biomass, exudation, turnover and respiration in field conditions are difficult to obtain</w:t>
+      </w:r>
+      <w:r>
+        <w:t xml:space="preserve"> </w:t>
+      </w:r>
+      <w:r>
+        <w:t xml:space="preserve">(Cheng et al. 2005, Litton et al. 2007, Phillips et al. 2008, Strand et al. 2008, Poorter et al. 2012)</w:t>
+      </w:r>
+      <w:r>
+        <w:t xml:space="preserve">. In forest ecosystems, TCBA has been shown to be equal or greater than aboveground production</w:t>
+      </w:r>
+      <w:r>
+        <w:t xml:space="preserve"> </w:t>
+      </w:r>
+      <w:r>
+        <w:t xml:space="preserve">(Law et al. 1999)</w:t>
+      </w:r>
+      <w:r>
+        <w:t xml:space="preserve">, yet the controls of this belowground flux are poorly understood</w:t>
+      </w:r>
+      <w:r>
+        <w:t xml:space="preserve"> </w:t>
+      </w:r>
+      <w:r>
+        <w:t xml:space="preserve">(Raich and Nadelhoffer 1989, Giardina et al. 2005)</w:t>
+      </w:r>
+      <w:r>
+        <w:t xml:space="preserve">. Total belowground C allocation is often estimated as a residual, by subtracting the changes in C pools of litter, soil and roots from total soil CO</w:t>
       </w:r>
       <w:r>
         <w:rPr>
           <w:vertAlign w:val="subscript"/>
         </w:rPr>
+        <w:t xml:space="preserve">2</w:t>
+      </w:r>
+      <w:r>
+        <w:t xml:space="preserve"> </w:t>
+      </w:r>
+      <w:r>
+        <w:t xml:space="preserve">efflux</w:t>
+      </w:r>
+      <w:r>
+        <w:t xml:space="preserve"> </w:t>
+      </w:r>
+      <w:r>
+        <w:t xml:space="preserve">(Raich and Nadelhoffer 1989, Davidson et al. 2002, Giardina and Ryan 2002, Palmroth et al. 2006)</w:t>
+      </w:r>
+      <w:r>
+        <w:t xml:space="preserve">. A key assumption of this approach is that C pools are in steady-state conditions</w:t>
+      </w:r>
+      <w:r>
+        <w:t xml:space="preserve"> </w:t>
+      </w:r>
+      <w:r>
+        <w:t xml:space="preserve">(Raich and Nadelhoffer 1989)</w:t>
+      </w:r>
+      <w:r>
+        <w:t xml:space="preserve">, which is not always true. Additionally, the reliance on soil respiration in this approach is problematic as studies are often forced to scale up short-term measurements (often monthly) to yearly fluxes, while also using a variety of measurement techniques. As allocation of C belowground remains one of the most difficult components of tree C budgets to calculate, new approaches are needed to in order accurately track and account for the investment of C belowground.</w:t>
+      </w:r>
+    </w:p>
+    <w:p>
+      <w:r>
+        <w:br w:type="textWrapping"/>
+      </w:r>
+      <w:r>
+        <w:t xml:space="preserve">The whole-tree chambers (WTC), located at the Hawkesbury Forest Experiment, were designed to allow continuous measurement of whole-tree net CO</w:t>
+      </w:r>
+      <w:r>
+        <w:rPr>
+          <w:vertAlign w:val="subscript"/>
+        </w:rPr>
+        <w:t xml:space="preserve">2</w:t>
+      </w:r>
+      <w:r>
+        <w:t xml:space="preserve"> </w:t>
+      </w:r>
+      <w:r>
+        <w:t xml:space="preserve">fluxes, allowing A and respiration to be calculated using a mass balance approach</w:t>
+      </w:r>
+      <w:r>
+        <w:t xml:space="preserve"> </w:t>
+      </w:r>
+      <w:r>
+        <w:t xml:space="preserve">(Medhurst et al. 2006, Barton et al. 2010)</w:t>
+      </w:r>
+      <w:r>
+        <w:t xml:space="preserve">. Generally, measuring canopy A is difficult as variation in photosynthetic capacity exists within the canopy in response to the environment, requiring leaf measurements and models to upscale to the canopy</w:t>
+      </w:r>
+      <w:r>
+        <w:t xml:space="preserve"> </w:t>
+      </w:r>
+      <w:r>
+        <w:t xml:space="preserve">(Ryan et al. 2010)</w:t>
+      </w:r>
+      <w:r>
+        <w:t xml:space="preserve">. The WTC, however, can resolve net aboveground C gain (canopy A minus respiration of foliage and aboveground woody components), at high temporal resolution, while also controlling temperature and air humidity. Combining the high resolution CO</w:t>
+      </w:r>
+      <w:r>
+        <w:rPr>
+          <w:vertAlign w:val="subscript"/>
+        </w:rPr>
+        <w:t xml:space="preserve">2</w:t>
+      </w:r>
+      <w:r>
+        <w:t xml:space="preserve"> </w:t>
+      </w:r>
+      <w:r>
+        <w:t xml:space="preserve">flux measurements with an evergreen</w:t>
+      </w:r>
+      <w:r>
+        <w:t xml:space="preserve"> </w:t>
+      </w:r>
+      <w:r>
+        <w:rPr>
+          <w:i/>
+        </w:rPr>
+        <w:t xml:space="preserve">Eucalpytus</w:t>
+      </w:r>
+      <w:r>
+        <w:t xml:space="preserve"> </w:t>
+      </w:r>
+      <w:r>
+        <w:t xml:space="preserve">species, that provides near constant annual production, enables tree C allocation to be tracked over long periods of time. This experimental system can then be used to validate models that scale leaf A to whole canopies with empirical measurements of the response of whole-tree CO</w:t>
+      </w:r>
+      <w:r>
+        <w:rPr>
+          <w:vertAlign w:val="subscript"/>
+        </w:rPr>
+        <w:t xml:space="preserve">2</w:t>
+      </w:r>
+      <w:r>
+        <w:t xml:space="preserve"> </w:t>
+      </w:r>
+      <w:r>
+        <w:t xml:space="preserve">fluxes and biomass production to global change manipulations</w:t>
+      </w:r>
+      <w:r>
+        <w:t xml:space="preserve"> </w:t>
+      </w:r>
+      <w:r>
+        <w:t xml:space="preserve">(Barton et al. 2010)</w:t>
+      </w:r>
+      <w:r>
+        <w:t xml:space="preserve">.</w:t>
+      </w:r>
+    </w:p>
+    <w:p>
+      <w:r>
+        <w:br w:type="textWrapping"/>
+      </w:r>
+      <w:r>
+        <w:t xml:space="preserve">Previous findings in this experiment have shown that</w:t>
+      </w:r>
+      <w:r>
+        <w:t xml:space="preserve"> </w:t>
+      </w:r>
+      <w:r>
+        <w:rPr>
+          <w:i/>
+        </w:rPr>
+        <w:t xml:space="preserve">Eucalyptus saligna</w:t>
+      </w:r>
+      <w:r>
+        <w:t xml:space="preserve"> </w:t>
+      </w:r>
+      <w:r>
+        <w:t xml:space="preserve">Sm. trees grown under elevated C</w:t>
+      </w:r>
+      <w:r>
+        <w:rPr>
+          <w:vertAlign w:val="subscript"/>
+        </w:rPr>
         <w:t xml:space="preserve">a</w:t>
       </w:r>
       <w:r>
         <w:t xml:space="preserve"> </w:t>
       </w:r>
       <w:r>
-        <w:t xml:space="preserve">enrichment experiments</w:t>
-      </w:r>
-      <w:r>
-        <w:t xml:space="preserve"> </w:t>
-      </w:r>
-      <w:r>
-        <w:t xml:space="preserve">(Palmroth et al. 2006)</w:t>
-      </w:r>
-      <w:r>
-        <w:t xml:space="preserve">. In forest ecosystems this enhancement can be attributed to factors such as increases in C allocation to root biomass production</w:t>
-      </w:r>
-      <w:r>
-        <w:t xml:space="preserve"> </w:t>
-      </w:r>
-      <w:r>
-        <w:t xml:space="preserve">(Iversen 2010)</w:t>
-      </w:r>
-      <w:r>
-        <w:t xml:space="preserve"> </w:t>
-      </w:r>
-      <w:r>
-        <w:t xml:space="preserve">and root exudation</w:t>
-      </w:r>
-      <w:r>
-        <w:t xml:space="preserve"> </w:t>
-      </w:r>
-      <w:r>
-        <w:t xml:space="preserve">(Phillips et al. 2011)</w:t>
-      </w:r>
-      <w:r>
-        <w:t xml:space="preserve">.</w:t>
+        <w:t xml:space="preserve">were smaller than ambient trees and that larger trees had a smaller reduction in canopy transpiration in drought conditions, via deeper rooting access to water resources</w:t>
+      </w:r>
+      <w:r>
+        <w:t xml:space="preserve"> </w:t>
+      </w:r>
+      <w:r>
+        <w:t xml:space="preserve">(Duursma et al. 2011)</w:t>
+      </w:r>
+      <w:r>
+        <w:t xml:space="preserve">. The specific objectives of this study were to determine the response of biomass partitioning among foliage, aboveground woody components and roots of a native Australian tree species to changes in C</w:t>
+      </w:r>
+      <w:r>
+        <w:rPr>
+          <w:vertAlign w:val="subscript"/>
+        </w:rPr>
+        <w:t xml:space="preserve">a</w:t>
+      </w:r>
+      <w:r>
+        <w:t xml:space="preserve"> </w:t>
+      </w:r>
+      <w:r>
+        <w:t xml:space="preserve">and altered water availability. Utilizing the unique WTC design we aimed to test how cumulative net aboveground C gain correlates to whole tree C mass increment, as a function of tree size. We then applied a mass balance approach to track the allocation of C above and belowground.</w:t>
       </w:r>
     </w:p>
     <w:p>
@@ -600,64 +887,21 @@
         <w:br w:type="textWrapping"/>
       </w:r>
       <w:r>
-        <w:t xml:space="preserve">Understanding forest responses to global change also depends on disentangling complex relationships between interacting factors</w:t>
-      </w:r>
-      <w:r>
-        <w:t xml:space="preserve"> </w:t>
-      </w:r>
-      <w:r>
-        <w:t xml:space="preserve">(Rustad 2008)</w:t>
-      </w:r>
-      <w:r>
-        <w:t xml:space="preserve">. For example, drought stress in trees can have deleterious effects on leaf</w:t>
-      </w:r>
-      <w:r>
-        <w:t xml:space="preserve"> </w:t>
-      </w:r>
-      <w:r>
-        <w:t xml:space="preserve">(Bradford and Hsiao 1982, Schulze et al. 1987, Broeckx et al. 2014)</w:t>
-      </w:r>
-      <w:r>
-        <w:t xml:space="preserve">, stem</w:t>
-      </w:r>
-      <w:r>
-        <w:t xml:space="preserve"> </w:t>
-      </w:r>
-      <w:r>
-        <w:t xml:space="preserve">(Brando et al. 2008)</w:t>
-      </w:r>
-      <w:r>
-        <w:t xml:space="preserve"> </w:t>
-      </w:r>
-      <w:r>
-        <w:t xml:space="preserve">and root production</w:t>
-      </w:r>
-      <w:r>
-        <w:t xml:space="preserve"> </w:t>
-      </w:r>
-      <w:r>
-        <w:t xml:space="preserve">(Meier and Leuschner 2008, Anderegg 2012)</w:t>
-      </w:r>
-      <w:r>
-        <w:t xml:space="preserve">. It has also been shown that C allocation to root systems can increase in drought environments when the severity and duration of the drought periods are substantial</w:t>
-      </w:r>
-      <w:r>
-        <w:t xml:space="preserve"> </w:t>
-      </w:r>
-      <w:r>
-        <w:t xml:space="preserve">(Poorter et al. 2012)</w:t>
-      </w:r>
-      <w:r>
-        <w:t xml:space="preserve">. The effects of drought may limit C sequestration by the terrestrial biosphere</w:t>
-      </w:r>
-      <w:r>
-        <w:t xml:space="preserve"> </w:t>
-      </w:r>
-      <w:r>
-        <w:t xml:space="preserve">(Iversen and Norby 2014)</w:t>
-      </w:r>
-      <w:r>
-        <w:t xml:space="preserve">, yet how limitations imposed by drought interact with the growth-stimulating effects of increasing C</w:t>
+        <w:t xml:space="preserve">Our hypotheses were:</w:t>
+      </w:r>
+      <w:r>
+        <w:br w:type="textWrapping"/>
+      </w:r>
+      <w:r>
+        <w:t xml:space="preserve">(1) As C uptake and growth should be coordinated over long time periods, we expected both total leaf area and harvested tree C mass to correlate with cumulative total aboveground net canopy C uptake.</w:t>
+      </w:r>
+    </w:p>
+    <w:p>
+      <w:r>
+        <w:br w:type="textWrapping"/>
+      </w:r>
+      <w:r>
+        <w:t xml:space="preserve">(2) At the end of the 2 year experiment we expected partitioning of C to roots to increase under elevated C</w:t>
       </w:r>
       <w:r>
         <w:rPr>
@@ -666,19 +910,7 @@
         <w:t xml:space="preserve">a</w:t>
       </w:r>
       <w:r>
-        <w:t xml:space="preserve"> </w:t>
-      </w:r>
-      <w:r>
-        <w:t xml:space="preserve">requires more attention</w:t>
-      </w:r>
-      <w:r>
-        <w:t xml:space="preserve"> </w:t>
-      </w:r>
-      <w:r>
-        <w:t xml:space="preserve">(Duursma et al. 2011)</w:t>
-      </w:r>
-      <w:r>
-        <w:t xml:space="preserve">.</w:t>
+        <w:t xml:space="preserve">, similar to previous studies. We also expected increases in partitioning to roots under drought treatments, as trees should attempt to reduce water limitation.</w:t>
       </w:r>
     </w:p>
     <w:p>
@@ -686,251 +918,19 @@
         <w:br w:type="textWrapping"/>
       </w:r>
       <w:r>
-        <w:t xml:space="preserve">Despite its importance, data on TBCA remain sparse as reliable estimates of root biomass, exudation, turnover and respiration in field conditions are difficult to obtain</w:t>
-      </w:r>
-      <w:r>
-        <w:t xml:space="preserve"> </w:t>
-      </w:r>
-      <w:r>
-        <w:t xml:space="preserve">(Cheng et al. 2005, Litton et al. 2007, Phillips et al. 2008, Strand et al. 2008, Poorter et al. 2012)</w:t>
-      </w:r>
-      <w:r>
-        <w:t xml:space="preserve">. In forest ecosystems, TCBA has been shown to be equal or greater than aboveground production</w:t>
-      </w:r>
-      <w:r>
-        <w:t xml:space="preserve"> </w:t>
-      </w:r>
-      <w:r>
-        <w:t xml:space="preserve">(Law et al. 1999)</w:t>
-      </w:r>
-      <w:r>
-        <w:t xml:space="preserve">, yet the controls of this belowground flux are poorly understood</w:t>
-      </w:r>
-      <w:r>
-        <w:t xml:space="preserve"> </w:t>
-      </w:r>
-      <w:r>
-        <w:t xml:space="preserve">(Raich and Nadelhoffer 1989, Giardina et al. 2005)</w:t>
-      </w:r>
-      <w:r>
-        <w:t xml:space="preserve">. Total belowground C allocation is often estimated as a residual, by subtracting the changes in C pools of litter, soil and roots from total soil CO</w:t>
+        <w:t xml:space="preserve">(3) As shifts in partitioning to root biomass were hypothesized, we expected TBCA to increase through time as cumulative tree C flux became affected by elevated C</w:t>
       </w:r>
       <w:r>
         <w:rPr>
           <w:vertAlign w:val="subscript"/>
         </w:rPr>
-        <w:t xml:space="preserve">2</w:t>
-      </w:r>
-      <w:r>
-        <w:t xml:space="preserve"> </w:t>
-      </w:r>
-      <w:r>
-        <w:t xml:space="preserve">efflux</w:t>
-      </w:r>
-      <w:r>
-        <w:t xml:space="preserve"> </w:t>
-      </w:r>
-      <w:r>
-        <w:t xml:space="preserve">(Raich and Nadelhoffer 1989, Davidson et al. 2002, Giardina and Ryan 2002, Palmroth et al. 2006)</w:t>
-      </w:r>
-      <w:r>
-        <w:t xml:space="preserve">. A key assumption of this approach is that C pools are in steady-state conditions</w:t>
-      </w:r>
-      <w:r>
-        <w:t xml:space="preserve"> </w:t>
-      </w:r>
-      <w:r>
-        <w:t xml:space="preserve">(Raich and Nadelhoffer 1989)</w:t>
-      </w:r>
-      <w:r>
-        <w:t xml:space="preserve">, which is not always the true. Additionally, the reliance on soil respiration in this approach is problematic as studies are often forced to scale up short-term measurements (often monthly) to yearly fluxes, while also using a variety of measurement techniques. As allocation of C belowground remains one of the most difficult components of tree C budgets to calculate, new approaches are needed to in order accurately track and account for the investment of C belowground.</w:t>
-      </w:r>
-    </w:p>
-    <w:p>
-      <w:r>
-        <w:br w:type="textWrapping"/>
-      </w:r>
-      <w:r>
-        <w:t xml:space="preserve">The whole-tree chambers (WTC), located at the Hawkesbury Forest Experiment, were designed to allow continuous measurement of whole-tree net CO</w:t>
-      </w:r>
-      <w:r>
-        <w:rPr>
-          <w:vertAlign w:val="subscript"/>
-        </w:rPr>
-        <w:t xml:space="preserve">2</w:t>
-      </w:r>
-      <w:r>
-        <w:t xml:space="preserve"> </w:t>
-      </w:r>
-      <w:r>
-        <w:t xml:space="preserve">fluxes, allowing A and respiration to be calculated using a mass balance approach</w:t>
-      </w:r>
-      <w:r>
-        <w:t xml:space="preserve"> </w:t>
-      </w:r>
-      <w:r>
-        <w:t xml:space="preserve">(Medhurst et al. 2006, Barton et al. 2010)</w:t>
-      </w:r>
-      <w:r>
-        <w:t xml:space="preserve">. Generally, measuring canopy A is difficult as variation in photosynthetic capacity exists within the canopy in response to the environment, requiring leaf measurements and models to upscale to the canopy</w:t>
-      </w:r>
-      <w:r>
-        <w:t xml:space="preserve"> </w:t>
-      </w:r>
-      <w:r>
-        <w:t xml:space="preserve">(Ryan et al. 2010)</w:t>
-      </w:r>
-      <w:r>
-        <w:t xml:space="preserve">. The WTC, however, can resolve net aboveground C gain (canopy A minus respiration of foliage and aboveground woody components), at high temporal resolution, while also controlling temperature and air humidity. Combining the high resolution CO</w:t>
-      </w:r>
-      <w:r>
-        <w:rPr>
-          <w:vertAlign w:val="subscript"/>
-        </w:rPr>
-        <w:t xml:space="preserve">2</w:t>
-      </w:r>
-      <w:r>
-        <w:t xml:space="preserve"> </w:t>
-      </w:r>
-      <w:r>
-        <w:t xml:space="preserve">flux measurements with an evergreen</w:t>
-      </w:r>
-      <w:r>
-        <w:t xml:space="preserve"> </w:t>
-      </w:r>
-      <w:r>
-        <w:rPr>
-          <w:i/>
-        </w:rPr>
-        <w:t xml:space="preserve">Eucalpytus</w:t>
-      </w:r>
-      <w:r>
-        <w:t xml:space="preserve"> </w:t>
-      </w:r>
-      <w:r>
-        <w:t xml:space="preserve">species, that provides near constant annual production, enables tree C allocation to be tracked over long periods of time. This experimental system can then be used to validate models that scale leaf A to whole canopies with empirical measurements of the response of whole-tree CO</w:t>
-      </w:r>
-      <w:r>
-        <w:rPr>
-          <w:vertAlign w:val="subscript"/>
-        </w:rPr>
-        <w:t xml:space="preserve">2</w:t>
-      </w:r>
-      <w:r>
-        <w:t xml:space="preserve"> </w:t>
-      </w:r>
-      <w:r>
-        <w:t xml:space="preserve">fluxes and biomass production to global change manipulations</w:t>
-      </w:r>
-      <w:r>
-        <w:t xml:space="preserve"> </w:t>
-      </w:r>
-      <w:r>
-        <w:t xml:space="preserve">(Barton et al. 2010)</w:t>
-      </w:r>
-      <w:r>
-        <w:t xml:space="preserve">.</w:t>
-      </w:r>
-    </w:p>
-    <w:p>
-      <w:r>
-        <w:br w:type="textWrapping"/>
-      </w:r>
-      <w:r>
-        <w:t xml:space="preserve">Previous findings in this experiment have shown that</w:t>
-      </w:r>
-      <w:r>
-        <w:t xml:space="preserve"> </w:t>
-      </w:r>
-      <w:r>
-        <w:rPr>
-          <w:i/>
-        </w:rPr>
-        <w:t xml:space="preserve">Eucalyptus saligna</w:t>
-      </w:r>
-      <w:r>
-        <w:t xml:space="preserve"> </w:t>
-      </w:r>
-      <w:r>
-        <w:t xml:space="preserve">Sm. trees grown under elevated C</w:t>
-      </w:r>
-      <w:r>
-        <w:rPr>
-          <w:vertAlign w:val="subscript"/>
-        </w:rPr>
         <w:t xml:space="preserve">a</w:t>
       </w:r>
       <w:r>
         <w:t xml:space="preserve"> </w:t>
       </w:r>
       <w:r>
-        <w:t xml:space="preserve">were smaller than ambient trees and that larger trees had a smaller reduction in canopy transpiration in drought conditions, via deeper rooting access to water resources</w:t>
-      </w:r>
-      <w:r>
-        <w:t xml:space="preserve"> </w:t>
-      </w:r>
-      <w:r>
-        <w:t xml:space="preserve">(Duursma et al. 2011)</w:t>
-      </w:r>
-      <w:r>
-        <w:t xml:space="preserve">. Therefore, the specific objectives of this study were to determine the response of biomass partitioning among foliage, aboveground woody components and roots of a native Australian tree species to changes in C</w:t>
-      </w:r>
-      <w:r>
-        <w:rPr>
-          <w:vertAlign w:val="subscript"/>
-        </w:rPr>
-        <w:t xml:space="preserve">a</w:t>
-      </w:r>
-      <w:r>
-        <w:t xml:space="preserve"> </w:t>
-      </w:r>
-      <w:r>
-        <w:t xml:space="preserve">and altered water availability. Utilizing the unique WTC design we aimed to test how cumulative net aboveground C gain correlates to whole tree C mass increment, as a function of tree size. We then applied a mass balance approach to track the allocation of C above and belowground across the final eleven months of the experiment.</w:t>
-      </w:r>
-    </w:p>
-    <w:p>
-      <w:r>
-        <w:br w:type="textWrapping"/>
-      </w:r>
-      <w:r>
-        <w:t xml:space="preserve">(1) As C uptake and growth should be coordinated over long time periods, we expected both total leaf area and harvested tree C mass to correlate with cumulative total aboveground net canopy C uptake.</w:t>
-      </w:r>
-    </w:p>
-    <w:p>
-      <w:r>
-        <w:br w:type="textWrapping"/>
-      </w:r>
-      <w:r>
-        <w:t xml:space="preserve">(2) At then end of the 2 year experiment we expected partitioning of C to roots to increase under elevated C</w:t>
-      </w:r>
-      <w:r>
-        <w:rPr>
-          <w:vertAlign w:val="subscript"/>
-        </w:rPr>
-        <w:t xml:space="preserve">a</w:t>
-      </w:r>
-      <w:r>
-        <w:t xml:space="preserve">, similar to previous studies. We also expected increases in partitioning to roots under drought treatments, as trees should attempt to reduce water limitation.</w:t>
-      </w:r>
-    </w:p>
-    <w:p>
-      <w:r>
-        <w:br w:type="textWrapping"/>
-      </w:r>
-      <w:r>
-        <w:t xml:space="preserve">(3) As shifts in partitioning to root biomass were hypothesized, we expected TBCA to increase through time as cumulative tree C flux became affected by elevated C</w:t>
-      </w:r>
-      <w:r>
-        <w:rPr>
-          <w:vertAlign w:val="subscript"/>
-        </w:rPr>
-        <w:t xml:space="preserve">a</w:t>
-      </w:r>
-      <w:r>
-        <w:t xml:space="preserve"> </w:t>
-      </w:r>
-      <w:r>
-        <w:t xml:space="preserve">and drought. Additionally, we expected C allocation to leaves and woody tissue components aboveground to remain constant over the final eleven months of the experiment.</w:t>
+        <w:t xml:space="preserve">and drought. Additionally, we expected C allocation to leaves and woody tissue components aboveground to remain constant.</w:t>
       </w:r>
     </w:p>
     <w:p>
@@ -947,10 +947,10 @@
       <w:pPr>
         <w:pStyle w:val="Heading2"/>
       </w:pPr>
-      <w:bookmarkStart w:id="26" w:name="terms"/>
+      <w:bookmarkStart w:id="26" w:name="terminology"/>
       <w:bookmarkEnd w:id="26"/>
       <w:r>
-        <w:t xml:space="preserve">Terms</w:t>
+        <w:t xml:space="preserve">Terminology</w:t>
       </w:r>
     </w:p>
     <w:p>
@@ -980,10 +980,10 @@
       <w:pPr>
         <w:pStyle w:val="Heading2"/>
       </w:pPr>
-      <w:bookmarkStart w:id="27" w:name="whole-tree-chamber-experimental-design"/>
+      <w:bookmarkStart w:id="27" w:name="whole-tree-chamber-experiment"/>
       <w:bookmarkEnd w:id="27"/>
       <w:r>
-        <w:t xml:space="preserve">Whole tree chamber experimental design</w:t>
+        <w:t xml:space="preserve">Whole tree chamber experiment</w:t>
       </w:r>
     </w:p>
     <w:p>
@@ -1003,7 +1003,7 @@
         <w:t xml:space="preserve"> </w:t>
       </w:r>
       <w:r>
-        <w:t xml:space="preserve">seedlings were grown in 12 WTC at the Hawkesbury Forest Experiment in Richmond, Australia. One seedling per WTC (9 m high) was grown for 2 years and chamber conditions tracked outside air temperature and humidity. Each WTC was fitted with a root enclosure barrier that extended to the soil hard layer (1 m depth), separating WTC tree roots from neighboring trees. Roots were allowed to grow freely below 1 m. Full descriptions of the chamber design and operation are provided in Barton et al.</w:t>
+        <w:t xml:space="preserve">seedlings were grown in 12 whole-tree chambers (WTCs) at the Hawkesbury Forest Experiment in Richmond, Australia. One seedling per WTC (9 m high) was grown for 2 years and chamber conditions tracked outside air temperature and humidity. Each WTC was fitted with a root enclosure barrier that extended to the soil hard layer (1 m depth), separating WTC tree roots from neighboring trees. Roots were allowed to grow freely below 1 m. Full descriptions of the chamber design and operation are provided in Barton et al.</w:t>
       </w:r>
       <w:r>
         <w:t xml:space="preserve"> </w:t>
@@ -1066,7 +1066,16 @@
         <w:t xml:space="preserve">a</w:t>
       </w:r>
       <w:r>
-        <w:t xml:space="preserve">). Through October 2008 all trees were kept well-watered, with 10 mm of water every 3 days. Half of the chambers were then subjected to a drought treatment by completely withholding water (dry) and the remaining six chambers were kept well-watered as an irrigated control (wet). The drought treatment lasted through mid-February 2009 when heavy rainfall ended the drought effect, despite the presence of a root enclosure.</w:t>
+        <w:t xml:space="preserve">). Through October 2008 all trees were kept well-watered, with 10 mm of water every 3 days. Half of the chambers were then subjected to a drought treatment by completely withholding water (dry) and the remaining six chambers were kept well-watered as an irrigated control (wet). The drought treatment lasted through mid-February 2009 when heavy rainfall ended the drought effect, despite the presence of a root enclosure</w:t>
+      </w:r>
+      <w:r>
+        <w:t xml:space="preserve"> </w:t>
+      </w:r>
+      <w:r>
+        <w:t xml:space="preserve">(Duursma et al. 2011)</w:t>
+      </w:r>
+      <w:r>
+        <w:t xml:space="preserve">.</w:t>
       </w:r>
     </w:p>
     <w:p>
@@ -1093,7 +1102,7 @@
     </w:p>
     <w:p>
       <w:r>
-        <w:t xml:space="preserve">Floors installed above the soil surface, enclosing the main bole, permitted the chambers to functions as cuvettes and allowed for whole tree fluxes of CO</w:t>
+        <w:t xml:space="preserve">Floors installed above the soil surface, enclosing the main bole, permitted the chambers to function as cuvettes and allowed for whole tree fluxes of CO</w:t>
       </w:r>
       <w:r>
         <w:rPr>
@@ -1105,7 +1114,7 @@
         <w:t xml:space="preserve"> </w:t>
       </w:r>
       <w:r>
-        <w:t xml:space="preserve">to be monitored once trees were ca. 3.5 m in height. This allowed high resolution CO</w:t>
+        <w:t xml:space="preserve">(and H</w:t>
       </w:r>
       <w:r>
         <w:rPr>
@@ -1114,10 +1123,19 @@
         <w:t xml:space="preserve">2</w:t>
       </w:r>
       <w:r>
-        <w:t xml:space="preserve"> </w:t>
-      </w:r>
-      <w:r>
-        <w:t xml:space="preserve">flux data at 14 min intervals to be collected from April 2008 to March 2009. Missing CO</w:t>
+        <w:t xml:space="preserve">O) to be monitored once trees were ca. 3.5 m in height. This allowed high resolution CO</w:t>
+      </w:r>
+      <w:r>
+        <w:rPr>
+          <w:vertAlign w:val="subscript"/>
+        </w:rPr>
+        <w:t xml:space="preserve">2</w:t>
+      </w:r>
+      <w:r>
+        <w:t xml:space="preserve"> </w:t>
+      </w:r>
+      <w:r>
+        <w:t xml:space="preserve">flux data at 14 min intervals to be collected during the final eleven months of the experiment (from April 2008 to March 2009). Missing CO</w:t>
       </w:r>
       <w:r>
         <w:rPr>
@@ -1232,7 +1250,7 @@
     </w:p>
     <w:p>
       <w:r>
-        <w:t xml:space="preserve">A final destructive harvest was completed in March 2009. Each tree was harvested across 5 canopy layers, set from the floor height and extended through the top of the canopy. Dry biomass of leaves, branches and boles were measured for each layer and summed for each WTC. Root mass was obtained by excavating and sieving all soil inside each root exclusion barrier to the hard layer. Five roots cores (10 mm diameter), sampled before the harvest, where collected from 0-70 cm in each chamber and biomass from cores was added back to the standing crop total.</w:t>
+        <w:t xml:space="preserve">A final destructive harvest was completed in March 2009. Each tree was harvested across 5 canopy layers, set from the floor height and extended through the top of the canopy. Dry biomass of leaves, branches and boles were measured for each layer and summed for each WTC. Root mass was obtained by excavating and sieving all soil inside each root exclusion barrier to the hard layer. Five root cores (10 mm diameter), sampled before the harvest, where collected from 0-70 cm in each chamber and biomass from cores was added back to the standing crop total.</w:t>
       </w:r>
     </w:p>
     <w:p>
@@ -1240,7 +1258,7 @@
         <w:br w:type="textWrapping"/>
       </w:r>
       <w:r>
-        <w:t xml:space="preserve">Carbon mass was assumed to be 50% of dry biomass for all non-leaf tissue components and this conversion was performed for all harvest and survey data (below). Leaf and litter C mass was calculated by multiplying biomass by the WTC specific mean leaf C content (%). Leaf C content was determined from a sub-sample of final harvest dried and milled leaves analyzed using a Leco TruSpec Micro elemental analyzer (LECO corporation, MI, USA). Carbon mass fractions of leaves, boles+branches (stems) and roots were then calculated by dividing their respective total C mass by whole tree C mass at the end of the experiment.</w:t>
+        <w:t xml:space="preserve">Carbon mass was assumed to be 50% of dry biomass for all non-leaf tissue components and this conversion was performed for all harvest and survey data (see below). Leaf and litter C mass was calculated by multiplying biomass by the WTC specific mean leaf C content (%). Leaf C content was determined from a sub-sample of final harvest dried and milled leaves analyzed using a Leco TruSpec Micro elemental analyzer (LECO corporation, MI, USA). Carbon mass fractions of leaves, boles+branches (stems) and roots were then calculated by dividing their respective total C mass by whole tree C mass at the end of the experiment.</w:t>
       </w:r>
     </w:p>
     <w:p>
@@ -1278,7 +1296,7 @@
     </w:p>
     <w:p>
       <w:r>
-        <w:t xml:space="preserve">Tree height was measured bi-weekly and diameters were recorded monthly at regular intervals (30 cm) along the main bole and split stems. Bole diameters at 65 cm height were used as the reference diameter. Diameter and length for every branch, including forked branches, were surveyed seven times between April 2008 and March 2009. Branch diameter measurements were recorded at 5 cm from their individual insertion points. Leaf litter was collected from the chambers bi-weekly, oven-dried and weighed.</w:t>
+        <w:t xml:space="preserve">Tree height was measured bi-weekly and diameters were recorded monthly at regular intervals (30 cm) along the main bole and split stems. Bole diameters at 65 cm height were used as the reference diameter. Diameter and length for every branch, including forked branches, were surveyed seven times between April 2008 and March 2009. The first branch survey coincided with the installation of chamber floors and initiation of whole tree flux measurements. Branch diameter measurements were recorded at 5 cm from their individual insertion points. Leaf litter was collected from the chambers every two weeks, oven-dried and weighed.</w:t>
       </w:r>
     </w:p>
     <w:p>
@@ -1607,12 +1625,30 @@
               </m:r>
             </m:sub>
           </m:sSub>
-          <m:r>
-            <m:rPr>
-              <m:sty m:val="p"/>
-            </m:rPr>
-            <m:t>ϕ</m:t>
-          </m:r>
+          <m:sSub>
+            <m:e>
+              <m:r>
+                <m:rPr>
+                  <m:sty m:val="p"/>
+                </m:rPr>
+                <m:t>ϕ</m:t>
+              </m:r>
+            </m:e>
+            <m:sub>
+              <m:r>
+                <m:rPr>
+                  <m:sty m:val="p"/>
+                </m:rPr>
+                <m:t>b</m:t>
+              </m:r>
+              <m:r>
+                <m:rPr>
+                  <m:sty m:val="p"/>
+                </m:rPr>
+                <m:t>r</m:t>
+              </m:r>
+            </m:sub>
+          </m:sSub>
         </m:oMath>
       </m:oMathPara>
     </w:p>
@@ -1793,7 +1829,31 @@
         <w:t xml:space="preserve"> </w:t>
       </w:r>
       <w:r>
-        <w:t xml:space="preserve">corrects branch volume estimates to an intermediate shape between a cone and a cylinder. The ratio of measured</w:t>
+        <w:t xml:space="preserve">corrects branch volume estimates to an intermediate shape between a cone and a cylinder</w:t>
+      </w:r>
+      <w:r>
+        <w:t xml:space="preserve"> </w:t>
+      </w:r>
+      <w:r>
+        <w:t xml:space="preserve">(M</w:t>
+      </w:r>
+      <w:r>
+        <w:t xml:space="preserve">ä</w:t>
+      </w:r>
+      <w:r>
+        <w:t xml:space="preserve">kel</w:t>
+      </w:r>
+      <w:r>
+        <w:t xml:space="preserve">ä</w:t>
+      </w:r>
+      <w:r>
+        <w:t xml:space="preserve"> </w:t>
+      </w:r>
+      <w:r>
+        <w:t xml:space="preserve">1997)</w:t>
+      </w:r>
+      <w:r>
+        <w:t xml:space="preserve">. The ratio of measured</w:t>
       </w:r>
       <w:r>
         <w:t xml:space="preserve"> </w:t>
@@ -1893,36 +1953,66 @@
         <w:t xml:space="preserve"> </w:t>
       </w:r>
       <m:oMath>
-        <m:sSub>
-          <m:e>
-            <m:r>
-              <m:rPr>
-                <m:sty m:val="p"/>
-              </m:rPr>
-              <m:t>ρ</m:t>
-            </m:r>
-          </m:e>
-          <m:sub>
-            <m:r>
-              <m:rPr>
-                <m:sty m:val="p"/>
-              </m:rPr>
-              <m:t>b</m:t>
-            </m:r>
-            <m:r>
-              <m:rPr>
-                <m:sty m:val="p"/>
-              </m:rPr>
-              <m:t>r</m:t>
-            </m:r>
-          </m:sub>
-        </m:sSub>
         <m:r>
           <m:rPr>
             <m:sty m:val="p"/>
           </m:rPr>
-          <m:t>ϕ</m:t>
+          <m:t>p</m:t>
         </m:r>
+        <m:r>
+          <m:rPr>
+            <m:sty m:val="p"/>
+          </m:rPr>
+          <m:t>h</m:t>
+        </m:r>
+        <m:sSub>
+          <m:e>
+            <m:r>
+              <m:rPr>
+                <m:sty m:val="p"/>
+              </m:rPr>
+              <m:t>i</m:t>
+            </m:r>
+          </m:e>
+          <m:sub>
+            <m:r>
+              <m:rPr>
+                <m:sty m:val="p"/>
+              </m:rPr>
+              <m:t>b</m:t>
+            </m:r>
+            <m:r>
+              <m:rPr>
+                <m:sty m:val="p"/>
+              </m:rPr>
+              <m:t>r</m:t>
+            </m:r>
+          </m:sub>
+        </m:sSub>
+        <m:sSub>
+          <m:e>
+            <m:r>
+              <m:rPr>
+                <m:sty m:val="p"/>
+              </m:rPr>
+              <m:t>ρ</m:t>
+            </m:r>
+          </m:e>
+          <m:sub>
+            <m:r>
+              <m:rPr>
+                <m:sty m:val="p"/>
+              </m:rPr>
+              <m:t>b</m:t>
+            </m:r>
+            <m:r>
+              <m:rPr>
+                <m:sty m:val="p"/>
+              </m:rPr>
+              <m:t>r</m:t>
+            </m:r>
+          </m:sub>
+        </m:sSub>
       </m:oMath>
       <w:r>
         <w:t xml:space="preserve">.</w:t>
@@ -2076,12 +2166,48 @@
         <w:t xml:space="preserve"> </w:t>
       </w:r>
       <w:r>
-        <w:t xml:space="preserve">specific to each WTC. As diameters were not recorded at branch insertion points, 5 cm were added back to each branch length in order to represent the entire branch volume. We assumed that</w:t>
+        <w:t xml:space="preserve">specific to each WTC. We assumed that</w:t>
       </w:r>
       <w:r>
         <w:t xml:space="preserve"> </w:t>
       </w:r>
       <m:oMath>
+        <m:r>
+          <m:rPr>
+            <m:sty m:val="p"/>
+          </m:rPr>
+          <m:t>p</m:t>
+        </m:r>
+        <m:r>
+          <m:rPr>
+            <m:sty m:val="p"/>
+          </m:rPr>
+          <m:t>h</m:t>
+        </m:r>
+        <m:sSub>
+          <m:e>
+            <m:r>
+              <m:rPr>
+                <m:sty m:val="p"/>
+              </m:rPr>
+              <m:t>i</m:t>
+            </m:r>
+          </m:e>
+          <m:sub>
+            <m:r>
+              <m:rPr>
+                <m:sty m:val="p"/>
+              </m:rPr>
+              <m:t>b</m:t>
+            </m:r>
+            <m:r>
+              <m:rPr>
+                <m:sty m:val="p"/>
+              </m:rPr>
+              <m:t>r</m:t>
+            </m:r>
+          </m:sub>
+        </m:sSub>
         <m:sSub>
           <m:e>
             <m:r>
@@ -2126,7 +2252,7 @@
     </w:p>
     <w:p>
       <w:r>
-        <w:t xml:space="preserve">Final harvest total leaf area and dry mass were measured for each of the five canopy layers. Specific leaf area (SLA, cm</w:t>
+        <w:t xml:space="preserve">Total tree leaf area and dry mass were measured for each of the five canopy layers at the final tree harvest in March 2009. Specific leaf area (SLA, cm</w:t>
       </w:r>
       <w:r>
         <w:rPr>
@@ -2147,7 +2273,7 @@
         <w:t xml:space="preserve">-1</w:t>
       </w:r>
       <w:r>
-        <w:t xml:space="preserve">) was calculated by dividing cumulative tree leaf area by leaf mass for each canopy layer. Mean SLA for each chamber was obtained by weighting SLA of each of the 5 layers by their foliage mass fraction. Estimates of standing leaf area were also obtained in April 2008 from leaf counts for each tree, multiplied by tree-specific mean leaf size (based on a sub-sample).</w:t>
+        <w:t xml:space="preserve">) was calculated by dividing total tree leaf area by leaf mass for each canopy layer. Mean SLA for each chamber was obtained by weighting SLA of each of the 5 layers by their foliage mass fraction. Estimates of standing leaf area were also obtained in April 2008 from leaf counts for each tree, multiplied by tree-specific mean leaf size (based on a sub-sample).</w:t>
       </w:r>
     </w:p>
     <w:p>
@@ -2155,7 +2281,16 @@
         <w:br w:type="textWrapping"/>
       </w:r>
       <w:r>
-        <w:t xml:space="preserve">Canopy leaf area was modeled on daily times steps, between April 2008 and March 2009, using the leaf count census and harvest leaf area estimates, along with height growth and litter fall rates. Leaf growth was assumed to coincide with height growth, so that no leaf growth occurred when height growth had ceased. This method assumes that total cumulative leaf area (i.e. standing leaf area plus that produced by litter fall) followed and allometric relationship with tree height</w:t>
+        <w:t xml:space="preserve">Canopy leaf area was modeled on daily times steps, between April 2008 and March 2009, using the leaf count census and harvest leaf area estimates, along with height growth and litter fall rates. This was method was applied by Barton et al.</w:t>
+      </w:r>
+      <w:r>
+        <w:t xml:space="preserve"> </w:t>
+      </w:r>
+      <w:r>
+        <w:t xml:space="preserve">(2012)</w:t>
+      </w:r>
+      <w:r>
+        <w:t xml:space="preserve">, but we briefly repeat it here for the sake of completeness. Leaf growth was assumed to coincide with height growth, so that no leaf growth occurred when height growth had ceased. This method assumes that total cumulative leaf area (i.e. standing leaf area plus that produced by litter fall) followed and allometric relationship with tree height</w:t>
       </w:r>
       <w:r>
         <w:t xml:space="preserve"> </w:t>
@@ -3105,7 +3240,7 @@
         <w:t xml:space="preserve">-1</w:t>
       </w:r>
       <w:r>
-        <w:t xml:space="preserve">). For example, C allocation to leaves (</w:t>
+        <w:t xml:space="preserve">). From equation 5, we estimated allocation by rearranging (as all other components were measured).For example, C allocation to leaves (</w:t>
       </w:r>
       <m:oMath>
         <m:sSub>
@@ -3239,7 +3374,7 @@
         </m:sSub>
       </m:oMath>
       <w:r>
-        <w:t xml:space="preserve">) such that:</w:t>
+        <w:t xml:space="preserve">), giving:</w:t>
       </w:r>
     </w:p>
     <w:p>
@@ -3541,7 +3676,10 @@
     </w:p>
     <w:p>
       <w:r>
-        <w:t xml:space="preserve">Allocation to aboveground wood C was estimated in the same manner with turnover measured as total dry C mass of branch litter collected across the experiment. As root turnover was not measured only total belowground C allocation (TBCA) could be calculated (explained below).</w:t>
+        <w:br w:type="textWrapping"/>
+      </w:r>
+      <w:r>
+        <w:t xml:space="preserve">Allocation to aboveground wood C was estimated in the same manner with turnover measured as total dry C mass of branch litter collected across the experiment. For roots, only total belowground C allocation (TBCA) could be calculated (explained below) since root turnover was not measured.</w:t>
       </w:r>
     </w:p>
     <w:p>
@@ -3580,7 +3718,22 @@
         <w:t xml:space="preserve"> </w:t>
       </w:r>
       <w:r>
-        <w:t xml:space="preserve">efflux, TBCA at any time point was calculated as:</w:t>
+        <w:t xml:space="preserve">efflux, TBCA at any time point</w:t>
+      </w:r>
+      <w:r>
+        <w:t xml:space="preserve"> </w:t>
+      </w:r>
+      <w:r>
+        <w:rPr>
+          <w:i/>
+        </w:rPr>
+        <w:t xml:space="preserve">t</w:t>
+      </w:r>
+      <w:r>
+        <w:t xml:space="preserve"> </w:t>
+      </w:r>
+      <w:r>
+        <w:t xml:space="preserve">was calculated as:</w:t>
       </w:r>
     </w:p>
     <w:p>
@@ -3627,48 +3780,62 @@
             </m:rPr>
             <m:t>=</m:t>
           </m:r>
-          <m:r>
-            <m:rPr>
-              <m:sty m:val="p"/>
-            </m:rPr>
-            <m:t>∫</m:t>
-          </m:r>
-          <m:sSub>
+          <m:nary>
+            <m:naryPr>
+              <m:chr m:val="∫"/>
+              <m:limLoc m:val="subSup"/>
+              <m:supHide m:val="off"/>
+              <m:supHide m:val="off"/>
+            </m:naryPr>
             <m:e>
-              <m:r>
-                <m:rPr>
-                  <m:sty m:val="p"/>
-                </m:rPr>
-                <m:t>F</m:t>
-              </m:r>
+              <m:sSub>
+                <m:e>
+                  <m:r>
+                    <m:rPr>
+                      <m:sty m:val="p"/>
+                    </m:rPr>
+                    <m:t>F</m:t>
+                  </m:r>
+                </m:e>
+                <m:sub>
+                  <m:r>
+                    <m:rPr>
+                      <m:sty m:val="p"/>
+                    </m:rPr>
+                    <m:t>c</m:t>
+                  </m:r>
+                  <m:r>
+                    <m:rPr>
+                      <m:sty m:val="p"/>
+                    </m:rPr>
+                    <m:t>,</m:t>
+                  </m:r>
+                  <m:r>
+                    <m:rPr>
+                      <m:sty m:val="p"/>
+                    </m:rPr>
+                    <m:t>d</m:t>
+                  </m:r>
+                </m:sub>
+              </m:sSub>
             </m:e>
             <m:sub>
               <m:r>
                 <m:rPr>
                   <m:sty m:val="p"/>
                 </m:rPr>
-                <m:t>c</m:t>
+                <m:t>0</m:t>
               </m:r>
+            </m:sub>
+            <m:sup>
               <m:r>
                 <m:rPr>
                   <m:sty m:val="p"/>
                 </m:rPr>
-                <m:t>,</m:t>
+                <m:t>t</m:t>
               </m:r>
-              <m:r>
-                <m:rPr>
-                  <m:sty m:val="p"/>
-                </m:rPr>
-                <m:t>d</m:t>
-              </m:r>
-            </m:sub>
-          </m:sSub>
-          <m:r>
-            <m:rPr>
-              <m:sty m:val="p"/>
-            </m:rPr>
-            <m:t>(</m:t>
-          </m:r>
+            </m:sup>
+          </m:nary>
           <m:r>
             <m:rPr>
               <m:sty m:val="p"/>
@@ -3680,12 +3847,6 @@
               <m:sty m:val="p"/>
             </m:rPr>
             <m:t>t</m:t>
-          </m:r>
-          <m:r>
-            <m:rPr>
-              <m:sty m:val="p"/>
-            </m:rPr>
-            <m:t>)</m:t>
           </m:r>
           <m:r>
             <m:rPr>
@@ -3827,7 +3988,7 @@
         </m:sSub>
       </m:oMath>
       <w:r>
-        <w:t xml:space="preserve">). The residual belowground C flux includes; root and soil respiration, root turnover, root exudation and any unaccounted for root C mass. The use of aboveground allometry to interpolate</w:t>
+        <w:t xml:space="preserve">). The residual belowground C flux includes root and soil respiration, root turnover, root exudation and any unaccounted for root C mass. The use of aboveground allometry to interpolate</w:t>
       </w:r>
       <w:r>
         <w:t xml:space="preserve"> </w:t>
@@ -4038,7 +4199,10 @@
         </m:sSub>
       </m:oMath>
       <w:r>
-        <w:t xml:space="preserve">, at any given time point, represented the net C uptake for each WTC. Daily allocation of C to boles and branches was estimated by linear interpolation between survey measurements and the final harvest, starting at the first branch survey (April 2008). Daily modeled estimates of leaf and litter C were added to bole and branch C mass to estimate</w:t>
+        <w:t xml:space="preserve"> </w:t>
+      </w:r>
+      <w:r>
+        <w:t xml:space="preserve">for each WTC, at any given time point, represented the running total of net C uptake since the chamber floors were installed. Daily allocation of C to boles and branches was estimated by linear interpolation between survey measurements and the final harvest, starting at the first branch survey (April 2008). These daily estimates of leaf and litter C were added to bole and branch C mass to estimate</w:t>
       </w:r>
       <w:r>
         <w:t xml:space="preserve"> </w:t>
@@ -4114,7 +4278,7 @@
         <w:t xml:space="preserve"> </w:t>
       </w:r>
       <w:r>
-        <w:t xml:space="preserve">were then tracked from April 2008 to March 2009. The initial estimated C mass of each aboveground component and</w:t>
+        <w:t xml:space="preserve">was then tracked from April 2008 to March 2009. The initial estimated C mass of each aboveground component and</w:t>
       </w:r>
       <w:r>
         <w:t xml:space="preserve"> </w:t>
@@ -4161,7 +4325,7 @@
         <w:t xml:space="preserve"> </w:t>
       </w:r>
       <w:r>
-        <w:t xml:space="preserve">on the first day were subtracted from all respective daily values so mass balance could be tracked with a 0 starting value. This allowed daily estimates of TBCA to be generated across the final 11 months of the experiment. Additionally, the significant log-linear relationship between aboveground mass of both harvested trees and potted seedlings (R</w:t>
+        <w:t xml:space="preserve">on the day when chamber floors were installed was subtracted from all respective daily values so mass balance could be tracked with a 0 starting value. This allowed daily estimates of TBCA to be generated across the final 11 months of the experiment. Additionally, the significant log-linear relationship between above and belowgground mass of both harvested trees and potted seedlings (R</w:t>
       </w:r>
       <w:r>
         <w:rPr>
@@ -4173,7 +4337,7 @@
         <w:t xml:space="preserve"> </w:t>
       </w:r>
       <w:r>
-        <w:t xml:space="preserve">= 0.98) was used to predict</w:t>
+        <w:t xml:space="preserve">= 0.98, Figure S1) was used to predict</w:t>
       </w:r>
       <w:r>
         <w:t xml:space="preserve"> </w:t>
@@ -4316,7 +4480,7 @@
     </w:p>
     <w:p>
       <w:r>
-        <w:t xml:space="preserve">Both Whole tree C and</w:t>
+        <w:t xml:space="preserve">Both whole tree C and</w:t>
       </w:r>
       <w:r>
         <w:t xml:space="preserve"> </w:t>
@@ -4592,7 +4756,7 @@
     </w:p>
     <w:p>
       <w:r>
-        <w:t xml:space="preserve">At the end of the two year experiment, harvested C mass of tissue components were affected by eC</w:t>
+        <w:t xml:space="preserve">At the end of the two year experiment, harvested C mass of tissue components was affected by eC</w:t>
       </w:r>
       <w:r>
         <w:rPr>
@@ -4628,7 +4792,7 @@
         <w:t xml:space="preserve"> </w:t>
       </w:r>
       <w:r>
-        <w:t xml:space="preserve">effects on boles. Neither standing crop leaf C mass or cumulative litterfall C mass were affected by C</w:t>
+        <w:t xml:space="preserve">effects on boles. Neither standing crop leaf C mass or total litterfall C mass were affected by C</w:t>
       </w:r>
       <w:r>
         <w:rPr>
@@ -4805,7 +4969,7 @@
     </w:p>
     <w:p>
       <w:r>
-        <w:t xml:space="preserve">Within each treatment combination, the cumulative C mass of boles, branches, leaves and roots did not achieve mass balance with</w:t>
+        <w:t xml:space="preserve">Across all treatment combinations, the total C mass of boles, branches, leaves and roots was on average 61.0±0.02 % of</w:t>
       </w:r>
       <w:r>
         <w:t xml:space="preserve"> </w:t>
@@ -4846,7 +5010,7 @@
         <w:t xml:space="preserve"> </w:t>
       </w:r>
       <w:r>
-        <w:t xml:space="preserve">(Figure 5). Across a large range in tree size, similar patterns were detected in each individual WTC (Figure S1). It was therefore necessary to account for TBCA and</w:t>
+        <w:t xml:space="preserve">(Figure 5). Additionally,</w:t>
       </w:r>
       <w:r>
         <w:t xml:space="preserve"> </w:t>
@@ -4858,7 +5022,7 @@
               <m:rPr>
                 <m:sty m:val="p"/>
               </m:rPr>
-              <m:t>F</m:t>
+              <m:t>C</m:t>
             </m:r>
           </m:e>
           <m:sub>
@@ -4866,25 +5030,22 @@
               <m:rPr>
                 <m:sty m:val="p"/>
               </m:rPr>
-              <m:t>c</m:t>
-            </m:r>
-            <m:r>
-              <m:rPr>
-                <m:sty m:val="p"/>
-              </m:rPr>
-              <m:t>,</m:t>
-            </m:r>
-            <m:r>
-              <m:rPr>
-                <m:sty m:val="p"/>
-              </m:rPr>
-              <m:t>r</m:t>
+              <m:t>a</m:t>
+            </m:r>
+            <m:r>
+              <m:rPr>
+                <m:sty m:val="p"/>
+              </m:rPr>
+              <m:t>b</m:t>
             </m:r>
           </m:sub>
         </m:sSub>
       </m:oMath>
       <w:r>
-        <w:t xml:space="preserve">. Neither cumulative TBCA nor</w:t>
+        <w:t xml:space="preserve"> </w:t>
+      </w:r>
+      <w:r>
+        <w:t xml:space="preserve">was on average 41.2±0.004 % of</w:t>
       </w:r>
       <w:r>
         <w:t xml:space="preserve"> </w:t>
@@ -4916,7 +5077,7 @@
               <m:rPr>
                 <m:sty m:val="p"/>
               </m:rPr>
-              <m:t>r</m:t>
+              <m:t>T</m:t>
             </m:r>
           </m:sub>
         </m:sSub>
@@ -4925,19 +5086,7 @@
         <w:t xml:space="preserve"> </w:t>
       </w:r>
       <w:r>
-        <w:t xml:space="preserve">were affected by C</w:t>
-      </w:r>
-      <w:r>
-        <w:rPr>
-          <w:vertAlign w:val="subscript"/>
-        </w:rPr>
-        <w:t xml:space="preserve">a</w:t>
-      </w:r>
-      <w:r>
-        <w:t xml:space="preserve"> </w:t>
-      </w:r>
-      <w:r>
-        <w:t xml:space="preserve">or drought treatments (Figure 6). TBCA and</w:t>
+        <w:t xml:space="preserve">on any given day. Across a large range in tree size, similar patterns were detected in each individual WTC (Figure S2). As mass balance must be achieved, TBCA and</w:t>
       </w:r>
       <w:r>
         <w:t xml:space="preserve"> </w:t>
@@ -4969,7 +5118,7 @@
               <m:rPr>
                 <m:sty m:val="p"/>
               </m:rPr>
-              <m:t>T</m:t>
+              <m:t>r</m:t>
             </m:r>
           </m:sub>
         </m:sSub>
@@ -4978,906 +5127,10 @@
         <w:t xml:space="preserve"> </w:t>
       </w:r>
       <w:r>
-        <w:t xml:space="preserve">were positively correlated over the final 11 months of the experiment (R</w:t>
-      </w:r>
-      <w:r>
-        <w:rPr>
-          <w:vertAlign w:val="superscript"/>
-        </w:rPr>
-        <w:t xml:space="preserve">2</w:t>
-      </w:r>
-      <w:r>
-        <w:t xml:space="preserve"> </w:t>
-      </w:r>
-      <w:r>
-        <w:t xml:space="preserve">= 0.78, P &lt; 0.001) and the proportion of C allocated belowground was relatively constant through time and between treatments (Figure 7).</w:t>
-      </w:r>
-    </w:p>
-    <w:p>
-      <w:pPr>
-        <w:pStyle w:val="Heading1"/>
-      </w:pPr>
-      <w:bookmarkStart w:id="43" w:name="discussion"/>
-      <w:bookmarkEnd w:id="43"/>
-      <w:r>
-        <w:t xml:space="preserve">Discussion</w:t>
-      </w:r>
-    </w:p>
-    <w:p>
-      <w:r>
-        <w:t xml:space="preserve">Utilizing the WTC experimental design we show that whole tree C flux was a useful predictor of biomass production in a</w:t>
-      </w:r>
-      <w:r>
-        <w:t xml:space="preserve"> </w:t>
-      </w:r>
-      <w:r>
-        <w:rPr>
-          <w:i/>
-        </w:rPr>
-        <w:t xml:space="preserve">Eucalyptus</w:t>
-      </w:r>
-      <w:r>
-        <w:t xml:space="preserve"> </w:t>
-      </w:r>
-      <w:r>
-        <w:t xml:space="preserve">species. We found that that biomass partitioning and C allocation of component tissues were differentially affected by eC</w:t>
-      </w:r>
-      <w:r>
-        <w:rPr>
-          <w:vertAlign w:val="subscript"/>
-        </w:rPr>
-        <w:t xml:space="preserve">a</w:t>
-      </w:r>
-      <w:r>
-        <w:t xml:space="preserve">. Minimal effects of a four month drought were detected on total tree C flux, biomass partitioning and tissue C allocation, despite previous findings of negative effects of drought on leaf and canopy physiology</w:t>
-      </w:r>
-      <w:r>
-        <w:t xml:space="preserve"> </w:t>
-      </w:r>
-      <w:r>
-        <w:t xml:space="preserve">(see Duursma et al. 2011, Crous et al. 2012)</w:t>
-      </w:r>
-      <w:r>
-        <w:t xml:space="preserve">. Using a novel methodological framework, we show that TBCA was unchanged by either eC</w:t>
-      </w:r>
-      <w:r>
-        <w:rPr>
-          <w:vertAlign w:val="subscript"/>
-        </w:rPr>
-        <w:t xml:space="preserve">a</w:t>
-      </w:r>
-      <w:r>
-        <w:t xml:space="preserve"> </w:t>
-      </w:r>
-      <w:r>
-        <w:t xml:space="preserve">or drought and remained constant across daily times steps. The consistency of TBCA, at both daily and annual time scales, suggests that TBCA may not be as sensitive to the effects of climate changes as previously thought.</w:t>
-      </w:r>
-    </w:p>
-    <w:p>
-      <w:pPr>
-        <w:pStyle w:val="Heading2"/>
-      </w:pPr>
-      <w:bookmarkStart w:id="44" w:name="relationships-between-tree-c-flux-leaf-area-and-tree-c-mass"/>
-      <w:bookmarkEnd w:id="44"/>
-      <w:r>
-        <w:t xml:space="preserve">Relationships between tree C flux, leaf area and tree C mass</w:t>
-      </w:r>
-    </w:p>
-    <w:p>
-      <w:r>
-        <w:t xml:space="preserve">As expected, tree C uptake and growth were coordinated at the end of this two year experiment. Cumulative tree C flux was positively correlated to both canopy leaf area and total biomass produced. The net C uptake of plants should be a function of the canopy leaf area because leaf area index determines canopy light interception</w:t>
-      </w:r>
-      <w:r>
-        <w:t xml:space="preserve"> </w:t>
-      </w:r>
-      <w:r>
-        <w:t xml:space="preserve">(Wilson 1965, Monsi and Saeki 2005)</w:t>
-      </w:r>
-      <w:r>
-        <w:t xml:space="preserve"> </w:t>
-      </w:r>
-      <w:r>
-        <w:t xml:space="preserve">and is correlated to canopy assimilation and tree productivity</w:t>
-      </w:r>
-      <w:r>
-        <w:t xml:space="preserve"> </w:t>
-      </w:r>
-      <w:r>
-        <w:t xml:space="preserve">(Waring 1983, McCarthy et al. 2006, Lindroth et al. 2008)</w:t>
-      </w:r>
-      <w:r>
-        <w:t xml:space="preserve">. Determining tree canopy C flux, however, is usually inhibited by simple upscaling of single leaf measurements</w:t>
-      </w:r>
-      <w:r>
-        <w:t xml:space="preserve"> </w:t>
-      </w:r>
-      <w:r>
-        <w:t xml:space="preserve">(Amthor 1994)</w:t>
-      </w:r>
-      <w:r>
-        <w:t xml:space="preserve">, oversimplification of big leaf models</w:t>
-      </w:r>
-      <w:r>
-        <w:t xml:space="preserve"> </w:t>
-      </w:r>
-      <w:r>
-        <w:t xml:space="preserve">(</w:t>
-      </w:r>
-      <w:r>
-        <w:t xml:space="preserve">De Pury</w:t>
-      </w:r>
-      <w:r>
-        <w:t xml:space="preserve"> </w:t>
-      </w:r>
-      <w:r>
-        <w:t xml:space="preserve">and Farquhar 1997)</w:t>
-      </w:r>
-      <w:r>
-        <w:t xml:space="preserve"> </w:t>
-      </w:r>
-      <w:r>
-        <w:t xml:space="preserve">or parameterization of more complex models with assumptions of canopy behavior</w:t>
-      </w:r>
-      <w:r>
-        <w:t xml:space="preserve"> </w:t>
-      </w:r>
-      <w:r>
-        <w:t xml:space="preserve">(Leuning et al. 1995)</w:t>
-      </w:r>
-      <w:r>
-        <w:t xml:space="preserve">. A novel aspect of this study was the ability to measure whole tree C fluxes directly and compare these fluxes to observed patterns in leaf area and growth. We found that leaf area was consistently reduced under eC</w:t>
-      </w:r>
-      <w:r>
-        <w:rPr>
-          <w:vertAlign w:val="subscript"/>
-        </w:rPr>
-        <w:t xml:space="preserve">a</w:t>
-      </w:r>
-      <w:r>
-        <w:t xml:space="preserve">, likely leading to reductions in both tree C flux and whole tree C mass of near identical magnitudes (ca. 30 %).</w:t>
-      </w:r>
-    </w:p>
-    <w:p>
-      <w:r>
-        <w:br w:type="textWrapping"/>
-      </w:r>
-      <w:r>
-        <w:t xml:space="preserve">As empirical measurements of whole tree C flux are rare, relationships with biomass or C allocation patterns are difficult to infer. Estimation of NPP is inextricably linked with estimation of the biomass production and turnover (Valentine 1999), yet biomass and C fluxes have been found to be poorly related in forest ecosystems due to difficulty in accounting for C retention of different tissues</w:t>
-      </w:r>
-      <w:r>
-        <w:t xml:space="preserve"> </w:t>
-      </w:r>
-      <w:r>
-        <w:t xml:space="preserve">(Litton et al. 2007)</w:t>
-      </w:r>
-      <w:r>
-        <w:t xml:space="preserve">. This partial accounting of C likely inhibits the ability of many studies to precisely test the coordination between canopy photosynthesis and growth. The advantage of the WTC approach is the ability to compare cumulative whole tree C fluxes to absolute biomass production over long time periods. Here, we show empirically measured whole tree C flux was strongly correlated to tree biomass production across a 2.5 fold size range in</w:t>
-      </w:r>
-      <w:r>
-        <w:t xml:space="preserve"> </w:t>
-      </w:r>
-      <w:r>
-        <w:rPr>
-          <w:i/>
-        </w:rPr>
-        <w:t xml:space="preserve">Eucalyptus</w:t>
-      </w:r>
-      <w:r>
-        <w:t xml:space="preserve"> </w:t>
-      </w:r>
-      <w:r>
-        <w:t xml:space="preserve">trees.</w:t>
-      </w:r>
-    </w:p>
-    <w:p>
-      <w:pPr>
-        <w:pStyle w:val="Heading2"/>
-      </w:pPr>
-      <w:bookmarkStart w:id="45" w:name="responses-of-biomass-partitioning-and-c-allocation-to-climate-change"/>
-      <w:bookmarkEnd w:id="45"/>
-      <w:r>
-        <w:t xml:space="preserve">Responses of biomass partitioning and C allocation to climate change</w:t>
-      </w:r>
-    </w:p>
-    <w:p>
-      <w:r>
-        <w:t xml:space="preserve">We first used final harvest biomass to determine patterns of biomass partitioning to leaves, stems and roots. We then combined cumulative tree C fluxes with tissue biomass production and turnover to measure C allocation to stems, leaves and total belowground pools, via mass balance. This approach allowed us to evaluate the impacts of climate change treatments on two fundamentally different processes affecting overall tree growth. This is because there are many possible fates for C assimilates beyond the production of plant biomass</w:t>
-      </w:r>
-      <w:r>
-        <w:t xml:space="preserve"> </w:t>
-      </w:r>
-      <w:r>
-        <w:t xml:space="preserve">(K</w:t>
-      </w:r>
-      <w:r>
-        <w:t xml:space="preserve">ö</w:t>
-      </w:r>
-      <w:r>
-        <w:t xml:space="preserve">rner et al. 2005)</w:t>
-      </w:r>
-      <w:r>
-        <w:t xml:space="preserve">. Changes in C allocation encompass effects of tissue turnover, the storage and use of carbohydrates and root exudation to stimulate microbial activity, with each representing significant tree or ecosystem responses to environmental change. Thus, patterns in biomass partitioning and C allocation may not be consistent with respect to the tissue in question, which contributes to the current uncertainty in modelling tree growth responses to interacting climate change factors.</w:t>
-      </w:r>
-    </w:p>
-    <w:p>
-      <w:r>
-        <w:br w:type="textWrapping"/>
-      </w:r>
-      <w:r>
-        <w:t xml:space="preserve">We found that SMF increased with total plant size and was marginally reduced in eC</w:t>
-      </w:r>
-      <w:r>
-        <w:rPr>
-          <w:vertAlign w:val="subscript"/>
-        </w:rPr>
-        <w:t xml:space="preserve">a</w:t>
-      </w:r>
-      <w:r>
-        <w:t xml:space="preserve"> </w:t>
-      </w:r>
-      <w:r>
-        <w:t xml:space="preserve">treatments. Opposite responses of stem growth under eC</w:t>
-      </w:r>
-      <w:r>
-        <w:rPr>
-          <w:vertAlign w:val="subscript"/>
-        </w:rPr>
-        <w:t xml:space="preserve">a</w:t>
-      </w:r>
-      <w:r>
-        <w:t xml:space="preserve"> </w:t>
-      </w:r>
-      <w:r>
-        <w:t xml:space="preserve">have been found across different forested FACE experiments, including no effect in a mixed deciduous forest at WEB-FACE</w:t>
-      </w:r>
-      <w:r>
-        <w:t xml:space="preserve"> </w:t>
-      </w:r>
-      <w:r>
-        <w:t xml:space="preserve">(K</w:t>
-      </w:r>
-      <w:r>
-        <w:t xml:space="preserve">ö</w:t>
-      </w:r>
-      <w:r>
-        <w:t xml:space="preserve">rner et al. 2005)</w:t>
-      </w:r>
-      <w:r>
-        <w:t xml:space="preserve"> </w:t>
-      </w:r>
-      <w:r>
-        <w:t xml:space="preserve">and a positive enhancement in a loblolly pine forest at duke FACE</w:t>
-      </w:r>
-      <w:r>
-        <w:t xml:space="preserve"> </w:t>
-      </w:r>
-      <w:r>
-        <w:t xml:space="preserve">(DeLucia et al. 2005)</w:t>
-      </w:r>
-      <w:r>
-        <w:t xml:space="preserve">. As a result, it is possible that observed patterns in SMF were related to allometric trajectories as a function of plant size</w:t>
-      </w:r>
-      <w:r>
-        <w:t xml:space="preserve"> </w:t>
-      </w:r>
-      <w:r>
-        <w:t xml:space="preserve">(Tjoelker et al. 1998, M</w:t>
-      </w:r>
-      <w:r>
-        <w:t xml:space="preserve">ü</w:t>
-      </w:r>
-      <w:r>
-        <w:t xml:space="preserve">ller et al. 2000)</w:t>
-      </w:r>
-      <w:r>
-        <w:t xml:space="preserve"> </w:t>
-      </w:r>
-      <w:r>
-        <w:t xml:space="preserve">more than direct effects of eC</w:t>
-      </w:r>
-      <w:r>
-        <w:rPr>
-          <w:vertAlign w:val="subscript"/>
-        </w:rPr>
-        <w:t xml:space="preserve">a</w:t>
-      </w:r>
-      <w:r>
-        <w:t xml:space="preserve"> </w:t>
-      </w:r>
-      <w:r>
-        <w:t xml:space="preserve">on stem biomass production. We found that C allocation to stems was unaffected by eC</w:t>
-      </w:r>
-      <w:r>
-        <w:rPr>
-          <w:vertAlign w:val="subscript"/>
-        </w:rPr>
-        <w:t xml:space="preserve">a</w:t>
-      </w:r>
-      <w:r>
-        <w:t xml:space="preserve"> </w:t>
-      </w:r>
-      <w:r>
-        <w:t xml:space="preserve">inferring that patterns in SMF were a consequence of size-dependent relationships between larger aC</w:t>
-      </w:r>
-      <w:r>
-        <w:rPr>
-          <w:vertAlign w:val="subscript"/>
-        </w:rPr>
-        <w:t xml:space="preserve">a</w:t>
-      </w:r>
-      <w:r>
-        <w:t xml:space="preserve"> </w:t>
-      </w:r>
-      <w:r>
-        <w:t xml:space="preserve">trees compared to smaller eC</w:t>
-      </w:r>
-      <w:r>
-        <w:rPr>
-          <w:vertAlign w:val="subscript"/>
-        </w:rPr>
-        <w:t xml:space="preserve">a</w:t>
-      </w:r>
-      <w:r>
-        <w:t xml:space="preserve"> </w:t>
-      </w:r>
-      <w:r>
-        <w:t xml:space="preserve">trees. Trees in this experiment followed commonly observed developmental patterns in biomass partitioning, with increases in SMF and decreases in LMF as tree became larger</w:t>
-      </w:r>
-      <w:r>
-        <w:t xml:space="preserve"> </w:t>
-      </w:r>
-      <w:r>
-        <w:t xml:space="preserve">(Poorter et al. 2015)</w:t>
-      </w:r>
-      <w:r>
-        <w:t xml:space="preserve">. Thus, it is likely that eC</w:t>
-      </w:r>
-      <w:r>
-        <w:rPr>
-          <w:vertAlign w:val="subscript"/>
-        </w:rPr>
-        <w:t xml:space="preserve">a</w:t>
-      </w:r>
-      <w:r>
-        <w:t xml:space="preserve"> </w:t>
-      </w:r>
-      <w:r>
-        <w:t xml:space="preserve">negatively affected other tree or ecosystem processes, unrelated to stem production, which first decreased overall tree size.</w:t>
-      </w:r>
-    </w:p>
-    <w:p>
-      <w:r>
-        <w:br w:type="textWrapping"/>
-      </w:r>
-      <w:r>
-        <w:t xml:space="preserve">Contrary to expectation, we found that both LMF and C allocation to leaves increased under eC</w:t>
-      </w:r>
-      <w:r>
-        <w:rPr>
-          <w:vertAlign w:val="subscript"/>
-        </w:rPr>
-        <w:t xml:space="preserve">a</w:t>
-      </w:r>
-      <w:r>
-        <w:t xml:space="preserve">. As leaf production and turnover were not subsequently affected in the smaller eC</w:t>
-      </w:r>
-      <w:r>
-        <w:rPr>
-          <w:vertAlign w:val="subscript"/>
-        </w:rPr>
-        <w:t xml:space="preserve">a</w:t>
-      </w:r>
-      <w:r>
-        <w:t xml:space="preserve"> </w:t>
-      </w:r>
-      <w:r>
-        <w:t xml:space="preserve">trees, it is likely that changes in other physiological processes were necessary to explain observed increases leaf C allocation. Leaf respiration during the day was increased under eC</w:t>
-      </w:r>
-      <w:r>
-        <w:rPr>
-          <w:vertAlign w:val="subscript"/>
-        </w:rPr>
-        <w:t xml:space="preserve">a</w:t>
-      </w:r>
-      <w:r>
-        <w:t xml:space="preserve"> </w:t>
-      </w:r>
-      <w:r>
-        <w:t xml:space="preserve">in this study</w:t>
-      </w:r>
-      <w:r>
-        <w:t xml:space="preserve"> </w:t>
-      </w:r>
-      <w:r>
-        <w:t xml:space="preserve">(Crous et al. 2012)</w:t>
-      </w:r>
-      <w:r>
-        <w:t xml:space="preserve">, similar to other studies</w:t>
-      </w:r>
-      <w:r>
-        <w:t xml:space="preserve"> </w:t>
-      </w:r>
-      <w:r>
-        <w:t xml:space="preserve">(Davey et al. 2004, Gonzalez-Meler et al. 2004, Leakey et al. 2009)</w:t>
-      </w:r>
-      <w:r>
-        <w:t xml:space="preserve">, and was attributed to higher energy demand from increased photosynthesis rates. This potential increase in C demand could account for observed increases in C allocation, however, respiration rates would need to increase relative to photosynthesis rates</w:t>
-      </w:r>
-      <w:r>
-        <w:t xml:space="preserve"> </w:t>
-      </w:r>
-      <w:r>
-        <w:t xml:space="preserve">(as in Wang et al. 2001)</w:t>
-      </w:r>
-      <w:r>
-        <w:t xml:space="preserve"> </w:t>
-      </w:r>
-      <w:r>
-        <w:t xml:space="preserve">for the entire canopy. In addition, concentrations of leaf non-structural carbohydrates (TNC) are known to increase in under eC</w:t>
-      </w:r>
-      <w:r>
-        <w:rPr>
-          <w:vertAlign w:val="subscript"/>
-        </w:rPr>
-        <w:t xml:space="preserve">a</w:t>
-      </w:r>
-      <w:r>
-        <w:t xml:space="preserve"> </w:t>
-      </w:r>
-      <w:r>
-        <w:t xml:space="preserve">(Roden and Ball 1996, Picon et al. 1997, Poorter et al. 1997, Loewe et al. 2000, Walter et al. 2005)</w:t>
-      </w:r>
-      <w:r>
-        <w:t xml:space="preserve">. Increased C allocation to leaves may have resulted in increased leaf TNC to fulfill increased canopy respiratory demands or meet sink demands of other tissues. Taken together, results for aboveground tissues highlight the importance of separating impacts on measured biomass from those of actual C allocation when evaluating tree growth responses to climate change.</w:t>
-      </w:r>
-    </w:p>
-    <w:p>
-      <w:pPr>
-        <w:pStyle w:val="Heading2"/>
-      </w:pPr>
-      <w:bookmarkStart w:id="46" w:name="tbca-response-to-climate-change-in-a-single-tree-ecosystem"/>
-      <w:bookmarkEnd w:id="46"/>
-      <w:r>
-        <w:t xml:space="preserve">TBCA response to climate change in a single-tree ecosystem</w:t>
-      </w:r>
-    </w:p>
-    <w:p>
-      <w:r>
-        <w:t xml:space="preserve">Despite increased attention of the effects of climate change on belowground processes, the difficulty in measuring TBCA currently hinders our ability to make well-founded empirical conclusions. One of our specific objectives was to use a novel method to calculate TBCA to test the hypothesis that TBCA was enhanced under eC</w:t>
-      </w:r>
-      <w:r>
-        <w:rPr>
-          <w:vertAlign w:val="subscript"/>
-        </w:rPr>
-        <w:t xml:space="preserve">a</w:t>
-      </w:r>
-      <w:r>
-        <w:t xml:space="preserve"> </w:t>
-      </w:r>
-      <w:r>
-        <w:t xml:space="preserve">and then to evaluate potential shifts in TBCA across shorter times scales. For example, changes in TBCA to eC</w:t>
-      </w:r>
-      <w:r>
-        <w:rPr>
-          <w:vertAlign w:val="subscript"/>
-        </w:rPr>
-        <w:t xml:space="preserve">a</w:t>
-      </w:r>
-      <w:r>
-        <w:t xml:space="preserve"> </w:t>
-      </w:r>
-      <w:r>
-        <w:t xml:space="preserve">or drought could occur as sustained or pulsed responses through time. Enhancement of TBCA has been reported across forested FACE experiments but the single-tree ecosystem design of the WTC allowed us to evaluate the effects of climate change factors without the inherent environmental complexity of a forest community. The unique design of the WTC allowed us to track TBCA as a cumulative total and across daily time steps over an eleven month period, both of which should improve representation of C allocation in models.</w:t>
-      </w:r>
-    </w:p>
-    <w:p>
-      <w:r>
-        <w:br w:type="textWrapping"/>
-      </w:r>
-      <w:r>
-        <w:t xml:space="preserve">With high resolution flux data and reliable estimates of aboveground dry mass production we show that cumulative TBCA was not affected by eC</w:t>
-      </w:r>
-      <w:r>
-        <w:rPr>
-          <w:vertAlign w:val="subscript"/>
-        </w:rPr>
-        <w:t xml:space="preserve">a</w:t>
-      </w:r>
-      <w:r>
-        <w:t xml:space="preserve"> </w:t>
-      </w:r>
-      <w:r>
-        <w:t xml:space="preserve">or drought across the final eleven months of the experiment. Contrary to expectation, we detected minimal effects of eC</w:t>
-      </w:r>
-      <w:r>
-        <w:rPr>
-          <w:vertAlign w:val="subscript"/>
-        </w:rPr>
-        <w:t xml:space="preserve">a</w:t>
-      </w:r>
-      <w:r>
-        <w:t xml:space="preserve"> </w:t>
-      </w:r>
-      <w:r>
-        <w:t xml:space="preserve">or drought on root biomass partitioning, although we did not differentiate fine and coarse roots pools. Although these findings disagree with results from forested FACE experiments</w:t>
-      </w:r>
-      <w:r>
-        <w:t xml:space="preserve"> </w:t>
-      </w:r>
-      <w:r>
-        <w:t xml:space="preserve">(see Palmroth et al. 2006)</w:t>
-      </w:r>
-      <w:r>
-        <w:t xml:space="preserve">, comparing a single-tree ecosystem with evidence from forest ecosystem experiments should be made with caution. Nevertheless, we show that TBCA in</w:t>
-      </w:r>
-      <w:r>
-        <w:t xml:space="preserve"> </w:t>
-      </w:r>
-      <w:r>
-        <w:rPr>
-          <w:i/>
-        </w:rPr>
-        <w:t xml:space="preserve">Eucalyptus</w:t>
-      </w:r>
-      <w:r>
-        <w:t xml:space="preserve"> </w:t>
-      </w:r>
-      <w:r>
-        <w:t xml:space="preserve">trees may be less sensitive to climate change factors than expected over a ~1 year period. However, a lack of cumulative change in TBCA does not necessarily infer that belowground processes were not affected by either treatment. In trees under drought stress, TBCA might increase with higher allocation to root systems to alleviate water stress</w:t>
-      </w:r>
-      <w:r>
-        <w:t xml:space="preserve"> </w:t>
-      </w:r>
-      <w:r>
-        <w:t xml:space="preserve">(Poorter et al. 2012)</w:t>
-      </w:r>
-      <w:r>
-        <w:t xml:space="preserve">, which could by offset increased root mortality and turnover</w:t>
-      </w:r>
-      <w:r>
-        <w:t xml:space="preserve"> </w:t>
-      </w:r>
-      <w:r>
-        <w:t xml:space="preserve">(Marshall 1986, Meier and Leuschner 2008)</w:t>
-      </w:r>
-      <w:r>
-        <w:t xml:space="preserve">, reduced root exudation</w:t>
-      </w:r>
-      <w:r>
-        <w:t xml:space="preserve"> </w:t>
-      </w:r>
-      <w:r>
-        <w:t xml:space="preserve">(Iversen and Norby 2014)</w:t>
-      </w:r>
-      <w:r>
-        <w:t xml:space="preserve"> </w:t>
-      </w:r>
-      <w:r>
-        <w:t xml:space="preserve">or reduced C demand via decreases in root respiration rates</w:t>
-      </w:r>
-      <w:r>
-        <w:t xml:space="preserve"> </w:t>
-      </w:r>
-      <w:r>
-        <w:t xml:space="preserve">(Burton et al. 1998)</w:t>
-      </w:r>
-      <w:r>
-        <w:t xml:space="preserve">. Alternatively, the lack of belowground competition for soil mineral resources in this single tree ecosystem might have delayed enhancement of TBCA to eC</w:t>
-      </w:r>
-      <w:r>
-        <w:rPr>
-          <w:vertAlign w:val="subscript"/>
-        </w:rPr>
-        <w:t xml:space="preserve">a</w:t>
-      </w:r>
-      <w:r>
-        <w:t xml:space="preserve"> </w:t>
-      </w:r>
-      <w:r>
-        <w:t xml:space="preserve">treatments, such as increased root production and exudation.</w:t>
-      </w:r>
-    </w:p>
-    <w:p>
-      <w:r>
-        <w:br w:type="textWrapping"/>
-      </w:r>
-      <w:r>
-        <w:t xml:space="preserve">With estimations of daily aboveground C mass accrual and measured cumulative whole tree C flux we were able to uniquely track dynamic short term effects of eC</w:t>
-      </w:r>
-      <w:r>
-        <w:rPr>
-          <w:vertAlign w:val="subscript"/>
-        </w:rPr>
-        <w:t xml:space="preserve">a</w:t>
-      </w:r>
-      <w:r>
-        <w:t xml:space="preserve"> </w:t>
-      </w:r>
-      <w:r>
-        <w:t xml:space="preserve">or drought on TBCA. Across daily time steps, we observed a relatively constant fraction of total tree C flux distributed to TBCA over a period of eleven months. The ability to calculate TBCA as a simple residual between measured aboveground processes gives us reliable estimates of the absolute amount of C distributed belowground each day, which appear to be insensitive to sustained eC</w:t>
-      </w:r>
-      <w:r>
-        <w:rPr>
-          <w:vertAlign w:val="subscript"/>
-        </w:rPr>
-        <w:t xml:space="preserve">a</w:t>
-      </w:r>
-      <w:r>
-        <w:t xml:space="preserve"> </w:t>
-      </w:r>
-      <w:r>
-        <w:t xml:space="preserve">fumigation and a four month drought. Similar, to Palmroth et al.</w:t>
-      </w:r>
-      <w:r>
-        <w:t xml:space="preserve"> </w:t>
-      </w:r>
-      <w:r>
-        <w:t xml:space="preserve">(2006)</w:t>
-      </w:r>
-      <w:r>
-        <w:t xml:space="preserve"> </w:t>
-      </w:r>
-      <w:r>
-        <w:t xml:space="preserve">we cannot quantify allocation to specific belowground pools, but our approach with the WTC design does not have to make assumptions about C residency time in any tissue or soil component. As a result, the consistency of TBCA across daily intervals along with lack of a cumulative response of TBCA raises questions about the regularity of belowground response to climate change often reported. Our results confirm the need for more reliable estimates of TBCA in future studies, which are crucial for predicting forest responses to climate change.</w:t>
-      </w:r>
-    </w:p>
-    <w:p>
-      <w:pPr>
-        <w:pStyle w:val="Heading2"/>
-      </w:pPr>
-      <w:bookmarkStart w:id="47" w:name="summary"/>
-      <w:bookmarkEnd w:id="47"/>
-      <w:r>
-        <w:t xml:space="preserve">Summary</w:t>
-      </w:r>
-    </w:p>
-    <w:p>
-      <w:r>
-        <w:t xml:space="preserve">Here we use novel aspects of the WTC experimental design to show that whole tree C flux and tree growth were highly correlated, yet patterns in biomass partitioning alone were insufficient to explain eC</w:t>
-      </w:r>
-      <w:r>
-        <w:rPr>
-          <w:vertAlign w:val="subscript"/>
-        </w:rPr>
-        <w:t xml:space="preserve">a</w:t>
-      </w:r>
-      <w:r>
-        <w:t xml:space="preserve"> </w:t>
-      </w:r>
-      <w:r>
-        <w:t xml:space="preserve">effects on tree growth. In this single-tree ecosystem we show disparate responses of above and belowground C allocation to eC</w:t>
-      </w:r>
-      <w:r>
-        <w:rPr>
-          <w:vertAlign w:val="subscript"/>
-        </w:rPr>
-        <w:t xml:space="preserve">a</w:t>
-      </w:r>
-      <w:r>
-        <w:t xml:space="preserve">, which has important implications for how C allocation should be represented in applied forest models. As empirical measurements of belowground processes are still difficult to obtain, models may have to assume that responses of aboveground tissues to global change represent those of belowground tissues</w:t>
-      </w:r>
-      <w:r>
-        <w:t xml:space="preserve"> </w:t>
-      </w:r>
-      <w:r>
-        <w:t xml:space="preserve">(Giardina et al. 2005)</w:t>
-      </w:r>
-      <w:r>
-        <w:t xml:space="preserve">. As a result, continued empirical measurements to define C allocation patterns constrained by functional relationships with biomass production are needed to reduce uncertainty and improve model predictions</w:t>
-      </w:r>
-      <w:r>
-        <w:t xml:space="preserve"> </w:t>
-      </w:r>
-      <w:r>
-        <w:t xml:space="preserve">(</w:t>
-      </w:r>
-      <w:r>
-        <w:t xml:space="preserve">De Kauwe</w:t>
-      </w:r>
-      <w:r>
-        <w:t xml:space="preserve"> </w:t>
-      </w:r>
-      <w:r>
-        <w:t xml:space="preserve">et al. 2014)</w:t>
-      </w:r>
-      <w:r>
-        <w:t xml:space="preserve">. Continuing to apply novel approaches to better evaluate TBCA and empirically measure whole tree C fluxes, such as the WTC experiment, are the way forward in addressing questions of questions of the fate of C under global climate change.</w:t>
-      </w:r>
-    </w:p>
-    <w:p>
-      <w:pPr>
-        <w:pStyle w:val="Heading1"/>
-      </w:pPr>
-      <w:bookmarkStart w:id="48" w:name="list-of-tables"/>
-      <w:bookmarkEnd w:id="48"/>
-      <w:r>
-        <w:t xml:space="preserve">List of Tables</w:t>
-      </w:r>
-    </w:p>
-    <w:p>
-      <w:r>
-        <w:rPr>
-          <w:b/>
-        </w:rPr>
-        <w:t xml:space="preserve">Table 1</w:t>
-      </w:r>
-      <w:r>
-        <w:t xml:space="preserve">. Final harvest C mass of above and belowground tissues and cumulative aboveground tree C flux. Each value represents the mean (± 1 standard error) for each treatment combination and units for all values are g C. For each component, different letters represent significant differences between treatments with the overall model which includes C</w:t>
-      </w:r>
-      <w:r>
-        <w:rPr>
-          <w:vertAlign w:val="subscript"/>
-        </w:rPr>
-        <w:t xml:space="preserve">a</w:t>
-      </w:r>
-      <w:r>
-        <w:t xml:space="preserve"> </w:t>
-      </w:r>
-      <w:r>
-        <w:t xml:space="preserve">* drought interactions. For each variable, P values represent overall differences of C</w:t>
-      </w:r>
-      <w:r>
-        <w:rPr>
-          <w:vertAlign w:val="subscript"/>
-        </w:rPr>
-        <w:t xml:space="preserve">a</w:t>
-      </w:r>
-      <w:r>
-        <w:t xml:space="preserve"> </w:t>
-      </w:r>
-      <w:r>
-        <w:t xml:space="preserve">or drought main effects and the C</w:t>
-      </w:r>
-      <w:r>
-        <w:rPr>
-          <w:vertAlign w:val="subscript"/>
-        </w:rPr>
-        <w:t xml:space="preserve">a</w:t>
-      </w:r>
-      <w:r>
-        <w:t xml:space="preserve"> </w:t>
-      </w:r>
-      <w:r>
-        <w:t xml:space="preserve">* drought interaction.</w:t>
-      </w:r>
-    </w:p>
-    <w:p>
-      <w:pPr>
-        <w:pStyle w:val="Heading1"/>
-      </w:pPr>
-      <w:bookmarkStart w:id="49" w:name="list-of-figures"/>
-      <w:bookmarkEnd w:id="49"/>
-      <w:r>
-        <w:t xml:space="preserve">List of Figures</w:t>
-      </w:r>
-    </w:p>
-    <w:p>
-      <w:r>
-        <w:rPr>
-          <w:b/>
-        </w:rPr>
-        <w:t xml:space="preserve">Figure 1</w:t>
-      </w:r>
-      <w:r>
-        <w:t xml:space="preserve">. Treatment means of whole tree C mass (a) and aboveground C mass (b) as a function of cumulative aboveground C flux over the final eleven months of the experiment. The dotted line is the 1:1 relationship and the solid lines represent the significant linear model fit for whole tree C (R</w:t>
-      </w:r>
-      <w:r>
-        <w:rPr>
-          <w:vertAlign w:val="superscript"/>
-        </w:rPr>
-        <w:t xml:space="preserve">2</w:t>
-      </w:r>
-      <w:r>
-        <w:t xml:space="preserve"> </w:t>
-      </w:r>
-      <w:r>
-        <w:t xml:space="preserve">= 0.86) and aboveground C mass (R^2 = 0.78).</w:t>
-      </w:r>
-    </w:p>
-    <w:p>
-      <w:r>
-        <w:br w:type="textWrapping"/>
-      </w:r>
-      <w:r>
-        <w:rPr>
-          <w:b/>
-        </w:rPr>
-        <w:t xml:space="preserve">Figure 2</w:t>
-      </w:r>
-      <w:r>
-        <w:t xml:space="preserve">. Estimated canopy leaf area for each WTC tree over the final eleven months of the experiment (April 2008 to March 2009). Estimates are based on height growth, litterfall rates and leaf area estimates. Color and line type distinguish the treatment combination for each individual chamber.</w:t>
-      </w:r>
-    </w:p>
-    <w:p>
-      <w:r>
-        <w:br w:type="textWrapping"/>
-      </w:r>
-      <w:r>
-        <w:rPr>
-          <w:b/>
-        </w:rPr>
-        <w:t xml:space="preserve">Figure 3</w:t>
-      </w:r>
-      <w:r>
-        <w:t xml:space="preserve">. Treatment means of cumulative aboveground C flux as a function on mean daily leaf area over the final eleven months of the experiment. The solid line represents the significant linear model fit (R</w:t>
-      </w:r>
-      <w:r>
-        <w:rPr>
-          <w:vertAlign w:val="superscript"/>
-        </w:rPr>
-        <w:t xml:space="preserve">2</w:t>
-      </w:r>
-      <w:r>
-        <w:t xml:space="preserve"> </w:t>
-      </w:r>
-      <w:r>
-        <w:t xml:space="preserve">= 0.77).</w:t>
-      </w:r>
-    </w:p>
-    <w:p>
-      <w:r>
-        <w:br w:type="textWrapping"/>
-      </w:r>
-      <w:r>
-        <w:rPr>
-          <w:b/>
-        </w:rPr>
-        <w:t xml:space="preserve">Figure 4</w:t>
-      </w:r>
-      <w:r>
-        <w:t xml:space="preserve">. Treatment means of C mass fractions of leaves (a), stems (c) and roots (e) as a function of tree size, via total tree C mass. Treatment means of total C allocation to leaves (b) and stems (d) as a function of total aboveground net C flux. Root C allocation could not be estimated as root turnover was not known. Values for C mass fractions are measured from final harvest biomass totals. Values for C allocation are estimated over the final eleven months of the experiment with cumulative total aboveground net C flux over the same time period. Solid lines represent overall model fit for leaf, stem and root mass fractions (R</w:t>
-      </w:r>
-      <w:r>
-        <w:rPr>
-          <w:vertAlign w:val="superscript"/>
-        </w:rPr>
-        <w:t xml:space="preserve">2</w:t>
-      </w:r>
-      <w:r>
-        <w:t xml:space="preserve"> </w:t>
-      </w:r>
-      <w:r>
-        <w:t xml:space="preserve">= -0.53, 0.26 and 0.01, respectively), as well as leaf and stem C allocation (R</w:t>
-      </w:r>
-      <w:r>
-        <w:rPr>
-          <w:vertAlign w:val="superscript"/>
-        </w:rPr>
-        <w:t xml:space="preserve">2</w:t>
-      </w:r>
-      <w:r>
-        <w:t xml:space="preserve"> </w:t>
-      </w:r>
-      <w:r>
-        <w:t xml:space="preserve">= -0.39, 0.01, respectively).</w:t>
-      </w:r>
-    </w:p>
-    <w:p>
-      <w:r>
-        <w:br w:type="textWrapping"/>
-      </w:r>
-      <w:r>
-        <w:rPr>
-          <w:b/>
-        </w:rPr>
-        <w:t xml:space="preserve">Figure 5</w:t>
-      </w:r>
-      <w:r>
-        <w:t xml:space="preserve">. Cumulative aboveground net C flux and additive C allocation to individual tree components from 2008-4-15 to 2009-3-16. Each panel represents mean values for each treatment combination (n=3). Both C flux and tissue C allocation where set to 0 on 2008-4-15 in order to track the allocation of C in daily time steps. Total root C mass, predicted from the log relationship between above and belowground mass partitioning of pre-planting seedlings and harvested trees, is shown on the last date.</w:t>
-      </w:r>
-    </w:p>
-    <w:p>
-      <w:r>
-        <w:br w:type="textWrapping"/>
-      </w:r>
-      <w:r>
-        <w:rPr>
-          <w:b/>
-        </w:rPr>
-        <w:t xml:space="preserve">Figure 6</w:t>
-      </w:r>
-      <w:r>
-        <w:t xml:space="preserve">. Treatment means ± 1 standard error of total aboveground net C flux, TBCA, and the residual belowground C flux (</w:t>
+        <w:t xml:space="preserve">were estimated from Figure 5 as residuals between</w:t>
+      </w:r>
+      <w:r>
+        <w:t xml:space="preserve"> </w:t>
       </w:r>
       <m:oMath>
         <m:sSub>
@@ -5906,12 +5159,1067 @@
               <m:rPr>
                 <m:sty m:val="p"/>
               </m:rPr>
-              <m:t>r</m:t>
+              <m:t>T</m:t>
             </m:r>
           </m:sub>
         </m:sSub>
       </m:oMath>
       <w:r>
+        <w:t xml:space="preserve"> </w:t>
+      </w:r>
+      <w:r>
+        <w:t xml:space="preserve">and whole tree mass excluding and including roots, respectively. Neither cumulative TBCA nor</w:t>
+      </w:r>
+      <w:r>
+        <w:t xml:space="preserve"> </w:t>
+      </w:r>
+      <m:oMath>
+        <m:sSub>
+          <m:e>
+            <m:r>
+              <m:rPr>
+                <m:sty m:val="p"/>
+              </m:rPr>
+              <m:t>F</m:t>
+            </m:r>
+          </m:e>
+          <m:sub>
+            <m:r>
+              <m:rPr>
+                <m:sty m:val="p"/>
+              </m:rPr>
+              <m:t>c</m:t>
+            </m:r>
+            <m:r>
+              <m:rPr>
+                <m:sty m:val="p"/>
+              </m:rPr>
+              <m:t>,</m:t>
+            </m:r>
+            <m:r>
+              <m:rPr>
+                <m:sty m:val="p"/>
+              </m:rPr>
+              <m:t>r</m:t>
+            </m:r>
+          </m:sub>
+        </m:sSub>
+      </m:oMath>
+      <w:r>
+        <w:t xml:space="preserve"> </w:t>
+      </w:r>
+      <w:r>
+        <w:t xml:space="preserve">were affected by C</w:t>
+      </w:r>
+      <w:r>
+        <w:rPr>
+          <w:vertAlign w:val="subscript"/>
+        </w:rPr>
+        <w:t xml:space="preserve">a</w:t>
+      </w:r>
+      <w:r>
+        <w:t xml:space="preserve"> </w:t>
+      </w:r>
+      <w:r>
+        <w:t xml:space="preserve">or drought treatments (Figure 6). TBCA and</w:t>
+      </w:r>
+      <w:r>
+        <w:t xml:space="preserve"> </w:t>
+      </w:r>
+      <m:oMath>
+        <m:sSub>
+          <m:e>
+            <m:r>
+              <m:rPr>
+                <m:sty m:val="p"/>
+              </m:rPr>
+              <m:t>F</m:t>
+            </m:r>
+          </m:e>
+          <m:sub>
+            <m:r>
+              <m:rPr>
+                <m:sty m:val="p"/>
+              </m:rPr>
+              <m:t>c</m:t>
+            </m:r>
+            <m:r>
+              <m:rPr>
+                <m:sty m:val="p"/>
+              </m:rPr>
+              <m:t>,</m:t>
+            </m:r>
+            <m:r>
+              <m:rPr>
+                <m:sty m:val="p"/>
+              </m:rPr>
+              <m:t>T</m:t>
+            </m:r>
+          </m:sub>
+        </m:sSub>
+      </m:oMath>
+      <w:r>
+        <w:t xml:space="preserve"> </w:t>
+      </w:r>
+      <w:r>
+        <w:t xml:space="preserve">were positively correlated over the final 11 months of the experiment (R</w:t>
+      </w:r>
+      <w:r>
+        <w:rPr>
+          <w:vertAlign w:val="superscript"/>
+        </w:rPr>
+        <w:t xml:space="preserve">2</w:t>
+      </w:r>
+      <w:r>
+        <w:t xml:space="preserve"> </w:t>
+      </w:r>
+      <w:r>
+        <w:t xml:space="preserve">= 0.78, P &lt; 0.001) and the proportion of C allocated belowground was relatively constant through time and between treatments (Figure 7).</w:t>
+      </w:r>
+    </w:p>
+    <w:p>
+      <w:pPr>
+        <w:pStyle w:val="Heading1"/>
+      </w:pPr>
+      <w:bookmarkStart w:id="43" w:name="discussion"/>
+      <w:bookmarkEnd w:id="43"/>
+      <w:r>
+        <w:t xml:space="preserve">Discussion</w:t>
+      </w:r>
+    </w:p>
+    <w:p>
+      <w:r>
+        <w:t xml:space="preserve">A whole-tree chamber experiment provided a unique opportunity to study the carbon balance of</w:t>
+      </w:r>
+      <w:r>
+        <w:t xml:space="preserve"> </w:t>
+      </w:r>
+      <w:r>
+        <w:rPr>
+          <w:i/>
+        </w:rPr>
+        <w:t xml:space="preserve">Eucalyptus</w:t>
+      </w:r>
+      <w:r>
+        <w:t xml:space="preserve"> </w:t>
+      </w:r>
+      <w:r>
+        <w:t xml:space="preserve">trees. We found that biomass partitioning and C allocation of component tissues were differentially affected by elevated [CO</w:t>
+      </w:r>
+      <w:r>
+        <w:rPr>
+          <w:vertAlign w:val="subscript"/>
+        </w:rPr>
+        <w:t xml:space="preserve">2</w:t>
+      </w:r>
+      <w:r>
+        <w:t xml:space="preserve">]. Minimal effects of a four month drought were detected on total tree C flux, biomass partitioning and tissue C allocation, despite previous findings of negative effects of drought on leaf and canopy physiology</w:t>
+      </w:r>
+      <w:r>
+        <w:t xml:space="preserve"> </w:t>
+      </w:r>
+      <w:r>
+        <w:t xml:space="preserve">(see Duursma et al. 2011, Crous et al. 2012)</w:t>
+      </w:r>
+      <w:r>
+        <w:t xml:space="preserve">. Using a novel methodological framework, we show that TBCA was unchanged by either eC</w:t>
+      </w:r>
+      <w:r>
+        <w:rPr>
+          <w:vertAlign w:val="subscript"/>
+        </w:rPr>
+        <w:t xml:space="preserve">a</w:t>
+      </w:r>
+      <w:r>
+        <w:t xml:space="preserve"> </w:t>
+      </w:r>
+      <w:r>
+        <w:t xml:space="preserve">or drought and remained constant across daily times steps. The consistency of TBCA, at both daily and annual time scales, suggests that TBCA may not be as sensitive to the effects of climate changes as previously assumed.</w:t>
+      </w:r>
+    </w:p>
+    <w:p>
+      <w:pPr>
+        <w:pStyle w:val="Heading2"/>
+      </w:pPr>
+      <w:bookmarkStart w:id="44" w:name="relationships-between-tree-c-flux-leaf-area-and-tree-c-mass"/>
+      <w:bookmarkEnd w:id="44"/>
+      <w:r>
+        <w:t xml:space="preserve">Relationships between tree C flux, leaf area and tree C mass</w:t>
+      </w:r>
+    </w:p>
+    <w:p>
+      <w:r>
+        <w:t xml:space="preserve">As expected, tree C uptake and growth were coordinated across this two year experiment. Cumulative tree C flux was positively correlated to both canopy leaf area and total biomass produced. The net C uptake of plants should be a function of the canopy leaf area because leaf area index determines canopy light interception</w:t>
+      </w:r>
+      <w:r>
+        <w:t xml:space="preserve"> </w:t>
+      </w:r>
+      <w:r>
+        <w:t xml:space="preserve">(Wilson 1965, Monsi and Saeki 2005)</w:t>
+      </w:r>
+      <w:r>
+        <w:t xml:space="preserve"> </w:t>
+      </w:r>
+      <w:r>
+        <w:t xml:space="preserve">and is correlated to canopy assimilation and tree productivity</w:t>
+      </w:r>
+      <w:r>
+        <w:t xml:space="preserve"> </w:t>
+      </w:r>
+      <w:r>
+        <w:t xml:space="preserve">(Waring 1983, McCarthy et al. 2006, Lindroth et al. 2008)</w:t>
+      </w:r>
+      <w:r>
+        <w:t xml:space="preserve">. Determining tree canopy C flux, however, is usually inhibited by simple upscaling of single leaf measurements</w:t>
+      </w:r>
+      <w:r>
+        <w:t xml:space="preserve"> </w:t>
+      </w:r>
+      <w:r>
+        <w:t xml:space="preserve">(Amthor 1994)</w:t>
+      </w:r>
+      <w:r>
+        <w:t xml:space="preserve">, oversimplification of big leaf models</w:t>
+      </w:r>
+      <w:r>
+        <w:t xml:space="preserve"> </w:t>
+      </w:r>
+      <w:r>
+        <w:t xml:space="preserve">(</w:t>
+      </w:r>
+      <w:r>
+        <w:t xml:space="preserve">De Pury</w:t>
+      </w:r>
+      <w:r>
+        <w:t xml:space="preserve"> </w:t>
+      </w:r>
+      <w:r>
+        <w:t xml:space="preserve">and Farquhar 1997)</w:t>
+      </w:r>
+      <w:r>
+        <w:t xml:space="preserve"> </w:t>
+      </w:r>
+      <w:r>
+        <w:t xml:space="preserve">or parameterization of more complex models with assumptions of canopy behavior</w:t>
+      </w:r>
+      <w:r>
+        <w:t xml:space="preserve"> </w:t>
+      </w:r>
+      <w:r>
+        <w:t xml:space="preserve">(Leuning et al. 1995)</w:t>
+      </w:r>
+      <w:r>
+        <w:t xml:space="preserve">. A novel aspect of this study was the ability to measure whole tree C fluxes directly and compare these fluxes to observed patterns in leaf area and growth. We found that leaf area was consistently reduced under eC</w:t>
+      </w:r>
+      <w:r>
+        <w:rPr>
+          <w:vertAlign w:val="subscript"/>
+        </w:rPr>
+        <w:t xml:space="preserve">a</w:t>
+      </w:r>
+      <w:r>
+        <w:t xml:space="preserve">, likely leading to reductions in both tree C flux and whole tree C mass of near identical magnitudes (ca. 30 %).</w:t>
+      </w:r>
+    </w:p>
+    <w:p>
+      <w:r>
+        <w:br w:type="textWrapping"/>
+      </w:r>
+      <w:r>
+        <w:t xml:space="preserve">As empirical measurements of whole tree C flux are rare, relationships with biomass or C allocation patterns are difficult to infer. Estimation of NPP is inextricably linked with estimation of the biomass production and turnover (Valentine 1999), yet biomass and C fluxes have been found to be poorly related in forest ecosystems due to difficulty in accounting for C retention of different tissues</w:t>
+      </w:r>
+      <w:r>
+        <w:t xml:space="preserve"> </w:t>
+      </w:r>
+      <w:r>
+        <w:t xml:space="preserve">(Litton et al. 2007)</w:t>
+      </w:r>
+      <w:r>
+        <w:t xml:space="preserve">. This partial accounting of C likely inhibits the ability of many studies to precisely test the coordination between canopy photosynthesis and growth. The advantage of the WTC approach is the ability to compare cumulative whole tree C fluxes to absolute biomass production over long time periods. Here, we show empirically measured whole tree C flux was strongly correlated to tree biomass production across a 2.5 fold size range in</w:t>
+      </w:r>
+      <w:r>
+        <w:t xml:space="preserve"> </w:t>
+      </w:r>
+      <w:r>
+        <w:rPr>
+          <w:i/>
+        </w:rPr>
+        <w:t xml:space="preserve">Eucalyptus</w:t>
+      </w:r>
+      <w:r>
+        <w:t xml:space="preserve"> </w:t>
+      </w:r>
+      <w:r>
+        <w:t xml:space="preserve">trees.</w:t>
+      </w:r>
+    </w:p>
+    <w:p>
+      <w:pPr>
+        <w:pStyle w:val="Heading2"/>
+      </w:pPr>
+      <w:bookmarkStart w:id="45" w:name="responses-of-biomass-partitioning-and-c-allocation-to-climate-change"/>
+      <w:bookmarkEnd w:id="45"/>
+      <w:r>
+        <w:t xml:space="preserve">Responses of biomass partitioning and C allocation to climate change</w:t>
+      </w:r>
+    </w:p>
+    <w:p>
+      <w:r>
+        <w:t xml:space="preserve">We first used final harvest biomass to determine patterns of biomass partitioning to leaves, stems and roots. We then combined cumulative tree C fluxes with tissue biomass production and turnover to measure C allocation to stems, leaves and total belowground pools, via mass balance. This approach allowed us to evaluate the impacts of climate change treatments on two fundamentally different processes affecting overall tree growth. This is because there are many possible fates for C assimilates beyond the production of plant biomass</w:t>
+      </w:r>
+      <w:r>
+        <w:t xml:space="preserve"> </w:t>
+      </w:r>
+      <w:r>
+        <w:t xml:space="preserve">(K</w:t>
+      </w:r>
+      <w:r>
+        <w:t xml:space="preserve">ö</w:t>
+      </w:r>
+      <w:r>
+        <w:t xml:space="preserve">rner et al. 2005)</w:t>
+      </w:r>
+      <w:r>
+        <w:t xml:space="preserve">. Changes in C allocation encompass effects of tissue turnover, the storage and use of carbohydrates and root exudation to stimulate microbial activity, with each representing significant tree or ecosystem responses to environmental change. Thus, patterns in biomass partitioning and C allocation may not be consistent with respect to the tissue in question, which contributes to the current uncertainty in modelling tree growth responses to interacting climate change factors.</w:t>
+      </w:r>
+    </w:p>
+    <w:p>
+      <w:r>
+        <w:br w:type="textWrapping"/>
+      </w:r>
+      <w:r>
+        <w:t xml:space="preserve">We found that stem mass fractions (SMF) increased with total plant size and was marginally reduced in eC</w:t>
+      </w:r>
+      <w:r>
+        <w:rPr>
+          <w:vertAlign w:val="subscript"/>
+        </w:rPr>
+        <w:t xml:space="preserve">a</w:t>
+      </w:r>
+      <w:r>
+        <w:t xml:space="preserve"> </w:t>
+      </w:r>
+      <w:r>
+        <w:t xml:space="preserve">treatments. Opposite responses of stem growth under eC</w:t>
+      </w:r>
+      <w:r>
+        <w:rPr>
+          <w:vertAlign w:val="subscript"/>
+        </w:rPr>
+        <w:t xml:space="preserve">a</w:t>
+      </w:r>
+      <w:r>
+        <w:t xml:space="preserve"> </w:t>
+      </w:r>
+      <w:r>
+        <w:t xml:space="preserve">have been found across different forested FACE experiments, including no effect in a mixed deciduous forest at WEB-FACE</w:t>
+      </w:r>
+      <w:r>
+        <w:t xml:space="preserve"> </w:t>
+      </w:r>
+      <w:r>
+        <w:t xml:space="preserve">(K</w:t>
+      </w:r>
+      <w:r>
+        <w:t xml:space="preserve">ö</w:t>
+      </w:r>
+      <w:r>
+        <w:t xml:space="preserve">rner et al. 2005)</w:t>
+      </w:r>
+      <w:r>
+        <w:t xml:space="preserve"> </w:t>
+      </w:r>
+      <w:r>
+        <w:t xml:space="preserve">and a positive enhancement in a loblolly pine forest at duke FACE</w:t>
+      </w:r>
+      <w:r>
+        <w:t xml:space="preserve"> </w:t>
+      </w:r>
+      <w:r>
+        <w:t xml:space="preserve">(DeLucia et al. 2005)</w:t>
+      </w:r>
+      <w:r>
+        <w:t xml:space="preserve">. As a result, it is possible that observed patterns in SMF were related to allometric trajectories as a function of plant size</w:t>
+      </w:r>
+      <w:r>
+        <w:t xml:space="preserve"> </w:t>
+      </w:r>
+      <w:r>
+        <w:t xml:space="preserve">(Tjoelker et al. 1998, M</w:t>
+      </w:r>
+      <w:r>
+        <w:t xml:space="preserve">ü</w:t>
+      </w:r>
+      <w:r>
+        <w:t xml:space="preserve">ller et al. 2000)</w:t>
+      </w:r>
+      <w:r>
+        <w:t xml:space="preserve"> </w:t>
+      </w:r>
+      <w:r>
+        <w:t xml:space="preserve">more than direct effects of eC</w:t>
+      </w:r>
+      <w:r>
+        <w:rPr>
+          <w:vertAlign w:val="subscript"/>
+        </w:rPr>
+        <w:t xml:space="preserve">a</w:t>
+      </w:r>
+      <w:r>
+        <w:t xml:space="preserve"> </w:t>
+      </w:r>
+      <w:r>
+        <w:t xml:space="preserve">on stem biomass production. We found that C allocation to stems was unaffected by eC</w:t>
+      </w:r>
+      <w:r>
+        <w:rPr>
+          <w:vertAlign w:val="subscript"/>
+        </w:rPr>
+        <w:t xml:space="preserve">a</w:t>
+      </w:r>
+      <w:r>
+        <w:t xml:space="preserve"> </w:t>
+      </w:r>
+      <w:r>
+        <w:t xml:space="preserve">inferring that patterns in SMF were a consequence of size-dependent relationships between larger aC</w:t>
+      </w:r>
+      <w:r>
+        <w:rPr>
+          <w:vertAlign w:val="subscript"/>
+        </w:rPr>
+        <w:t xml:space="preserve">a</w:t>
+      </w:r>
+      <w:r>
+        <w:t xml:space="preserve"> </w:t>
+      </w:r>
+      <w:r>
+        <w:t xml:space="preserve">trees compared to smaller eC</w:t>
+      </w:r>
+      <w:r>
+        <w:rPr>
+          <w:vertAlign w:val="subscript"/>
+        </w:rPr>
+        <w:t xml:space="preserve">a</w:t>
+      </w:r>
+      <w:r>
+        <w:t xml:space="preserve"> </w:t>
+      </w:r>
+      <w:r>
+        <w:t xml:space="preserve">trees. Trees in this experiment followed commonly observed developmental patterns in biomass partitioning, with increases in SMF and decreases in LMF as tree became larger</w:t>
+      </w:r>
+      <w:r>
+        <w:t xml:space="preserve"> </w:t>
+      </w:r>
+      <w:r>
+        <w:t xml:space="preserve">(Poorter et al. 2015)</w:t>
+      </w:r>
+      <w:r>
+        <w:t xml:space="preserve">. Thus, it is likely that eC</w:t>
+      </w:r>
+      <w:r>
+        <w:rPr>
+          <w:vertAlign w:val="subscript"/>
+        </w:rPr>
+        <w:t xml:space="preserve">a</w:t>
+      </w:r>
+      <w:r>
+        <w:t xml:space="preserve"> </w:t>
+      </w:r>
+      <w:r>
+        <w:t xml:space="preserve">negatively affected other tree or ecosystem processes, unrelated to stem production, which first decreased overall tree size.</w:t>
+      </w:r>
+    </w:p>
+    <w:p>
+      <w:r>
+        <w:br w:type="textWrapping"/>
+      </w:r>
+      <w:r>
+        <w:t xml:space="preserve">Contrary to expectation, we found that both LMF and C allocation to leaves increased under eC</w:t>
+      </w:r>
+      <w:r>
+        <w:rPr>
+          <w:vertAlign w:val="subscript"/>
+        </w:rPr>
+        <w:t xml:space="preserve">a</w:t>
+      </w:r>
+      <w:r>
+        <w:t xml:space="preserve">. As leaf production and turnover were not subsequently affected in the smaller eC</w:t>
+      </w:r>
+      <w:r>
+        <w:rPr>
+          <w:vertAlign w:val="subscript"/>
+        </w:rPr>
+        <w:t xml:space="preserve">a</w:t>
+      </w:r>
+      <w:r>
+        <w:t xml:space="preserve"> </w:t>
+      </w:r>
+      <w:r>
+        <w:t xml:space="preserve">trees, it is likely that changes in other physiological processes were necessary to explain observed increases leaf C allocation. Leaf respiration during the day was increased under eC</w:t>
+      </w:r>
+      <w:r>
+        <w:rPr>
+          <w:vertAlign w:val="subscript"/>
+        </w:rPr>
+        <w:t xml:space="preserve">a</w:t>
+      </w:r>
+      <w:r>
+        <w:t xml:space="preserve"> </w:t>
+      </w:r>
+      <w:r>
+        <w:t xml:space="preserve">in this study</w:t>
+      </w:r>
+      <w:r>
+        <w:t xml:space="preserve"> </w:t>
+      </w:r>
+      <w:r>
+        <w:t xml:space="preserve">(Crous et al. 2012)</w:t>
+      </w:r>
+      <w:r>
+        <w:t xml:space="preserve">, similar to other studies</w:t>
+      </w:r>
+      <w:r>
+        <w:t xml:space="preserve"> </w:t>
+      </w:r>
+      <w:r>
+        <w:t xml:space="preserve">(Davey et al. 2004, Gonzalez-Meler et al. 2004, Leakey et al. 2009)</w:t>
+      </w:r>
+      <w:r>
+        <w:t xml:space="preserve">, and was attributed to higher energy demand from increased photosynthesis rates. This potential increase in C demand could account for observed increases in C allocation, however, respiration rates would need to increase relative to photosynthesis rates</w:t>
+      </w:r>
+      <w:r>
+        <w:t xml:space="preserve"> </w:t>
+      </w:r>
+      <w:r>
+        <w:t xml:space="preserve">(as in Wang et al. 2001)</w:t>
+      </w:r>
+      <w:r>
+        <w:t xml:space="preserve"> </w:t>
+      </w:r>
+      <w:r>
+        <w:t xml:space="preserve">for the entire canopy. In addition, concentrations of leaf non-structural carbohydrates (TNC) often increase in under eC</w:t>
+      </w:r>
+      <w:r>
+        <w:rPr>
+          <w:vertAlign w:val="subscript"/>
+        </w:rPr>
+        <w:t xml:space="preserve">a</w:t>
+      </w:r>
+      <w:r>
+        <w:t xml:space="preserve"> </w:t>
+      </w:r>
+      <w:r>
+        <w:t xml:space="preserve">(Roden and Ball 1996, Picon et al. 1997, Poorter et al. 1997, Loewe et al. 2000, Walter et al. 2005)</w:t>
+      </w:r>
+      <w:r>
+        <w:t xml:space="preserve">. Increased C allocation to leaves may have resulted in increased leaf TNC to fulfill increased canopy respiratory demands or meet sink demands of other tissues. Taken together, results for aboveground tissues highlight the importance of separating impacts on measured biomass from those of actual C allocation when evaluating tree growth responses to climate change.</w:t>
+      </w:r>
+    </w:p>
+    <w:p>
+      <w:pPr>
+        <w:pStyle w:val="Heading2"/>
+      </w:pPr>
+      <w:bookmarkStart w:id="46" w:name="tbca-response-to-climate-change-in-a-single-tree-ecosystem"/>
+      <w:bookmarkEnd w:id="46"/>
+      <w:r>
+        <w:t xml:space="preserve">TBCA response to climate change in a single-tree ecosystem</w:t>
+      </w:r>
+    </w:p>
+    <w:p>
+      <w:r>
+        <w:t xml:space="preserve">Despite increased attention to the effects of climate change on belowground processes, the difficulty in measuring TBCA currently hinders our ability to make well-founded empirical conclusions. One of our specific objectives was to use a novel method to calculate TBCA to test the hypothesis that TBCA was enhanced under eC</w:t>
+      </w:r>
+      <w:r>
+        <w:rPr>
+          <w:vertAlign w:val="subscript"/>
+        </w:rPr>
+        <w:t xml:space="preserve">a</w:t>
+      </w:r>
+      <w:r>
+        <w:t xml:space="preserve"> </w:t>
+      </w:r>
+      <w:r>
+        <w:t xml:space="preserve">and then to evaluate potential shifts in TBCA across shorter times scales. For example, changes in TBCA to eC</w:t>
+      </w:r>
+      <w:r>
+        <w:rPr>
+          <w:vertAlign w:val="subscript"/>
+        </w:rPr>
+        <w:t xml:space="preserve">a</w:t>
+      </w:r>
+      <w:r>
+        <w:t xml:space="preserve"> </w:t>
+      </w:r>
+      <w:r>
+        <w:t xml:space="preserve">or drought could occur as sustained or pulsed responses through time. Enhancement of TBCA has been reported across forested FACE experiments but the single-tree ecosystem design of the WTC allowed us to evaluate the effects of climate change factors without the inherent environmental complexity of a forest community. The unique design of the WTC allowed us to track TBCA as a cumulative total and across daily time steps over an eleven month period, both of which can be used to test and constrain models of allocation.</w:t>
+      </w:r>
+    </w:p>
+    <w:p>
+      <w:r>
+        <w:br w:type="textWrapping"/>
+      </w:r>
+      <w:r>
+        <w:t xml:space="preserve">With high resolution flux data and reliable estimates of aboveground dry mass production we show that TBCA was not affected by eC</w:t>
+      </w:r>
+      <w:r>
+        <w:rPr>
+          <w:vertAlign w:val="subscript"/>
+        </w:rPr>
+        <w:t xml:space="preserve">a</w:t>
+      </w:r>
+      <w:r>
+        <w:t xml:space="preserve"> </w:t>
+      </w:r>
+      <w:r>
+        <w:t xml:space="preserve">or drought over the final eleven months of the experiment. Contrary to expectation, we detected minimal effects of eC</w:t>
+      </w:r>
+      <w:r>
+        <w:rPr>
+          <w:vertAlign w:val="subscript"/>
+        </w:rPr>
+        <w:t xml:space="preserve">a</w:t>
+      </w:r>
+      <w:r>
+        <w:t xml:space="preserve"> </w:t>
+      </w:r>
+      <w:r>
+        <w:t xml:space="preserve">or drought on root biomass partitioning, although it was not possible to differentiate fine and coarse roots pools. Although these findings disagree with results from forested FACE experiments</w:t>
+      </w:r>
+      <w:r>
+        <w:t xml:space="preserve"> </w:t>
+      </w:r>
+      <w:r>
+        <w:t xml:space="preserve">(see Palmroth et al. 2006)</w:t>
+      </w:r>
+      <w:r>
+        <w:t xml:space="preserve">, comparisons between a single-tree ecosystem with evidence from forest ecosystem experiments should be made with caution. Nevertheless, we show that TBCA in</w:t>
+      </w:r>
+      <w:r>
+        <w:t xml:space="preserve"> </w:t>
+      </w:r>
+      <w:r>
+        <w:rPr>
+          <w:i/>
+        </w:rPr>
+        <w:t xml:space="preserve">Eucalyptus</w:t>
+      </w:r>
+      <w:r>
+        <w:t xml:space="preserve"> </w:t>
+      </w:r>
+      <w:r>
+        <w:t xml:space="preserve">trees may be less sensitive to climate change factors than expected over a ~1 year period. However, a lack of cumulative change in TBCA does not necessarily infer that belowground processes were not affected by either treatment. In trees under drought stress, TBCA might increase with higher allocation to root systems to alleviate water stress</w:t>
+      </w:r>
+      <w:r>
+        <w:t xml:space="preserve"> </w:t>
+      </w:r>
+      <w:r>
+        <w:t xml:space="preserve">(Poorter et al. 2012)</w:t>
+      </w:r>
+      <w:r>
+        <w:t xml:space="preserve">, which could by offset increased root mortality and turnover</w:t>
+      </w:r>
+      <w:r>
+        <w:t xml:space="preserve"> </w:t>
+      </w:r>
+      <w:r>
+        <w:t xml:space="preserve">(Marshall 1986, Meier and Leuschner 2008)</w:t>
+      </w:r>
+      <w:r>
+        <w:t xml:space="preserve">, reduced root exudation</w:t>
+      </w:r>
+      <w:r>
+        <w:t xml:space="preserve"> </w:t>
+      </w:r>
+      <w:r>
+        <w:t xml:space="preserve">(Iversen and Norby 2014)</w:t>
+      </w:r>
+      <w:r>
+        <w:t xml:space="preserve"> </w:t>
+      </w:r>
+      <w:r>
+        <w:t xml:space="preserve">or reduced C demand via decreases in root respiration rates</w:t>
+      </w:r>
+      <w:r>
+        <w:t xml:space="preserve"> </w:t>
+      </w:r>
+      <w:r>
+        <w:t xml:space="preserve">(Burton et al. 1998)</w:t>
+      </w:r>
+      <w:r>
+        <w:t xml:space="preserve">. Alternatively, the lack of belowground competition for soil mineral resources in this single tree ecosystem might have delayed enhancement of TBCA to eC</w:t>
+      </w:r>
+      <w:r>
+        <w:rPr>
+          <w:vertAlign w:val="subscript"/>
+        </w:rPr>
+        <w:t xml:space="preserve">a</w:t>
+      </w:r>
+      <w:r>
+        <w:t xml:space="preserve"> </w:t>
+      </w:r>
+      <w:r>
+        <w:t xml:space="preserve">treatments, such as increased root production and exudation.</w:t>
+      </w:r>
+    </w:p>
+    <w:p>
+      <w:r>
+        <w:br w:type="textWrapping"/>
+      </w:r>
+      <w:r>
+        <w:t xml:space="preserve">With estimations of daily aboveground C mass accrual and measured cumulative whole tree C flux we were able to uniquely track dynamic short term effects of eC</w:t>
+      </w:r>
+      <w:r>
+        <w:rPr>
+          <w:vertAlign w:val="subscript"/>
+        </w:rPr>
+        <w:t xml:space="preserve">a</w:t>
+      </w:r>
+      <w:r>
+        <w:t xml:space="preserve"> </w:t>
+      </w:r>
+      <w:r>
+        <w:t xml:space="preserve">or drought on TBCA. Across daily time steps, we observed a relatively constant fraction of total tree C flux distributed to TBCA over a period of eleven months. The ability to calculate TBCA as a simple residual between measured aboveground processes gives us reliable estimates of the absolute amount of C distributed belowground each day, which appear to be insensitive to sustained exposure to eC</w:t>
+      </w:r>
+      <w:r>
+        <w:rPr>
+          <w:vertAlign w:val="subscript"/>
+        </w:rPr>
+        <w:t xml:space="preserve">a</w:t>
+      </w:r>
+      <w:r>
+        <w:t xml:space="preserve"> </w:t>
+      </w:r>
+      <w:r>
+        <w:t xml:space="preserve">and a four month drought. Similar to Palmroth et al.</w:t>
+      </w:r>
+      <w:r>
+        <w:t xml:space="preserve"> </w:t>
+      </w:r>
+      <w:r>
+        <w:t xml:space="preserve">(2006)</w:t>
+      </w:r>
+      <w:r>
+        <w:t xml:space="preserve"> </w:t>
+      </w:r>
+      <w:r>
+        <w:t xml:space="preserve">we cannot quantify allocation to specific belowground pools, but our approach with the WTC design does not have to make assumptions about C residence time in any tissue or soil component. As a result, the consistency of TBCA across daily intervals along with lack of a cumulative response of TBCA raises questions about the regularity of belowground response to climate change often reported. Our results confirm the need for more reliable estimates of TBCA in future studies, which are crucial for predicting forest responses to climate change.</w:t>
+      </w:r>
+    </w:p>
+    <w:p>
+      <w:pPr>
+        <w:pStyle w:val="Heading2"/>
+      </w:pPr>
+      <w:bookmarkStart w:id="47" w:name="conclusions"/>
+      <w:bookmarkEnd w:id="47"/>
+      <w:r>
+        <w:t xml:space="preserve">Conclusions</w:t>
+      </w:r>
+    </w:p>
+    <w:p>
+      <w:r>
+        <w:t xml:space="preserve">Here we use novel aspects of the WTC experimental design to show that whole tree C flux and tree growth were highly correlated, while patterns in biomass partitioning alone were insufficient to explain eC</w:t>
+      </w:r>
+      <w:r>
+        <w:rPr>
+          <w:vertAlign w:val="subscript"/>
+        </w:rPr>
+        <w:t xml:space="preserve">a</w:t>
+      </w:r>
+      <w:r>
+        <w:t xml:space="preserve"> </w:t>
+      </w:r>
+      <w:r>
+        <w:t xml:space="preserve">effects on tree growth. With individual</w:t>
+      </w:r>
+      <w:r>
+        <w:t xml:space="preserve"> </w:t>
+      </w:r>
+      <w:r>
+        <w:rPr>
+          <w:i/>
+        </w:rPr>
+        <w:t xml:space="preserve">Eucalyptus saligna</w:t>
+      </w:r>
+      <w:r>
+        <w:t xml:space="preserve"> </w:t>
+      </w:r>
+      <w:r>
+        <w:t xml:space="preserve">trees we show disparate responses of above and belowground C allocation to eC</w:t>
+      </w:r>
+      <w:r>
+        <w:rPr>
+          <w:vertAlign w:val="subscript"/>
+        </w:rPr>
+        <w:t xml:space="preserve">a</w:t>
+      </w:r>
+      <w:r>
+        <w:t xml:space="preserve">, which has important implications for how C allocation should be represented in applied forest models. As empirical measurements of belowground processes are still difficult to obtain, models may have to assume that responses of aboveground tissues to global change represent those of belowground tissues</w:t>
+      </w:r>
+      <w:r>
+        <w:t xml:space="preserve"> </w:t>
+      </w:r>
+      <w:r>
+        <w:t xml:space="preserve">(Giardina et al. 2005)</w:t>
+      </w:r>
+      <w:r>
+        <w:t xml:space="preserve">. As a result, continued empirical measurements to define C allocation patterns constrained by functional relationships with biomass production are needed to reduce uncertainty and improve model predictions</w:t>
+      </w:r>
+      <w:r>
+        <w:t xml:space="preserve"> </w:t>
+      </w:r>
+      <w:r>
+        <w:t xml:space="preserve">(</w:t>
+      </w:r>
+      <w:r>
+        <w:t xml:space="preserve">De Kauwe</w:t>
+      </w:r>
+      <w:r>
+        <w:t xml:space="preserve"> </w:t>
+      </w:r>
+      <w:r>
+        <w:t xml:space="preserve">et al. 2014)</w:t>
+      </w:r>
+      <w:r>
+        <w:t xml:space="preserve">. Continuing to apply novel approaches to better evaluate TBCA and empirically measure whole tree C fluxes, such as the WTC experiment, are the way forward in addressing questions of questions of the fate of C under global climate change.</w:t>
+      </w:r>
+    </w:p>
+    <w:p>
+      <w:pPr>
+        <w:pStyle w:val="Heading1"/>
+      </w:pPr>
+      <w:bookmarkStart w:id="48" w:name="list-of-tables"/>
+      <w:bookmarkEnd w:id="48"/>
+      <w:r>
+        <w:t xml:space="preserve">List of Tables</w:t>
+      </w:r>
+    </w:p>
+    <w:p>
+      <w:r>
+        <w:rPr>
+          <w:b/>
+        </w:rPr>
+        <w:t xml:space="preserve">Table 1</w:t>
+      </w:r>
+      <w:r>
+        <w:t xml:space="preserve">. Final harvest C mass of above and belowground tissues and cumulative aboveground tree C flux. Each value represents the mean (± 1 standard error) for each treatment combination and units for all values are g C. For each component, different letters represent significant differences between treatments with the overall model which includes C</w:t>
+      </w:r>
+      <w:r>
+        <w:rPr>
+          <w:vertAlign w:val="subscript"/>
+        </w:rPr>
+        <w:t xml:space="preserve">a</w:t>
+      </w:r>
+      <w:r>
+        <w:t xml:space="preserve"> </w:t>
+      </w:r>
+      <w:r>
+        <w:t xml:space="preserve">* drought interactions. For each variable, P values represent overall differences of C</w:t>
+      </w:r>
+      <w:r>
+        <w:rPr>
+          <w:vertAlign w:val="subscript"/>
+        </w:rPr>
+        <w:t xml:space="preserve">a</w:t>
+      </w:r>
+      <w:r>
+        <w:t xml:space="preserve"> </w:t>
+      </w:r>
+      <w:r>
+        <w:t xml:space="preserve">or drought main effects and the C</w:t>
+      </w:r>
+      <w:r>
+        <w:rPr>
+          <w:vertAlign w:val="subscript"/>
+        </w:rPr>
+        <w:t xml:space="preserve">a</w:t>
+      </w:r>
+      <w:r>
+        <w:t xml:space="preserve"> </w:t>
+      </w:r>
+      <w:r>
+        <w:t xml:space="preserve">* drought interaction.</w:t>
+      </w:r>
+    </w:p>
+    <w:p>
+      <w:pPr>
+        <w:pStyle w:val="Heading1"/>
+      </w:pPr>
+      <w:bookmarkStart w:id="49" w:name="list-of-figures"/>
+      <w:bookmarkEnd w:id="49"/>
+      <w:r>
+        <w:t xml:space="preserve">List of Figures</w:t>
+      </w:r>
+    </w:p>
+    <w:p>
+      <w:r>
+        <w:rPr>
+          <w:b/>
+        </w:rPr>
+        <w:t xml:space="preserve">Figure 1</w:t>
+      </w:r>
+      <w:r>
+        <w:t xml:space="preserve">. Whole tree C mass as a function of cumulative aboveground C flux, for each WTC, over the final eleven months of the experiment. The dotted line is the 1:1 relationship and the solid lines represent the significant linear model fit from the equation y = 0.56x + 878.2 (R</w:t>
+      </w:r>
+      <w:r>
+        <w:rPr>
+          <w:vertAlign w:val="superscript"/>
+        </w:rPr>
+        <w:t xml:space="preserve">2</w:t>
+      </w:r>
+      <w:r>
+        <w:t xml:space="preserve"> </w:t>
+      </w:r>
+      <w:r>
+        <w:t xml:space="preserve">= 0.86).</w:t>
+      </w:r>
+    </w:p>
+    <w:p>
+      <w:r>
+        <w:br w:type="textWrapping"/>
+      </w:r>
+      <w:r>
+        <w:rPr>
+          <w:b/>
+        </w:rPr>
+        <w:t xml:space="preserve">Figure 2</w:t>
+      </w:r>
+      <w:r>
+        <w:t xml:space="preserve">. Estimated canopy leaf area for each WTC tree over the final eleven months of the experiment (April 2008 to March 2009). Estimates are based on height growth, litterfall rates and leaf area estimates following Barton et al.</w:t>
+      </w:r>
+      <w:r>
+        <w:t xml:space="preserve"> </w:t>
+      </w:r>
+      <w:r>
+        <w:t xml:space="preserve">(2012)</w:t>
+      </w:r>
+      <w:r>
+        <w:t xml:space="preserve">. Color and line type distinguish the treatment combination for each individual chamber.</w:t>
+      </w:r>
+    </w:p>
+    <w:p>
+      <w:r>
+        <w:br w:type="textWrapping"/>
+      </w:r>
+      <w:r>
+        <w:rPr>
+          <w:b/>
+        </w:rPr>
+        <w:t xml:space="preserve">Figure 3</w:t>
+      </w:r>
+      <w:r>
+        <w:t xml:space="preserve">. Treatment means of cumulative aboveground C flux as a function on mean daily leaf area over the final eleven months of the experiment. The solid line represents the significant linear model fit (R</w:t>
+      </w:r>
+      <w:r>
+        <w:rPr>
+          <w:vertAlign w:val="superscript"/>
+        </w:rPr>
+        <w:t xml:space="preserve">2</w:t>
+      </w:r>
+      <w:r>
+        <w:t xml:space="preserve"> </w:t>
+      </w:r>
+      <w:r>
+        <w:t xml:space="preserve">= 0.77) from the equation: y = 611.9x + 2791.2.</w:t>
+      </w:r>
+    </w:p>
+    <w:p>
+      <w:r>
+        <w:br w:type="textWrapping"/>
+      </w:r>
+      <w:r>
+        <w:rPr>
+          <w:b/>
+        </w:rPr>
+        <w:t xml:space="preserve">Figure 4</w:t>
+      </w:r>
+      <w:r>
+        <w:t xml:space="preserve">. Treatment means of C mass fractions of leaves (a), stems (c) and roots (e) as a function of tree size, via total tree C mass. Treatment means of total C allocation to leaves (b) and stems (d) as a function of total aboveground net C flux. Root C allocation could not be estimated as root turnover was not known. Values for C mass fractions are measured from final harvest biomass totals. Values for C allocation are estimated over the final eleven months of the experiment with cumulative total aboveground net C flux over the same time period. Solid lines represent overall model fit for leaf, stem and root mass fractions (R</w:t>
+      </w:r>
+      <w:r>
+        <w:rPr>
+          <w:vertAlign w:val="superscript"/>
+        </w:rPr>
+        <w:t xml:space="preserve">2</w:t>
+      </w:r>
+      <w:r>
+        <w:t xml:space="preserve"> </w:t>
+      </w:r>
+      <w:r>
+        <w:t xml:space="preserve">= 0.53, 0.26 and 0.01, respectively), as well as leaf and stem C allocation (R</w:t>
+      </w:r>
+      <w:r>
+        <w:rPr>
+          <w:vertAlign w:val="superscript"/>
+        </w:rPr>
+        <w:t xml:space="preserve">2</w:t>
+      </w:r>
+      <w:r>
+        <w:t xml:space="preserve"> </w:t>
+      </w:r>
+      <w:r>
+        <w:t xml:space="preserve">= 0.39, 0.01, respectively).</w:t>
+      </w:r>
+    </w:p>
+    <w:p>
+      <w:r>
+        <w:br w:type="textWrapping"/>
+      </w:r>
+      <w:r>
+        <w:rPr>
+          <w:b/>
+        </w:rPr>
+        <w:t xml:space="preserve">Figure 5</w:t>
+      </w:r>
+      <w:r>
+        <w:t xml:space="preserve">. Cumulative aboveground net C flux and additive C allocation to individual tree components from 15 April 2008 to 16 March 2009. Each panel represents mean values for each treatment combination (n=3). Both C flux and tissue C allocation where set to 0 on 15 April 2008 in order to track the allocation of C in daily time steps. Total root C mass, predicted from the logarithimic relationship between above and belowground mass partitioning of pre-planting seedlings and harvested trees, is shown on the last date.</w:t>
+      </w:r>
+    </w:p>
+    <w:p>
+      <w:r>
+        <w:br w:type="textWrapping"/>
+      </w:r>
+      <w:r>
+        <w:rPr>
+          <w:b/>
+        </w:rPr>
+        <w:t xml:space="preserve">Figure 6</w:t>
+      </w:r>
+      <w:r>
+        <w:t xml:space="preserve">. Treatment means ± 1 standard error of total aboveground net C flux, TBCA, and the residual belowground C flux (</w:t>
+      </w:r>
+      <m:oMath>
+        <m:sSub>
+          <m:e>
+            <m:r>
+              <m:rPr>
+                <m:sty m:val="p"/>
+              </m:rPr>
+              <m:t>F</m:t>
+            </m:r>
+          </m:e>
+          <m:sub>
+            <m:r>
+              <m:rPr>
+                <m:sty m:val="p"/>
+              </m:rPr>
+              <m:t>c</m:t>
+            </m:r>
+            <m:r>
+              <m:rPr>
+                <m:sty m:val="p"/>
+              </m:rPr>
+              <m:t>,</m:t>
+            </m:r>
+            <m:r>
+              <m:rPr>
+                <m:sty m:val="p"/>
+              </m:rPr>
+              <m:t>r</m:t>
+            </m:r>
+          </m:sub>
+        </m:sSub>
+      </m:oMath>
+      <w:r>
         <w:t xml:space="preserve">) at the end of the experiment.</w:t>
       </w:r>
     </w:p>
@@ -5926,7 +6234,7 @@
         <w:t xml:space="preserve">Figure 7</w:t>
       </w:r>
       <w:r>
-        <w:t xml:space="preserve">. Total belowground C allocation as a function of cumulative aboveground net C flux across the final eleven months of the experiment. Carbon mass aboveground was estimated from allometric surveys, interpolated on a daily time scale and then subtracted from the aboveground net C flux to quantify TBCA. Individual colored lines represent treatment means and the grey shaded region encompasses the period of the drought treatment.</w:t>
+        <w:t xml:space="preserve">. Total belowground C allocation as a function of cumulative aboveground net C flux across the final eleven months of the experiment. Carbon mass aboveground was estimated from allometric surveys, interpolated on a daily time scale and then subtracted from the aboveground net C flux to quantify TBCA. Individual lines represent treatment means, with color and line type distinguishing treatment combinations.</w:t>
       </w:r>
     </w:p>
     <w:p>
@@ -5938,6 +6246,47 @@
           <w:b/>
         </w:rPr>
         <w:t xml:space="preserve">Figure S1</w:t>
+      </w:r>
+      <w:r>
+        <w:t xml:space="preserve">. Root mass as a function of shoot mass in</w:t>
+      </w:r>
+      <w:r>
+        <w:t xml:space="preserve"> </w:t>
+      </w:r>
+      <w:r>
+        <w:rPr>
+          <w:i/>
+        </w:rPr>
+        <w:t xml:space="preserve">Eucalyptus saligna</w:t>
+      </w:r>
+      <w:r>
+        <w:t xml:space="preserve"> </w:t>
+      </w:r>
+      <w:r>
+        <w:t xml:space="preserve">for potted seedlings harvested before planting of WTC trees (n=17) and WTC trees harvested after 2 years (n=12). Potted seedlings were grown in 25 l pots inside each WTC, while chamber conditions were maintained. The solid line represents the significant log-log model fit (R</w:t>
+      </w:r>
+      <w:r>
+        <w:rPr>
+          <w:vertAlign w:val="superscript"/>
+        </w:rPr>
+        <w:t xml:space="preserve">2</w:t>
+      </w:r>
+      <w:r>
+        <w:t xml:space="preserve"> </w:t>
+      </w:r>
+      <w:r>
+        <w:t xml:space="preserve">= 0.98) from the equation: log(x) = 0.77(log(y)) + 0.43.</w:t>
+      </w:r>
+    </w:p>
+    <w:p>
+      <w:r>
+        <w:br w:type="textWrapping"/>
+      </w:r>
+      <w:r>
+        <w:rPr>
+          <w:b/>
+        </w:rPr>
+        <w:t xml:space="preserve">Figure S2</w:t>
       </w:r>
       <w:r>
         <w:t xml:space="preserve">. Cumulative aboveground net C flux and additive C allocation of individual tree components from 2008-4-15 and 2009-3-16. Panels represent each individual WTC. Both C flux and tissue C allocation where set to 0 on 2008-4-15 in order to track the allocation of C in daily time steps. Total root C mass, predicted from the log relationship between above and belowground mass partitioning of pre-planting seedlings and harvested trees, is shown on the last date.</w:t>
@@ -7185,6 +7534,62 @@
       <w:r>
         <w:drawing>
           <wp:inline>
+            <wp:extent cx="5440680" cy="5440680"/>
+            <wp:effectExtent b="0" l="0" r="0" t="0"/>
+            <wp:docPr descr="" id="1" name="Picture"/>
+            <a:graphic>
+              <a:graphicData uri="http://schemas.openxmlformats.org/drawingml/2006/picture">
+                <pic:pic>
+                  <pic:nvPicPr>
+                    <pic:cNvPr descr="wtc1_manuscript_files/figure-docx/rootshoot-1.png" id="0" name="Picture"/>
+                    <pic:cNvPicPr>
+                      <a:picLocks noChangeArrowheads="1" noChangeAspect="1"/>
+                    </pic:cNvPicPr>
+                  </pic:nvPicPr>
+                  <pic:blipFill>
+                    <a:blip r:embed="rId60"/>
+                    <a:stretch>
+                      <a:fillRect/>
+                    </a:stretch>
+                  </pic:blipFill>
+                  <pic:spPr bwMode="auto">
+                    <a:xfrm>
+                      <a:off x="0" y="0"/>
+                      <a:ext cx="5440680" cy="5440680"/>
+                    </a:xfrm>
+                    <a:prstGeom prst="rect">
+                      <a:avLst/>
+                    </a:prstGeom>
+                    <a:noFill/>
+                    <a:ln w="9525">
+                      <a:noFill/>
+                      <a:headEnd/>
+                      <a:tailEnd/>
+                    </a:ln>
+                  </pic:spPr>
+                </pic:pic>
+              </a:graphicData>
+            </a:graphic>
+          </wp:inline>
+        </w:drawing>
+      </w:r>
+      <w:r>
+        <w:br w:type="textWrapping"/>
+      </w:r>
+      <w:r>
+        <w:rPr>
+          <w:b/>
+        </w:rPr>
+        <w:t xml:space="preserve">Figure S1</w:t>
+      </w:r>
+      <w:r>
+        <w:t xml:space="preserve">.</w:t>
+      </w:r>
+    </w:p>
+    <w:p>
+      <w:r>
+        <w:drawing>
+          <wp:inline>
             <wp:extent cx="5440680" cy="7477399"/>
             <wp:effectExtent b="0" l="0" r="0" t="0"/>
             <wp:docPr descr="" id="1" name="Picture"/>
@@ -7198,7 +7603,7 @@
                     </pic:cNvPicPr>
                   </pic:nvPicPr>
                   <pic:blipFill>
-                    <a:blip r:embed="rId60"/>
+                    <a:blip r:embed="rId61"/>
                     <a:stretch>
                       <a:fillRect/>
                     </a:stretch>
@@ -7231,7 +7636,7 @@
         <w:rPr>
           <w:b/>
         </w:rPr>
-        <w:t xml:space="preserve">Figure S1</w:t>
+        <w:t xml:space="preserve">Figure S2</w:t>
       </w:r>
       <w:r>
         <w:t xml:space="preserve">.</w:t>
@@ -7241,8 +7646,8 @@
       <w:pPr>
         <w:pStyle w:val="Heading1"/>
       </w:pPr>
-      <w:bookmarkStart w:id="61" w:name="references"/>
-      <w:bookmarkEnd w:id="61"/>
+      <w:bookmarkStart w:id="62" w:name="references"/>
+      <w:bookmarkEnd w:id="62"/>
       <w:r>
         <w:t xml:space="preserve">References</w:t>
       </w:r>
@@ -7269,6 +7674,14 @@
       </w:pPr>
       <w:r>
         <w:t xml:space="preserve">Anderegg WRL (2012) Complex aspen forest carbon and root dynamics during drought. Climatic Change 111:983–991.</w:t>
+      </w:r>
+    </w:p>
+    <w:p>
+      <w:pPr>
+        <w:pStyle w:val="Bibliography"/>
+      </w:pPr>
+      <w:r>
+        <w:t xml:space="preserve">Barton CVM, Duursma RA, Medlyn BE, Ellsworth DS, Eamus D, Tissue DT, Adams MA, Conroy J, Crous KY, Liberloo M, Others (2012) Effects of elevated atmospheric [CO2] on instantaneous transpiration efficiency at leaf and canopy scales in Eucalyptus saligna. Global Change Biology 18:585–595.</w:t>
       </w:r>
     </w:p>
     <w:p>
@@ -7476,7 +7889,7 @@
       <w:r>
         <w:t xml:space="preserve"> </w:t>
       </w:r>
-      <w:hyperlink r:id="rId62">
+      <w:hyperlink r:id="rId63">
         <w:r>
           <w:rPr>
             <w:rStyle w:val="Link"/>
@@ -7561,7 +7974,7 @@
       <w:r>
         <w:t xml:space="preserve"> </w:t>
       </w:r>
-      <w:hyperlink r:id="rId63">
+      <w:hyperlink r:id="rId64">
         <w:r>
           <w:rPr>
             <w:rStyle w:val="Link"/>
@@ -7758,7 +8171,7 @@
       <w:r>
         <w:t xml:space="preserve"> </w:t>
       </w:r>
-      <w:hyperlink r:id="rId64">
+      <w:hyperlink r:id="rId65">
         <w:r>
           <w:rPr>
             <w:rStyle w:val="Link"/>
@@ -7825,7 +8238,7 @@
       <w:r>
         <w:t xml:space="preserve"> </w:t>
       </w:r>
-      <w:hyperlink r:id="rId65">
+      <w:hyperlink r:id="rId66">
         <w:r>
           <w:rPr>
             <w:rStyle w:val="Link"/>
@@ -7850,7 +8263,7 @@
       <w:r>
         <w:t xml:space="preserve"> </w:t>
       </w:r>
-      <w:hyperlink r:id="rId66">
+      <w:hyperlink r:id="rId67">
         <w:r>
           <w:rPr>
             <w:rStyle w:val="Link"/>
@@ -7877,7 +8290,7 @@
       <w:r>
         <w:t xml:space="preserve"> </w:t>
       </w:r>
-      <w:hyperlink r:id="rId67">
+      <w:hyperlink r:id="rId68">
         <w:r>
           <w:rPr>
             <w:rStyle w:val="Link"/>
@@ -7944,7 +8357,7 @@
       <w:r>
         <w:t xml:space="preserve"> </w:t>
       </w:r>
-      <w:hyperlink r:id="rId68">
+      <w:hyperlink r:id="rId69">
         <w:r>
           <w:rPr>
             <w:rStyle w:val="Link"/>
@@ -7963,7 +8376,7 @@
       <w:r>
         <w:t xml:space="preserve"> </w:t>
       </w:r>
-      <w:hyperlink r:id="rId69">
+      <w:hyperlink r:id="rId70">
         <w:r>
           <w:rPr>
             <w:rStyle w:val="Link"/>
@@ -8252,7 +8665,7 @@
     </w:lvl>
   </w:abstractNum>
   <w:abstractNum w:abstractNumId="990">
-    <w:nsid w:val="fb1ddced"/>
+    <w:nsid w:val="f6b3918b"/>
     <w:multiLevelType w:val="multilevel"/>
     <w:lvl w:ilvl="0">
       <w:numFmt w:val="bullet"/>

</xml_diff>

<commit_message>
final edits from RD. This version sent to MT and BM.
</commit_message>
<xml_diff>
--- a/manuscript/wtc1_manuscript.docx
+++ b/manuscript/wtc1_manuscript.docx
@@ -111,7 +111,7 @@
         <w:t xml:space="preserve">1</w:t>
       </w:r>
       <w:r>
-        <w:t xml:space="preserve">, Mark Tjoelker</w:t>
+        <w:t xml:space="preserve">, Craig Barton</w:t>
       </w:r>
       <w:r>
         <w:rPr>
@@ -120,16 +120,30 @@
         <w:t xml:space="preserve">1</w:t>
       </w:r>
       <w:r>
-        <w:t xml:space="preserve">, Craig Barton</w:t>
+        <w:t xml:space="preserve">, Ross E. McMurtrie</w:t>
       </w:r>
       <w:r>
         <w:rPr>
           <w:vertAlign w:val="superscript"/>
         </w:rPr>
+        <w:t xml:space="preserve">2</w:t>
+      </w:r>
+      <w:r>
+        <w:t xml:space="preserve">, Remko A. Duursma</w:t>
+      </w:r>
+      <w:r>
+        <w:rPr>
+          <w:vertAlign w:val="superscript"/>
+        </w:rPr>
         <w:t xml:space="preserve">1</w:t>
       </w:r>
       <w:r>
-        <w:t xml:space="preserve">, Remko A. Duursma</w:t>
+        <w:t xml:space="preserve">.</w:t>
+      </w:r>
+    </w:p>
+    <w:p>
+      <w:r>
+        <w:br w:type="textWrapping"/>
       </w:r>
       <w:r>
         <w:rPr>
@@ -138,7 +152,10 @@
         <w:t xml:space="preserve">1</w:t>
       </w:r>
       <w:r>
-        <w:t xml:space="preserve">.</w:t>
+        <w:t xml:space="preserve"> </w:t>
+      </w:r>
+      <w:r>
+        <w:t xml:space="preserve">Hawkesbury Institute for the Environment, University of Western Sydney, Locked Bag 1797, Penrith, NSW, Australia</w:t>
       </w:r>
     </w:p>
     <w:p>
@@ -149,13 +166,13 @@
         <w:rPr>
           <w:vertAlign w:val="superscript"/>
         </w:rPr>
-        <w:t xml:space="preserve">1</w:t>
-      </w:r>
-      <w:r>
-        <w:t xml:space="preserve"> </w:t>
-      </w:r>
-      <w:r>
-        <w:t xml:space="preserve">Hawkesbury Institute for the Environment, University of Western Sydney, Locked Bag 1797, Penrith, NSW, Australia</w:t>
+        <w:t xml:space="preserve">2</w:t>
+      </w:r>
+      <w:r>
+        <w:t xml:space="preserve"> </w:t>
+      </w:r>
+      <w:r>
+        <w:t xml:space="preserve">School of Biological, Earth and Environmental Sciences, University of New South Wales, Sydney, NSW, Australia</w:t>
       </w:r>
     </w:p>
     <w:p>
@@ -195,7 +212,7 @@
     </w:p>
     <w:p>
       <w:r>
-        <w:t xml:space="preserve">Accurately measuring tree carbon (C) allocation above and belowground remains a difficult task and is challenging to represent in models of forest C cycling. Understanding how global change impacts the distribution of tree photosynthetic C is an essential process in determining future terrestrial C balance. We utilized climate-controlled whole tree chambers (WTC) to measure aboveground net CO</w:t>
+        <w:t xml:space="preserve">Accurately measuring tree carbon (C) allocation above and belowground remains a difficult task and is challenging to represent in models of forest C cycling. Understanding how global change impacts the distribution of tree photosynthetic C is an essential process in determining future terrestrial C balance. We utilized climate-controlled whole tree chambers (WTCs) to measure aboveground net CO</w:t>
       </w:r>
       <w:r>
         <w:rPr>
@@ -282,7 +299,7 @@
         <w:t xml:space="preserve"> </w:t>
       </w:r>
       <w:r>
-        <w:t xml:space="preserve">or drought. As a fraction of total aboveground net C flux, TBCA remained relatively constant across the final 11 months of the experiment for all trees. Carbon allocation to leaves increased under elevated CO</w:t>
+        <w:t xml:space="preserve">or drought. As a fraction of total aboveground net C flux, TBCA remained relatively stable across the final 11 months of the experiment for all trees. Carbon allocation to leaves increased under elevated CO</w:t>
       </w:r>
       <w:r>
         <w:rPr>
@@ -529,7 +546,7 @@
         <w:t xml:space="preserve"> </w:t>
       </w:r>
       <w:r>
-        <w:t xml:space="preserve">enrichment experiments the total flux of C belowground (TBCA), which includes all belowground processes, was found to be enhanced under elevated C</w:t>
+        <w:t xml:space="preserve">enrichment (FACE) experiments the total flux of C belowground (TBCA), which includes all belowground processes, was found to be enhanced under elevated C</w:t>
       </w:r>
       <w:r>
         <w:rPr>
@@ -541,10 +558,25 @@
         <w:t xml:space="preserve"> </w:t>
       </w:r>
       <w:r>
+        <w:t xml:space="preserve">(eC</w:t>
+      </w:r>
+      <w:r>
+        <w:rPr>
+          <w:vertAlign w:val="subscript"/>
+        </w:rPr>
+        <w:t xml:space="preserve">a</w:t>
+      </w:r>
+      <w:r>
+        <w:t xml:space="preserve">)</w:t>
+      </w:r>
+      <w:r>
+        <w:t xml:space="preserve"> </w:t>
+      </w:r>
+      <w:r>
         <w:t xml:space="preserve">(Palmroth et al. 2006)</w:t>
       </w:r>
       <w:r>
-        <w:t xml:space="preserve">. In forest ecosystems this enhancement can be attributed to factors such as increases in C allocation to root biomass production</w:t>
+        <w:t xml:space="preserve">. In FACE experiments this enhancement has been attributed to factors such as increases in C allocation to root biomass production</w:t>
       </w:r>
       <w:r>
         <w:t xml:space="preserve"> </w:t>
@@ -577,7 +609,7 @@
         <w:t xml:space="preserve"> </w:t>
       </w:r>
       <w:r>
-        <w:t xml:space="preserve">concluded that on average, the distribution of biomass to roots, stems or leaves did not change in plants grown under elevated C</w:t>
+        <w:t xml:space="preserve">concluded that on average, the distribution of biomass to roots, stems or leaves did not change in plants grown under eC</w:t>
       </w:r>
       <w:r>
         <w:rPr>
@@ -651,7 +683,7 @@
         <w:t xml:space="preserve">(Iversen and Norby 2014)</w:t>
       </w:r>
       <w:r>
-        <w:t xml:space="preserve">, yet how limitations imposed by drought interact with the growth-stimulating effects of increasing C</w:t>
+        <w:t xml:space="preserve">, yet how limitations imposed by drought interact with the growth-stimulating effects of eC</w:t>
       </w:r>
       <w:r>
         <w:rPr>
@@ -846,7 +878,7 @@
         <w:t xml:space="preserve"> </w:t>
       </w:r>
       <w:r>
-        <w:t xml:space="preserve">Sm. trees grown under elevated C</w:t>
+        <w:t xml:space="preserve">Sm. trees grown under eC</w:t>
       </w:r>
       <w:r>
         <w:rPr>
@@ -858,7 +890,7 @@
         <w:t xml:space="preserve"> </w:t>
       </w:r>
       <w:r>
-        <w:t xml:space="preserve">were smaller than ambient trees and that larger trees had a smaller reduction in canopy transpiration in drought conditions, via deeper rooting access to water resources</w:t>
+        <w:t xml:space="preserve">treatments were smaller than ambient trees and that larger trees had a smaller reduction in canopy transpiration in drought conditions, via deeper rooting access to water resources</w:t>
       </w:r>
       <w:r>
         <w:t xml:space="preserve"> </w:t>
@@ -901,7 +933,7 @@
         <w:br w:type="textWrapping"/>
       </w:r>
       <w:r>
-        <w:t xml:space="preserve">(2) At the end of the 2 year experiment we expected partitioning of C to roots to increase under elevated C</w:t>
+        <w:t xml:space="preserve">(2) At the end of the 2 year experiment we expected partitioning of C to roots to increase under eC</w:t>
       </w:r>
       <w:r>
         <w:rPr>
@@ -918,7 +950,7 @@
         <w:br w:type="textWrapping"/>
       </w:r>
       <w:r>
-        <w:t xml:space="preserve">(3) As shifts in partitioning to root biomass were hypothesized, we expected TBCA to increase through time as cumulative tree C flux became affected by elevated C</w:t>
+        <w:t xml:space="preserve">(3) As shifts in partitioning to root biomass were hypothesized, we expected TBCA to increase through time as cumulative tree C flux became affected by eC</w:t>
       </w:r>
       <w:r>
         <w:rPr>
@@ -2440,7 +2472,37 @@
         <w:t xml:space="preserve">2</w:t>
       </w:r>
       <w:r>
-        <w:t xml:space="preserve">), a and b are tree specific coefficients and H is tree height (m). Then standing leaf area at time t are obtained from tree height at time t and cumulative litterfall:</w:t>
+        <w:t xml:space="preserve">), a and b are tree specific coefficients and H is tree height (m). Then standing leaf area at time</w:t>
+      </w:r>
+      <w:r>
+        <w:t xml:space="preserve"> </w:t>
+      </w:r>
+      <w:r>
+        <w:rPr>
+          <w:i/>
+        </w:rPr>
+        <w:t xml:space="preserve">t</w:t>
+      </w:r>
+      <w:r>
+        <w:t xml:space="preserve"> </w:t>
+      </w:r>
+      <w:r>
+        <w:t xml:space="preserve">are obtained from tree height at time</w:t>
+      </w:r>
+      <w:r>
+        <w:t xml:space="preserve"> </w:t>
+      </w:r>
+      <w:r>
+        <w:rPr>
+          <w:i/>
+        </w:rPr>
+        <w:t xml:space="preserve">t</w:t>
+      </w:r>
+      <w:r>
+        <w:t xml:space="preserve"> </w:t>
+      </w:r>
+      <w:r>
+        <w:t xml:space="preserve">and cumulative litterfall:</w:t>
       </w:r>
     </w:p>
     <w:p>
@@ -2589,12 +2651,6 @@
             <m:rPr>
               <m:sty m:val="p"/>
             </m:rPr>
-            <m:t>d</m:t>
-          </m:r>
-          <m:r>
-            <m:rPr>
-              <m:sty m:val="p"/>
-            </m:rPr>
             <m:t>t</m:t>
           </m:r>
           <m:r>
@@ -2658,7 +2714,19 @@
         <w:t xml:space="preserve">-1</w:t>
       </w:r>
       <w:r>
-        <w:t xml:space="preserve">) rate at time t. Litter was assumed to be produced by all canopy layers. The daily leaf area contribution of litterfall is the difference between</w:t>
+        <w:t xml:space="preserve">) rate at time</w:t>
+      </w:r>
+      <w:r>
+        <w:t xml:space="preserve"> </w:t>
+      </w:r>
+      <w:r>
+        <w:rPr>
+          <w:i/>
+        </w:rPr>
+        <w:t xml:space="preserve">t</w:t>
+      </w:r>
+      <w:r>
+        <w:t xml:space="preserve">. Litter was assumed to be produced by all canopy layers. The daily leaf area contribution of litterfall is the difference between</w:t>
       </w:r>
       <w:r>
         <w:t xml:space="preserve"> </w:t>
@@ -3086,12 +3154,6 @@
                 <m:rPr>
                   <m:sty m:val="p"/>
                 </m:rPr>
-                <m:t>,</m:t>
-              </m:r>
-              <m:r>
-                <m:rPr>
-                  <m:sty m:val="p"/>
-                </m:rPr>
                 <m:t>c</m:t>
               </m:r>
               <m:r>
@@ -3108,6 +3170,18 @@
               </m:r>
             </m:sub>
           </m:sSub>
+          <m:r>
+            <m:rPr>
+              <m:sty m:val="p"/>
+            </m:rPr>
+            <m:t>d</m:t>
+          </m:r>
+          <m:r>
+            <m:rPr>
+              <m:sty m:val="p"/>
+            </m:rPr>
+            <m:t>t</m:t>
+          </m:r>
           <m:r>
             <m:rPr>
               <m:sty m:val="p"/>
@@ -3144,6 +3218,18 @@
               </m:r>
             </m:sub>
           </m:sSub>
+          <m:r>
+            <m:rPr>
+              <m:sty m:val="p"/>
+            </m:rPr>
+            <m:t>d</m:t>
+          </m:r>
+          <m:r>
+            <m:rPr>
+              <m:sty m:val="p"/>
+            </m:rPr>
+            <m:t>t</m:t>
+          </m:r>
         </m:oMath>
       </m:oMathPara>
     </w:p>
@@ -3190,7 +3276,7 @@
         <w:t xml:space="preserve"> </w:t>
       </w:r>
       <w:r>
-        <w:t xml:space="preserve">is the total dry C mass of either component and</w:t>
+        <w:t xml:space="preserve">is the total dry C mass of either component (estimated at the end of the experiment) and</w:t>
       </w:r>
       <w:r>
         <w:t xml:space="preserve"> </w:t>
@@ -3339,7 +3425,7 @@
         <w:t xml:space="preserve"> </w:t>
       </w:r>
       <w:r>
-        <w:t xml:space="preserve">and total cumulative litterfall (</w:t>
+        <w:t xml:space="preserve">and total litterfall (</w:t>
       </w:r>
       <m:oMath>
         <m:sSub>
@@ -3918,7 +4004,7 @@
         <w:t xml:space="preserve"> </w:t>
       </w:r>
       <w:r>
-        <w:t xml:space="preserve">is the aboveground standing crop C mass (g C) of stems, branches, leaves and cumulative leaf litterfall. As the final standing crop of root biomass was known, TBCA could be further broken down into the total C mass of roots (</w:t>
+        <w:t xml:space="preserve">is the aboveground standing crop C mass (g C) of stems, branches, leaves and total leaf litterfall. As the final standing crop of root biomass was known, TBCA could be further broken down into the total C mass of roots (</w:t>
       </w:r>
       <m:oMath>
         <m:sSub>
@@ -4325,7 +4411,7 @@
         <w:t xml:space="preserve"> </w:t>
       </w:r>
       <w:r>
-        <w:t xml:space="preserve">on the day when chamber floors were installed was subtracted from all respective daily values so mass balance could be tracked with a 0 starting value. This allowed daily estimates of TBCA to be generated across the final 11 months of the experiment. Additionally, the significant log-linear relationship between above and belowgground mass of both harvested trees and potted seedlings (R</w:t>
+        <w:t xml:space="preserve">on the day when chamber floors were installed was subtracted from all respective daily values so mass balance could be tracked with a 0 starting value. This allowed daily estimates of TBCA to be generated across the final 11 months of the experiment. Additionally, the significant log-linear relationship between above and belowground mass of both harvested trees and potted seedlings (R</w:t>
       </w:r>
       <w:r>
         <w:rPr>
@@ -4515,7 +4601,7 @@
         <w:t xml:space="preserve"> </w:t>
       </w:r>
       <w:r>
-        <w:t xml:space="preserve">from the final harvest were reduced under eC</w:t>
+        <w:t xml:space="preserve">from the final harvest were reduced in eC</w:t>
       </w:r>
       <w:r>
         <w:rPr>
@@ -4527,7 +4613,7 @@
         <w:t xml:space="preserve"> </w:t>
       </w:r>
       <w:r>
-        <w:t xml:space="preserve">by 32 % (both P &lt; 0.03). From April 2008 to March 2009,</w:t>
+        <w:t xml:space="preserve">treatments by 32 % (both P &lt; 0.03). From April 2008 to March 2009,</w:t>
       </w:r>
       <w:r>
         <w:t xml:space="preserve"> </w:t>
@@ -4568,7 +4654,7 @@
         <w:t xml:space="preserve"> </w:t>
       </w:r>
       <w:r>
-        <w:t xml:space="preserve">was significantly reduced by 30.5 % under eC</w:t>
+        <w:t xml:space="preserve">was significantly reduced by 30.5 % in eC</w:t>
       </w:r>
       <w:r>
         <w:rPr>
@@ -4580,7 +4666,7 @@
         <w:t xml:space="preserve"> </w:t>
       </w:r>
       <w:r>
-        <w:t xml:space="preserve">(P = 0.043), while no effects of the drought treatment were detected (Table 1).</w:t>
+        <w:t xml:space="preserve">treatments (P = 0.043), while no effects of the drought treatment were detected (Table 1).</w:t>
       </w:r>
       <w:r>
         <w:t xml:space="preserve"> </w:t>
@@ -4680,27 +4766,7 @@
         <w:t xml:space="preserve"> </w:t>
       </w:r>
       <w:r>
-        <w:t xml:space="preserve">= 0.69, Figure 1b) over the same time period. Whole tree C mass estimated over the final eleven months of the experiment represented ca. 75 % of total harvested tree C mass.</w:t>
-      </w:r>
-    </w:p>
-    <w:p>
-      <w:r>
-        <w:br w:type="textWrapping"/>
-      </w:r>
-      <w:r>
-        <w:t xml:space="preserve">Leaf area at the final harvest was significantly reduced by by 31.3 % under eC</w:t>
-      </w:r>
-      <w:r>
-        <w:rPr>
-          <w:vertAlign w:val="subscript"/>
-        </w:rPr>
-        <w:t xml:space="preserve">a</w:t>
-      </w:r>
-      <w:r>
-        <w:t xml:space="preserve"> </w:t>
-      </w:r>
-      <w:r>
-        <w:t xml:space="preserve">(p &lt; 0.001) and this pattern was observed across the final eleven months of the experiment (Figure 2). Overall,</w:t>
+        <w:t xml:space="preserve">= 0.69, Figure 1b) over the same time period. Whole tree C mass estimated over the final eleven months of the experiment represented ca. 75 % of total harvested tree C mass. As the majority of biomass production occurred during this period, these allometric estimates of whole tree C were used for comparison to</w:t>
       </w:r>
       <w:r>
         <w:t xml:space="preserve"> </w:t>
@@ -4737,26 +4803,13 @@
           </m:sub>
         </m:sSub>
       </m:oMath>
-      <w:r>
-        <w:t xml:space="preserve"> </w:t>
-      </w:r>
-      <w:r>
-        <w:t xml:space="preserve">was positively correlated with mean leaf area (P &lt; 0.001, Figure 3).</w:t>
-      </w:r>
-    </w:p>
-    <w:p>
-      <w:pPr>
-        <w:pStyle w:val="Heading2"/>
-      </w:pPr>
-      <w:bookmarkStart w:id="40" w:name="harvested-tissue-carbon-mass-and-biomass-partitioning"/>
-      <w:bookmarkEnd w:id="40"/>
-      <w:r>
-        <w:t xml:space="preserve">Harvested tissue carbon mass and biomass partitioning</w:t>
-      </w:r>
-    </w:p>
-    <w:p>
-      <w:r>
-        <w:t xml:space="preserve">At the end of the two year experiment, harvested C mass of tissue components was affected by eC</w:t>
+    </w:p>
+    <w:p>
+      <w:r>
+        <w:br w:type="textWrapping"/>
+      </w:r>
+      <w:r>
+        <w:t xml:space="preserve">Leaf area at the final harvest was significantly reduced by by 31.3 % under eC</w:t>
       </w:r>
       <w:r>
         <w:rPr>
@@ -4768,99 +4821,7 @@
         <w:t xml:space="preserve"> </w:t>
       </w:r>
       <w:r>
-        <w:t xml:space="preserve">but not drought treatments (Table 1). Stem C mass was reduced by 37 % under eC</w:t>
-      </w:r>
-      <w:r>
-        <w:rPr>
-          <w:vertAlign w:val="subscript"/>
-        </w:rPr>
-        <w:t xml:space="preserve">a</w:t>
-      </w:r>
-      <w:r>
-        <w:t xml:space="preserve"> </w:t>
-      </w:r>
-      <w:r>
-        <w:t xml:space="preserve">(P = 0.0151), driven mostly by eC</w:t>
-      </w:r>
-      <w:r>
-        <w:rPr>
-          <w:vertAlign w:val="subscript"/>
-        </w:rPr>
-        <w:t xml:space="preserve">a</w:t>
-      </w:r>
-      <w:r>
-        <w:t xml:space="preserve"> </w:t>
-      </w:r>
-      <w:r>
-        <w:t xml:space="preserve">effects on boles. Neither standing crop leaf C mass or total litterfall C mass were affected by C</w:t>
-      </w:r>
-      <w:r>
-        <w:rPr>
-          <w:vertAlign w:val="subscript"/>
-        </w:rPr>
-        <w:t xml:space="preserve">a</w:t>
-      </w:r>
-      <w:r>
-        <w:t xml:space="preserve">. Total root C mass was marginally reduced under eC</w:t>
-      </w:r>
-      <w:r>
-        <w:rPr>
-          <w:vertAlign w:val="subscript"/>
-        </w:rPr>
-        <w:t xml:space="preserve">a</w:t>
-      </w:r>
-      <w:r>
-        <w:t xml:space="preserve"> </w:t>
-      </w:r>
-      <w:r>
-        <w:t xml:space="preserve">(P = 0.091).</w:t>
-      </w:r>
-    </w:p>
-    <w:p>
-      <w:r>
-        <w:br w:type="textWrapping"/>
-      </w:r>
-      <w:r>
-        <w:t xml:space="preserve">Leaf mass fraction (LMF) increased by 15.0 % under eC</w:t>
-      </w:r>
-      <w:r>
-        <w:rPr>
-          <w:vertAlign w:val="subscript"/>
-        </w:rPr>
-        <w:t xml:space="preserve">a</w:t>
-      </w:r>
-      <w:r>
-        <w:t xml:space="preserve"> </w:t>
-      </w:r>
-      <w:r>
-        <w:t xml:space="preserve">(P = 0.011) but was not affected by the drought treatment. Leaf mass fraction was negatively correlated with whole tree C mass (P= 0.007, Figure 4a). Stem mass fraction (SMF) was marginally reduced by 5.8 % under eC</w:t>
-      </w:r>
-      <w:r>
-        <w:rPr>
-          <w:vertAlign w:val="subscript"/>
-        </w:rPr>
-        <w:t xml:space="preserve">a</w:t>
-      </w:r>
-      <w:r>
-        <w:t xml:space="preserve"> </w:t>
-      </w:r>
-      <w:r>
-        <w:t xml:space="preserve">(P = 0.083), with no effect of the drought treatment detected. Stem mass fraction had a weak positive correlation with whole tree C mass (P = 0.09, Figure 4c). Root mass fraction (RMF) was not affected by either treatment and was not correlated to whole tree C mass (Figure 4e).</w:t>
-      </w:r>
-    </w:p>
-    <w:p>
-      <w:pPr>
-        <w:pStyle w:val="Heading2"/>
-      </w:pPr>
-      <w:bookmarkStart w:id="41" w:name="aboveground-carbon-allocation"/>
-      <w:bookmarkEnd w:id="41"/>
-      <w:r>
-        <w:t xml:space="preserve">Aboveground carbon allocation</w:t>
-      </w:r>
-    </w:p>
-    <w:p>
-      <w:r>
-        <w:t xml:space="preserve">Treatment effects on tissue C allocation were determined from C mass estimates obtained from allometry over the final eleven months of the experiment and</w:t>
+        <w:t xml:space="preserve">(p &lt; 0.001) and this pattern was observed across the final eleven months of the experiment (Figure 2). Overall,</w:t>
       </w:r>
       <w:r>
         <w:t xml:space="preserve"> </w:t>
@@ -4901,19 +4862,7 @@
         <w:t xml:space="preserve"> </w:t>
       </w:r>
       <w:r>
-        <w:t xml:space="preserve">over the same time period. Total C allocation to leaves increased by 28% under eC</w:t>
-      </w:r>
-      <w:r>
-        <w:rPr>
-          <w:vertAlign w:val="subscript"/>
-        </w:rPr>
-        <w:t xml:space="preserve">a</w:t>
-      </w:r>
-      <w:r>
-        <w:t xml:space="preserve"> </w:t>
-      </w:r>
-      <w:r>
-        <w:t xml:space="preserve">(P = 0.052), with no effect of the drought treatment detected. Leaf C allocation was negatively correlated with</w:t>
+        <w:t xml:space="preserve">was positively correlated with mean leaf area (P &lt; 0.001, Figure 3). Intercepts and slopes between separate linear regressions of</w:t>
       </w:r>
       <w:r>
         <w:t xml:space="preserve"> </w:t>
@@ -4954,22 +4903,19 @@
         <w:t xml:space="preserve"> </w:t>
       </w:r>
       <w:r>
-        <w:t xml:space="preserve">(P = 0.031, Figure 4b). Alternatively, C allocation to aboveground wood was not affected by either treatment and was not correlated to whole tree C (Figure 4d).</w:t>
-      </w:r>
-    </w:p>
-    <w:p>
-      <w:pPr>
-        <w:pStyle w:val="Heading2"/>
-      </w:pPr>
-      <w:bookmarkStart w:id="42" w:name="belowground-carbon-allocation"/>
-      <w:bookmarkEnd w:id="42"/>
-      <w:r>
-        <w:t xml:space="preserve">Belowground carbon allocation</w:t>
-      </w:r>
-    </w:p>
-    <w:p>
-      <w:r>
-        <w:t xml:space="preserve">Across all treatment combinations, the total C mass of boles, branches, leaves and roots was on average 61.0±0.02 % of</w:t>
+        <w:t xml:space="preserve">and mean leaf area for aC~a and eC</w:t>
+      </w:r>
+      <w:r>
+        <w:rPr>
+          <w:vertAlign w:val="subscript"/>
+        </w:rPr>
+        <w:t xml:space="preserve">a</w:t>
+      </w:r>
+      <w:r>
+        <w:t xml:space="preserve"> </w:t>
+      </w:r>
+      <w:r>
+        <w:t xml:space="preserve">treatments were not different, suggesting that the reductions in</w:t>
       </w:r>
       <w:r>
         <w:t xml:space="preserve"> </w:t>
@@ -5010,7 +4956,141 @@
         <w:t xml:space="preserve"> </w:t>
       </w:r>
       <w:r>
-        <w:t xml:space="preserve">(Figure 5). Additionally,</w:t>
+        <w:t xml:space="preserve">in eC</w:t>
+      </w:r>
+      <w:r>
+        <w:rPr>
+          <w:vertAlign w:val="subscript"/>
+        </w:rPr>
+        <w:t xml:space="preserve">a</w:t>
+      </w:r>
+      <w:r>
+        <w:t xml:space="preserve"> </w:t>
+      </w:r>
+      <w:r>
+        <w:t xml:space="preserve">treatments were simply a consequence of lower mean leaf area.</w:t>
+      </w:r>
+    </w:p>
+    <w:p>
+      <w:pPr>
+        <w:pStyle w:val="Heading2"/>
+      </w:pPr>
+      <w:bookmarkStart w:id="40" w:name="harvested-tissue-carbon-mass-and-biomass-partitioning"/>
+      <w:bookmarkEnd w:id="40"/>
+      <w:r>
+        <w:t xml:space="preserve">Harvested tissue carbon mass and biomass partitioning</w:t>
+      </w:r>
+    </w:p>
+    <w:p>
+      <w:r>
+        <w:t xml:space="preserve">At the end of this two year experiment, harvested C mass of tissue components was affected in eC</w:t>
+      </w:r>
+      <w:r>
+        <w:rPr>
+          <w:vertAlign w:val="subscript"/>
+        </w:rPr>
+        <w:t xml:space="preserve">a</w:t>
+      </w:r>
+      <w:r>
+        <w:t xml:space="preserve"> </w:t>
+      </w:r>
+      <w:r>
+        <w:t xml:space="preserve">but not drought treatments (Table 1). Aboveground wood C mass was reduced by 37 % in eC</w:t>
+      </w:r>
+      <w:r>
+        <w:rPr>
+          <w:vertAlign w:val="subscript"/>
+        </w:rPr>
+        <w:t xml:space="preserve">a</w:t>
+      </w:r>
+      <w:r>
+        <w:t xml:space="preserve"> </w:t>
+      </w:r>
+      <w:r>
+        <w:t xml:space="preserve">treatments (P = 0.0151), driven mostly by eC</w:t>
+      </w:r>
+      <w:r>
+        <w:rPr>
+          <w:vertAlign w:val="subscript"/>
+        </w:rPr>
+        <w:t xml:space="preserve">a</w:t>
+      </w:r>
+      <w:r>
+        <w:t xml:space="preserve"> </w:t>
+      </w:r>
+      <w:r>
+        <w:t xml:space="preserve">effects on boles. Neither standing crop leaf C mass or total litterfall C mass over the study period differed between C</w:t>
+      </w:r>
+      <w:r>
+        <w:rPr>
+          <w:vertAlign w:val="subscript"/>
+        </w:rPr>
+        <w:t xml:space="preserve">a</w:t>
+      </w:r>
+      <w:r>
+        <w:t xml:space="preserve"> </w:t>
+      </w:r>
+      <w:r>
+        <w:t xml:space="preserve">treatments. Total root C mass was marginally reduced in eC</w:t>
+      </w:r>
+      <w:r>
+        <w:rPr>
+          <w:vertAlign w:val="subscript"/>
+        </w:rPr>
+        <w:t xml:space="preserve">a</w:t>
+      </w:r>
+      <w:r>
+        <w:t xml:space="preserve"> </w:t>
+      </w:r>
+      <w:r>
+        <w:t xml:space="preserve">treatments (P = 0.091).</w:t>
+      </w:r>
+    </w:p>
+    <w:p>
+      <w:r>
+        <w:br w:type="textWrapping"/>
+      </w:r>
+      <w:r>
+        <w:t xml:space="preserve">Leaf mass fraction (LMF) increased by 15.0 % in eC</w:t>
+      </w:r>
+      <w:r>
+        <w:rPr>
+          <w:vertAlign w:val="subscript"/>
+        </w:rPr>
+        <w:t xml:space="preserve">a</w:t>
+      </w:r>
+      <w:r>
+        <w:t xml:space="preserve"> </w:t>
+      </w:r>
+      <w:r>
+        <w:t xml:space="preserve">treatments (P = 0.011) but was not affected by the drought treatment. Leaf mass fraction was negatively correlated with whole tree C mass (P= 0.007, Figure 4a). Stem mass fraction (SMF) was marginally reduced by 5.8 % under eC</w:t>
+      </w:r>
+      <w:r>
+        <w:rPr>
+          <w:vertAlign w:val="subscript"/>
+        </w:rPr>
+        <w:t xml:space="preserve">a</w:t>
+      </w:r>
+      <w:r>
+        <w:t xml:space="preserve"> </w:t>
+      </w:r>
+      <w:r>
+        <w:t xml:space="preserve">(P = 0.083), with no effect of the drought treatment detected. Stem mass fraction had a weak positive correlation with whole tree C mass (P = 0.09, Figure 4c). Root mass fraction (RMF) was not affected by either treatment and was not correlated to whole tree C mass (Figure 4e).</w:t>
+      </w:r>
+    </w:p>
+    <w:p>
+      <w:pPr>
+        <w:pStyle w:val="Heading2"/>
+      </w:pPr>
+      <w:bookmarkStart w:id="41" w:name="aboveground-carbon-allocation"/>
+      <w:bookmarkEnd w:id="41"/>
+      <w:r>
+        <w:t xml:space="preserve">Aboveground carbon allocation</w:t>
+      </w:r>
+    </w:p>
+    <w:p>
+      <w:r>
+        <w:t xml:space="preserve">Treatment effects on tissue C allocation were determined from C mass estimates obtained from allometry over the final eleven months of the experiment and</w:t>
       </w:r>
       <w:r>
         <w:t xml:space="preserve"> </w:t>
@@ -5022,7 +5102,7 @@
               <m:rPr>
                 <m:sty m:val="p"/>
               </m:rPr>
-              <m:t>C</m:t>
+              <m:t>F</m:t>
             </m:r>
           </m:e>
           <m:sub>
@@ -5030,13 +5110,19 @@
               <m:rPr>
                 <m:sty m:val="p"/>
               </m:rPr>
-              <m:t>a</m:t>
-            </m:r>
-            <m:r>
-              <m:rPr>
-                <m:sty m:val="p"/>
-              </m:rPr>
-              <m:t>b</m:t>
+              <m:t>c</m:t>
+            </m:r>
+            <m:r>
+              <m:rPr>
+                <m:sty m:val="p"/>
+              </m:rPr>
+              <m:t>,</m:t>
+            </m:r>
+            <m:r>
+              <m:rPr>
+                <m:sty m:val="p"/>
+              </m:rPr>
+              <m:t>T</m:t>
             </m:r>
           </m:sub>
         </m:sSub>
@@ -5045,7 +5131,19 @@
         <w:t xml:space="preserve"> </w:t>
       </w:r>
       <w:r>
-        <w:t xml:space="preserve">was on average 41.2±0.004 % of</w:t>
+        <w:t xml:space="preserve">over the same time period. Total C allocation to leaves increased by 28% in eC</w:t>
+      </w:r>
+      <w:r>
+        <w:rPr>
+          <w:vertAlign w:val="subscript"/>
+        </w:rPr>
+        <w:t xml:space="preserve">a</w:t>
+      </w:r>
+      <w:r>
+        <w:t xml:space="preserve"> </w:t>
+      </w:r>
+      <w:r>
+        <w:t xml:space="preserve">treatments (P = 0.052), with no effect of the drought treatment detected. Leaf C allocation was negatively correlated with</w:t>
       </w:r>
       <w:r>
         <w:t xml:space="preserve"> </w:t>
@@ -5086,7 +5184,22 @@
         <w:t xml:space="preserve"> </w:t>
       </w:r>
       <w:r>
-        <w:t xml:space="preserve">on any given day. Across a large range in tree size, similar patterns were detected in each individual WTC (Figure S2). As mass balance must be achieved, TBCA and</w:t>
+        <w:t xml:space="preserve">(P = 0.031, Figure 4b). Alternatively, C allocation to aboveground wood was not affected by either treatment and was not correlated to whole tree C (Figure 4d).</w:t>
+      </w:r>
+    </w:p>
+    <w:p>
+      <w:pPr>
+        <w:pStyle w:val="Heading2"/>
+      </w:pPr>
+      <w:bookmarkStart w:id="42" w:name="belowground-carbon-allocation"/>
+      <w:bookmarkEnd w:id="42"/>
+      <w:r>
+        <w:t xml:space="preserve">Belowground carbon allocation</w:t>
+      </w:r>
+    </w:p>
+    <w:p>
+      <w:r>
+        <w:t xml:space="preserve">Across all treatment combinations, the total C mass of boles, branches, leaves and roots was on average 61.0±0.02 % of</w:t>
       </w:r>
       <w:r>
         <w:t xml:space="preserve"> </w:t>
@@ -5118,7 +5231,7 @@
               <m:rPr>
                 <m:sty m:val="p"/>
               </m:rPr>
-              <m:t>r</m:t>
+              <m:t>T</m:t>
             </m:r>
           </m:sub>
         </m:sSub>
@@ -5127,7 +5240,7 @@
         <w:t xml:space="preserve"> </w:t>
       </w:r>
       <w:r>
-        <w:t xml:space="preserve">were estimated from Figure 5 as residuals between</w:t>
+        <w:t xml:space="preserve">(Figure 5). As mass balance must be achieved, TBCA and</w:t>
       </w:r>
       <w:r>
         <w:t xml:space="preserve"> </w:t>
@@ -5159,7 +5272,7 @@
               <m:rPr>
                 <m:sty m:val="p"/>
               </m:rPr>
-              <m:t>T</m:t>
+              <m:t>r</m:t>
             </m:r>
           </m:sub>
         </m:sSub>
@@ -5168,7 +5281,7 @@
         <w:t xml:space="preserve"> </w:t>
       </w:r>
       <w:r>
-        <w:t xml:space="preserve">and whole tree mass excluding and including roots, respectively. Neither cumulative TBCA nor</w:t>
+        <w:t xml:space="preserve">were estimated from Figure 5 as residuals between</w:t>
       </w:r>
       <w:r>
         <w:t xml:space="preserve"> </w:t>
@@ -5200,7 +5313,7 @@
               <m:rPr>
                 <m:sty m:val="p"/>
               </m:rPr>
-              <m:t>r</m:t>
+              <m:t>T</m:t>
             </m:r>
           </m:sub>
         </m:sSub>
@@ -5209,19 +5322,7 @@
         <w:t xml:space="preserve"> </w:t>
       </w:r>
       <w:r>
-        <w:t xml:space="preserve">were affected by C</w:t>
-      </w:r>
-      <w:r>
-        <w:rPr>
-          <w:vertAlign w:val="subscript"/>
-        </w:rPr>
-        <w:t xml:space="preserve">a</w:t>
-      </w:r>
-      <w:r>
-        <w:t xml:space="preserve"> </w:t>
-      </w:r>
-      <w:r>
-        <w:t xml:space="preserve">or drought treatments (Figure 6). TBCA and</w:t>
+        <w:t xml:space="preserve">and whole tree mass excluding and including roots, respectively. Total belowground C allocation was on average 49.9±0.02 of</w:t>
       </w:r>
       <w:r>
         <w:t xml:space="preserve"> </w:t>
@@ -5262,930 +5363,10 @@
         <w:t xml:space="preserve"> </w:t>
       </w:r>
       <w:r>
-        <w:t xml:space="preserve">were positively correlated over the final 11 months of the experiment (R</w:t>
-      </w:r>
-      <w:r>
-        <w:rPr>
-          <w:vertAlign w:val="superscript"/>
-        </w:rPr>
-        <w:t xml:space="preserve">2</w:t>
-      </w:r>
-      <w:r>
-        <w:t xml:space="preserve"> </w:t>
-      </w:r>
-      <w:r>
-        <w:t xml:space="preserve">= 0.78, P &lt; 0.001) and the proportion of C allocated belowground was relatively constant through time and between treatments (Figure 7).</w:t>
-      </w:r>
-    </w:p>
-    <w:p>
-      <w:pPr>
-        <w:pStyle w:val="Heading1"/>
-      </w:pPr>
-      <w:bookmarkStart w:id="43" w:name="discussion"/>
-      <w:bookmarkEnd w:id="43"/>
-      <w:r>
-        <w:t xml:space="preserve">Discussion</w:t>
-      </w:r>
-    </w:p>
-    <w:p>
-      <w:r>
-        <w:t xml:space="preserve">A whole-tree chamber experiment provided a unique opportunity to study the carbon balance of</w:t>
-      </w:r>
-      <w:r>
-        <w:t xml:space="preserve"> </w:t>
-      </w:r>
-      <w:r>
-        <w:rPr>
-          <w:i/>
-        </w:rPr>
-        <w:t xml:space="preserve">Eucalyptus</w:t>
-      </w:r>
-      <w:r>
-        <w:t xml:space="preserve"> </w:t>
-      </w:r>
-      <w:r>
-        <w:t xml:space="preserve">trees. We found that biomass partitioning and C allocation of component tissues were differentially affected by elevated [CO</w:t>
-      </w:r>
-      <w:r>
-        <w:rPr>
-          <w:vertAlign w:val="subscript"/>
-        </w:rPr>
-        <w:t xml:space="preserve">2</w:t>
-      </w:r>
-      <w:r>
-        <w:t xml:space="preserve">]. Minimal effects of a four month drought were detected on total tree C flux, biomass partitioning and tissue C allocation, despite previous findings of negative effects of drought on leaf and canopy physiology</w:t>
-      </w:r>
-      <w:r>
-        <w:t xml:space="preserve"> </w:t>
-      </w:r>
-      <w:r>
-        <w:t xml:space="preserve">(see Duursma et al. 2011, Crous et al. 2012)</w:t>
-      </w:r>
-      <w:r>
-        <w:t xml:space="preserve">. Using a novel methodological framework, we show that TBCA was unchanged by either eC</w:t>
-      </w:r>
-      <w:r>
-        <w:rPr>
-          <w:vertAlign w:val="subscript"/>
-        </w:rPr>
-        <w:t xml:space="preserve">a</w:t>
-      </w:r>
-      <w:r>
-        <w:t xml:space="preserve"> </w:t>
-      </w:r>
-      <w:r>
-        <w:t xml:space="preserve">or drought and remained constant across daily times steps. The consistency of TBCA, at both daily and annual time scales, suggests that TBCA may not be as sensitive to the effects of climate changes as previously assumed.</w:t>
-      </w:r>
-    </w:p>
-    <w:p>
-      <w:pPr>
-        <w:pStyle w:val="Heading2"/>
-      </w:pPr>
-      <w:bookmarkStart w:id="44" w:name="relationships-between-tree-c-flux-leaf-area-and-tree-c-mass"/>
-      <w:bookmarkEnd w:id="44"/>
-      <w:r>
-        <w:t xml:space="preserve">Relationships between tree C flux, leaf area and tree C mass</w:t>
-      </w:r>
-    </w:p>
-    <w:p>
-      <w:r>
-        <w:t xml:space="preserve">As expected, tree C uptake and growth were coordinated across this two year experiment. Cumulative tree C flux was positively correlated to both canopy leaf area and total biomass produced. The net C uptake of plants should be a function of the canopy leaf area because leaf area index determines canopy light interception</w:t>
-      </w:r>
-      <w:r>
-        <w:t xml:space="preserve"> </w:t>
-      </w:r>
-      <w:r>
-        <w:t xml:space="preserve">(Wilson 1965, Monsi and Saeki 2005)</w:t>
-      </w:r>
-      <w:r>
-        <w:t xml:space="preserve"> </w:t>
-      </w:r>
-      <w:r>
-        <w:t xml:space="preserve">and is correlated to canopy assimilation and tree productivity</w:t>
-      </w:r>
-      <w:r>
-        <w:t xml:space="preserve"> </w:t>
-      </w:r>
-      <w:r>
-        <w:t xml:space="preserve">(Waring 1983, McCarthy et al. 2006, Lindroth et al. 2008)</w:t>
-      </w:r>
-      <w:r>
-        <w:t xml:space="preserve">. Determining tree canopy C flux, however, is usually inhibited by simple upscaling of single leaf measurements</w:t>
-      </w:r>
-      <w:r>
-        <w:t xml:space="preserve"> </w:t>
-      </w:r>
-      <w:r>
-        <w:t xml:space="preserve">(Amthor 1994)</w:t>
-      </w:r>
-      <w:r>
-        <w:t xml:space="preserve">, oversimplification of big leaf models</w:t>
-      </w:r>
-      <w:r>
-        <w:t xml:space="preserve"> </w:t>
-      </w:r>
-      <w:r>
-        <w:t xml:space="preserve">(</w:t>
-      </w:r>
-      <w:r>
-        <w:t xml:space="preserve">De Pury</w:t>
-      </w:r>
-      <w:r>
-        <w:t xml:space="preserve"> </w:t>
-      </w:r>
-      <w:r>
-        <w:t xml:space="preserve">and Farquhar 1997)</w:t>
-      </w:r>
-      <w:r>
-        <w:t xml:space="preserve"> </w:t>
-      </w:r>
-      <w:r>
-        <w:t xml:space="preserve">or parameterization of more complex models with assumptions of canopy behavior</w:t>
-      </w:r>
-      <w:r>
-        <w:t xml:space="preserve"> </w:t>
-      </w:r>
-      <w:r>
-        <w:t xml:space="preserve">(Leuning et al. 1995)</w:t>
-      </w:r>
-      <w:r>
-        <w:t xml:space="preserve">. A novel aspect of this study was the ability to measure whole tree C fluxes directly and compare these fluxes to observed patterns in leaf area and growth. We found that leaf area was consistently reduced under eC</w:t>
-      </w:r>
-      <w:r>
-        <w:rPr>
-          <w:vertAlign w:val="subscript"/>
-        </w:rPr>
-        <w:t xml:space="preserve">a</w:t>
-      </w:r>
-      <w:r>
-        <w:t xml:space="preserve">, likely leading to reductions in both tree C flux and whole tree C mass of near identical magnitudes (ca. 30 %).</w:t>
-      </w:r>
-    </w:p>
-    <w:p>
-      <w:r>
-        <w:br w:type="textWrapping"/>
-      </w:r>
-      <w:r>
-        <w:t xml:space="preserve">As empirical measurements of whole tree C flux are rare, relationships with biomass or C allocation patterns are difficult to infer. Estimation of NPP is inextricably linked with estimation of the biomass production and turnover (Valentine 1999), yet biomass and C fluxes have been found to be poorly related in forest ecosystems due to difficulty in accounting for C retention of different tissues</w:t>
-      </w:r>
-      <w:r>
-        <w:t xml:space="preserve"> </w:t>
-      </w:r>
-      <w:r>
-        <w:t xml:space="preserve">(Litton et al. 2007)</w:t>
-      </w:r>
-      <w:r>
-        <w:t xml:space="preserve">. This partial accounting of C likely inhibits the ability of many studies to precisely test the coordination between canopy photosynthesis and growth. The advantage of the WTC approach is the ability to compare cumulative whole tree C fluxes to absolute biomass production over long time periods. Here, we show empirically measured whole tree C flux was strongly correlated to tree biomass production across a 2.5 fold size range in</w:t>
-      </w:r>
-      <w:r>
-        <w:t xml:space="preserve"> </w:t>
-      </w:r>
-      <w:r>
-        <w:rPr>
-          <w:i/>
-        </w:rPr>
-        <w:t xml:space="preserve">Eucalyptus</w:t>
-      </w:r>
-      <w:r>
-        <w:t xml:space="preserve"> </w:t>
-      </w:r>
-      <w:r>
-        <w:t xml:space="preserve">trees.</w:t>
-      </w:r>
-    </w:p>
-    <w:p>
-      <w:pPr>
-        <w:pStyle w:val="Heading2"/>
-      </w:pPr>
-      <w:bookmarkStart w:id="45" w:name="responses-of-biomass-partitioning-and-c-allocation-to-climate-change"/>
-      <w:bookmarkEnd w:id="45"/>
-      <w:r>
-        <w:t xml:space="preserve">Responses of biomass partitioning and C allocation to climate change</w:t>
-      </w:r>
-    </w:p>
-    <w:p>
-      <w:r>
-        <w:t xml:space="preserve">We first used final harvest biomass to determine patterns of biomass partitioning to leaves, stems and roots. We then combined cumulative tree C fluxes with tissue biomass production and turnover to measure C allocation to stems, leaves and total belowground pools, via mass balance. This approach allowed us to evaluate the impacts of climate change treatments on two fundamentally different processes affecting overall tree growth. This is because there are many possible fates for C assimilates beyond the production of plant biomass</w:t>
-      </w:r>
-      <w:r>
-        <w:t xml:space="preserve"> </w:t>
-      </w:r>
-      <w:r>
-        <w:t xml:space="preserve">(K</w:t>
-      </w:r>
-      <w:r>
-        <w:t xml:space="preserve">ö</w:t>
-      </w:r>
-      <w:r>
-        <w:t xml:space="preserve">rner et al. 2005)</w:t>
-      </w:r>
-      <w:r>
-        <w:t xml:space="preserve">. Changes in C allocation encompass effects of tissue turnover, the storage and use of carbohydrates and root exudation to stimulate microbial activity, with each representing significant tree or ecosystem responses to environmental change. Thus, patterns in biomass partitioning and C allocation may not be consistent with respect to the tissue in question, which contributes to the current uncertainty in modelling tree growth responses to interacting climate change factors.</w:t>
-      </w:r>
-    </w:p>
-    <w:p>
-      <w:r>
-        <w:br w:type="textWrapping"/>
-      </w:r>
-      <w:r>
-        <w:t xml:space="preserve">We found that stem mass fractions (SMF) increased with total plant size and was marginally reduced in eC</w:t>
-      </w:r>
-      <w:r>
-        <w:rPr>
-          <w:vertAlign w:val="subscript"/>
-        </w:rPr>
-        <w:t xml:space="preserve">a</w:t>
-      </w:r>
-      <w:r>
-        <w:t xml:space="preserve"> </w:t>
-      </w:r>
-      <w:r>
-        <w:t xml:space="preserve">treatments. Opposite responses of stem growth under eC</w:t>
-      </w:r>
-      <w:r>
-        <w:rPr>
-          <w:vertAlign w:val="subscript"/>
-        </w:rPr>
-        <w:t xml:space="preserve">a</w:t>
-      </w:r>
-      <w:r>
-        <w:t xml:space="preserve"> </w:t>
-      </w:r>
-      <w:r>
-        <w:t xml:space="preserve">have been found across different forested FACE experiments, including no effect in a mixed deciduous forest at WEB-FACE</w:t>
-      </w:r>
-      <w:r>
-        <w:t xml:space="preserve"> </w:t>
-      </w:r>
-      <w:r>
-        <w:t xml:space="preserve">(K</w:t>
-      </w:r>
-      <w:r>
-        <w:t xml:space="preserve">ö</w:t>
-      </w:r>
-      <w:r>
-        <w:t xml:space="preserve">rner et al. 2005)</w:t>
-      </w:r>
-      <w:r>
-        <w:t xml:space="preserve"> </w:t>
-      </w:r>
-      <w:r>
-        <w:t xml:space="preserve">and a positive enhancement in a loblolly pine forest at duke FACE</w:t>
-      </w:r>
-      <w:r>
-        <w:t xml:space="preserve"> </w:t>
-      </w:r>
-      <w:r>
-        <w:t xml:space="preserve">(DeLucia et al. 2005)</w:t>
-      </w:r>
-      <w:r>
-        <w:t xml:space="preserve">. As a result, it is possible that observed patterns in SMF were related to allometric trajectories as a function of plant size</w:t>
-      </w:r>
-      <w:r>
-        <w:t xml:space="preserve"> </w:t>
-      </w:r>
-      <w:r>
-        <w:t xml:space="preserve">(Tjoelker et al. 1998, M</w:t>
-      </w:r>
-      <w:r>
-        <w:t xml:space="preserve">ü</w:t>
-      </w:r>
-      <w:r>
-        <w:t xml:space="preserve">ller et al. 2000)</w:t>
-      </w:r>
-      <w:r>
-        <w:t xml:space="preserve"> </w:t>
-      </w:r>
-      <w:r>
-        <w:t xml:space="preserve">more than direct effects of eC</w:t>
-      </w:r>
-      <w:r>
-        <w:rPr>
-          <w:vertAlign w:val="subscript"/>
-        </w:rPr>
-        <w:t xml:space="preserve">a</w:t>
-      </w:r>
-      <w:r>
-        <w:t xml:space="preserve"> </w:t>
-      </w:r>
-      <w:r>
-        <w:t xml:space="preserve">on stem biomass production. We found that C allocation to stems was unaffected by eC</w:t>
-      </w:r>
-      <w:r>
-        <w:rPr>
-          <w:vertAlign w:val="subscript"/>
-        </w:rPr>
-        <w:t xml:space="preserve">a</w:t>
-      </w:r>
-      <w:r>
-        <w:t xml:space="preserve"> </w:t>
-      </w:r>
-      <w:r>
-        <w:t xml:space="preserve">inferring that patterns in SMF were a consequence of size-dependent relationships between larger aC</w:t>
-      </w:r>
-      <w:r>
-        <w:rPr>
-          <w:vertAlign w:val="subscript"/>
-        </w:rPr>
-        <w:t xml:space="preserve">a</w:t>
-      </w:r>
-      <w:r>
-        <w:t xml:space="preserve"> </w:t>
-      </w:r>
-      <w:r>
-        <w:t xml:space="preserve">trees compared to smaller eC</w:t>
-      </w:r>
-      <w:r>
-        <w:rPr>
-          <w:vertAlign w:val="subscript"/>
-        </w:rPr>
-        <w:t xml:space="preserve">a</w:t>
-      </w:r>
-      <w:r>
-        <w:t xml:space="preserve"> </w:t>
-      </w:r>
-      <w:r>
-        <w:t xml:space="preserve">trees. Trees in this experiment followed commonly observed developmental patterns in biomass partitioning, with increases in SMF and decreases in LMF as tree became larger</w:t>
-      </w:r>
-      <w:r>
-        <w:t xml:space="preserve"> </w:t>
-      </w:r>
-      <w:r>
-        <w:t xml:space="preserve">(Poorter et al. 2015)</w:t>
-      </w:r>
-      <w:r>
-        <w:t xml:space="preserve">. Thus, it is likely that eC</w:t>
-      </w:r>
-      <w:r>
-        <w:rPr>
-          <w:vertAlign w:val="subscript"/>
-        </w:rPr>
-        <w:t xml:space="preserve">a</w:t>
-      </w:r>
-      <w:r>
-        <w:t xml:space="preserve"> </w:t>
-      </w:r>
-      <w:r>
-        <w:t xml:space="preserve">negatively affected other tree or ecosystem processes, unrelated to stem production, which first decreased overall tree size.</w:t>
-      </w:r>
-    </w:p>
-    <w:p>
-      <w:r>
-        <w:br w:type="textWrapping"/>
-      </w:r>
-      <w:r>
-        <w:t xml:space="preserve">Contrary to expectation, we found that both LMF and C allocation to leaves increased under eC</w:t>
-      </w:r>
-      <w:r>
-        <w:rPr>
-          <w:vertAlign w:val="subscript"/>
-        </w:rPr>
-        <w:t xml:space="preserve">a</w:t>
-      </w:r>
-      <w:r>
-        <w:t xml:space="preserve">. As leaf production and turnover were not subsequently affected in the smaller eC</w:t>
-      </w:r>
-      <w:r>
-        <w:rPr>
-          <w:vertAlign w:val="subscript"/>
-        </w:rPr>
-        <w:t xml:space="preserve">a</w:t>
-      </w:r>
-      <w:r>
-        <w:t xml:space="preserve"> </w:t>
-      </w:r>
-      <w:r>
-        <w:t xml:space="preserve">trees, it is likely that changes in other physiological processes were necessary to explain observed increases leaf C allocation. Leaf respiration during the day was increased under eC</w:t>
-      </w:r>
-      <w:r>
-        <w:rPr>
-          <w:vertAlign w:val="subscript"/>
-        </w:rPr>
-        <w:t xml:space="preserve">a</w:t>
-      </w:r>
-      <w:r>
-        <w:t xml:space="preserve"> </w:t>
-      </w:r>
-      <w:r>
-        <w:t xml:space="preserve">in this study</w:t>
-      </w:r>
-      <w:r>
-        <w:t xml:space="preserve"> </w:t>
-      </w:r>
-      <w:r>
-        <w:t xml:space="preserve">(Crous et al. 2012)</w:t>
-      </w:r>
-      <w:r>
-        <w:t xml:space="preserve">, similar to other studies</w:t>
-      </w:r>
-      <w:r>
-        <w:t xml:space="preserve"> </w:t>
-      </w:r>
-      <w:r>
-        <w:t xml:space="preserve">(Davey et al. 2004, Gonzalez-Meler et al. 2004, Leakey et al. 2009)</w:t>
-      </w:r>
-      <w:r>
-        <w:t xml:space="preserve">, and was attributed to higher energy demand from increased photosynthesis rates. This potential increase in C demand could account for observed increases in C allocation, however, respiration rates would need to increase relative to photosynthesis rates</w:t>
-      </w:r>
-      <w:r>
-        <w:t xml:space="preserve"> </w:t>
-      </w:r>
-      <w:r>
-        <w:t xml:space="preserve">(as in Wang et al. 2001)</w:t>
-      </w:r>
-      <w:r>
-        <w:t xml:space="preserve"> </w:t>
-      </w:r>
-      <w:r>
-        <w:t xml:space="preserve">for the entire canopy. In addition, concentrations of leaf non-structural carbohydrates (TNC) often increase in under eC</w:t>
-      </w:r>
-      <w:r>
-        <w:rPr>
-          <w:vertAlign w:val="subscript"/>
-        </w:rPr>
-        <w:t xml:space="preserve">a</w:t>
-      </w:r>
-      <w:r>
-        <w:t xml:space="preserve"> </w:t>
-      </w:r>
-      <w:r>
-        <w:t xml:space="preserve">(Roden and Ball 1996, Picon et al. 1997, Poorter et al. 1997, Loewe et al. 2000, Walter et al. 2005)</w:t>
-      </w:r>
-      <w:r>
-        <w:t xml:space="preserve">. Increased C allocation to leaves may have resulted in increased leaf TNC to fulfill increased canopy respiratory demands or meet sink demands of other tissues. Taken together, results for aboveground tissues highlight the importance of separating impacts on measured biomass from those of actual C allocation when evaluating tree growth responses to climate change.</w:t>
-      </w:r>
-    </w:p>
-    <w:p>
-      <w:pPr>
-        <w:pStyle w:val="Heading2"/>
-      </w:pPr>
-      <w:bookmarkStart w:id="46" w:name="tbca-response-to-climate-change-in-a-single-tree-ecosystem"/>
-      <w:bookmarkEnd w:id="46"/>
-      <w:r>
-        <w:t xml:space="preserve">TBCA response to climate change in a single-tree ecosystem</w:t>
-      </w:r>
-    </w:p>
-    <w:p>
-      <w:r>
-        <w:t xml:space="preserve">Despite increased attention to the effects of climate change on belowground processes, the difficulty in measuring TBCA currently hinders our ability to make well-founded empirical conclusions. One of our specific objectives was to use a novel method to calculate TBCA to test the hypothesis that TBCA was enhanced under eC</w:t>
-      </w:r>
-      <w:r>
-        <w:rPr>
-          <w:vertAlign w:val="subscript"/>
-        </w:rPr>
-        <w:t xml:space="preserve">a</w:t>
-      </w:r>
-      <w:r>
-        <w:t xml:space="preserve"> </w:t>
-      </w:r>
-      <w:r>
-        <w:t xml:space="preserve">and then to evaluate potential shifts in TBCA across shorter times scales. For example, changes in TBCA to eC</w:t>
-      </w:r>
-      <w:r>
-        <w:rPr>
-          <w:vertAlign w:val="subscript"/>
-        </w:rPr>
-        <w:t xml:space="preserve">a</w:t>
-      </w:r>
-      <w:r>
-        <w:t xml:space="preserve"> </w:t>
-      </w:r>
-      <w:r>
-        <w:t xml:space="preserve">or drought could occur as sustained or pulsed responses through time. Enhancement of TBCA has been reported across forested FACE experiments but the single-tree ecosystem design of the WTC allowed us to evaluate the effects of climate change factors without the inherent environmental complexity of a forest community. The unique design of the WTC allowed us to track TBCA as a cumulative total and across daily time steps over an eleven month period, both of which can be used to test and constrain models of allocation.</w:t>
-      </w:r>
-    </w:p>
-    <w:p>
-      <w:r>
-        <w:br w:type="textWrapping"/>
-      </w:r>
-      <w:r>
-        <w:t xml:space="preserve">With high resolution flux data and reliable estimates of aboveground dry mass production we show that TBCA was not affected by eC</w:t>
-      </w:r>
-      <w:r>
-        <w:rPr>
-          <w:vertAlign w:val="subscript"/>
-        </w:rPr>
-        <w:t xml:space="preserve">a</w:t>
-      </w:r>
-      <w:r>
-        <w:t xml:space="preserve"> </w:t>
-      </w:r>
-      <w:r>
-        <w:t xml:space="preserve">or drought over the final eleven months of the experiment. Contrary to expectation, we detected minimal effects of eC</w:t>
-      </w:r>
-      <w:r>
-        <w:rPr>
-          <w:vertAlign w:val="subscript"/>
-        </w:rPr>
-        <w:t xml:space="preserve">a</w:t>
-      </w:r>
-      <w:r>
-        <w:t xml:space="preserve"> </w:t>
-      </w:r>
-      <w:r>
-        <w:t xml:space="preserve">or drought on root biomass partitioning, although it was not possible to differentiate fine and coarse roots pools. Although these findings disagree with results from forested FACE experiments</w:t>
-      </w:r>
-      <w:r>
-        <w:t xml:space="preserve"> </w:t>
-      </w:r>
-      <w:r>
-        <w:t xml:space="preserve">(see Palmroth et al. 2006)</w:t>
-      </w:r>
-      <w:r>
-        <w:t xml:space="preserve">, comparisons between a single-tree ecosystem with evidence from forest ecosystem experiments should be made with caution. Nevertheless, we show that TBCA in</w:t>
-      </w:r>
-      <w:r>
-        <w:t xml:space="preserve"> </w:t>
-      </w:r>
-      <w:r>
-        <w:rPr>
-          <w:i/>
-        </w:rPr>
-        <w:t xml:space="preserve">Eucalyptus</w:t>
-      </w:r>
-      <w:r>
-        <w:t xml:space="preserve"> </w:t>
-      </w:r>
-      <w:r>
-        <w:t xml:space="preserve">trees may be less sensitive to climate change factors than expected over a ~1 year period. However, a lack of cumulative change in TBCA does not necessarily infer that belowground processes were not affected by either treatment. In trees under drought stress, TBCA might increase with higher allocation to root systems to alleviate water stress</w:t>
-      </w:r>
-      <w:r>
-        <w:t xml:space="preserve"> </w:t>
-      </w:r>
-      <w:r>
-        <w:t xml:space="preserve">(Poorter et al. 2012)</w:t>
-      </w:r>
-      <w:r>
-        <w:t xml:space="preserve">, which could by offset increased root mortality and turnover</w:t>
-      </w:r>
-      <w:r>
-        <w:t xml:space="preserve"> </w:t>
-      </w:r>
-      <w:r>
-        <w:t xml:space="preserve">(Marshall 1986, Meier and Leuschner 2008)</w:t>
-      </w:r>
-      <w:r>
-        <w:t xml:space="preserve">, reduced root exudation</w:t>
-      </w:r>
-      <w:r>
-        <w:t xml:space="preserve"> </w:t>
-      </w:r>
-      <w:r>
-        <w:t xml:space="preserve">(Iversen and Norby 2014)</w:t>
-      </w:r>
-      <w:r>
-        <w:t xml:space="preserve"> </w:t>
-      </w:r>
-      <w:r>
-        <w:t xml:space="preserve">or reduced C demand via decreases in root respiration rates</w:t>
-      </w:r>
-      <w:r>
-        <w:t xml:space="preserve"> </w:t>
-      </w:r>
-      <w:r>
-        <w:t xml:space="preserve">(Burton et al. 1998)</w:t>
-      </w:r>
-      <w:r>
-        <w:t xml:space="preserve">. Alternatively, the lack of belowground competition for soil mineral resources in this single tree ecosystem might have delayed enhancement of TBCA to eC</w:t>
-      </w:r>
-      <w:r>
-        <w:rPr>
-          <w:vertAlign w:val="subscript"/>
-        </w:rPr>
-        <w:t xml:space="preserve">a</w:t>
-      </w:r>
-      <w:r>
-        <w:t xml:space="preserve"> </w:t>
-      </w:r>
-      <w:r>
-        <w:t xml:space="preserve">treatments, such as increased root production and exudation.</w:t>
-      </w:r>
-    </w:p>
-    <w:p>
-      <w:r>
-        <w:br w:type="textWrapping"/>
-      </w:r>
-      <w:r>
-        <w:t xml:space="preserve">With estimations of daily aboveground C mass accrual and measured cumulative whole tree C flux we were able to uniquely track dynamic short term effects of eC</w:t>
-      </w:r>
-      <w:r>
-        <w:rPr>
-          <w:vertAlign w:val="subscript"/>
-        </w:rPr>
-        <w:t xml:space="preserve">a</w:t>
-      </w:r>
-      <w:r>
-        <w:t xml:space="preserve"> </w:t>
-      </w:r>
-      <w:r>
-        <w:t xml:space="preserve">or drought on TBCA. Across daily time steps, we observed a relatively constant fraction of total tree C flux distributed to TBCA over a period of eleven months. The ability to calculate TBCA as a simple residual between measured aboveground processes gives us reliable estimates of the absolute amount of C distributed belowground each day, which appear to be insensitive to sustained exposure to eC</w:t>
-      </w:r>
-      <w:r>
-        <w:rPr>
-          <w:vertAlign w:val="subscript"/>
-        </w:rPr>
-        <w:t xml:space="preserve">a</w:t>
-      </w:r>
-      <w:r>
-        <w:t xml:space="preserve"> </w:t>
-      </w:r>
-      <w:r>
-        <w:t xml:space="preserve">and a four month drought. Similar to Palmroth et al.</w:t>
-      </w:r>
-      <w:r>
-        <w:t xml:space="preserve"> </w:t>
-      </w:r>
-      <w:r>
-        <w:t xml:space="preserve">(2006)</w:t>
-      </w:r>
-      <w:r>
-        <w:t xml:space="preserve"> </w:t>
-      </w:r>
-      <w:r>
-        <w:t xml:space="preserve">we cannot quantify allocation to specific belowground pools, but our approach with the WTC design does not have to make assumptions about C residence time in any tissue or soil component. As a result, the consistency of TBCA across daily intervals along with lack of a cumulative response of TBCA raises questions about the regularity of belowground response to climate change often reported. Our results confirm the need for more reliable estimates of TBCA in future studies, which are crucial for predicting forest responses to climate change.</w:t>
-      </w:r>
-    </w:p>
-    <w:p>
-      <w:pPr>
-        <w:pStyle w:val="Heading2"/>
-      </w:pPr>
-      <w:bookmarkStart w:id="47" w:name="conclusions"/>
-      <w:bookmarkEnd w:id="47"/>
-      <w:r>
-        <w:t xml:space="preserve">Conclusions</w:t>
-      </w:r>
-    </w:p>
-    <w:p>
-      <w:r>
-        <w:t xml:space="preserve">Here we use novel aspects of the WTC experimental design to show that whole tree C flux and tree growth were highly correlated, while patterns in biomass partitioning alone were insufficient to explain eC</w:t>
-      </w:r>
-      <w:r>
-        <w:rPr>
-          <w:vertAlign w:val="subscript"/>
-        </w:rPr>
-        <w:t xml:space="preserve">a</w:t>
-      </w:r>
-      <w:r>
-        <w:t xml:space="preserve"> </w:t>
-      </w:r>
-      <w:r>
-        <w:t xml:space="preserve">effects on tree growth. With individual</w:t>
-      </w:r>
-      <w:r>
-        <w:t xml:space="preserve"> </w:t>
-      </w:r>
-      <w:r>
-        <w:rPr>
-          <w:i/>
-        </w:rPr>
-        <w:t xml:space="preserve">Eucalyptus saligna</w:t>
-      </w:r>
-      <w:r>
-        <w:t xml:space="preserve"> </w:t>
-      </w:r>
-      <w:r>
-        <w:t xml:space="preserve">trees we show disparate responses of above and belowground C allocation to eC</w:t>
-      </w:r>
-      <w:r>
-        <w:rPr>
-          <w:vertAlign w:val="subscript"/>
-        </w:rPr>
-        <w:t xml:space="preserve">a</w:t>
-      </w:r>
-      <w:r>
-        <w:t xml:space="preserve">, which has important implications for how C allocation should be represented in applied forest models. As empirical measurements of belowground processes are still difficult to obtain, models may have to assume that responses of aboveground tissues to global change represent those of belowground tissues</w:t>
-      </w:r>
-      <w:r>
-        <w:t xml:space="preserve"> </w:t>
-      </w:r>
-      <w:r>
-        <w:t xml:space="preserve">(Giardina et al. 2005)</w:t>
-      </w:r>
-      <w:r>
-        <w:t xml:space="preserve">. As a result, continued empirical measurements to define C allocation patterns constrained by functional relationships with biomass production are needed to reduce uncertainty and improve model predictions</w:t>
-      </w:r>
-      <w:r>
-        <w:t xml:space="preserve"> </w:t>
-      </w:r>
-      <w:r>
-        <w:t xml:space="preserve">(</w:t>
-      </w:r>
-      <w:r>
-        <w:t xml:space="preserve">De Kauwe</w:t>
-      </w:r>
-      <w:r>
-        <w:t xml:space="preserve"> </w:t>
-      </w:r>
-      <w:r>
-        <w:t xml:space="preserve">et al. 2014)</w:t>
-      </w:r>
-      <w:r>
-        <w:t xml:space="preserve">. Continuing to apply novel approaches to better evaluate TBCA and empirically measure whole tree C fluxes, such as the WTC experiment, are the way forward in addressing questions of questions of the fate of C under global climate change.</w:t>
-      </w:r>
-    </w:p>
-    <w:p>
-      <w:pPr>
-        <w:pStyle w:val="Heading1"/>
-      </w:pPr>
-      <w:bookmarkStart w:id="48" w:name="list-of-tables"/>
-      <w:bookmarkEnd w:id="48"/>
-      <w:r>
-        <w:t xml:space="preserve">List of Tables</w:t>
-      </w:r>
-    </w:p>
-    <w:p>
-      <w:r>
-        <w:rPr>
-          <w:b/>
-        </w:rPr>
-        <w:t xml:space="preserve">Table 1</w:t>
-      </w:r>
-      <w:r>
-        <w:t xml:space="preserve">. Final harvest C mass of above and belowground tissues and cumulative aboveground tree C flux. Each value represents the mean (± 1 standard error) for each treatment combination and units for all values are g C. For each component, different letters represent significant differences between treatments with the overall model which includes C</w:t>
-      </w:r>
-      <w:r>
-        <w:rPr>
-          <w:vertAlign w:val="subscript"/>
-        </w:rPr>
-        <w:t xml:space="preserve">a</w:t>
-      </w:r>
-      <w:r>
-        <w:t xml:space="preserve"> </w:t>
-      </w:r>
-      <w:r>
-        <w:t xml:space="preserve">* drought interactions. For each variable, P values represent overall differences of C</w:t>
-      </w:r>
-      <w:r>
-        <w:rPr>
-          <w:vertAlign w:val="subscript"/>
-        </w:rPr>
-        <w:t xml:space="preserve">a</w:t>
-      </w:r>
-      <w:r>
-        <w:t xml:space="preserve"> </w:t>
-      </w:r>
-      <w:r>
-        <w:t xml:space="preserve">or drought main effects and the C</w:t>
-      </w:r>
-      <w:r>
-        <w:rPr>
-          <w:vertAlign w:val="subscript"/>
-        </w:rPr>
-        <w:t xml:space="preserve">a</w:t>
-      </w:r>
-      <w:r>
-        <w:t xml:space="preserve"> </w:t>
-      </w:r>
-      <w:r>
-        <w:t xml:space="preserve">* drought interaction.</w:t>
-      </w:r>
-    </w:p>
-    <w:p>
-      <w:pPr>
-        <w:pStyle w:val="Heading1"/>
-      </w:pPr>
-      <w:bookmarkStart w:id="49" w:name="list-of-figures"/>
-      <w:bookmarkEnd w:id="49"/>
-      <w:r>
-        <w:t xml:space="preserve">List of Figures</w:t>
-      </w:r>
-    </w:p>
-    <w:p>
-      <w:r>
-        <w:rPr>
-          <w:b/>
-        </w:rPr>
-        <w:t xml:space="preserve">Figure 1</w:t>
-      </w:r>
-      <w:r>
-        <w:t xml:space="preserve">. Whole tree C mass as a function of cumulative aboveground C flux, for each WTC, over the final eleven months of the experiment. The dotted line is the 1:1 relationship and the solid lines represent the significant linear model fit from the equation y = 0.56x + 878.2 (R</w:t>
-      </w:r>
-      <w:r>
-        <w:rPr>
-          <w:vertAlign w:val="superscript"/>
-        </w:rPr>
-        <w:t xml:space="preserve">2</w:t>
-      </w:r>
-      <w:r>
-        <w:t xml:space="preserve"> </w:t>
-      </w:r>
-      <w:r>
-        <w:t xml:space="preserve">= 0.86).</w:t>
-      </w:r>
-    </w:p>
-    <w:p>
-      <w:r>
-        <w:br w:type="textWrapping"/>
-      </w:r>
-      <w:r>
-        <w:rPr>
-          <w:b/>
-        </w:rPr>
-        <w:t xml:space="preserve">Figure 2</w:t>
-      </w:r>
-      <w:r>
-        <w:t xml:space="preserve">. Estimated canopy leaf area for each WTC tree over the final eleven months of the experiment (April 2008 to March 2009). Estimates are based on height growth, litterfall rates and leaf area estimates following Barton et al.</w:t>
-      </w:r>
-      <w:r>
-        <w:t xml:space="preserve"> </w:t>
-      </w:r>
-      <w:r>
-        <w:t xml:space="preserve">(2012)</w:t>
-      </w:r>
-      <w:r>
-        <w:t xml:space="preserve">. Color and line type distinguish the treatment combination for each individual chamber.</w:t>
-      </w:r>
-    </w:p>
-    <w:p>
-      <w:r>
-        <w:br w:type="textWrapping"/>
-      </w:r>
-      <w:r>
-        <w:rPr>
-          <w:b/>
-        </w:rPr>
-        <w:t xml:space="preserve">Figure 3</w:t>
-      </w:r>
-      <w:r>
-        <w:t xml:space="preserve">. Treatment means of cumulative aboveground C flux as a function on mean daily leaf area over the final eleven months of the experiment. The solid line represents the significant linear model fit (R</w:t>
-      </w:r>
-      <w:r>
-        <w:rPr>
-          <w:vertAlign w:val="superscript"/>
-        </w:rPr>
-        <w:t xml:space="preserve">2</w:t>
-      </w:r>
-      <w:r>
-        <w:t xml:space="preserve"> </w:t>
-      </w:r>
-      <w:r>
-        <w:t xml:space="preserve">= 0.77) from the equation: y = 611.9x + 2791.2.</w:t>
-      </w:r>
-    </w:p>
-    <w:p>
-      <w:r>
-        <w:br w:type="textWrapping"/>
-      </w:r>
-      <w:r>
-        <w:rPr>
-          <w:b/>
-        </w:rPr>
-        <w:t xml:space="preserve">Figure 4</w:t>
-      </w:r>
-      <w:r>
-        <w:t xml:space="preserve">. Treatment means of C mass fractions of leaves (a), stems (c) and roots (e) as a function of tree size, via total tree C mass. Treatment means of total C allocation to leaves (b) and stems (d) as a function of total aboveground net C flux. Root C allocation could not be estimated as root turnover was not known. Values for C mass fractions are measured from final harvest biomass totals. Values for C allocation are estimated over the final eleven months of the experiment with cumulative total aboveground net C flux over the same time period. Solid lines represent overall model fit for leaf, stem and root mass fractions (R</w:t>
-      </w:r>
-      <w:r>
-        <w:rPr>
-          <w:vertAlign w:val="superscript"/>
-        </w:rPr>
-        <w:t xml:space="preserve">2</w:t>
-      </w:r>
-      <w:r>
-        <w:t xml:space="preserve"> </w:t>
-      </w:r>
-      <w:r>
-        <w:t xml:space="preserve">= 0.53, 0.26 and 0.01, respectively), as well as leaf and stem C allocation (R</w:t>
-      </w:r>
-      <w:r>
-        <w:rPr>
-          <w:vertAlign w:val="superscript"/>
-        </w:rPr>
-        <w:t xml:space="preserve">2</w:t>
-      </w:r>
-      <w:r>
-        <w:t xml:space="preserve"> </w:t>
-      </w:r>
-      <w:r>
-        <w:t xml:space="preserve">= 0.39, 0.01, respectively).</w:t>
-      </w:r>
-    </w:p>
-    <w:p>
-      <w:r>
-        <w:br w:type="textWrapping"/>
-      </w:r>
-      <w:r>
-        <w:rPr>
-          <w:b/>
-        </w:rPr>
-        <w:t xml:space="preserve">Figure 5</w:t>
-      </w:r>
-      <w:r>
-        <w:t xml:space="preserve">. Cumulative aboveground net C flux and additive C allocation to individual tree components from 15 April 2008 to 16 March 2009. Each panel represents mean values for each treatment combination (n=3). Both C flux and tissue C allocation where set to 0 on 15 April 2008 in order to track the allocation of C in daily time steps. Total root C mass, predicted from the logarithimic relationship between above and belowground mass partitioning of pre-planting seedlings and harvested trees, is shown on the last date.</w:t>
-      </w:r>
-    </w:p>
-    <w:p>
-      <w:r>
-        <w:br w:type="textWrapping"/>
-      </w:r>
-      <w:r>
-        <w:rPr>
-          <w:b/>
-        </w:rPr>
-        <w:t xml:space="preserve">Figure 6</w:t>
-      </w:r>
-      <w:r>
-        <w:t xml:space="preserve">. Treatment means ± 1 standard error of total aboveground net C flux, TBCA, and the residual belowground C flux (</w:t>
+        <w:t xml:space="preserve">and ranged from 46.1 to 54.9 % across treatment combinations. Across a large range in tree size, similar patterns were detected in each individual WTC (Figure S2). Neither cumulative TBCA nor</w:t>
+      </w:r>
+      <w:r>
+        <w:t xml:space="preserve"> </w:t>
       </w:r>
       <m:oMath>
         <m:sSub>
@@ -6220,7 +5401,210 @@
         </m:sSub>
       </m:oMath>
       <w:r>
-        <w:t xml:space="preserve">) at the end of the experiment.</w:t>
+        <w:t xml:space="preserve"> </w:t>
+      </w:r>
+      <w:r>
+        <w:t xml:space="preserve">were affected by C</w:t>
+      </w:r>
+      <w:r>
+        <w:rPr>
+          <w:vertAlign w:val="subscript"/>
+        </w:rPr>
+        <w:t xml:space="preserve">a</w:t>
+      </w:r>
+      <w:r>
+        <w:t xml:space="preserve"> </w:t>
+      </w:r>
+      <w:r>
+        <w:t xml:space="preserve">or drought treatments (Figure 6). TBCA and</w:t>
+      </w:r>
+      <w:r>
+        <w:t xml:space="preserve"> </w:t>
+      </w:r>
+      <m:oMath>
+        <m:sSub>
+          <m:e>
+            <m:r>
+              <m:rPr>
+                <m:sty m:val="p"/>
+              </m:rPr>
+              <m:t>F</m:t>
+            </m:r>
+          </m:e>
+          <m:sub>
+            <m:r>
+              <m:rPr>
+                <m:sty m:val="p"/>
+              </m:rPr>
+              <m:t>c</m:t>
+            </m:r>
+            <m:r>
+              <m:rPr>
+                <m:sty m:val="p"/>
+              </m:rPr>
+              <m:t>,</m:t>
+            </m:r>
+            <m:r>
+              <m:rPr>
+                <m:sty m:val="p"/>
+              </m:rPr>
+              <m:t>T</m:t>
+            </m:r>
+          </m:sub>
+        </m:sSub>
+      </m:oMath>
+      <w:r>
+        <w:t xml:space="preserve"> </w:t>
+      </w:r>
+      <w:r>
+        <w:t xml:space="preserve">were positively correlated over the final 11 months of the experiment (R</w:t>
+      </w:r>
+      <w:r>
+        <w:rPr>
+          <w:vertAlign w:val="superscript"/>
+        </w:rPr>
+        <w:t xml:space="preserve">2</w:t>
+      </w:r>
+      <w:r>
+        <w:t xml:space="preserve"> </w:t>
+      </w:r>
+      <w:r>
+        <w:t xml:space="preserve">= 0.78, P &lt; 0.001) and the proportion of C allocated belowground was relatively stable through time and between treatments (Figure 7).</w:t>
+      </w:r>
+    </w:p>
+    <w:p>
+      <w:pPr>
+        <w:pStyle w:val="Heading1"/>
+      </w:pPr>
+      <w:bookmarkStart w:id="43" w:name="discussion"/>
+      <w:bookmarkEnd w:id="43"/>
+      <w:r>
+        <w:t xml:space="preserve">Discussion</w:t>
+      </w:r>
+    </w:p>
+    <w:p>
+      <w:r>
+        <w:t xml:space="preserve">A whole-tree chamber experiment provided a unique opportunity to study the C balance of</w:t>
+      </w:r>
+      <w:r>
+        <w:t xml:space="preserve"> </w:t>
+      </w:r>
+      <w:r>
+        <w:rPr>
+          <w:i/>
+        </w:rPr>
+        <w:t xml:space="preserve">Eucalyptus</w:t>
+      </w:r>
+      <w:r>
+        <w:t xml:space="preserve"> </w:t>
+      </w:r>
+      <w:r>
+        <w:t xml:space="preserve">trees. We found that biomass partitioning and C allocation of component tissues were differentially affected by eC</w:t>
+      </w:r>
+      <w:r>
+        <w:rPr>
+          <w:vertAlign w:val="subscript"/>
+        </w:rPr>
+        <w:t xml:space="preserve">a</w:t>
+      </w:r>
+      <w:r>
+        <w:t xml:space="preserve">. Minimal effects of a four month drought were detected on total tree C flux, biomass partitioning and tissue C allocation, despite previous findings of negative effects of drought on leaf and canopy physiology</w:t>
+      </w:r>
+      <w:r>
+        <w:t xml:space="preserve"> </w:t>
+      </w:r>
+      <w:r>
+        <w:t xml:space="preserve">(see Duursma et al. 2011, Crous et al. 2012)</w:t>
+      </w:r>
+      <w:r>
+        <w:t xml:space="preserve">. Using a novel methodological framework, we show that TBCA may be less sensitive to climate change factors than previously assumed. As reliable estimates of TBCA are notoriously hard to obtain, we provide essential empirical data that can be directly applied to models where C allocation is represented.</w:t>
+      </w:r>
+    </w:p>
+    <w:p>
+      <w:pPr>
+        <w:pStyle w:val="Heading2"/>
+      </w:pPr>
+      <w:bookmarkStart w:id="44" w:name="relationships-between-tree-c-flux-leaf-area-and-tree-c-mass"/>
+      <w:bookmarkEnd w:id="44"/>
+      <w:r>
+        <w:t xml:space="preserve">Relationships between tree C flux, leaf area and tree C mass</w:t>
+      </w:r>
+    </w:p>
+    <w:p>
+      <w:r>
+        <w:t xml:space="preserve">As expected, tree C uptake and growth were coordinated across this two year experiment. Cumulative aboveground net C flux was positively correlated to both canopy leaf area and total biomass produced. The net C uptake of plants should be a function of the canopy leaf area because leaf area index determines canopy light interception</w:t>
+      </w:r>
+      <w:r>
+        <w:t xml:space="preserve"> </w:t>
+      </w:r>
+      <w:r>
+        <w:t xml:space="preserve">(Wilson 1965, Monsi and Saeki 2005)</w:t>
+      </w:r>
+      <w:r>
+        <w:t xml:space="preserve"> </w:t>
+      </w:r>
+      <w:r>
+        <w:t xml:space="preserve">and is correlated to canopy assimilation and tree productivity</w:t>
+      </w:r>
+      <w:r>
+        <w:t xml:space="preserve"> </w:t>
+      </w:r>
+      <w:r>
+        <w:t xml:space="preserve">(Waring 1983, McCarthy et al. 2006, Lindroth et al. 2008)</w:t>
+      </w:r>
+      <w:r>
+        <w:t xml:space="preserve">. Determining tree canopy C flux, however, is usually inhibited by simple upscaling of single leaf measurements</w:t>
+      </w:r>
+      <w:r>
+        <w:t xml:space="preserve"> </w:t>
+      </w:r>
+      <w:r>
+        <w:t xml:space="preserve">(Amthor 1994)</w:t>
+      </w:r>
+      <w:r>
+        <w:t xml:space="preserve">, oversimplification of big leaf models</w:t>
+      </w:r>
+      <w:r>
+        <w:t xml:space="preserve"> </w:t>
+      </w:r>
+      <w:r>
+        <w:t xml:space="preserve">(</w:t>
+      </w:r>
+      <w:r>
+        <w:t xml:space="preserve">De Pury</w:t>
+      </w:r>
+      <w:r>
+        <w:t xml:space="preserve"> </w:t>
+      </w:r>
+      <w:r>
+        <w:t xml:space="preserve">and Farquhar 1997)</w:t>
+      </w:r>
+      <w:r>
+        <w:t xml:space="preserve"> </w:t>
+      </w:r>
+      <w:r>
+        <w:t xml:space="preserve">or parameterization of more complex models with assumptions of canopy behavior</w:t>
+      </w:r>
+      <w:r>
+        <w:t xml:space="preserve"> </w:t>
+      </w:r>
+      <w:r>
+        <w:t xml:space="preserve">(Leuning et al. 1995)</w:t>
+      </w:r>
+      <w:r>
+        <w:t xml:space="preserve">. A novel aspect of this study was the ability to measure whole tree C fluxes directly and compare these fluxes to observed patterns in leaf area and growth. We found that leaf area was consistently reduced in eC</w:t>
+      </w:r>
+      <w:r>
+        <w:rPr>
+          <w:vertAlign w:val="subscript"/>
+        </w:rPr>
+        <w:t xml:space="preserve">a</w:t>
+      </w:r>
+      <w:r>
+        <w:t xml:space="preserve"> </w:t>
+      </w:r>
+      <w:r>
+        <w:t xml:space="preserve">treatments, likely leading to reductions in both tree C flux and whole tree C mass of near identical magnitudes (ca. 30 %).</w:t>
       </w:r>
     </w:p>
     <w:p>
@@ -6228,13 +5612,927 @@
         <w:br w:type="textWrapping"/>
       </w:r>
       <w:r>
+        <w:t xml:space="preserve">As empirical measurements of whole tree C flux are rare, relationships with biomass or C allocation patterns are difficult to infer. Estimation of NPP is inextricably linked with estimation of the biomass production and turnover (Valentine 1999), yet biomass and C fluxes have been found to be poorly related in forest ecosystems due to difficulty in accounting for C retention of different tissues</w:t>
+      </w:r>
+      <w:r>
+        <w:t xml:space="preserve"> </w:t>
+      </w:r>
+      <w:r>
+        <w:t xml:space="preserve">(Litton et al. 2007)</w:t>
+      </w:r>
+      <w:r>
+        <w:t xml:space="preserve">. This partial accounting of C likely inhibits the ability of many studies to precisely test the coordination between canopy photosynthesis and growth. The advantage of the WTC approach is the ability to compare cumulative whole tree C fluxes to absolute biomass production over long time periods. Here, we show empirically measured whole tree C flux was strongly correlated to tree biomass production across a 2.5 fold size range in</w:t>
+      </w:r>
+      <w:r>
+        <w:t xml:space="preserve"> </w:t>
+      </w:r>
+      <w:r>
+        <w:rPr>
+          <w:i/>
+        </w:rPr>
+        <w:t xml:space="preserve">Eucalyptus</w:t>
+      </w:r>
+      <w:r>
+        <w:t xml:space="preserve"> </w:t>
+      </w:r>
+      <w:r>
+        <w:t xml:space="preserve">trees.</w:t>
+      </w:r>
+    </w:p>
+    <w:p>
+      <w:pPr>
+        <w:pStyle w:val="Heading2"/>
+      </w:pPr>
+      <w:bookmarkStart w:id="45" w:name="responses-of-biomass-partitioning-and-c-allocation-to-climate-change"/>
+      <w:bookmarkEnd w:id="45"/>
+      <w:r>
+        <w:t xml:space="preserve">Responses of biomass partitioning and C allocation to climate change</w:t>
+      </w:r>
+    </w:p>
+    <w:p>
+      <w:r>
+        <w:t xml:space="preserve">We first used final harvest biomass to determine patterns of biomass partitioning to leaves, stems and roots. We then combined cumulative tree C fluxes with tissue biomass production and turnover to measure C allocation to stems, leaves and total belowground pools, via mass balance. This approach allowed us to evaluate the impacts of climate change treatments on two fundamentally different processes affecting overall tree growth. This is because there are many possible fates for C assimilates beyond just the production of plant biomass</w:t>
+      </w:r>
+      <w:r>
+        <w:t xml:space="preserve"> </w:t>
+      </w:r>
+      <w:r>
+        <w:t xml:space="preserve">(K</w:t>
+      </w:r>
+      <w:r>
+        <w:t xml:space="preserve">ö</w:t>
+      </w:r>
+      <w:r>
+        <w:t xml:space="preserve">rner et al. 2005)</w:t>
+      </w:r>
+      <w:r>
+        <w:t xml:space="preserve">. Changes in C allocation encompass effects of tissue turnover, the storage and use of carbohydrates and root exudation to stimulate microbial activity, with each representing significant tree or ecosystem responses to environmental change. Thus, patterns in biomass partitioning and C allocation may not be consistent with respect to the tissue in question, which contributes to the current uncertainty in modelling tree growth responses to interacting climate change factors.</w:t>
+      </w:r>
+    </w:p>
+    <w:p>
+      <w:r>
+        <w:br w:type="textWrapping"/>
+      </w:r>
+      <w:r>
+        <w:t xml:space="preserve">We found that stem mass fractions (SMF) increased with total plant size and was marginally reduced in eC</w:t>
+      </w:r>
+      <w:r>
+        <w:rPr>
+          <w:vertAlign w:val="subscript"/>
+        </w:rPr>
+        <w:t xml:space="preserve">a</w:t>
+      </w:r>
+      <w:r>
+        <w:t xml:space="preserve"> </w:t>
+      </w:r>
+      <w:r>
+        <w:t xml:space="preserve">treatments. Opposite responses of stem growth under eC</w:t>
+      </w:r>
+      <w:r>
+        <w:rPr>
+          <w:vertAlign w:val="subscript"/>
+        </w:rPr>
+        <w:t xml:space="preserve">a</w:t>
+      </w:r>
+      <w:r>
+        <w:t xml:space="preserve"> </w:t>
+      </w:r>
+      <w:r>
+        <w:t xml:space="preserve">have been found across different forested FACE experiments, including no effect in a mixed deciduous forest at WEB-FACE</w:t>
+      </w:r>
+      <w:r>
+        <w:t xml:space="preserve"> </w:t>
+      </w:r>
+      <w:r>
+        <w:t xml:space="preserve">(K</w:t>
+      </w:r>
+      <w:r>
+        <w:t xml:space="preserve">ö</w:t>
+      </w:r>
+      <w:r>
+        <w:t xml:space="preserve">rner et al. 2005)</w:t>
+      </w:r>
+      <w:r>
+        <w:t xml:space="preserve"> </w:t>
+      </w:r>
+      <w:r>
+        <w:t xml:space="preserve">and a positive enhancement in a loblolly pine forest at duke FACE</w:t>
+      </w:r>
+      <w:r>
+        <w:t xml:space="preserve"> </w:t>
+      </w:r>
+      <w:r>
+        <w:t xml:space="preserve">(DeLucia et al. 2005)</w:t>
+      </w:r>
+      <w:r>
+        <w:t xml:space="preserve">. As a result, it is possible that observed patterns in SMF were related to allometric trajectories as a function of plant size</w:t>
+      </w:r>
+      <w:r>
+        <w:t xml:space="preserve"> </w:t>
+      </w:r>
+      <w:r>
+        <w:t xml:space="preserve">(Tjoelker et al. 1998, M</w:t>
+      </w:r>
+      <w:r>
+        <w:t xml:space="preserve">ü</w:t>
+      </w:r>
+      <w:r>
+        <w:t xml:space="preserve">ller et al. 2000)</w:t>
+      </w:r>
+      <w:r>
+        <w:t xml:space="preserve"> </w:t>
+      </w:r>
+      <w:r>
+        <w:t xml:space="preserve">more than direct effects of eC</w:t>
+      </w:r>
+      <w:r>
+        <w:rPr>
+          <w:vertAlign w:val="subscript"/>
+        </w:rPr>
+        <w:t xml:space="preserve">a</w:t>
+      </w:r>
+      <w:r>
+        <w:t xml:space="preserve"> </w:t>
+      </w:r>
+      <w:r>
+        <w:t xml:space="preserve">on stem biomass production. We found that C allocation to stems was unaffected in eC</w:t>
+      </w:r>
+      <w:r>
+        <w:rPr>
+          <w:vertAlign w:val="subscript"/>
+        </w:rPr>
+        <w:t xml:space="preserve">a</w:t>
+      </w:r>
+      <w:r>
+        <w:t xml:space="preserve"> </w:t>
+      </w:r>
+      <w:r>
+        <w:t xml:space="preserve">treatments inferring that patterns in SMF were a consequence of size-dependent relationships between larger aC</w:t>
+      </w:r>
+      <w:r>
+        <w:rPr>
+          <w:vertAlign w:val="subscript"/>
+        </w:rPr>
+        <w:t xml:space="preserve">a</w:t>
+      </w:r>
+      <w:r>
+        <w:t xml:space="preserve"> </w:t>
+      </w:r>
+      <w:r>
+        <w:t xml:space="preserve">trees compared to smaller eC</w:t>
+      </w:r>
+      <w:r>
+        <w:rPr>
+          <w:vertAlign w:val="subscript"/>
+        </w:rPr>
+        <w:t xml:space="preserve">a</w:t>
+      </w:r>
+      <w:r>
+        <w:t xml:space="preserve"> </w:t>
+      </w:r>
+      <w:r>
+        <w:t xml:space="preserve">trees. Trees in this experiment followed commonly observed developmental patterns in biomass partitioning, with increases in SMF and decreases in LMF as tree became larger</w:t>
+      </w:r>
+      <w:r>
+        <w:t xml:space="preserve"> </w:t>
+      </w:r>
+      <w:r>
+        <w:t xml:space="preserve">(Poorter et al. 2015)</w:t>
+      </w:r>
+      <w:r>
+        <w:t xml:space="preserve">. Thus, it is likely that eC</w:t>
+      </w:r>
+      <w:r>
+        <w:rPr>
+          <w:vertAlign w:val="subscript"/>
+        </w:rPr>
+        <w:t xml:space="preserve">a</w:t>
+      </w:r>
+      <w:r>
+        <w:t xml:space="preserve"> </w:t>
+      </w:r>
+      <w:r>
+        <w:t xml:space="preserve">treatments negatively affected other tree or ecosystem processes, unrelated to stem production, which first decreased overall tree size.</w:t>
+      </w:r>
+    </w:p>
+    <w:p>
+      <w:r>
+        <w:br w:type="textWrapping"/>
+      </w:r>
+      <w:r>
+        <w:t xml:space="preserve">Contrary to expectation, we found that both LMF and C allocation to leaves increased in eC</w:t>
+      </w:r>
+      <w:r>
+        <w:rPr>
+          <w:vertAlign w:val="subscript"/>
+        </w:rPr>
+        <w:t xml:space="preserve">a</w:t>
+      </w:r>
+      <w:r>
+        <w:t xml:space="preserve"> </w:t>
+      </w:r>
+      <w:r>
+        <w:t xml:space="preserve">treatments. As leaf production and turnover were not subsequently affected in the smaller eC</w:t>
+      </w:r>
+      <w:r>
+        <w:rPr>
+          <w:vertAlign w:val="subscript"/>
+        </w:rPr>
+        <w:t xml:space="preserve">a</w:t>
+      </w:r>
+      <w:r>
+        <w:t xml:space="preserve"> </w:t>
+      </w:r>
+      <w:r>
+        <w:t xml:space="preserve">trees, it is likely that changes in other physiological processes were necessary to explain observed increases leaf C allocation. Leaf respiration during the day was increased under eC</w:t>
+      </w:r>
+      <w:r>
+        <w:rPr>
+          <w:vertAlign w:val="subscript"/>
+        </w:rPr>
+        <w:t xml:space="preserve">a</w:t>
+      </w:r>
+      <w:r>
+        <w:t xml:space="preserve"> </w:t>
+      </w:r>
+      <w:r>
+        <w:t xml:space="preserve">in this study</w:t>
+      </w:r>
+      <w:r>
+        <w:t xml:space="preserve"> </w:t>
+      </w:r>
+      <w:r>
+        <w:t xml:space="preserve">(Crous et al. 2012)</w:t>
+      </w:r>
+      <w:r>
+        <w:t xml:space="preserve">, similar to other studies</w:t>
+      </w:r>
+      <w:r>
+        <w:t xml:space="preserve"> </w:t>
+      </w:r>
+      <w:r>
+        <w:t xml:space="preserve">(Davey et al. 2004, Gonzalez-Meler et al. 2004, Leakey et al. 2009)</w:t>
+      </w:r>
+      <w:r>
+        <w:t xml:space="preserve">, and was attributed to higher energy demand from increased photosynthesis rates. This potential increase in C demand could account for observed increases in C allocation, however, respiration rates would need to increase relative to photosynthesis rates</w:t>
+      </w:r>
+      <w:r>
+        <w:t xml:space="preserve"> </w:t>
+      </w:r>
+      <w:r>
+        <w:t xml:space="preserve">(as in Wang et al. 2001)</w:t>
+      </w:r>
+      <w:r>
+        <w:t xml:space="preserve"> </w:t>
+      </w:r>
+      <w:r>
+        <w:t xml:space="preserve">for the entire canopy. In addition, concentrations of leaf non-structural carbohydrates (TNC) often increase under eC</w:t>
+      </w:r>
+      <w:r>
+        <w:rPr>
+          <w:vertAlign w:val="subscript"/>
+        </w:rPr>
+        <w:t xml:space="preserve">a</w:t>
+      </w:r>
+      <w:r>
+        <w:t xml:space="preserve"> </w:t>
+      </w:r>
+      <w:r>
+        <w:t xml:space="preserve">(Roden and Ball 1996, Picon et al. 1997, Poorter et al. 1997, Loewe et al. 2000, Walter et al. 2005)</w:t>
+      </w:r>
+      <w:r>
+        <w:t xml:space="preserve">. Increased C allocation to leaves may have resulted in increased leaf TNC to fulfill increased canopy respiratory demands or meet sink demands of other tissues. Taken together, results for aboveground tissues highlight the importance of separating impacts on measured biomass from those of actual C allocation when evaluating tree growth responses to climate change.</w:t>
+      </w:r>
+    </w:p>
+    <w:p>
+      <w:pPr>
+        <w:pStyle w:val="Heading2"/>
+      </w:pPr>
+      <w:bookmarkStart w:id="46" w:name="tbca-response-to-climate-change-in-a-single-tree-ecosystem"/>
+      <w:bookmarkEnd w:id="46"/>
+      <w:r>
+        <w:t xml:space="preserve">TBCA response to climate change in a single-tree ecosystem</w:t>
+      </w:r>
+    </w:p>
+    <w:p>
+      <w:r>
+        <w:t xml:space="preserve">Despite increased attention to the effects of climate change on belowground processes, the difficulty in measuring TBCA currently hinders our ability to make well-founded empirical conclusions. One of our specific objectives was to use a novel method to calculate TBCA to test the hypothesis that TBCA was enhanced in eC</w:t>
+      </w:r>
+      <w:r>
+        <w:rPr>
+          <w:vertAlign w:val="subscript"/>
+        </w:rPr>
+        <w:t xml:space="preserve">a</w:t>
+      </w:r>
+      <w:r>
+        <w:t xml:space="preserve"> </w:t>
+      </w:r>
+      <w:r>
+        <w:t xml:space="preserve">treatments and then to evaluate potential shifts in TBCA across shorter times scales. For example, changes in TBCA to eC</w:t>
+      </w:r>
+      <w:r>
+        <w:rPr>
+          <w:vertAlign w:val="subscript"/>
+        </w:rPr>
+        <w:t xml:space="preserve">a</w:t>
+      </w:r>
+      <w:r>
+        <w:t xml:space="preserve"> </w:t>
+      </w:r>
+      <w:r>
+        <w:t xml:space="preserve">or drought could occur as sustained or pulsed responses through time. Enhancement of TBCA has been reported across forested FACE experiments</w:t>
+      </w:r>
+      <w:r>
+        <w:t xml:space="preserve"> </w:t>
+      </w:r>
+      <w:r>
+        <w:t xml:space="preserve">(Palmroth et al. 2006)</w:t>
+      </w:r>
+      <w:r>
+        <w:t xml:space="preserve"> </w:t>
+      </w:r>
+      <w:r>
+        <w:t xml:space="preserve">but the single-tree ecosystem design of the WTC allowed us to evaluate the effects of climate change factors without the inherent environmental complexity of a forest community. The unique design of the WTC allowed us to track TBCA as a cumulative total and across daily time steps, both of which can be used to validate and constrain models where C allocation is represented.</w:t>
+      </w:r>
+    </w:p>
+    <w:p>
+      <w:r>
+        <w:br w:type="textWrapping"/>
+      </w:r>
+      <w:r>
+        <w:t xml:space="preserve">With high resolution flux data and reliable estimates of aboveground dry mass production we show that TBCA was not affected by eC</w:t>
+      </w:r>
+      <w:r>
+        <w:rPr>
+          <w:vertAlign w:val="subscript"/>
+        </w:rPr>
+        <w:t xml:space="preserve">a</w:t>
+      </w:r>
+      <w:r>
+        <w:t xml:space="preserve"> </w:t>
+      </w:r>
+      <w:r>
+        <w:t xml:space="preserve">or drought treatments over the final eleven months of the experiment. Contrary to expectation, we detected minimal effects of eC</w:t>
+      </w:r>
+      <w:r>
+        <w:rPr>
+          <w:vertAlign w:val="subscript"/>
+        </w:rPr>
+        <w:t xml:space="preserve">a</w:t>
+      </w:r>
+      <w:r>
+        <w:t xml:space="preserve"> </w:t>
+      </w:r>
+      <w:r>
+        <w:t xml:space="preserve">or drought treatments on root biomass partitioning, although it was not possible to differentiate fine and coarse roots pools. Although these findings disagree with results from forested FACE experiments</w:t>
+      </w:r>
+      <w:r>
+        <w:t xml:space="preserve"> </w:t>
+      </w:r>
+      <w:r>
+        <w:t xml:space="preserve">(see Palmroth et al. 2006)</w:t>
+      </w:r>
+      <w:r>
+        <w:t xml:space="preserve">, comparisons between a single-tree ecosystem with evidence from forest ecosystem experiments should be made with caution. Nevertheless, we show that TBCA in</w:t>
+      </w:r>
+      <w:r>
+        <w:t xml:space="preserve"> </w:t>
+      </w:r>
+      <w:r>
+        <w:rPr>
+          <w:i/>
+        </w:rPr>
+        <w:t xml:space="preserve">Eucalyptus</w:t>
+      </w:r>
+      <w:r>
+        <w:t xml:space="preserve"> </w:t>
+      </w:r>
+      <w:r>
+        <w:t xml:space="preserve">trees may be less sensitive to climate change factors than expected over a ~1 year period. However, a lack of cumulative change in TBCA does not infer that belowground processes were not affected by either treatment. In trees under drought stress, TBCA might increase with higher allocation to root systems to alleviate water stress</w:t>
+      </w:r>
+      <w:r>
+        <w:t xml:space="preserve"> </w:t>
+      </w:r>
+      <w:r>
+        <w:t xml:space="preserve">(Poorter et al. 2012)</w:t>
+      </w:r>
+      <w:r>
+        <w:t xml:space="preserve">, which could by offset increased root mortality and turnover</w:t>
+      </w:r>
+      <w:r>
+        <w:t xml:space="preserve"> </w:t>
+      </w:r>
+      <w:r>
+        <w:t xml:space="preserve">(Marshall 1986, Meier and Leuschner 2008)</w:t>
+      </w:r>
+      <w:r>
+        <w:t xml:space="preserve">, reduced root exudation</w:t>
+      </w:r>
+      <w:r>
+        <w:t xml:space="preserve"> </w:t>
+      </w:r>
+      <w:r>
+        <w:t xml:space="preserve">(Iversen and Norby 2014)</w:t>
+      </w:r>
+      <w:r>
+        <w:t xml:space="preserve"> </w:t>
+      </w:r>
+      <w:r>
+        <w:t xml:space="preserve">or reduced C demand via decreases in root respiration rates</w:t>
+      </w:r>
+      <w:r>
+        <w:t xml:space="preserve"> </w:t>
+      </w:r>
+      <w:r>
+        <w:t xml:space="preserve">(Burton et al. 1998)</w:t>
+      </w:r>
+      <w:r>
+        <w:t xml:space="preserve">. Alternatively, the lack of belowground competition for soil mineral resources in this single tree ecosystem might have delayed enhancement of TBCA to eC</w:t>
+      </w:r>
+      <w:r>
+        <w:rPr>
+          <w:vertAlign w:val="subscript"/>
+        </w:rPr>
+        <w:t xml:space="preserve">a</w:t>
+      </w:r>
+      <w:r>
+        <w:t xml:space="preserve"> </w:t>
+      </w:r>
+      <w:r>
+        <w:t xml:space="preserve">treatments, such as increased root production and exudation.</w:t>
+      </w:r>
+    </w:p>
+    <w:p>
+      <w:r>
+        <w:br w:type="textWrapping"/>
+      </w:r>
+      <w:r>
+        <w:t xml:space="preserve">With estimations of daily aboveground C mass accrual and measured cumulative whole tree C flux we were able to uniquely track dynamic short term effects of eC</w:t>
+      </w:r>
+      <w:r>
+        <w:rPr>
+          <w:vertAlign w:val="subscript"/>
+        </w:rPr>
+        <w:t xml:space="preserve">a</w:t>
+      </w:r>
+      <w:r>
+        <w:t xml:space="preserve"> </w:t>
+      </w:r>
+      <w:r>
+        <w:t xml:space="preserve">or drought on TBCA. Across daily time steps, we observed a relatively stable fraction of total tree C flux distributed to TBCA over a period of eleven months. The ability to calculate TBCA as a simple residual between measured aboveground processes gives us reliable estimates of the absolute amount of C distributed belowground each day, which appears to be insensitive to sustained exposure to eC</w:t>
+      </w:r>
+      <w:r>
+        <w:rPr>
+          <w:vertAlign w:val="subscript"/>
+        </w:rPr>
+        <w:t xml:space="preserve">a</w:t>
+      </w:r>
+      <w:r>
+        <w:t xml:space="preserve"> </w:t>
+      </w:r>
+      <w:r>
+        <w:t xml:space="preserve">and a four month drought. Similar to Palmroth et al.</w:t>
+      </w:r>
+      <w:r>
+        <w:t xml:space="preserve"> </w:t>
+      </w:r>
+      <w:r>
+        <w:t xml:space="preserve">(2006)</w:t>
+      </w:r>
+      <w:r>
+        <w:t xml:space="preserve"> </w:t>
+      </w:r>
+      <w:r>
+        <w:t xml:space="preserve">we cannot quantify allocation to specific belowground pools, but our approach with the WTC design does not have to make assumptions about C residence time in any tissue or soil component. As a result, the lack of a cumulative response of TBCA raises questions about the regularity of belowground responses to climate change factors often reported. Our results confirm the need for more reliable estimates of TBCA in future studies, which are crucial for predicting forest responses to climate change.</w:t>
+      </w:r>
+    </w:p>
+    <w:p>
+      <w:pPr>
+        <w:pStyle w:val="Heading2"/>
+      </w:pPr>
+      <w:bookmarkStart w:id="47" w:name="conclusions"/>
+      <w:bookmarkEnd w:id="47"/>
+      <w:r>
+        <w:t xml:space="preserve">Conclusions</w:t>
+      </w:r>
+    </w:p>
+    <w:p>
+      <w:r>
+        <w:t xml:space="preserve">Here we use novel aspects of the WTC experimental design to show that whole tree C flux and tree growth were highly correlated, while patterns in biomass partitioning alone were insufficient to explain eC</w:t>
+      </w:r>
+      <w:r>
+        <w:rPr>
+          <w:vertAlign w:val="subscript"/>
+        </w:rPr>
+        <w:t xml:space="preserve">a</w:t>
+      </w:r>
+      <w:r>
+        <w:t xml:space="preserve"> </w:t>
+      </w:r>
+      <w:r>
+        <w:t xml:space="preserve">effects on tree growth. With individual</w:t>
+      </w:r>
+      <w:r>
+        <w:t xml:space="preserve"> </w:t>
+      </w:r>
+      <w:r>
+        <w:rPr>
+          <w:i/>
+        </w:rPr>
+        <w:t xml:space="preserve">Eucalyptus saligna</w:t>
+      </w:r>
+      <w:r>
+        <w:t xml:space="preserve"> </w:t>
+      </w:r>
+      <w:r>
+        <w:t xml:space="preserve">trees we show disparate responses of above and belowground C allocation to eC</w:t>
+      </w:r>
+      <w:r>
+        <w:rPr>
+          <w:vertAlign w:val="subscript"/>
+        </w:rPr>
+        <w:t xml:space="preserve">a</w:t>
+      </w:r>
+      <w:r>
+        <w:t xml:space="preserve"> </w:t>
+      </w:r>
+      <w:r>
+        <w:t xml:space="preserve">treatments, which has important implications for how C allocation should be represented in applied forest models. As empirical measurements of belowground processes are still difficult to obtain, models may have to assume that responses of aboveground tissues to global change represent those of belowground tissues</w:t>
+      </w:r>
+      <w:r>
+        <w:t xml:space="preserve"> </w:t>
+      </w:r>
+      <w:r>
+        <w:t xml:space="preserve">(Giardina et al. 2005)</w:t>
+      </w:r>
+      <w:r>
+        <w:t xml:space="preserve">. As a result, continued empirical measurements to define C allocation patterns constrained by functional relationships with biomass production are needed to reduce uncertainty and improve model predictions</w:t>
+      </w:r>
+      <w:r>
+        <w:t xml:space="preserve"> </w:t>
+      </w:r>
+      <w:r>
+        <w:t xml:space="preserve">(</w:t>
+      </w:r>
+      <w:r>
+        <w:t xml:space="preserve">De Kauwe</w:t>
+      </w:r>
+      <w:r>
+        <w:t xml:space="preserve"> </w:t>
+      </w:r>
+      <w:r>
+        <w:t xml:space="preserve">et al. 2014)</w:t>
+      </w:r>
+      <w:r>
+        <w:t xml:space="preserve">. Continuing to apply novel approaches to better evaluate TBCA and empirically measure whole tree C fluxes, such as the WTC experiment, are the way forward in addressing questions regarding the fate of assimilated C under global climate change.</w:t>
+      </w:r>
+    </w:p>
+    <w:p>
+      <w:pPr>
+        <w:pStyle w:val="Heading1"/>
+      </w:pPr>
+      <w:bookmarkStart w:id="48" w:name="list-of-tables"/>
+      <w:bookmarkEnd w:id="48"/>
+      <w:r>
+        <w:t xml:space="preserve">List of Tables</w:t>
+      </w:r>
+    </w:p>
+    <w:p>
+      <w:r>
         <w:rPr>
           <w:b/>
         </w:rPr>
+        <w:t xml:space="preserve">Table 1</w:t>
+      </w:r>
+      <w:r>
+        <w:t xml:space="preserve">. Final harvest C mass of above and belowground tissues and cumulative aboveground tree C flux. Each value represents the mean (± 1 standard error) for each treatment combination and units for all values are g C. For each component, different letters represent significant differences between treatments from the overall model which includes C</w:t>
+      </w:r>
+      <w:r>
+        <w:rPr>
+          <w:vertAlign w:val="subscript"/>
+        </w:rPr>
+        <w:t xml:space="preserve">a</w:t>
+      </w:r>
+      <w:r>
+        <w:t xml:space="preserve"> </w:t>
+      </w:r>
+      <w:r>
+        <w:t xml:space="preserve">* drought interactions. For each variable, P values represent overall differences of C</w:t>
+      </w:r>
+      <w:r>
+        <w:rPr>
+          <w:vertAlign w:val="subscript"/>
+        </w:rPr>
+        <w:t xml:space="preserve">a</w:t>
+      </w:r>
+      <w:r>
+        <w:t xml:space="preserve"> </w:t>
+      </w:r>
+      <w:r>
+        <w:t xml:space="preserve">or drought main effects and the C</w:t>
+      </w:r>
+      <w:r>
+        <w:rPr>
+          <w:vertAlign w:val="subscript"/>
+        </w:rPr>
+        <w:t xml:space="preserve">a</w:t>
+      </w:r>
+      <w:r>
+        <w:t xml:space="preserve"> </w:t>
+      </w:r>
+      <w:r>
+        <w:t xml:space="preserve">* drought interaction.</w:t>
+      </w:r>
+    </w:p>
+    <w:p>
+      <w:pPr>
+        <w:pStyle w:val="Heading1"/>
+      </w:pPr>
+      <w:bookmarkStart w:id="49" w:name="list-of-figures"/>
+      <w:bookmarkEnd w:id="49"/>
+      <w:r>
+        <w:t xml:space="preserve">List of Figures</w:t>
+      </w:r>
+    </w:p>
+    <w:p>
+      <w:r>
+        <w:rPr>
+          <w:b/>
+        </w:rPr>
+        <w:t xml:space="preserve">Figure 1</w:t>
+      </w:r>
+      <w:r>
+        <w:t xml:space="preserve">. Whole tree C mass as a function of cumulative aboveground C flux for each WTC. Values of cumulative aboveground net C flux were measured over the final eleven months of the experiment. Whole tree C mass represents the sum of bole, branch, leaf and root C mass from allometric estimates over the same times period. The dotted line is the 1:1 relationship and the solid line represents the significant overall linear model fit from the equation y = 0.56x + 878.2 (R</w:t>
+      </w:r>
+      <w:r>
+        <w:rPr>
+          <w:vertAlign w:val="superscript"/>
+        </w:rPr>
+        <w:t xml:space="preserve">2</w:t>
+      </w:r>
+      <w:r>
+        <w:t xml:space="preserve"> </w:t>
+      </w:r>
+      <w:r>
+        <w:t xml:space="preserve">= 0.86).</w:t>
+      </w:r>
+    </w:p>
+    <w:p>
+      <w:r>
+        <w:br w:type="textWrapping"/>
+      </w:r>
+      <w:r>
+        <w:rPr>
+          <w:b/>
+        </w:rPr>
+        <w:t xml:space="preserve">Figure 2</w:t>
+      </w:r>
+      <w:r>
+        <w:t xml:space="preserve">. Estimated canopy leaf area for each WTC tree over the final eleven months of the experiment (April 2008 to March 2009). Estimates are based on height growth, litterfall rates and two leaf area estimates following Barton et al.</w:t>
+      </w:r>
+      <w:r>
+        <w:t xml:space="preserve"> </w:t>
+      </w:r>
+      <w:r>
+        <w:t xml:space="preserve">(2012)</w:t>
+      </w:r>
+      <w:r>
+        <w:t xml:space="preserve">. Color and line type distinguish the treatment combination for each WTC.</w:t>
+      </w:r>
+    </w:p>
+    <w:p>
+      <w:r>
+        <w:br w:type="textWrapping"/>
+      </w:r>
+      <w:r>
+        <w:rPr>
+          <w:b/>
+        </w:rPr>
+        <w:t xml:space="preserve">Figure 3</w:t>
+      </w:r>
+      <w:r>
+        <w:t xml:space="preserve">. Treatment means of cumulative aboveground C flux as a function on mean daily canopy leaf area over the final eleven months of the experiment. The solid line represents the significant overall linear model fit (R</w:t>
+      </w:r>
+      <w:r>
+        <w:rPr>
+          <w:vertAlign w:val="superscript"/>
+        </w:rPr>
+        <w:t xml:space="preserve">2</w:t>
+      </w:r>
+      <w:r>
+        <w:t xml:space="preserve"> </w:t>
+      </w:r>
+      <w:r>
+        <w:t xml:space="preserve">= 0.77) from the equation: y = 611.9x + 2791.2. Intercepts and slopes between separate linear regressions of</w:t>
+      </w:r>
+      <w:r>
+        <w:t xml:space="preserve"> </w:t>
+      </w:r>
+      <m:oMath>
+        <m:sSub>
+          <m:e>
+            <m:r>
+              <m:rPr>
+                <m:sty m:val="p"/>
+              </m:rPr>
+              <m:t>F</m:t>
+            </m:r>
+          </m:e>
+          <m:sub>
+            <m:r>
+              <m:rPr>
+                <m:sty m:val="p"/>
+              </m:rPr>
+              <m:t>c</m:t>
+            </m:r>
+            <m:r>
+              <m:rPr>
+                <m:sty m:val="p"/>
+              </m:rPr>
+              <m:t>,</m:t>
+            </m:r>
+            <m:r>
+              <m:rPr>
+                <m:sty m:val="p"/>
+              </m:rPr>
+              <m:t>T</m:t>
+            </m:r>
+          </m:sub>
+        </m:sSub>
+      </m:oMath>
+      <w:r>
+        <w:t xml:space="preserve"> </w:t>
+      </w:r>
+      <w:r>
+        <w:t xml:space="preserve">and mean leaf area for aC~a and eC</w:t>
+      </w:r>
+      <w:r>
+        <w:rPr>
+          <w:vertAlign w:val="subscript"/>
+        </w:rPr>
+        <w:t xml:space="preserve">a</w:t>
+      </w:r>
+      <w:r>
+        <w:t xml:space="preserve"> </w:t>
+      </w:r>
+      <w:r>
+        <w:t xml:space="preserve">treatments were not different.</w:t>
+      </w:r>
+    </w:p>
+    <w:p>
+      <w:r>
+        <w:br w:type="textWrapping"/>
+      </w:r>
+      <w:r>
+        <w:rPr>
+          <w:b/>
+        </w:rPr>
+        <w:t xml:space="preserve">Figure 4</w:t>
+      </w:r>
+      <w:r>
+        <w:t xml:space="preserve">. Treatment means of C mass fractions of leaves (a), stems (branches+boles) (c) and roots (e) as a function of tree size, via whole tree C mass. Treatment means of C allocation to leaves (b) and stems (d) as a function of cumulative aboveground net C flux. Root C allocation could not be estimated as root turnover was not known. Values for C mass fractions are calculated from final harvest biomass totals. Values for C allocation are estimated from cumulative total aboveground net C flux over the final eleven months of the experiment. Solid lines represent overall linear model fit for leaf, stem and root mass fractions (R</w:t>
+      </w:r>
+      <w:r>
+        <w:rPr>
+          <w:vertAlign w:val="superscript"/>
+        </w:rPr>
+        <w:t xml:space="preserve">2</w:t>
+      </w:r>
+      <w:r>
+        <w:t xml:space="preserve"> </w:t>
+      </w:r>
+      <w:r>
+        <w:t xml:space="preserve">= 0.53, 0.26 and 0.01, respectively), as well as leaf and stem C allocation (R</w:t>
+      </w:r>
+      <w:r>
+        <w:rPr>
+          <w:vertAlign w:val="superscript"/>
+        </w:rPr>
+        <w:t xml:space="preserve">2</w:t>
+      </w:r>
+      <w:r>
+        <w:t xml:space="preserve"> </w:t>
+      </w:r>
+      <w:r>
+        <w:t xml:space="preserve">= 0.39, 0.01, respectively).</w:t>
+      </w:r>
+    </w:p>
+    <w:p>
+      <w:r>
+        <w:br w:type="textWrapping"/>
+      </w:r>
+      <w:r>
+        <w:rPr>
+          <w:b/>
+        </w:rPr>
+        <w:t xml:space="preserve">Figure 5</w:t>
+      </w:r>
+      <w:r>
+        <w:t xml:space="preserve">. Cumulative aboveground net C flux and additive C allocation to individual tree components from 15 April 2008 to 16 March 2009. Each panel represents mean values for each treatment combination (n=3). Both aboveground net C flux and tissue C allocation where set to 0 on 15 April 2008 in order to track the allocation of C in daily time steps. Root C mass, predicted from the logarithmic relationship between above and belowground mass partitioning of pre-planting seedlings and harvested trees, is shown on the last date.</w:t>
+      </w:r>
+    </w:p>
+    <w:p>
+      <w:r>
+        <w:br w:type="textWrapping"/>
+      </w:r>
+      <w:r>
+        <w:rPr>
+          <w:b/>
+        </w:rPr>
+        <w:t xml:space="preserve">Figure 6</w:t>
+      </w:r>
+      <w:r>
+        <w:t xml:space="preserve">. Treatment means ± 1 standard error of cumulative aboveground net C flux, TBCA, and the residual belowground C flux (</w:t>
+      </w:r>
+      <m:oMath>
+        <m:sSub>
+          <m:e>
+            <m:r>
+              <m:rPr>
+                <m:sty m:val="p"/>
+              </m:rPr>
+              <m:t>F</m:t>
+            </m:r>
+          </m:e>
+          <m:sub>
+            <m:r>
+              <m:rPr>
+                <m:sty m:val="p"/>
+              </m:rPr>
+              <m:t>c</m:t>
+            </m:r>
+            <m:r>
+              <m:rPr>
+                <m:sty m:val="p"/>
+              </m:rPr>
+              <m:t>,</m:t>
+            </m:r>
+            <m:r>
+              <m:rPr>
+                <m:sty m:val="p"/>
+              </m:rPr>
+              <m:t>r</m:t>
+            </m:r>
+          </m:sub>
+        </m:sSub>
+      </m:oMath>
+      <w:r>
+        <w:t xml:space="preserve">). Values of cumulative aboveground net C flux were measured over the final eleven months of the experiment. Values for TBCA are the residual between the cumulative C flux and total C mass aboveground estimated from allometric surveys over the same time period. Values for</w:t>
+      </w:r>
+      <w:r>
+        <w:t xml:space="preserve"> </w:t>
+      </w:r>
+      <m:oMath>
+        <m:sSub>
+          <m:e>
+            <m:r>
+              <m:rPr>
+                <m:sty m:val="p"/>
+              </m:rPr>
+              <m:t>F</m:t>
+            </m:r>
+          </m:e>
+          <m:sub>
+            <m:r>
+              <m:rPr>
+                <m:sty m:val="p"/>
+              </m:rPr>
+              <m:t>c</m:t>
+            </m:r>
+            <m:r>
+              <m:rPr>
+                <m:sty m:val="p"/>
+              </m:rPr>
+              <m:t>,</m:t>
+            </m:r>
+            <m:r>
+              <m:rPr>
+                <m:sty m:val="p"/>
+              </m:rPr>
+              <m:t>r</m:t>
+            </m:r>
+          </m:sub>
+        </m:sSub>
+      </m:oMath>
+      <w:r>
+        <w:t xml:space="preserve"> </w:t>
+      </w:r>
+      <w:r>
+        <w:t xml:space="preserve">were calculated as the residual between TBCA and root C mass predicted on the last date of the eleven month period.</w:t>
+      </w:r>
+    </w:p>
+    <w:p>
+      <w:r>
+        <w:br w:type="textWrapping"/>
+      </w:r>
+      <w:r>
+        <w:rPr>
+          <w:b/>
+        </w:rPr>
         <w:t xml:space="preserve">Figure 7</w:t>
       </w:r>
       <w:r>
-        <w:t xml:space="preserve">. Total belowground C allocation as a function of cumulative aboveground net C flux across the final eleven months of the experiment. Carbon mass aboveground was estimated from allometric surveys, interpolated on a daily time scale and then subtracted from the aboveground net C flux to quantify TBCA. Individual lines represent treatment means, with color and line type distinguishing treatment combinations.</w:t>
+        <w:t xml:space="preserve">. Total belowground C allocation as a function of cumulative aboveground net C flux across the final eleven months of the experiment. Carbon mass aboveground was estimated from allometric surveys, interpolated on a daily time scale and then subtracted from the aboveground net C flux to quantify TBCA. Individual lines represent treatment means, with color and line type distinguishing treatment combinations. The dotted line represents a theoretical investment of 50 % of aboveground net C flux towards TBCA.</w:t>
       </w:r>
     </w:p>
     <w:p>
@@ -6289,7 +6587,7 @@
         <w:t xml:space="preserve">Figure S2</w:t>
       </w:r>
       <w:r>
-        <w:t xml:space="preserve">. Cumulative aboveground net C flux and additive C allocation of individual tree components from 2008-4-15 and 2009-3-16. Panels represent each individual WTC. Both C flux and tissue C allocation where set to 0 on 2008-4-15 in order to track the allocation of C in daily time steps. Total root C mass, predicted from the log relationship between above and belowground mass partitioning of pre-planting seedlings and harvested trees, is shown on the last date.</w:t>
+        <w:t xml:space="preserve">. Cumulative aboveground net C flux and additive C allocation of individual tree components from 2008-4-15 and 2009-3-16. Panels represent each individual WTC. Both aboveground net C flux and tissue C allocation where set to 0 on 2008-4-15 in order to track the allocation of C in daily time steps. Total root C mass, predicted from the log relationship between above and belowground mass partitioning of pre-planting seedlings and harvested trees, is shown on the last date.</w:t>
       </w:r>
     </w:p>
     <w:p>
@@ -6310,7 +6608,7 @@
         <w:t xml:space="preserve">Table 1</w:t>
       </w:r>
       <w:r>
-        <w:t xml:space="preserve">. Final harvest C mass of above and belowground tissues and cumulative aboveground tree C flux. Each value represents the mean (± 1 standard error) for each treatment combination and units for all values are g C. For each component, different letters represent significant differences between treatments with the overall model which includes C</w:t>
+        <w:t xml:space="preserve">. Final harvest C mass of above and belowground tissues and cumulative aboveground tree C flux. Each value represents the mean (± 1 standard error) for each treatment combination and units for all values are g C. For each component, different letters represent significant differences between treatments from the overall model which includes C</w:t>
       </w:r>
       <w:r>
         <w:rPr>
@@ -8665,7 +8963,7 @@
     </w:lvl>
   </w:abstractNum>
   <w:abstractNum w:abstractNumId="990">
-    <w:nsid w:val="f6b3918b"/>
+    <w:nsid w:val="8c48dbd3"/>
     <w:multiLevelType w:val="multilevel"/>
     <w:lvl w:ilvl="0">
       <w:numFmt w:val="bullet"/>

</xml_diff>

<commit_message>
made changes in C%
</commit_message>
<xml_diff>
--- a/manuscript/wtc1_manuscript.docx
+++ b/manuscript/wtc1_manuscript.docx
@@ -338,7 +338,19 @@
     </w:p>
     <w:p>
       <w:r>
-        <w:t xml:space="preserve">carbon allocation, biomass partitioning, whole tree chambers, elevated CO</w:t>
+        <w:t xml:space="preserve">carbon allocation, biomass partitioning,</w:t>
+      </w:r>
+      <w:r>
+        <w:t xml:space="preserve"> </w:t>
+      </w:r>
+      <w:r>
+        <w:rPr>
+          <w:i/>
+        </w:rPr>
+        <w:t xml:space="preserve">Eucalyptus</w:t>
+      </w:r>
+      <w:r>
+        <w:t xml:space="preserve">, elevated CO</w:t>
       </w:r>
       <w:r>
         <w:rPr>
@@ -1011,7 +1023,7 @@
         <w:t xml:space="preserve">Mass partitioning</w:t>
       </w:r>
       <w:r>
-        <w:t xml:space="preserve">: the relative distribution of biomass between different tree tissue components such as leaves, branches, boles and roots.</w:t>
+        <w:t xml:space="preserve">: the relative distribution of biomass between different tree tissue components such as leaves, branches, bole and roots.</w:t>
       </w:r>
       <w:r>
         <w:br w:type="textWrapping"/>
@@ -1023,7 +1035,7 @@
         <w:t xml:space="preserve">Carbon allocation</w:t>
       </w:r>
       <w:r>
-        <w:t xml:space="preserve">: the fraction of net primary productivity distributed to different ecosystem components such as specific tissue components or total belowground pools.</w:t>
+        <w:t xml:space="preserve">: the fraction of canopy photosynthesis distributed to different ecosystem components such as tissue biomass pools, respiratory C fluxes, non-structural carbohydrate storage pools or root C exudation.</w:t>
       </w:r>
     </w:p>
     <w:p>
@@ -1053,7 +1065,7 @@
         <w:t xml:space="preserve"> </w:t>
       </w:r>
       <w:r>
-        <w:t xml:space="preserve">seedlings were grown in 12 whole-tree chambers (WTCs) at the Hawkesbury Forest Experiment in Richmond, Australia. One seedling per WTC (9 m high) was grown for 2 years and chamber conditions tracked outside air temperature and humidity. Each WTC was fitted with a root enclosure barrier that extended to the soil hard layer (1 m depth), separating WTC tree roots from neighboring trees. Roots were allowed to grow freely below 1 m. Full descriptions of the chamber design and operation are provided in Barton et al.</w:t>
+        <w:t xml:space="preserve">seedlings were grown in 12 whole-tree chambers (WTCs) at the Hawkesbury Forest Experiment in Richmond, Australia. One seedling per WTC (9 m high) was grown for 2 years and chamber conditions tracked outside air temperature and humidity. Each WTC was fitted with a root enclosure barrier that extended to the soil hard layer (1 m depth), separating WTC tree roots from neighboring trees. Roots were allowed to grow freely in the chamber soil volume and below 1 m. Full descriptions of the chamber design and operation are provided in Barton et al.</w:t>
       </w:r>
       <w:r>
         <w:t xml:space="preserve"> </w:t>
@@ -1074,7 +1086,7 @@
         <w:t xml:space="preserve"> </w:t>
       </w:r>
       <w:r>
-        <w:t xml:space="preserve">× drought treatments with three replicates in each of four treatments. Six chambers were kept at ambient C</w:t>
+        <w:t xml:space="preserve">× drought treatments with three WTC replicates in each of four treatments. Six chambers were kept at ambient C</w:t>
       </w:r>
       <w:r>
         <w:rPr>
@@ -1116,7 +1128,19 @@
         <w:t xml:space="preserve">a</w:t>
       </w:r>
       <w:r>
-        <w:t xml:space="preserve">). Through October 2008 all trees were kept well-watered, with 10 mm of water every 3 days. Half of the chambers were then subjected to a drought treatment by completely withholding water (dry) and the remaining six chambers were kept well-watered as an irrigated control (wet). The drought treatment lasted through mid-February 2009 when heavy rainfall ended the drought effect, despite the presence of a root enclosure</w:t>
+        <w:t xml:space="preserve">). Through October 2008 all trees were kept well-watered, with 10 mm of water every 3 days. Half of the chambers in each C</w:t>
+      </w:r>
+      <w:r>
+        <w:rPr>
+          <w:vertAlign w:val="subscript"/>
+        </w:rPr>
+        <w:t xml:space="preserve">a</w:t>
+      </w:r>
+      <w:r>
+        <w:t xml:space="preserve"> </w:t>
+      </w:r>
+      <w:r>
+        <w:t xml:space="preserve">treatment were then subjected to a drought treatment by completely withholding water (dry) and the remaining six chambers were kept well-watered as an irrigated control (wet). The drought treatment lasted through mid-February 2009 when heavy rainfall ended the drought effect, despite the presence of a root enclosure</w:t>
       </w:r>
       <w:r>
         <w:t xml:space="preserve"> </w:t>
@@ -1152,7 +1176,7 @@
     </w:p>
     <w:p>
       <w:r>
-        <w:t xml:space="preserve">Floors installed above the soil surface, enclosing the main bole, permitted the chambers to function as cuvettes and allowed for whole tree fluxes of CO</w:t>
+        <w:t xml:space="preserve">Floors installed 45 cm above the soil surface, enclosing the main bole, permitted the chambers to function as cuvettes, excluding water and CO</w:t>
       </w:r>
       <w:r>
         <w:rPr>
@@ -1164,6 +1188,18 @@
         <w:t xml:space="preserve"> </w:t>
       </w:r>
       <w:r>
+        <w:t xml:space="preserve">fluxes from the soil surface and allowed for whole tree fluxes of CO</w:t>
+      </w:r>
+      <w:r>
+        <w:rPr>
+          <w:vertAlign w:val="subscript"/>
+        </w:rPr>
+        <w:t xml:space="preserve">2</w:t>
+      </w:r>
+      <w:r>
+        <w:t xml:space="preserve"> </w:t>
+      </w:r>
+      <w:r>
         <w:t xml:space="preserve">(and H</w:t>
       </w:r>
       <w:r>
@@ -1206,7 +1242,7 @@
         <w:t xml:space="preserve">(see Abramowitz 2005)</w:t>
       </w:r>
       <w:r>
-        <w:t xml:space="preserve">. This self-fitting model predicted the flux as a function of photosynthetically active radiation, air temperature, vapor pressure deficit and day of year. Cumulative daily net aboveground C fluxes (</w:t>
+        <w:t xml:space="preserve">. This self-fitting model predicted the flux as a function of photosynthetically active radiation, air temperature, vapor pressure deficit and day of year. For each WTC, cumulative 24 hour net aboveground C uptake (</w:t>
       </w:r>
       <m:oMath>
         <m:sSub>
@@ -1250,7 +1286,10 @@
         <w:t xml:space="preserve">-1</w:t>
       </w:r>
       <w:r>
-        <w:t xml:space="preserve">), representing daily gross aboveground primary productivity of each tree minus respiration of leaves, stems and branches, were summed (</w:t>
+        <w:t xml:space="preserve">) represented daily total canopy A of each tree minus respiration of leaves, stems and branches. Then</w:t>
+      </w:r>
+      <w:r>
+        <w:t xml:space="preserve"> </w:t>
       </w:r>
       <m:oMath>
         <m:sSub>
@@ -1279,98 +1318,16 @@
               <m:rPr>
                 <m:sty m:val="p"/>
               </m:rPr>
-              <m:t>T</m:t>
+              <m:t>d</m:t>
             </m:r>
           </m:sub>
         </m:sSub>
       </m:oMath>
       <w:r>
-        <w:t xml:space="preserve">) to compare to harvested tree C mass, leaf area and C allocation above and belowground.</w:t>
-      </w:r>
-    </w:p>
-    <w:p>
-      <w:pPr>
-        <w:pStyle w:val="Heading2"/>
-      </w:pPr>
-      <w:bookmarkStart w:id="29" w:name="harvested-tree-carbon-mass"/>
-      <w:bookmarkEnd w:id="29"/>
-      <w:r>
-        <w:t xml:space="preserve">Harvested tree carbon mass</w:t>
-      </w:r>
-    </w:p>
-    <w:p>
-      <w:r>
-        <w:t xml:space="preserve">A final destructive harvest was completed in March 2009. Each tree was harvested across 5 canopy layers, set from the floor height and extended through the top of the canopy. Dry biomass of leaves, branches and boles were measured for each layer and summed for each WTC. Root mass was obtained by excavating and sieving all soil inside each root exclusion barrier to the hard layer. Five root cores (10 mm diameter), sampled before the harvest, where collected from 0-70 cm in each chamber and biomass from cores was added back to the standing crop total.</w:t>
-      </w:r>
-    </w:p>
-    <w:p>
-      <w:r>
-        <w:br w:type="textWrapping"/>
-      </w:r>
-      <w:r>
-        <w:t xml:space="preserve">Carbon mass was assumed to be 50% of dry biomass for all non-leaf tissue components and this conversion was performed for all harvest and survey data (see below). Leaf and litter C mass was calculated by multiplying biomass by the WTC specific mean leaf C content (%). Leaf C content was determined from a sub-sample of final harvest dried and milled leaves analyzed using a Leco TruSpec Micro elemental analyzer (LECO corporation, MI, USA). Carbon mass fractions of leaves, boles+branches (stems) and roots were then calculated by dividing their respective total C mass by whole tree C mass at the end of the experiment.</w:t>
-      </w:r>
-    </w:p>
-    <w:p>
-      <w:r>
-        <w:br w:type="textWrapping"/>
-      </w:r>
-      <w:r>
-        <w:t xml:space="preserve">Prior to the initiation of the experiment a subset of potted plants of</w:t>
-      </w:r>
-      <w:r>
-        <w:t xml:space="preserve"> </w:t>
-      </w:r>
-      <w:r>
-        <w:rPr>
-          <w:i/>
-        </w:rPr>
-        <w:t xml:space="preserve">Eucalyptus saligna</w:t>
-      </w:r>
-      <w:r>
-        <w:t xml:space="preserve"> </w:t>
-      </w:r>
-      <w:r>
-        <w:t xml:space="preserve">(n=17) were harvested to develop relationships between above and belowground biomass. These seedlings were grown in 25 l pots inside each WTC, while chamber [CO</w:t>
-      </w:r>
-      <w:r>
-        <w:rPr>
-          <w:vertAlign w:val="subscript"/>
-        </w:rPr>
-        <w:t xml:space="preserve">2</w:t>
-      </w:r>
-      <w:r>
-        <w:t xml:space="preserve">] treatment conditions were maintained, until the experiment was started.</w:t>
-      </w:r>
-    </w:p>
-    <w:p>
-      <w:pPr>
-        <w:pStyle w:val="Heading2"/>
-      </w:pPr>
-      <w:bookmarkStart w:id="30" w:name="tree-allometry-surveys"/>
-      <w:bookmarkEnd w:id="30"/>
-      <w:r>
-        <w:t xml:space="preserve">Tree allometry surveys</w:t>
-      </w:r>
-    </w:p>
-    <w:p>
-      <w:r>
-        <w:t xml:space="preserve">Tree height was measured bi-weekly and diameters were recorded monthly at regular intervals (30 cm) along the main bole and split stems. Bole diameters at 65 cm height were used as the reference diameter. Diameter and length for every branch, including forked branches, were surveyed seven times between April 2008 and March 2009. The first branch survey coincided with the installation of chamber floors and initiation of whole tree flux measurements. Branch diameter measurements were recorded at 5 cm from their individual insertion points. Leaf litter was collected from the chambers every two weeks, oven-dried and weighed.</w:t>
-      </w:r>
-    </w:p>
-    <w:p>
-      <w:pPr>
-        <w:pStyle w:val="Heading2"/>
-      </w:pPr>
-      <w:bookmarkStart w:id="31" w:name="bole-carbon-mass"/>
-      <w:bookmarkEnd w:id="31"/>
-      <w:r>
-        <w:t xml:space="preserve">Bole carbon mass</w:t>
-      </w:r>
-    </w:p>
-    <w:p>
-      <w:r>
-        <w:t xml:space="preserve">During the final harvest, diameter measurements were recorded as described above and 1 cm sections were removed from the bole at regular intervals between diameter measurements. Wood density for each section was calculated by dividing the dry mass by the fresh volume separately for bark and wood. The mean total bole density for each tree (</w:t>
+        <w:t xml:space="preserve"> </w:t>
+      </w:r>
+      <w:r>
+        <w:t xml:space="preserve">was summed over the flux monitoring period (</w:t>
       </w:r>
       <m:oMath>
         <m:sSub>
@@ -1379,7 +1336,7 @@
               <m:rPr>
                 <m:sty m:val="p"/>
               </m:rPr>
-              <m:t>ρ</m:t>
+              <m:t>F</m:t>
             </m:r>
           </m:e>
           <m:sub>
@@ -1387,31 +1344,119 @@
               <m:rPr>
                 <m:sty m:val="p"/>
               </m:rPr>
-              <m:t>b</m:t>
-            </m:r>
-            <m:r>
-              <m:rPr>
-                <m:sty m:val="p"/>
-              </m:rPr>
-              <m:t>o</m:t>
+              <m:t>c</m:t>
+            </m:r>
+            <m:r>
+              <m:rPr>
+                <m:sty m:val="p"/>
+              </m:rPr>
+              <m:t>,</m:t>
+            </m:r>
+            <m:r>
+              <m:rPr>
+                <m:sty m:val="p"/>
+              </m:rPr>
+              <m:t>T</m:t>
             </m:r>
           </m:sub>
         </m:sSub>
       </m:oMath>
       <w:r>
-        <w:t xml:space="preserve">, g cm</w:t>
-      </w:r>
-      <w:r>
-        <w:rPr>
-          <w:vertAlign w:val="superscript"/>
-        </w:rPr>
-        <w:t xml:space="preserve">-3</w:t>
-      </w:r>
-      <w:r>
-        <w:t xml:space="preserve">) was then calculated as the total density of bark and wood, weighted by the total diameter of each section. We assumed that</w:t>
-      </w:r>
-      <w:r>
-        <w:t xml:space="preserve"> </w:t>
+        <w:t xml:space="preserve">) to compare to tree C mass, leaf area and C allocation above and belowground.</w:t>
+      </w:r>
+    </w:p>
+    <w:p>
+      <w:pPr>
+        <w:pStyle w:val="Heading2"/>
+      </w:pPr>
+      <w:bookmarkStart w:id="29" w:name="harvested-tree-carbon-mass"/>
+      <w:bookmarkEnd w:id="29"/>
+      <w:r>
+        <w:t xml:space="preserve">Harvested tree carbon mass</w:t>
+      </w:r>
+    </w:p>
+    <w:p>
+      <w:r>
+        <w:t xml:space="preserve">A final destructive harvest was completed in March 2009. The canopy of each tree was divided into five equal veritcal layers, extending from the floor to the top and harvested. Dry biomass of leaves, branches and boles were measured for each layer and summed for each WTC. Root mass was obtained by excavating and sieving all soil inside each root exclusion barrier to the hard layer. Five root cores (10 cm diameter), sampled before the harvest, where collected from 0-70 cm in each chamber and biomass from cores was added back to the standing crop total.</w:t>
+      </w:r>
+    </w:p>
+    <w:p>
+      <w:r>
+        <w:br w:type="textWrapping"/>
+      </w:r>
+      <w:r>
+        <w:t xml:space="preserve">Carbon mass was assumed to be 48% of dry biomass for all non-leaf tissue components and this conversion was performed for all harvest and survey data (see below). This value represents the mean value of wood C of angiosperms from the Dyrad global wood C database, including measurements of stems, twigs, branches, bark, coarse roots and fine roots</w:t>
+      </w:r>
+      <w:r>
+        <w:t xml:space="preserve"> </w:t>
+      </w:r>
+      <w:r>
+        <w:t xml:space="preserve">(Thomas and Martin 2012a, 2012b)</w:t>
+      </w:r>
+      <w:r>
+        <w:t xml:space="preserve">. Leaf and litter C mass was calculated by multiplying biomass by the WTC specific mean leaf C content (%). Leaf C content was determined from a sub-sample of final harvest dried and milled leaves analyzed using a Leco TruSpec Micro elemental analyzer (LECO corporation, MI, USA). Carbon mass fractions of leaves, boles+branches (stems) and roots were then calculated by dividing their respective total C mass by whole tree C mass at the end of the experiment.</w:t>
+      </w:r>
+    </w:p>
+    <w:p>
+      <w:r>
+        <w:br w:type="textWrapping"/>
+      </w:r>
+      <w:r>
+        <w:t xml:space="preserve">Prior to the initiation of the experiment potted</w:t>
+      </w:r>
+      <w:r>
+        <w:t xml:space="preserve"> </w:t>
+      </w:r>
+      <w:r>
+        <w:rPr>
+          <w:i/>
+        </w:rPr>
+        <w:t xml:space="preserve">Eucalyptus saligna</w:t>
+      </w:r>
+      <w:r>
+        <w:t xml:space="preserve"> </w:t>
+      </w:r>
+      <w:r>
+        <w:t xml:space="preserve">seedlings (n=17) were harvested to develop relationships between above and belowground biomass. These seedlings were grown in 25 l pots inside each WTC until the experiment started, usig the same soil as each WTC, while chamber [CO</w:t>
+      </w:r>
+      <w:r>
+        <w:rPr>
+          <w:vertAlign w:val="subscript"/>
+        </w:rPr>
+        <w:t xml:space="preserve">2</w:t>
+      </w:r>
+      <w:r>
+        <w:t xml:space="preserve">] treatment conditions were maintained.</w:t>
+      </w:r>
+    </w:p>
+    <w:p>
+      <w:pPr>
+        <w:pStyle w:val="Heading2"/>
+      </w:pPr>
+      <w:bookmarkStart w:id="30" w:name="tree-allometry-surveys"/>
+      <w:bookmarkEnd w:id="30"/>
+      <w:r>
+        <w:t xml:space="preserve">Tree allometry surveys</w:t>
+      </w:r>
+    </w:p>
+    <w:p>
+      <w:r>
+        <w:t xml:space="preserve">Tree height was measured every 14 days and diameters were recorded monthly at regular intervals (30 cm) along the main bole and split stems. Bole diameters at 65 cm height were used as the starting reference diameter for each survey. Diameter and length for every branch, including forked branches, were surveyed seven times between April 2008 and March 2009. The first branch survey coincided with the installation of chamber floors and initiation of whole tree flux measurements. Branch diameter measurements were recorded at 5 cm from their individual insertion points. Leaf litter was collected from the chambers every two weeks, oven-dried and weighed.</w:t>
+      </w:r>
+    </w:p>
+    <w:p>
+      <w:pPr>
+        <w:pStyle w:val="Heading2"/>
+      </w:pPr>
+      <w:bookmarkStart w:id="31" w:name="bole-carbon-mass"/>
+      <w:bookmarkEnd w:id="31"/>
+      <w:r>
+        <w:t xml:space="preserve">Bole carbon mass</w:t>
+      </w:r>
+    </w:p>
+    <w:p>
+      <w:r>
+        <w:t xml:space="preserve">During the final harvest, diameter measurements were recorded as described above and 1 cm wide cross sections were removed from the bole at equally spaced positions along the bole midpoint between the diameter measurement points. Wood density for each section was calculated by dividing the dry mass by the fresh volume separately for bark and wood. The mean total bole density for each tree (</w:t>
       </w:r>
       <m:oMath>
         <m:sSub>
@@ -1440,18 +1485,16 @@
         </m:sSub>
       </m:oMath>
       <w:r>
-        <w:t xml:space="preserve"> </w:t>
-      </w:r>
-      <w:r>
-        <w:t xml:space="preserve">did not change through time.</w:t>
-      </w:r>
-    </w:p>
-    <w:p>
-      <w:r>
-        <w:br w:type="textWrapping"/>
-      </w:r>
-      <w:r>
-        <w:t xml:space="preserve">For boles, individual volume units were constructed as concentric cylinders between diameter intervals from base to tip for each monthly survey. This approach assumed any bole taper was accounted for in the difference in volume between bole sections. The top section was calculated as a cone with a tip radius of .001 cm. The volume below the reference diameter (65 cm) was calculated separately in order to interpolate taper into this section. Using the height of the tree and the standard diameter, the diameters at 30cm and base were estimated by extending the length of the pre-existing cone (from tree top to 65 cm). This resulted in two additional stem sections with taper assumed as above. All bole volume units were then summed (including forked stems) to calculate total tree volume. Bole mass was calculated as total volume multiplied by WTC specific</w:t>
+        <w:t xml:space="preserve">, g cm</w:t>
+      </w:r>
+      <w:r>
+        <w:rPr>
+          <w:vertAlign w:val="superscript"/>
+        </w:rPr>
+        <w:t xml:space="preserve">-3</w:t>
+      </w:r>
+      <w:r>
+        <w:t xml:space="preserve">) was then calculated as the total density of bark and wood, weighted by the total diameter of each section. We assumed that</w:t>
       </w:r>
       <w:r>
         <w:t xml:space="preserve"> </w:t>
@@ -1483,6 +1526,49 @@
         </m:sSub>
       </m:oMath>
       <w:r>
+        <w:t xml:space="preserve"> </w:t>
+      </w:r>
+      <w:r>
+        <w:t xml:space="preserve">did not change through time.</w:t>
+      </w:r>
+    </w:p>
+    <w:p>
+      <w:r>
+        <w:br w:type="textWrapping"/>
+      </w:r>
+      <w:r>
+        <w:t xml:space="preserve">For boles, individual volume units were constructed as concentric cylinders between each diameter measurement from base to tree top for each monthly survey. The tree top section was calculated as a cone with a tip radius of .001 cm. The volume below the starting reference diameter (65 cm) was calculated separately in order to interpolate taper into this section. Using the height of the tree and the standard diameter, the diameters at 30cm and base were estimated by extending the length of the pre-existing cone (from tree top to 65 cm). This resulted in two additional volume units. All volume units were summed,including forked stems, to calculate total bole volume. Bole mass was calculated as total volume multiplied by WTC specific</w:t>
+      </w:r>
+      <w:r>
+        <w:t xml:space="preserve"> </w:t>
+      </w:r>
+      <m:oMath>
+        <m:sSub>
+          <m:e>
+            <m:r>
+              <m:rPr>
+                <m:sty m:val="p"/>
+              </m:rPr>
+              <m:t>ρ</m:t>
+            </m:r>
+          </m:e>
+          <m:sub>
+            <m:r>
+              <m:rPr>
+                <m:sty m:val="p"/>
+              </m:rPr>
+              <m:t>b</m:t>
+            </m:r>
+            <m:r>
+              <m:rPr>
+                <m:sty m:val="p"/>
+              </m:rPr>
+              <m:t>o</m:t>
+            </m:r>
+          </m:sub>
+        </m:sSub>
+      </m:oMath>
+      <w:r>
         <w:t xml:space="preserve">.</w:t>
       </w:r>
     </w:p>
@@ -1498,7 +1584,7 @@
     </w:p>
     <w:p>
       <w:r>
-        <w:t xml:space="preserve">Measured dry mass, length and basal area of harvested branches was used to determine the branch density (</w:t>
+        <w:t xml:space="preserve">Measured dry mass, length and basal area of harvested branches was used to determine the branch wood density (</w:t>
       </w:r>
       <m:oMath>
         <m:sSub>
@@ -2082,7 +2168,7 @@
         <w:br w:type="textWrapping"/>
       </w:r>
       <w:r>
-        <w:t xml:space="preserve">During each survey period, M</w:t>
+        <w:t xml:space="preserve">For each survey period, M</w:t>
       </w:r>
       <w:r>
         <w:rPr>
@@ -2332,7 +2418,7 @@
         <w:t xml:space="preserve">-1</w:t>
       </w:r>
       <w:r>
-        <w:t xml:space="preserve">) was calculated by dividing total tree leaf area by leaf mass for each canopy layer. Mean SLA for each chamber was obtained by weighting SLA of each of the 5 layers by their foliage mass fraction. Estimates of standing leaf area were also obtained in April 2008 from leaf counts for each tree, multiplied by tree-specific mean leaf size (based on a sub-sample).</w:t>
+        <w:t xml:space="preserve">) was calculated by dividing total projected one sided leaf area by leaf mass for each canopy layer. Mean SLA for each chamber was obtained by weighting SLA of each of the 5 layers by their foliage mass fraction. Estimates of standing leaf area were also obtained in April 2008 from leaf counts for each tree, multiplied by tree-specific mean leaf size (based on a sub-sample).</w:t>
       </w:r>
     </w:p>
     <w:p>
@@ -2349,7 +2435,7 @@
         <w:t xml:space="preserve">(2012)</w:t>
       </w:r>
       <w:r>
-        <w:t xml:space="preserve">, but we briefly repeat it here for the sake of completeness. Leaf growth was assumed to coincide with height growth, so that no leaf growth occurred when height growth had ceased. This method assumes that total cumulative leaf area (i.e. standing leaf area plus that produced by litter fall) followed and allometric relationship with tree height</w:t>
+        <w:t xml:space="preserve">, In brief, leaf growth was assumed to coincide with height growth, so that no leaf growth occurred when height growth had ceased. This method assumes that total cumulative leaf area (i.e. standing leaf area plus that produced by litter fall) followed and allometric relationship with tree height</w:t>
       </w:r>
       <w:r>
         <w:t xml:space="preserve"> </w:t>
@@ -8201,7 +8287,13 @@
         <w:pStyle w:val="Bibliography"/>
       </w:pPr>
       <w:r>
-        <w:t xml:space="preserve">Fatichi S, Leuzinger S, Koerner C (2014) Moving beyond photosynthesis: from carbon source to sink-driven vegetation modeling. New Phytologist 201:1086–1095.</w:t>
+        <w:t xml:space="preserve">Fatichi S, Leuzinger S, K</w:t>
+      </w:r>
+      <w:r>
+        <w:t xml:space="preserve">ö</w:t>
+      </w:r>
+      <w:r>
+        <w:t xml:space="preserve">rner C (2014) Moving beyond photosynthesis: from carbon source to sink-driven vegetation modeling. New Phytologist 201:1086–1095.</w:t>
       </w:r>
     </w:p>
     <w:p>
@@ -8713,6 +8805,33 @@
         <w:pStyle w:val="Bibliography"/>
       </w:pPr>
       <w:r>
+        <w:t xml:space="preserve">Thomas SC, Martin AR (2012a) Data from: Carbon content of tree tissues: a synthesis. Forests.</w:t>
+      </w:r>
+      <w:r>
+        <w:t xml:space="preserve"> </w:t>
+      </w:r>
+      <w:hyperlink r:id="rId69">
+        <w:r>
+          <w:rPr>
+            <w:rStyle w:val="Link"/>
+          </w:rPr>
+          <w:t xml:space="preserve">http://dx.doi.org/10.5061/dryad.69sg2</w:t>
+        </w:r>
+      </w:hyperlink>
+    </w:p>
+    <w:p>
+      <w:pPr>
+        <w:pStyle w:val="Bibliography"/>
+      </w:pPr>
+      <w:r>
+        <w:t xml:space="preserve">Thomas SC, Martin AR (2012b) Carbon content of tree tissues: a synthesis. Forests 3:332–352.</w:t>
+      </w:r>
+    </w:p>
+    <w:p>
+      <w:pPr>
+        <w:pStyle w:val="Bibliography"/>
+      </w:pPr>
+      <w:r>
         <w:t xml:space="preserve">Tjoelker MG, Oleksyn J, Reich PB (1998) Temperature and ontogeny mediate growth response to elevated CO2 in seedlings of five boreal tree species. New Phytologist 140:197–210.</w:t>
       </w:r>
     </w:p>
@@ -8726,7 +8845,7 @@
       <w:r>
         <w:t xml:space="preserve"> </w:t>
       </w:r>
-      <w:hyperlink r:id="rId69">
+      <w:hyperlink r:id="rId70">
         <w:r>
           <w:rPr>
             <w:rStyle w:val="Link"/>
@@ -8745,7 +8864,7 @@
       <w:r>
         <w:t xml:space="preserve"> </w:t>
       </w:r>
-      <w:hyperlink r:id="rId70">
+      <w:hyperlink r:id="rId71">
         <w:r>
           <w:rPr>
             <w:rStyle w:val="Link"/>
@@ -9034,7 +9153,7 @@
     </w:lvl>
   </w:abstractNum>
   <w:abstractNum w:abstractNumId="990">
-    <w:nsid w:val="96001a10"/>
+    <w:nsid w:val="a48603a9"/>
     <w:multiLevelType w:val="multilevel"/>
     <w:lvl w:ilvl="0">
       <w:numFmt w:val="bullet"/>

</xml_diff>

<commit_message>
comments from MT, failed attempts to insert conceptfig
</commit_message>
<xml_diff>
--- a/manuscript/wtc1_manuscript.docx
+++ b/manuscript/wtc1_manuscript.docx
@@ -823,7 +823,19 @@
         <w:t xml:space="preserve"> </w:t>
       </w:r>
       <w:r>
-        <w:t xml:space="preserve">(Raich and Nadelhoffer 1989, Davidson et al. 2002, Giardina and Ryan 2002, Palmroth et al. 2006)</w:t>
+        <w:t xml:space="preserve">(Raich and Nadelhoffer 1989, Davidson et al. 2002, Giardina and Ryan 2002, Palmroth et al. 2006,</w:t>
+      </w:r>
+      <w:r>
+        <w:t xml:space="preserve"> </w:t>
+      </w:r>
+      <w:r>
+        <w:rPr>
+          <w:b/>
+        </w:rPr>
+        <w:t xml:space="preserve">???</w:t>
+      </w:r>
+      <w:r>
+        <w:t xml:space="preserve">)</w:t>
       </w:r>
       <w:r>
         <w:t xml:space="preserve">. A key assumption of this approach is that C pools are in steady-state conditions</w:t>
@@ -1109,10 +1121,17 @@
     </w:p>
     <w:p>
       <w:r>
-        <w:t xml:space="preserve">conceptfigdoesnotwork</w:t>
-      </w:r>
-    </w:p>
-    <w:p/>
+        <w:br w:type="textWrapping"/>
+      </w:r>
+      <w:r>
+        <w:t xml:space="preserve">conceptimg</w:t>
+      </w:r>
+    </w:p>
+    <w:p>
+      <w:r>
+        <w:br w:type="textWrapping"/>
+      </w:r>
+    </w:p>
     <w:p>
       <w:pPr>
         <w:pStyle w:val="Heading2"/>
@@ -2525,19 +2544,7 @@
         <w:t xml:space="preserve">(2012)</w:t>
       </w:r>
       <w:r>
-        <w:t xml:space="preserve">, In brief, leaf growth was assumed to coincide with height growth, so that no leaf growth occurred when height growth had ceased. This method assumes that total cumulative leaf area (i.e. standing leaf area plus that produced by litter fall) followed and allometric relationship with tree height</w:t>
-      </w:r>
-      <w:r>
-        <w:t xml:space="preserve"> </w:t>
-      </w:r>
-      <w:r>
-        <w:t xml:space="preserve">(Barton et al. 2010)</w:t>
-      </w:r>
-      <w:r>
-        <w:t xml:space="preserve"> </w:t>
-      </w:r>
-      <w:r>
-        <w:t xml:space="preserve">such that:</w:t>
+        <w:t xml:space="preserve">. In brief, leaf growth was assumed to coincide with height growth, so that no leaf growth occurred when height growth had ceased. This method assumes that total cumulative leaf area (i.e. standing leaf area plus that produced by litter fall) followed and allometric relationship with tree height such that:</w:t>
       </w:r>
     </w:p>
     <w:p>
@@ -6328,7 +6335,7 @@
         <w:t xml:space="preserve"> </w:t>
       </w:r>
       <w:r>
-        <w:t xml:space="preserve">or drought treatments on root biomass partitioning, although it was not possible to differentiate fine and coarse roots production and turnover. Although these findings disagree with results from forested FACE experiments</w:t>
+        <w:t xml:space="preserve">or drought treatments on root biomass partitioning, although it was not possible to differentiate fine and coarse roots production and turnover. Although these findings disagree with TBCA results from forested FACE experiments</w:t>
       </w:r>
       <w:r>
         <w:t xml:space="preserve"> </w:t>
@@ -9319,7 +9326,7 @@
     </w:lvl>
   </w:abstractNum>
   <w:abstractNum w:abstractNumId="990">
-    <w:nsid w:val="707b8f7d"/>
+    <w:nsid w:val="ba9c7ec6"/>
     <w:multiLevelType w:val="multilevel"/>
     <w:lvl w:ilvl="0">
       <w:numFmt w:val="bullet"/>

</xml_diff>

<commit_message>
double checked abbreviations and common language from the list of each chapter
</commit_message>
<xml_diff>
--- a/manuscript/wtc1_manuscript.docx
+++ b/manuscript/wtc1_manuscript.docx
@@ -1120,16 +1120,14 @@
       </w:r>
     </w:p>
     <w:p>
-      <w:r>
-        <w:br w:type="textWrapping"/>
-      </w:r>
-      <w:r>
-        <w:t xml:space="preserve">conceptimg</w:t>
-      </w:r>
-    </w:p>
-    <w:p>
-      <w:r>
-        <w:br w:type="textWrapping"/>
+      <w:pPr>
+        <w:pStyle w:val="SourceCode"/>
+      </w:pPr>
+      <w:r>
+        <w:rPr>
+          <w:rStyle w:val="VerbatimChar"/>
+        </w:rPr>
+        <w:t xml:space="preserve">## Error in rasterImage(concept): argument "xleft" is missing, with no default</w:t>
       </w:r>
     </w:p>
     <w:p>
@@ -5084,12 +5082,7 @@
         <w:t xml:space="preserve"> </w:t>
       </w:r>
       <w:r>
-        <w:t xml:space="preserve">was positively correlated with mean leaf area (P &lt; 0.001, Figure 3).</w:t>
-      </w:r>
-    </w:p>
-    <w:p>
-      <w:r>
-        <w:t xml:space="preserve">Intercepts and slopes between separate linear regressions of</w:t>
+        <w:t xml:space="preserve">was positively correlated with mean leaf area (P &lt; 0.001, Figure 3). Intercepts and slopes between separate linear regressions of</w:t>
       </w:r>
       <w:r>
         <w:t xml:space="preserve"> </w:t>
@@ -5154,12 +5147,7 @@
         <w:t xml:space="preserve"> </w:t>
       </w:r>
       <w:r>
-        <w:t xml:space="preserve">treatments were not different,</w:t>
-      </w:r>
-    </w:p>
-    <w:p>
-      <w:r>
-        <w:t xml:space="preserve">suggesting that the reductions in</w:t>
+        <w:t xml:space="preserve">treatments were not different, however, there was negligible overlap of data between treatments. Thus, we were unable to determine if reductions in</w:t>
       </w:r>
       <w:r>
         <w:t xml:space="preserve"> </w:t>
@@ -5212,12 +5200,29 @@
         <w:t xml:space="preserve"> </w:t>
       </w:r>
       <w:r>
-        <w:t xml:space="preserve">treatments were simply a consequence of lower mean leaf area.</w:t>
-      </w:r>
-    </w:p>
-    <w:p>
-      <w:r>
-        <w:t xml:space="preserve">We were unable to detect differences</w:t>
+        <w:t xml:space="preserve">treatments were a function of lower mean leaf area or shifts in</w:t>
+      </w:r>
+      <w:r>
+        <w:t xml:space="preserve"> </w:t>
+      </w:r>
+      <w:r>
+        <w:rPr>
+          <w:i/>
+        </w:rPr>
+        <w:t xml:space="preserve">A</w:t>
+      </w:r>
+      <w:r>
+        <w:rPr>
+          <w:vertAlign w:val="subscript"/>
+          <w:i/>
+        </w:rPr>
+        <w:t xml:space="preserve">n</w:t>
+      </w:r>
+      <w:r>
+        <w:t xml:space="preserve"> </w:t>
+      </w:r>
+      <w:r>
+        <w:t xml:space="preserve">and tissue respiration rates.</w:t>
       </w:r>
     </w:p>
     <w:p>
@@ -9326,7 +9331,7 @@
     </w:lvl>
   </w:abstractNum>
   <w:abstractNum w:abstractNumId="990">
-    <w:nsid w:val="ba9c7ec6"/>
+    <w:nsid w:val="92a126d9"/>
     <w:multiLevelType w:val="multilevel"/>
     <w:lvl w:ilvl="0">
       <w:numFmt w:val="bullet"/>

</xml_diff>

<commit_message>
SLA data and stats added to data table
</commit_message>
<xml_diff>
--- a/manuscript/wtc1_manuscript.docx
+++ b/manuscript/wtc1_manuscript.docx
@@ -442,7 +442,7 @@
         <w:t xml:space="preserve">A~n</w:t>
       </w:r>
       <w:r>
-        <w:t xml:space="preserve">) in applied forest models</w:t>
+        <w:t xml:space="preserve">) in process-based forest models</w:t>
       </w:r>
       <w:r>
         <w:t xml:space="preserve"> </w:t>
@@ -5029,7 +5029,7 @@
         <w:t xml:space="preserve"> </w:t>
       </w:r>
       <w:r>
-        <w:t xml:space="preserve">(p &lt; 0.001) and this pattern was observed across the final eleven months of the experiment (Figure 2). Specific leaf area was reduced by 11 % in eC</w:t>
+        <w:t xml:space="preserve">(p &lt; 0.001) and this pattern was observed across the final eleven months of the experiment (Figure 2). Specific leaf area was reduced by 10.9 % in eC</w:t>
       </w:r>
       <w:r>
         <w:rPr>
@@ -5041,7 +5041,7 @@
         <w:t xml:space="preserve"> </w:t>
       </w:r>
       <w:r>
-        <w:t xml:space="preserve">treatments (P = 0.053), but was not affected by drought treatments. Overall,</w:t>
+        <w:t xml:space="preserve">treatments (P = 0.053), and by 8.9 % in drought treatments (P = 0.089, Table 1). Overall,</w:t>
       </w:r>
       <w:r>
         <w:t xml:space="preserve"> </w:t>
@@ -6513,7 +6513,7 @@
         <w:t xml:space="preserve"> </w:t>
       </w:r>
       <w:r>
-        <w:t xml:space="preserve">treatments, which has important implications for how C allocation should be represented in applied forest models. As empirical measurements of belowground processes are still difficult to obtain, models may have to assume that responses of aboveground tissues to global change represent those of belowground tissues</w:t>
+        <w:t xml:space="preserve">treatments, which has important implications for how C allocation should be represented in process-based forest models. As empirical measurements of belowground processes are still difficult to obtain, models may have to assume that responses of aboveground tissues to global change represent those of belowground tissues</w:t>
       </w:r>
       <w:r>
         <w:t xml:space="preserve"> </w:t>
@@ -6561,7 +6561,7 @@
         <w:t xml:space="preserve">Table 1</w:t>
       </w:r>
       <w:r>
-        <w:t xml:space="preserve">. Final harvest C mass of above and belowground tissues and cumulative aboveground tree C flux (</w:t>
+        <w:t xml:space="preserve">. Final harvest C mass of above and belowground tissues, cumulative aboveground tree C uptake (</w:t>
       </w:r>
       <m:oMath>
         <m:sSub>
@@ -6596,125 +6596,7 @@
         </m:sSub>
       </m:oMath>
       <w:r>
-        <w:t xml:space="preserve">). Each value represents the mean (± 1 standard error) for each treatment combination and units for all values are g C. For each component, different letters represent significant differences between treatments from the overall model which includes C</w:t>
-      </w:r>
-      <w:r>
-        <w:rPr>
-          <w:vertAlign w:val="subscript"/>
-        </w:rPr>
-        <w:t xml:space="preserve">a</w:t>
-      </w:r>
-      <w:r>
-        <w:t xml:space="preserve"> </w:t>
-      </w:r>
-      <w:r>
-        <w:t xml:space="preserve">* drought interactions. For each variable, P values represent overall differences of C</w:t>
-      </w:r>
-      <w:r>
-        <w:rPr>
-          <w:vertAlign w:val="subscript"/>
-        </w:rPr>
-        <w:t xml:space="preserve">a</w:t>
-      </w:r>
-      <w:r>
-        <w:t xml:space="preserve"> </w:t>
-      </w:r>
-      <w:r>
-        <w:t xml:space="preserve">or drought main effects and the C</w:t>
-      </w:r>
-      <w:r>
-        <w:rPr>
-          <w:vertAlign w:val="subscript"/>
-        </w:rPr>
-        <w:t xml:space="preserve">a</w:t>
-      </w:r>
-      <w:r>
-        <w:t xml:space="preserve"> </w:t>
-      </w:r>
-      <w:r>
-        <w:t xml:space="preserve">* drought interaction.</w:t>
-      </w:r>
-    </w:p>
-    <w:p>
-      <w:pPr>
-        <w:pStyle w:val="Heading1"/>
-      </w:pPr>
-      <w:bookmarkStart w:id="49" w:name="list-of-figures"/>
-      <w:bookmarkEnd w:id="49"/>
-      <w:r>
-        <w:t xml:space="preserve">List of Figures</w:t>
-      </w:r>
-    </w:p>
-    <w:p>
-      <w:r>
-        <w:rPr>
-          <w:b/>
-        </w:rPr>
-        <w:t xml:space="preserve">Figure 1</w:t>
-      </w:r>
-      <w:r>
-        <w:t xml:space="preserve">. Whole tree C mass as a function of cumulative aboveground C flux for each WTC tree. Values of cumulative aboveground net C flux were measured over the final eleven months of the experiment. Whole tree C mass represents the sum of bole, branch, leaf and root C mass from allometric estimates over the same time period. The dotted line is the 1:1 relationship and the solid line represents the significant overall linear model fit from the equation y = 0.56x + 878.2 (R</w:t>
-      </w:r>
-      <w:r>
-        <w:rPr>
-          <w:vertAlign w:val="superscript"/>
-        </w:rPr>
-        <w:t xml:space="preserve">2</w:t>
-      </w:r>
-      <w:r>
-        <w:t xml:space="preserve"> </w:t>
-      </w:r>
-      <w:r>
-        <w:t xml:space="preserve">= 0.86).</w:t>
-      </w:r>
-    </w:p>
-    <w:p>
-      <w:r>
-        <w:br w:type="textWrapping"/>
-      </w:r>
-      <w:r>
-        <w:rPr>
-          <w:b/>
-        </w:rPr>
-        <w:t xml:space="preserve">Figure 2</w:t>
-      </w:r>
-      <w:r>
-        <w:t xml:space="preserve">. Estimated canopy leaf area for each WTC tree over the final eleven months of the experiment (April 2008 to March 2009). Estimates are based on height growth, litterfall rates and two leaf area estimates following Barton et al.</w:t>
-      </w:r>
-      <w:r>
-        <w:t xml:space="preserve"> </w:t>
-      </w:r>
-      <w:r>
-        <w:t xml:space="preserve">(2012)</w:t>
-      </w:r>
-      <w:r>
-        <w:t xml:space="preserve">. Color and line type distinguish the treatment combination for each WTC.</w:t>
-      </w:r>
-    </w:p>
-    <w:p>
-      <w:r>
-        <w:br w:type="textWrapping"/>
-      </w:r>
-      <w:r>
-        <w:rPr>
-          <w:b/>
-        </w:rPr>
-        <w:t xml:space="preserve">Figure 3</w:t>
-      </w:r>
-      <w:r>
-        <w:t xml:space="preserve">. Treatment means of cumulative aboveground C flux as a function of mean daily canopy leaf area over the final eleven months of the experiment. The solid line represents the significant overall linear model fit (R</w:t>
-      </w:r>
-      <w:r>
-        <w:rPr>
-          <w:vertAlign w:val="superscript"/>
-        </w:rPr>
-        <w:t xml:space="preserve">2</w:t>
-      </w:r>
-      <w:r>
-        <w:t xml:space="preserve"> </w:t>
-      </w:r>
-      <w:r>
-        <w:t xml:space="preserve">= 0.77) from the equation: y = 611.9x + 2791.2. Separate 95% confidence intervals are shown for linear regression between</w:t>
+        <w:t xml:space="preserve">) and specific leaf area (SLA). Each value represents the mean (± 1 standard error) for each treatment combination. Units for C mass and</w:t>
       </w:r>
       <w:r>
         <w:t xml:space="preserve"> </w:t>
@@ -6755,7 +6637,28 @@
         <w:t xml:space="preserve"> </w:t>
       </w:r>
       <w:r>
-        <w:t xml:space="preserve">and mean leaf area for aC~a and eC</w:t>
+        <w:t xml:space="preserve">are g C, while SLA are cm</w:t>
+      </w:r>
+      <w:r>
+        <w:rPr>
+          <w:vertAlign w:val="superscript"/>
+        </w:rPr>
+        <w:t xml:space="preserve">2</w:t>
+      </w:r>
+      <w:r>
+        <w:t xml:space="preserve"> </w:t>
+      </w:r>
+      <w:r>
+        <w:t xml:space="preserve">g</w:t>
+      </w:r>
+      <w:r>
+        <w:rPr>
+          <w:vertAlign w:val="superscript"/>
+        </w:rPr>
+        <w:t xml:space="preserve">-1</w:t>
+      </w:r>
+      <w:r>
+        <w:t xml:space="preserve">. For each variable, different letters represent significant differences between treatments from the overall model which includes C</w:t>
       </w:r>
       <w:r>
         <w:rPr>
@@ -6767,7 +6670,64 @@
         <w:t xml:space="preserve"> </w:t>
       </w:r>
       <w:r>
-        <w:t xml:space="preserve">treatments.</w:t>
+        <w:t xml:space="preserve">* drought interactions. For each variable, P values represent overall differences of C</w:t>
+      </w:r>
+      <w:r>
+        <w:rPr>
+          <w:vertAlign w:val="subscript"/>
+        </w:rPr>
+        <w:t xml:space="preserve">a</w:t>
+      </w:r>
+      <w:r>
+        <w:t xml:space="preserve"> </w:t>
+      </w:r>
+      <w:r>
+        <w:t xml:space="preserve">or drought main effects and the C</w:t>
+      </w:r>
+      <w:r>
+        <w:rPr>
+          <w:vertAlign w:val="subscript"/>
+        </w:rPr>
+        <w:t xml:space="preserve">a</w:t>
+      </w:r>
+      <w:r>
+        <w:t xml:space="preserve"> </w:t>
+      </w:r>
+      <w:r>
+        <w:t xml:space="preserve">* drought interaction.</w:t>
+      </w:r>
+    </w:p>
+    <w:p>
+      <w:pPr>
+        <w:pStyle w:val="Heading1"/>
+      </w:pPr>
+      <w:bookmarkStart w:id="49" w:name="list-of-figures"/>
+      <w:bookmarkEnd w:id="49"/>
+      <w:r>
+        <w:t xml:space="preserve">List of Figures</w:t>
+      </w:r>
+    </w:p>
+    <w:p>
+      <w:r>
+        <w:rPr>
+          <w:b/>
+        </w:rPr>
+        <w:t xml:space="preserve">Figure 1</w:t>
+      </w:r>
+      <w:r>
+        <w:t xml:space="preserve">. Whole tree C mass as a function of cumulative aboveground C flux for each WTC tree. Values of cumulative aboveground net C flux were measured over the final eleven months of the experiment. Whole tree C mass represents the sum of bole, branch, leaf and root C mass from allometric estimates over the same time period. The dotted line is the 1:1 relationship and the solid line represents the significant overall linear model fit from the equation y = 0.56x + 878.2 (R</w:t>
+      </w:r>
+      <w:r>
+        <w:rPr>
+          <w:vertAlign w:val="superscript"/>
+        </w:rPr>
+        <w:t xml:space="preserve">2</w:t>
+      </w:r>
+      <w:r>
+        <w:t xml:space="preserve"> </w:t>
+      </w:r>
+      <w:r>
+        <w:t xml:space="preserve">= 0.86).</w:t>
       </w:r>
     </w:p>
     <w:p>
@@ -6778,10 +6738,33 @@
         <w:rPr>
           <w:b/>
         </w:rPr>
-        <w:t xml:space="preserve">Figure 4</w:t>
-      </w:r>
-      <w:r>
-        <w:t xml:space="preserve">. Treatment means of C mass fractions of leaves (a), stems (branches+boles) (c) and roots (e) as a function of tree size, via whole tree C mass. Treatment means of C allocation to leaves (b) and stems (d) as a function of cumulative aboveground net C flux. Root C allocation could not be estimated as root turnover was not known. Values for C mass fractions are calculated from final harvest biomass totals. Values for C allocation are estimated from cumulative total aboveground net C flux over the final eleven months of the experiment. Solid lines represent overall linear model fit for leaf, stem and root mass fractions (R</w:t>
+        <w:t xml:space="preserve">Figure 2</w:t>
+      </w:r>
+      <w:r>
+        <w:t xml:space="preserve">. Estimated canopy leaf area for each WTC tree over the final eleven months of the experiment (April 2008 to March 2009). Estimates are based on height growth, litterfall rates and two leaf area estimates following Barton et al.</w:t>
+      </w:r>
+      <w:r>
+        <w:t xml:space="preserve"> </w:t>
+      </w:r>
+      <w:r>
+        <w:t xml:space="preserve">(2012)</w:t>
+      </w:r>
+      <w:r>
+        <w:t xml:space="preserve">. Color and line type distinguish the treatment combination for each WTC.</w:t>
+      </w:r>
+    </w:p>
+    <w:p>
+      <w:r>
+        <w:br w:type="textWrapping"/>
+      </w:r>
+      <w:r>
+        <w:rPr>
+          <w:b/>
+        </w:rPr>
+        <w:t xml:space="preserve">Figure 3</w:t>
+      </w:r>
+      <w:r>
+        <w:t xml:space="preserve">. Treatment means of cumulative aboveground C flux as a function of mean daily canopy leaf area over the final eleven months of the experiment. The solid line represents the significant overall linear model fit (R</w:t>
       </w:r>
       <w:r>
         <w:rPr>
@@ -6793,47 +6776,10 @@
         <w:t xml:space="preserve"> </w:t>
       </w:r>
       <w:r>
-        <w:t xml:space="preserve">= 0.53, 0.26 and 0.01, respectively), as well as leaf and stem C allocation (R</w:t>
-      </w:r>
-      <w:r>
-        <w:rPr>
-          <w:vertAlign w:val="superscript"/>
-        </w:rPr>
-        <w:t xml:space="preserve">2</w:t>
-      </w:r>
-      <w:r>
-        <w:t xml:space="preserve"> </w:t>
-      </w:r>
-      <w:r>
-        <w:t xml:space="preserve">= 0.39, 0.01, respectively).</w:t>
-      </w:r>
-    </w:p>
-    <w:p>
-      <w:r>
-        <w:br w:type="textWrapping"/>
-      </w:r>
-      <w:r>
-        <w:rPr>
-          <w:b/>
-        </w:rPr>
-        <w:t xml:space="preserve">Figure 5</w:t>
-      </w:r>
-      <w:r>
-        <w:t xml:space="preserve">. Cumulative aboveground net C flux and additive C allocation to individual tree components from 15 April 2008 to 16 March 2009. Each panel represents mean values for each treatment combination (n=3). Both aboveground net C flux and tissue C allocation where set to 0 on 15 April 2008 in order to track the allocation of C in daily time steps. Root C mass, predicted from the logarithmic relationship between above and belowground mass partitioning of pre-planting seedlings and harvested trees, is shown on the last date.</w:t>
-      </w:r>
-    </w:p>
-    <w:p>
-      <w:r>
-        <w:br w:type="textWrapping"/>
-      </w:r>
-      <w:r>
-        <w:rPr>
-          <w:b/>
-        </w:rPr>
-        <w:t xml:space="preserve">Figure 6</w:t>
-      </w:r>
-      <w:r>
-        <w:t xml:space="preserve">. Treatment means ± 1 standard error of cumulative aboveground net C flux, TBCA, and the residual belowground C flux (</w:t>
+        <w:t xml:space="preserve">= 0.77) from the equation: y = 611.9x + 2791.2. Separate 95% confidence intervals are shown for linear regression between</w:t>
+      </w:r>
+      <w:r>
+        <w:t xml:space="preserve"> </w:t>
       </w:r>
       <m:oMath>
         <m:sSub>
@@ -6862,16 +6808,94 @@
               <m:rPr>
                 <m:sty m:val="p"/>
               </m:rPr>
-              <m:t>r</m:t>
+              <m:t>T</m:t>
             </m:r>
           </m:sub>
         </m:sSub>
       </m:oMath>
       <w:r>
-        <w:t xml:space="preserve">). Values of cumulative aboveground net C flux were measured over the final eleven months of the experiment. Values for TBCA are the residual between the cumulative C flux and total C mass aboveground estimated from allometric surveys over the same time period. Values for</w:t>
-      </w:r>
-      <w:r>
-        <w:t xml:space="preserve"> </w:t>
+        <w:t xml:space="preserve"> </w:t>
+      </w:r>
+      <w:r>
+        <w:t xml:space="preserve">and mean leaf area for aC~a and eC</w:t>
+      </w:r>
+      <w:r>
+        <w:rPr>
+          <w:vertAlign w:val="subscript"/>
+        </w:rPr>
+        <w:t xml:space="preserve">a</w:t>
+      </w:r>
+      <w:r>
+        <w:t xml:space="preserve"> </w:t>
+      </w:r>
+      <w:r>
+        <w:t xml:space="preserve">treatments.</w:t>
+      </w:r>
+    </w:p>
+    <w:p>
+      <w:r>
+        <w:br w:type="textWrapping"/>
+      </w:r>
+      <w:r>
+        <w:rPr>
+          <w:b/>
+        </w:rPr>
+        <w:t xml:space="preserve">Figure 4</w:t>
+      </w:r>
+      <w:r>
+        <w:t xml:space="preserve">. Treatment means of C mass fractions of leaves (a), stems (branches+boles) (c) and roots (e) as a function of tree size, via whole tree C mass. Treatment means of C allocation to leaves (b) and stems (d) as a function of cumulative aboveground net C flux. Root C allocation could not be estimated as root turnover was not known. Values for C mass fractions are calculated from final harvest biomass totals. Values for C allocation are estimated from cumulative total aboveground net C flux over the final eleven months of the experiment. Solid lines represent overall linear model fit for leaf, stem and root mass fractions (R</w:t>
+      </w:r>
+      <w:r>
+        <w:rPr>
+          <w:vertAlign w:val="superscript"/>
+        </w:rPr>
+        <w:t xml:space="preserve">2</w:t>
+      </w:r>
+      <w:r>
+        <w:t xml:space="preserve"> </w:t>
+      </w:r>
+      <w:r>
+        <w:t xml:space="preserve">= 0.53, 0.26 and 0.01, respectively), as well as leaf and stem C allocation (R</w:t>
+      </w:r>
+      <w:r>
+        <w:rPr>
+          <w:vertAlign w:val="superscript"/>
+        </w:rPr>
+        <w:t xml:space="preserve">2</w:t>
+      </w:r>
+      <w:r>
+        <w:t xml:space="preserve"> </w:t>
+      </w:r>
+      <w:r>
+        <w:t xml:space="preserve">= 0.39, 0.01, respectively).</w:t>
+      </w:r>
+    </w:p>
+    <w:p>
+      <w:r>
+        <w:br w:type="textWrapping"/>
+      </w:r>
+      <w:r>
+        <w:rPr>
+          <w:b/>
+        </w:rPr>
+        <w:t xml:space="preserve">Figure 5</w:t>
+      </w:r>
+      <w:r>
+        <w:t xml:space="preserve">. Cumulative aboveground net C flux and additive C allocation to individual tree components from 15 April 2008 to 16 March 2009. Each panel represents mean values for each treatment combination (n=3). Both aboveground net C flux and tissue C allocation where set to 0 on 15 April 2008 in order to track the allocation of C in daily time steps. Root C mass, predicted from the logarithmic relationship between above and belowground mass partitioning of pre-planting seedlings and harvested trees, is shown on the last date.</w:t>
+      </w:r>
+    </w:p>
+    <w:p>
+      <w:r>
+        <w:br w:type="textWrapping"/>
+      </w:r>
+      <w:r>
+        <w:rPr>
+          <w:b/>
+        </w:rPr>
+        <w:t xml:space="preserve">Figure 6</w:t>
+      </w:r>
+      <w:r>
+        <w:t xml:space="preserve">. Treatment means ± 1 standard error of cumulative aboveground net C flux, TBCA, and the residual belowground C flux (</w:t>
       </w:r>
       <m:oMath>
         <m:sSub>
@@ -6906,6 +6930,44 @@
         </m:sSub>
       </m:oMath>
       <w:r>
+        <w:t xml:space="preserve">). Values of cumulative aboveground net C flux were measured over the final eleven months of the experiment. Values for TBCA are the residual between the cumulative C flux and total C mass aboveground estimated from allometric surveys over the same time period. Values for</w:t>
+      </w:r>
+      <w:r>
+        <w:t xml:space="preserve"> </w:t>
+      </w:r>
+      <m:oMath>
+        <m:sSub>
+          <m:e>
+            <m:r>
+              <m:rPr>
+                <m:sty m:val="p"/>
+              </m:rPr>
+              <m:t>F</m:t>
+            </m:r>
+          </m:e>
+          <m:sub>
+            <m:r>
+              <m:rPr>
+                <m:sty m:val="p"/>
+              </m:rPr>
+              <m:t>c</m:t>
+            </m:r>
+            <m:r>
+              <m:rPr>
+                <m:sty m:val="p"/>
+              </m:rPr>
+              <m:t>,</m:t>
+            </m:r>
+            <m:r>
+              <m:rPr>
+                <m:sty m:val="p"/>
+              </m:rPr>
+              <m:t>r</m:t>
+            </m:r>
+          </m:sub>
+        </m:sSub>
+      </m:oMath>
+      <w:r>
         <w:t xml:space="preserve"> </w:t>
       </w:r>
       <w:r>
@@ -7008,7 +7070,104 @@
         <w:t xml:space="preserve">Table 1</w:t>
       </w:r>
       <w:r>
-        <w:t xml:space="preserve">. Final harvest C mass of above and belowground tissues and cumulative aboveground tree C flux. Each value represents the mean (± 1 standard error) for each treatment combination and units for all values are g C. For each component, different letters represent significant differences between treatments from the overall model which includes C</w:t>
+        <w:t xml:space="preserve">. Final harvest C mass of above and belowground tissues, cumulative aboveground tree C uptake (</w:t>
+      </w:r>
+      <m:oMath>
+        <m:sSub>
+          <m:e>
+            <m:r>
+              <m:rPr>
+                <m:sty m:val="p"/>
+              </m:rPr>
+              <m:t>F</m:t>
+            </m:r>
+          </m:e>
+          <m:sub>
+            <m:r>
+              <m:rPr>
+                <m:sty m:val="p"/>
+              </m:rPr>
+              <m:t>c</m:t>
+            </m:r>
+            <m:r>
+              <m:rPr>
+                <m:sty m:val="p"/>
+              </m:rPr>
+              <m:t>,</m:t>
+            </m:r>
+            <m:r>
+              <m:rPr>
+                <m:sty m:val="p"/>
+              </m:rPr>
+              <m:t>T</m:t>
+            </m:r>
+          </m:sub>
+        </m:sSub>
+      </m:oMath>
+      <w:r>
+        <w:t xml:space="preserve">) and specific leaf area (SLA). Each value represents the mean (± 1 standard error) for each treatment combination. Units for C mass and</w:t>
+      </w:r>
+      <w:r>
+        <w:t xml:space="preserve"> </w:t>
+      </w:r>
+      <m:oMath>
+        <m:sSub>
+          <m:e>
+            <m:r>
+              <m:rPr>
+                <m:sty m:val="p"/>
+              </m:rPr>
+              <m:t>F</m:t>
+            </m:r>
+          </m:e>
+          <m:sub>
+            <m:r>
+              <m:rPr>
+                <m:sty m:val="p"/>
+              </m:rPr>
+              <m:t>c</m:t>
+            </m:r>
+            <m:r>
+              <m:rPr>
+                <m:sty m:val="p"/>
+              </m:rPr>
+              <m:t>,</m:t>
+            </m:r>
+            <m:r>
+              <m:rPr>
+                <m:sty m:val="p"/>
+              </m:rPr>
+              <m:t>T</m:t>
+            </m:r>
+          </m:sub>
+        </m:sSub>
+      </m:oMath>
+      <w:r>
+        <w:t xml:space="preserve"> </w:t>
+      </w:r>
+      <w:r>
+        <w:t xml:space="preserve">are g C, while SLA are cm</w:t>
+      </w:r>
+      <w:r>
+        <w:rPr>
+          <w:vertAlign w:val="superscript"/>
+        </w:rPr>
+        <w:t xml:space="preserve">2</w:t>
+      </w:r>
+      <w:r>
+        <w:t xml:space="preserve"> </w:t>
+      </w:r>
+      <w:r>
+        <w:t xml:space="preserve">g</w:t>
+      </w:r>
+      <w:r>
+        <w:rPr>
+          <w:vertAlign w:val="superscript"/>
+        </w:rPr>
+        <w:t xml:space="preserve">-1</w:t>
+      </w:r>
+      <w:r>
+        <w:t xml:space="preserve">. For each variable, different letters represent significant differences between treatments from the overall model which includes C</w:t>
       </w:r>
       <w:r>
         <w:rPr>
@@ -7201,6 +7360,26 @@
             </w:r>
           </w:p>
         </w:tc>
+        <w:tc>
+          <w:tcPr>
+            <w:tcBorders>
+              <w:bottom w:val="single"/>
+            </w:tcBorders>
+            <w:vAlign w:val="bottom"/>
+          </w:tcPr>
+          <w:p>
+            <w:pPr>
+              <w:pStyle w:val="Compact"/>
+              <w:jc w:val="left"/>
+            </w:pPr>
+            <w:r>
+              <w:rPr>
+                <w:b/>
+              </w:rPr>
+              <w:t xml:space="preserve">SLA</w:t>
+            </w:r>
+          </w:p>
+        </w:tc>
       </w:tr>
       <w:tr>
         <w:tc>
@@ -7230,7 +7409,7 @@
               <w:jc w:val="left"/>
             </w:pPr>
             <w:r>
-              <w:t xml:space="preserve">5449.8 (715.6) b</w:t>
+              <w:t xml:space="preserve">5231.8 (687.0) b</w:t>
             </w:r>
           </w:p>
         </w:tc>
@@ -7241,7 +7420,7 @@
               <w:jc w:val="left"/>
             </w:pPr>
             <w:r>
-              <w:t xml:space="preserve">2915.9 (654.4) a</w:t>
+              <w:t xml:space="preserve">2799.2 (628.3) a</w:t>
             </w:r>
           </w:p>
         </w:tc>
@@ -7274,7 +7453,7 @@
               <w:jc w:val="left"/>
             </w:pPr>
             <w:r>
-              <w:t xml:space="preserve">3180.1 (521.0) a</w:t>
+              <w:t xml:space="preserve">3052.9 (500.2) a</w:t>
             </w:r>
           </w:p>
         </w:tc>
@@ -7286,6 +7465,17 @@
             </w:pPr>
             <w:r>
               <w:t xml:space="preserve">19394.2 (2169.5) a</w:t>
+            </w:r>
+          </w:p>
+        </w:tc>
+        <w:tc>
+          <w:p>
+            <w:pPr>
+              <w:pStyle w:val="Compact"/>
+              <w:jc w:val="left"/>
+            </w:pPr>
+            <w:r>
+              <w:t xml:space="preserve">83.2 (3.3) a</w:t>
             </w:r>
           </w:p>
         </w:tc>
@@ -7318,7 +7508,7 @@
               <w:jc w:val="left"/>
             </w:pPr>
             <w:r>
-              <w:t xml:space="preserve">8109.4 (278.2) ab</w:t>
+              <w:t xml:space="preserve">7785.1 (267.1) ab</w:t>
             </w:r>
           </w:p>
         </w:tc>
@@ -7329,7 +7519,7 @@
               <w:jc w:val="left"/>
             </w:pPr>
             <w:r>
-              <w:t xml:space="preserve">3286.0 (715.7) a</w:t>
+              <w:t xml:space="preserve">3154.6 (687.1) a</w:t>
             </w:r>
           </w:p>
         </w:tc>
@@ -7362,7 +7552,7 @@
               <w:jc w:val="left"/>
             </w:pPr>
             <w:r>
-              <w:t xml:space="preserve">3830.6 (330.1) a</w:t>
+              <w:t xml:space="preserve">3677.4 (316.8) a</w:t>
             </w:r>
           </w:p>
         </w:tc>
@@ -7374,6 +7564,17 @@
             </w:pPr>
             <w:r>
               <w:t xml:space="preserve">23556.5 (1689.0) a</w:t>
+            </w:r>
+          </w:p>
+        </w:tc>
+        <w:tc>
+          <w:p>
+            <w:pPr>
+              <w:pStyle w:val="Compact"/>
+              <w:jc w:val="left"/>
+            </w:pPr>
+            <w:r>
+              <w:t xml:space="preserve">87.9 (2.8) a</w:t>
             </w:r>
           </w:p>
         </w:tc>
@@ -7406,7 +7607,7 @@
               <w:jc w:val="left"/>
             </w:pPr>
             <w:r>
-              <w:t xml:space="preserve">4250.6 (710.9) a</w:t>
+              <w:t xml:space="preserve">4080.5 (682.5) a</w:t>
             </w:r>
           </w:p>
         </w:tc>
@@ -7417,7 +7618,7 @@
               <w:jc w:val="left"/>
             </w:pPr>
             <w:r>
-              <w:t xml:space="preserve">2006.3 (384.8) a</w:t>
+              <w:t xml:space="preserve">1926.0 (369.4) a</w:t>
             </w:r>
           </w:p>
         </w:tc>
@@ -7450,7 +7651,7 @@
               <w:jc w:val="left"/>
             </w:pPr>
             <w:r>
-              <w:t xml:space="preserve">2623.6 (501.7) a</w:t>
+              <w:t xml:space="preserve">2518.7 (481.6) a</w:t>
             </w:r>
           </w:p>
         </w:tc>
@@ -7462,6 +7663,17 @@
             </w:pPr>
             <w:r>
               <w:t xml:space="preserve">14620.7 (3456.2) a</w:t>
+            </w:r>
+          </w:p>
+        </w:tc>
+        <w:tc>
+          <w:p>
+            <w:pPr>
+              <w:pStyle w:val="Compact"/>
+              <w:jc w:val="left"/>
+            </w:pPr>
+            <w:r>
+              <w:t xml:space="preserve">70.6 (3.6) a</w:t>
             </w:r>
           </w:p>
         </w:tc>
@@ -7494,7 +7706,7 @@
               <w:jc w:val="left"/>
             </w:pPr>
             <w:r>
-              <w:t xml:space="preserve">4194.1 (816.0) a</w:t>
+              <w:t xml:space="preserve">4026.3 (783.3) a</w:t>
             </w:r>
           </w:p>
         </w:tc>
@@ -7505,7 +7717,7 @@
               <w:jc w:val="left"/>
             </w:pPr>
             <w:r>
-              <w:t xml:space="preserve">1934.2 (494.3) a</w:t>
+              <w:t xml:space="preserve">1856.8 (474.5) a</w:t>
             </w:r>
           </w:p>
         </w:tc>
@@ -7538,7 +7750,7 @@
               <w:jc w:val="left"/>
             </w:pPr>
             <w:r>
-              <w:t xml:space="preserve">2306.1 (735.2) a</w:t>
+              <w:t xml:space="preserve">2213.9 (705.8) a</w:t>
             </w:r>
           </w:p>
         </w:tc>
@@ -7550,6 +7762,17 @@
             </w:pPr>
             <w:r>
               <w:t xml:space="preserve">15197.9 (3253.5) a</w:t>
+            </w:r>
+          </w:p>
+        </w:tc>
+        <w:tc>
+          <w:p>
+            <w:pPr>
+              <w:pStyle w:val="Compact"/>
+              <w:jc w:val="left"/>
+            </w:pPr>
+            <w:r>
+              <w:t xml:space="preserve">81.8 (6.1) a</w:t>
             </w:r>
           </w:p>
         </w:tc>
@@ -7644,6 +7867,17 @@
             </w:r>
           </w:p>
         </w:tc>
+        <w:tc>
+          <w:p>
+            <w:pPr>
+              <w:pStyle w:val="Compact"/>
+              <w:jc w:val="left"/>
+            </w:pPr>
+            <w:r>
+              <w:t xml:space="preserve">0.053</w:t>
+            </w:r>
+          </w:p>
+        </w:tc>
       </w:tr>
       <w:tr>
         <w:tc>
@@ -7720,6 +7954,17 @@
             </w:pPr>
             <w:r>
               <w:t xml:space="preserve">0.413</w:t>
+            </w:r>
+          </w:p>
+        </w:tc>
+        <w:tc>
+          <w:p>
+            <w:pPr>
+              <w:pStyle w:val="Compact"/>
+              <w:jc w:val="left"/>
+            </w:pPr>
+            <w:r>
+              <w:t xml:space="preserve">0.089</w:t>
             </w:r>
           </w:p>
         </w:tc>
@@ -7814,6 +8059,17 @@
             </w:r>
           </w:p>
         </w:tc>
+        <w:tc>
+          <w:p>
+            <w:pPr>
+              <w:pStyle w:val="Compact"/>
+              <w:jc w:val="left"/>
+            </w:pPr>
+            <w:r>
+              <w:t xml:space="preserve">0.454</w:t>
+            </w:r>
+          </w:p>
+        </w:tc>
       </w:tr>
     </w:tbl>
     <w:p>
@@ -9331,7 +9587,7 @@
     </w:lvl>
   </w:abstractNum>
   <w:abstractNum w:abstractNumId="990">
-    <w:nsid w:val="92a126d9"/>
+    <w:nsid w:val="b4bae36f"/>
     <w:multiLevelType w:val="multilevel"/>
     <w:lvl w:ilvl="0">
       <w:numFmt w:val="bullet"/>

</xml_diff>

<commit_message>
concept fig now works in the manuscript
</commit_message>
<xml_diff>
--- a/manuscript/wtc1_manuscript.docx
+++ b/manuscript/wtc1_manuscript.docx
@@ -1121,22 +1121,71 @@
     </w:p>
     <w:p>
       <w:pPr>
-        <w:pStyle w:val="SourceCode"/>
-      </w:pPr>
-      <w:r>
-        <w:rPr>
-          <w:rStyle w:val="VerbatimChar"/>
-        </w:rPr>
-        <w:t xml:space="preserve">## Error in rasterImage(concept): argument "xleft" is missing, with no default</w:t>
-      </w:r>
-    </w:p>
-    <w:p>
-      <w:pPr>
         <w:pStyle w:val="Heading2"/>
       </w:pPr>
-      <w:bookmarkStart w:id="27" w:name="whole-tree-chamber-experiment"/>
+      <w:bookmarkStart w:id="27" w:name="c-flow-within-the-wtc"/>
       <w:bookmarkEnd w:id="27"/>
       <w:r>
+        <w:t xml:space="preserve">C flow within the WTC</w:t>
+      </w:r>
+    </w:p>
+    <w:p>
+      <w:r>
+        <w:drawing>
+          <wp:inline>
+            <wp:extent cx="5440680" cy="4082867"/>
+            <wp:effectExtent b="0" l="0" r="0" t="0"/>
+            <wp:docPr descr="" id="1" name="Picture"/>
+            <a:graphic>
+              <a:graphicData uri="http://schemas.openxmlformats.org/drawingml/2006/picture">
+                <pic:pic>
+                  <pic:nvPicPr>
+                    <pic:cNvPr descr="wtc1_manuscript_files/figure-docx/concept-1.png" id="0" name="Picture"/>
+                    <pic:cNvPicPr>
+                      <a:picLocks noChangeArrowheads="1" noChangeAspect="1"/>
+                    </pic:cNvPicPr>
+                  </pic:nvPicPr>
+                  <pic:blipFill>
+                    <a:blip r:embed="rId28"/>
+                    <a:stretch>
+                      <a:fillRect/>
+                    </a:stretch>
+                  </pic:blipFill>
+                  <pic:spPr bwMode="auto">
+                    <a:xfrm>
+                      <a:off x="0" y="0"/>
+                      <a:ext cx="5440680" cy="4082867"/>
+                    </a:xfrm>
+                    <a:prstGeom prst="rect">
+                      <a:avLst/>
+                    </a:prstGeom>
+                    <a:noFill/>
+                    <a:ln w="9525">
+                      <a:noFill/>
+                      <a:headEnd/>
+                      <a:tailEnd/>
+                    </a:ln>
+                  </pic:spPr>
+                </pic:pic>
+              </a:graphicData>
+            </a:graphic>
+          </wp:inline>
+        </w:drawing>
+      </w:r>
+      <w:r>
+        <w:t xml:space="preserve"> </w:t>
+      </w:r>
+      <w:r>
+        <w:t xml:space="preserve">Figure1</w:t>
+      </w:r>
+    </w:p>
+    <w:p>
+      <w:pPr>
+        <w:pStyle w:val="Heading2"/>
+      </w:pPr>
+      <w:bookmarkStart w:id="29" w:name="whole-tree-chamber-experiment"/>
+      <w:bookmarkEnd w:id="29"/>
+      <w:r>
         <w:t xml:space="preserve">Whole tree chamber experiment</w:t>
       </w:r>
     </w:p>
@@ -1248,8 +1297,8 @@
       <w:pPr>
         <w:pStyle w:val="Heading2"/>
       </w:pPr>
-      <w:bookmarkStart w:id="28" w:name="aboveground-chamber-co2-flux"/>
-      <w:bookmarkEnd w:id="28"/>
+      <w:bookmarkStart w:id="30" w:name="aboveground-chamber-co2-flux"/>
+      <w:bookmarkEnd w:id="30"/>
       <w:r>
         <w:t xml:space="preserve">Aboveground chamber CO</w:t>
       </w:r>
@@ -1476,8 +1525,8 @@
       <w:pPr>
         <w:pStyle w:val="Heading2"/>
       </w:pPr>
-      <w:bookmarkStart w:id="29" w:name="harvested-tree-carbon-mass"/>
-      <w:bookmarkEnd w:id="29"/>
+      <w:bookmarkStart w:id="31" w:name="harvested-tree-carbon-mass"/>
+      <w:bookmarkEnd w:id="31"/>
       <w:r>
         <w:t xml:space="preserve">Harvested tree carbon mass</w:t>
       </w:r>
@@ -1540,8 +1589,8 @@
       <w:pPr>
         <w:pStyle w:val="Heading2"/>
       </w:pPr>
-      <w:bookmarkStart w:id="30" w:name="tree-allometry-surveys"/>
-      <w:bookmarkEnd w:id="30"/>
+      <w:bookmarkStart w:id="32" w:name="tree-allometry-surveys"/>
+      <w:bookmarkEnd w:id="32"/>
       <w:r>
         <w:t xml:space="preserve">Tree allometry surveys</w:t>
       </w:r>
@@ -1555,8 +1604,8 @@
       <w:pPr>
         <w:pStyle w:val="Heading2"/>
       </w:pPr>
-      <w:bookmarkStart w:id="31" w:name="bole-carbon-mass"/>
-      <w:bookmarkEnd w:id="31"/>
+      <w:bookmarkStart w:id="33" w:name="bole-carbon-mass"/>
+      <w:bookmarkEnd w:id="33"/>
       <w:r>
         <w:t xml:space="preserve">Bole carbon mass</w:t>
       </w:r>
@@ -1683,8 +1732,8 @@
       <w:pPr>
         <w:pStyle w:val="Heading2"/>
       </w:pPr>
-      <w:bookmarkStart w:id="32" w:name="branch-carbon-mass"/>
-      <w:bookmarkEnd w:id="32"/>
+      <w:bookmarkStart w:id="34" w:name="branch-carbon-mass"/>
+      <w:bookmarkEnd w:id="34"/>
       <w:r>
         <w:t xml:space="preserve">Branch carbon mass</w:t>
       </w:r>
@@ -2496,8 +2545,8 @@
       <w:pPr>
         <w:pStyle w:val="Heading2"/>
       </w:pPr>
-      <w:bookmarkStart w:id="33" w:name="leaf-area-and-carbon-mass"/>
-      <w:bookmarkEnd w:id="33"/>
+      <w:bookmarkStart w:id="35" w:name="leaf-area-and-carbon-mass"/>
+      <w:bookmarkEnd w:id="35"/>
       <w:r>
         <w:t xml:space="preserve">Leaf area and carbon mass</w:t>
       </w:r>
@@ -3008,8 +3057,8 @@
       <w:pPr>
         <w:pStyle w:val="Heading2"/>
       </w:pPr>
-      <w:bookmarkStart w:id="34" w:name="tissue-c-allocation"/>
-      <w:bookmarkEnd w:id="34"/>
+      <w:bookmarkStart w:id="36" w:name="tissue-c-allocation"/>
+      <w:bookmarkEnd w:id="36"/>
       <w:r>
         <w:t xml:space="preserve">Tissue C allocation</w:t>
       </w:r>
@@ -3980,8 +4029,8 @@
       <w:pPr>
         <w:pStyle w:val="Heading2"/>
       </w:pPr>
-      <w:bookmarkStart w:id="35" w:name="total-belowground-carbon-allocation"/>
-      <w:bookmarkEnd w:id="35"/>
+      <w:bookmarkStart w:id="37" w:name="total-belowground-carbon-allocation"/>
+      <w:bookmarkEnd w:id="37"/>
       <w:r>
         <w:t xml:space="preserve">Total belowground carbon allocation</w:t>
       </w:r>
@@ -4406,8 +4455,8 @@
       <w:pPr>
         <w:pStyle w:val="Heading2"/>
       </w:pPr>
-      <w:bookmarkStart w:id="36" w:name="mass-balance-relationships-between-textf_cd-and-carbon-allocation."/>
-      <w:bookmarkEnd w:id="36"/>
+      <w:bookmarkStart w:id="38" w:name="mass-balance-relationships-between-textf_cd-and-carbon-allocation."/>
+      <w:bookmarkEnd w:id="38"/>
       <w:r>
         <w:t xml:space="preserve">Mass balance relationships between</w:t>
       </w:r>
@@ -4714,8 +4763,8 @@
       <w:pPr>
         <w:pStyle w:val="Heading2"/>
       </w:pPr>
-      <w:bookmarkStart w:id="37" w:name="data-analysis"/>
-      <w:bookmarkEnd w:id="37"/>
+      <w:bookmarkStart w:id="39" w:name="data-analysis"/>
+      <w:bookmarkEnd w:id="39"/>
       <w:r>
         <w:t xml:space="preserve">Data analysis</w:t>
       </w:r>
@@ -4759,8 +4808,8 @@
       <w:pPr>
         <w:pStyle w:val="Heading1"/>
       </w:pPr>
-      <w:bookmarkStart w:id="38" w:name="results"/>
-      <w:bookmarkEnd w:id="38"/>
+      <w:bookmarkStart w:id="40" w:name="results"/>
+      <w:bookmarkEnd w:id="40"/>
       <w:r>
         <w:t xml:space="preserve">Results</w:t>
       </w:r>
@@ -4769,8 +4818,8 @@
       <w:pPr>
         <w:pStyle w:val="Heading2"/>
       </w:pPr>
-      <w:bookmarkStart w:id="39" w:name="total-aboveground-carbon-flux-whole-tree-c-mass-and-leaf-area"/>
-      <w:bookmarkEnd w:id="39"/>
+      <w:bookmarkStart w:id="41" w:name="total-aboveground-carbon-flux-whole-tree-c-mass-and-leaf-area"/>
+      <w:bookmarkEnd w:id="41"/>
       <w:r>
         <w:t xml:space="preserve">Total aboveground carbon flux, whole tree C mass and leaf area</w:t>
       </w:r>
@@ -4924,7 +4973,7 @@
         <w:t xml:space="preserve"> </w:t>
       </w:r>
       <w:r>
-        <w:t xml:space="preserve">= 0.74, Figure 1a) and</w:t>
+        <w:t xml:space="preserve">= 0.74, Figure 2a) and</w:t>
       </w:r>
       <w:r>
         <w:t xml:space="preserve"> </w:t>
@@ -4971,7 +5020,7 @@
         <w:t xml:space="preserve"> </w:t>
       </w:r>
       <w:r>
-        <w:t xml:space="preserve">= 0.69, Figure 1b) over the same time period. Whole tree C mass estimated during the chamber flux period represented ca. 75 % of total harvested tree C mass. As the majority of biomass production occurred during this period, the allometric estimates of whole tree C were used for comparison to</w:t>
+        <w:t xml:space="preserve">= 0.69, Figure 2b) over the same time period. Whole tree C mass estimated during the chamber flux period represented ca. 75 % of total harvested tree C mass. As the majority of biomass production occurred during this period, the allometric estimates of whole tree C were used for comparison to</w:t>
       </w:r>
       <w:r>
         <w:t xml:space="preserve"> </w:t>
@@ -5029,7 +5078,7 @@
         <w:t xml:space="preserve"> </w:t>
       </w:r>
       <w:r>
-        <w:t xml:space="preserve">(p &lt; 0.001) and this pattern was observed across the final eleven months of the experiment (Figure 2). Specific leaf area was reduced by 10.9 % in eC</w:t>
+        <w:t xml:space="preserve">(p &lt; 0.001) and this pattern was observed across the final eleven months of the experiment (Figure 3). Specific leaf area was reduced by 10.9 % in eC</w:t>
       </w:r>
       <w:r>
         <w:rPr>
@@ -5082,7 +5131,7 @@
         <w:t xml:space="preserve"> </w:t>
       </w:r>
       <w:r>
-        <w:t xml:space="preserve">was positively correlated with mean leaf area (P &lt; 0.001, Figure 3). Intercepts and slopes between separate linear regressions of</w:t>
+        <w:t xml:space="preserve">was positively correlated with mean leaf area (P &lt; 0.001, Figure 4). Intercepts and slopes between separate linear regressions of</w:t>
       </w:r>
       <w:r>
         <w:t xml:space="preserve"> </w:t>
@@ -5229,8 +5278,8 @@
       <w:pPr>
         <w:pStyle w:val="Heading2"/>
       </w:pPr>
-      <w:bookmarkStart w:id="40" w:name="harvested-tissue-carbon-mass-and-biomass-partitioning"/>
-      <w:bookmarkEnd w:id="40"/>
+      <w:bookmarkStart w:id="42" w:name="harvested-tissue-carbon-mass-and-biomass-partitioning"/>
+      <w:bookmarkEnd w:id="42"/>
       <w:r>
         <w:t xml:space="preserve">Harvested tissue carbon mass and biomass partitioning</w:t>
       </w:r>
@@ -5317,7 +5366,7 @@
         <w:t xml:space="preserve"> </w:t>
       </w:r>
       <w:r>
-        <w:t xml:space="preserve">treatments (P = 0.011) but was not affected by the drought treatment. Leaf mass fraction was negatively correlated with whole tree C mass (P= 0.007, Figure 4a). Stem mass fraction (SMF) was marginally reduced by 6.0 % under eC</w:t>
+        <w:t xml:space="preserve">treatments (P = 0.011) but was not affected by the drought treatment. Leaf mass fraction was negatively correlated with whole tree C mass (P= 0.007, Figure 5a). Stem mass fraction (SMF) was marginally reduced by 6.0 % under eC</w:t>
       </w:r>
       <w:r>
         <w:rPr>
@@ -5329,15 +5378,15 @@
         <w:t xml:space="preserve"> </w:t>
       </w:r>
       <w:r>
-        <w:t xml:space="preserve">(P = 0.077), with no effect of the drought treatment detected. Stem mass fraction had a weak positive correlation with whole tree C mass (P = 0.08, Figure 4c). Root mass fraction (RMF) was not affected by either treatment and was not correlated to whole tree C mass (Figure 4e).</w:t>
+        <w:t xml:space="preserve">(P = 0.077), with no effect of the drought treatment detected. Stem mass fraction had a weak positive correlation with whole tree C mass (P = 0.08, Figure 5c). Root mass fraction (RMF) was not affected by either treatment and was not correlated to whole tree C mass (Figure 5e).</w:t>
       </w:r>
     </w:p>
     <w:p>
       <w:pPr>
         <w:pStyle w:val="Heading2"/>
       </w:pPr>
-      <w:bookmarkStart w:id="41" w:name="aboveground-carbon-allocation"/>
-      <w:bookmarkEnd w:id="41"/>
+      <w:bookmarkStart w:id="43" w:name="aboveground-carbon-allocation"/>
+      <w:bookmarkEnd w:id="43"/>
       <w:r>
         <w:t xml:space="preserve">Aboveground carbon allocation</w:t>
       </w:r>
@@ -5438,15 +5487,15 @@
         <w:t xml:space="preserve"> </w:t>
       </w:r>
       <w:r>
-        <w:t xml:space="preserve">(P = 0.031, Figure 4b). Alternatively, C allocation to aboveground wood was not affected by either treatment and was not correlated to whole tree C (Figure 4d).</w:t>
+        <w:t xml:space="preserve">(P = 0.031, Figure 5b). Alternatively, C allocation to aboveground wood was not affected by either treatment and was not correlated to whole tree C (Figure 5d).</w:t>
       </w:r>
     </w:p>
     <w:p>
       <w:pPr>
         <w:pStyle w:val="Heading2"/>
       </w:pPr>
-      <w:bookmarkStart w:id="42" w:name="belowground-carbon-allocation"/>
-      <w:bookmarkEnd w:id="42"/>
+      <w:bookmarkStart w:id="44" w:name="belowground-carbon-allocation"/>
+      <w:bookmarkEnd w:id="44"/>
       <w:r>
         <w:t xml:space="preserve">Belowground carbon allocation</w:t>
       </w:r>
@@ -5494,7 +5543,7 @@
         <w:t xml:space="preserve"> </w:t>
       </w:r>
       <w:r>
-        <w:t xml:space="preserve">(Figure 5). As mass balance must be achieved, TBCA and the residual belowground C flux (</w:t>
+        <w:t xml:space="preserve">(Figure 6). As mass balance must be achieved, TBCA and the residual belowground C flux (</w:t>
       </w:r>
       <m:oMath>
         <m:sSub>
@@ -5529,7 +5578,7 @@
         </m:sSub>
       </m:oMath>
       <w:r>
-        <w:t xml:space="preserve">) were estimated from Figure 5 as residuals between</w:t>
+        <w:t xml:space="preserve">) were estimated from Figure 6 as residuals between</w:t>
       </w:r>
       <w:r>
         <w:t xml:space="preserve"> </w:t>
@@ -5664,7 +5713,7 @@
         <w:t xml:space="preserve"> </w:t>
       </w:r>
       <w:r>
-        <w:t xml:space="preserve">or drought treatments (Figure 6). The time course of cumulative daily TBCA and</w:t>
+        <w:t xml:space="preserve">or drought treatments (Figure 7). The time course of cumulative daily TBCA and</w:t>
       </w:r>
       <w:r>
         <w:t xml:space="preserve"> </w:t>
@@ -5717,15 +5766,15 @@
         <w:t xml:space="preserve"> </w:t>
       </w:r>
       <w:r>
-        <w:t xml:space="preserve">= 0.78, P &lt; 0.001) and the proportion of C allocated belowground was relatively stable through time and between treatments (Figure 7).</w:t>
+        <w:t xml:space="preserve">= 0.78, P &lt; 0.001) and the proportion of C allocated belowground was relatively stable through time and between treatments (Figure 8).</w:t>
       </w:r>
     </w:p>
     <w:p>
       <w:pPr>
         <w:pStyle w:val="Heading1"/>
       </w:pPr>
-      <w:bookmarkStart w:id="43" w:name="discussion"/>
-      <w:bookmarkEnd w:id="43"/>
+      <w:bookmarkStart w:id="45" w:name="discussion"/>
+      <w:bookmarkEnd w:id="45"/>
       <w:r>
         <w:t xml:space="preserve">Discussion</w:t>
       </w:r>
@@ -5772,8 +5821,8 @@
       <w:pPr>
         <w:pStyle w:val="Heading2"/>
       </w:pPr>
-      <w:bookmarkStart w:id="44" w:name="relationships-between-tree-c-flux-leaf-area-and-tree-c-mass"/>
-      <w:bookmarkEnd w:id="44"/>
+      <w:bookmarkStart w:id="46" w:name="relationships-between-tree-c-flux-leaf-area-and-tree-c-mass"/>
+      <w:bookmarkEnd w:id="46"/>
       <w:r>
         <w:t xml:space="preserve">Relationships between tree C flux, leaf area and tree C mass</w:t>
       </w:r>
@@ -5900,8 +5949,8 @@
       <w:pPr>
         <w:pStyle w:val="Heading2"/>
       </w:pPr>
-      <w:bookmarkStart w:id="45" w:name="responses-of-biomass-partitioning-and-c-allocation-to-climate-change"/>
-      <w:bookmarkEnd w:id="45"/>
+      <w:bookmarkStart w:id="47" w:name="responses-of-biomass-partitioning-and-c-allocation-to-climate-change"/>
+      <w:bookmarkEnd w:id="47"/>
       <w:r>
         <w:t xml:space="preserve">Responses of biomass partitioning and C allocation to climate change</w:t>
       </w:r>
@@ -6264,8 +6313,8 @@
       <w:pPr>
         <w:pStyle w:val="Heading2"/>
       </w:pPr>
-      <w:bookmarkStart w:id="46" w:name="tbca-response-to-climate-change-in-a-single-tree-ecosystem"/>
-      <w:bookmarkEnd w:id="46"/>
+      <w:bookmarkStart w:id="48" w:name="tbca-response-to-climate-change-in-a-single-tree-ecosystem"/>
+      <w:bookmarkEnd w:id="48"/>
       <w:r>
         <w:t xml:space="preserve">TBCA response to climate change in a single-tree ecosystem</w:t>
       </w:r>
@@ -6466,8 +6515,8 @@
       <w:pPr>
         <w:pStyle w:val="Heading2"/>
       </w:pPr>
-      <w:bookmarkStart w:id="47" w:name="conclusions"/>
-      <w:bookmarkEnd w:id="47"/>
+      <w:bookmarkStart w:id="49" w:name="conclusions"/>
+      <w:bookmarkEnd w:id="49"/>
       <w:r>
         <w:t xml:space="preserve">Conclusions</w:t>
       </w:r>
@@ -6547,8 +6596,8 @@
       <w:pPr>
         <w:pStyle w:val="Heading1"/>
       </w:pPr>
-      <w:bookmarkStart w:id="48" w:name="list-of-tables"/>
-      <w:bookmarkEnd w:id="48"/>
+      <w:bookmarkStart w:id="50" w:name="list-of-tables"/>
+      <w:bookmarkEnd w:id="50"/>
       <w:r>
         <w:t xml:space="preserve">List of Tables</w:t>
       </w:r>
@@ -6670,7 +6719,7 @@
         <w:t xml:space="preserve"> </w:t>
       </w:r>
       <w:r>
-        <w:t xml:space="preserve">* drought interactions. For each variable, P values represent overall differences of C</w:t>
+        <w:t xml:space="preserve">* drought interactions. P values represent overall differences of C</w:t>
       </w:r>
       <w:r>
         <w:rPr>
@@ -6701,8 +6750,8 @@
       <w:pPr>
         <w:pStyle w:val="Heading1"/>
       </w:pPr>
-      <w:bookmarkStart w:id="49" w:name="list-of-figures"/>
-      <w:bookmarkEnd w:id="49"/>
+      <w:bookmarkStart w:id="51" w:name="list-of-figures"/>
+      <w:bookmarkEnd w:id="51"/>
       <w:r>
         <w:t xml:space="preserve">List of Figures</w:t>
       </w:r>
@@ -6715,71 +6764,26 @@
         <w:t xml:space="preserve">Figure 1</w:t>
       </w:r>
       <w:r>
-        <w:t xml:space="preserve">. Whole tree C mass as a function of cumulative aboveground C flux for each WTC tree. Values of cumulative aboveground net C flux were measured over the final eleven months of the experiment. Whole tree C mass represents the sum of bole, branch, leaf and root C mass from allometric estimates over the same time period. The dotted line is the 1:1 relationship and the solid line represents the significant overall linear model fit from the equation y = 0.56x + 878.2 (R</w:t>
-      </w:r>
-      <w:r>
-        <w:rPr>
-          <w:vertAlign w:val="superscript"/>
-        </w:rPr>
-        <w:t xml:space="preserve">2</w:t>
-      </w:r>
-      <w:r>
-        <w:t xml:space="preserve"> </w:t>
-      </w:r>
-      <w:r>
-        <w:t xml:space="preserve">= 0.86).</w:t>
-      </w:r>
-    </w:p>
-    <w:p>
-      <w:r>
-        <w:br w:type="textWrapping"/>
-      </w:r>
-      <w:r>
-        <w:rPr>
-          <w:b/>
-        </w:rPr>
-        <w:t xml:space="preserve">Figure 2</w:t>
-      </w:r>
-      <w:r>
-        <w:t xml:space="preserve">. Estimated canopy leaf area for each WTC tree over the final eleven months of the experiment (April 2008 to March 2009). Estimates are based on height growth, litterfall rates and two leaf area estimates following Barton et al.</w:t>
-      </w:r>
-      <w:r>
-        <w:t xml:space="preserve"> </w:t>
-      </w:r>
-      <w:r>
-        <w:t xml:space="preserve">(2012)</w:t>
-      </w:r>
-      <w:r>
-        <w:t xml:space="preserve">. Color and line type distinguish the treatment combination for each WTC.</w:t>
-      </w:r>
-    </w:p>
-    <w:p>
-      <w:r>
-        <w:br w:type="textWrapping"/>
-      </w:r>
-      <w:r>
-        <w:rPr>
-          <w:b/>
-        </w:rPr>
-        <w:t xml:space="preserve">Figure 3</w:t>
-      </w:r>
-      <w:r>
-        <w:t xml:space="preserve">. Treatment means of cumulative aboveground C flux as a function of mean daily canopy leaf area over the final eleven months of the experiment. The solid line represents the significant overall linear model fit (R</w:t>
-      </w:r>
-      <w:r>
-        <w:rPr>
-          <w:vertAlign w:val="superscript"/>
-        </w:rPr>
-        <w:t xml:space="preserve">2</w:t>
-      </w:r>
-      <w:r>
-        <w:t xml:space="preserve"> </w:t>
-      </w:r>
-      <w:r>
-        <w:t xml:space="preserve">= 0.77) from the equation: y = 611.9x + 2791.2. Separate 95% confidence intervals are shown for linear regression between</w:t>
-      </w:r>
-      <w:r>
-        <w:t xml:space="preserve"> </w:t>
+        <w:t xml:space="preserve">. Conceptual diagram depicting the major components of C flow among plant components including; uptake via</w:t>
+      </w:r>
+      <w:r>
+        <w:t xml:space="preserve"> </w:t>
+      </w:r>
+      <w:r>
+        <w:rPr>
+          <w:i/>
+        </w:rPr>
+        <w:t xml:space="preserve">A</w:t>
+      </w:r>
+      <w:r>
+        <w:rPr>
+          <w:vertAlign w:val="subscript"/>
+          <w:i/>
+        </w:rPr>
+        <w:t xml:space="preserve">n</w:t>
+      </w:r>
+      <w:r>
+        <w:t xml:space="preserve">, allocation to component tissues, tissue respiration and root exudation. Net aboveground C uptake (</w:t>
       </w:r>
       <m:oMath>
         <m:sSub>
@@ -6814,88 +6818,10 @@
         </m:sSub>
       </m:oMath>
       <w:r>
-        <w:t xml:space="preserve"> </w:t>
-      </w:r>
-      <w:r>
-        <w:t xml:space="preserve">and mean leaf area for aC~a and eC</w:t>
-      </w:r>
-      <w:r>
-        <w:rPr>
-          <w:vertAlign w:val="subscript"/>
-        </w:rPr>
-        <w:t xml:space="preserve">a</w:t>
-      </w:r>
-      <w:r>
-        <w:t xml:space="preserve"> </w:t>
-      </w:r>
-      <w:r>
-        <w:t xml:space="preserve">treatments.</w:t>
-      </w:r>
-    </w:p>
-    <w:p>
-      <w:r>
-        <w:br w:type="textWrapping"/>
-      </w:r>
-      <w:r>
-        <w:rPr>
-          <w:b/>
-        </w:rPr>
-        <w:t xml:space="preserve">Figure 4</w:t>
-      </w:r>
-      <w:r>
-        <w:t xml:space="preserve">. Treatment means of C mass fractions of leaves (a), stems (branches+boles) (c) and roots (e) as a function of tree size, via whole tree C mass. Treatment means of C allocation to leaves (b) and stems (d) as a function of cumulative aboveground net C flux. Root C allocation could not be estimated as root turnover was not known. Values for C mass fractions are calculated from final harvest biomass totals. Values for C allocation are estimated from cumulative total aboveground net C flux over the final eleven months of the experiment. Solid lines represent overall linear model fit for leaf, stem and root mass fractions (R</w:t>
-      </w:r>
-      <w:r>
-        <w:rPr>
-          <w:vertAlign w:val="superscript"/>
-        </w:rPr>
-        <w:t xml:space="preserve">2</w:t>
-      </w:r>
-      <w:r>
-        <w:t xml:space="preserve"> </w:t>
-      </w:r>
-      <w:r>
-        <w:t xml:space="preserve">= 0.53, 0.26 and 0.01, respectively), as well as leaf and stem C allocation (R</w:t>
-      </w:r>
-      <w:r>
-        <w:rPr>
-          <w:vertAlign w:val="superscript"/>
-        </w:rPr>
-        <w:t xml:space="preserve">2</w:t>
-      </w:r>
-      <w:r>
-        <w:t xml:space="preserve"> </w:t>
-      </w:r>
-      <w:r>
-        <w:t xml:space="preserve">= 0.39, 0.01, respectively).</w:t>
-      </w:r>
-    </w:p>
-    <w:p>
-      <w:r>
-        <w:br w:type="textWrapping"/>
-      </w:r>
-      <w:r>
-        <w:rPr>
-          <w:b/>
-        </w:rPr>
-        <w:t xml:space="preserve">Figure 5</w:t>
-      </w:r>
-      <w:r>
-        <w:t xml:space="preserve">. Cumulative aboveground net C flux and additive C allocation to individual tree components from 15 April 2008 to 16 March 2009. Each panel represents mean values for each treatment combination (n=3). Both aboveground net C flux and tissue C allocation where set to 0 on 15 April 2008 in order to track the allocation of C in daily time steps. Root C mass, predicted from the logarithmic relationship between above and belowground mass partitioning of pre-planting seedlings and harvested trees, is shown on the last date.</w:t>
-      </w:r>
-    </w:p>
-    <w:p>
-      <w:r>
-        <w:br w:type="textWrapping"/>
-      </w:r>
-      <w:r>
-        <w:rPr>
-          <w:b/>
-        </w:rPr>
-        <w:t xml:space="preserve">Figure 6</w:t>
-      </w:r>
-      <w:r>
-        <w:t xml:space="preserve">. Treatment means ± 1 standard error of cumulative aboveground net C flux, TBCA, and the residual belowground C flux (</w:t>
+        <w:t xml:space="preserve">), shown in the shaded box, represents the flux of C measured within each WTC. With the WTC experimental design, total belowground C allocation (TBCA) is measured as the residual between</w:t>
+      </w:r>
+      <w:r>
+        <w:t xml:space="preserve"> </w:t>
       </w:r>
       <m:oMath>
         <m:sSub>
@@ -6924,13 +6850,88 @@
               <m:rPr>
                 <m:sty m:val="p"/>
               </m:rPr>
-              <m:t>r</m:t>
+              <m:t>T</m:t>
             </m:r>
           </m:sub>
         </m:sSub>
       </m:oMath>
       <w:r>
-        <w:t xml:space="preserve">). Values of cumulative aboveground net C flux were measured over the final eleven months of the experiment. Values for TBCA are the residual between the cumulative C flux and total C mass aboveground estimated from allometric surveys over the same time period. Values for</w:t>
+        <w:t xml:space="preserve"> </w:t>
+      </w:r>
+      <w:r>
+        <w:t xml:space="preserve">and total aboveground C mass.</w:t>
+      </w:r>
+    </w:p>
+    <w:p>
+      <w:r>
+        <w:rPr>
+          <w:b/>
+        </w:rPr>
+        <w:t xml:space="preserve">Figure 2</w:t>
+      </w:r>
+      <w:r>
+        <w:t xml:space="preserve">. Whole tree C mass as a function of cumulative aboveground C flux for each WTC tree. Values of cumulative aboveground net C flux were measured over the final eleven months of the experiment. Whole tree C mass represents the sum of bole, branch, leaf and root C mass from allometric estimates over the same time period. The dotted line is the 1:1 relationship and the solid line represents the significant overall linear model fit from the equation y = 0.56x + 878.2 (R</w:t>
+      </w:r>
+      <w:r>
+        <w:rPr>
+          <w:vertAlign w:val="superscript"/>
+        </w:rPr>
+        <w:t xml:space="preserve">2</w:t>
+      </w:r>
+      <w:r>
+        <w:t xml:space="preserve"> </w:t>
+      </w:r>
+      <w:r>
+        <w:t xml:space="preserve">= 0.86).</w:t>
+      </w:r>
+    </w:p>
+    <w:p>
+      <w:r>
+        <w:br w:type="textWrapping"/>
+      </w:r>
+      <w:r>
+        <w:rPr>
+          <w:b/>
+        </w:rPr>
+        <w:t xml:space="preserve">Figure 3</w:t>
+      </w:r>
+      <w:r>
+        <w:t xml:space="preserve">. Estimated canopy leaf area for each WTC tree over the final eleven months of the experiment (April 2008 to March 2009). Estimates are based on height growth, litterfall rates and two leaf area estimates following Barton et al.</w:t>
+      </w:r>
+      <w:r>
+        <w:t xml:space="preserve"> </w:t>
+      </w:r>
+      <w:r>
+        <w:t xml:space="preserve">(2012)</w:t>
+      </w:r>
+      <w:r>
+        <w:t xml:space="preserve">. Color and line type distinguish the treatment combination for each WTC.</w:t>
+      </w:r>
+    </w:p>
+    <w:p>
+      <w:r>
+        <w:br w:type="textWrapping"/>
+      </w:r>
+      <w:r>
+        <w:rPr>
+          <w:b/>
+        </w:rPr>
+        <w:t xml:space="preserve">Figure 4</w:t>
+      </w:r>
+      <w:r>
+        <w:t xml:space="preserve">. Treatment means of cumulative aboveground C flux as a function of mean daily canopy leaf area over the final eleven months of the experiment. The solid line represents the significant overall linear model fit (R</w:t>
+      </w:r>
+      <w:r>
+        <w:rPr>
+          <w:vertAlign w:val="superscript"/>
+        </w:rPr>
+        <w:t xml:space="preserve">2</w:t>
+      </w:r>
+      <w:r>
+        <w:t xml:space="preserve"> </w:t>
+      </w:r>
+      <w:r>
+        <w:t xml:space="preserve">= 0.77) from the equation: y = 611.9x + 2791.2. Separate 95% confidence intervals are shown for linear regression between</w:t>
       </w:r>
       <w:r>
         <w:t xml:space="preserve"> </w:t>
@@ -6962,7 +6963,7 @@
               <m:rPr>
                 <m:sty m:val="p"/>
               </m:rPr>
-              <m:t>r</m:t>
+              <m:t>T</m:t>
             </m:r>
           </m:sub>
         </m:sSub>
@@ -6971,7 +6972,19 @@
         <w:t xml:space="preserve"> </w:t>
       </w:r>
       <w:r>
-        <w:t xml:space="preserve">were calculated as the residual between TBCA and root C mass predicted on the last date of the eleven month period.</w:t>
+        <w:t xml:space="preserve">and mean leaf area for aC~a and eC</w:t>
+      </w:r>
+      <w:r>
+        <w:rPr>
+          <w:vertAlign w:val="subscript"/>
+        </w:rPr>
+        <w:t xml:space="preserve">a</w:t>
+      </w:r>
+      <w:r>
+        <w:t xml:space="preserve"> </w:t>
+      </w:r>
+      <w:r>
+        <w:t xml:space="preserve">treatments.</w:t>
       </w:r>
     </w:p>
     <w:p>
@@ -6982,95 +6995,62 @@
         <w:rPr>
           <w:b/>
         </w:rPr>
+        <w:t xml:space="preserve">Figure 5</w:t>
+      </w:r>
+      <w:r>
+        <w:t xml:space="preserve">. Treatment means of C mass fractions of leaves (a), stems (branches+boles) (c) and roots (e) as a function of tree size, via whole tree C mass. Treatment means of C allocation to leaves (b) and stems (d) as a function of cumulative aboveground net C flux. Root C allocation could not be estimated as root turnover was not known. Values for C mass fractions are calculated from final harvest biomass totals. Values for C allocation are estimated from cumulative total aboveground net C flux over the final eleven months of the experiment. Solid lines represent overall linear model fit for leaf, stem and root mass fractions (R</w:t>
+      </w:r>
+      <w:r>
+        <w:rPr>
+          <w:vertAlign w:val="superscript"/>
+        </w:rPr>
+        <w:t xml:space="preserve">2</w:t>
+      </w:r>
+      <w:r>
+        <w:t xml:space="preserve"> </w:t>
+      </w:r>
+      <w:r>
+        <w:t xml:space="preserve">= 0.53, 0.26 and 0.01, respectively), as well as leaf and stem C allocation (R</w:t>
+      </w:r>
+      <w:r>
+        <w:rPr>
+          <w:vertAlign w:val="superscript"/>
+        </w:rPr>
+        <w:t xml:space="preserve">2</w:t>
+      </w:r>
+      <w:r>
+        <w:t xml:space="preserve"> </w:t>
+      </w:r>
+      <w:r>
+        <w:t xml:space="preserve">= 0.39, 0.01, respectively).</w:t>
+      </w:r>
+    </w:p>
+    <w:p>
+      <w:r>
+        <w:br w:type="textWrapping"/>
+      </w:r>
+      <w:r>
+        <w:rPr>
+          <w:b/>
+        </w:rPr>
+        <w:t xml:space="preserve">Figure 6</w:t>
+      </w:r>
+      <w:r>
+        <w:t xml:space="preserve">. Cumulative aboveground net C flux and additive C allocation to individual tree components from 15 April 2008 to 16 March 2009. Each panel represents mean values for each treatment combination (n=3). Both aboveground net C flux and tissue C allocation where set to 0 on 15 April 2008 in order to track the allocation of C in daily time steps. Root C mass, predicted from the logarithmic relationship between above and belowground mass partitioning of pre-planting seedlings and harvested trees, is shown on the last date.</w:t>
+      </w:r>
+    </w:p>
+    <w:p>
+      <w:r>
+        <w:br w:type="textWrapping"/>
+      </w:r>
+      <w:r>
+        <w:rPr>
+          <w:b/>
+        </w:rPr>
         <w:t xml:space="preserve">Figure 7</w:t>
       </w:r>
       <w:r>
-        <w:t xml:space="preserve">. Total belowground C allocation as a function of cumulative aboveground net C flux across the final eleven months of the experiment. Carbon mass aboveground was estimated from allometric surveys, interpolated on a daily time scale and then subtracted from the aboveground net C flux to quantify TBCA. Individual lines represent treatment means, with color and line type distinguishing treatment combinations. The dotted line represents a theoretical investment of 50 % of aboveground net C flux towards TBCA.</w:t>
-      </w:r>
-    </w:p>
-    <w:p>
-      <w:r>
-        <w:br w:type="textWrapping"/>
-      </w:r>
-      <w:r>
-        <w:rPr>
-          <w:b/>
-        </w:rPr>
-        <w:t xml:space="preserve">Figure S1</w:t>
-      </w:r>
-      <w:r>
-        <w:t xml:space="preserve">. Root mass as a function of shoot mass in</w:t>
-      </w:r>
-      <w:r>
-        <w:t xml:space="preserve"> </w:t>
-      </w:r>
-      <w:r>
-        <w:rPr>
-          <w:i/>
-        </w:rPr>
-        <w:t xml:space="preserve">Eucalyptus saligna</w:t>
-      </w:r>
-      <w:r>
-        <w:t xml:space="preserve"> </w:t>
-      </w:r>
-      <w:r>
-        <w:t xml:space="preserve">for potted seedlings harvested before planting of WTC trees (n=17) and WTC trees harvested after 2 years (n=12). Potted seedlings were grown in 25 l pots inside each WTC, while chamber [CO</w:t>
-      </w:r>
-      <w:r>
-        <w:rPr>
-          <w:vertAlign w:val="subscript"/>
-        </w:rPr>
-        <w:t xml:space="preserve">2</w:t>
-      </w:r>
-      <w:r>
-        <w:t xml:space="preserve">] treatments conditions were maintained. The solid line represents the significant log-log model fit (R</w:t>
-      </w:r>
-      <w:r>
-        <w:rPr>
-          <w:vertAlign w:val="superscript"/>
-        </w:rPr>
-        <w:t xml:space="preserve">2</w:t>
-      </w:r>
-      <w:r>
-        <w:t xml:space="preserve"> </w:t>
-      </w:r>
-      <w:r>
-        <w:t xml:space="preserve">= 0.98) from the equation: log(x) = 0.77(log(y)) + 0.43.</w:t>
-      </w:r>
-    </w:p>
-    <w:p>
-      <w:r>
-        <w:br w:type="textWrapping"/>
-      </w:r>
-      <w:r>
-        <w:rPr>
-          <w:b/>
-        </w:rPr>
-        <w:t xml:space="preserve">Figure S2</w:t>
-      </w:r>
-      <w:r>
-        <w:t xml:space="preserve">. Cumulative aboveground net C flux and additive C allocation of individual tree components from 2008-4-15 and 2009-3-16. Panels represent each individual WTC. Both aboveground net C flux and tissue C allocation where set to 0 on 2008-4-15 in order to track the allocation of C in daily time steps. Total root C mass, predicted from the log relationship between above and belowground mass partitioning of pre-planting seedlings and harvested trees, is shown on the last date.</w:t>
-      </w:r>
-    </w:p>
-    <w:p>
-      <w:pPr>
-        <w:pStyle w:val="Heading1"/>
-      </w:pPr>
-      <w:bookmarkStart w:id="50" w:name="tables"/>
-      <w:bookmarkEnd w:id="50"/>
-      <w:r>
-        <w:t xml:space="preserve">Tables</w:t>
-      </w:r>
-    </w:p>
-    <w:p>
-      <w:r>
-        <w:rPr>
-          <w:b/>
-        </w:rPr>
-        <w:t xml:space="preserve">Table 1</w:t>
-      </w:r>
-      <w:r>
-        <w:t xml:space="preserve">. Final harvest C mass of above and belowground tissues, cumulative aboveground tree C uptake (</w:t>
+        <w:t xml:space="preserve">. Treatment means ± 1 standard error of cumulative aboveground net C flux, TBCA, and the residual belowground C flux (</w:t>
       </w:r>
       <m:oMath>
         <m:sSub>
@@ -7099,13 +7079,13 @@
               <m:rPr>
                 <m:sty m:val="p"/>
               </m:rPr>
-              <m:t>T</m:t>
+              <m:t>r</m:t>
             </m:r>
           </m:sub>
         </m:sSub>
       </m:oMath>
       <w:r>
-        <w:t xml:space="preserve">) and specific leaf area (SLA). Each value represents the mean (± 1 standard error) for each treatment combination. Units for C mass and</w:t>
+        <w:t xml:space="preserve">). Values of cumulative aboveground net C flux were measured over the final eleven months of the experiment. Values for TBCA are the residual between the cumulative C flux and total C mass aboveground estimated from allometric surveys over the same time period. Values for</w:t>
       </w:r>
       <w:r>
         <w:t xml:space="preserve"> </w:t>
@@ -7137,7 +7117,7 @@
               <m:rPr>
                 <m:sty m:val="p"/>
               </m:rPr>
-              <m:t>T</m:t>
+              <m:t>r</m:t>
             </m:r>
           </m:sub>
         </m:sSub>
@@ -7146,6 +7126,181 @@
         <w:t xml:space="preserve"> </w:t>
       </w:r>
       <w:r>
+        <w:t xml:space="preserve">were calculated as the residual between TBCA and root C mass predicted on the last date of the eleven month period.</w:t>
+      </w:r>
+    </w:p>
+    <w:p>
+      <w:r>
+        <w:br w:type="textWrapping"/>
+      </w:r>
+      <w:r>
+        <w:rPr>
+          <w:b/>
+        </w:rPr>
+        <w:t xml:space="preserve">Figure 8</w:t>
+      </w:r>
+      <w:r>
+        <w:t xml:space="preserve">. Total belowground C allocation as a function of cumulative aboveground net C flux across the final eleven months of the experiment. Carbon mass aboveground was estimated from allometric surveys, interpolated on a daily time scale and then subtracted from the aboveground net C flux to quantify TBCA. Individual lines represent treatment means, with color and line type distinguishing treatment combinations. The dotted line represents a theoretical investment of 50 % of aboveground net C flux towards TBCA.</w:t>
+      </w:r>
+    </w:p>
+    <w:p>
+      <w:r>
+        <w:br w:type="textWrapping"/>
+      </w:r>
+      <w:r>
+        <w:rPr>
+          <w:b/>
+        </w:rPr>
+        <w:t xml:space="preserve">Figure S1</w:t>
+      </w:r>
+      <w:r>
+        <w:t xml:space="preserve">. Root mass as a function of shoot mass in</w:t>
+      </w:r>
+      <w:r>
+        <w:t xml:space="preserve"> </w:t>
+      </w:r>
+      <w:r>
+        <w:rPr>
+          <w:i/>
+        </w:rPr>
+        <w:t xml:space="preserve">Eucalyptus saligna</w:t>
+      </w:r>
+      <w:r>
+        <w:t xml:space="preserve"> </w:t>
+      </w:r>
+      <w:r>
+        <w:t xml:space="preserve">for potted seedlings harvested before planting of WTC trees (n=17) and WTC trees harvested after 2 years (n=12). Potted seedlings were grown in 25 l pots inside each WTC, while chamber [CO</w:t>
+      </w:r>
+      <w:r>
+        <w:rPr>
+          <w:vertAlign w:val="subscript"/>
+        </w:rPr>
+        <w:t xml:space="preserve">2</w:t>
+      </w:r>
+      <w:r>
+        <w:t xml:space="preserve">] treatments conditions were maintained. The solid line represents the significant log-log model fit (R</w:t>
+      </w:r>
+      <w:r>
+        <w:rPr>
+          <w:vertAlign w:val="superscript"/>
+        </w:rPr>
+        <w:t xml:space="preserve">2</w:t>
+      </w:r>
+      <w:r>
+        <w:t xml:space="preserve"> </w:t>
+      </w:r>
+      <w:r>
+        <w:t xml:space="preserve">= 0.98) from the equation: log(x) = 0.77(log(y)) + 0.43.</w:t>
+      </w:r>
+    </w:p>
+    <w:p>
+      <w:r>
+        <w:br w:type="textWrapping"/>
+      </w:r>
+      <w:r>
+        <w:rPr>
+          <w:b/>
+        </w:rPr>
+        <w:t xml:space="preserve">Figure S2</w:t>
+      </w:r>
+      <w:r>
+        <w:t xml:space="preserve">. Cumulative aboveground net C flux and additive C allocation of individual tree components from 2008-4-15 and 2009-3-16. Panels represent each individual WTC. Both aboveground net C flux and tissue C allocation where set to 0 on 2008-4-15 in order to track the allocation of C in daily time steps. Total root C mass, predicted from the log relationship between above and belowground mass partitioning of pre-planting seedlings and harvested trees, is shown on the last date.</w:t>
+      </w:r>
+    </w:p>
+    <w:p>
+      <w:pPr>
+        <w:pStyle w:val="Heading1"/>
+      </w:pPr>
+      <w:bookmarkStart w:id="52" w:name="tables"/>
+      <w:bookmarkEnd w:id="52"/>
+      <w:r>
+        <w:t xml:space="preserve">Tables</w:t>
+      </w:r>
+    </w:p>
+    <w:p>
+      <w:r>
+        <w:rPr>
+          <w:b/>
+        </w:rPr>
+        <w:t xml:space="preserve">Table 1</w:t>
+      </w:r>
+      <w:r>
+        <w:t xml:space="preserve">. Final harvest C mass of above and belowground tissues, cumulative aboveground tree C uptake (</w:t>
+      </w:r>
+      <m:oMath>
+        <m:sSub>
+          <m:e>
+            <m:r>
+              <m:rPr>
+                <m:sty m:val="p"/>
+              </m:rPr>
+              <m:t>F</m:t>
+            </m:r>
+          </m:e>
+          <m:sub>
+            <m:r>
+              <m:rPr>
+                <m:sty m:val="p"/>
+              </m:rPr>
+              <m:t>c</m:t>
+            </m:r>
+            <m:r>
+              <m:rPr>
+                <m:sty m:val="p"/>
+              </m:rPr>
+              <m:t>,</m:t>
+            </m:r>
+            <m:r>
+              <m:rPr>
+                <m:sty m:val="p"/>
+              </m:rPr>
+              <m:t>T</m:t>
+            </m:r>
+          </m:sub>
+        </m:sSub>
+      </m:oMath>
+      <w:r>
+        <w:t xml:space="preserve">) and specific leaf area (SLA). Each value represents the mean (± 1 standard error) for each treatment combination. Units for C mass and</w:t>
+      </w:r>
+      <w:r>
+        <w:t xml:space="preserve"> </w:t>
+      </w:r>
+      <m:oMath>
+        <m:sSub>
+          <m:e>
+            <m:r>
+              <m:rPr>
+                <m:sty m:val="p"/>
+              </m:rPr>
+              <m:t>F</m:t>
+            </m:r>
+          </m:e>
+          <m:sub>
+            <m:r>
+              <m:rPr>
+                <m:sty m:val="p"/>
+              </m:rPr>
+              <m:t>c</m:t>
+            </m:r>
+            <m:r>
+              <m:rPr>
+                <m:sty m:val="p"/>
+              </m:rPr>
+              <m:t>,</m:t>
+            </m:r>
+            <m:r>
+              <m:rPr>
+                <m:sty m:val="p"/>
+              </m:rPr>
+              <m:t>T</m:t>
+            </m:r>
+          </m:sub>
+        </m:sSub>
+      </m:oMath>
+      <w:r>
+        <w:t xml:space="preserve"> </w:t>
+      </w:r>
+      <w:r>
         <w:t xml:space="preserve">are g C, while SLA are cm</w:t>
       </w:r>
       <w:r>
@@ -7179,7 +7334,7 @@
         <w:t xml:space="preserve"> </w:t>
       </w:r>
       <w:r>
-        <w:t xml:space="preserve">* drought interactions. For each variable, P values represent overall differences of C</w:t>
+        <w:t xml:space="preserve">* drought interactions. P values represent overall differences of C</w:t>
       </w:r>
       <w:r>
         <w:rPr>
@@ -8076,8 +8231,8 @@
       <w:pPr>
         <w:pStyle w:val="Heading1"/>
       </w:pPr>
-      <w:bookmarkStart w:id="51" w:name="figures"/>
-      <w:bookmarkEnd w:id="51"/>
+      <w:bookmarkStart w:id="53" w:name="figures"/>
+      <w:bookmarkEnd w:id="53"/>
       <w:r>
         <w:t xml:space="preserve">Figures</w:t>
       </w:r>
@@ -8094,118 +8249,6 @@
                 <pic:pic>
                   <pic:nvPicPr>
                     <pic:cNvPr descr="wtc1_manuscript_files/figure-docx/fluxmass-1.png" id="0" name="Picture"/>
-                    <pic:cNvPicPr>
-                      <a:picLocks noChangeArrowheads="1" noChangeAspect="1"/>
-                    </pic:cNvPicPr>
-                  </pic:nvPicPr>
-                  <pic:blipFill>
-                    <a:blip r:embed="rId52"/>
-                    <a:stretch>
-                      <a:fillRect/>
-                    </a:stretch>
-                  </pic:blipFill>
-                  <pic:spPr bwMode="auto">
-                    <a:xfrm>
-                      <a:off x="0" y="0"/>
-                      <a:ext cx="5440680" cy="5440680"/>
-                    </a:xfrm>
-                    <a:prstGeom prst="rect">
-                      <a:avLst/>
-                    </a:prstGeom>
-                    <a:noFill/>
-                    <a:ln w="9525">
-                      <a:noFill/>
-                      <a:headEnd/>
-                      <a:tailEnd/>
-                    </a:ln>
-                  </pic:spPr>
-                </pic:pic>
-              </a:graphicData>
-            </a:graphic>
-          </wp:inline>
-        </w:drawing>
-      </w:r>
-      <w:r>
-        <w:br w:type="textWrapping"/>
-      </w:r>
-      <w:r>
-        <w:rPr>
-          <w:b/>
-        </w:rPr>
-        <w:t xml:space="preserve">Figure 1</w:t>
-      </w:r>
-      <w:r>
-        <w:t xml:space="preserve">.</w:t>
-      </w:r>
-    </w:p>
-    <w:p>
-      <w:r>
-        <w:drawing>
-          <wp:inline>
-            <wp:extent cx="5440680" cy="5440680"/>
-            <wp:effectExtent b="0" l="0" r="0" t="0"/>
-            <wp:docPr descr="" id="1" name="Picture"/>
-            <a:graphic>
-              <a:graphicData uri="http://schemas.openxmlformats.org/drawingml/2006/picture">
-                <pic:pic>
-                  <pic:nvPicPr>
-                    <pic:cNvPr descr="wtc1_manuscript_files/figure-docx/leafarea-1.png" id="0" name="Picture"/>
-                    <pic:cNvPicPr>
-                      <a:picLocks noChangeArrowheads="1" noChangeAspect="1"/>
-                    </pic:cNvPicPr>
-                  </pic:nvPicPr>
-                  <pic:blipFill>
-                    <a:blip r:embed="rId53"/>
-                    <a:stretch>
-                      <a:fillRect/>
-                    </a:stretch>
-                  </pic:blipFill>
-                  <pic:spPr bwMode="auto">
-                    <a:xfrm>
-                      <a:off x="0" y="0"/>
-                      <a:ext cx="5440680" cy="5440680"/>
-                    </a:xfrm>
-                    <a:prstGeom prst="rect">
-                      <a:avLst/>
-                    </a:prstGeom>
-                    <a:noFill/>
-                    <a:ln w="9525">
-                      <a:noFill/>
-                      <a:headEnd/>
-                      <a:tailEnd/>
-                    </a:ln>
-                  </pic:spPr>
-                </pic:pic>
-              </a:graphicData>
-            </a:graphic>
-          </wp:inline>
-        </w:drawing>
-      </w:r>
-      <w:r>
-        <w:br w:type="textWrapping"/>
-      </w:r>
-      <w:r>
-        <w:rPr>
-          <w:b/>
-        </w:rPr>
-        <w:t xml:space="preserve">Figure 2</w:t>
-      </w:r>
-      <w:r>
-        <w:t xml:space="preserve">.</w:t>
-      </w:r>
-    </w:p>
-    <w:p>
-      <w:r>
-        <w:drawing>
-          <wp:inline>
-            <wp:extent cx="5440680" cy="5440680"/>
-            <wp:effectExtent b="0" l="0" r="0" t="0"/>
-            <wp:docPr descr="" id="1" name="Picture"/>
-            <a:graphic>
-              <a:graphicData uri="http://schemas.openxmlformats.org/drawingml/2006/picture">
-                <pic:pic>
-                  <pic:nvPicPr>
-                    <pic:cNvPr descr="wtc1_manuscript_files/figure-docx/fluxla-1.png" id="0" name="Picture"/>
                     <pic:cNvPicPr>
                       <a:picLocks noChangeArrowheads="1" noChangeAspect="1"/>
                     </pic:cNvPicPr>
@@ -8244,7 +8287,7 @@
         <w:rPr>
           <w:b/>
         </w:rPr>
-        <w:t xml:space="preserve">Figure 3</w:t>
+        <w:t xml:space="preserve">Figure 1</w:t>
       </w:r>
       <w:r>
         <w:t xml:space="preserve">.</w:t>
@@ -8261,7 +8304,7 @@
               <a:graphicData uri="http://schemas.openxmlformats.org/drawingml/2006/picture">
                 <pic:pic>
                   <pic:nvPicPr>
-                    <pic:cNvPr descr="wtc1_manuscript_files/figure-docx/c_allocation-1.png" id="0" name="Picture"/>
+                    <pic:cNvPr descr="wtc1_manuscript_files/figure-docx/leafarea-1.png" id="0" name="Picture"/>
                     <pic:cNvPicPr>
                       <a:picLocks noChangeArrowheads="1" noChangeAspect="1"/>
                     </pic:cNvPicPr>
@@ -8300,7 +8343,7 @@
         <w:rPr>
           <w:b/>
         </w:rPr>
-        <w:t xml:space="preserve">Figure 4</w:t>
+        <w:t xml:space="preserve">Figure 2</w:t>
       </w:r>
       <w:r>
         <w:t xml:space="preserve">.</w:t>
@@ -8310,14 +8353,14 @@
       <w:r>
         <w:drawing>
           <wp:inline>
-            <wp:extent cx="5440680" cy="7767783"/>
+            <wp:extent cx="5440680" cy="5440680"/>
             <wp:effectExtent b="0" l="0" r="0" t="0"/>
             <wp:docPr descr="" id="1" name="Picture"/>
             <a:graphic>
               <a:graphicData uri="http://schemas.openxmlformats.org/drawingml/2006/picture">
                 <pic:pic>
                   <pic:nvPicPr>
-                    <pic:cNvPr descr="wtc1_manuscript_files/figure-docx/c_cumulative-1.png" id="0" name="Picture"/>
+                    <pic:cNvPr descr="wtc1_manuscript_files/figure-docx/fluxla-1.png" id="0" name="Picture"/>
                     <pic:cNvPicPr>
                       <a:picLocks noChangeArrowheads="1" noChangeAspect="1"/>
                     </pic:cNvPicPr>
@@ -8331,7 +8374,7 @@
                   <pic:spPr bwMode="auto">
                     <a:xfrm>
                       <a:off x="0" y="0"/>
-                      <a:ext cx="5440680" cy="7767783"/>
+                      <a:ext cx="5440680" cy="5440680"/>
                     </a:xfrm>
                     <a:prstGeom prst="rect">
                       <a:avLst/>
@@ -8356,7 +8399,7 @@
         <w:rPr>
           <w:b/>
         </w:rPr>
-        <w:t xml:space="preserve">Figure 5</w:t>
+        <w:t xml:space="preserve">Figure 3</w:t>
       </w:r>
       <w:r>
         <w:t xml:space="preserve">.</w:t>
@@ -8373,7 +8416,7 @@
               <a:graphicData uri="http://schemas.openxmlformats.org/drawingml/2006/picture">
                 <pic:pic>
                   <pic:nvPicPr>
-                    <pic:cNvPr descr="wtc1_manuscript_files/figure-docx/belowbar-1.png" id="0" name="Picture"/>
+                    <pic:cNvPr descr="wtc1_manuscript_files/figure-docx/c_allocation-1.png" id="0" name="Picture"/>
                     <pic:cNvPicPr>
                       <a:picLocks noChangeArrowheads="1" noChangeAspect="1"/>
                     </pic:cNvPicPr>
@@ -8412,7 +8455,63 @@
         <w:rPr>
           <w:b/>
         </w:rPr>
-        <w:t xml:space="preserve">Figure 6</w:t>
+        <w:t xml:space="preserve">Figure 4</w:t>
+      </w:r>
+      <w:r>
+        <w:t xml:space="preserve">.</w:t>
+      </w:r>
+    </w:p>
+    <w:p>
+      <w:r>
+        <w:drawing>
+          <wp:inline>
+            <wp:extent cx="5440680" cy="7767783"/>
+            <wp:effectExtent b="0" l="0" r="0" t="0"/>
+            <wp:docPr descr="" id="1" name="Picture"/>
+            <a:graphic>
+              <a:graphicData uri="http://schemas.openxmlformats.org/drawingml/2006/picture">
+                <pic:pic>
+                  <pic:nvPicPr>
+                    <pic:cNvPr descr="wtc1_manuscript_files/figure-docx/c_cumulative-1.png" id="0" name="Picture"/>
+                    <pic:cNvPicPr>
+                      <a:picLocks noChangeArrowheads="1" noChangeAspect="1"/>
+                    </pic:cNvPicPr>
+                  </pic:nvPicPr>
+                  <pic:blipFill>
+                    <a:blip r:embed="rId58"/>
+                    <a:stretch>
+                      <a:fillRect/>
+                    </a:stretch>
+                  </pic:blipFill>
+                  <pic:spPr bwMode="auto">
+                    <a:xfrm>
+                      <a:off x="0" y="0"/>
+                      <a:ext cx="5440680" cy="7767783"/>
+                    </a:xfrm>
+                    <a:prstGeom prst="rect">
+                      <a:avLst/>
+                    </a:prstGeom>
+                    <a:noFill/>
+                    <a:ln w="9525">
+                      <a:noFill/>
+                      <a:headEnd/>
+                      <a:tailEnd/>
+                    </a:ln>
+                  </pic:spPr>
+                </pic:pic>
+              </a:graphicData>
+            </a:graphic>
+          </wp:inline>
+        </w:drawing>
+      </w:r>
+      <w:r>
+        <w:br w:type="textWrapping"/>
+      </w:r>
+      <w:r>
+        <w:rPr>
+          <w:b/>
+        </w:rPr>
+        <w:t xml:space="preserve">Figure 5</w:t>
       </w:r>
       <w:r>
         <w:t xml:space="preserve">.</w:t>
@@ -8429,13 +8528,13 @@
               <a:graphicData uri="http://schemas.openxmlformats.org/drawingml/2006/picture">
                 <pic:pic>
                   <pic:nvPicPr>
-                    <pic:cNvPr descr="wtc1_manuscript_files/figure-docx/tbcaflux-1.png" id="0" name="Picture"/>
+                    <pic:cNvPr descr="wtc1_manuscript_files/figure-docx/belowbar-1.png" id="0" name="Picture"/>
                     <pic:cNvPicPr>
                       <a:picLocks noChangeArrowheads="1" noChangeAspect="1"/>
                     </pic:cNvPicPr>
                   </pic:nvPicPr>
                   <pic:blipFill>
-                    <a:blip r:embed="rId58"/>
+                    <a:blip r:embed="rId59"/>
                     <a:stretch>
                       <a:fillRect/>
                     </a:stretch>
@@ -8468,20 +8567,10 @@
         <w:rPr>
           <w:b/>
         </w:rPr>
-        <w:t xml:space="preserve">Figure 7</w:t>
+        <w:t xml:space="preserve">Figure 6</w:t>
       </w:r>
       <w:r>
         <w:t xml:space="preserve">.</w:t>
-      </w:r>
-    </w:p>
-    <w:p>
-      <w:pPr>
-        <w:pStyle w:val="Heading1"/>
-      </w:pPr>
-      <w:bookmarkStart w:id="59" w:name="supporting-information"/>
-      <w:bookmarkEnd w:id="59"/>
-      <w:r>
-        <w:t xml:space="preserve">Supporting Information</w:t>
       </w:r>
     </w:p>
     <w:p>
@@ -8495,7 +8584,7 @@
               <a:graphicData uri="http://schemas.openxmlformats.org/drawingml/2006/picture">
                 <pic:pic>
                   <pic:nvPicPr>
-                    <pic:cNvPr descr="wtc1_manuscript_files/figure-docx/rootshoot-1.png" id="0" name="Picture"/>
+                    <pic:cNvPr descr="wtc1_manuscript_files/figure-docx/tbcaflux-1.png" id="0" name="Picture"/>
                     <pic:cNvPicPr>
                       <a:picLocks noChangeArrowheads="1" noChangeAspect="1"/>
                     </pic:cNvPicPr>
@@ -8534,6 +8623,72 @@
         <w:rPr>
           <w:b/>
         </w:rPr>
+        <w:t xml:space="preserve">Figure 7</w:t>
+      </w:r>
+      <w:r>
+        <w:t xml:space="preserve">.</w:t>
+      </w:r>
+    </w:p>
+    <w:p>
+      <w:pPr>
+        <w:pStyle w:val="Heading1"/>
+      </w:pPr>
+      <w:bookmarkStart w:id="61" w:name="supporting-information"/>
+      <w:bookmarkEnd w:id="61"/>
+      <w:r>
+        <w:t xml:space="preserve">Supporting Information</w:t>
+      </w:r>
+    </w:p>
+    <w:p>
+      <w:r>
+        <w:drawing>
+          <wp:inline>
+            <wp:extent cx="5440680" cy="5440680"/>
+            <wp:effectExtent b="0" l="0" r="0" t="0"/>
+            <wp:docPr descr="" id="1" name="Picture"/>
+            <a:graphic>
+              <a:graphicData uri="http://schemas.openxmlformats.org/drawingml/2006/picture">
+                <pic:pic>
+                  <pic:nvPicPr>
+                    <pic:cNvPr descr="wtc1_manuscript_files/figure-docx/rootshoot-1.png" id="0" name="Picture"/>
+                    <pic:cNvPicPr>
+                      <a:picLocks noChangeArrowheads="1" noChangeAspect="1"/>
+                    </pic:cNvPicPr>
+                  </pic:nvPicPr>
+                  <pic:blipFill>
+                    <a:blip r:embed="rId62"/>
+                    <a:stretch>
+                      <a:fillRect/>
+                    </a:stretch>
+                  </pic:blipFill>
+                  <pic:spPr bwMode="auto">
+                    <a:xfrm>
+                      <a:off x="0" y="0"/>
+                      <a:ext cx="5440680" cy="5440680"/>
+                    </a:xfrm>
+                    <a:prstGeom prst="rect">
+                      <a:avLst/>
+                    </a:prstGeom>
+                    <a:noFill/>
+                    <a:ln w="9525">
+                      <a:noFill/>
+                      <a:headEnd/>
+                      <a:tailEnd/>
+                    </a:ln>
+                  </pic:spPr>
+                </pic:pic>
+              </a:graphicData>
+            </a:graphic>
+          </wp:inline>
+        </w:drawing>
+      </w:r>
+      <w:r>
+        <w:br w:type="textWrapping"/>
+      </w:r>
+      <w:r>
+        <w:rPr>
+          <w:b/>
+        </w:rPr>
         <w:t xml:space="preserve">Figure S1</w:t>
       </w:r>
       <w:r>
@@ -8557,7 +8712,7 @@
                     </pic:cNvPicPr>
                   </pic:nvPicPr>
                   <pic:blipFill>
-                    <a:blip r:embed="rId61"/>
+                    <a:blip r:embed="rId63"/>
                     <a:stretch>
                       <a:fillRect/>
                     </a:stretch>
@@ -8600,8 +8755,8 @@
       <w:pPr>
         <w:pStyle w:val="Heading1"/>
       </w:pPr>
-      <w:bookmarkStart w:id="62" w:name="references"/>
-      <w:bookmarkEnd w:id="62"/>
+      <w:bookmarkStart w:id="64" w:name="references"/>
+      <w:bookmarkEnd w:id="64"/>
       <w:r>
         <w:t xml:space="preserve">References</w:t>
       </w:r>
@@ -9085,7 +9240,7 @@
       <w:r>
         <w:t xml:space="preserve"> </w:t>
       </w:r>
-      <w:hyperlink r:id="rId63">
+      <w:hyperlink r:id="rId65">
         <w:r>
           <w:rPr>
             <w:rStyle w:val="Link"/>
@@ -9152,7 +9307,7 @@
       <w:r>
         <w:t xml:space="preserve"> </w:t>
       </w:r>
-      <w:hyperlink r:id="rId64">
+      <w:hyperlink r:id="rId66">
         <w:r>
           <w:rPr>
             <w:rStyle w:val="Link"/>
@@ -9177,7 +9332,7 @@
       <w:r>
         <w:t xml:space="preserve"> </w:t>
       </w:r>
-      <w:hyperlink r:id="rId65">
+      <w:hyperlink r:id="rId67">
         <w:r>
           <w:rPr>
             <w:rStyle w:val="Link"/>
@@ -9204,7 +9359,7 @@
       <w:r>
         <w:t xml:space="preserve"> </w:t>
       </w:r>
-      <w:hyperlink r:id="rId66">
+      <w:hyperlink r:id="rId68">
         <w:r>
           <w:rPr>
             <w:rStyle w:val="Link"/>
@@ -9263,7 +9418,7 @@
       <w:r>
         <w:t xml:space="preserve"> </w:t>
       </w:r>
-      <w:hyperlink r:id="rId67">
+      <w:hyperlink r:id="rId69">
         <w:r>
           <w:rPr>
             <w:rStyle w:val="Link"/>
@@ -9298,7 +9453,7 @@
       <w:r>
         <w:t xml:space="preserve"> </w:t>
       </w:r>
-      <w:hyperlink r:id="rId68">
+      <w:hyperlink r:id="rId70">
         <w:r>
           <w:rPr>
             <w:rStyle w:val="Link"/>
@@ -9587,7 +9742,7 @@
     </w:lvl>
   </w:abstractNum>
   <w:abstractNum w:abstractNumId="990">
-    <w:nsid w:val="b4bae36f"/>
+    <w:nsid w:val="7e73d951"/>
     <w:multiLevelType w:val="multilevel"/>
     <w:lvl w:ilvl="0">
       <w:numFmt w:val="bullet"/>

</xml_diff>

<commit_message>
added concept fig2, final edits with F.c abbr and read throught
</commit_message>
<xml_diff>
--- a/manuscript/wtc1_manuscript.docx
+++ b/manuscript/wtc1_manuscript.docx
@@ -245,7 +245,7 @@
         <w:rPr>
           <w:i/>
         </w:rPr>
-        <w:t xml:space="preserve">Eucalyptus Saligna</w:t>
+        <w:t xml:space="preserve">Eucalyptus saligna</w:t>
       </w:r>
       <w:r>
         <w:t xml:space="preserve"> </w:t>
@@ -389,7 +389,7 @@
         <w:t xml:space="preserve">(Dickson 1989)</w:t>
       </w:r>
       <w:r>
-        <w:t xml:space="preserve">. In resource saturated environments plant should maximize growth by allocating new C to leaves to increase C acquisition</w:t>
+        <w:t xml:space="preserve">. In resource saturated environments plants should maximize growth by allocating resources to support leaf growth to increase C acquisition</w:t>
       </w:r>
       <w:r>
         <w:t xml:space="preserve"> </w:t>
@@ -439,7 +439,14 @@
         <w:rPr>
           <w:i/>
         </w:rPr>
-        <w:t xml:space="preserve">A~n</w:t>
+        <w:t xml:space="preserve">A</w:t>
+      </w:r>
+      <w:r>
+        <w:rPr>
+          <w:vertAlign w:val="subscript"/>
+          <w:i/>
+        </w:rPr>
+        <w:t xml:space="preserve">n</w:t>
       </w:r>
       <w:r>
         <w:t xml:space="preserve">) in process-based forest models</w:t>
@@ -478,7 +485,7 @@
         <w:t xml:space="preserve">2012)</w:t>
       </w:r>
       <w:r>
-        <w:t xml:space="preserve">. Partitioning coefficients or fixed fractions of assimilation to individual components are often used in process-based models of forest C cycling</w:t>
+        <w:t xml:space="preserve">. Partitioning coefficients or fixed fractions of assimilation to individual components are often used in models of forest C cycling</w:t>
       </w:r>
       <w:r>
         <w:t xml:space="preserve"> </w:t>
@@ -710,16 +717,7 @@
         <w:t xml:space="preserve"> </w:t>
       </w:r>
       <w:r>
-        <w:t xml:space="preserve">(</w:t>
-      </w:r>
-      <w:r>
-        <w:rPr>
-          <w:b/>
-        </w:rPr>
-        <w:t xml:space="preserve">???</w:t>
-      </w:r>
-      <w:r>
-        <w:t xml:space="preserve">)</w:t>
+        <w:t xml:space="preserve">(Atwell et al. 2007)</w:t>
       </w:r>
       <w:r>
         <w:t xml:space="preserve">, but sustained enhancement is limited by the availability of a droughted soil water supply to support larger overall canopies</w:t>
@@ -728,16 +726,7 @@
         <w:t xml:space="preserve"> </w:t>
       </w:r>
       <w:r>
-        <w:t xml:space="preserve">(</w:t>
-      </w:r>
-      <w:r>
-        <w:rPr>
-          <w:b/>
-        </w:rPr>
-        <w:t xml:space="preserve">???</w:t>
-      </w:r>
-      <w:r>
-        <w:t xml:space="preserve">)</w:t>
+        <w:t xml:space="preserve">(Health and Kerstiens 1997)</w:t>
       </w:r>
       <w:r>
         <w:t xml:space="preserve">. The effects of drought may limit C sequestration by the terrestrial biosphere</w:t>
@@ -823,19 +812,7 @@
         <w:t xml:space="preserve"> </w:t>
       </w:r>
       <w:r>
-        <w:t xml:space="preserve">(Raich and Nadelhoffer 1989, Davidson et al. 2002, Giardina and Ryan 2002, Palmroth et al. 2006,</w:t>
-      </w:r>
-      <w:r>
-        <w:t xml:space="preserve"> </w:t>
-      </w:r>
-      <w:r>
-        <w:rPr>
-          <w:b/>
-        </w:rPr>
-        <w:t xml:space="preserve">???</w:t>
-      </w:r>
-      <w:r>
-        <w:t xml:space="preserve">)</w:t>
+        <w:t xml:space="preserve">(Raich and Nadelhoffer 1989, Davidson et al. 2002, Giardina and Ryan 2002, Palmroth et al. 2006, Adair et al. 2009)</w:t>
       </w:r>
       <w:r>
         <w:t xml:space="preserve">. A key assumption of this approach is that C pools are in steady-state conditions</w:t>
@@ -1123,182 +1100,122 @@
       <w:pPr>
         <w:pStyle w:val="Heading2"/>
       </w:pPr>
-      <w:bookmarkStart w:id="27" w:name="c-flow-within-the-wtc"/>
+      <w:bookmarkStart w:id="27" w:name="whole-tree-chamber-experiment"/>
       <w:bookmarkEnd w:id="27"/>
       <w:r>
-        <w:t xml:space="preserve">C flow within the WTC</w:t>
-      </w:r>
-    </w:p>
-    <w:p>
-      <w:r>
-        <w:drawing>
-          <wp:inline>
-            <wp:extent cx="5440680" cy="4082867"/>
-            <wp:effectExtent b="0" l="0" r="0" t="0"/>
-            <wp:docPr descr="" id="1" name="Picture"/>
-            <a:graphic>
-              <a:graphicData uri="http://schemas.openxmlformats.org/drawingml/2006/picture">
-                <pic:pic>
-                  <pic:nvPicPr>
-                    <pic:cNvPr descr="wtc1_manuscript_files/figure-docx/concept-1.png" id="0" name="Picture"/>
-                    <pic:cNvPicPr>
-                      <a:picLocks noChangeArrowheads="1" noChangeAspect="1"/>
-                    </pic:cNvPicPr>
-                  </pic:nvPicPr>
-                  <pic:blipFill>
-                    <a:blip r:embed="rId28"/>
-                    <a:stretch>
-                      <a:fillRect/>
-                    </a:stretch>
-                  </pic:blipFill>
-                  <pic:spPr bwMode="auto">
-                    <a:xfrm>
-                      <a:off x="0" y="0"/>
-                      <a:ext cx="5440680" cy="4082867"/>
-                    </a:xfrm>
-                    <a:prstGeom prst="rect">
-                      <a:avLst/>
-                    </a:prstGeom>
-                    <a:noFill/>
-                    <a:ln w="9525">
-                      <a:noFill/>
-                      <a:headEnd/>
-                      <a:tailEnd/>
-                    </a:ln>
-                  </pic:spPr>
-                </pic:pic>
-              </a:graphicData>
-            </a:graphic>
-          </wp:inline>
-        </w:drawing>
-      </w:r>
-      <w:r>
-        <w:t xml:space="preserve"> </w:t>
-      </w:r>
-      <w:r>
-        <w:t xml:space="preserve">Figure1</w:t>
+        <w:t xml:space="preserve">Whole tree chamber experiment</w:t>
+      </w:r>
+    </w:p>
+    <w:p>
+      <w:r>
+        <w:t xml:space="preserve">From April 2007</w:t>
+      </w:r>
+      <w:r>
+        <w:t xml:space="preserve"> </w:t>
+      </w:r>
+      <w:r>
+        <w:rPr>
+          <w:i/>
+        </w:rPr>
+        <w:t xml:space="preserve">Eucalyptus saligna</w:t>
+      </w:r>
+      <w:r>
+        <w:t xml:space="preserve"> </w:t>
+      </w:r>
+      <w:r>
+        <w:t xml:space="preserve">seedlings were grown in 12 whole-tree chambers (WTCs) at the Hawkesbury Forest Experiment in Richmond, Australia. One seedling per WTC (9 m high) was grown for 2 years and chamber conditions tracked outside air temperature and humidity. Each WTC was fitted with a root enclosure barrier that extended to the soil hard layer (1 m depth), separating WTC tree roots from neighboring trees. Roots were allowed to grow freely in the chamber soil volume and below 1 m. Full descriptions of the chamber design and operation are provided in Barton et al.</w:t>
+      </w:r>
+      <w:r>
+        <w:t xml:space="preserve"> </w:t>
+      </w:r>
+      <w:r>
+        <w:t xml:space="preserve">(2010)</w:t>
+      </w:r>
+      <w:r>
+        <w:t xml:space="preserve">. This multi-factor experimental design included C</w:t>
+      </w:r>
+      <w:r>
+        <w:rPr>
+          <w:vertAlign w:val="subscript"/>
+        </w:rPr>
+        <w:t xml:space="preserve">a</w:t>
+      </w:r>
+      <w:r>
+        <w:t xml:space="preserve"> </w:t>
+      </w:r>
+      <w:r>
+        <w:t xml:space="preserve">× drought treatments with three WTC replicates in each of four treatments. Six chambers were kept at ambient C</w:t>
+      </w:r>
+      <w:r>
+        <w:rPr>
+          <w:vertAlign w:val="subscript"/>
+        </w:rPr>
+        <w:t xml:space="preserve">a</w:t>
+      </w:r>
+      <w:r>
+        <w:t xml:space="preserve"> </w:t>
+      </w:r>
+      <w:r>
+        <w:t xml:space="preserve">of 380 ppm (aC</w:t>
+      </w:r>
+      <w:r>
+        <w:rPr>
+          <w:vertAlign w:val="subscript"/>
+        </w:rPr>
+        <w:t xml:space="preserve">a</w:t>
+      </w:r>
+      <w:r>
+        <w:t xml:space="preserve">) and six were maintained at elevated C</w:t>
+      </w:r>
+      <w:r>
+        <w:rPr>
+          <w:vertAlign w:val="subscript"/>
+        </w:rPr>
+        <w:t xml:space="preserve">a</w:t>
+      </w:r>
+      <w:r>
+        <w:t xml:space="preserve"> </w:t>
+      </w:r>
+      <w:r>
+        <w:t xml:space="preserve">of +240 ppm above ambient (eC</w:t>
+      </w:r>
+      <w:r>
+        <w:rPr>
+          <w:vertAlign w:val="subscript"/>
+        </w:rPr>
+        <w:t xml:space="preserve">a</w:t>
+      </w:r>
+      <w:r>
+        <w:t xml:space="preserve">). Through October 2008 all trees were kept well-watered, with 10 mm of water every 3 days. Half of the chambers in each C</w:t>
+      </w:r>
+      <w:r>
+        <w:rPr>
+          <w:vertAlign w:val="subscript"/>
+        </w:rPr>
+        <w:t xml:space="preserve">a</w:t>
+      </w:r>
+      <w:r>
+        <w:t xml:space="preserve"> </w:t>
+      </w:r>
+      <w:r>
+        <w:t xml:space="preserve">treatment were then subjected to a drought treatment by completely withholding water (dry) and the remaining six chambers were kept well-watered as an irrigated control (wet). The drought treatment lasted through mid-February 2009 when heavy rainfall ended the drought effect, despite the presence of a root enclosure</w:t>
+      </w:r>
+      <w:r>
+        <w:t xml:space="preserve"> </w:t>
+      </w:r>
+      <w:r>
+        <w:t xml:space="preserve">(Duursma et al. 2011)</w:t>
+      </w:r>
+      <w:r>
+        <w:t xml:space="preserve">.</w:t>
       </w:r>
     </w:p>
     <w:p>
       <w:pPr>
         <w:pStyle w:val="Heading2"/>
       </w:pPr>
-      <w:bookmarkStart w:id="29" w:name="whole-tree-chamber-experiment"/>
-      <w:bookmarkEnd w:id="29"/>
-      <w:r>
-        <w:t xml:space="preserve">Whole tree chamber experiment</w:t>
-      </w:r>
-    </w:p>
-    <w:p>
-      <w:r>
-        <w:t xml:space="preserve">From April 2007</w:t>
-      </w:r>
-      <w:r>
-        <w:t xml:space="preserve"> </w:t>
-      </w:r>
-      <w:r>
-        <w:rPr>
-          <w:i/>
-        </w:rPr>
-        <w:t xml:space="preserve">Eucalyptus saligna</w:t>
-      </w:r>
-      <w:r>
-        <w:t xml:space="preserve"> </w:t>
-      </w:r>
-      <w:r>
-        <w:t xml:space="preserve">seedlings were grown in 12 whole-tree chambers (WTCs) at the Hawkesbury Forest Experiment in Richmond, Australia. One seedling per WTC (9 m high) was grown for 2 years and chamber conditions tracked outside air temperature and humidity. Each WTC was fitted with a root enclosure barrier that extended to the soil hard layer (1 m depth), separating WTC tree roots from neighboring trees. Roots were allowed to grow freely in the chamber soil volume and below 1 m. Full descriptions of the chamber design and operation are provided in Barton et al.</w:t>
-      </w:r>
-      <w:r>
-        <w:t xml:space="preserve"> </w:t>
-      </w:r>
-      <w:r>
-        <w:t xml:space="preserve">(2010)</w:t>
-      </w:r>
-      <w:r>
-        <w:t xml:space="preserve">. This multi-factor experimental design included C</w:t>
-      </w:r>
-      <w:r>
-        <w:rPr>
-          <w:vertAlign w:val="subscript"/>
-        </w:rPr>
-        <w:t xml:space="preserve">a</w:t>
-      </w:r>
-      <w:r>
-        <w:t xml:space="preserve"> </w:t>
-      </w:r>
-      <w:r>
-        <w:t xml:space="preserve">× drought treatments with three WTC replicates in each of four treatments. Six chambers were kept at ambient C</w:t>
-      </w:r>
-      <w:r>
-        <w:rPr>
-          <w:vertAlign w:val="subscript"/>
-        </w:rPr>
-        <w:t xml:space="preserve">a</w:t>
-      </w:r>
-      <w:r>
-        <w:t xml:space="preserve"> </w:t>
-      </w:r>
-      <w:r>
-        <w:t xml:space="preserve">of 380 ppm (aC</w:t>
-      </w:r>
-      <w:r>
-        <w:rPr>
-          <w:vertAlign w:val="subscript"/>
-        </w:rPr>
-        <w:t xml:space="preserve">a</w:t>
-      </w:r>
-      <w:r>
-        <w:t xml:space="preserve">) and six were maintained at elevated C</w:t>
-      </w:r>
-      <w:r>
-        <w:rPr>
-          <w:vertAlign w:val="subscript"/>
-        </w:rPr>
-        <w:t xml:space="preserve">a</w:t>
-      </w:r>
-      <w:r>
-        <w:t xml:space="preserve"> </w:t>
-      </w:r>
-      <w:r>
-        <w:t xml:space="preserve">of +240 ppm above ambient (eC</w:t>
-      </w:r>
-      <w:r>
-        <w:rPr>
-          <w:vertAlign w:val="subscript"/>
-        </w:rPr>
-        <w:t xml:space="preserve">a</w:t>
-      </w:r>
-      <w:r>
-        <w:t xml:space="preserve">). Through October 2008 all trees were kept well-watered, with 10 mm of water every 3 days. Half of the chambers in each C</w:t>
-      </w:r>
-      <w:r>
-        <w:rPr>
-          <w:vertAlign w:val="subscript"/>
-        </w:rPr>
-        <w:t xml:space="preserve">a</w:t>
-      </w:r>
-      <w:r>
-        <w:t xml:space="preserve"> </w:t>
-      </w:r>
-      <w:r>
-        <w:t xml:space="preserve">treatment were then subjected to a drought treatment by completely withholding water (dry) and the remaining six chambers were kept well-watered as an irrigated control (wet). The drought treatment lasted through mid-February 2009 when heavy rainfall ended the drought effect, despite the presence of a root enclosure</w:t>
-      </w:r>
-      <w:r>
-        <w:t xml:space="preserve"> </w:t>
-      </w:r>
-      <w:r>
-        <w:t xml:space="preserve">(Duursma et al. 2011)</w:t>
-      </w:r>
-      <w:r>
-        <w:t xml:space="preserve">.</w:t>
-      </w:r>
-    </w:p>
-    <w:p>
-      <w:pPr>
-        <w:pStyle w:val="Heading2"/>
-      </w:pPr>
-      <w:bookmarkStart w:id="30" w:name="aboveground-chamber-co2-flux"/>
-      <w:bookmarkEnd w:id="30"/>
+      <w:bookmarkStart w:id="28" w:name="aboveground-chamber-co2-flux"/>
+      <w:bookmarkEnd w:id="28"/>
       <w:r>
         <w:t xml:space="preserve">Aboveground chamber CO</w:t>
       </w:r>
@@ -1525,87 +1442,87 @@
       <w:pPr>
         <w:pStyle w:val="Heading2"/>
       </w:pPr>
-      <w:bookmarkStart w:id="31" w:name="harvested-tree-carbon-mass"/>
+      <w:bookmarkStart w:id="29" w:name="harvested-tree-carbon-mass"/>
+      <w:bookmarkEnd w:id="29"/>
+      <w:r>
+        <w:t xml:space="preserve">Harvested tree carbon mass</w:t>
+      </w:r>
+    </w:p>
+    <w:p>
+      <w:r>
+        <w:t xml:space="preserve">A final destructive harvest was completed in March 2009. The canopy of each tree was divided into five equal vertical layers, extending from the floor to the top and harvested. Dry biomass of leaves, branches and boles were measured for each layer and summed for each WTC. Root mass was obtained by excavating and sieving all soil inside each root exclusion barrier to the hard layer. Five root cores (10 cm diameter), sampled before the harvest, where collected from 0-70 cm in each chamber. Biomass from cores was added back to the standing crop total instead of scaling-up fine root biomass from cores to total chamber area. Although fine root mass is a small fraction of total root biomass this specific biomass pool is therefore likely underestimated.</w:t>
+      </w:r>
+    </w:p>
+    <w:p>
+      <w:r>
+        <w:br w:type="textWrapping"/>
+      </w:r>
+      <w:r>
+        <w:t xml:space="preserve">Carbon mass was assumed to be 48% of dry biomass for all non-leaf tissue components and this conversion was performed for all harvest and survey data (see below). This value represents the mean value of wood C of angiosperms from the Dyrad global wood C database, including measurements of stems, twigs, branches, bark, coarse roots and fine roots</w:t>
+      </w:r>
+      <w:r>
+        <w:t xml:space="preserve"> </w:t>
+      </w:r>
+      <w:r>
+        <w:t xml:space="preserve">(Thomas and Martin 2012a, 2012b)</w:t>
+      </w:r>
+      <w:r>
+        <w:t xml:space="preserve">. Leaf and litter C mass was calculated by multiplying biomass by the WTC specific mean leaf C content (%). Leaf C content was determined from a sub-sample of final harvest dried and milled leaves analyzed using a Leco TruSpec Micro elemental analyzer (LECO corporation, MI, USA). Carbon mass fractions of leaves, boles+branches (stems) and roots were then calculated by dividing their respective total C mass by whole tree C mass at the end of the experiment.</w:t>
+      </w:r>
+    </w:p>
+    <w:p>
+      <w:r>
+        <w:br w:type="textWrapping"/>
+      </w:r>
+      <w:r>
+        <w:t xml:space="preserve">Prior to the initiation of the experiment potted</w:t>
+      </w:r>
+      <w:r>
+        <w:t xml:space="preserve"> </w:t>
+      </w:r>
+      <w:r>
+        <w:rPr>
+          <w:i/>
+        </w:rPr>
+        <w:t xml:space="preserve">Eucalyptus saligna</w:t>
+      </w:r>
+      <w:r>
+        <w:t xml:space="preserve"> </w:t>
+      </w:r>
+      <w:r>
+        <w:t xml:space="preserve">seedlings (n=17) were harvested to develop relationships between above and belowground biomass. These seedlings were grown in 25 l pots inside each WTC until the experiment started, using the same soil as each WTC, while chamber [CO</w:t>
+      </w:r>
+      <w:r>
+        <w:rPr>
+          <w:vertAlign w:val="subscript"/>
+        </w:rPr>
+        <w:t xml:space="preserve">2</w:t>
+      </w:r>
+      <w:r>
+        <w:t xml:space="preserve">] treatment conditions were maintained.</w:t>
+      </w:r>
+    </w:p>
+    <w:p>
+      <w:pPr>
+        <w:pStyle w:val="Heading2"/>
+      </w:pPr>
+      <w:bookmarkStart w:id="30" w:name="tree-allometry-surveys"/>
+      <w:bookmarkEnd w:id="30"/>
+      <w:r>
+        <w:t xml:space="preserve">Tree allometry surveys</w:t>
+      </w:r>
+    </w:p>
+    <w:p>
+      <w:r>
+        <w:t xml:space="preserve">Tree height was measured every 14 days and diameters were recorded monthly at regular intervals (30 cm) along the main bole and split stems. Bole diameters at 65 cm height were used as the starting reference diameter for each survey. Diameter and length for every branch, including forked branches, were surveyed seven times between April 2008 and March 2009. The first branch survey coincided with the installation of chamber floors and initiation of whole tree flux measurements. Branch diameter measurements were recorded at 5 cm from their individual insertion points. Leaf litter was collected from the chambers every two weeks, oven-dried and weighed.</w:t>
+      </w:r>
+    </w:p>
+    <w:p>
+      <w:pPr>
+        <w:pStyle w:val="Heading2"/>
+      </w:pPr>
+      <w:bookmarkStart w:id="31" w:name="bole-carbon-mass"/>
       <w:bookmarkEnd w:id="31"/>
-      <w:r>
-        <w:t xml:space="preserve">Harvested tree carbon mass</w:t>
-      </w:r>
-    </w:p>
-    <w:p>
-      <w:r>
-        <w:t xml:space="preserve">A final destructive harvest was completed in March 2009. The canopy of each tree was divided into five equal vertical layers, extending from the floor to the top and harvested. Dry biomass of leaves, branches and boles were measured for each layer and summed for each WTC. Root mass was obtained by excavating and sieving all soil inside each root exclusion barrier to the hard layer. Five root cores (10 cm diameter), sampled before the harvest, where collected from 0-70 cm in each chamber. Biomass from cores was added back to the standing crop total instead of scaling-up fine root biomass from cores to total chamber area. Although fine root mass is a small fraction of total root biomass this specific biomass pool is therefore likely underestimated.</w:t>
-      </w:r>
-    </w:p>
-    <w:p>
-      <w:r>
-        <w:br w:type="textWrapping"/>
-      </w:r>
-      <w:r>
-        <w:t xml:space="preserve">Carbon mass was assumed to be 48% of dry biomass for all non-leaf tissue components and this conversion was performed for all harvest and survey data (see below). This value represents the mean value of wood C of angiosperms from the Dyrad global wood C database, including measurements of stems, twigs, branches, bark, coarse roots and fine roots</w:t>
-      </w:r>
-      <w:r>
-        <w:t xml:space="preserve"> </w:t>
-      </w:r>
-      <w:r>
-        <w:t xml:space="preserve">(Thomas and Martin 2012a, 2012b)</w:t>
-      </w:r>
-      <w:r>
-        <w:t xml:space="preserve">. Leaf and litter C mass was calculated by multiplying biomass by the WTC specific mean leaf C content (%). Leaf C content was determined from a sub-sample of final harvest dried and milled leaves analyzed using a Leco TruSpec Micro elemental analyzer (LECO corporation, MI, USA). Carbon mass fractions of leaves, boles+branches (stems) and roots were then calculated by dividing their respective total C mass by whole tree C mass at the end of the experiment.</w:t>
-      </w:r>
-    </w:p>
-    <w:p>
-      <w:r>
-        <w:br w:type="textWrapping"/>
-      </w:r>
-      <w:r>
-        <w:t xml:space="preserve">Prior to the initiation of the experiment potted</w:t>
-      </w:r>
-      <w:r>
-        <w:t xml:space="preserve"> </w:t>
-      </w:r>
-      <w:r>
-        <w:rPr>
-          <w:i/>
-        </w:rPr>
-        <w:t xml:space="preserve">Eucalyptus saligna</w:t>
-      </w:r>
-      <w:r>
-        <w:t xml:space="preserve"> </w:t>
-      </w:r>
-      <w:r>
-        <w:t xml:space="preserve">seedlings (n=17) were harvested to develop relationships between above and belowground biomass. These seedlings were grown in 25 l pots inside each WTC until the experiment started, using the same soil as each WTC, while chamber [CO</w:t>
-      </w:r>
-      <w:r>
-        <w:rPr>
-          <w:vertAlign w:val="subscript"/>
-        </w:rPr>
-        <w:t xml:space="preserve">2</w:t>
-      </w:r>
-      <w:r>
-        <w:t xml:space="preserve">] treatment conditions were maintained.</w:t>
-      </w:r>
-    </w:p>
-    <w:p>
-      <w:pPr>
-        <w:pStyle w:val="Heading2"/>
-      </w:pPr>
-      <w:bookmarkStart w:id="32" w:name="tree-allometry-surveys"/>
-      <w:bookmarkEnd w:id="32"/>
-      <w:r>
-        <w:t xml:space="preserve">Tree allometry surveys</w:t>
-      </w:r>
-    </w:p>
-    <w:p>
-      <w:r>
-        <w:t xml:space="preserve">Tree height was measured every 14 days and diameters were recorded monthly at regular intervals (30 cm) along the main bole and split stems. Bole diameters at 65 cm height were used as the starting reference diameter for each survey. Diameter and length for every branch, including forked branches, were surveyed seven times between April 2008 and March 2009. The first branch survey coincided with the installation of chamber floors and initiation of whole tree flux measurements. Branch diameter measurements were recorded at 5 cm from their individual insertion points. Leaf litter was collected from the chambers every two weeks, oven-dried and weighed.</w:t>
-      </w:r>
-    </w:p>
-    <w:p>
-      <w:pPr>
-        <w:pStyle w:val="Heading2"/>
-      </w:pPr>
-      <w:bookmarkStart w:id="33" w:name="bole-carbon-mass"/>
-      <w:bookmarkEnd w:id="33"/>
       <w:r>
         <w:t xml:space="preserve">Bole carbon mass</w:t>
       </w:r>
@@ -1732,8 +1649,8 @@
       <w:pPr>
         <w:pStyle w:val="Heading2"/>
       </w:pPr>
-      <w:bookmarkStart w:id="34" w:name="branch-carbon-mass"/>
-      <w:bookmarkEnd w:id="34"/>
+      <w:bookmarkStart w:id="32" w:name="branch-carbon-mass"/>
+      <w:bookmarkEnd w:id="32"/>
       <w:r>
         <w:t xml:space="preserve">Branch carbon mass</w:t>
       </w:r>
@@ -2545,8 +2462,8 @@
       <w:pPr>
         <w:pStyle w:val="Heading2"/>
       </w:pPr>
-      <w:bookmarkStart w:id="35" w:name="leaf-area-and-carbon-mass"/>
-      <w:bookmarkEnd w:id="35"/>
+      <w:bookmarkStart w:id="33" w:name="leaf-area-and-carbon-mass"/>
+      <w:bookmarkEnd w:id="33"/>
       <w:r>
         <w:t xml:space="preserve">Leaf area and carbon mass</w:t>
       </w:r>
@@ -3057,8 +2974,8 @@
       <w:pPr>
         <w:pStyle w:val="Heading2"/>
       </w:pPr>
-      <w:bookmarkStart w:id="36" w:name="tissue-c-allocation"/>
-      <w:bookmarkEnd w:id="36"/>
+      <w:bookmarkStart w:id="34" w:name="tissue-c-allocation"/>
+      <w:bookmarkEnd w:id="34"/>
       <w:r>
         <w:t xml:space="preserve">Tissue C allocation</w:t>
       </w:r>
@@ -4029,8 +3946,8 @@
       <w:pPr>
         <w:pStyle w:val="Heading2"/>
       </w:pPr>
-      <w:bookmarkStart w:id="37" w:name="total-belowground-carbon-allocation"/>
-      <w:bookmarkEnd w:id="37"/>
+      <w:bookmarkStart w:id="35" w:name="total-belowground-carbon-allocation"/>
+      <w:bookmarkEnd w:id="35"/>
       <w:r>
         <w:t xml:space="preserve">Total belowground carbon allocation</w:t>
       </w:r>
@@ -4455,8 +4372,8 @@
       <w:pPr>
         <w:pStyle w:val="Heading2"/>
       </w:pPr>
-      <w:bookmarkStart w:id="38" w:name="mass-balance-relationships-between-textf_cd-and-carbon-allocation."/>
-      <w:bookmarkEnd w:id="38"/>
+      <w:bookmarkStart w:id="36" w:name="mass-balance-relationships-between-textf_cd-and-carbon-allocation."/>
+      <w:bookmarkEnd w:id="36"/>
       <w:r>
         <w:t xml:space="preserve">Mass balance relationships between</w:t>
       </w:r>
@@ -4763,63 +4680,63 @@
       <w:pPr>
         <w:pStyle w:val="Heading2"/>
       </w:pPr>
-      <w:bookmarkStart w:id="39" w:name="data-analysis"/>
+      <w:bookmarkStart w:id="37" w:name="data-analysis"/>
+      <w:bookmarkEnd w:id="37"/>
+      <w:r>
+        <w:t xml:space="preserve">Data analysis</w:t>
+      </w:r>
+    </w:p>
+    <w:p>
+      <w:r>
+        <w:t xml:space="preserve">Differences in experimental parameters to the interaction of C</w:t>
+      </w:r>
+      <w:r>
+        <w:rPr>
+          <w:vertAlign w:val="subscript"/>
+        </w:rPr>
+        <w:t xml:space="preserve">a</w:t>
+      </w:r>
+      <w:r>
+        <w:t xml:space="preserve"> </w:t>
+      </w:r>
+      <w:r>
+        <w:t xml:space="preserve">and drought treatments at the final harvest were analysed as a completely randomized experimental design with factorial treatment combinations using two-way ANOVA in R</w:t>
+      </w:r>
+      <w:r>
+        <w:t xml:space="preserve"> </w:t>
+      </w:r>
+      <w:r>
+        <w:t xml:space="preserve">(</w:t>
+      </w:r>
+      <w:r>
+        <w:t xml:space="preserve">R Development Core Team</w:t>
+      </w:r>
+      <w:r>
+        <w:t xml:space="preserve"> </w:t>
+      </w:r>
+      <w:r>
+        <w:t xml:space="preserve">2011)</w:t>
+      </w:r>
+      <w:r>
+        <w:t xml:space="preserve">. Tukey's post-hoc tests were performed in conjunction with ANOVA to determine which specific paired comparisons among climate change treatments were different. Significance level was set at an alpha of 0.05 and findings between 0.05 and 0.10 were considered marginally significant.</w:t>
+      </w:r>
+    </w:p>
+    <w:p>
+      <w:pPr>
+        <w:pStyle w:val="Heading1"/>
+      </w:pPr>
+      <w:bookmarkStart w:id="38" w:name="results"/>
+      <w:bookmarkEnd w:id="38"/>
+      <w:r>
+        <w:t xml:space="preserve">Results</w:t>
+      </w:r>
+    </w:p>
+    <w:p>
+      <w:pPr>
+        <w:pStyle w:val="Heading2"/>
+      </w:pPr>
+      <w:bookmarkStart w:id="39" w:name="total-aboveground-carbon-flux-whole-tree-c-mass-and-leaf-area"/>
       <w:bookmarkEnd w:id="39"/>
-      <w:r>
-        <w:t xml:space="preserve">Data analysis</w:t>
-      </w:r>
-    </w:p>
-    <w:p>
-      <w:r>
-        <w:t xml:space="preserve">Differences in experimental parameters to the interaction of C</w:t>
-      </w:r>
-      <w:r>
-        <w:rPr>
-          <w:vertAlign w:val="subscript"/>
-        </w:rPr>
-        <w:t xml:space="preserve">a</w:t>
-      </w:r>
-      <w:r>
-        <w:t xml:space="preserve"> </w:t>
-      </w:r>
-      <w:r>
-        <w:t xml:space="preserve">and drought treatments at the final harvest were analysed as a completely randomized experimental design with factorial treatment combinations using two-way ANOVA in R</w:t>
-      </w:r>
-      <w:r>
-        <w:t xml:space="preserve"> </w:t>
-      </w:r>
-      <w:r>
-        <w:t xml:space="preserve">(</w:t>
-      </w:r>
-      <w:r>
-        <w:t xml:space="preserve">R Development Core Team</w:t>
-      </w:r>
-      <w:r>
-        <w:t xml:space="preserve"> </w:t>
-      </w:r>
-      <w:r>
-        <w:t xml:space="preserve">2011)</w:t>
-      </w:r>
-      <w:r>
-        <w:t xml:space="preserve">. Tukey's post-hoc tests were performed in conjunction with ANOVA to determine which specific paired comparisons among climate change treatments were different. Significance level was set at an alpha of 0.05 and findings between 0.05 and 0.10 were considered marginally significant.</w:t>
-      </w:r>
-    </w:p>
-    <w:p>
-      <w:pPr>
-        <w:pStyle w:val="Heading1"/>
-      </w:pPr>
-      <w:bookmarkStart w:id="40" w:name="results"/>
-      <w:bookmarkEnd w:id="40"/>
-      <w:r>
-        <w:t xml:space="preserve">Results</w:t>
-      </w:r>
-    </w:p>
-    <w:p>
-      <w:pPr>
-        <w:pStyle w:val="Heading2"/>
-      </w:pPr>
-      <w:bookmarkStart w:id="41" w:name="total-aboveground-carbon-flux-whole-tree-c-mass-and-leaf-area"/>
-      <w:bookmarkEnd w:id="41"/>
       <w:r>
         <w:t xml:space="preserve">Total aboveground carbon flux, whole tree C mass and leaf area</w:t>
       </w:r>
@@ -5278,8 +5195,8 @@
       <w:pPr>
         <w:pStyle w:val="Heading2"/>
       </w:pPr>
-      <w:bookmarkStart w:id="42" w:name="harvested-tissue-carbon-mass-and-biomass-partitioning"/>
-      <w:bookmarkEnd w:id="42"/>
+      <w:bookmarkStart w:id="40" w:name="harvested-tissue-carbon-mass-and-biomass-partitioning"/>
+      <w:bookmarkEnd w:id="40"/>
       <w:r>
         <w:t xml:space="preserve">Harvested tissue carbon mass and biomass partitioning</w:t>
       </w:r>
@@ -5385,8 +5302,8 @@
       <w:pPr>
         <w:pStyle w:val="Heading2"/>
       </w:pPr>
-      <w:bookmarkStart w:id="43" w:name="aboveground-carbon-allocation"/>
-      <w:bookmarkEnd w:id="43"/>
+      <w:bookmarkStart w:id="41" w:name="aboveground-carbon-allocation"/>
+      <w:bookmarkEnd w:id="41"/>
       <w:r>
         <w:t xml:space="preserve">Aboveground carbon allocation</w:t>
       </w:r>
@@ -5494,8 +5411,8 @@
       <w:pPr>
         <w:pStyle w:val="Heading2"/>
       </w:pPr>
-      <w:bookmarkStart w:id="44" w:name="belowground-carbon-allocation"/>
-      <w:bookmarkEnd w:id="44"/>
+      <w:bookmarkStart w:id="42" w:name="belowground-carbon-allocation"/>
+      <w:bookmarkEnd w:id="42"/>
       <w:r>
         <w:t xml:space="preserve">Belowground carbon allocation</w:t>
       </w:r>
@@ -5773,15 +5690,587 @@
       <w:pPr>
         <w:pStyle w:val="Heading1"/>
       </w:pPr>
-      <w:bookmarkStart w:id="45" w:name="discussion"/>
+      <w:bookmarkStart w:id="43" w:name="discussion"/>
+      <w:bookmarkEnd w:id="43"/>
+      <w:r>
+        <w:t xml:space="preserve">Discussion</w:t>
+      </w:r>
+    </w:p>
+    <w:p>
+      <w:r>
+        <w:t xml:space="preserve">A whole-tree chamber experiment provided a unique opportunity to study the C balance of</w:t>
+      </w:r>
+      <w:r>
+        <w:t xml:space="preserve"> </w:t>
+      </w:r>
+      <w:r>
+        <w:rPr>
+          <w:i/>
+        </w:rPr>
+        <w:t xml:space="preserve">Eucalyptus</w:t>
+      </w:r>
+      <w:r>
+        <w:t xml:space="preserve"> </w:t>
+      </w:r>
+      <w:r>
+        <w:t xml:space="preserve">trees. We found that biomass partitioning and C allocation of component tissues were differentially affected by eC</w:t>
+      </w:r>
+      <w:r>
+        <w:rPr>
+          <w:vertAlign w:val="subscript"/>
+        </w:rPr>
+        <w:t xml:space="preserve">a</w:t>
+      </w:r>
+      <w:r>
+        <w:t xml:space="preserve">. Despite previous findings of negative impacts of drought on leaf and canopy physiology in this study</w:t>
+      </w:r>
+      <w:r>
+        <w:t xml:space="preserve"> </w:t>
+      </w:r>
+      <w:r>
+        <w:t xml:space="preserve">(see Duursma et al. 2011, Crous et al. 2012)</w:t>
+      </w:r>
+      <w:r>
+        <w:t xml:space="preserve">, minimal effects of a four month drought were detected on total tree C flux, biomass partitioning and tissue C allocation. Using a novel methodological framework, we show that TBCA may be less sensitive to climate change factors than previously assumed. As reliable estimates of TBCA are notoriously hard to obtain, we provide essential empirical data that can be compared to model predictions where C allocation is represented.</w:t>
+      </w:r>
+    </w:p>
+    <w:p>
+      <w:pPr>
+        <w:pStyle w:val="Heading2"/>
+      </w:pPr>
+      <w:bookmarkStart w:id="44" w:name="relationships-between-tree-c-flux-leaf-area-and-tree-c-mass"/>
+      <w:bookmarkEnd w:id="44"/>
+      <w:r>
+        <w:t xml:space="preserve">Relationships between tree C flux, leaf area and tree C mass</w:t>
+      </w:r>
+    </w:p>
+    <w:p>
+      <w:r>
+        <w:t xml:space="preserve">A novel aspect of this study was the ability to measure whole tree C fluxes directly and compare these fluxes to observed patterns in leaf area and growth. Tree C uptake and growth were strongly coordinated across this two year experiment. The net C uptake of plants should be a function of the canopy leaf area and light interception</w:t>
+      </w:r>
+      <w:r>
+        <w:t xml:space="preserve"> </w:t>
+      </w:r>
+      <w:r>
+        <w:t xml:space="preserve">(Wilson 1965, Monsi and Saeki 2005)</w:t>
+      </w:r>
+      <w:r>
+        <w:t xml:space="preserve"> </w:t>
+      </w:r>
+      <w:r>
+        <w:t xml:space="preserve">and correlate to canopy assimilation and tree productivity</w:t>
+      </w:r>
+      <w:r>
+        <w:t xml:space="preserve"> </w:t>
+      </w:r>
+      <w:r>
+        <w:t xml:space="preserve">(Waring 1983, McCarthy et al. 2006, Lindroth et al. 2008)</w:t>
+      </w:r>
+      <w:r>
+        <w:t xml:space="preserve">. Estimates of tree canopy C flux, however, are limited by simple upscaling of single leaf measurements</w:t>
+      </w:r>
+      <w:r>
+        <w:t xml:space="preserve"> </w:t>
+      </w:r>
+      <w:r>
+        <w:t xml:space="preserve">(Amthor 1994)</w:t>
+      </w:r>
+      <w:r>
+        <w:t xml:space="preserve">, oversimplification of big leaf models</w:t>
+      </w:r>
+      <w:r>
+        <w:t xml:space="preserve"> </w:t>
+      </w:r>
+      <w:r>
+        <w:t xml:space="preserve">(</w:t>
+      </w:r>
+      <w:r>
+        <w:t xml:space="preserve">De Pury</w:t>
+      </w:r>
+      <w:r>
+        <w:t xml:space="preserve"> </w:t>
+      </w:r>
+      <w:r>
+        <w:t xml:space="preserve">and Farquhar 1997)</w:t>
+      </w:r>
+      <w:r>
+        <w:t xml:space="preserve"> </w:t>
+      </w:r>
+      <w:r>
+        <w:t xml:space="preserve">or parameterization of more complex models with assumptions of canopy behavior</w:t>
+      </w:r>
+      <w:r>
+        <w:t xml:space="preserve"> </w:t>
+      </w:r>
+      <w:r>
+        <w:t xml:space="preserve">(Leuning et al. 1995)</w:t>
+      </w:r>
+      <w:r>
+        <w:t xml:space="preserve">. We found that leaf area was consistently reduced in eC</w:t>
+      </w:r>
+      <w:r>
+        <w:rPr>
+          <w:vertAlign w:val="subscript"/>
+        </w:rPr>
+        <w:t xml:space="preserve">a</w:t>
+      </w:r>
+      <w:r>
+        <w:t xml:space="preserve"> </w:t>
+      </w:r>
+      <w:r>
+        <w:t xml:space="preserve">treatments, likely leading to reductions in both tree C uptake and whole tree C mass of near identical magnitudes (ca. 30 %).</w:t>
+      </w:r>
+    </w:p>
+    <w:p>
+      <w:r>
+        <w:br w:type="textWrapping"/>
+      </w:r>
+      <w:r>
+        <w:t xml:space="preserve">Without accurate measurements of whole tree C flux, relationships with biomass and C allocation are difficult to infer. Biomass and C fluxes have been found to be poorly related in forest ecosystems due to difficulty in accounting for C retention of different tissues</w:t>
+      </w:r>
+      <w:r>
+        <w:t xml:space="preserve"> </w:t>
+      </w:r>
+      <w:r>
+        <w:t xml:space="preserve">(Litton et al. 2007)</w:t>
+      </w:r>
+      <w:r>
+        <w:t xml:space="preserve">. This partial accounting of C likely inhibits the ability of many studies to precisely test the coordination between canopy A and growth. The advantage of the WTC approach is the ability to compare cumulative whole tree C fluxes to absolute biomass production over long time periods. Here, we show empirically measured aboveground tree C uptake (F</w:t>
+      </w:r>
+      <w:r>
+        <w:rPr>
+          <w:vertAlign w:val="subscript"/>
+        </w:rPr>
+        <w:t xml:space="preserve">c</w:t>
+      </w:r>
+      <w:r>
+        <w:t xml:space="preserve">) was strongly correlated to tree biomass production across a 2.5 fold size range in</w:t>
+      </w:r>
+      <w:r>
+        <w:t xml:space="preserve"> </w:t>
+      </w:r>
+      <w:r>
+        <w:rPr>
+          <w:i/>
+        </w:rPr>
+        <w:t xml:space="preserve">Eucalyptus</w:t>
+      </w:r>
+      <w:r>
+        <w:t xml:space="preserve"> </w:t>
+      </w:r>
+      <w:r>
+        <w:t xml:space="preserve">trees.</w:t>
+      </w:r>
+    </w:p>
+    <w:p>
+      <w:pPr>
+        <w:pStyle w:val="Heading2"/>
+      </w:pPr>
+      <w:bookmarkStart w:id="45" w:name="responses-of-biomass-partitioning-and-c-allocation-to-climate-change"/>
       <w:bookmarkEnd w:id="45"/>
       <w:r>
-        <w:t xml:space="preserve">Discussion</w:t>
-      </w:r>
-    </w:p>
-    <w:p>
-      <w:r>
-        <w:t xml:space="preserve">A whole-tree chamber experiment provided a unique opportunity to study the C balance of</w:t>
+        <w:t xml:space="preserve">Responses of biomass partitioning and C allocation to climate change</w:t>
+      </w:r>
+    </w:p>
+    <w:p>
+      <w:r>
+        <w:t xml:space="preserve">We first used final harvest biomass to determine patterns of biomass partitioning to leaves, stems and roots. We then combined cumulative tree C fluxes with tissue biomass production and turnover to measure C allocation to stems, leaves and TBCA, via mass balance. This approach allowed us to evaluate the impacts of climate change treatments on tree growth through potential shifts in tissue biomass production or C allocation. This is because there are many possible fates for C assimilates beyond just the production of plant biomass</w:t>
+      </w:r>
+      <w:r>
+        <w:t xml:space="preserve"> </w:t>
+      </w:r>
+      <w:r>
+        <w:t xml:space="preserve">(K</w:t>
+      </w:r>
+      <w:r>
+        <w:t xml:space="preserve">ö</w:t>
+      </w:r>
+      <w:r>
+        <w:t xml:space="preserve">rner et al. 2005)</w:t>
+      </w:r>
+      <w:r>
+        <w:t xml:space="preserve">. Changes in C allocation encompass effects of tissue turnover, the storage and use of carbohydrates and root exudation to stimulate microbial activity, with each representing significant tree or ecosystem responses to environmental change. Thus, patterns in biomass partitioning and C allocation may not be consistent with respect to the tissue in question, which contributes to the current uncertainty in modelling tree growth responses to interacting climate change factors.</w:t>
+      </w:r>
+    </w:p>
+    <w:p>
+      <w:r>
+        <w:br w:type="textWrapping"/>
+      </w:r>
+      <w:r>
+        <w:t xml:space="preserve">We found that stem C mass was reduced in eC</w:t>
+      </w:r>
+      <w:r>
+        <w:rPr>
+          <w:vertAlign w:val="subscript"/>
+        </w:rPr>
+        <w:t xml:space="preserve">a</w:t>
+      </w:r>
+      <w:r>
+        <w:t xml:space="preserve"> </w:t>
+      </w:r>
+      <w:r>
+        <w:t xml:space="preserve">treatments. Opposite responses of stem growth under eC</w:t>
+      </w:r>
+      <w:r>
+        <w:rPr>
+          <w:vertAlign w:val="subscript"/>
+        </w:rPr>
+        <w:t xml:space="preserve">a</w:t>
+      </w:r>
+      <w:r>
+        <w:t xml:space="preserve"> </w:t>
+      </w:r>
+      <w:r>
+        <w:t xml:space="preserve">have been found across different forested FACE experiments, including no effect in a mixed deciduous forest at WEB-FACE</w:t>
+      </w:r>
+      <w:r>
+        <w:t xml:space="preserve"> </w:t>
+      </w:r>
+      <w:r>
+        <w:t xml:space="preserve">(K</w:t>
+      </w:r>
+      <w:r>
+        <w:t xml:space="preserve">ö</w:t>
+      </w:r>
+      <w:r>
+        <w:t xml:space="preserve">rner et al. 2005)</w:t>
+      </w:r>
+      <w:r>
+        <w:t xml:space="preserve"> </w:t>
+      </w:r>
+      <w:r>
+        <w:t xml:space="preserve">and a positive enhancement in a loblolly pine forest at duke FACE</w:t>
+      </w:r>
+      <w:r>
+        <w:t xml:space="preserve"> </w:t>
+      </w:r>
+      <w:r>
+        <w:t xml:space="preserve">(DeLucia et al. 2005)</w:t>
+      </w:r>
+      <w:r>
+        <w:t xml:space="preserve">. It is possible that observed patterns in stem C mass were related to allometric trajectories as a function of plant size</w:t>
+      </w:r>
+      <w:r>
+        <w:t xml:space="preserve"> </w:t>
+      </w:r>
+      <w:r>
+        <w:t xml:space="preserve">(Tjoelker et al. 1998, M</w:t>
+      </w:r>
+      <w:r>
+        <w:t xml:space="preserve">ü</w:t>
+      </w:r>
+      <w:r>
+        <w:t xml:space="preserve">ller et al. 2000)</w:t>
+      </w:r>
+      <w:r>
+        <w:t xml:space="preserve"> </w:t>
+      </w:r>
+      <w:r>
+        <w:t xml:space="preserve">more than direct effects of eC</w:t>
+      </w:r>
+      <w:r>
+        <w:rPr>
+          <w:vertAlign w:val="subscript"/>
+        </w:rPr>
+        <w:t xml:space="preserve">a</w:t>
+      </w:r>
+      <w:r>
+        <w:t xml:space="preserve"> </w:t>
+      </w:r>
+      <w:r>
+        <w:t xml:space="preserve">on stem biomass production. Stem mass fractions (SMF) were found to increase with total plant size and were marginally reduced in eC</w:t>
+      </w:r>
+      <w:r>
+        <w:rPr>
+          <w:vertAlign w:val="subscript"/>
+        </w:rPr>
+        <w:t xml:space="preserve">a</w:t>
+      </w:r>
+      <w:r>
+        <w:t xml:space="preserve"> </w:t>
+      </w:r>
+      <w:r>
+        <w:t xml:space="preserve">treatments. Carbon allocation to stems was unaffected in eC</w:t>
+      </w:r>
+      <w:r>
+        <w:rPr>
+          <w:vertAlign w:val="subscript"/>
+        </w:rPr>
+        <w:t xml:space="preserve">a</w:t>
+      </w:r>
+      <w:r>
+        <w:t xml:space="preserve"> </w:t>
+      </w:r>
+      <w:r>
+        <w:t xml:space="preserve">treatments, however, inferring that patterns in SMF were a consequence of size-dependent relationships between larger aC</w:t>
+      </w:r>
+      <w:r>
+        <w:rPr>
+          <w:vertAlign w:val="subscript"/>
+        </w:rPr>
+        <w:t xml:space="preserve">a</w:t>
+      </w:r>
+      <w:r>
+        <w:t xml:space="preserve"> </w:t>
+      </w:r>
+      <w:r>
+        <w:t xml:space="preserve">trees compared to smaller eC</w:t>
+      </w:r>
+      <w:r>
+        <w:rPr>
+          <w:vertAlign w:val="subscript"/>
+        </w:rPr>
+        <w:t xml:space="preserve">a</w:t>
+      </w:r>
+      <w:r>
+        <w:t xml:space="preserve"> </w:t>
+      </w:r>
+      <w:r>
+        <w:t xml:space="preserve">trees. Trees in this experiment followed commonly observed developmental patterns in biomass partitioning, with increases in SMF and decreases in LMF as tree became larger</w:t>
+      </w:r>
+      <w:r>
+        <w:t xml:space="preserve"> </w:t>
+      </w:r>
+      <w:r>
+        <w:t xml:space="preserve">(Poorter et al. 2015)</w:t>
+      </w:r>
+      <w:r>
+        <w:t xml:space="preserve">. Thus, it is likely that eC</w:t>
+      </w:r>
+      <w:r>
+        <w:rPr>
+          <w:vertAlign w:val="subscript"/>
+        </w:rPr>
+        <w:t xml:space="preserve">a</w:t>
+      </w:r>
+      <w:r>
+        <w:t xml:space="preserve"> </w:t>
+      </w:r>
+      <w:r>
+        <w:t xml:space="preserve">treatments negatively affected other tree processes which first decreased overall tree size.</w:t>
+      </w:r>
+    </w:p>
+    <w:p>
+      <w:r>
+        <w:br w:type="textWrapping"/>
+      </w:r>
+      <w:r>
+        <w:t xml:space="preserve">Contrary to expectation, we found that both LMF and C allocation to leaves increased in eC</w:t>
+      </w:r>
+      <w:r>
+        <w:rPr>
+          <w:vertAlign w:val="subscript"/>
+        </w:rPr>
+        <w:t xml:space="preserve">a</w:t>
+      </w:r>
+      <w:r>
+        <w:t xml:space="preserve"> </w:t>
+      </w:r>
+      <w:r>
+        <w:t xml:space="preserve">treatments independent of tree size effects. As leaf production and turnover were not subsequently affected in the smaller eC</w:t>
+      </w:r>
+      <w:r>
+        <w:rPr>
+          <w:vertAlign w:val="subscript"/>
+        </w:rPr>
+        <w:t xml:space="preserve">a</w:t>
+      </w:r>
+      <w:r>
+        <w:t xml:space="preserve"> </w:t>
+      </w:r>
+      <w:r>
+        <w:t xml:space="preserve">trees, it is likely that changes in other physiological processes were necessary to explain observed increases leaf C allocation. Previously reported increases in leaf respiration under eC</w:t>
+      </w:r>
+      <w:r>
+        <w:rPr>
+          <w:vertAlign w:val="subscript"/>
+        </w:rPr>
+        <w:t xml:space="preserve">a</w:t>
+      </w:r>
+      <w:r>
+        <w:t xml:space="preserve"> </w:t>
+      </w:r>
+      <w:r>
+        <w:t xml:space="preserve">treatments</w:t>
+      </w:r>
+      <w:r>
+        <w:t xml:space="preserve"> </w:t>
+      </w:r>
+      <w:r>
+        <w:t xml:space="preserve">(Crous et al. 2012)</w:t>
+      </w:r>
+      <w:r>
+        <w:t xml:space="preserve"> </w:t>
+      </w:r>
+      <w:r>
+        <w:t xml:space="preserve">are intrinsically included in the measurement of F</w:t>
+      </w:r>
+      <w:r>
+        <w:rPr>
+          <w:vertAlign w:val="subscript"/>
+        </w:rPr>
+        <w:t xml:space="preserve">c</w:t>
+      </w:r>
+      <w:r>
+        <w:t xml:space="preserve">, thus observed increases in leaf C allocation in terms of leaf biomass production are independent of shifts in respiration. Decreases in SLA were detected in WTC trees under eC</w:t>
+      </w:r>
+      <w:r>
+        <w:rPr>
+          <w:vertAlign w:val="subscript"/>
+        </w:rPr>
+        <w:t xml:space="preserve">a</w:t>
+      </w:r>
+      <w:r>
+        <w:t xml:space="preserve"> </w:t>
+      </w:r>
+      <w:r>
+        <w:t xml:space="preserve">treatments, which is often found across eC</w:t>
+      </w:r>
+      <w:r>
+        <w:rPr>
+          <w:vertAlign w:val="subscript"/>
+        </w:rPr>
+        <w:t xml:space="preserve">a</w:t>
+      </w:r>
+      <w:r>
+        <w:t xml:space="preserve"> </w:t>
+      </w:r>
+      <w:r>
+        <w:t xml:space="preserve">enrichment studies</w:t>
+      </w:r>
+      <w:r>
+        <w:t xml:space="preserve"> </w:t>
+      </w:r>
+      <w:r>
+        <w:t xml:space="preserve">(Yin 2002, Ainsworth and Long 2005, Wang et al. 2012)</w:t>
+      </w:r>
+      <w:r>
+        <w:t xml:space="preserve">. Concentrations of leaf non-structural carbohydrates (TNC) often increase under eC</w:t>
+      </w:r>
+      <w:r>
+        <w:rPr>
+          <w:vertAlign w:val="subscript"/>
+        </w:rPr>
+        <w:t xml:space="preserve">a</w:t>
+      </w:r>
+      <w:r>
+        <w:t xml:space="preserve"> </w:t>
+      </w:r>
+      <w:r>
+        <w:t xml:space="preserve">(Roden and Ball 1996, Picon et al. 1997, Poorter et al. 1997, Loewe et al. 2000, Walter et al. 2005)</w:t>
+      </w:r>
+      <w:r>
+        <w:t xml:space="preserve"> </w:t>
+      </w:r>
+      <w:r>
+        <w:t xml:space="preserve">and are often associated with subsequent decreases in SLA in trees</w:t>
+      </w:r>
+      <w:r>
+        <w:t xml:space="preserve"> </w:t>
+      </w:r>
+      <w:r>
+        <w:t xml:space="preserve">(Barron-Gafford et al. 2005, K</w:t>
+      </w:r>
+      <w:r>
+        <w:t xml:space="preserve">ö</w:t>
+      </w:r>
+      <w:r>
+        <w:t xml:space="preserve">rner et al. 2005)</w:t>
+      </w:r>
+      <w:r>
+        <w:t xml:space="preserve">. Here, increased C allocation to leaves may have resulted in increased leaf TNC to fulfill increased canopy respiratory demands or meet sink demands of other tissues. Taken together, results for aboveground tissues highlight the importance of separating impacts on measured biomass from those of total C allocation associated with growth when evaluating tree responses to climate change.</w:t>
+      </w:r>
+    </w:p>
+    <w:p>
+      <w:pPr>
+        <w:pStyle w:val="Heading2"/>
+      </w:pPr>
+      <w:bookmarkStart w:id="46" w:name="tbca-response-to-climate-change-in-a-single-tree-ecosystem"/>
+      <w:bookmarkEnd w:id="46"/>
+      <w:r>
+        <w:t xml:space="preserve">TBCA response to climate change in a single-tree ecosystem</w:t>
+      </w:r>
+    </w:p>
+    <w:p>
+      <w:r>
+        <w:t xml:space="preserve">Despite increased attention to the effects of climate change on belowground processes, the difficulty in measuring TBCA currently hinders our ability to make well-founded empirical conclusions. One of our specific objectives was to use a novel method to calculate TBCA to test the hypothesis that TBCA was enhanced in eC</w:t>
+      </w:r>
+      <w:r>
+        <w:rPr>
+          <w:vertAlign w:val="subscript"/>
+        </w:rPr>
+        <w:t xml:space="preserve">a</w:t>
+      </w:r>
+      <w:r>
+        <w:t xml:space="preserve"> </w:t>
+      </w:r>
+      <w:r>
+        <w:t xml:space="preserve">treatments and then to evaluate potential shifts in TBCA across shorter times scales. For example, changes in TBCA to eC</w:t>
+      </w:r>
+      <w:r>
+        <w:rPr>
+          <w:vertAlign w:val="subscript"/>
+        </w:rPr>
+        <w:t xml:space="preserve">a</w:t>
+      </w:r>
+      <w:r>
+        <w:t xml:space="preserve"> </w:t>
+      </w:r>
+      <w:r>
+        <w:t xml:space="preserve">or drought could occur as sustained or pulsed responses through time. Enhancement of TBCA has been reported across forested FACE experiments</w:t>
+      </w:r>
+      <w:r>
+        <w:t xml:space="preserve"> </w:t>
+      </w:r>
+      <w:r>
+        <w:t xml:space="preserve">(Palmroth et al. 2006)</w:t>
+      </w:r>
+      <w:r>
+        <w:t xml:space="preserve"> </w:t>
+      </w:r>
+      <w:r>
+        <w:t xml:space="preserve">but the single-tree ecosystem design of the WTC allowed us to evaluate the effects of climate change factors without the inherent environmental complexity of a forest community. The unique design of the WTC allowed us to track TBCA as a cumulative total and across daily time steps, both of which can be used to validate and constrain models where C allocation is represented.</w:t>
+      </w:r>
+    </w:p>
+    <w:p>
+      <w:r>
+        <w:br w:type="textWrapping"/>
+      </w:r>
+      <w:r>
+        <w:t xml:space="preserve">With high resolution flux data and reliable estimates of aboveground dry mass production we show that TBCA was not affected by eC</w:t>
+      </w:r>
+      <w:r>
+        <w:rPr>
+          <w:vertAlign w:val="subscript"/>
+        </w:rPr>
+        <w:t xml:space="preserve">a</w:t>
+      </w:r>
+      <w:r>
+        <w:t xml:space="preserve"> </w:t>
+      </w:r>
+      <w:r>
+        <w:t xml:space="preserve">or drought treatments over the final eleven months of the experiment. Contrary to expectation, we detected minimal effects of eC</w:t>
+      </w:r>
+      <w:r>
+        <w:rPr>
+          <w:vertAlign w:val="subscript"/>
+        </w:rPr>
+        <w:t xml:space="preserve">a</w:t>
+      </w:r>
+      <w:r>
+        <w:t xml:space="preserve"> </w:t>
+      </w:r>
+      <w:r>
+        <w:t xml:space="preserve">or drought treatments on root biomass partitioning, although it was not possible to differentiate fine and coarse roots production and turnover. Although these findings disagree with TBCA results from forested FACE experiments</w:t>
+      </w:r>
+      <w:r>
+        <w:t xml:space="preserve"> </w:t>
+      </w:r>
+      <w:r>
+        <w:t xml:space="preserve">(see Palmroth et al. 2006)</w:t>
+      </w:r>
+      <w:r>
+        <w:t xml:space="preserve">, comparisons between single-tree studies with evidence from forest ecosystem experiments should be made with caution. Nevertheless, we show that TBCA in</w:t>
       </w:r>
       <w:r>
         <w:t xml:space="preserve"> </w:t>
@@ -5796,7 +6285,46 @@
         <w:t xml:space="preserve"> </w:t>
       </w:r>
       <w:r>
-        <w:t xml:space="preserve">trees. We found that biomass partitioning and C allocation of component tissues were differentially affected by eC</w:t>
+        <w:t xml:space="preserve">trees may be less sensitive to climate change factors than expected over a ~1 year period. However, a lack of cumulative change in TBCA does not infer that belowground processes were not affected by either treatment. In trees under drought stress, TBCA might increase with higher allocation to root systems to alleviate water stress</w:t>
+      </w:r>
+      <w:r>
+        <w:t xml:space="preserve"> </w:t>
+      </w:r>
+      <w:r>
+        <w:t xml:space="preserve">(Poorter et al. 2012)</w:t>
+      </w:r>
+      <w:r>
+        <w:t xml:space="preserve">, which could by offset increased root mortality and turnover</w:t>
+      </w:r>
+      <w:r>
+        <w:t xml:space="preserve"> </w:t>
+      </w:r>
+      <w:r>
+        <w:t xml:space="preserve">(Marshall 1986, Meier and Leuschner 2008)</w:t>
+      </w:r>
+      <w:r>
+        <w:t xml:space="preserve">, reduced root exudation</w:t>
+      </w:r>
+      <w:r>
+        <w:t xml:space="preserve"> </w:t>
+      </w:r>
+      <w:r>
+        <w:t xml:space="preserve">(Iversen and Norby 2014)</w:t>
+      </w:r>
+      <w:r>
+        <w:t xml:space="preserve"> </w:t>
+      </w:r>
+      <w:r>
+        <w:t xml:space="preserve">or reduced C demand via decreases in root respiration rates</w:t>
+      </w:r>
+      <w:r>
+        <w:t xml:space="preserve"> </w:t>
+      </w:r>
+      <w:r>
+        <w:t xml:space="preserve">(Burton et al. 1998)</w:t>
+      </w:r>
+      <w:r>
+        <w:t xml:space="preserve">. Alternatively, the lack of belowground competition for soil mineral resources in this single tree ecosystem might have delayed enhancement of TBCA to eC</w:t>
       </w:r>
       <w:r>
         <w:rPr>
@@ -5805,61 +6333,117 @@
         <w:t xml:space="preserve">a</w:t>
       </w:r>
       <w:r>
-        <w:t xml:space="preserve">. Despite previous findings of negative impacts of drought on leaf and canopy physiology in this study</w:t>
-      </w:r>
-      <w:r>
-        <w:t xml:space="preserve"> </w:t>
-      </w:r>
-      <w:r>
-        <w:t xml:space="preserve">(see Duursma et al. 2011, Crous et al. 2012)</w:t>
-      </w:r>
-      <w:r>
-        <w:t xml:space="preserve">, minimal effects of a four month drought were detected on total tree C flux, biomass partitioning and tissue C allocation. Using a novel methodological framework, we show that TBCA may be less sensitive to climate change factors than previously assumed. As reliable estimates of TBCA are notoriously hard to obtain, we provide essential empirical data that can be compared to model predictions where C allocation is represented.</w:t>
+        <w:t xml:space="preserve"> </w:t>
+      </w:r>
+      <w:r>
+        <w:t xml:space="preserve">treatments, such as increased root production and exudation.</w:t>
+      </w:r>
+    </w:p>
+    <w:p>
+      <w:r>
+        <w:br w:type="textWrapping"/>
+      </w:r>
+      <w:r>
+        <w:t xml:space="preserve">With estimations of daily aboveground C mass accrual and measured cumulative whole tree C uptake we were able to uniquely track dynamic short term effects of eC</w:t>
+      </w:r>
+      <w:r>
+        <w:rPr>
+          <w:vertAlign w:val="subscript"/>
+        </w:rPr>
+        <w:t xml:space="preserve">a</w:t>
+      </w:r>
+      <w:r>
+        <w:t xml:space="preserve"> </w:t>
+      </w:r>
+      <w:r>
+        <w:t xml:space="preserve">or drought on TBCA. Across daily time steps, we observed a relatively stable fraction of total tree C flux distributed to TBCA over a period of eleven months. The ability to calculate TBCA as a simple residual between measured aboveground processes gives us reliable estimates of the absolute amount of C distributed belowground each day, which appears to be insensitive to sustained exposure to eC</w:t>
+      </w:r>
+      <w:r>
+        <w:rPr>
+          <w:vertAlign w:val="subscript"/>
+        </w:rPr>
+        <w:t xml:space="preserve">a</w:t>
+      </w:r>
+      <w:r>
+        <w:t xml:space="preserve"> </w:t>
+      </w:r>
+      <w:r>
+        <w:t xml:space="preserve">and a four month drought. Similar to Palmroth et al.</w:t>
+      </w:r>
+      <w:r>
+        <w:t xml:space="preserve"> </w:t>
+      </w:r>
+      <w:r>
+        <w:t xml:space="preserve">(2006)</w:t>
+      </w:r>
+      <w:r>
+        <w:t xml:space="preserve"> </w:t>
+      </w:r>
+      <w:r>
+        <w:t xml:space="preserve">we cannot quantify allocation to specific belowground pools, but our approach with the WTC design does not have to make assumptions about C residence time in any tissue or soil component. As a result, the lack of a cumulative response of TBCA raises questions about the regularity of belowground responses to climate change factors often reported. Our results confirm the need for more reliable estimates of TBCA in future studies, which are crucial for predicting forest responses to climate change.</w:t>
       </w:r>
     </w:p>
     <w:p>
       <w:pPr>
         <w:pStyle w:val="Heading2"/>
       </w:pPr>
-      <w:bookmarkStart w:id="46" w:name="relationships-between-tree-c-flux-leaf-area-and-tree-c-mass"/>
-      <w:bookmarkEnd w:id="46"/>
-      <w:r>
-        <w:t xml:space="preserve">Relationships between tree C flux, leaf area and tree C mass</w:t>
-      </w:r>
-    </w:p>
-    <w:p>
-      <w:r>
-        <w:t xml:space="preserve">A novel aspect of this study was the ability to measure whole tree C fluxes directly and compare these fluxes to observed patterns in leaf area and growth. Tree C uptake and growth were strongly coordinated across this two year experiment. The net C uptake of plants should be a function of the canopy leaf area and light interception</w:t>
-      </w:r>
-      <w:r>
-        <w:t xml:space="preserve"> </w:t>
-      </w:r>
-      <w:r>
-        <w:t xml:space="preserve">(Wilson 1965, Monsi and Saeki 2005)</w:t>
-      </w:r>
-      <w:r>
-        <w:t xml:space="preserve"> </w:t>
-      </w:r>
-      <w:r>
-        <w:t xml:space="preserve">and correlate to canopy assimilation and tree productivity</w:t>
-      </w:r>
-      <w:r>
-        <w:t xml:space="preserve"> </w:t>
-      </w:r>
-      <w:r>
-        <w:t xml:space="preserve">(Waring 1983, McCarthy et al. 2006, Lindroth et al. 2008)</w:t>
-      </w:r>
-      <w:r>
-        <w:t xml:space="preserve">. Estimates of tree canopy C flux, however, are limited by simple upscaling of single leaf measurements</w:t>
-      </w:r>
-      <w:r>
-        <w:t xml:space="preserve"> </w:t>
-      </w:r>
-      <w:r>
-        <w:t xml:space="preserve">(Amthor 1994)</w:t>
-      </w:r>
-      <w:r>
-        <w:t xml:space="preserve">, oversimplification of big leaf models</w:t>
+      <w:bookmarkStart w:id="47" w:name="conclusions"/>
+      <w:bookmarkEnd w:id="47"/>
+      <w:r>
+        <w:t xml:space="preserve">Conclusions</w:t>
+      </w:r>
+    </w:p>
+    <w:p>
+      <w:r>
+        <w:t xml:space="preserve">Here we use novel aspects of the WTC experimental facility to show that whole tree C flux and tree growth were highly correlated, while patterns in biomass partitioning alone were insufficient to explain eC</w:t>
+      </w:r>
+      <w:r>
+        <w:rPr>
+          <w:vertAlign w:val="subscript"/>
+        </w:rPr>
+        <w:t xml:space="preserve">a</w:t>
+      </w:r>
+      <w:r>
+        <w:t xml:space="preserve"> </w:t>
+      </w:r>
+      <w:r>
+        <w:t xml:space="preserve">effects on tree growth. With individual</w:t>
+      </w:r>
+      <w:r>
+        <w:t xml:space="preserve"> </w:t>
+      </w:r>
+      <w:r>
+        <w:rPr>
+          <w:i/>
+        </w:rPr>
+        <w:t xml:space="preserve">Eucalyptus saligna</w:t>
+      </w:r>
+      <w:r>
+        <w:t xml:space="preserve"> </w:t>
+      </w:r>
+      <w:r>
+        <w:t xml:space="preserve">trees we show different responses of above and belowground C allocation to eC</w:t>
+      </w:r>
+      <w:r>
+        <w:rPr>
+          <w:vertAlign w:val="subscript"/>
+        </w:rPr>
+        <w:t xml:space="preserve">a</w:t>
+      </w:r>
+      <w:r>
+        <w:t xml:space="preserve"> </w:t>
+      </w:r>
+      <w:r>
+        <w:t xml:space="preserve">treatments, which has important implications for how C allocation should be represented in process-based forest models. As empirical measurements of belowground processes are still difficult to obtain, models may have to assume that responses of aboveground tissues to global change represent those of belowground tissues</w:t>
+      </w:r>
+      <w:r>
+        <w:t xml:space="preserve"> </w:t>
+      </w:r>
+      <w:r>
+        <w:t xml:space="preserve">(Giardina et al. 2005)</w:t>
+      </w:r>
+      <w:r>
+        <w:t xml:space="preserve">. As a result, continued empirical measurements to define C allocation patterns constrained by functional relationships with biomass production are needed to reduce uncertainty and improve model predictions</w:t>
       </w:r>
       <w:r>
         <w:t xml:space="preserve"> </w:t>
@@ -5868,736 +6452,24 @@
         <w:t xml:space="preserve">(</w:t>
       </w:r>
       <w:r>
-        <w:t xml:space="preserve">De Pury</w:t>
-      </w:r>
-      <w:r>
-        <w:t xml:space="preserve"> </w:t>
-      </w:r>
-      <w:r>
-        <w:t xml:space="preserve">and Farquhar 1997)</w:t>
-      </w:r>
-      <w:r>
-        <w:t xml:space="preserve"> </w:t>
-      </w:r>
-      <w:r>
-        <w:t xml:space="preserve">or parameterization of more complex models with assumptions of canopy behavior</w:t>
-      </w:r>
-      <w:r>
-        <w:t xml:space="preserve"> </w:t>
-      </w:r>
-      <w:r>
-        <w:t xml:space="preserve">(Leuning et al. 1995)</w:t>
-      </w:r>
-      <w:r>
-        <w:t xml:space="preserve">. We found that leaf area was consistently reduced in eC</w:t>
-      </w:r>
-      <w:r>
-        <w:rPr>
-          <w:vertAlign w:val="subscript"/>
-        </w:rPr>
-        <w:t xml:space="preserve">a</w:t>
-      </w:r>
-      <w:r>
-        <w:t xml:space="preserve"> </w:t>
-      </w:r>
-      <w:r>
-        <w:t xml:space="preserve">treatments, likely leading to reductions in both tree C uptake and whole tree C mass of near identical magnitudes (ca. 30 %).</w:t>
-      </w:r>
-    </w:p>
-    <w:p>
-      <w:r>
-        <w:br w:type="textWrapping"/>
-      </w:r>
-      <w:r>
-        <w:t xml:space="preserve">Without accurate measurements of whole tree C flux, relationships with biomass and C allocation are difficult to infer. Biomass and C fluxes have been found to be poorly related in forest ecosystems due to difficulty in accounting for C retention of different tissues</w:t>
-      </w:r>
-      <w:r>
-        <w:t xml:space="preserve"> </w:t>
-      </w:r>
-      <w:r>
-        <w:t xml:space="preserve">(Litton et al. 2007)</w:t>
-      </w:r>
-      <w:r>
-        <w:t xml:space="preserve">. This partial accounting of C likely inhibits the ability of many studies to precisely test the coordination between canopy A and growth. The advantage of the WTC approach is the ability to compare cumulative whole tree C fluxes to absolute biomass production over long time periods. Here, we show empirically measured aboveground tree C uptake (F</w:t>
-      </w:r>
-      <w:r>
-        <w:rPr>
-          <w:vertAlign w:val="subscript"/>
-        </w:rPr>
-        <w:t xml:space="preserve">c</w:t>
-      </w:r>
-      <w:r>
-        <w:t xml:space="preserve">) was strongly correlated to tree biomass production across a 2.5 fold size range in</w:t>
-      </w:r>
-      <w:r>
-        <w:t xml:space="preserve"> </w:t>
-      </w:r>
-      <w:r>
-        <w:rPr>
-          <w:i/>
-        </w:rPr>
-        <w:t xml:space="preserve">Eucalyptus</w:t>
-      </w:r>
-      <w:r>
-        <w:t xml:space="preserve"> </w:t>
-      </w:r>
-      <w:r>
-        <w:t xml:space="preserve">trees.</w:t>
-      </w:r>
-    </w:p>
-    <w:p>
-      <w:pPr>
-        <w:pStyle w:val="Heading2"/>
-      </w:pPr>
-      <w:bookmarkStart w:id="47" w:name="responses-of-biomass-partitioning-and-c-allocation-to-climate-change"/>
-      <w:bookmarkEnd w:id="47"/>
-      <w:r>
-        <w:t xml:space="preserve">Responses of biomass partitioning and C allocation to climate change</w:t>
-      </w:r>
-    </w:p>
-    <w:p>
-      <w:r>
-        <w:t xml:space="preserve">We first used final harvest biomass to determine patterns of biomass partitioning to leaves, stems and roots. We then combined cumulative tree C fluxes with tissue biomass production and turnover to measure C allocation to stems, leaves and TBCA, via mass balance. This approach allowed us to evaluate the impacts of climate change treatments on tree growth through potential shifts in tissue biomass production or C allocation. This is because there are many possible fates for C assimilates beyond just the production of plant biomass</w:t>
-      </w:r>
-      <w:r>
-        <w:t xml:space="preserve"> </w:t>
-      </w:r>
-      <w:r>
-        <w:t xml:space="preserve">(K</w:t>
-      </w:r>
-      <w:r>
-        <w:t xml:space="preserve">ö</w:t>
-      </w:r>
-      <w:r>
-        <w:t xml:space="preserve">rner et al. 2005)</w:t>
-      </w:r>
-      <w:r>
-        <w:t xml:space="preserve">. Changes in C allocation encompass effects of tissue turnover, the storage and use of carbohydrates and root exudation to stimulate microbial activity, with each representing significant tree or ecosystem responses to environmental change. Thus, patterns in biomass partitioning and C allocation may not be consistent with respect to the tissue in question, which contributes to the current uncertainty in modelling tree growth responses to interacting climate change factors.</w:t>
-      </w:r>
-    </w:p>
-    <w:p>
-      <w:r>
-        <w:br w:type="textWrapping"/>
-      </w:r>
-      <w:r>
-        <w:t xml:space="preserve">We found that stem C mass was reduced in eC</w:t>
-      </w:r>
-      <w:r>
-        <w:rPr>
-          <w:vertAlign w:val="subscript"/>
-        </w:rPr>
-        <w:t xml:space="preserve">a</w:t>
-      </w:r>
-      <w:r>
-        <w:t xml:space="preserve"> </w:t>
-      </w:r>
-      <w:r>
-        <w:t xml:space="preserve">treatments. Opposite responses of stem growth under eC</w:t>
-      </w:r>
-      <w:r>
-        <w:rPr>
-          <w:vertAlign w:val="subscript"/>
-        </w:rPr>
-        <w:t xml:space="preserve">a</w:t>
-      </w:r>
-      <w:r>
-        <w:t xml:space="preserve"> </w:t>
-      </w:r>
-      <w:r>
-        <w:t xml:space="preserve">have been found across different forested FACE experiments, including no effect in a mixed deciduous forest at WEB-FACE</w:t>
-      </w:r>
-      <w:r>
-        <w:t xml:space="preserve"> </w:t>
-      </w:r>
-      <w:r>
-        <w:t xml:space="preserve">(K</w:t>
-      </w:r>
-      <w:r>
-        <w:t xml:space="preserve">ö</w:t>
-      </w:r>
-      <w:r>
-        <w:t xml:space="preserve">rner et al. 2005)</w:t>
-      </w:r>
-      <w:r>
-        <w:t xml:space="preserve"> </w:t>
-      </w:r>
-      <w:r>
-        <w:t xml:space="preserve">and a positive enhancement in a loblolly pine forest at duke FACE</w:t>
-      </w:r>
-      <w:r>
-        <w:t xml:space="preserve"> </w:t>
-      </w:r>
-      <w:r>
-        <w:t xml:space="preserve">(DeLucia et al. 2005)</w:t>
-      </w:r>
-      <w:r>
-        <w:t xml:space="preserve">. It is possible that observed patterns in stem C mass were related to allometric trajectories as a function of plant size</w:t>
-      </w:r>
-      <w:r>
-        <w:t xml:space="preserve"> </w:t>
-      </w:r>
-      <w:r>
-        <w:t xml:space="preserve">(Tjoelker et al. 1998, M</w:t>
-      </w:r>
-      <w:r>
-        <w:t xml:space="preserve">ü</w:t>
-      </w:r>
-      <w:r>
-        <w:t xml:space="preserve">ller et al. 2000)</w:t>
-      </w:r>
-      <w:r>
-        <w:t xml:space="preserve"> </w:t>
-      </w:r>
-      <w:r>
-        <w:t xml:space="preserve">more than direct effects of eC</w:t>
-      </w:r>
-      <w:r>
-        <w:rPr>
-          <w:vertAlign w:val="subscript"/>
-        </w:rPr>
-        <w:t xml:space="preserve">a</w:t>
-      </w:r>
-      <w:r>
-        <w:t xml:space="preserve"> </w:t>
-      </w:r>
-      <w:r>
-        <w:t xml:space="preserve">on stem biomass production. Stem mass fractions (SMF) were found to increase with total plant size and were marginally reduced in eC</w:t>
-      </w:r>
-      <w:r>
-        <w:rPr>
-          <w:vertAlign w:val="subscript"/>
-        </w:rPr>
-        <w:t xml:space="preserve">a</w:t>
-      </w:r>
-      <w:r>
-        <w:t xml:space="preserve"> </w:t>
-      </w:r>
-      <w:r>
-        <w:t xml:space="preserve">treatments. Carbon allocation to stems was unaffected in eC</w:t>
-      </w:r>
-      <w:r>
-        <w:rPr>
-          <w:vertAlign w:val="subscript"/>
-        </w:rPr>
-        <w:t xml:space="preserve">a</w:t>
-      </w:r>
-      <w:r>
-        <w:t xml:space="preserve"> </w:t>
-      </w:r>
-      <w:r>
-        <w:t xml:space="preserve">treatments, however, inferring that patterns in SMF were a consequence of size-dependent relationships between larger aC</w:t>
-      </w:r>
-      <w:r>
-        <w:rPr>
-          <w:vertAlign w:val="subscript"/>
-        </w:rPr>
-        <w:t xml:space="preserve">a</w:t>
-      </w:r>
-      <w:r>
-        <w:t xml:space="preserve"> </w:t>
-      </w:r>
-      <w:r>
-        <w:t xml:space="preserve">trees compared to smaller eC</w:t>
-      </w:r>
-      <w:r>
-        <w:rPr>
-          <w:vertAlign w:val="subscript"/>
-        </w:rPr>
-        <w:t xml:space="preserve">a</w:t>
-      </w:r>
-      <w:r>
-        <w:t xml:space="preserve"> </w:t>
-      </w:r>
-      <w:r>
-        <w:t xml:space="preserve">trees. Trees in this experiment followed commonly observed developmental patterns in biomass partitioning, with increases in SMF and decreases in LMF as tree became larger</w:t>
-      </w:r>
-      <w:r>
-        <w:t xml:space="preserve"> </w:t>
-      </w:r>
-      <w:r>
-        <w:t xml:space="preserve">(Poorter et al. 2015)</w:t>
-      </w:r>
-      <w:r>
-        <w:t xml:space="preserve">. Thus, it is likely that eC</w:t>
-      </w:r>
-      <w:r>
-        <w:rPr>
-          <w:vertAlign w:val="subscript"/>
-        </w:rPr>
-        <w:t xml:space="preserve">a</w:t>
-      </w:r>
-      <w:r>
-        <w:t xml:space="preserve"> </w:t>
-      </w:r>
-      <w:r>
-        <w:t xml:space="preserve">treatments negatively affected other tree processes which first decreased overall tree size.</w:t>
-      </w:r>
-    </w:p>
-    <w:p>
-      <w:r>
-        <w:br w:type="textWrapping"/>
-      </w:r>
-      <w:r>
-        <w:t xml:space="preserve">Contrary to expectation, we found that both LMF and C allocation to leaves increased in eC</w:t>
-      </w:r>
-      <w:r>
-        <w:rPr>
-          <w:vertAlign w:val="subscript"/>
-        </w:rPr>
-        <w:t xml:space="preserve">a</w:t>
-      </w:r>
-      <w:r>
-        <w:t xml:space="preserve"> </w:t>
-      </w:r>
-      <w:r>
-        <w:t xml:space="preserve">treatments independent of tree size effects. As leaf production and turnover were not subsequently affected in the smaller eC</w:t>
-      </w:r>
-      <w:r>
-        <w:rPr>
-          <w:vertAlign w:val="subscript"/>
-        </w:rPr>
-        <w:t xml:space="preserve">a</w:t>
-      </w:r>
-      <w:r>
-        <w:t xml:space="preserve"> </w:t>
-      </w:r>
-      <w:r>
-        <w:t xml:space="preserve">trees, it is likely that changes in other physiological processes were necessary to explain observed increases leaf C allocation. Previously reported increases in leaf respiration under eC</w:t>
-      </w:r>
-      <w:r>
-        <w:rPr>
-          <w:vertAlign w:val="subscript"/>
-        </w:rPr>
-        <w:t xml:space="preserve">a</w:t>
-      </w:r>
-      <w:r>
-        <w:t xml:space="preserve"> </w:t>
-      </w:r>
-      <w:r>
-        <w:t xml:space="preserve">treatments</w:t>
-      </w:r>
-      <w:r>
-        <w:t xml:space="preserve"> </w:t>
-      </w:r>
-      <w:r>
-        <w:t xml:space="preserve">(Crous et al. 2012)</w:t>
-      </w:r>
-      <w:r>
-        <w:t xml:space="preserve"> </w:t>
-      </w:r>
-      <w:r>
-        <w:t xml:space="preserve">are intrinsically included in the measurement of F</w:t>
-      </w:r>
-      <w:r>
-        <w:rPr>
-          <w:vertAlign w:val="subscript"/>
-        </w:rPr>
-        <w:t xml:space="preserve">c</w:t>
-      </w:r>
-      <w:r>
-        <w:t xml:space="preserve">, thus observed increases in leaf C allocation in terms of leaf biomass production are independent of shifts in respiration. Decreases in SLA were detected in WTC trees under eC</w:t>
-      </w:r>
-      <w:r>
-        <w:rPr>
-          <w:vertAlign w:val="subscript"/>
-        </w:rPr>
-        <w:t xml:space="preserve">a</w:t>
-      </w:r>
-      <w:r>
-        <w:t xml:space="preserve"> </w:t>
-      </w:r>
-      <w:r>
-        <w:t xml:space="preserve">treatments, which is often found across eC</w:t>
-      </w:r>
-      <w:r>
-        <w:rPr>
-          <w:vertAlign w:val="subscript"/>
-        </w:rPr>
-        <w:t xml:space="preserve">a</w:t>
-      </w:r>
-      <w:r>
-        <w:t xml:space="preserve"> </w:t>
-      </w:r>
-      <w:r>
-        <w:t xml:space="preserve">enrichment studies</w:t>
-      </w:r>
-      <w:r>
-        <w:t xml:space="preserve"> </w:t>
-      </w:r>
-      <w:r>
-        <w:t xml:space="preserve">(</w:t>
-      </w:r>
-      <w:r>
-        <w:rPr>
-          <w:b/>
-        </w:rPr>
-        <w:t xml:space="preserve">???</w:t>
-      </w:r>
-      <w:r>
-        <w:t xml:space="preserve">,</w:t>
-      </w:r>
-      <w:r>
-        <w:t xml:space="preserve"> </w:t>
-      </w:r>
-      <w:r>
-        <w:rPr>
-          <w:b/>
-        </w:rPr>
-        <w:t xml:space="preserve">???</w:t>
-      </w:r>
-      <w:r>
-        <w:t xml:space="preserve">,</w:t>
-      </w:r>
-      <w:r>
-        <w:t xml:space="preserve"> </w:t>
-      </w:r>
-      <w:r>
-        <w:rPr>
-          <w:b/>
-        </w:rPr>
-        <w:t xml:space="preserve">???</w:t>
-      </w:r>
-      <w:r>
-        <w:t xml:space="preserve">)</w:t>
-      </w:r>
-      <w:r>
-        <w:t xml:space="preserve">. Concentrations of leaf non-structural carbohydrates (TNC) often increase under eC</w:t>
-      </w:r>
-      <w:r>
-        <w:rPr>
-          <w:vertAlign w:val="subscript"/>
-        </w:rPr>
-        <w:t xml:space="preserve">a</w:t>
-      </w:r>
-      <w:r>
-        <w:t xml:space="preserve"> </w:t>
-      </w:r>
-      <w:r>
-        <w:t xml:space="preserve">(Roden and Ball 1996, Picon et al. 1997, Poorter et al. 1997, Loewe et al. 2000, Walter et al. 2005)</w:t>
-      </w:r>
-      <w:r>
-        <w:t xml:space="preserve"> </w:t>
-      </w:r>
-      <w:r>
-        <w:t xml:space="preserve">and are often associated with subsequent decreases in SLA in trees</w:t>
-      </w:r>
-      <w:r>
-        <w:t xml:space="preserve"> </w:t>
-      </w:r>
-      <w:r>
-        <w:t xml:space="preserve">(K</w:t>
-      </w:r>
-      <w:r>
-        <w:t xml:space="preserve">ö</w:t>
-      </w:r>
-      <w:r>
-        <w:t xml:space="preserve">rner et al. 2005,</w:t>
-      </w:r>
-      <w:r>
-        <w:t xml:space="preserve"> </w:t>
-      </w:r>
-      <w:r>
-        <w:rPr>
-          <w:b/>
-        </w:rPr>
-        <w:t xml:space="preserve">???</w:t>
-      </w:r>
-      <w:r>
-        <w:t xml:space="preserve">)</w:t>
-      </w:r>
-      <w:r>
-        <w:t xml:space="preserve">. Here, increased C allocation to leaves may have resulted in increased leaf TNC to fulfill increased canopy respiratory demands or meet sink demands of other tissues. Taken together, results for aboveground tissues highlight the importance of separating impacts on measured biomass from those of total C allocation associated with growth when evaluating tree responses to climate change.</w:t>
-      </w:r>
-    </w:p>
-    <w:p>
-      <w:pPr>
-        <w:pStyle w:val="Heading2"/>
-      </w:pPr>
-      <w:bookmarkStart w:id="48" w:name="tbca-response-to-climate-change-in-a-single-tree-ecosystem"/>
+        <w:t xml:space="preserve">De Kauwe</w:t>
+      </w:r>
+      <w:r>
+        <w:t xml:space="preserve"> </w:t>
+      </w:r>
+      <w:r>
+        <w:t xml:space="preserve">et al. 2014)</w:t>
+      </w:r>
+      <w:r>
+        <w:t xml:space="preserve">. Continuing to apply novel approaches to better evaluate TBCA and empirically measure whole tree C fluxes, such as the WTC experiment, are the way forward in addressing questions regarding the fate of assimilated C under global climate change.</w:t>
+      </w:r>
+    </w:p>
+    <w:p>
+      <w:pPr>
+        <w:pStyle w:val="Heading1"/>
+      </w:pPr>
+      <w:bookmarkStart w:id="48" w:name="list-of-tables"/>
       <w:bookmarkEnd w:id="48"/>
-      <w:r>
-        <w:t xml:space="preserve">TBCA response to climate change in a single-tree ecosystem</w:t>
-      </w:r>
-    </w:p>
-    <w:p>
-      <w:r>
-        <w:t xml:space="preserve">Despite increased attention to the effects of climate change on belowground processes, the difficulty in measuring TBCA currently hinders our ability to make well-founded empirical conclusions. One of our specific objectives was to use a novel method to calculate TBCA to test the hypothesis that TBCA was enhanced in eC</w:t>
-      </w:r>
-      <w:r>
-        <w:rPr>
-          <w:vertAlign w:val="subscript"/>
-        </w:rPr>
-        <w:t xml:space="preserve">a</w:t>
-      </w:r>
-      <w:r>
-        <w:t xml:space="preserve"> </w:t>
-      </w:r>
-      <w:r>
-        <w:t xml:space="preserve">treatments and then to evaluate potential shifts in TBCA across shorter times scales. For example, changes in TBCA to eC</w:t>
-      </w:r>
-      <w:r>
-        <w:rPr>
-          <w:vertAlign w:val="subscript"/>
-        </w:rPr>
-        <w:t xml:space="preserve">a</w:t>
-      </w:r>
-      <w:r>
-        <w:t xml:space="preserve"> </w:t>
-      </w:r>
-      <w:r>
-        <w:t xml:space="preserve">or drought could occur as sustained or pulsed responses through time. Enhancement of TBCA has been reported across forested FACE experiments</w:t>
-      </w:r>
-      <w:r>
-        <w:t xml:space="preserve"> </w:t>
-      </w:r>
-      <w:r>
-        <w:t xml:space="preserve">(Palmroth et al. 2006)</w:t>
-      </w:r>
-      <w:r>
-        <w:t xml:space="preserve"> </w:t>
-      </w:r>
-      <w:r>
-        <w:t xml:space="preserve">but the single-tree ecosystem design of the WTC allowed us to evaluate the effects of climate change factors without the inherent environmental complexity of a forest community. The unique design of the WTC allowed us to track TBCA as a cumulative total and across daily time steps, both of which can be used to validate and constrain models where C allocation is represented.</w:t>
-      </w:r>
-    </w:p>
-    <w:p>
-      <w:r>
-        <w:br w:type="textWrapping"/>
-      </w:r>
-      <w:r>
-        <w:t xml:space="preserve">With high resolution flux data and reliable estimates of aboveground dry mass production we show that TBCA was not affected by eC</w:t>
-      </w:r>
-      <w:r>
-        <w:rPr>
-          <w:vertAlign w:val="subscript"/>
-        </w:rPr>
-        <w:t xml:space="preserve">a</w:t>
-      </w:r>
-      <w:r>
-        <w:t xml:space="preserve"> </w:t>
-      </w:r>
-      <w:r>
-        <w:t xml:space="preserve">or drought treatments over the final eleven months of the experiment. Contrary to expectation, we detected minimal effects of eC</w:t>
-      </w:r>
-      <w:r>
-        <w:rPr>
-          <w:vertAlign w:val="subscript"/>
-        </w:rPr>
-        <w:t xml:space="preserve">a</w:t>
-      </w:r>
-      <w:r>
-        <w:t xml:space="preserve"> </w:t>
-      </w:r>
-      <w:r>
-        <w:t xml:space="preserve">or drought treatments on root biomass partitioning, although it was not possible to differentiate fine and coarse roots production and turnover. Although these findings disagree with TBCA results from forested FACE experiments</w:t>
-      </w:r>
-      <w:r>
-        <w:t xml:space="preserve"> </w:t>
-      </w:r>
-      <w:r>
-        <w:t xml:space="preserve">(see Palmroth et al. 2006)</w:t>
-      </w:r>
-      <w:r>
-        <w:t xml:space="preserve">, comparisons between single-tree studies with evidence from forest ecosystem experiments should be made with caution. Nevertheless, we show that TBCA in</w:t>
-      </w:r>
-      <w:r>
-        <w:t xml:space="preserve"> </w:t>
-      </w:r>
-      <w:r>
-        <w:rPr>
-          <w:i/>
-        </w:rPr>
-        <w:t xml:space="preserve">Eucalyptus</w:t>
-      </w:r>
-      <w:r>
-        <w:t xml:space="preserve"> </w:t>
-      </w:r>
-      <w:r>
-        <w:t xml:space="preserve">trees may be less sensitive to climate change factors than expected over a ~1 year period. However, a lack of cumulative change in TBCA does not infer that belowground processes were not affected by either treatment. In trees under drought stress, TBCA might increase with higher allocation to root systems to alleviate water stress</w:t>
-      </w:r>
-      <w:r>
-        <w:t xml:space="preserve"> </w:t>
-      </w:r>
-      <w:r>
-        <w:t xml:space="preserve">(Poorter et al. 2012)</w:t>
-      </w:r>
-      <w:r>
-        <w:t xml:space="preserve">, which could by offset increased root mortality and turnover</w:t>
-      </w:r>
-      <w:r>
-        <w:t xml:space="preserve"> </w:t>
-      </w:r>
-      <w:r>
-        <w:t xml:space="preserve">(Marshall 1986, Meier and Leuschner 2008)</w:t>
-      </w:r>
-      <w:r>
-        <w:t xml:space="preserve">, reduced root exudation</w:t>
-      </w:r>
-      <w:r>
-        <w:t xml:space="preserve"> </w:t>
-      </w:r>
-      <w:r>
-        <w:t xml:space="preserve">(Iversen and Norby 2014)</w:t>
-      </w:r>
-      <w:r>
-        <w:t xml:space="preserve"> </w:t>
-      </w:r>
-      <w:r>
-        <w:t xml:space="preserve">or reduced C demand via decreases in root respiration rates</w:t>
-      </w:r>
-      <w:r>
-        <w:t xml:space="preserve"> </w:t>
-      </w:r>
-      <w:r>
-        <w:t xml:space="preserve">(Burton et al. 1998)</w:t>
-      </w:r>
-      <w:r>
-        <w:t xml:space="preserve">. Alternatively, the lack of belowground competition for soil mineral resources in this single tree ecosystem might have delayed enhancement of TBCA to eC</w:t>
-      </w:r>
-      <w:r>
-        <w:rPr>
-          <w:vertAlign w:val="subscript"/>
-        </w:rPr>
-        <w:t xml:space="preserve">a</w:t>
-      </w:r>
-      <w:r>
-        <w:t xml:space="preserve"> </w:t>
-      </w:r>
-      <w:r>
-        <w:t xml:space="preserve">treatments, such as increased root production and exudation.</w:t>
-      </w:r>
-    </w:p>
-    <w:p>
-      <w:r>
-        <w:br w:type="textWrapping"/>
-      </w:r>
-      <w:r>
-        <w:t xml:space="preserve">With estimations of daily aboveground C mass accrual and measured cumulative whole tree C uptake we were able to uniquely track dynamic short term effects of eC</w:t>
-      </w:r>
-      <w:r>
-        <w:rPr>
-          <w:vertAlign w:val="subscript"/>
-        </w:rPr>
-        <w:t xml:space="preserve">a</w:t>
-      </w:r>
-      <w:r>
-        <w:t xml:space="preserve"> </w:t>
-      </w:r>
-      <w:r>
-        <w:t xml:space="preserve">or drought on TBCA. Across daily time steps, we observed a relatively stable fraction of total tree C flux distributed to TBCA over a period of eleven months. The ability to calculate TBCA as a simple residual between measured aboveground processes gives us reliable estimates of the absolute amount of C distributed belowground each day, which appears to be insensitive to sustained exposure to eC</w:t>
-      </w:r>
-      <w:r>
-        <w:rPr>
-          <w:vertAlign w:val="subscript"/>
-        </w:rPr>
-        <w:t xml:space="preserve">a</w:t>
-      </w:r>
-      <w:r>
-        <w:t xml:space="preserve"> </w:t>
-      </w:r>
-      <w:r>
-        <w:t xml:space="preserve">and a four month drought. Similar to Palmroth et al.</w:t>
-      </w:r>
-      <w:r>
-        <w:t xml:space="preserve"> </w:t>
-      </w:r>
-      <w:r>
-        <w:t xml:space="preserve">(2006)</w:t>
-      </w:r>
-      <w:r>
-        <w:t xml:space="preserve"> </w:t>
-      </w:r>
-      <w:r>
-        <w:t xml:space="preserve">we cannot quantify allocation to specific belowground pools, but our approach with the WTC design does not have to make assumptions about C residence time in any tissue or soil component. As a result, the lack of a cumulative response of TBCA raises questions about the regularity of belowground responses to climate change factors often reported. Our results confirm the need for more reliable estimates of TBCA in future studies, which are crucial for predicting forest responses to climate change.</w:t>
-      </w:r>
-    </w:p>
-    <w:p>
-      <w:pPr>
-        <w:pStyle w:val="Heading2"/>
-      </w:pPr>
-      <w:bookmarkStart w:id="49" w:name="conclusions"/>
-      <w:bookmarkEnd w:id="49"/>
-      <w:r>
-        <w:t xml:space="preserve">Conclusions</w:t>
-      </w:r>
-    </w:p>
-    <w:p>
-      <w:r>
-        <w:t xml:space="preserve">Here we use novel aspects of the WTC experimental facility to show that whole tree C flux and tree growth were highly correlated, while patterns in biomass partitioning alone were insufficient to explain eC</w:t>
-      </w:r>
-      <w:r>
-        <w:rPr>
-          <w:vertAlign w:val="subscript"/>
-        </w:rPr>
-        <w:t xml:space="preserve">a</w:t>
-      </w:r>
-      <w:r>
-        <w:t xml:space="preserve"> </w:t>
-      </w:r>
-      <w:r>
-        <w:t xml:space="preserve">effects on tree growth. With individual</w:t>
-      </w:r>
-      <w:r>
-        <w:t xml:space="preserve"> </w:t>
-      </w:r>
-      <w:r>
-        <w:rPr>
-          <w:i/>
-        </w:rPr>
-        <w:t xml:space="preserve">Eucalyptus saligna</w:t>
-      </w:r>
-      <w:r>
-        <w:t xml:space="preserve"> </w:t>
-      </w:r>
-      <w:r>
-        <w:t xml:space="preserve">trees we show different responses of above and belowground C allocation to eC</w:t>
-      </w:r>
-      <w:r>
-        <w:rPr>
-          <w:vertAlign w:val="subscript"/>
-        </w:rPr>
-        <w:t xml:space="preserve">a</w:t>
-      </w:r>
-      <w:r>
-        <w:t xml:space="preserve"> </w:t>
-      </w:r>
-      <w:r>
-        <w:t xml:space="preserve">treatments, which has important implications for how C allocation should be represented in process-based forest models. As empirical measurements of belowground processes are still difficult to obtain, models may have to assume that responses of aboveground tissues to global change represent those of belowground tissues</w:t>
-      </w:r>
-      <w:r>
-        <w:t xml:space="preserve"> </w:t>
-      </w:r>
-      <w:r>
-        <w:t xml:space="preserve">(Giardina et al. 2005)</w:t>
-      </w:r>
-      <w:r>
-        <w:t xml:space="preserve">. As a result, continued empirical measurements to define C allocation patterns constrained by functional relationships with biomass production are needed to reduce uncertainty and improve model predictions</w:t>
-      </w:r>
-      <w:r>
-        <w:t xml:space="preserve"> </w:t>
-      </w:r>
-      <w:r>
-        <w:t xml:space="preserve">(</w:t>
-      </w:r>
-      <w:r>
-        <w:t xml:space="preserve">De Kauwe</w:t>
-      </w:r>
-      <w:r>
-        <w:t xml:space="preserve"> </w:t>
-      </w:r>
-      <w:r>
-        <w:t xml:space="preserve">et al. 2014)</w:t>
-      </w:r>
-      <w:r>
-        <w:t xml:space="preserve">. Continuing to apply novel approaches to better evaluate TBCA and empirically measure whole tree C fluxes, such as the WTC experiment, are the way forward in addressing questions regarding the fate of assimilated C under global climate change.</w:t>
-      </w:r>
-    </w:p>
-    <w:p>
-      <w:pPr>
-        <w:pStyle w:val="Heading1"/>
-      </w:pPr>
-      <w:bookmarkStart w:id="50" w:name="list-of-tables"/>
-      <w:bookmarkEnd w:id="50"/>
       <w:r>
         <w:t xml:space="preserve">List of Tables</w:t>
       </w:r>
@@ -6750,8 +6622,8 @@
       <w:pPr>
         <w:pStyle w:val="Heading1"/>
       </w:pPr>
-      <w:bookmarkStart w:id="51" w:name="list-of-figures"/>
-      <w:bookmarkEnd w:id="51"/>
+      <w:bookmarkStart w:id="49" w:name="list-of-figures"/>
+      <w:bookmarkEnd w:id="49"/>
       <w:r>
         <w:t xml:space="preserve">List of Figures</w:t>
       </w:r>
@@ -7211,8 +7083,8 @@
       <w:pPr>
         <w:pStyle w:val="Heading1"/>
       </w:pPr>
-      <w:bookmarkStart w:id="52" w:name="tables"/>
-      <w:bookmarkEnd w:id="52"/>
+      <w:bookmarkStart w:id="50" w:name="tables"/>
+      <w:bookmarkEnd w:id="50"/>
       <w:r>
         <w:t xml:space="preserve">Tables</w:t>
       </w:r>
@@ -8231,10 +8103,66 @@
       <w:pPr>
         <w:pStyle w:val="Heading1"/>
       </w:pPr>
-      <w:bookmarkStart w:id="53" w:name="figures"/>
-      <w:bookmarkEnd w:id="53"/>
+      <w:bookmarkStart w:id="51" w:name="figures"/>
+      <w:bookmarkEnd w:id="51"/>
       <w:r>
         <w:t xml:space="preserve">Figures</w:t>
+      </w:r>
+    </w:p>
+    <w:p>
+      <w:r>
+        <w:drawing>
+          <wp:inline>
+            <wp:extent cx="5440680" cy="4082867"/>
+            <wp:effectExtent b="0" l="0" r="0" t="0"/>
+            <wp:docPr descr="" id="1" name="Picture"/>
+            <a:graphic>
+              <a:graphicData uri="http://schemas.openxmlformats.org/drawingml/2006/picture">
+                <pic:pic>
+                  <pic:nvPicPr>
+                    <pic:cNvPr descr="wtc1_manuscript_files/figure-docx/concept-1.png" id="0" name="Picture"/>
+                    <pic:cNvPicPr>
+                      <a:picLocks noChangeArrowheads="1" noChangeAspect="1"/>
+                    </pic:cNvPicPr>
+                  </pic:nvPicPr>
+                  <pic:blipFill>
+                    <a:blip r:embed="rId52"/>
+                    <a:stretch>
+                      <a:fillRect/>
+                    </a:stretch>
+                  </pic:blipFill>
+                  <pic:spPr bwMode="auto">
+                    <a:xfrm>
+                      <a:off x="0" y="0"/>
+                      <a:ext cx="5440680" cy="4082867"/>
+                    </a:xfrm>
+                    <a:prstGeom prst="rect">
+                      <a:avLst/>
+                    </a:prstGeom>
+                    <a:noFill/>
+                    <a:ln w="9525">
+                      <a:noFill/>
+                      <a:headEnd/>
+                      <a:tailEnd/>
+                    </a:ln>
+                  </pic:spPr>
+                </pic:pic>
+              </a:graphicData>
+            </a:graphic>
+          </wp:inline>
+        </w:drawing>
+      </w:r>
+      <w:r>
+        <w:br w:type="textWrapping"/>
+      </w:r>
+      <w:r>
+        <w:rPr>
+          <w:b/>
+        </w:rPr>
+        <w:t xml:space="preserve">Figure 1</w:t>
+      </w:r>
+      <w:r>
+        <w:t xml:space="preserve">.</w:t>
       </w:r>
     </w:p>
     <w:p>
@@ -8249,6 +8177,62 @@
                 <pic:pic>
                   <pic:nvPicPr>
                     <pic:cNvPr descr="wtc1_manuscript_files/figure-docx/fluxmass-1.png" id="0" name="Picture"/>
+                    <pic:cNvPicPr>
+                      <a:picLocks noChangeArrowheads="1" noChangeAspect="1"/>
+                    </pic:cNvPicPr>
+                  </pic:nvPicPr>
+                  <pic:blipFill>
+                    <a:blip r:embed="rId53"/>
+                    <a:stretch>
+                      <a:fillRect/>
+                    </a:stretch>
+                  </pic:blipFill>
+                  <pic:spPr bwMode="auto">
+                    <a:xfrm>
+                      <a:off x="0" y="0"/>
+                      <a:ext cx="5440680" cy="5440680"/>
+                    </a:xfrm>
+                    <a:prstGeom prst="rect">
+                      <a:avLst/>
+                    </a:prstGeom>
+                    <a:noFill/>
+                    <a:ln w="9525">
+                      <a:noFill/>
+                      <a:headEnd/>
+                      <a:tailEnd/>
+                    </a:ln>
+                  </pic:spPr>
+                </pic:pic>
+              </a:graphicData>
+            </a:graphic>
+          </wp:inline>
+        </w:drawing>
+      </w:r>
+      <w:r>
+        <w:br w:type="textWrapping"/>
+      </w:r>
+      <w:r>
+        <w:rPr>
+          <w:b/>
+        </w:rPr>
+        <w:t xml:space="preserve">Figure 2</w:t>
+      </w:r>
+      <w:r>
+        <w:t xml:space="preserve">.</w:t>
+      </w:r>
+    </w:p>
+    <w:p>
+      <w:r>
+        <w:drawing>
+          <wp:inline>
+            <wp:extent cx="5440680" cy="5440680"/>
+            <wp:effectExtent b="0" l="0" r="0" t="0"/>
+            <wp:docPr descr="" id="1" name="Picture"/>
+            <a:graphic>
+              <a:graphicData uri="http://schemas.openxmlformats.org/drawingml/2006/picture">
+                <pic:pic>
+                  <pic:nvPicPr>
+                    <pic:cNvPr descr="wtc1_manuscript_files/figure-docx/leafarea-1.png" id="0" name="Picture"/>
                     <pic:cNvPicPr>
                       <a:picLocks noChangeArrowheads="1" noChangeAspect="1"/>
                     </pic:cNvPicPr>
@@ -8287,7 +8271,7 @@
         <w:rPr>
           <w:b/>
         </w:rPr>
-        <w:t xml:space="preserve">Figure 1</w:t>
+        <w:t xml:space="preserve">Figure 3</w:t>
       </w:r>
       <w:r>
         <w:t xml:space="preserve">.</w:t>
@@ -8304,7 +8288,7 @@
               <a:graphicData uri="http://schemas.openxmlformats.org/drawingml/2006/picture">
                 <pic:pic>
                   <pic:nvPicPr>
-                    <pic:cNvPr descr="wtc1_manuscript_files/figure-docx/leafarea-1.png" id="0" name="Picture"/>
+                    <pic:cNvPr descr="wtc1_manuscript_files/figure-docx/fluxla-1.png" id="0" name="Picture"/>
                     <pic:cNvPicPr>
                       <a:picLocks noChangeArrowheads="1" noChangeAspect="1"/>
                     </pic:cNvPicPr>
@@ -8343,7 +8327,7 @@
         <w:rPr>
           <w:b/>
         </w:rPr>
-        <w:t xml:space="preserve">Figure 2</w:t>
+        <w:t xml:space="preserve">Figure 4</w:t>
       </w:r>
       <w:r>
         <w:t xml:space="preserve">.</w:t>
@@ -8360,7 +8344,7 @@
               <a:graphicData uri="http://schemas.openxmlformats.org/drawingml/2006/picture">
                 <pic:pic>
                   <pic:nvPicPr>
-                    <pic:cNvPr descr="wtc1_manuscript_files/figure-docx/fluxla-1.png" id="0" name="Picture"/>
+                    <pic:cNvPr descr="wtc1_manuscript_files/figure-docx/c_allocation-1.png" id="0" name="Picture"/>
                     <pic:cNvPicPr>
                       <a:picLocks noChangeArrowheads="1" noChangeAspect="1"/>
                     </pic:cNvPicPr>
@@ -8399,7 +8383,63 @@
         <w:rPr>
           <w:b/>
         </w:rPr>
-        <w:t xml:space="preserve">Figure 3</w:t>
+        <w:t xml:space="preserve">Figure 5</w:t>
+      </w:r>
+      <w:r>
+        <w:t xml:space="preserve">.</w:t>
+      </w:r>
+    </w:p>
+    <w:p>
+      <w:r>
+        <w:drawing>
+          <wp:inline>
+            <wp:extent cx="5440680" cy="7767783"/>
+            <wp:effectExtent b="0" l="0" r="0" t="0"/>
+            <wp:docPr descr="" id="1" name="Picture"/>
+            <a:graphic>
+              <a:graphicData uri="http://schemas.openxmlformats.org/drawingml/2006/picture">
+                <pic:pic>
+                  <pic:nvPicPr>
+                    <pic:cNvPr descr="wtc1_manuscript_files/figure-docx/c_cumulative-1.png" id="0" name="Picture"/>
+                    <pic:cNvPicPr>
+                      <a:picLocks noChangeArrowheads="1" noChangeAspect="1"/>
+                    </pic:cNvPicPr>
+                  </pic:nvPicPr>
+                  <pic:blipFill>
+                    <a:blip r:embed="rId57"/>
+                    <a:stretch>
+                      <a:fillRect/>
+                    </a:stretch>
+                  </pic:blipFill>
+                  <pic:spPr bwMode="auto">
+                    <a:xfrm>
+                      <a:off x="0" y="0"/>
+                      <a:ext cx="5440680" cy="7767783"/>
+                    </a:xfrm>
+                    <a:prstGeom prst="rect">
+                      <a:avLst/>
+                    </a:prstGeom>
+                    <a:noFill/>
+                    <a:ln w="9525">
+                      <a:noFill/>
+                      <a:headEnd/>
+                      <a:tailEnd/>
+                    </a:ln>
+                  </pic:spPr>
+                </pic:pic>
+              </a:graphicData>
+            </a:graphic>
+          </wp:inline>
+        </w:drawing>
+      </w:r>
+      <w:r>
+        <w:br w:type="textWrapping"/>
+      </w:r>
+      <w:r>
+        <w:rPr>
+          <w:b/>
+        </w:rPr>
+        <w:t xml:space="preserve">Figure 6</w:t>
       </w:r>
       <w:r>
         <w:t xml:space="preserve">.</w:t>
@@ -8416,13 +8456,13 @@
               <a:graphicData uri="http://schemas.openxmlformats.org/drawingml/2006/picture">
                 <pic:pic>
                   <pic:nvPicPr>
-                    <pic:cNvPr descr="wtc1_manuscript_files/figure-docx/c_allocation-1.png" id="0" name="Picture"/>
+                    <pic:cNvPr descr="wtc1_manuscript_files/figure-docx/belowbar-1.png" id="0" name="Picture"/>
                     <pic:cNvPicPr>
                       <a:picLocks noChangeArrowheads="1" noChangeAspect="1"/>
                     </pic:cNvPicPr>
                   </pic:nvPicPr>
                   <pic:blipFill>
-                    <a:blip r:embed="rId57"/>
+                    <a:blip r:embed="rId58"/>
                     <a:stretch>
                       <a:fillRect/>
                     </a:stretch>
@@ -8455,63 +8495,7 @@
         <w:rPr>
           <w:b/>
         </w:rPr>
-        <w:t xml:space="preserve">Figure 4</w:t>
-      </w:r>
-      <w:r>
-        <w:t xml:space="preserve">.</w:t>
-      </w:r>
-    </w:p>
-    <w:p>
-      <w:r>
-        <w:drawing>
-          <wp:inline>
-            <wp:extent cx="5440680" cy="7767783"/>
-            <wp:effectExtent b="0" l="0" r="0" t="0"/>
-            <wp:docPr descr="" id="1" name="Picture"/>
-            <a:graphic>
-              <a:graphicData uri="http://schemas.openxmlformats.org/drawingml/2006/picture">
-                <pic:pic>
-                  <pic:nvPicPr>
-                    <pic:cNvPr descr="wtc1_manuscript_files/figure-docx/c_cumulative-1.png" id="0" name="Picture"/>
-                    <pic:cNvPicPr>
-                      <a:picLocks noChangeArrowheads="1" noChangeAspect="1"/>
-                    </pic:cNvPicPr>
-                  </pic:nvPicPr>
-                  <pic:blipFill>
-                    <a:blip r:embed="rId58"/>
-                    <a:stretch>
-                      <a:fillRect/>
-                    </a:stretch>
-                  </pic:blipFill>
-                  <pic:spPr bwMode="auto">
-                    <a:xfrm>
-                      <a:off x="0" y="0"/>
-                      <a:ext cx="5440680" cy="7767783"/>
-                    </a:xfrm>
-                    <a:prstGeom prst="rect">
-                      <a:avLst/>
-                    </a:prstGeom>
-                    <a:noFill/>
-                    <a:ln w="9525">
-                      <a:noFill/>
-                      <a:headEnd/>
-                      <a:tailEnd/>
-                    </a:ln>
-                  </pic:spPr>
-                </pic:pic>
-              </a:graphicData>
-            </a:graphic>
-          </wp:inline>
-        </w:drawing>
-      </w:r>
-      <w:r>
-        <w:br w:type="textWrapping"/>
-      </w:r>
-      <w:r>
-        <w:rPr>
-          <w:b/>
-        </w:rPr>
-        <w:t xml:space="preserve">Figure 5</w:t>
+        <w:t xml:space="preserve">Figure 7</w:t>
       </w:r>
       <w:r>
         <w:t xml:space="preserve">.</w:t>
@@ -8528,7 +8512,7 @@
               <a:graphicData uri="http://schemas.openxmlformats.org/drawingml/2006/picture">
                 <pic:pic>
                   <pic:nvPicPr>
-                    <pic:cNvPr descr="wtc1_manuscript_files/figure-docx/belowbar-1.png" id="0" name="Picture"/>
+                    <pic:cNvPr descr="wtc1_manuscript_files/figure-docx/tbcaflux-1.png" id="0" name="Picture"/>
                     <pic:cNvPicPr>
                       <a:picLocks noChangeArrowheads="1" noChangeAspect="1"/>
                     </pic:cNvPicPr>
@@ -8567,10 +8551,20 @@
         <w:rPr>
           <w:b/>
         </w:rPr>
-        <w:t xml:space="preserve">Figure 6</w:t>
+        <w:t xml:space="preserve">Figure 8</w:t>
       </w:r>
       <w:r>
         <w:t xml:space="preserve">.</w:t>
+      </w:r>
+    </w:p>
+    <w:p>
+      <w:pPr>
+        <w:pStyle w:val="Heading1"/>
+      </w:pPr>
+      <w:bookmarkStart w:id="60" w:name="supporting-information"/>
+      <w:bookmarkEnd w:id="60"/>
+      <w:r>
+        <w:t xml:space="preserve">Supporting Information</w:t>
       </w:r>
     </w:p>
     <w:p>
@@ -8584,13 +8578,13 @@
               <a:graphicData uri="http://schemas.openxmlformats.org/drawingml/2006/picture">
                 <pic:pic>
                   <pic:nvPicPr>
-                    <pic:cNvPr descr="wtc1_manuscript_files/figure-docx/tbcaflux-1.png" id="0" name="Picture"/>
+                    <pic:cNvPr descr="wtc1_manuscript_files/figure-docx/rootshoot-1.png" id="0" name="Picture"/>
                     <pic:cNvPicPr>
                       <a:picLocks noChangeArrowheads="1" noChangeAspect="1"/>
                     </pic:cNvPicPr>
                   </pic:nvPicPr>
                   <pic:blipFill>
-                    <a:blip r:embed="rId60"/>
+                    <a:blip r:embed="rId61"/>
                     <a:stretch>
                       <a:fillRect/>
                     </a:stretch>
@@ -8623,72 +8617,6 @@
         <w:rPr>
           <w:b/>
         </w:rPr>
-        <w:t xml:space="preserve">Figure 7</w:t>
-      </w:r>
-      <w:r>
-        <w:t xml:space="preserve">.</w:t>
-      </w:r>
-    </w:p>
-    <w:p>
-      <w:pPr>
-        <w:pStyle w:val="Heading1"/>
-      </w:pPr>
-      <w:bookmarkStart w:id="61" w:name="supporting-information"/>
-      <w:bookmarkEnd w:id="61"/>
-      <w:r>
-        <w:t xml:space="preserve">Supporting Information</w:t>
-      </w:r>
-    </w:p>
-    <w:p>
-      <w:r>
-        <w:drawing>
-          <wp:inline>
-            <wp:extent cx="5440680" cy="5440680"/>
-            <wp:effectExtent b="0" l="0" r="0" t="0"/>
-            <wp:docPr descr="" id="1" name="Picture"/>
-            <a:graphic>
-              <a:graphicData uri="http://schemas.openxmlformats.org/drawingml/2006/picture">
-                <pic:pic>
-                  <pic:nvPicPr>
-                    <pic:cNvPr descr="wtc1_manuscript_files/figure-docx/rootshoot-1.png" id="0" name="Picture"/>
-                    <pic:cNvPicPr>
-                      <a:picLocks noChangeArrowheads="1" noChangeAspect="1"/>
-                    </pic:cNvPicPr>
-                  </pic:nvPicPr>
-                  <pic:blipFill>
-                    <a:blip r:embed="rId62"/>
-                    <a:stretch>
-                      <a:fillRect/>
-                    </a:stretch>
-                  </pic:blipFill>
-                  <pic:spPr bwMode="auto">
-                    <a:xfrm>
-                      <a:off x="0" y="0"/>
-                      <a:ext cx="5440680" cy="5440680"/>
-                    </a:xfrm>
-                    <a:prstGeom prst="rect">
-                      <a:avLst/>
-                    </a:prstGeom>
-                    <a:noFill/>
-                    <a:ln w="9525">
-                      <a:noFill/>
-                      <a:headEnd/>
-                      <a:tailEnd/>
-                    </a:ln>
-                  </pic:spPr>
-                </pic:pic>
-              </a:graphicData>
-            </a:graphic>
-          </wp:inline>
-        </w:drawing>
-      </w:r>
-      <w:r>
-        <w:br w:type="textWrapping"/>
-      </w:r>
-      <w:r>
-        <w:rPr>
-          <w:b/>
-        </w:rPr>
         <w:t xml:space="preserve">Figure S1</w:t>
       </w:r>
       <w:r>
@@ -8712,7 +8640,7 @@
                     </pic:cNvPicPr>
                   </pic:nvPicPr>
                   <pic:blipFill>
-                    <a:blip r:embed="rId63"/>
+                    <a:blip r:embed="rId62"/>
                     <a:stretch>
                       <a:fillRect/>
                     </a:stretch>
@@ -8755,8 +8683,8 @@
       <w:pPr>
         <w:pStyle w:val="Heading1"/>
       </w:pPr>
-      <w:bookmarkStart w:id="64" w:name="references"/>
-      <w:bookmarkEnd w:id="64"/>
+      <w:bookmarkStart w:id="63" w:name="references"/>
+      <w:bookmarkEnd w:id="63"/>
       <w:r>
         <w:t xml:space="preserve">References</w:t>
       </w:r>
@@ -8774,6 +8702,22 @@
         <w:pStyle w:val="Bibliography"/>
       </w:pPr>
       <w:r>
+        <w:t xml:space="preserve">Adair EC, Reich PB, Hobbie SE, Knops JMH (2009) Interactive effects of time, CO2, N, and diversity on total belowground carbon allocation and ecosystem carbon storage in a grassland community. Ecosystems 12:1037–1052.</w:t>
+      </w:r>
+    </w:p>
+    <w:p>
+      <w:pPr>
+        <w:pStyle w:val="Bibliography"/>
+      </w:pPr>
+      <w:r>
+        <w:t xml:space="preserve">Ainsworth EA, Long SP (2005) What have we learned from 15 years of free-air CO2 enrichment (FACE)? A meta-analytic review of the responses of photosynthesis, canopy properties and plant production to rising CO2. New Phytologist 165:351–372.</w:t>
+      </w:r>
+    </w:p>
+    <w:p>
+      <w:pPr>
+        <w:pStyle w:val="Bibliography"/>
+      </w:pPr>
+      <w:r>
         <w:t xml:space="preserve">Amthor JS (1994) Scaling CO2-photosynthesis relationships from the leaf to the canopy. Photosynthesis Research 39:321–350.</w:t>
       </w:r>
     </w:p>
@@ -8783,6 +8727,22 @@
       </w:pPr>
       <w:r>
         <w:t xml:space="preserve">Anderegg WRL (2012) Complex aspen forest carbon and root dynamics during drought. Climatic Change 111:983–991.</w:t>
+      </w:r>
+    </w:p>
+    <w:p>
+      <w:pPr>
+        <w:pStyle w:val="Bibliography"/>
+      </w:pPr>
+      <w:r>
+        <w:t xml:space="preserve">Atwell BJ, Henery ML, Rogers GS, Seneweera SP, Treadwell M, Conroy JP (2007) Canopy development and hydraulic function in Eucalyptus tereticornis grown in drought in CO2-enriched atmospheres. Functional Plant Biology 34:1137–1149.</w:t>
+      </w:r>
+    </w:p>
+    <w:p>
+      <w:pPr>
+        <w:pStyle w:val="Bibliography"/>
+      </w:pPr>
+      <w:r>
+        <w:t xml:space="preserve">Barron-Gafford G, Martens D, Grieve K, Biel K, Kudeyarov V, McLain JET, Lipson D, Murthy R (2005) Growth of Eastern Cottonwoods (Populus deltoides) in elevated [CO2] stimulates stand-level respiration and rhizodeposition of carbohydrates, accelerates soil nutrient depletion, yet stimulates above-and belowground biomass production. Global Change Biology 11:1220–1233.</w:t>
       </w:r>
     </w:p>
     <w:p>
@@ -8991,6 +8951,14 @@
         <w:pStyle w:val="Bibliography"/>
       </w:pPr>
       <w:r>
+        <w:t xml:space="preserve">Health J, Kerstiens G (1997) Effects of elevated CO 2 on leaf gas exchange in beech and oak at two levels of nutrient supply: consequences for sensitivity to drought in beech. Plant Cell and Environment 20:57–67.</w:t>
+      </w:r>
+    </w:p>
+    <w:p>
+      <w:pPr>
+        <w:pStyle w:val="Bibliography"/>
+      </w:pPr>
+      <w:r>
         <w:t xml:space="preserve">Iversen CM (2010) Digging deeper: fine-root responses to rising atmospheric CO2 concentration in forested ecosystems. New Phytologist 186:346–357.</w:t>
       </w:r>
     </w:p>
@@ -9240,7 +9208,7 @@
       <w:r>
         <w:t xml:space="preserve"> </w:t>
       </w:r>
-      <w:hyperlink r:id="rId65">
+      <w:hyperlink r:id="rId64">
         <w:r>
           <w:rPr>
             <w:rStyle w:val="Link"/>
@@ -9307,7 +9275,7 @@
       <w:r>
         <w:t xml:space="preserve"> </w:t>
       </w:r>
-      <w:hyperlink r:id="rId66">
+      <w:hyperlink r:id="rId65">
         <w:r>
           <w:rPr>
             <w:rStyle w:val="Link"/>
@@ -9332,7 +9300,7 @@
       <w:r>
         <w:t xml:space="preserve"> </w:t>
       </w:r>
-      <w:hyperlink r:id="rId67">
+      <w:hyperlink r:id="rId66">
         <w:r>
           <w:rPr>
             <w:rStyle w:val="Link"/>
@@ -9359,7 +9327,7 @@
       <w:r>
         <w:t xml:space="preserve"> </w:t>
       </w:r>
-      <w:hyperlink r:id="rId68">
+      <w:hyperlink r:id="rId67">
         <w:r>
           <w:rPr>
             <w:rStyle w:val="Link"/>
@@ -9418,7 +9386,7 @@
       <w:r>
         <w:t xml:space="preserve"> </w:t>
       </w:r>
-      <w:hyperlink r:id="rId69">
+      <w:hyperlink r:id="rId68">
         <w:r>
           <w:rPr>
             <w:rStyle w:val="Link"/>
@@ -9453,7 +9421,7 @@
       <w:r>
         <w:t xml:space="preserve"> </w:t>
       </w:r>
-      <w:hyperlink r:id="rId70">
+      <w:hyperlink r:id="rId69">
         <w:r>
           <w:rPr>
             <w:rStyle w:val="Link"/>
@@ -9467,6 +9435,14 @@
         <w:pStyle w:val="Bibliography"/>
       </w:pPr>
       <w:r>
+        <w:t xml:space="preserve">Wang D, Heckathorn SA, Wang X, Philpott SM (2012) A meta-analysis of plant physiological and growth responses to temperature and elevated CO2. Oecologia 169:1–13.</w:t>
+      </w:r>
+    </w:p>
+    <w:p>
+      <w:pPr>
+        <w:pStyle w:val="Bibliography"/>
+      </w:pPr>
+      <w:r>
         <w:t xml:space="preserve">Waring RH (1983) Estimating forest growth and efficiency in relation to canopy leaf area. Adv Ecol Res 13:327–354.</w:t>
       </w:r>
     </w:p>
@@ -9484,6 +9460,14 @@
       </w:pPr>
       <w:r>
         <w:t xml:space="preserve">Wilson JW (1965) Stand structure and light penetration. I. Analysis by point quadrats. Journal of applied Ecology:383–390.</w:t>
+      </w:r>
+    </w:p>
+    <w:p>
+      <w:pPr>
+        <w:pStyle w:val="Bibliography"/>
+      </w:pPr>
+      <w:r>
+        <w:t xml:space="preserve">Yin X (2002) Responses of leaf nitrogen concentration and specific leaf area to atmospheric CO2 enrichment: a retrospective synthesis across 62 species. Global Change Biology 8:631–642.</w:t>
       </w:r>
     </w:p>
     <w:sectPr>
@@ -9742,7 +9726,7 @@
     </w:lvl>
   </w:abstractNum>
   <w:abstractNum w:abstractNumId="990">
-    <w:nsid w:val="7e73d951"/>
+    <w:nsid w:val="720094e1"/>
     <w:multiLevelType w:val="multilevel"/>
     <w:lvl w:ilvl="0">
       <w:numFmt w:val="bullet"/>

</xml_diff>

<commit_message>
figures and tables no inbedded
created a backup figtable Rmd for pubs

created reproducibility notes
</commit_message>
<xml_diff>
--- a/manuscript/wtc1_manuscript.docx
+++ b/manuscript/wtc1_manuscript.docx
@@ -877,13 +877,42 @@
         <w:rPr>
           <w:i/>
         </w:rPr>
-        <w:t xml:space="preserve">A~n</w:t>
-      </w:r>
-      <w:r>
-        <w:t xml:space="preserve"> </w:t>
-      </w:r>
-      <w:r>
-        <w:t xml:space="preserve">minus respiration of foliage and aboveground woody components), at high temporal resolution, while also controlling temperature and air humidity to track prevailing environmental conditions. Generally, measuring total canopy A is difficult as variation in photosynthetic capacity exists within the canopy in response to the environment, requiring leaf measurements and models to upscale to the canopy</w:t>
+        <w:t xml:space="preserve">A</w:t>
+      </w:r>
+      <w:r>
+        <w:rPr>
+          <w:vertAlign w:val="subscript"/>
+          <w:i/>
+        </w:rPr>
+        <w:t xml:space="preserve">n</w:t>
+      </w:r>
+      <w:r>
+        <w:t xml:space="preserve"> </w:t>
+      </w:r>
+      <w:r>
+        <w:t xml:space="preserve">minus respiration of aboveground woody components), at high temporal resolution, while also controlling temperature and air humidity to track prevailing environmental conditions. Generally, measuring total canopy</w:t>
+      </w:r>
+      <w:r>
+        <w:t xml:space="preserve"> </w:t>
+      </w:r>
+      <w:r>
+        <w:rPr>
+          <w:i/>
+        </w:rPr>
+        <w:t xml:space="preserve">A</w:t>
+      </w:r>
+      <w:r>
+        <w:rPr>
+          <w:vertAlign w:val="subscript"/>
+          <w:i/>
+        </w:rPr>
+        <w:t xml:space="preserve">n</w:t>
+      </w:r>
+      <w:r>
+        <w:t xml:space="preserve"> </w:t>
+      </w:r>
+      <w:r>
+        <w:t xml:space="preserve">is difficult as variation in photosynthetic capacity exists within the canopy in response to the environment, requiring leaf measurements and models to upscale to the canopy</w:t>
       </w:r>
       <w:r>
         <w:t xml:space="preserve"> </w:t>
@@ -942,7 +971,7 @@
         <w:t xml:space="preserve"> </w:t>
       </w:r>
       <w:r>
-        <w:t xml:space="preserve">Sm. trees grown under eC</w:t>
+        <w:t xml:space="preserve">trees grown under eC</w:t>
       </w:r>
       <w:r>
         <w:rPr>
@@ -1353,13 +1382,20 @@
         <w:rPr>
           <w:i/>
         </w:rPr>
-        <w:t xml:space="preserve">A~n</w:t>
-      </w:r>
-      <w:r>
-        <w:t xml:space="preserve"> </w:t>
-      </w:r>
-      <w:r>
-        <w:t xml:space="preserve">of each tree minus respiration of leaves, stems and branches. Then</w:t>
+        <w:t xml:space="preserve">A</w:t>
+      </w:r>
+      <w:r>
+        <w:rPr>
+          <w:vertAlign w:val="subscript"/>
+          <w:i/>
+        </w:rPr>
+        <w:t xml:space="preserve">n</w:t>
+      </w:r>
+      <w:r>
+        <w:t xml:space="preserve"> </w:t>
+      </w:r>
+      <w:r>
+        <w:t xml:space="preserve">of each tree minus respiration of stems and branches. Then</w:t>
       </w:r>
       <w:r>
         <w:t xml:space="preserve"> </w:t>
@@ -4597,7 +4633,7 @@
         <w:t xml:space="preserve"> </w:t>
       </w:r>
       <w:r>
-        <w:t xml:space="preserve">= 0.98, Figure S1) was used to estimate</w:t>
+        <w:t xml:space="preserve">= 0.98, Figure 4.S1) was used to estimate</w:t>
       </w:r>
       <w:r>
         <w:t xml:space="preserve"> </w:t>
@@ -4673,80 +4709,66 @@
         <w:t xml:space="preserve"> </w:t>
       </w:r>
       <w:r>
-        <w:t xml:space="preserve">on the last day of the 11 month period.</w:t>
-      </w:r>
-    </w:p>
-    <w:p>
-      <w:pPr>
-        <w:pStyle w:val="Heading2"/>
-      </w:pPr>
-      <w:bookmarkStart w:id="37" w:name="data-analysis"/>
-      <w:bookmarkEnd w:id="37"/>
-      <w:r>
-        <w:t xml:space="preserve">Data analysis</w:t>
-      </w:r>
-    </w:p>
-    <w:p>
-      <w:r>
-        <w:t xml:space="preserve">Differences in experimental parameters to the interaction of C</w:t>
-      </w:r>
-      <w:r>
-        <w:rPr>
-          <w:vertAlign w:val="subscript"/>
-        </w:rPr>
-        <w:t xml:space="preserve">a</w:t>
-      </w:r>
-      <w:r>
-        <w:t xml:space="preserve"> </w:t>
-      </w:r>
-      <w:r>
-        <w:t xml:space="preserve">and drought treatments at the final harvest were analysed as a completely randomized experimental design with factorial treatment combinations using two-way ANOVA in R</w:t>
-      </w:r>
-      <w:r>
-        <w:t xml:space="preserve"> </w:t>
-      </w:r>
-      <w:r>
-        <w:t xml:space="preserve">(</w:t>
-      </w:r>
-      <w:r>
-        <w:t xml:space="preserve">R Development Core Team</w:t>
-      </w:r>
-      <w:r>
-        <w:t xml:space="preserve"> </w:t>
-      </w:r>
-      <w:r>
-        <w:t xml:space="preserve">2011)</w:t>
-      </w:r>
-      <w:r>
-        <w:t xml:space="preserve">. Tukey's post-hoc tests were performed in conjunction with ANOVA to determine which specific paired comparisons among climate change treatments were different. Significance level was set at an alpha of 0.05 and findings between 0.05 and 0.10 were considered marginally significant.</w:t>
-      </w:r>
-    </w:p>
-    <w:p>
-      <w:pPr>
-        <w:pStyle w:val="Heading1"/>
-      </w:pPr>
-      <w:bookmarkStart w:id="38" w:name="results"/>
-      <w:bookmarkEnd w:id="38"/>
-      <w:r>
-        <w:t xml:space="preserve">Results</w:t>
-      </w:r>
-    </w:p>
-    <w:p>
-      <w:pPr>
-        <w:pStyle w:val="Heading2"/>
-      </w:pPr>
-      <w:bookmarkStart w:id="39" w:name="total-aboveground-carbon-flux-whole-tree-c-mass-and-leaf-area"/>
-      <w:bookmarkEnd w:id="39"/>
-      <w:r>
-        <w:t xml:space="preserve">Total aboveground carbon flux, whole tree C mass and leaf area</w:t>
-      </w:r>
-    </w:p>
-    <w:p>
-      <w:r>
-        <w:t xml:space="preserve">Both whole tree C and</w:t>
-      </w:r>
-      <w:r>
-        <w:t xml:space="preserve"> </w:t>
+        <w:t xml:space="preserve">on the last day of the 11 month period. The major carbon allocation pathways and subsequent above- and belowground C pools measured in each WTC are further depicted in Figure 4.1.</w:t>
+      </w:r>
+    </w:p>
+    <w:p>
+      <w:r>
+        <w:br w:type="textWrapping"/>
+      </w:r>
+      <w:r>
+        <w:drawing>
+          <wp:inline>
+            <wp:extent cx="5440680" cy="4082867"/>
+            <wp:effectExtent b="0" l="0" r="0" t="0"/>
+            <wp:docPr descr="" id="1" name="Picture"/>
+            <a:graphic>
+              <a:graphicData uri="http://schemas.openxmlformats.org/drawingml/2006/picture">
+                <pic:pic>
+                  <pic:nvPicPr>
+                    <pic:cNvPr descr="wtc1_manuscript_files/figure-docx/concept-1.png" id="0" name="Picture"/>
+                    <pic:cNvPicPr>
+                      <a:picLocks noChangeArrowheads="1" noChangeAspect="1"/>
+                    </pic:cNvPicPr>
+                  </pic:nvPicPr>
+                  <pic:blipFill>
+                    <a:blip r:embed="rId37"/>
+                    <a:stretch>
+                      <a:fillRect/>
+                    </a:stretch>
+                  </pic:blipFill>
+                  <pic:spPr bwMode="auto">
+                    <a:xfrm>
+                      <a:off x="0" y="0"/>
+                      <a:ext cx="5440680" cy="4082867"/>
+                    </a:xfrm>
+                    <a:prstGeom prst="rect">
+                      <a:avLst/>
+                    </a:prstGeom>
+                    <a:noFill/>
+                    <a:ln w="9525">
+                      <a:noFill/>
+                      <a:headEnd/>
+                      <a:tailEnd/>
+                    </a:ln>
+                  </pic:spPr>
+                </pic:pic>
+              </a:graphicData>
+            </a:graphic>
+          </wp:inline>
+        </w:drawing>
+      </w:r>
+      <w:r>
+        <w:br w:type="textWrapping"/>
+      </w:r>
+      <w:r>
+        <w:rPr>
+          <w:b/>
+        </w:rPr>
+        <w:t xml:space="preserve">Figure 4.1</w:t>
+      </w:r>
+      <w:r>
+        <w:t xml:space="preserve">. Conceptual diagram depicting the major components of C flow among plant components including; uptake via photosynthesis, allocation to component tissues, tissue respiration and root exudation. Net aboveground C uptake (</w:t>
       </w:r>
       <m:oMath>
         <m:sSub>
@@ -4755,7 +4777,7 @@
               <m:rPr>
                 <m:sty m:val="p"/>
               </m:rPr>
-              <m:t>C</m:t>
+              <m:t>F</m:t>
             </m:r>
           </m:e>
           <m:sub>
@@ -4763,34 +4785,16 @@
               <m:rPr>
                 <m:sty m:val="p"/>
               </m:rPr>
-              <m:t>a</m:t>
-            </m:r>
-            <m:r>
-              <m:rPr>
-                <m:sty m:val="p"/>
-              </m:rPr>
-              <m:t>b</m:t>
+              <m:t>c</m:t>
             </m:r>
           </m:sub>
         </m:sSub>
       </m:oMath>
       <w:r>
-        <w:t xml:space="preserve"> </w:t>
-      </w:r>
-      <w:r>
-        <w:t xml:space="preserve">from the final harvest were reduced in eC</w:t>
-      </w:r>
-      <w:r>
-        <w:rPr>
-          <w:vertAlign w:val="subscript"/>
-        </w:rPr>
-        <w:t xml:space="preserve">a</w:t>
-      </w:r>
-      <w:r>
-        <w:t xml:space="preserve"> </w:t>
-      </w:r>
-      <w:r>
-        <w:t xml:space="preserve">treatments by 32 % (both P &lt; 0.03). Over the entire 11 month measured chamber flux period the summed aboveground C uptake (</w:t>
+        <w:t xml:space="preserve">), shown in the shaded box, represents the flux of C measured within each WTC. With the WTC experimental design, total belowground C allocation (TBCA) is measured as the residual between</w:t>
+      </w:r>
+      <w:r>
+        <w:t xml:space="preserve"> </w:t>
       </w:r>
       <m:oMath>
         <m:sSub>
@@ -4825,7 +4829,25 @@
         </m:sSub>
       </m:oMath>
       <w:r>
-        <w:t xml:space="preserve">) was significantly reduced by 30.5 % in eC</w:t>
+        <w:t xml:space="preserve"> </w:t>
+      </w:r>
+      <w:r>
+        <w:t xml:space="preserve">and total aboveground C mass.</w:t>
+      </w:r>
+    </w:p>
+    <w:p>
+      <w:pPr>
+        <w:pStyle w:val="Heading2"/>
+      </w:pPr>
+      <w:bookmarkStart w:id="38" w:name="data-analysis"/>
+      <w:bookmarkEnd w:id="38"/>
+      <w:r>
+        <w:t xml:space="preserve">Data analysis</w:t>
+      </w:r>
+    </w:p>
+    <w:p>
+      <w:r>
+        <w:t xml:space="preserve">Differences in experimental parameters to the interaction of C</w:t>
       </w:r>
       <w:r>
         <w:rPr>
@@ -4837,7 +4859,50 @@
         <w:t xml:space="preserve"> </w:t>
       </w:r>
       <w:r>
-        <w:t xml:space="preserve">treatments (P = 0.043), while no effects of the drought treatment were detected (Table 1).</w:t>
+        <w:t xml:space="preserve">and drought treatments at the final harvest were analysed as a completely randomized experimental design with factorial treatment combinations using two-way ANOVA in R</w:t>
+      </w:r>
+      <w:r>
+        <w:t xml:space="preserve"> </w:t>
+      </w:r>
+      <w:r>
+        <w:t xml:space="preserve">(</w:t>
+      </w:r>
+      <w:r>
+        <w:t xml:space="preserve">R Development Core Team</w:t>
+      </w:r>
+      <w:r>
+        <w:t xml:space="preserve"> </w:t>
+      </w:r>
+      <w:r>
+        <w:t xml:space="preserve">2011)</w:t>
+      </w:r>
+      <w:r>
+        <w:t xml:space="preserve">. Tukey's post-hoc tests were performed in conjunction with ANOVA to determine which specific paired comparisons among climate change treatments were different. Significance level was set at an alpha of 0.05 and findings between 0.05 and 0.10 were considered marginally significant.</w:t>
+      </w:r>
+    </w:p>
+    <w:p>
+      <w:pPr>
+        <w:pStyle w:val="Heading1"/>
+      </w:pPr>
+      <w:bookmarkStart w:id="39" w:name="results"/>
+      <w:bookmarkEnd w:id="39"/>
+      <w:r>
+        <w:t xml:space="preserve">Results</w:t>
+      </w:r>
+    </w:p>
+    <w:p>
+      <w:pPr>
+        <w:pStyle w:val="Heading2"/>
+      </w:pPr>
+      <w:bookmarkStart w:id="40" w:name="total-aboveground-carbon-flux-whole-tree-c-mass-and-leaf-area"/>
+      <w:bookmarkEnd w:id="40"/>
+      <w:r>
+        <w:t xml:space="preserve">Total aboveground carbon flux, whole tree C mass and leaf area</w:t>
+      </w:r>
+    </w:p>
+    <w:p>
+      <w:r>
+        <w:t xml:space="preserve">Both whole tree C and</w:t>
       </w:r>
       <w:r>
         <w:t xml:space="preserve"> </w:t>
@@ -4849,7 +4914,7 @@
               <m:rPr>
                 <m:sty m:val="p"/>
               </m:rPr>
-              <m:t>F</m:t>
+              <m:t>C</m:t>
             </m:r>
           </m:e>
           <m:sub>
@@ -4857,19 +4922,13 @@
               <m:rPr>
                 <m:sty m:val="p"/>
               </m:rPr>
-              <m:t>c</m:t>
-            </m:r>
-            <m:r>
-              <m:rPr>
-                <m:sty m:val="p"/>
-              </m:rPr>
-              <m:t>,</m:t>
-            </m:r>
-            <m:r>
-              <m:rPr>
-                <m:sty m:val="p"/>
-              </m:rPr>
-              <m:t>T</m:t>
+              <m:t>a</m:t>
+            </m:r>
+            <m:r>
+              <m:rPr>
+                <m:sty m:val="p"/>
+              </m:rPr>
+              <m:t>b</m:t>
             </m:r>
           </m:sub>
         </m:sSub>
@@ -4878,22 +4937,19 @@
         <w:t xml:space="preserve"> </w:t>
       </w:r>
       <w:r>
-        <w:t xml:space="preserve">was positively correlated with estimates of both whole tree C (R</w:t>
-      </w:r>
-      <w:r>
-        <w:rPr>
-          <w:vertAlign w:val="superscript"/>
-        </w:rPr>
-        <w:t xml:space="preserve">2</w:t>
-      </w:r>
-      <w:r>
-        <w:t xml:space="preserve"> </w:t>
-      </w:r>
-      <w:r>
-        <w:t xml:space="preserve">= 0.74, Figure 2a) and</w:t>
-      </w:r>
-      <w:r>
-        <w:t xml:space="preserve"> </w:t>
+        <w:t xml:space="preserve">from the final harvest were reduced in eC</w:t>
+      </w:r>
+      <w:r>
+        <w:rPr>
+          <w:vertAlign w:val="subscript"/>
+        </w:rPr>
+        <w:t xml:space="preserve">a</w:t>
+      </w:r>
+      <w:r>
+        <w:t xml:space="preserve"> </w:t>
+      </w:r>
+      <w:r>
+        <w:t xml:space="preserve">treatments by 32 % (both P &lt; 0.03). Over the entire 11 month measured chamber flux period the summed aboveground C uptake (</w:t>
       </w:r>
       <m:oMath>
         <m:sSub>
@@ -4902,7 +4958,7 @@
               <m:rPr>
                 <m:sty m:val="p"/>
               </m:rPr>
-              <m:t>C</m:t>
+              <m:t>F</m:t>
             </m:r>
           </m:e>
           <m:sub>
@@ -4910,34 +4966,37 @@
               <m:rPr>
                 <m:sty m:val="p"/>
               </m:rPr>
-              <m:t>a</m:t>
-            </m:r>
-            <m:r>
-              <m:rPr>
-                <m:sty m:val="p"/>
-              </m:rPr>
-              <m:t>b</m:t>
+              <m:t>c</m:t>
+            </m:r>
+            <m:r>
+              <m:rPr>
+                <m:sty m:val="p"/>
+              </m:rPr>
+              <m:t>,</m:t>
+            </m:r>
+            <m:r>
+              <m:rPr>
+                <m:sty m:val="p"/>
+              </m:rPr>
+              <m:t>T</m:t>
             </m:r>
           </m:sub>
         </m:sSub>
       </m:oMath>
       <w:r>
-        <w:t xml:space="preserve"> </w:t>
-      </w:r>
-      <w:r>
-        <w:t xml:space="preserve">(R</w:t>
-      </w:r>
-      <w:r>
-        <w:rPr>
-          <w:vertAlign w:val="superscript"/>
-        </w:rPr>
-        <w:t xml:space="preserve">2</w:t>
-      </w:r>
-      <w:r>
-        <w:t xml:space="preserve"> </w:t>
-      </w:r>
-      <w:r>
-        <w:t xml:space="preserve">= 0.69, Figure 2b) over the same time period. Whole tree C mass estimated during the chamber flux period represented ca. 75 % of total harvested tree C mass. As the majority of biomass production occurred during this period, the allometric estimates of whole tree C were used for comparison to</w:t>
+        <w:t xml:space="preserve">) was significantly reduced by 30.5 % in eC</w:t>
+      </w:r>
+      <w:r>
+        <w:rPr>
+          <w:vertAlign w:val="subscript"/>
+        </w:rPr>
+        <w:t xml:space="preserve">a</w:t>
+      </w:r>
+      <w:r>
+        <w:t xml:space="preserve"> </w:t>
+      </w:r>
+      <w:r>
+        <w:t xml:space="preserve">treatments (P = 0.043), while no effects of the drought treatment were detected (Table 1).</w:t>
       </w:r>
       <w:r>
         <w:t xml:space="preserve"> </w:t>
@@ -4975,39 +5034,22 @@
         </m:sSub>
       </m:oMath>
       <w:r>
-        <w:t xml:space="preserve">.</w:t>
-      </w:r>
-    </w:p>
-    <w:p>
-      <w:r>
-        <w:br w:type="textWrapping"/>
-      </w:r>
-      <w:r>
-        <w:t xml:space="preserve">Leaf area at the final harvest was significantly reduced by by 31.3 % under eC</w:t>
-      </w:r>
-      <w:r>
-        <w:rPr>
-          <w:vertAlign w:val="subscript"/>
-        </w:rPr>
-        <w:t xml:space="preserve">a</w:t>
-      </w:r>
-      <w:r>
-        <w:t xml:space="preserve"> </w:t>
-      </w:r>
-      <w:r>
-        <w:t xml:space="preserve">(p &lt; 0.001) and this pattern was observed across the final eleven months of the experiment (Figure 3). Specific leaf area was reduced by 10.9 % in eC</w:t>
-      </w:r>
-      <w:r>
-        <w:rPr>
-          <w:vertAlign w:val="subscript"/>
-        </w:rPr>
-        <w:t xml:space="preserve">a</w:t>
-      </w:r>
-      <w:r>
-        <w:t xml:space="preserve"> </w:t>
-      </w:r>
-      <w:r>
-        <w:t xml:space="preserve">treatments (P = 0.053), and by 8.9 % in drought treatments (P = 0.089, Table 1). Overall,</w:t>
+        <w:t xml:space="preserve"> </w:t>
+      </w:r>
+      <w:r>
+        <w:t xml:space="preserve">was positively correlated with estimates of both whole tree C (R</w:t>
+      </w:r>
+      <w:r>
+        <w:rPr>
+          <w:vertAlign w:val="superscript"/>
+        </w:rPr>
+        <w:t xml:space="preserve">2</w:t>
+      </w:r>
+      <w:r>
+        <w:t xml:space="preserve"> </w:t>
+      </w:r>
+      <w:r>
+        <w:t xml:space="preserve">= 0.74, Figure 4.2a) and</w:t>
       </w:r>
       <w:r>
         <w:t xml:space="preserve"> </w:t>
@@ -5019,7 +5061,7 @@
               <m:rPr>
                 <m:sty m:val="p"/>
               </m:rPr>
-              <m:t>F</m:t>
+              <m:t>C</m:t>
             </m:r>
           </m:e>
           <m:sub>
@@ -5027,19 +5069,13 @@
               <m:rPr>
                 <m:sty m:val="p"/>
               </m:rPr>
-              <m:t>c</m:t>
-            </m:r>
-            <m:r>
-              <m:rPr>
-                <m:sty m:val="p"/>
-              </m:rPr>
-              <m:t>,</m:t>
-            </m:r>
-            <m:r>
-              <m:rPr>
-                <m:sty m:val="p"/>
-              </m:rPr>
-              <m:t>T</m:t>
+              <m:t>a</m:t>
+            </m:r>
+            <m:r>
+              <m:rPr>
+                <m:sty m:val="p"/>
+              </m:rPr>
+              <m:t>b</m:t>
             </m:r>
           </m:sub>
         </m:sSub>
@@ -5048,7 +5084,19 @@
         <w:t xml:space="preserve"> </w:t>
       </w:r>
       <w:r>
-        <w:t xml:space="preserve">was positively correlated with mean leaf area (P &lt; 0.001, Figure 4). Intercepts and slopes between separate linear regressions of</w:t>
+        <w:t xml:space="preserve">(R</w:t>
+      </w:r>
+      <w:r>
+        <w:rPr>
+          <w:vertAlign w:val="superscript"/>
+        </w:rPr>
+        <w:t xml:space="preserve">2</w:t>
+      </w:r>
+      <w:r>
+        <w:t xml:space="preserve"> </w:t>
+      </w:r>
+      <w:r>
+        <w:t xml:space="preserve">= 0.69, Figure 4.2b) over the same time period. Whole tree C mass estimated during the chamber flux period represented ca. 75 % of total harvested tree C mass. As the majority of biomass production occurred during this period, the allometric estimates of whole tree C were used for comparison to</w:t>
       </w:r>
       <w:r>
         <w:t xml:space="preserve"> </w:t>
@@ -5086,10 +5134,86 @@
         </m:sSub>
       </m:oMath>
       <w:r>
-        <w:t xml:space="preserve"> </w:t>
-      </w:r>
-      <w:r>
-        <w:t xml:space="preserve">and mean leaf area for aC</w:t>
+        <w:t xml:space="preserve">.</w:t>
+      </w:r>
+    </w:p>
+    <w:p>
+      <w:r>
+        <w:br w:type="textWrapping"/>
+      </w:r>
+      <w:r>
+        <w:drawing>
+          <wp:inline>
+            <wp:extent cx="5440680" cy="5440680"/>
+            <wp:effectExtent b="0" l="0" r="0" t="0"/>
+            <wp:docPr descr="" id="1" name="Picture"/>
+            <a:graphic>
+              <a:graphicData uri="http://schemas.openxmlformats.org/drawingml/2006/picture">
+                <pic:pic>
+                  <pic:nvPicPr>
+                    <pic:cNvPr descr="wtc1_manuscript_files/figure-docx/fluxmass-1.png" id="0" name="Picture"/>
+                    <pic:cNvPicPr>
+                      <a:picLocks noChangeArrowheads="1" noChangeAspect="1"/>
+                    </pic:cNvPicPr>
+                  </pic:nvPicPr>
+                  <pic:blipFill>
+                    <a:blip r:embed="rId41"/>
+                    <a:stretch>
+                      <a:fillRect/>
+                    </a:stretch>
+                  </pic:blipFill>
+                  <pic:spPr bwMode="auto">
+                    <a:xfrm>
+                      <a:off x="0" y="0"/>
+                      <a:ext cx="5440680" cy="5440680"/>
+                    </a:xfrm>
+                    <a:prstGeom prst="rect">
+                      <a:avLst/>
+                    </a:prstGeom>
+                    <a:noFill/>
+                    <a:ln w="9525">
+                      <a:noFill/>
+                      <a:headEnd/>
+                      <a:tailEnd/>
+                    </a:ln>
+                  </pic:spPr>
+                </pic:pic>
+              </a:graphicData>
+            </a:graphic>
+          </wp:inline>
+        </w:drawing>
+      </w:r>
+      <w:r>
+        <w:br w:type="textWrapping"/>
+      </w:r>
+      <w:r>
+        <w:rPr>
+          <w:b/>
+        </w:rPr>
+        <w:t xml:space="preserve">Figure 4.2</w:t>
+      </w:r>
+      <w:r>
+        <w:t xml:space="preserve">. Whole tree C mass as a function of cumulative aboveground C flux for each WTC tree. Values of cumulative aboveground net C flux were measured over the final eleven months of the experiment. Whole tree C mass represents the sum of bole, branch, leaf and root C mass from allometric estimates over the same time period. The dotted line is the 1:1 relationship and the solid line represents the significant overall linear model fit from the equation y = 0.56x + 878.2 (R</w:t>
+      </w:r>
+      <w:r>
+        <w:rPr>
+          <w:vertAlign w:val="superscript"/>
+        </w:rPr>
+        <w:t xml:space="preserve">2</w:t>
+      </w:r>
+      <w:r>
+        <w:t xml:space="preserve"> </w:t>
+      </w:r>
+      <w:r>
+        <w:t xml:space="preserve">= 0.86).</w:t>
+      </w:r>
+    </w:p>
+    <w:p>
+      <w:r>
+        <w:br w:type="textWrapping"/>
+      </w:r>
+      <w:r>
+        <w:t xml:space="preserve">Leaf area at the final harvest was significantly reduced by by 31.3 % under eC</w:t>
       </w:r>
       <w:r>
         <w:rPr>
@@ -5101,7 +5225,7 @@
         <w:t xml:space="preserve"> </w:t>
       </w:r>
       <w:r>
-        <w:t xml:space="preserve">and eC</w:t>
+        <w:t xml:space="preserve">(p &lt; 0.001) and this pattern was observed across the final eleven months of the experiment (Figure 4.3). Specific leaf area was reduced by 10.9 % in eC</w:t>
       </w:r>
       <w:r>
         <w:rPr>
@@ -5113,7 +5237,7 @@
         <w:t xml:space="preserve"> </w:t>
       </w:r>
       <w:r>
-        <w:t xml:space="preserve">treatments were not different, however, there was negligible overlap of data between treatments. Thus, we were unable to determine if reductions in</w:t>
+        <w:t xml:space="preserve">treatments (P = 0.053), and by 8.9 % in drought treatments (P = 0.089, Table 1). Overall,</w:t>
       </w:r>
       <w:r>
         <w:t xml:space="preserve"> </w:t>
@@ -5154,163 +5278,7 @@
         <w:t xml:space="preserve"> </w:t>
       </w:r>
       <w:r>
-        <w:t xml:space="preserve">in eC</w:t>
-      </w:r>
-      <w:r>
-        <w:rPr>
-          <w:vertAlign w:val="subscript"/>
-        </w:rPr>
-        <w:t xml:space="preserve">a</w:t>
-      </w:r>
-      <w:r>
-        <w:t xml:space="preserve"> </w:t>
-      </w:r>
-      <w:r>
-        <w:t xml:space="preserve">treatments were a function of lower mean leaf area or shifts in</w:t>
-      </w:r>
-      <w:r>
-        <w:t xml:space="preserve"> </w:t>
-      </w:r>
-      <w:r>
-        <w:rPr>
-          <w:i/>
-        </w:rPr>
-        <w:t xml:space="preserve">A</w:t>
-      </w:r>
-      <w:r>
-        <w:rPr>
-          <w:vertAlign w:val="subscript"/>
-          <w:i/>
-        </w:rPr>
-        <w:t xml:space="preserve">n</w:t>
-      </w:r>
-      <w:r>
-        <w:t xml:space="preserve"> </w:t>
-      </w:r>
-      <w:r>
-        <w:t xml:space="preserve">and tissue respiration rates.</w:t>
-      </w:r>
-    </w:p>
-    <w:p>
-      <w:pPr>
-        <w:pStyle w:val="Heading2"/>
-      </w:pPr>
-      <w:bookmarkStart w:id="40" w:name="harvested-tissue-carbon-mass-and-biomass-partitioning"/>
-      <w:bookmarkEnd w:id="40"/>
-      <w:r>
-        <w:t xml:space="preserve">Harvested tissue carbon mass and biomass partitioning</w:t>
-      </w:r>
-    </w:p>
-    <w:p>
-      <w:r>
-        <w:t xml:space="preserve">At the end of this two year experiment, harvested C mass of tissue components was affected in eC</w:t>
-      </w:r>
-      <w:r>
-        <w:rPr>
-          <w:vertAlign w:val="subscript"/>
-        </w:rPr>
-        <w:t xml:space="preserve">a</w:t>
-      </w:r>
-      <w:r>
-        <w:t xml:space="preserve"> </w:t>
-      </w:r>
-      <w:r>
-        <w:t xml:space="preserve">but not drought treatments (Table 1). Aboveground wood C mass was reduced by 37 % in eC</w:t>
-      </w:r>
-      <w:r>
-        <w:rPr>
-          <w:vertAlign w:val="subscript"/>
-        </w:rPr>
-        <w:t xml:space="preserve">a</w:t>
-      </w:r>
-      <w:r>
-        <w:t xml:space="preserve"> </w:t>
-      </w:r>
-      <w:r>
-        <w:t xml:space="preserve">treatments (P = 0.015), driven mostly by eC</w:t>
-      </w:r>
-      <w:r>
-        <w:rPr>
-          <w:vertAlign w:val="subscript"/>
-        </w:rPr>
-        <w:t xml:space="preserve">a</w:t>
-      </w:r>
-      <w:r>
-        <w:t xml:space="preserve"> </w:t>
-      </w:r>
-      <w:r>
-        <w:t xml:space="preserve">effects on bole wood. Neither standing crop leaf C mass or total litterfall C mass over the study period differed between C</w:t>
-      </w:r>
-      <w:r>
-        <w:rPr>
-          <w:vertAlign w:val="subscript"/>
-        </w:rPr>
-        <w:t xml:space="preserve">a</w:t>
-      </w:r>
-      <w:r>
-        <w:t xml:space="preserve"> </w:t>
-      </w:r>
-      <w:r>
-        <w:t xml:space="preserve">treatments. Total root C mass was reduced by 29% in eC</w:t>
-      </w:r>
-      <w:r>
-        <w:rPr>
-          <w:vertAlign w:val="subscript"/>
-        </w:rPr>
-        <w:t xml:space="preserve">a</w:t>
-      </w:r>
-      <w:r>
-        <w:t xml:space="preserve"> </w:t>
-      </w:r>
-      <w:r>
-        <w:t xml:space="preserve">treatments (P = 0.091).</w:t>
-      </w:r>
-    </w:p>
-    <w:p>
-      <w:r>
-        <w:br w:type="textWrapping"/>
-      </w:r>
-      <w:r>
-        <w:t xml:space="preserve">Leaf mass fraction (LMF) increased by 15.0 % in eC</w:t>
-      </w:r>
-      <w:r>
-        <w:rPr>
-          <w:vertAlign w:val="subscript"/>
-        </w:rPr>
-        <w:t xml:space="preserve">a</w:t>
-      </w:r>
-      <w:r>
-        <w:t xml:space="preserve"> </w:t>
-      </w:r>
-      <w:r>
-        <w:t xml:space="preserve">treatments (P = 0.011) but was not affected by the drought treatment. Leaf mass fraction was negatively correlated with whole tree C mass (P= 0.007, Figure 5a). Stem mass fraction (SMF) was marginally reduced by 6.0 % under eC</w:t>
-      </w:r>
-      <w:r>
-        <w:rPr>
-          <w:vertAlign w:val="subscript"/>
-        </w:rPr>
-        <w:t xml:space="preserve">a</w:t>
-      </w:r>
-      <w:r>
-        <w:t xml:space="preserve"> </w:t>
-      </w:r>
-      <w:r>
-        <w:t xml:space="preserve">(P = 0.077), with no effect of the drought treatment detected. Stem mass fraction had a weak positive correlation with whole tree C mass (P = 0.08, Figure 5c). Root mass fraction (RMF) was not affected by either treatment and was not correlated to whole tree C mass (Figure 5e).</w:t>
-      </w:r>
-    </w:p>
-    <w:p>
-      <w:pPr>
-        <w:pStyle w:val="Heading2"/>
-      </w:pPr>
-      <w:bookmarkStart w:id="41" w:name="aboveground-carbon-allocation"/>
-      <w:bookmarkEnd w:id="41"/>
-      <w:r>
-        <w:t xml:space="preserve">Aboveground carbon allocation</w:t>
-      </w:r>
-    </w:p>
-    <w:p>
-      <w:r>
-        <w:t xml:space="preserve">Treatment effects on tissue C allocation were determined from C mass estimates obtained from allometry over the final eleven months of the experiment and</w:t>
+        <w:t xml:space="preserve">was positively correlated with mean leaf area (P &lt; 0.001, Figure 4.4). Intercepts and slopes between separate linear regressions of</w:t>
       </w:r>
       <w:r>
         <w:t xml:space="preserve"> </w:t>
@@ -5351,7 +5319,7 @@
         <w:t xml:space="preserve"> </w:t>
       </w:r>
       <w:r>
-        <w:t xml:space="preserve">over the same time period. Total C allocation to leaves increased by 28% in eC</w:t>
+        <w:t xml:space="preserve">and mean leaf area for aC</w:t>
       </w:r>
       <w:r>
         <w:rPr>
@@ -5363,7 +5331,19 @@
         <w:t xml:space="preserve"> </w:t>
       </w:r>
       <w:r>
-        <w:t xml:space="preserve">treatments (P = 0.052), with no effect of the drought treatment detected. Leaf C allocation was negatively correlated with</w:t>
+        <w:t xml:space="preserve">and eC</w:t>
+      </w:r>
+      <w:r>
+        <w:rPr>
+          <w:vertAlign w:val="subscript"/>
+        </w:rPr>
+        <w:t xml:space="preserve">a</w:t>
+      </w:r>
+      <w:r>
+        <w:t xml:space="preserve"> </w:t>
+      </w:r>
+      <w:r>
+        <w:t xml:space="preserve">treatments were not different, however, there was negligible overlap of data between treatments. Thus, we were unable to determine if reductions in</w:t>
       </w:r>
       <w:r>
         <w:t xml:space="preserve"> </w:t>
@@ -5404,22 +5384,177 @@
         <w:t xml:space="preserve"> </w:t>
       </w:r>
       <w:r>
-        <w:t xml:space="preserve">(P = 0.031, Figure 5b). Alternatively, C allocation to aboveground wood was not affected by either treatment and was not correlated to whole tree C (Figure 5d).</w:t>
-      </w:r>
-    </w:p>
-    <w:p>
-      <w:pPr>
-        <w:pStyle w:val="Heading2"/>
-      </w:pPr>
-      <w:bookmarkStart w:id="42" w:name="belowground-carbon-allocation"/>
-      <w:bookmarkEnd w:id="42"/>
-      <w:r>
-        <w:t xml:space="preserve">Belowground carbon allocation</w:t>
-      </w:r>
-    </w:p>
-    <w:p>
-      <w:r>
-        <w:t xml:space="preserve">Across all treatment combinations, the total C mass of boles, branches, leaves and roots produced through the course of the measured flux measurement period was on average 61.0±0.02 % of</w:t>
+        <w:t xml:space="preserve">in eC</w:t>
+      </w:r>
+      <w:r>
+        <w:rPr>
+          <w:vertAlign w:val="subscript"/>
+        </w:rPr>
+        <w:t xml:space="preserve">a</w:t>
+      </w:r>
+      <w:r>
+        <w:t xml:space="preserve"> </w:t>
+      </w:r>
+      <w:r>
+        <w:t xml:space="preserve">treatments were a function of lower mean leaf area or shifts in</w:t>
+      </w:r>
+      <w:r>
+        <w:t xml:space="preserve"> </w:t>
+      </w:r>
+      <w:r>
+        <w:rPr>
+          <w:i/>
+        </w:rPr>
+        <w:t xml:space="preserve">A</w:t>
+      </w:r>
+      <w:r>
+        <w:rPr>
+          <w:vertAlign w:val="subscript"/>
+          <w:i/>
+        </w:rPr>
+        <w:t xml:space="preserve">n</w:t>
+      </w:r>
+      <w:r>
+        <w:t xml:space="preserve"> </w:t>
+      </w:r>
+      <w:r>
+        <w:t xml:space="preserve">and tissue respiration rates.</w:t>
+      </w:r>
+    </w:p>
+    <w:p>
+      <w:r>
+        <w:br w:type="textWrapping"/>
+      </w:r>
+      <w:r>
+        <w:drawing>
+          <wp:inline>
+            <wp:extent cx="5440680" cy="5440680"/>
+            <wp:effectExtent b="0" l="0" r="0" t="0"/>
+            <wp:docPr descr="" id="1" name="Picture"/>
+            <a:graphic>
+              <a:graphicData uri="http://schemas.openxmlformats.org/drawingml/2006/picture">
+                <pic:pic>
+                  <pic:nvPicPr>
+                    <pic:cNvPr descr="wtc1_manuscript_files/figure-docx/leafarea-1.png" id="0" name="Picture"/>
+                    <pic:cNvPicPr>
+                      <a:picLocks noChangeArrowheads="1" noChangeAspect="1"/>
+                    </pic:cNvPicPr>
+                  </pic:nvPicPr>
+                  <pic:blipFill>
+                    <a:blip r:embed="rId42"/>
+                    <a:stretch>
+                      <a:fillRect/>
+                    </a:stretch>
+                  </pic:blipFill>
+                  <pic:spPr bwMode="auto">
+                    <a:xfrm>
+                      <a:off x="0" y="0"/>
+                      <a:ext cx="5440680" cy="5440680"/>
+                    </a:xfrm>
+                    <a:prstGeom prst="rect">
+                      <a:avLst/>
+                    </a:prstGeom>
+                    <a:noFill/>
+                    <a:ln w="9525">
+                      <a:noFill/>
+                      <a:headEnd/>
+                      <a:tailEnd/>
+                    </a:ln>
+                  </pic:spPr>
+                </pic:pic>
+              </a:graphicData>
+            </a:graphic>
+          </wp:inline>
+        </w:drawing>
+      </w:r>
+      <w:r>
+        <w:br w:type="textWrapping"/>
+      </w:r>
+      <w:r>
+        <w:rPr>
+          <w:b/>
+        </w:rPr>
+        <w:t xml:space="preserve">Figure 4.3</w:t>
+      </w:r>
+      <w:r>
+        <w:t xml:space="preserve">. Estimated canopy leaf area for each WTC tree over the final eleven months of the experiment (April 2008 to March 2009). Estimates are based on height growth, litterfall rates and two leaf area estimates following Barton et al.</w:t>
+      </w:r>
+      <w:r>
+        <w:t xml:space="preserve"> </w:t>
+      </w:r>
+      <w:r>
+        <w:t xml:space="preserve">(2012)</w:t>
+      </w:r>
+      <w:r>
+        <w:t xml:space="preserve">. Color and line type distinguish the treatment combination for each WTC.</w:t>
+      </w:r>
+    </w:p>
+    <w:p>
+      <w:r>
+        <w:drawing>
+          <wp:inline>
+            <wp:extent cx="5440680" cy="5440680"/>
+            <wp:effectExtent b="0" l="0" r="0" t="0"/>
+            <wp:docPr descr="" id="1" name="Picture"/>
+            <a:graphic>
+              <a:graphicData uri="http://schemas.openxmlformats.org/drawingml/2006/picture">
+                <pic:pic>
+                  <pic:nvPicPr>
+                    <pic:cNvPr descr="wtc1_manuscript_files/figure-docx/fluxla-1.png" id="0" name="Picture"/>
+                    <pic:cNvPicPr>
+                      <a:picLocks noChangeArrowheads="1" noChangeAspect="1"/>
+                    </pic:cNvPicPr>
+                  </pic:nvPicPr>
+                  <pic:blipFill>
+                    <a:blip r:embed="rId43"/>
+                    <a:stretch>
+                      <a:fillRect/>
+                    </a:stretch>
+                  </pic:blipFill>
+                  <pic:spPr bwMode="auto">
+                    <a:xfrm>
+                      <a:off x="0" y="0"/>
+                      <a:ext cx="5440680" cy="5440680"/>
+                    </a:xfrm>
+                    <a:prstGeom prst="rect">
+                      <a:avLst/>
+                    </a:prstGeom>
+                    <a:noFill/>
+                    <a:ln w="9525">
+                      <a:noFill/>
+                      <a:headEnd/>
+                      <a:tailEnd/>
+                    </a:ln>
+                  </pic:spPr>
+                </pic:pic>
+              </a:graphicData>
+            </a:graphic>
+          </wp:inline>
+        </w:drawing>
+      </w:r>
+      <w:r>
+        <w:br w:type="textWrapping"/>
+      </w:r>
+      <w:r>
+        <w:rPr>
+          <w:b/>
+        </w:rPr>
+        <w:t xml:space="preserve">Figure 4.4</w:t>
+      </w:r>
+      <w:r>
+        <w:t xml:space="preserve">. Treatment means of cumulative aboveground C flux as a function of mean daily canopy leaf area over the final eleven months of the experiment. The solid line represents the significant overall linear model fit (R</w:t>
+      </w:r>
+      <w:r>
+        <w:rPr>
+          <w:vertAlign w:val="superscript"/>
+        </w:rPr>
+        <w:t xml:space="preserve">2</w:t>
+      </w:r>
+      <w:r>
+        <w:t xml:space="preserve"> </w:t>
+      </w:r>
+      <w:r>
+        <w:t xml:space="preserve">= 0.77) from the equation: y = 611.9x + 2791.2. Separate 95% confidence intervals are shown for linear regression between</w:t>
       </w:r>
       <w:r>
         <w:t xml:space="preserve"> </w:t>
@@ -5460,165 +5595,7 @@
         <w:t xml:space="preserve"> </w:t>
       </w:r>
       <w:r>
-        <w:t xml:space="preserve">(Figure 6). As mass balance must be achieved, TBCA and the residual belowground C flux (</w:t>
-      </w:r>
-      <m:oMath>
-        <m:sSub>
-          <m:e>
-            <m:r>
-              <m:rPr>
-                <m:sty m:val="p"/>
-              </m:rPr>
-              <m:t>F</m:t>
-            </m:r>
-          </m:e>
-          <m:sub>
-            <m:r>
-              <m:rPr>
-                <m:sty m:val="p"/>
-              </m:rPr>
-              <m:t>c</m:t>
-            </m:r>
-            <m:r>
-              <m:rPr>
-                <m:sty m:val="p"/>
-              </m:rPr>
-              <m:t>,</m:t>
-            </m:r>
-            <m:r>
-              <m:rPr>
-                <m:sty m:val="p"/>
-              </m:rPr>
-              <m:t>r</m:t>
-            </m:r>
-          </m:sub>
-        </m:sSub>
-      </m:oMath>
-      <w:r>
-        <w:t xml:space="preserve">) were estimated from Figure 6 as residuals between</w:t>
-      </w:r>
-      <w:r>
-        <w:t xml:space="preserve"> </w:t>
-      </w:r>
-      <m:oMath>
-        <m:sSub>
-          <m:e>
-            <m:r>
-              <m:rPr>
-                <m:sty m:val="p"/>
-              </m:rPr>
-              <m:t>F</m:t>
-            </m:r>
-          </m:e>
-          <m:sub>
-            <m:r>
-              <m:rPr>
-                <m:sty m:val="p"/>
-              </m:rPr>
-              <m:t>c</m:t>
-            </m:r>
-            <m:r>
-              <m:rPr>
-                <m:sty m:val="p"/>
-              </m:rPr>
-              <m:t>,</m:t>
-            </m:r>
-            <m:r>
-              <m:rPr>
-                <m:sty m:val="p"/>
-              </m:rPr>
-              <m:t>T</m:t>
-            </m:r>
-          </m:sub>
-        </m:sSub>
-      </m:oMath>
-      <w:r>
-        <w:t xml:space="preserve"> </w:t>
-      </w:r>
-      <w:r>
-        <w:t xml:space="preserve">and whole tree mass excluding and including estimates of roots over the flux measurement period, respectively. Total belowground C allocation was on average 49.9±0.02 of</w:t>
-      </w:r>
-      <w:r>
-        <w:t xml:space="preserve"> </w:t>
-      </w:r>
-      <m:oMath>
-        <m:sSub>
-          <m:e>
-            <m:r>
-              <m:rPr>
-                <m:sty m:val="p"/>
-              </m:rPr>
-              <m:t>F</m:t>
-            </m:r>
-          </m:e>
-          <m:sub>
-            <m:r>
-              <m:rPr>
-                <m:sty m:val="p"/>
-              </m:rPr>
-              <m:t>c</m:t>
-            </m:r>
-            <m:r>
-              <m:rPr>
-                <m:sty m:val="p"/>
-              </m:rPr>
-              <m:t>,</m:t>
-            </m:r>
-            <m:r>
-              <m:rPr>
-                <m:sty m:val="p"/>
-              </m:rPr>
-              <m:t>T</m:t>
-            </m:r>
-          </m:sub>
-        </m:sSub>
-      </m:oMath>
-      <w:r>
-        <w:t xml:space="preserve"> </w:t>
-      </w:r>
-      <w:r>
-        <w:t xml:space="preserve">and ranged from 46.1 to 54.9 % across treatment combinations. Across a large range in tree size among the treatment combinations and replicate WTCs, similar patterns were detected for each tree (Figure S2). Neither cumulative TBCA nor</w:t>
-      </w:r>
-      <w:r>
-        <w:t xml:space="preserve"> </w:t>
-      </w:r>
-      <m:oMath>
-        <m:sSub>
-          <m:e>
-            <m:r>
-              <m:rPr>
-                <m:sty m:val="p"/>
-              </m:rPr>
-              <m:t>F</m:t>
-            </m:r>
-          </m:e>
-          <m:sub>
-            <m:r>
-              <m:rPr>
-                <m:sty m:val="p"/>
-              </m:rPr>
-              <m:t>c</m:t>
-            </m:r>
-            <m:r>
-              <m:rPr>
-                <m:sty m:val="p"/>
-              </m:rPr>
-              <m:t>,</m:t>
-            </m:r>
-            <m:r>
-              <m:rPr>
-                <m:sty m:val="p"/>
-              </m:rPr>
-              <m:t>r</m:t>
-            </m:r>
-          </m:sub>
-        </m:sSub>
-      </m:oMath>
-      <w:r>
-        <w:t xml:space="preserve"> </w:t>
-      </w:r>
-      <w:r>
-        <w:t xml:space="preserve">were affected by C</w:t>
+        <w:t xml:space="preserve">and mean leaf area for aC</w:t>
       </w:r>
       <w:r>
         <w:rPr>
@@ -5630,90 +5607,7 @@
         <w:t xml:space="preserve"> </w:t>
       </w:r>
       <w:r>
-        <w:t xml:space="preserve">or drought treatments (Figure 7). The time course of cumulative daily TBCA and</w:t>
-      </w:r>
-      <w:r>
-        <w:t xml:space="preserve"> </w:t>
-      </w:r>
-      <m:oMath>
-        <m:sSub>
-          <m:e>
-            <m:r>
-              <m:rPr>
-                <m:sty m:val="p"/>
-              </m:rPr>
-              <m:t>F</m:t>
-            </m:r>
-          </m:e>
-          <m:sub>
-            <m:r>
-              <m:rPr>
-                <m:sty m:val="p"/>
-              </m:rPr>
-              <m:t>c</m:t>
-            </m:r>
-            <m:r>
-              <m:rPr>
-                <m:sty m:val="p"/>
-              </m:rPr>
-              <m:t>,</m:t>
-            </m:r>
-            <m:r>
-              <m:rPr>
-                <m:sty m:val="p"/>
-              </m:rPr>
-              <m:t>T</m:t>
-            </m:r>
-          </m:sub>
-        </m:sSub>
-      </m:oMath>
-      <w:r>
-        <w:t xml:space="preserve"> </w:t>
-      </w:r>
-      <w:r>
-        <w:t xml:space="preserve">were positively correlated over the final 11 months of the experiment (R</w:t>
-      </w:r>
-      <w:r>
-        <w:rPr>
-          <w:vertAlign w:val="superscript"/>
-        </w:rPr>
-        <w:t xml:space="preserve">2</w:t>
-      </w:r>
-      <w:r>
-        <w:t xml:space="preserve"> </w:t>
-      </w:r>
-      <w:r>
-        <w:t xml:space="preserve">= 0.78, P &lt; 0.001) and the proportion of C allocated belowground was relatively stable through time and between treatments (Figure 8).</w:t>
-      </w:r>
-    </w:p>
-    <w:p>
-      <w:pPr>
-        <w:pStyle w:val="Heading1"/>
-      </w:pPr>
-      <w:bookmarkStart w:id="43" w:name="discussion"/>
-      <w:bookmarkEnd w:id="43"/>
-      <w:r>
-        <w:t xml:space="preserve">Discussion</w:t>
-      </w:r>
-    </w:p>
-    <w:p>
-      <w:r>
-        <w:t xml:space="preserve">A whole-tree chamber experiment provided a unique opportunity to study the C balance of</w:t>
-      </w:r>
-      <w:r>
-        <w:t xml:space="preserve"> </w:t>
-      </w:r>
-      <w:r>
-        <w:rPr>
-          <w:i/>
-        </w:rPr>
-        <w:t xml:space="preserve">Eucalyptus</w:t>
-      </w:r>
-      <w:r>
-        <w:t xml:space="preserve"> </w:t>
-      </w:r>
-      <w:r>
-        <w:t xml:space="preserve">trees. We found that biomass partitioning and C allocation of component tissues were differentially affected by eC</w:t>
+        <w:t xml:space="preserve">and eC</w:t>
       </w:r>
       <w:r>
         <w:rPr>
@@ -5722,91 +5616,25 @@
         <w:t xml:space="preserve">a</w:t>
       </w:r>
       <w:r>
-        <w:t xml:space="preserve">. Despite previous findings of negative impacts of drought on leaf and canopy physiology in this study</w:t>
-      </w:r>
-      <w:r>
-        <w:t xml:space="preserve"> </w:t>
-      </w:r>
-      <w:r>
-        <w:t xml:space="preserve">(see Duursma et al. 2011, Crous et al. 2012)</w:t>
-      </w:r>
-      <w:r>
-        <w:t xml:space="preserve">, minimal effects of a four month drought were detected on total tree C flux, biomass partitioning and tissue C allocation. Using a novel methodological framework, we show that TBCA may be less sensitive to climate change factors than previously assumed. As reliable estimates of TBCA are notoriously hard to obtain, we provide essential empirical data that can be compared to model predictions where C allocation is represented.</w:t>
+        <w:t xml:space="preserve"> </w:t>
+      </w:r>
+      <w:r>
+        <w:t xml:space="preserve">treatments.</w:t>
       </w:r>
     </w:p>
     <w:p>
       <w:pPr>
         <w:pStyle w:val="Heading2"/>
       </w:pPr>
-      <w:bookmarkStart w:id="44" w:name="relationships-between-tree-c-flux-leaf-area-and-tree-c-mass"/>
+      <w:bookmarkStart w:id="44" w:name="harvested-tissue-carbon-mass-and-biomass-partitioning"/>
       <w:bookmarkEnd w:id="44"/>
       <w:r>
-        <w:t xml:space="preserve">Relationships between tree C flux, leaf area and tree C mass</w:t>
-      </w:r>
-    </w:p>
-    <w:p>
-      <w:r>
-        <w:t xml:space="preserve">A novel aspect of this study was the ability to measure whole tree C fluxes directly and compare these fluxes to observed patterns in leaf area and growth. Tree C uptake and growth were strongly coordinated across this two year experiment. The net C uptake of plants should be a function of the canopy leaf area and light interception</w:t>
-      </w:r>
-      <w:r>
-        <w:t xml:space="preserve"> </w:t>
-      </w:r>
-      <w:r>
-        <w:t xml:space="preserve">(Wilson 1965, Monsi and Saeki 2005)</w:t>
-      </w:r>
-      <w:r>
-        <w:t xml:space="preserve"> </w:t>
-      </w:r>
-      <w:r>
-        <w:t xml:space="preserve">and correlate to canopy assimilation and tree productivity</w:t>
-      </w:r>
-      <w:r>
-        <w:t xml:space="preserve"> </w:t>
-      </w:r>
-      <w:r>
-        <w:t xml:space="preserve">(Waring 1983, McCarthy et al. 2006, Lindroth et al. 2008)</w:t>
-      </w:r>
-      <w:r>
-        <w:t xml:space="preserve">. Estimates of tree canopy C flux, however, are limited by simple upscaling of single leaf measurements</w:t>
-      </w:r>
-      <w:r>
-        <w:t xml:space="preserve"> </w:t>
-      </w:r>
-      <w:r>
-        <w:t xml:space="preserve">(Amthor 1994)</w:t>
-      </w:r>
-      <w:r>
-        <w:t xml:space="preserve">, oversimplification of big leaf models</w:t>
-      </w:r>
-      <w:r>
-        <w:t xml:space="preserve"> </w:t>
-      </w:r>
-      <w:r>
-        <w:t xml:space="preserve">(</w:t>
-      </w:r>
-      <w:r>
-        <w:t xml:space="preserve">De Pury</w:t>
-      </w:r>
-      <w:r>
-        <w:t xml:space="preserve"> </w:t>
-      </w:r>
-      <w:r>
-        <w:t xml:space="preserve">and Farquhar 1997)</w:t>
-      </w:r>
-      <w:r>
-        <w:t xml:space="preserve"> </w:t>
-      </w:r>
-      <w:r>
-        <w:t xml:space="preserve">or parameterization of more complex models with assumptions of canopy behavior</w:t>
-      </w:r>
-      <w:r>
-        <w:t xml:space="preserve"> </w:t>
-      </w:r>
-      <w:r>
-        <w:t xml:space="preserve">(Leuning et al. 1995)</w:t>
-      </w:r>
-      <w:r>
-        <w:t xml:space="preserve">. We found that leaf area was consistently reduced in eC</w:t>
+        <w:t xml:space="preserve">Harvested tissue carbon mass and biomass partitioning</w:t>
+      </w:r>
+    </w:p>
+    <w:p>
+      <w:r>
+        <w:t xml:space="preserve">At the end of this two year experiment, harvested C mass of tissue components was affected in eC</w:t>
       </w:r>
       <w:r>
         <w:rPr>
@@ -5818,7 +5646,55 @@
         <w:t xml:space="preserve"> </w:t>
       </w:r>
       <w:r>
-        <w:t xml:space="preserve">treatments, likely leading to reductions in both tree C uptake and whole tree C mass of near identical magnitudes (ca. 30 %).</w:t>
+        <w:t xml:space="preserve">but not drought treatments (Table 1). Aboveground wood C mass was reduced by 37 % in eC</w:t>
+      </w:r>
+      <w:r>
+        <w:rPr>
+          <w:vertAlign w:val="subscript"/>
+        </w:rPr>
+        <w:t xml:space="preserve">a</w:t>
+      </w:r>
+      <w:r>
+        <w:t xml:space="preserve"> </w:t>
+      </w:r>
+      <w:r>
+        <w:t xml:space="preserve">treatments (P = 0.015), driven mostly by eC</w:t>
+      </w:r>
+      <w:r>
+        <w:rPr>
+          <w:vertAlign w:val="subscript"/>
+        </w:rPr>
+        <w:t xml:space="preserve">a</w:t>
+      </w:r>
+      <w:r>
+        <w:t xml:space="preserve"> </w:t>
+      </w:r>
+      <w:r>
+        <w:t xml:space="preserve">effects on bole wood. Neither standing crop leaf C mass or total litterfall C mass over the study period differed between C</w:t>
+      </w:r>
+      <w:r>
+        <w:rPr>
+          <w:vertAlign w:val="subscript"/>
+        </w:rPr>
+        <w:t xml:space="preserve">a</w:t>
+      </w:r>
+      <w:r>
+        <w:t xml:space="preserve"> </w:t>
+      </w:r>
+      <w:r>
+        <w:t xml:space="preserve">treatments. Total root C mass was reduced by 29% in eC</w:t>
+      </w:r>
+      <w:r>
+        <w:rPr>
+          <w:vertAlign w:val="subscript"/>
+        </w:rPr>
+        <w:t xml:space="preserve">a</w:t>
+      </w:r>
+      <w:r>
+        <w:t xml:space="preserve"> </w:t>
+      </w:r>
+      <w:r>
+        <w:t xml:space="preserve">treatments (P = 0.091).</w:t>
       </w:r>
     </w:p>
     <w:p>
@@ -5826,1275 +5702,10 @@
         <w:br w:type="textWrapping"/>
       </w:r>
       <w:r>
-        <w:t xml:space="preserve">Without accurate measurements of whole tree C flux, relationships with biomass and C allocation are difficult to infer. Biomass and C fluxes have been found to be poorly related in forest ecosystems due to difficulty in accounting for C retention of different tissues</w:t>
-      </w:r>
-      <w:r>
-        <w:t xml:space="preserve"> </w:t>
-      </w:r>
-      <w:r>
-        <w:t xml:space="preserve">(Litton et al. 2007)</w:t>
-      </w:r>
-      <w:r>
-        <w:t xml:space="preserve">. This partial accounting of C likely inhibits the ability of many studies to precisely test the coordination between canopy A and growth. The advantage of the WTC approach is the ability to compare cumulative whole tree C fluxes to absolute biomass production over long time periods. Here, we show empirically measured aboveground tree C uptake (F</w:t>
-      </w:r>
-      <w:r>
-        <w:rPr>
-          <w:vertAlign w:val="subscript"/>
-        </w:rPr>
-        <w:t xml:space="preserve">c</w:t>
-      </w:r>
-      <w:r>
-        <w:t xml:space="preserve">) was strongly correlated to tree biomass production across a 2.5 fold size range in</w:t>
-      </w:r>
-      <w:r>
-        <w:t xml:space="preserve"> </w:t>
-      </w:r>
-      <w:r>
-        <w:rPr>
-          <w:i/>
-        </w:rPr>
-        <w:t xml:space="preserve">Eucalyptus</w:t>
-      </w:r>
-      <w:r>
-        <w:t xml:space="preserve"> </w:t>
-      </w:r>
-      <w:r>
-        <w:t xml:space="preserve">trees.</w:t>
-      </w:r>
-    </w:p>
-    <w:p>
-      <w:pPr>
-        <w:pStyle w:val="Heading2"/>
-      </w:pPr>
-      <w:bookmarkStart w:id="45" w:name="responses-of-biomass-partitioning-and-c-allocation-to-climate-change"/>
-      <w:bookmarkEnd w:id="45"/>
-      <w:r>
-        <w:t xml:space="preserve">Responses of biomass partitioning and C allocation to climate change</w:t>
-      </w:r>
-    </w:p>
-    <w:p>
-      <w:r>
-        <w:t xml:space="preserve">We first used final harvest biomass to determine patterns of biomass partitioning to leaves, stems and roots. We then combined cumulative tree C fluxes with tissue biomass production and turnover to measure C allocation to stems, leaves and TBCA, via mass balance. This approach allowed us to evaluate the impacts of climate change treatments on tree growth through potential shifts in tissue biomass production or C allocation. This is because there are many possible fates for C assimilates beyond just the production of plant biomass</w:t>
-      </w:r>
-      <w:r>
-        <w:t xml:space="preserve"> </w:t>
-      </w:r>
-      <w:r>
-        <w:t xml:space="preserve">(K</w:t>
-      </w:r>
-      <w:r>
-        <w:t xml:space="preserve">ö</w:t>
-      </w:r>
-      <w:r>
-        <w:t xml:space="preserve">rner et al. 2005)</w:t>
-      </w:r>
-      <w:r>
-        <w:t xml:space="preserve">. Changes in C allocation encompass effects of tissue turnover, the storage and use of carbohydrates and root exudation to stimulate microbial activity, with each representing significant tree or ecosystem responses to environmental change. Thus, patterns in biomass partitioning and C allocation may not be consistent with respect to the tissue in question, which contributes to the current uncertainty in modelling tree growth responses to interacting climate change factors.</w:t>
-      </w:r>
-    </w:p>
-    <w:p>
-      <w:r>
-        <w:br w:type="textWrapping"/>
-      </w:r>
-      <w:r>
-        <w:t xml:space="preserve">We found that stem C mass was reduced in eC</w:t>
-      </w:r>
-      <w:r>
-        <w:rPr>
-          <w:vertAlign w:val="subscript"/>
-        </w:rPr>
-        <w:t xml:space="preserve">a</w:t>
-      </w:r>
-      <w:r>
-        <w:t xml:space="preserve"> </w:t>
-      </w:r>
-      <w:r>
-        <w:t xml:space="preserve">treatments. Opposite responses of stem growth under eC</w:t>
-      </w:r>
-      <w:r>
-        <w:rPr>
-          <w:vertAlign w:val="subscript"/>
-        </w:rPr>
-        <w:t xml:space="preserve">a</w:t>
-      </w:r>
-      <w:r>
-        <w:t xml:space="preserve"> </w:t>
-      </w:r>
-      <w:r>
-        <w:t xml:space="preserve">have been found across different forested FACE experiments, including no effect in a mixed deciduous forest at WEB-FACE</w:t>
-      </w:r>
-      <w:r>
-        <w:t xml:space="preserve"> </w:t>
-      </w:r>
-      <w:r>
-        <w:t xml:space="preserve">(K</w:t>
-      </w:r>
-      <w:r>
-        <w:t xml:space="preserve">ö</w:t>
-      </w:r>
-      <w:r>
-        <w:t xml:space="preserve">rner et al. 2005)</w:t>
-      </w:r>
-      <w:r>
-        <w:t xml:space="preserve"> </w:t>
-      </w:r>
-      <w:r>
-        <w:t xml:space="preserve">and a positive enhancement in a loblolly pine forest at duke FACE</w:t>
-      </w:r>
-      <w:r>
-        <w:t xml:space="preserve"> </w:t>
-      </w:r>
-      <w:r>
-        <w:t xml:space="preserve">(DeLucia et al. 2005)</w:t>
-      </w:r>
-      <w:r>
-        <w:t xml:space="preserve">. It is possible that observed patterns in stem C mass were related to allometric trajectories as a function of plant size</w:t>
-      </w:r>
-      <w:r>
-        <w:t xml:space="preserve"> </w:t>
-      </w:r>
-      <w:r>
-        <w:t xml:space="preserve">(Tjoelker et al. 1998, M</w:t>
-      </w:r>
-      <w:r>
-        <w:t xml:space="preserve">ü</w:t>
-      </w:r>
-      <w:r>
-        <w:t xml:space="preserve">ller et al. 2000)</w:t>
-      </w:r>
-      <w:r>
-        <w:t xml:space="preserve"> </w:t>
-      </w:r>
-      <w:r>
-        <w:t xml:space="preserve">more than direct effects of eC</w:t>
-      </w:r>
-      <w:r>
-        <w:rPr>
-          <w:vertAlign w:val="subscript"/>
-        </w:rPr>
-        <w:t xml:space="preserve">a</w:t>
-      </w:r>
-      <w:r>
-        <w:t xml:space="preserve"> </w:t>
-      </w:r>
-      <w:r>
-        <w:t xml:space="preserve">on stem biomass production. Stem mass fractions (SMF) were found to increase with total plant size and were marginally reduced in eC</w:t>
-      </w:r>
-      <w:r>
-        <w:rPr>
-          <w:vertAlign w:val="subscript"/>
-        </w:rPr>
-        <w:t xml:space="preserve">a</w:t>
-      </w:r>
-      <w:r>
-        <w:t xml:space="preserve"> </w:t>
-      </w:r>
-      <w:r>
-        <w:t xml:space="preserve">treatments. Carbon allocation to stems was unaffected in eC</w:t>
-      </w:r>
-      <w:r>
-        <w:rPr>
-          <w:vertAlign w:val="subscript"/>
-        </w:rPr>
-        <w:t xml:space="preserve">a</w:t>
-      </w:r>
-      <w:r>
-        <w:t xml:space="preserve"> </w:t>
-      </w:r>
-      <w:r>
-        <w:t xml:space="preserve">treatments, however, inferring that patterns in SMF were a consequence of size-dependent relationships between larger aC</w:t>
-      </w:r>
-      <w:r>
-        <w:rPr>
-          <w:vertAlign w:val="subscript"/>
-        </w:rPr>
-        <w:t xml:space="preserve">a</w:t>
-      </w:r>
-      <w:r>
-        <w:t xml:space="preserve"> </w:t>
-      </w:r>
-      <w:r>
-        <w:t xml:space="preserve">trees compared to smaller eC</w:t>
-      </w:r>
-      <w:r>
-        <w:rPr>
-          <w:vertAlign w:val="subscript"/>
-        </w:rPr>
-        <w:t xml:space="preserve">a</w:t>
-      </w:r>
-      <w:r>
-        <w:t xml:space="preserve"> </w:t>
-      </w:r>
-      <w:r>
-        <w:t xml:space="preserve">trees. Trees in this experiment followed commonly observed developmental patterns in biomass partitioning, with increases in SMF and decreases in LMF as tree became larger</w:t>
-      </w:r>
-      <w:r>
-        <w:t xml:space="preserve"> </w:t>
-      </w:r>
-      <w:r>
-        <w:t xml:space="preserve">(Poorter et al. 2015)</w:t>
-      </w:r>
-      <w:r>
-        <w:t xml:space="preserve">. Thus, it is likely that eC</w:t>
-      </w:r>
-      <w:r>
-        <w:rPr>
-          <w:vertAlign w:val="subscript"/>
-        </w:rPr>
-        <w:t xml:space="preserve">a</w:t>
-      </w:r>
-      <w:r>
-        <w:t xml:space="preserve"> </w:t>
-      </w:r>
-      <w:r>
-        <w:t xml:space="preserve">treatments negatively affected other tree processes which first decreased overall tree size.</w:t>
-      </w:r>
-    </w:p>
-    <w:p>
-      <w:r>
-        <w:br w:type="textWrapping"/>
-      </w:r>
-      <w:r>
-        <w:t xml:space="preserve">Contrary to expectation, we found that both LMF and C allocation to leaves increased in eC</w:t>
-      </w:r>
-      <w:r>
-        <w:rPr>
-          <w:vertAlign w:val="subscript"/>
-        </w:rPr>
-        <w:t xml:space="preserve">a</w:t>
-      </w:r>
-      <w:r>
-        <w:t xml:space="preserve"> </w:t>
-      </w:r>
-      <w:r>
-        <w:t xml:space="preserve">treatments independent of tree size effects. As leaf production and turnover were not subsequently affected in the smaller eC</w:t>
-      </w:r>
-      <w:r>
-        <w:rPr>
-          <w:vertAlign w:val="subscript"/>
-        </w:rPr>
-        <w:t xml:space="preserve">a</w:t>
-      </w:r>
-      <w:r>
-        <w:t xml:space="preserve"> </w:t>
-      </w:r>
-      <w:r>
-        <w:t xml:space="preserve">trees, it is likely that changes in other physiological processes were necessary to explain observed increases leaf C allocation. Previously reported increases in leaf respiration under eC</w:t>
-      </w:r>
-      <w:r>
-        <w:rPr>
-          <w:vertAlign w:val="subscript"/>
-        </w:rPr>
-        <w:t xml:space="preserve">a</w:t>
-      </w:r>
-      <w:r>
-        <w:t xml:space="preserve"> </w:t>
-      </w:r>
-      <w:r>
-        <w:t xml:space="preserve">treatments</w:t>
-      </w:r>
-      <w:r>
-        <w:t xml:space="preserve"> </w:t>
-      </w:r>
-      <w:r>
-        <w:t xml:space="preserve">(Crous et al. 2012)</w:t>
-      </w:r>
-      <w:r>
-        <w:t xml:space="preserve"> </w:t>
-      </w:r>
-      <w:r>
-        <w:t xml:space="preserve">are intrinsically included in the measurement of F</w:t>
-      </w:r>
-      <w:r>
-        <w:rPr>
-          <w:vertAlign w:val="subscript"/>
-        </w:rPr>
-        <w:t xml:space="preserve">c</w:t>
-      </w:r>
-      <w:r>
-        <w:t xml:space="preserve">, thus observed increases in leaf C allocation in terms of leaf biomass production are independent of shifts in respiration. Decreases in SLA were detected in WTC trees under eC</w:t>
-      </w:r>
-      <w:r>
-        <w:rPr>
-          <w:vertAlign w:val="subscript"/>
-        </w:rPr>
-        <w:t xml:space="preserve">a</w:t>
-      </w:r>
-      <w:r>
-        <w:t xml:space="preserve"> </w:t>
-      </w:r>
-      <w:r>
-        <w:t xml:space="preserve">treatments, which is often found across eC</w:t>
-      </w:r>
-      <w:r>
-        <w:rPr>
-          <w:vertAlign w:val="subscript"/>
-        </w:rPr>
-        <w:t xml:space="preserve">a</w:t>
-      </w:r>
-      <w:r>
-        <w:t xml:space="preserve"> </w:t>
-      </w:r>
-      <w:r>
-        <w:t xml:space="preserve">enrichment studies</w:t>
-      </w:r>
-      <w:r>
-        <w:t xml:space="preserve"> </w:t>
-      </w:r>
-      <w:r>
-        <w:t xml:space="preserve">(Yin 2002, Ainsworth and Long 2005, Wang et al. 2012)</w:t>
-      </w:r>
-      <w:r>
-        <w:t xml:space="preserve">. Concentrations of leaf non-structural carbohydrates (TNC) often increase under eC</w:t>
-      </w:r>
-      <w:r>
-        <w:rPr>
-          <w:vertAlign w:val="subscript"/>
-        </w:rPr>
-        <w:t xml:space="preserve">a</w:t>
-      </w:r>
-      <w:r>
-        <w:t xml:space="preserve"> </w:t>
-      </w:r>
-      <w:r>
-        <w:t xml:space="preserve">(Roden and Ball 1996, Picon et al. 1997, Poorter et al. 1997, Loewe et al. 2000, Walter et al. 2005)</w:t>
-      </w:r>
-      <w:r>
-        <w:t xml:space="preserve"> </w:t>
-      </w:r>
-      <w:r>
-        <w:t xml:space="preserve">and are often associated with subsequent decreases in SLA in trees</w:t>
-      </w:r>
-      <w:r>
-        <w:t xml:space="preserve"> </w:t>
-      </w:r>
-      <w:r>
-        <w:t xml:space="preserve">(Barron-Gafford et al. 2005, K</w:t>
-      </w:r>
-      <w:r>
-        <w:t xml:space="preserve">ö</w:t>
-      </w:r>
-      <w:r>
-        <w:t xml:space="preserve">rner et al. 2005)</w:t>
-      </w:r>
-      <w:r>
-        <w:t xml:space="preserve">. Here, increased C allocation to leaves may have resulted in increased leaf TNC to fulfill increased canopy respiratory demands or meet sink demands of other tissues. Taken together, results for aboveground tissues highlight the importance of separating impacts on measured biomass from those of total C allocation associated with growth when evaluating tree responses to climate change.</w:t>
-      </w:r>
-    </w:p>
-    <w:p>
-      <w:pPr>
-        <w:pStyle w:val="Heading2"/>
-      </w:pPr>
-      <w:bookmarkStart w:id="46" w:name="tbca-response-to-climate-change-in-a-single-tree-ecosystem"/>
-      <w:bookmarkEnd w:id="46"/>
-      <w:r>
-        <w:t xml:space="preserve">TBCA response to climate change in a single-tree ecosystem</w:t>
-      </w:r>
-    </w:p>
-    <w:p>
-      <w:r>
-        <w:t xml:space="preserve">Despite increased attention to the effects of climate change on belowground processes, the difficulty in measuring TBCA currently hinders our ability to make well-founded empirical conclusions. One of our specific objectives was to use a novel method to calculate TBCA to test the hypothesis that TBCA was enhanced in eC</w:t>
-      </w:r>
-      <w:r>
-        <w:rPr>
-          <w:vertAlign w:val="subscript"/>
-        </w:rPr>
-        <w:t xml:space="preserve">a</w:t>
-      </w:r>
-      <w:r>
-        <w:t xml:space="preserve"> </w:t>
-      </w:r>
-      <w:r>
-        <w:t xml:space="preserve">treatments and then to evaluate potential shifts in TBCA across shorter times scales. For example, changes in TBCA to eC</w:t>
-      </w:r>
-      <w:r>
-        <w:rPr>
-          <w:vertAlign w:val="subscript"/>
-        </w:rPr>
-        <w:t xml:space="preserve">a</w:t>
-      </w:r>
-      <w:r>
-        <w:t xml:space="preserve"> </w:t>
-      </w:r>
-      <w:r>
-        <w:t xml:space="preserve">or drought could occur as sustained or pulsed responses through time. Enhancement of TBCA has been reported across forested FACE experiments</w:t>
-      </w:r>
-      <w:r>
-        <w:t xml:space="preserve"> </w:t>
-      </w:r>
-      <w:r>
-        <w:t xml:space="preserve">(Palmroth et al. 2006)</w:t>
-      </w:r>
-      <w:r>
-        <w:t xml:space="preserve"> </w:t>
-      </w:r>
-      <w:r>
-        <w:t xml:space="preserve">but the single-tree ecosystem design of the WTC allowed us to evaluate the effects of climate change factors without the inherent environmental complexity of a forest community. The unique design of the WTC allowed us to track TBCA as a cumulative total and across daily time steps, both of which can be used to validate and constrain models where C allocation is represented.</w:t>
-      </w:r>
-    </w:p>
-    <w:p>
-      <w:r>
-        <w:br w:type="textWrapping"/>
-      </w:r>
-      <w:r>
-        <w:t xml:space="preserve">With high resolution flux data and reliable estimates of aboveground dry mass production we show that TBCA was not affected by eC</w:t>
-      </w:r>
-      <w:r>
-        <w:rPr>
-          <w:vertAlign w:val="subscript"/>
-        </w:rPr>
-        <w:t xml:space="preserve">a</w:t>
-      </w:r>
-      <w:r>
-        <w:t xml:space="preserve"> </w:t>
-      </w:r>
-      <w:r>
-        <w:t xml:space="preserve">or drought treatments over the final eleven months of the experiment. Contrary to expectation, we detected minimal effects of eC</w:t>
-      </w:r>
-      <w:r>
-        <w:rPr>
-          <w:vertAlign w:val="subscript"/>
-        </w:rPr>
-        <w:t xml:space="preserve">a</w:t>
-      </w:r>
-      <w:r>
-        <w:t xml:space="preserve"> </w:t>
-      </w:r>
-      <w:r>
-        <w:t xml:space="preserve">or drought treatments on root biomass partitioning, although it was not possible to differentiate fine and coarse roots production and turnover. Although these findings disagree with TBCA results from forested FACE experiments</w:t>
-      </w:r>
-      <w:r>
-        <w:t xml:space="preserve"> </w:t>
-      </w:r>
-      <w:r>
-        <w:t xml:space="preserve">(see Palmroth et al. 2006)</w:t>
-      </w:r>
-      <w:r>
-        <w:t xml:space="preserve">, comparisons between single-tree studies with evidence from forest ecosystem experiments should be made with caution. Nevertheless, we show that TBCA in</w:t>
-      </w:r>
-      <w:r>
-        <w:t xml:space="preserve"> </w:t>
-      </w:r>
-      <w:r>
-        <w:rPr>
-          <w:i/>
-        </w:rPr>
-        <w:t xml:space="preserve">Eucalyptus</w:t>
-      </w:r>
-      <w:r>
-        <w:t xml:space="preserve"> </w:t>
-      </w:r>
-      <w:r>
-        <w:t xml:space="preserve">trees may be less sensitive to climate change factors than expected over a ~1 year period. However, a lack of cumulative change in TBCA does not infer that belowground processes were not affected by either treatment. In trees under drought stress, TBCA might increase with higher allocation to root systems to alleviate water stress</w:t>
-      </w:r>
-      <w:r>
-        <w:t xml:space="preserve"> </w:t>
-      </w:r>
-      <w:r>
-        <w:t xml:space="preserve">(Poorter et al. 2012)</w:t>
-      </w:r>
-      <w:r>
-        <w:t xml:space="preserve">, which could by offset increased root mortality and turnover</w:t>
-      </w:r>
-      <w:r>
-        <w:t xml:space="preserve"> </w:t>
-      </w:r>
-      <w:r>
-        <w:t xml:space="preserve">(Marshall 1986, Meier and Leuschner 2008)</w:t>
-      </w:r>
-      <w:r>
-        <w:t xml:space="preserve">, reduced root exudation</w:t>
-      </w:r>
-      <w:r>
-        <w:t xml:space="preserve"> </w:t>
-      </w:r>
-      <w:r>
-        <w:t xml:space="preserve">(Iversen and Norby 2014)</w:t>
-      </w:r>
-      <w:r>
-        <w:t xml:space="preserve"> </w:t>
-      </w:r>
-      <w:r>
-        <w:t xml:space="preserve">or reduced C demand via decreases in root respiration rates</w:t>
-      </w:r>
-      <w:r>
-        <w:t xml:space="preserve"> </w:t>
-      </w:r>
-      <w:r>
-        <w:t xml:space="preserve">(Burton et al. 1998)</w:t>
-      </w:r>
-      <w:r>
-        <w:t xml:space="preserve">. Alternatively, the lack of belowground competition for soil mineral resources in this single tree ecosystem might have delayed enhancement of TBCA to eC</w:t>
-      </w:r>
-      <w:r>
-        <w:rPr>
-          <w:vertAlign w:val="subscript"/>
-        </w:rPr>
-        <w:t xml:space="preserve">a</w:t>
-      </w:r>
-      <w:r>
-        <w:t xml:space="preserve"> </w:t>
-      </w:r>
-      <w:r>
-        <w:t xml:space="preserve">treatments, such as increased root production and exudation.</w:t>
-      </w:r>
-    </w:p>
-    <w:p>
-      <w:r>
-        <w:br w:type="textWrapping"/>
-      </w:r>
-      <w:r>
-        <w:t xml:space="preserve">With estimations of daily aboveground C mass accrual and measured cumulative whole tree C uptake we were able to uniquely track dynamic short term effects of eC</w:t>
-      </w:r>
-      <w:r>
-        <w:rPr>
-          <w:vertAlign w:val="subscript"/>
-        </w:rPr>
-        <w:t xml:space="preserve">a</w:t>
-      </w:r>
-      <w:r>
-        <w:t xml:space="preserve"> </w:t>
-      </w:r>
-      <w:r>
-        <w:t xml:space="preserve">or drought on TBCA. Across daily time steps, we observed a relatively stable fraction of total tree C flux distributed to TBCA over a period of eleven months. The ability to calculate TBCA as a simple residual between measured aboveground processes gives us reliable estimates of the absolute amount of C distributed belowground each day, which appears to be insensitive to sustained exposure to eC</w:t>
-      </w:r>
-      <w:r>
-        <w:rPr>
-          <w:vertAlign w:val="subscript"/>
-        </w:rPr>
-        <w:t xml:space="preserve">a</w:t>
-      </w:r>
-      <w:r>
-        <w:t xml:space="preserve"> </w:t>
-      </w:r>
-      <w:r>
-        <w:t xml:space="preserve">and a four month drought. Similar to Palmroth et al.</w:t>
-      </w:r>
-      <w:r>
-        <w:t xml:space="preserve"> </w:t>
-      </w:r>
-      <w:r>
-        <w:t xml:space="preserve">(2006)</w:t>
-      </w:r>
-      <w:r>
-        <w:t xml:space="preserve"> </w:t>
-      </w:r>
-      <w:r>
-        <w:t xml:space="preserve">we cannot quantify allocation to specific belowground pools, but our approach with the WTC design does not have to make assumptions about C residence time in any tissue or soil component. As a result, the lack of a cumulative response of TBCA raises questions about the regularity of belowground responses to climate change factors often reported. Our results confirm the need for more reliable estimates of TBCA in future studies, which are crucial for predicting forest responses to climate change.</w:t>
-      </w:r>
-    </w:p>
-    <w:p>
-      <w:pPr>
-        <w:pStyle w:val="Heading2"/>
-      </w:pPr>
-      <w:bookmarkStart w:id="47" w:name="conclusions"/>
-      <w:bookmarkEnd w:id="47"/>
-      <w:r>
-        <w:t xml:space="preserve">Conclusions</w:t>
-      </w:r>
-    </w:p>
-    <w:p>
-      <w:r>
-        <w:t xml:space="preserve">Here we use novel aspects of the WTC experimental facility to show that whole tree C flux and tree growth were highly correlated, while patterns in biomass partitioning alone were insufficient to explain eC</w:t>
-      </w:r>
-      <w:r>
-        <w:rPr>
-          <w:vertAlign w:val="subscript"/>
-        </w:rPr>
-        <w:t xml:space="preserve">a</w:t>
-      </w:r>
-      <w:r>
-        <w:t xml:space="preserve"> </w:t>
-      </w:r>
-      <w:r>
-        <w:t xml:space="preserve">effects on tree growth. With individual</w:t>
-      </w:r>
-      <w:r>
-        <w:t xml:space="preserve"> </w:t>
-      </w:r>
-      <w:r>
-        <w:rPr>
-          <w:i/>
-        </w:rPr>
-        <w:t xml:space="preserve">Eucalyptus saligna</w:t>
-      </w:r>
-      <w:r>
-        <w:t xml:space="preserve"> </w:t>
-      </w:r>
-      <w:r>
-        <w:t xml:space="preserve">trees we show different responses of above and belowground C allocation to eC</w:t>
-      </w:r>
-      <w:r>
-        <w:rPr>
-          <w:vertAlign w:val="subscript"/>
-        </w:rPr>
-        <w:t xml:space="preserve">a</w:t>
-      </w:r>
-      <w:r>
-        <w:t xml:space="preserve"> </w:t>
-      </w:r>
-      <w:r>
-        <w:t xml:space="preserve">treatments, which has important implications for how C allocation should be represented in process-based forest models. As empirical measurements of belowground processes are still difficult to obtain, models may have to assume that responses of aboveground tissues to global change represent those of belowground tissues</w:t>
-      </w:r>
-      <w:r>
-        <w:t xml:space="preserve"> </w:t>
-      </w:r>
-      <w:r>
-        <w:t xml:space="preserve">(Giardina et al. 2005)</w:t>
-      </w:r>
-      <w:r>
-        <w:t xml:space="preserve">. As a result, continued empirical measurements to define C allocation patterns constrained by functional relationships with biomass production are needed to reduce uncertainty and improve model predictions</w:t>
-      </w:r>
-      <w:r>
-        <w:t xml:space="preserve"> </w:t>
-      </w:r>
-      <w:r>
-        <w:t xml:space="preserve">(</w:t>
-      </w:r>
-      <w:r>
-        <w:t xml:space="preserve">De Kauwe</w:t>
-      </w:r>
-      <w:r>
-        <w:t xml:space="preserve"> </w:t>
-      </w:r>
-      <w:r>
-        <w:t xml:space="preserve">et al. 2014)</w:t>
-      </w:r>
-      <w:r>
-        <w:t xml:space="preserve">. Continuing to apply novel approaches to better evaluate TBCA and empirically measure whole tree C fluxes, such as the WTC experiment, are the way forward in addressing questions regarding the fate of assimilated C under global climate change.</w:t>
-      </w:r>
-    </w:p>
-    <w:p>
-      <w:pPr>
-        <w:pStyle w:val="Heading1"/>
-      </w:pPr>
-      <w:bookmarkStart w:id="48" w:name="list-of-tables"/>
-      <w:bookmarkEnd w:id="48"/>
-      <w:r>
-        <w:t xml:space="preserve">List of Tables</w:t>
-      </w:r>
-    </w:p>
-    <w:p>
-      <w:r>
         <w:rPr>
           <w:b/>
         </w:rPr>
-        <w:t xml:space="preserve">Table 1</w:t>
-      </w:r>
-      <w:r>
-        <w:t xml:space="preserve">. Final harvest C mass of above and belowground tissues, cumulative aboveground tree C uptake (</w:t>
-      </w:r>
-      <m:oMath>
-        <m:sSub>
-          <m:e>
-            <m:r>
-              <m:rPr>
-                <m:sty m:val="p"/>
-              </m:rPr>
-              <m:t>F</m:t>
-            </m:r>
-          </m:e>
-          <m:sub>
-            <m:r>
-              <m:rPr>
-                <m:sty m:val="p"/>
-              </m:rPr>
-              <m:t>c</m:t>
-            </m:r>
-            <m:r>
-              <m:rPr>
-                <m:sty m:val="p"/>
-              </m:rPr>
-              <m:t>,</m:t>
-            </m:r>
-            <m:r>
-              <m:rPr>
-                <m:sty m:val="p"/>
-              </m:rPr>
-              <m:t>T</m:t>
-            </m:r>
-          </m:sub>
-        </m:sSub>
-      </m:oMath>
-      <w:r>
-        <w:t xml:space="preserve">) and specific leaf area (SLA). Each value represents the mean (± 1 standard error) for each treatment combination. Units for C mass and</w:t>
-      </w:r>
-      <w:r>
-        <w:t xml:space="preserve"> </w:t>
-      </w:r>
-      <m:oMath>
-        <m:sSub>
-          <m:e>
-            <m:r>
-              <m:rPr>
-                <m:sty m:val="p"/>
-              </m:rPr>
-              <m:t>F</m:t>
-            </m:r>
-          </m:e>
-          <m:sub>
-            <m:r>
-              <m:rPr>
-                <m:sty m:val="p"/>
-              </m:rPr>
-              <m:t>c</m:t>
-            </m:r>
-            <m:r>
-              <m:rPr>
-                <m:sty m:val="p"/>
-              </m:rPr>
-              <m:t>,</m:t>
-            </m:r>
-            <m:r>
-              <m:rPr>
-                <m:sty m:val="p"/>
-              </m:rPr>
-              <m:t>T</m:t>
-            </m:r>
-          </m:sub>
-        </m:sSub>
-      </m:oMath>
-      <w:r>
-        <w:t xml:space="preserve"> </w:t>
-      </w:r>
-      <w:r>
-        <w:t xml:space="preserve">are g C, while SLA are cm</w:t>
-      </w:r>
-      <w:r>
-        <w:rPr>
-          <w:vertAlign w:val="superscript"/>
-        </w:rPr>
-        <w:t xml:space="preserve">2</w:t>
-      </w:r>
-      <w:r>
-        <w:t xml:space="preserve"> </w:t>
-      </w:r>
-      <w:r>
-        <w:t xml:space="preserve">g</w:t>
-      </w:r>
-      <w:r>
-        <w:rPr>
-          <w:vertAlign w:val="superscript"/>
-        </w:rPr>
-        <w:t xml:space="preserve">-1</w:t>
-      </w:r>
-      <w:r>
-        <w:t xml:space="preserve">. For each variable, different letters represent significant differences between treatments from the overall model which includes C</w:t>
-      </w:r>
-      <w:r>
-        <w:rPr>
-          <w:vertAlign w:val="subscript"/>
-        </w:rPr>
-        <w:t xml:space="preserve">a</w:t>
-      </w:r>
-      <w:r>
-        <w:t xml:space="preserve"> </w:t>
-      </w:r>
-      <w:r>
-        <w:t xml:space="preserve">* drought interactions. P values represent overall differences of C</w:t>
-      </w:r>
-      <w:r>
-        <w:rPr>
-          <w:vertAlign w:val="subscript"/>
-        </w:rPr>
-        <w:t xml:space="preserve">a</w:t>
-      </w:r>
-      <w:r>
-        <w:t xml:space="preserve"> </w:t>
-      </w:r>
-      <w:r>
-        <w:t xml:space="preserve">or drought main effects and the C</w:t>
-      </w:r>
-      <w:r>
-        <w:rPr>
-          <w:vertAlign w:val="subscript"/>
-        </w:rPr>
-        <w:t xml:space="preserve">a</w:t>
-      </w:r>
-      <w:r>
-        <w:t xml:space="preserve"> </w:t>
-      </w:r>
-      <w:r>
-        <w:t xml:space="preserve">* drought interaction.</w:t>
-      </w:r>
-    </w:p>
-    <w:p>
-      <w:pPr>
-        <w:pStyle w:val="Heading1"/>
-      </w:pPr>
-      <w:bookmarkStart w:id="49" w:name="list-of-figures"/>
-      <w:bookmarkEnd w:id="49"/>
-      <w:r>
-        <w:t xml:space="preserve">List of Figures</w:t>
-      </w:r>
-    </w:p>
-    <w:p>
-      <w:r>
-        <w:rPr>
-          <w:b/>
-        </w:rPr>
-        <w:t xml:space="preserve">Figure 1</w:t>
-      </w:r>
-      <w:r>
-        <w:t xml:space="preserve">. Conceptual diagram depicting the major components of C flow among plant components including; uptake via</w:t>
-      </w:r>
-      <w:r>
-        <w:t xml:space="preserve"> </w:t>
-      </w:r>
-      <w:r>
-        <w:rPr>
-          <w:i/>
-        </w:rPr>
-        <w:t xml:space="preserve">A</w:t>
-      </w:r>
-      <w:r>
-        <w:rPr>
-          <w:vertAlign w:val="subscript"/>
-          <w:i/>
-        </w:rPr>
-        <w:t xml:space="preserve">n</w:t>
-      </w:r>
-      <w:r>
-        <w:t xml:space="preserve">, allocation to component tissues, tissue respiration and root exudation. Net aboveground C uptake (</w:t>
-      </w:r>
-      <m:oMath>
-        <m:sSub>
-          <m:e>
-            <m:r>
-              <m:rPr>
-                <m:sty m:val="p"/>
-              </m:rPr>
-              <m:t>F</m:t>
-            </m:r>
-          </m:e>
-          <m:sub>
-            <m:r>
-              <m:rPr>
-                <m:sty m:val="p"/>
-              </m:rPr>
-              <m:t>c</m:t>
-            </m:r>
-            <m:r>
-              <m:rPr>
-                <m:sty m:val="p"/>
-              </m:rPr>
-              <m:t>,</m:t>
-            </m:r>
-            <m:r>
-              <m:rPr>
-                <m:sty m:val="p"/>
-              </m:rPr>
-              <m:t>T</m:t>
-            </m:r>
-          </m:sub>
-        </m:sSub>
-      </m:oMath>
-      <w:r>
-        <w:t xml:space="preserve">), shown in the shaded box, represents the flux of C measured within each WTC. With the WTC experimental design, total belowground C allocation (TBCA) is measured as the residual between</w:t>
-      </w:r>
-      <w:r>
-        <w:t xml:space="preserve"> </w:t>
-      </w:r>
-      <m:oMath>
-        <m:sSub>
-          <m:e>
-            <m:r>
-              <m:rPr>
-                <m:sty m:val="p"/>
-              </m:rPr>
-              <m:t>F</m:t>
-            </m:r>
-          </m:e>
-          <m:sub>
-            <m:r>
-              <m:rPr>
-                <m:sty m:val="p"/>
-              </m:rPr>
-              <m:t>c</m:t>
-            </m:r>
-            <m:r>
-              <m:rPr>
-                <m:sty m:val="p"/>
-              </m:rPr>
-              <m:t>,</m:t>
-            </m:r>
-            <m:r>
-              <m:rPr>
-                <m:sty m:val="p"/>
-              </m:rPr>
-              <m:t>T</m:t>
-            </m:r>
-          </m:sub>
-        </m:sSub>
-      </m:oMath>
-      <w:r>
-        <w:t xml:space="preserve"> </w:t>
-      </w:r>
-      <w:r>
-        <w:t xml:space="preserve">and total aboveground C mass.</w:t>
-      </w:r>
-    </w:p>
-    <w:p>
-      <w:r>
-        <w:rPr>
-          <w:b/>
-        </w:rPr>
-        <w:t xml:space="preserve">Figure 2</w:t>
-      </w:r>
-      <w:r>
-        <w:t xml:space="preserve">. Whole tree C mass as a function of cumulative aboveground C flux for each WTC tree. Values of cumulative aboveground net C flux were measured over the final eleven months of the experiment. Whole tree C mass represents the sum of bole, branch, leaf and root C mass from allometric estimates over the same time period. The dotted line is the 1:1 relationship and the solid line represents the significant overall linear model fit from the equation y = 0.56x + 878.2 (R</w:t>
-      </w:r>
-      <w:r>
-        <w:rPr>
-          <w:vertAlign w:val="superscript"/>
-        </w:rPr>
-        <w:t xml:space="preserve">2</w:t>
-      </w:r>
-      <w:r>
-        <w:t xml:space="preserve"> </w:t>
-      </w:r>
-      <w:r>
-        <w:t xml:space="preserve">= 0.86).</w:t>
-      </w:r>
-    </w:p>
-    <w:p>
-      <w:r>
-        <w:br w:type="textWrapping"/>
-      </w:r>
-      <w:r>
-        <w:rPr>
-          <w:b/>
-        </w:rPr>
-        <w:t xml:space="preserve">Figure 3</w:t>
-      </w:r>
-      <w:r>
-        <w:t xml:space="preserve">. Estimated canopy leaf area for each WTC tree over the final eleven months of the experiment (April 2008 to March 2009). Estimates are based on height growth, litterfall rates and two leaf area estimates following Barton et al.</w:t>
-      </w:r>
-      <w:r>
-        <w:t xml:space="preserve"> </w:t>
-      </w:r>
-      <w:r>
-        <w:t xml:space="preserve">(2012)</w:t>
-      </w:r>
-      <w:r>
-        <w:t xml:space="preserve">. Color and line type distinguish the treatment combination for each WTC.</w:t>
-      </w:r>
-    </w:p>
-    <w:p>
-      <w:r>
-        <w:br w:type="textWrapping"/>
-      </w:r>
-      <w:r>
-        <w:rPr>
-          <w:b/>
-        </w:rPr>
-        <w:t xml:space="preserve">Figure 4</w:t>
-      </w:r>
-      <w:r>
-        <w:t xml:space="preserve">. Treatment means of cumulative aboveground C flux as a function of mean daily canopy leaf area over the final eleven months of the experiment. The solid line represents the significant overall linear model fit (R</w:t>
-      </w:r>
-      <w:r>
-        <w:rPr>
-          <w:vertAlign w:val="superscript"/>
-        </w:rPr>
-        <w:t xml:space="preserve">2</w:t>
-      </w:r>
-      <w:r>
-        <w:t xml:space="preserve"> </w:t>
-      </w:r>
-      <w:r>
-        <w:t xml:space="preserve">= 0.77) from the equation: y = 611.9x + 2791.2. Separate 95% confidence intervals are shown for linear regression between</w:t>
-      </w:r>
-      <w:r>
-        <w:t xml:space="preserve"> </w:t>
-      </w:r>
-      <m:oMath>
-        <m:sSub>
-          <m:e>
-            <m:r>
-              <m:rPr>
-                <m:sty m:val="p"/>
-              </m:rPr>
-              <m:t>F</m:t>
-            </m:r>
-          </m:e>
-          <m:sub>
-            <m:r>
-              <m:rPr>
-                <m:sty m:val="p"/>
-              </m:rPr>
-              <m:t>c</m:t>
-            </m:r>
-            <m:r>
-              <m:rPr>
-                <m:sty m:val="p"/>
-              </m:rPr>
-              <m:t>,</m:t>
-            </m:r>
-            <m:r>
-              <m:rPr>
-                <m:sty m:val="p"/>
-              </m:rPr>
-              <m:t>T</m:t>
-            </m:r>
-          </m:sub>
-        </m:sSub>
-      </m:oMath>
-      <w:r>
-        <w:t xml:space="preserve"> </w:t>
-      </w:r>
-      <w:r>
-        <w:t xml:space="preserve">and mean leaf area for aC~a and eC</w:t>
-      </w:r>
-      <w:r>
-        <w:rPr>
-          <w:vertAlign w:val="subscript"/>
-        </w:rPr>
-        <w:t xml:space="preserve">a</w:t>
-      </w:r>
-      <w:r>
-        <w:t xml:space="preserve"> </w:t>
-      </w:r>
-      <w:r>
-        <w:t xml:space="preserve">treatments.</w:t>
-      </w:r>
-    </w:p>
-    <w:p>
-      <w:r>
-        <w:br w:type="textWrapping"/>
-      </w:r>
-      <w:r>
-        <w:rPr>
-          <w:b/>
-        </w:rPr>
-        <w:t xml:space="preserve">Figure 5</w:t>
-      </w:r>
-      <w:r>
-        <w:t xml:space="preserve">. Treatment means of C mass fractions of leaves (a), stems (branches+boles) (c) and roots (e) as a function of tree size, via whole tree C mass. Treatment means of C allocation to leaves (b) and stems (d) as a function of cumulative aboveground net C flux. Root C allocation could not be estimated as root turnover was not known. Values for C mass fractions are calculated from final harvest biomass totals. Values for C allocation are estimated from cumulative total aboveground net C flux over the final eleven months of the experiment. Solid lines represent overall linear model fit for leaf, stem and root mass fractions (R</w:t>
-      </w:r>
-      <w:r>
-        <w:rPr>
-          <w:vertAlign w:val="superscript"/>
-        </w:rPr>
-        <w:t xml:space="preserve">2</w:t>
-      </w:r>
-      <w:r>
-        <w:t xml:space="preserve"> </w:t>
-      </w:r>
-      <w:r>
-        <w:t xml:space="preserve">= 0.53, 0.26 and 0.01, respectively), as well as leaf and stem C allocation (R</w:t>
-      </w:r>
-      <w:r>
-        <w:rPr>
-          <w:vertAlign w:val="superscript"/>
-        </w:rPr>
-        <w:t xml:space="preserve">2</w:t>
-      </w:r>
-      <w:r>
-        <w:t xml:space="preserve"> </w:t>
-      </w:r>
-      <w:r>
-        <w:t xml:space="preserve">= 0.39, 0.01, respectively).</w:t>
-      </w:r>
-    </w:p>
-    <w:p>
-      <w:r>
-        <w:br w:type="textWrapping"/>
-      </w:r>
-      <w:r>
-        <w:rPr>
-          <w:b/>
-        </w:rPr>
-        <w:t xml:space="preserve">Figure 6</w:t>
-      </w:r>
-      <w:r>
-        <w:t xml:space="preserve">. Cumulative aboveground net C flux and additive C allocation to individual tree components from 15 April 2008 to 16 March 2009. Each panel represents mean values for each treatment combination (n=3). Both aboveground net C flux and tissue C allocation where set to 0 on 15 April 2008 in order to track the allocation of C in daily time steps. Root C mass, predicted from the logarithmic relationship between above and belowground mass partitioning of pre-planting seedlings and harvested trees, is shown on the last date.</w:t>
-      </w:r>
-    </w:p>
-    <w:p>
-      <w:r>
-        <w:br w:type="textWrapping"/>
-      </w:r>
-      <w:r>
-        <w:rPr>
-          <w:b/>
-        </w:rPr>
-        <w:t xml:space="preserve">Figure 7</w:t>
-      </w:r>
-      <w:r>
-        <w:t xml:space="preserve">. Treatment means ± 1 standard error of cumulative aboveground net C flux, TBCA, and the residual belowground C flux (</w:t>
-      </w:r>
-      <m:oMath>
-        <m:sSub>
-          <m:e>
-            <m:r>
-              <m:rPr>
-                <m:sty m:val="p"/>
-              </m:rPr>
-              <m:t>F</m:t>
-            </m:r>
-          </m:e>
-          <m:sub>
-            <m:r>
-              <m:rPr>
-                <m:sty m:val="p"/>
-              </m:rPr>
-              <m:t>c</m:t>
-            </m:r>
-            <m:r>
-              <m:rPr>
-                <m:sty m:val="p"/>
-              </m:rPr>
-              <m:t>,</m:t>
-            </m:r>
-            <m:r>
-              <m:rPr>
-                <m:sty m:val="p"/>
-              </m:rPr>
-              <m:t>r</m:t>
-            </m:r>
-          </m:sub>
-        </m:sSub>
-      </m:oMath>
-      <w:r>
-        <w:t xml:space="preserve">). Values of cumulative aboveground net C flux were measured over the final eleven months of the experiment. Values for TBCA are the residual between the cumulative C flux and total C mass aboveground estimated from allometric surveys over the same time period. Values for</w:t>
-      </w:r>
-      <w:r>
-        <w:t xml:space="preserve"> </w:t>
-      </w:r>
-      <m:oMath>
-        <m:sSub>
-          <m:e>
-            <m:r>
-              <m:rPr>
-                <m:sty m:val="p"/>
-              </m:rPr>
-              <m:t>F</m:t>
-            </m:r>
-          </m:e>
-          <m:sub>
-            <m:r>
-              <m:rPr>
-                <m:sty m:val="p"/>
-              </m:rPr>
-              <m:t>c</m:t>
-            </m:r>
-            <m:r>
-              <m:rPr>
-                <m:sty m:val="p"/>
-              </m:rPr>
-              <m:t>,</m:t>
-            </m:r>
-            <m:r>
-              <m:rPr>
-                <m:sty m:val="p"/>
-              </m:rPr>
-              <m:t>r</m:t>
-            </m:r>
-          </m:sub>
-        </m:sSub>
-      </m:oMath>
-      <w:r>
-        <w:t xml:space="preserve"> </w:t>
-      </w:r>
-      <w:r>
-        <w:t xml:space="preserve">were calculated as the residual between TBCA and root C mass predicted on the last date of the eleven month period.</w:t>
-      </w:r>
-    </w:p>
-    <w:p>
-      <w:r>
-        <w:br w:type="textWrapping"/>
-      </w:r>
-      <w:r>
-        <w:rPr>
-          <w:b/>
-        </w:rPr>
-        <w:t xml:space="preserve">Figure 8</w:t>
-      </w:r>
-      <w:r>
-        <w:t xml:space="preserve">. Total belowground C allocation as a function of cumulative aboveground net C flux across the final eleven months of the experiment. Carbon mass aboveground was estimated from allometric surveys, interpolated on a daily time scale and then subtracted from the aboveground net C flux to quantify TBCA. Individual lines represent treatment means, with color and line type distinguishing treatment combinations. The dotted line represents a theoretical investment of 50 % of aboveground net C flux towards TBCA.</w:t>
-      </w:r>
-    </w:p>
-    <w:p>
-      <w:r>
-        <w:br w:type="textWrapping"/>
-      </w:r>
-      <w:r>
-        <w:rPr>
-          <w:b/>
-        </w:rPr>
-        <w:t xml:space="preserve">Figure S1</w:t>
-      </w:r>
-      <w:r>
-        <w:t xml:space="preserve">. Root mass as a function of shoot mass in</w:t>
-      </w:r>
-      <w:r>
-        <w:t xml:space="preserve"> </w:t>
-      </w:r>
-      <w:r>
-        <w:rPr>
-          <w:i/>
-        </w:rPr>
-        <w:t xml:space="preserve">Eucalyptus saligna</w:t>
-      </w:r>
-      <w:r>
-        <w:t xml:space="preserve"> </w:t>
-      </w:r>
-      <w:r>
-        <w:t xml:space="preserve">for potted seedlings harvested before planting of WTC trees (n=17) and WTC trees harvested after 2 years (n=12). Potted seedlings were grown in 25 l pots inside each WTC, while chamber [CO</w:t>
-      </w:r>
-      <w:r>
-        <w:rPr>
-          <w:vertAlign w:val="subscript"/>
-        </w:rPr>
-        <w:t xml:space="preserve">2</w:t>
-      </w:r>
-      <w:r>
-        <w:t xml:space="preserve">] treatments conditions were maintained. The solid line represents the significant log-log model fit (R</w:t>
-      </w:r>
-      <w:r>
-        <w:rPr>
-          <w:vertAlign w:val="superscript"/>
-        </w:rPr>
-        <w:t xml:space="preserve">2</w:t>
-      </w:r>
-      <w:r>
-        <w:t xml:space="preserve"> </w:t>
-      </w:r>
-      <w:r>
-        <w:t xml:space="preserve">= 0.98) from the equation: log(x) = 0.77(log(y)) + 0.43.</w:t>
-      </w:r>
-    </w:p>
-    <w:p>
-      <w:r>
-        <w:br w:type="textWrapping"/>
-      </w:r>
-      <w:r>
-        <w:rPr>
-          <w:b/>
-        </w:rPr>
-        <w:t xml:space="preserve">Figure S2</w:t>
-      </w:r>
-      <w:r>
-        <w:t xml:space="preserve">. Cumulative aboveground net C flux and additive C allocation of individual tree components from 2008-4-15 and 2009-3-16. Panels represent each individual WTC. Both aboveground net C flux and tissue C allocation where set to 0 on 2008-4-15 in order to track the allocation of C in daily time steps. Total root C mass, predicted from the log relationship between above and belowground mass partitioning of pre-planting seedlings and harvested trees, is shown on the last date.</w:t>
-      </w:r>
-    </w:p>
-    <w:p>
-      <w:pPr>
-        <w:pStyle w:val="Heading1"/>
-      </w:pPr>
-      <w:bookmarkStart w:id="50" w:name="tables"/>
-      <w:bookmarkEnd w:id="50"/>
-      <w:r>
-        <w:t xml:space="preserve">Tables</w:t>
-      </w:r>
-    </w:p>
-    <w:p>
-      <w:r>
-        <w:rPr>
-          <w:b/>
-        </w:rPr>
-        <w:t xml:space="preserve">Table 1</w:t>
+        <w:t xml:space="preserve">Table 4.1</w:t>
       </w:r>
       <w:r>
         <w:t xml:space="preserve">. Final harvest C mass of above and belowground tissues, cumulative aboveground tree C uptake (</w:t>
@@ -8100,72 +6711,41 @@
       </w:tr>
     </w:tbl>
     <w:p>
-      <w:pPr>
-        <w:pStyle w:val="Heading1"/>
-      </w:pPr>
-      <w:bookmarkStart w:id="51" w:name="figures"/>
-      <w:bookmarkEnd w:id="51"/>
-      <w:r>
-        <w:t xml:space="preserve">Figures</w:t>
-      </w:r>
-    </w:p>
-    <w:p>
-      <w:r>
-        <w:drawing>
-          <wp:inline>
-            <wp:extent cx="5440680" cy="4082867"/>
-            <wp:effectExtent b="0" l="0" r="0" t="0"/>
-            <wp:docPr descr="" id="1" name="Picture"/>
-            <a:graphic>
-              <a:graphicData uri="http://schemas.openxmlformats.org/drawingml/2006/picture">
-                <pic:pic>
-                  <pic:nvPicPr>
-                    <pic:cNvPr descr="wtc1_manuscript_files/figure-docx/concept-1.png" id="0" name="Picture"/>
-                    <pic:cNvPicPr>
-                      <a:picLocks noChangeArrowheads="1" noChangeAspect="1"/>
-                    </pic:cNvPicPr>
-                  </pic:nvPicPr>
-                  <pic:blipFill>
-                    <a:blip r:embed="rId52"/>
-                    <a:stretch>
-                      <a:fillRect/>
-                    </a:stretch>
-                  </pic:blipFill>
-                  <pic:spPr bwMode="auto">
-                    <a:xfrm>
-                      <a:off x="0" y="0"/>
-                      <a:ext cx="5440680" cy="4082867"/>
-                    </a:xfrm>
-                    <a:prstGeom prst="rect">
-                      <a:avLst/>
-                    </a:prstGeom>
-                    <a:noFill/>
-                    <a:ln w="9525">
-                      <a:noFill/>
-                      <a:headEnd/>
-                      <a:tailEnd/>
-                    </a:ln>
-                  </pic:spPr>
-                </pic:pic>
-              </a:graphicData>
-            </a:graphic>
-          </wp:inline>
-        </w:drawing>
-      </w:r>
       <w:r>
         <w:br w:type="textWrapping"/>
       </w:r>
       <w:r>
-        <w:rPr>
-          <w:b/>
-        </w:rPr>
-        <w:t xml:space="preserve">Figure 1</w:t>
-      </w:r>
-      <w:r>
-        <w:t xml:space="preserve">.</w:t>
-      </w:r>
-    </w:p>
-    <w:p>
+        <w:t xml:space="preserve">Leaf mass fraction (LMF) increased by 15.0 % in eC</w:t>
+      </w:r>
+      <w:r>
+        <w:rPr>
+          <w:vertAlign w:val="subscript"/>
+        </w:rPr>
+        <w:t xml:space="preserve">a</w:t>
+      </w:r>
+      <w:r>
+        <w:t xml:space="preserve"> </w:t>
+      </w:r>
+      <w:r>
+        <w:t xml:space="preserve">treatments (P = 0.011) but was not affected by the drought treatment. Leaf mass fraction was negatively correlated with whole tree C mass (P= 0.007, Figure 4.5a). Stem mass fraction (SMF) was marginally reduced by 6.0 % under eC</w:t>
+      </w:r>
+      <w:r>
+        <w:rPr>
+          <w:vertAlign w:val="subscript"/>
+        </w:rPr>
+        <w:t xml:space="preserve">a</w:t>
+      </w:r>
+      <w:r>
+        <w:t xml:space="preserve"> </w:t>
+      </w:r>
+      <w:r>
+        <w:t xml:space="preserve">(P = 0.077), with no effect of the drought treatment detected. Stem mass fraction had a weak positive correlation with whole tree C mass (P = 0.08, Figure 4.5c). Root mass fraction (RMF) was not affected by either treatment and was not correlated to whole tree C mass (Figure 4.5e).</w:t>
+      </w:r>
+    </w:p>
+    <w:p>
+      <w:r>
+        <w:br w:type="textWrapping"/>
+      </w:r>
       <w:r>
         <w:drawing>
           <wp:inline>
@@ -8176,13 +6756,13 @@
               <a:graphicData uri="http://schemas.openxmlformats.org/drawingml/2006/picture">
                 <pic:pic>
                   <pic:nvPicPr>
-                    <pic:cNvPr descr="wtc1_manuscript_files/figure-docx/fluxmass-1.png" id="0" name="Picture"/>
+                    <pic:cNvPr descr="wtc1_manuscript_files/figure-docx/c_allocation-1.png" id="0" name="Picture"/>
                     <pic:cNvPicPr>
                       <a:picLocks noChangeArrowheads="1" noChangeAspect="1"/>
                     </pic:cNvPicPr>
                   </pic:nvPicPr>
                   <pic:blipFill>
-                    <a:blip r:embed="rId53"/>
+                    <a:blip r:embed="rId45"/>
                     <a:stretch>
                       <a:fillRect/>
                     </a:stretch>
@@ -8215,10 +6795,481 @@
         <w:rPr>
           <w:b/>
         </w:rPr>
-        <w:t xml:space="preserve">Figure 2</w:t>
-      </w:r>
-      <w:r>
-        <w:t xml:space="preserve">.</w:t>
+        <w:t xml:space="preserve">Figure 4.5</w:t>
+      </w:r>
+      <w:r>
+        <w:t xml:space="preserve">. Treatment means of C mass fractions of leaves (a), stems (branches+boles) (c) and roots (e) as a function of tree size, via whole tree C mass. Treatment means of C allocation to leaves (b) and stems (d) as a function of cumulative aboveground net C flux. Root C allocation could not be estimated as root turnover was not known. Values for C mass fractions are calculated from final harvest biomass totals. Values for C allocation are estimated from cumulative total aboveground net C flux over the final eleven months of the experiment. Solid lines represent overall linear model fit for leaf, stem and root mass fractions (R</w:t>
+      </w:r>
+      <w:r>
+        <w:rPr>
+          <w:vertAlign w:val="superscript"/>
+        </w:rPr>
+        <w:t xml:space="preserve">2</w:t>
+      </w:r>
+      <w:r>
+        <w:t xml:space="preserve"> </w:t>
+      </w:r>
+      <w:r>
+        <w:t xml:space="preserve">= 0.53, 0.26 and 0.01, respectively), as well as leaf and stem C allocation (R</w:t>
+      </w:r>
+      <w:r>
+        <w:rPr>
+          <w:vertAlign w:val="superscript"/>
+        </w:rPr>
+        <w:t xml:space="preserve">2</w:t>
+      </w:r>
+      <w:r>
+        <w:t xml:space="preserve"> </w:t>
+      </w:r>
+      <w:r>
+        <w:t xml:space="preserve">= 0.39, 0.01, respectively).</w:t>
+      </w:r>
+    </w:p>
+    <w:p>
+      <w:pPr>
+        <w:pStyle w:val="Heading2"/>
+      </w:pPr>
+      <w:bookmarkStart w:id="46" w:name="aboveground-carbon-allocation"/>
+      <w:bookmarkEnd w:id="46"/>
+      <w:r>
+        <w:t xml:space="preserve">Aboveground carbon allocation</w:t>
+      </w:r>
+    </w:p>
+    <w:p>
+      <w:r>
+        <w:t xml:space="preserve">Treatment effects on tissue C allocation were determined from C mass estimates obtained from allometry over the final eleven months of the experiment and</w:t>
+      </w:r>
+      <w:r>
+        <w:t xml:space="preserve"> </w:t>
+      </w:r>
+      <m:oMath>
+        <m:sSub>
+          <m:e>
+            <m:r>
+              <m:rPr>
+                <m:sty m:val="p"/>
+              </m:rPr>
+              <m:t>F</m:t>
+            </m:r>
+          </m:e>
+          <m:sub>
+            <m:r>
+              <m:rPr>
+                <m:sty m:val="p"/>
+              </m:rPr>
+              <m:t>c</m:t>
+            </m:r>
+            <m:r>
+              <m:rPr>
+                <m:sty m:val="p"/>
+              </m:rPr>
+              <m:t>,</m:t>
+            </m:r>
+            <m:r>
+              <m:rPr>
+                <m:sty m:val="p"/>
+              </m:rPr>
+              <m:t>T</m:t>
+            </m:r>
+          </m:sub>
+        </m:sSub>
+      </m:oMath>
+      <w:r>
+        <w:t xml:space="preserve"> </w:t>
+      </w:r>
+      <w:r>
+        <w:t xml:space="preserve">over the same time period. Total C allocation to leaves increased by 28% in eC</w:t>
+      </w:r>
+      <w:r>
+        <w:rPr>
+          <w:vertAlign w:val="subscript"/>
+        </w:rPr>
+        <w:t xml:space="preserve">a</w:t>
+      </w:r>
+      <w:r>
+        <w:t xml:space="preserve"> </w:t>
+      </w:r>
+      <w:r>
+        <w:t xml:space="preserve">treatments (P = 0.052), with no effect of the drought treatment detected. Leaf C allocation was negatively correlated with</w:t>
+      </w:r>
+      <w:r>
+        <w:t xml:space="preserve"> </w:t>
+      </w:r>
+      <m:oMath>
+        <m:sSub>
+          <m:e>
+            <m:r>
+              <m:rPr>
+                <m:sty m:val="p"/>
+              </m:rPr>
+              <m:t>F</m:t>
+            </m:r>
+          </m:e>
+          <m:sub>
+            <m:r>
+              <m:rPr>
+                <m:sty m:val="p"/>
+              </m:rPr>
+              <m:t>c</m:t>
+            </m:r>
+            <m:r>
+              <m:rPr>
+                <m:sty m:val="p"/>
+              </m:rPr>
+              <m:t>,</m:t>
+            </m:r>
+            <m:r>
+              <m:rPr>
+                <m:sty m:val="p"/>
+              </m:rPr>
+              <m:t>T</m:t>
+            </m:r>
+          </m:sub>
+        </m:sSub>
+      </m:oMath>
+      <w:r>
+        <w:t xml:space="preserve"> </w:t>
+      </w:r>
+      <w:r>
+        <w:t xml:space="preserve">(P = 0.031, Figure 4.5b). Alternatively, C allocation to aboveground wood was not affected by either treatment and was not correlated to whole tree C (Figure 4.5d).</w:t>
+      </w:r>
+    </w:p>
+    <w:p>
+      <w:pPr>
+        <w:pStyle w:val="Heading2"/>
+      </w:pPr>
+      <w:bookmarkStart w:id="47" w:name="belowground-carbon-allocation"/>
+      <w:bookmarkEnd w:id="47"/>
+      <w:r>
+        <w:t xml:space="preserve">Belowground carbon allocation</w:t>
+      </w:r>
+    </w:p>
+    <w:p>
+      <w:r>
+        <w:t xml:space="preserve">Across all treatment combinations, the total C mass of boles, branches, leaves and roots produced through the course of the measured flux measurement period was on average 61.0±0.02 % of</w:t>
+      </w:r>
+      <w:r>
+        <w:t xml:space="preserve"> </w:t>
+      </w:r>
+      <m:oMath>
+        <m:sSub>
+          <m:e>
+            <m:r>
+              <m:rPr>
+                <m:sty m:val="p"/>
+              </m:rPr>
+              <m:t>F</m:t>
+            </m:r>
+          </m:e>
+          <m:sub>
+            <m:r>
+              <m:rPr>
+                <m:sty m:val="p"/>
+              </m:rPr>
+              <m:t>c</m:t>
+            </m:r>
+            <m:r>
+              <m:rPr>
+                <m:sty m:val="p"/>
+              </m:rPr>
+              <m:t>,</m:t>
+            </m:r>
+            <m:r>
+              <m:rPr>
+                <m:sty m:val="p"/>
+              </m:rPr>
+              <m:t>T</m:t>
+            </m:r>
+          </m:sub>
+        </m:sSub>
+      </m:oMath>
+      <w:r>
+        <w:t xml:space="preserve"> </w:t>
+      </w:r>
+      <w:r>
+        <w:t xml:space="preserve">(Figure 4.6). As mass balance must be achieved, TBCA and the residual belowground C flux (</w:t>
+      </w:r>
+      <m:oMath>
+        <m:sSub>
+          <m:e>
+            <m:r>
+              <m:rPr>
+                <m:sty m:val="p"/>
+              </m:rPr>
+              <m:t>F</m:t>
+            </m:r>
+          </m:e>
+          <m:sub>
+            <m:r>
+              <m:rPr>
+                <m:sty m:val="p"/>
+              </m:rPr>
+              <m:t>c</m:t>
+            </m:r>
+            <m:r>
+              <m:rPr>
+                <m:sty m:val="p"/>
+              </m:rPr>
+              <m:t>,</m:t>
+            </m:r>
+            <m:r>
+              <m:rPr>
+                <m:sty m:val="p"/>
+              </m:rPr>
+              <m:t>r</m:t>
+            </m:r>
+          </m:sub>
+        </m:sSub>
+      </m:oMath>
+      <w:r>
+        <w:t xml:space="preserve">) were estimated from Figure 4.6 as residuals between</w:t>
+      </w:r>
+      <w:r>
+        <w:t xml:space="preserve"> </w:t>
+      </w:r>
+      <m:oMath>
+        <m:sSub>
+          <m:e>
+            <m:r>
+              <m:rPr>
+                <m:sty m:val="p"/>
+              </m:rPr>
+              <m:t>F</m:t>
+            </m:r>
+          </m:e>
+          <m:sub>
+            <m:r>
+              <m:rPr>
+                <m:sty m:val="p"/>
+              </m:rPr>
+              <m:t>c</m:t>
+            </m:r>
+            <m:r>
+              <m:rPr>
+                <m:sty m:val="p"/>
+              </m:rPr>
+              <m:t>,</m:t>
+            </m:r>
+            <m:r>
+              <m:rPr>
+                <m:sty m:val="p"/>
+              </m:rPr>
+              <m:t>T</m:t>
+            </m:r>
+          </m:sub>
+        </m:sSub>
+      </m:oMath>
+      <w:r>
+        <w:t xml:space="preserve"> </w:t>
+      </w:r>
+      <w:r>
+        <w:t xml:space="preserve">and whole tree mass excluding and including estimates of roots over the flux measurement period, respectively. Total belowground C allocation was on average 49.9±0.02 of</w:t>
+      </w:r>
+      <w:r>
+        <w:t xml:space="preserve"> </w:t>
+      </w:r>
+      <m:oMath>
+        <m:sSub>
+          <m:e>
+            <m:r>
+              <m:rPr>
+                <m:sty m:val="p"/>
+              </m:rPr>
+              <m:t>F</m:t>
+            </m:r>
+          </m:e>
+          <m:sub>
+            <m:r>
+              <m:rPr>
+                <m:sty m:val="p"/>
+              </m:rPr>
+              <m:t>c</m:t>
+            </m:r>
+            <m:r>
+              <m:rPr>
+                <m:sty m:val="p"/>
+              </m:rPr>
+              <m:t>,</m:t>
+            </m:r>
+            <m:r>
+              <m:rPr>
+                <m:sty m:val="p"/>
+              </m:rPr>
+              <m:t>T</m:t>
+            </m:r>
+          </m:sub>
+        </m:sSub>
+      </m:oMath>
+      <w:r>
+        <w:t xml:space="preserve"> </w:t>
+      </w:r>
+      <w:r>
+        <w:t xml:space="preserve">and ranged from 46.1 to 54.9 % across treatment combinations. Across a large range in tree size among the treatment combinations and replicate WTCs, similar patterns were detected for each tree (Figure 4.S2). Neither cumulative TBCA nor</w:t>
+      </w:r>
+      <w:r>
+        <w:t xml:space="preserve"> </w:t>
+      </w:r>
+      <m:oMath>
+        <m:sSub>
+          <m:e>
+            <m:r>
+              <m:rPr>
+                <m:sty m:val="p"/>
+              </m:rPr>
+              <m:t>F</m:t>
+            </m:r>
+          </m:e>
+          <m:sub>
+            <m:r>
+              <m:rPr>
+                <m:sty m:val="p"/>
+              </m:rPr>
+              <m:t>c</m:t>
+            </m:r>
+            <m:r>
+              <m:rPr>
+                <m:sty m:val="p"/>
+              </m:rPr>
+              <m:t>,</m:t>
+            </m:r>
+            <m:r>
+              <m:rPr>
+                <m:sty m:val="p"/>
+              </m:rPr>
+              <m:t>r</m:t>
+            </m:r>
+          </m:sub>
+        </m:sSub>
+      </m:oMath>
+      <w:r>
+        <w:t xml:space="preserve"> </w:t>
+      </w:r>
+      <w:r>
+        <w:t xml:space="preserve">were affected by C</w:t>
+      </w:r>
+      <w:r>
+        <w:rPr>
+          <w:vertAlign w:val="subscript"/>
+        </w:rPr>
+        <w:t xml:space="preserve">a</w:t>
+      </w:r>
+      <w:r>
+        <w:t xml:space="preserve"> </w:t>
+      </w:r>
+      <w:r>
+        <w:t xml:space="preserve">or drought treatments (Figure 4.7). The time course of cumulative daily TBCA and</w:t>
+      </w:r>
+      <w:r>
+        <w:t xml:space="preserve"> </w:t>
+      </w:r>
+      <m:oMath>
+        <m:sSub>
+          <m:e>
+            <m:r>
+              <m:rPr>
+                <m:sty m:val="p"/>
+              </m:rPr>
+              <m:t>F</m:t>
+            </m:r>
+          </m:e>
+          <m:sub>
+            <m:r>
+              <m:rPr>
+                <m:sty m:val="p"/>
+              </m:rPr>
+              <m:t>c</m:t>
+            </m:r>
+            <m:r>
+              <m:rPr>
+                <m:sty m:val="p"/>
+              </m:rPr>
+              <m:t>,</m:t>
+            </m:r>
+            <m:r>
+              <m:rPr>
+                <m:sty m:val="p"/>
+              </m:rPr>
+              <m:t>T</m:t>
+            </m:r>
+          </m:sub>
+        </m:sSub>
+      </m:oMath>
+      <w:r>
+        <w:t xml:space="preserve"> </w:t>
+      </w:r>
+      <w:r>
+        <w:t xml:space="preserve">were positively correlated over the final 11 months of the experiment (R</w:t>
+      </w:r>
+      <w:r>
+        <w:rPr>
+          <w:vertAlign w:val="superscript"/>
+        </w:rPr>
+        <w:t xml:space="preserve">2</w:t>
+      </w:r>
+      <w:r>
+        <w:t xml:space="preserve"> </w:t>
+      </w:r>
+      <w:r>
+        <w:t xml:space="preserve">= 0.78, P &lt; 0.001) and the proportion of C allocated belowground was relatively stable through time and between treatments (Figure 4.8).</w:t>
+      </w:r>
+    </w:p>
+    <w:p>
+      <w:r>
+        <w:br w:type="textWrapping"/>
+      </w:r>
+      <w:r>
+        <w:drawing>
+          <wp:inline>
+            <wp:extent cx="5440680" cy="7767783"/>
+            <wp:effectExtent b="0" l="0" r="0" t="0"/>
+            <wp:docPr descr="" id="1" name="Picture"/>
+            <a:graphic>
+              <a:graphicData uri="http://schemas.openxmlformats.org/drawingml/2006/picture">
+                <pic:pic>
+                  <pic:nvPicPr>
+                    <pic:cNvPr descr="wtc1_manuscript_files/figure-docx/c_cumulative-1.png" id="0" name="Picture"/>
+                    <pic:cNvPicPr>
+                      <a:picLocks noChangeArrowheads="1" noChangeAspect="1"/>
+                    </pic:cNvPicPr>
+                  </pic:nvPicPr>
+                  <pic:blipFill>
+                    <a:blip r:embed="rId48"/>
+                    <a:stretch>
+                      <a:fillRect/>
+                    </a:stretch>
+                  </pic:blipFill>
+                  <pic:spPr bwMode="auto">
+                    <a:xfrm>
+                      <a:off x="0" y="0"/>
+                      <a:ext cx="5440680" cy="7767783"/>
+                    </a:xfrm>
+                    <a:prstGeom prst="rect">
+                      <a:avLst/>
+                    </a:prstGeom>
+                    <a:noFill/>
+                    <a:ln w="9525">
+                      <a:noFill/>
+                      <a:headEnd/>
+                      <a:tailEnd/>
+                    </a:ln>
+                  </pic:spPr>
+                </pic:pic>
+              </a:graphicData>
+            </a:graphic>
+          </wp:inline>
+        </w:drawing>
+      </w:r>
+      <w:r>
+        <w:br w:type="textWrapping"/>
+      </w:r>
+      <w:r>
+        <w:rPr>
+          <w:b/>
+        </w:rPr>
+        <w:t xml:space="preserve">Figure 4.6</w:t>
+      </w:r>
+      <w:r>
+        <w:t xml:space="preserve">. Cumulative aboveground net C flux and additive C allocation to individual tree components from 15 April 2008 to 16 March 2009. Each panel represents mean values for each treatment combination (n=3). Both aboveground net C flux and tissue C allocation where set to 0 on 15 April 2008 in order to track the allocation of C in daily time steps. Root C mass, predicted from the logarithmic relationship between above and belowground mass partitioning of pre-planting seedlings and harvested trees, is shown on the last date.</w:t>
       </w:r>
     </w:p>
     <w:p>
@@ -8232,13 +7283,13 @@
               <a:graphicData uri="http://schemas.openxmlformats.org/drawingml/2006/picture">
                 <pic:pic>
                   <pic:nvPicPr>
-                    <pic:cNvPr descr="wtc1_manuscript_files/figure-docx/leafarea-1.png" id="0" name="Picture"/>
+                    <pic:cNvPr descr="wtc1_manuscript_files/figure-docx/belowbar-1.png" id="0" name="Picture"/>
                     <pic:cNvPicPr>
                       <a:picLocks noChangeArrowheads="1" noChangeAspect="1"/>
                     </pic:cNvPicPr>
                   </pic:nvPicPr>
                   <pic:blipFill>
-                    <a:blip r:embed="rId54"/>
+                    <a:blip r:embed="rId49"/>
                     <a:stretch>
                       <a:fillRect/>
                     </a:stretch>
@@ -8271,10 +7322,86 @@
         <w:rPr>
           <w:b/>
         </w:rPr>
-        <w:t xml:space="preserve">Figure 3</w:t>
-      </w:r>
-      <w:r>
-        <w:t xml:space="preserve">.</w:t>
+        <w:t xml:space="preserve">Figure 4.7</w:t>
+      </w:r>
+      <w:r>
+        <w:t xml:space="preserve">. Treatment means ± 1 standard error of cumulative aboveground net C flux, TBCA, and the residual belowground C flux (</w:t>
+      </w:r>
+      <m:oMath>
+        <m:sSub>
+          <m:e>
+            <m:r>
+              <m:rPr>
+                <m:sty m:val="p"/>
+              </m:rPr>
+              <m:t>F</m:t>
+            </m:r>
+          </m:e>
+          <m:sub>
+            <m:r>
+              <m:rPr>
+                <m:sty m:val="p"/>
+              </m:rPr>
+              <m:t>c</m:t>
+            </m:r>
+            <m:r>
+              <m:rPr>
+                <m:sty m:val="p"/>
+              </m:rPr>
+              <m:t>,</m:t>
+            </m:r>
+            <m:r>
+              <m:rPr>
+                <m:sty m:val="p"/>
+              </m:rPr>
+              <m:t>r</m:t>
+            </m:r>
+          </m:sub>
+        </m:sSub>
+      </m:oMath>
+      <w:r>
+        <w:t xml:space="preserve">). Values of cumulative aboveground net C flux were measured over the final eleven months of the experiment. Values for TBCA are the residual between the cumulative C flux and total C mass aboveground estimated from allometric surveys over the same time period. Values for</w:t>
+      </w:r>
+      <w:r>
+        <w:t xml:space="preserve"> </w:t>
+      </w:r>
+      <m:oMath>
+        <m:sSub>
+          <m:e>
+            <m:r>
+              <m:rPr>
+                <m:sty m:val="p"/>
+              </m:rPr>
+              <m:t>F</m:t>
+            </m:r>
+          </m:e>
+          <m:sub>
+            <m:r>
+              <m:rPr>
+                <m:sty m:val="p"/>
+              </m:rPr>
+              <m:t>c</m:t>
+            </m:r>
+            <m:r>
+              <m:rPr>
+                <m:sty m:val="p"/>
+              </m:rPr>
+              <m:t>,</m:t>
+            </m:r>
+            <m:r>
+              <m:rPr>
+                <m:sty m:val="p"/>
+              </m:rPr>
+              <m:t>r</m:t>
+            </m:r>
+          </m:sub>
+        </m:sSub>
+      </m:oMath>
+      <w:r>
+        <w:t xml:space="preserve"> </w:t>
+      </w:r>
+      <w:r>
+        <w:t xml:space="preserve">were calculated as the residual between TBCA and root C mass predicted on the last date of the eleven month period.</w:t>
       </w:r>
     </w:p>
     <w:p>
@@ -8288,13 +7415,13 @@
               <a:graphicData uri="http://schemas.openxmlformats.org/drawingml/2006/picture">
                 <pic:pic>
                   <pic:nvPicPr>
-                    <pic:cNvPr descr="wtc1_manuscript_files/figure-docx/fluxla-1.png" id="0" name="Picture"/>
+                    <pic:cNvPr descr="wtc1_manuscript_files/figure-docx/tbcaflux-1.png" id="0" name="Picture"/>
                     <pic:cNvPicPr>
                       <a:picLocks noChangeArrowheads="1" noChangeAspect="1"/>
                     </pic:cNvPicPr>
                   </pic:nvPicPr>
                   <pic:blipFill>
-                    <a:blip r:embed="rId55"/>
+                    <a:blip r:embed="rId50"/>
                     <a:stretch>
                       <a:fillRect/>
                     </a:stretch>
@@ -8327,10 +7454,827 @@
         <w:rPr>
           <w:b/>
         </w:rPr>
-        <w:t xml:space="preserve">Figure 4</w:t>
-      </w:r>
-      <w:r>
-        <w:t xml:space="preserve">.</w:t>
+        <w:t xml:space="preserve">Figure 4.8</w:t>
+      </w:r>
+      <w:r>
+        <w:t xml:space="preserve">. Total belowground C allocation as a function of cumulative aboveground net C flux across the final eleven months of the experiment. Carbon mass aboveground was estimated from allometric surveys, interpolated on a daily time scale and then subtracted from the aboveground net C flux to quantify TBCA. Individual lines represent treatment means, with color and line type distinguishing treatment combinations. The dotted line represents a theoretical investment of 50 % of aboveground net C flux towards TBCA.</w:t>
+      </w:r>
+    </w:p>
+    <w:p>
+      <w:pPr>
+        <w:pStyle w:val="Heading1"/>
+      </w:pPr>
+      <w:bookmarkStart w:id="51" w:name="discussion"/>
+      <w:bookmarkEnd w:id="51"/>
+      <w:r>
+        <w:t xml:space="preserve">Discussion</w:t>
+      </w:r>
+    </w:p>
+    <w:p>
+      <w:r>
+        <w:t xml:space="preserve">A whole-tree chamber experiment provided a unique opportunity to study the C balance of</w:t>
+      </w:r>
+      <w:r>
+        <w:t xml:space="preserve"> </w:t>
+      </w:r>
+      <w:r>
+        <w:rPr>
+          <w:i/>
+        </w:rPr>
+        <w:t xml:space="preserve">Eucalyptus</w:t>
+      </w:r>
+      <w:r>
+        <w:t xml:space="preserve"> </w:t>
+      </w:r>
+      <w:r>
+        <w:t xml:space="preserve">trees. We found that biomass partitioning and C allocation of component tissues were differentially affected by eC</w:t>
+      </w:r>
+      <w:r>
+        <w:rPr>
+          <w:vertAlign w:val="subscript"/>
+        </w:rPr>
+        <w:t xml:space="preserve">a</w:t>
+      </w:r>
+      <w:r>
+        <w:t xml:space="preserve">. Despite previous findings of negative impacts of drought on leaf and canopy physiology in this study</w:t>
+      </w:r>
+      <w:r>
+        <w:t xml:space="preserve"> </w:t>
+      </w:r>
+      <w:r>
+        <w:t xml:space="preserve">(see Duursma et al. 2011, Crous et al. 2012)</w:t>
+      </w:r>
+      <w:r>
+        <w:t xml:space="preserve">, minimal effects of a four month drought were detected on total tree C flux, biomass partitioning and tissue C allocation. Using a novel methodological framework, we show that TBCA may be less sensitive to climate change factors than previously assumed. As reliable estimates of TBCA are notoriously hard to obtain, we provide essential empirical data that can be compared to model predictions where C allocation is represented.</w:t>
+      </w:r>
+    </w:p>
+    <w:p>
+      <w:pPr>
+        <w:pStyle w:val="Heading2"/>
+      </w:pPr>
+      <w:bookmarkStart w:id="52" w:name="relationships-between-tree-c-flux-leaf-area-and-tree-c-mass"/>
+      <w:bookmarkEnd w:id="52"/>
+      <w:r>
+        <w:t xml:space="preserve">Relationships between tree C flux, leaf area and tree C mass</w:t>
+      </w:r>
+    </w:p>
+    <w:p>
+      <w:r>
+        <w:t xml:space="preserve">A novel aspect of this study was the ability to measure whole tree C fluxes directly and compare these fluxes to observed patterns in leaf area and growth. Tree C uptake and growth were strongly coordinated across this two year experiment. The net C uptake of plants should be a function of the canopy leaf area and light interception</w:t>
+      </w:r>
+      <w:r>
+        <w:t xml:space="preserve"> </w:t>
+      </w:r>
+      <w:r>
+        <w:t xml:space="preserve">(Wilson 1965, Monsi and Saeki 2005)</w:t>
+      </w:r>
+      <w:r>
+        <w:t xml:space="preserve"> </w:t>
+      </w:r>
+      <w:r>
+        <w:t xml:space="preserve">and correlate to canopy assimilation and tree productivity</w:t>
+      </w:r>
+      <w:r>
+        <w:t xml:space="preserve"> </w:t>
+      </w:r>
+      <w:r>
+        <w:t xml:space="preserve">(Waring 1983, McCarthy et al. 2006, Lindroth et al. 2008)</w:t>
+      </w:r>
+      <w:r>
+        <w:t xml:space="preserve">. Estimates of tree canopy C flux, however, are limited by simple upscaling of single leaf measurements</w:t>
+      </w:r>
+      <w:r>
+        <w:t xml:space="preserve"> </w:t>
+      </w:r>
+      <w:r>
+        <w:t xml:space="preserve">(Amthor 1994)</w:t>
+      </w:r>
+      <w:r>
+        <w:t xml:space="preserve">, oversimplification of big leaf models</w:t>
+      </w:r>
+      <w:r>
+        <w:t xml:space="preserve"> </w:t>
+      </w:r>
+      <w:r>
+        <w:t xml:space="preserve">(</w:t>
+      </w:r>
+      <w:r>
+        <w:t xml:space="preserve">De Pury</w:t>
+      </w:r>
+      <w:r>
+        <w:t xml:space="preserve"> </w:t>
+      </w:r>
+      <w:r>
+        <w:t xml:space="preserve">and Farquhar 1997)</w:t>
+      </w:r>
+      <w:r>
+        <w:t xml:space="preserve"> </w:t>
+      </w:r>
+      <w:r>
+        <w:t xml:space="preserve">or parameterization of more complex models with assumptions of canopy behavior</w:t>
+      </w:r>
+      <w:r>
+        <w:t xml:space="preserve"> </w:t>
+      </w:r>
+      <w:r>
+        <w:t xml:space="preserve">(Leuning et al. 1995)</w:t>
+      </w:r>
+      <w:r>
+        <w:t xml:space="preserve">. We found that leaf area was consistently reduced in eC</w:t>
+      </w:r>
+      <w:r>
+        <w:rPr>
+          <w:vertAlign w:val="subscript"/>
+        </w:rPr>
+        <w:t xml:space="preserve">a</w:t>
+      </w:r>
+      <w:r>
+        <w:t xml:space="preserve"> </w:t>
+      </w:r>
+      <w:r>
+        <w:t xml:space="preserve">treatments, likely leading to reductions in both tree C uptake and whole tree C mass of near identical magnitudes (ca. 30 %).</w:t>
+      </w:r>
+    </w:p>
+    <w:p>
+      <w:r>
+        <w:br w:type="textWrapping"/>
+      </w:r>
+      <w:r>
+        <w:t xml:space="preserve">Without accurate measurements of whole tree C flux, relationships with biomass and C allocation are difficult to infer. Biomass and C fluxes have been found to be poorly related in forest ecosystems due to difficulty in accounting for C retention of different tissues</w:t>
+      </w:r>
+      <w:r>
+        <w:t xml:space="preserve"> </w:t>
+      </w:r>
+      <w:r>
+        <w:t xml:space="preserve">(Litton et al. 2007)</w:t>
+      </w:r>
+      <w:r>
+        <w:t xml:space="preserve">. This partial accounting of C likely inhibits the ability of many studies to precisely test the coordination between canopy A and growth. The advantage of the WTC approach is the ability to compare cumulative whole tree C fluxes to absolute biomass production over long time periods. Here, we show empirically measured aboveground tree C uptake (F</w:t>
+      </w:r>
+      <w:r>
+        <w:rPr>
+          <w:vertAlign w:val="subscript"/>
+        </w:rPr>
+        <w:t xml:space="preserve">c</w:t>
+      </w:r>
+      <w:r>
+        <w:t xml:space="preserve">) was strongly correlated to tree biomass production across a 2.5 fold size range in</w:t>
+      </w:r>
+      <w:r>
+        <w:t xml:space="preserve"> </w:t>
+      </w:r>
+      <w:r>
+        <w:rPr>
+          <w:i/>
+        </w:rPr>
+        <w:t xml:space="preserve">Eucalyptus</w:t>
+      </w:r>
+      <w:r>
+        <w:t xml:space="preserve"> </w:t>
+      </w:r>
+      <w:r>
+        <w:t xml:space="preserve">trees.</w:t>
+      </w:r>
+    </w:p>
+    <w:p>
+      <w:pPr>
+        <w:pStyle w:val="Heading2"/>
+      </w:pPr>
+      <w:bookmarkStart w:id="53" w:name="responses-of-biomass-partitioning-and-c-allocation-to-climate-change"/>
+      <w:bookmarkEnd w:id="53"/>
+      <w:r>
+        <w:t xml:space="preserve">Responses of biomass partitioning and C allocation to climate change</w:t>
+      </w:r>
+    </w:p>
+    <w:p>
+      <w:r>
+        <w:t xml:space="preserve">We first used final harvest biomass to determine patterns of biomass partitioning to leaves, stems and roots. We then combined cumulative tree C fluxes with tissue biomass production and turnover to measure C allocation to stems, leaves and TBCA, via mass balance. This approach allowed us to evaluate the impacts of climate change treatments on tree growth through potential shifts in tissue biomass production or C allocation. This is because there are many possible fates for C assimilates beyond just the production of plant biomass</w:t>
+      </w:r>
+      <w:r>
+        <w:t xml:space="preserve"> </w:t>
+      </w:r>
+      <w:r>
+        <w:t xml:space="preserve">(K</w:t>
+      </w:r>
+      <w:r>
+        <w:t xml:space="preserve">ö</w:t>
+      </w:r>
+      <w:r>
+        <w:t xml:space="preserve">rner et al. 2005)</w:t>
+      </w:r>
+      <w:r>
+        <w:t xml:space="preserve">. Changes in C allocation encompass effects of tissue turnover, the storage and use of carbohydrates and root exudation to stimulate microbial activity, with each representing significant tree or ecosystem responses to environmental change. Thus, patterns in biomass partitioning and C allocation may not be consistent with respect to the tissue in question, which contributes to the current uncertainty in modelling tree growth responses to interacting climate change factors.</w:t>
+      </w:r>
+    </w:p>
+    <w:p>
+      <w:r>
+        <w:br w:type="textWrapping"/>
+      </w:r>
+      <w:r>
+        <w:t xml:space="preserve">We found that stem C mass was reduced in eC</w:t>
+      </w:r>
+      <w:r>
+        <w:rPr>
+          <w:vertAlign w:val="subscript"/>
+        </w:rPr>
+        <w:t xml:space="preserve">a</w:t>
+      </w:r>
+      <w:r>
+        <w:t xml:space="preserve"> </w:t>
+      </w:r>
+      <w:r>
+        <w:t xml:space="preserve">treatments. Opposite responses of stem growth under eC</w:t>
+      </w:r>
+      <w:r>
+        <w:rPr>
+          <w:vertAlign w:val="subscript"/>
+        </w:rPr>
+        <w:t xml:space="preserve">a</w:t>
+      </w:r>
+      <w:r>
+        <w:t xml:space="preserve"> </w:t>
+      </w:r>
+      <w:r>
+        <w:t xml:space="preserve">have been found across different forested FACE experiments, including no effect in a mixed deciduous forest at WEB-FACE</w:t>
+      </w:r>
+      <w:r>
+        <w:t xml:space="preserve"> </w:t>
+      </w:r>
+      <w:r>
+        <w:t xml:space="preserve">(K</w:t>
+      </w:r>
+      <w:r>
+        <w:t xml:space="preserve">ö</w:t>
+      </w:r>
+      <w:r>
+        <w:t xml:space="preserve">rner et al. 2005)</w:t>
+      </w:r>
+      <w:r>
+        <w:t xml:space="preserve"> </w:t>
+      </w:r>
+      <w:r>
+        <w:t xml:space="preserve">and a positive enhancement in a loblolly pine forest at duke FACE</w:t>
+      </w:r>
+      <w:r>
+        <w:t xml:space="preserve"> </w:t>
+      </w:r>
+      <w:r>
+        <w:t xml:space="preserve">(DeLucia et al. 2005)</w:t>
+      </w:r>
+      <w:r>
+        <w:t xml:space="preserve">. It is possible that observed patterns in stem C mass were related to allometric trajectories as a function of plant size</w:t>
+      </w:r>
+      <w:r>
+        <w:t xml:space="preserve"> </w:t>
+      </w:r>
+      <w:r>
+        <w:t xml:space="preserve">(Tjoelker et al. 1998, M</w:t>
+      </w:r>
+      <w:r>
+        <w:t xml:space="preserve">ü</w:t>
+      </w:r>
+      <w:r>
+        <w:t xml:space="preserve">ller et al. 2000)</w:t>
+      </w:r>
+      <w:r>
+        <w:t xml:space="preserve"> </w:t>
+      </w:r>
+      <w:r>
+        <w:t xml:space="preserve">more than direct effects of eC</w:t>
+      </w:r>
+      <w:r>
+        <w:rPr>
+          <w:vertAlign w:val="subscript"/>
+        </w:rPr>
+        <w:t xml:space="preserve">a</w:t>
+      </w:r>
+      <w:r>
+        <w:t xml:space="preserve"> </w:t>
+      </w:r>
+      <w:r>
+        <w:t xml:space="preserve">on stem biomass production. Stem mass fractions (SMF) were found to increase with total plant size and were marginally reduced in eC</w:t>
+      </w:r>
+      <w:r>
+        <w:rPr>
+          <w:vertAlign w:val="subscript"/>
+        </w:rPr>
+        <w:t xml:space="preserve">a</w:t>
+      </w:r>
+      <w:r>
+        <w:t xml:space="preserve"> </w:t>
+      </w:r>
+      <w:r>
+        <w:t xml:space="preserve">treatments. Carbon allocation to stems was unaffected in eC</w:t>
+      </w:r>
+      <w:r>
+        <w:rPr>
+          <w:vertAlign w:val="subscript"/>
+        </w:rPr>
+        <w:t xml:space="preserve">a</w:t>
+      </w:r>
+      <w:r>
+        <w:t xml:space="preserve"> </w:t>
+      </w:r>
+      <w:r>
+        <w:t xml:space="preserve">treatments, however, inferring that patterns in SMF were a consequence of size-dependent relationships between larger aC</w:t>
+      </w:r>
+      <w:r>
+        <w:rPr>
+          <w:vertAlign w:val="subscript"/>
+        </w:rPr>
+        <w:t xml:space="preserve">a</w:t>
+      </w:r>
+      <w:r>
+        <w:t xml:space="preserve"> </w:t>
+      </w:r>
+      <w:r>
+        <w:t xml:space="preserve">trees compared to smaller eC</w:t>
+      </w:r>
+      <w:r>
+        <w:rPr>
+          <w:vertAlign w:val="subscript"/>
+        </w:rPr>
+        <w:t xml:space="preserve">a</w:t>
+      </w:r>
+      <w:r>
+        <w:t xml:space="preserve"> </w:t>
+      </w:r>
+      <w:r>
+        <w:t xml:space="preserve">trees. Trees in this experiment followed commonly observed developmental patterns in biomass partitioning, with increases in SMF and decreases in LMF as tree became larger</w:t>
+      </w:r>
+      <w:r>
+        <w:t xml:space="preserve"> </w:t>
+      </w:r>
+      <w:r>
+        <w:t xml:space="preserve">(Poorter et al. 2015)</w:t>
+      </w:r>
+      <w:r>
+        <w:t xml:space="preserve">. Thus, it is likely that eC</w:t>
+      </w:r>
+      <w:r>
+        <w:rPr>
+          <w:vertAlign w:val="subscript"/>
+        </w:rPr>
+        <w:t xml:space="preserve">a</w:t>
+      </w:r>
+      <w:r>
+        <w:t xml:space="preserve"> </w:t>
+      </w:r>
+      <w:r>
+        <w:t xml:space="preserve">treatments negatively affected other tree processes which first decreased overall tree size.</w:t>
+      </w:r>
+    </w:p>
+    <w:p>
+      <w:r>
+        <w:br w:type="textWrapping"/>
+      </w:r>
+      <w:r>
+        <w:t xml:space="preserve">Contrary to expectation, we found that both LMF and C allocation to leaves increased in eC</w:t>
+      </w:r>
+      <w:r>
+        <w:rPr>
+          <w:vertAlign w:val="subscript"/>
+        </w:rPr>
+        <w:t xml:space="preserve">a</w:t>
+      </w:r>
+      <w:r>
+        <w:t xml:space="preserve"> </w:t>
+      </w:r>
+      <w:r>
+        <w:t xml:space="preserve">treatments independent of tree size effects. As leaf production and turnover were not subsequently affected in the smaller eC</w:t>
+      </w:r>
+      <w:r>
+        <w:rPr>
+          <w:vertAlign w:val="subscript"/>
+        </w:rPr>
+        <w:t xml:space="preserve">a</w:t>
+      </w:r>
+      <w:r>
+        <w:t xml:space="preserve"> </w:t>
+      </w:r>
+      <w:r>
+        <w:t xml:space="preserve">trees, it is likely that changes in other physiological processes were necessary to explain observed increases leaf C allocation. Previously reported increases in leaf respiration under eC</w:t>
+      </w:r>
+      <w:r>
+        <w:rPr>
+          <w:vertAlign w:val="subscript"/>
+        </w:rPr>
+        <w:t xml:space="preserve">a</w:t>
+      </w:r>
+      <w:r>
+        <w:t xml:space="preserve"> </w:t>
+      </w:r>
+      <w:r>
+        <w:t xml:space="preserve">treatments</w:t>
+      </w:r>
+      <w:r>
+        <w:t xml:space="preserve"> </w:t>
+      </w:r>
+      <w:r>
+        <w:t xml:space="preserve">(Crous et al. 2012)</w:t>
+      </w:r>
+      <w:r>
+        <w:t xml:space="preserve"> </w:t>
+      </w:r>
+      <w:r>
+        <w:t xml:space="preserve">are intrinsically included in the measurement of</w:t>
+      </w:r>
+      <w:r>
+        <w:t xml:space="preserve"> </w:t>
+      </w:r>
+      <m:oMath>
+        <m:sSub>
+          <m:e>
+            <m:r>
+              <m:rPr>
+                <m:sty m:val="p"/>
+              </m:rPr>
+              <m:t>F</m:t>
+            </m:r>
+          </m:e>
+          <m:sub>
+            <m:r>
+              <m:rPr>
+                <m:sty m:val="p"/>
+              </m:rPr>
+              <m:t>c</m:t>
+            </m:r>
+            <m:r>
+              <m:rPr>
+                <m:sty m:val="p"/>
+              </m:rPr>
+              <m:t>,</m:t>
+            </m:r>
+            <m:r>
+              <m:rPr>
+                <m:sty m:val="p"/>
+              </m:rPr>
+              <m:t>d</m:t>
+            </m:r>
+          </m:sub>
+        </m:sSub>
+      </m:oMath>
+      <w:r>
+        <w:t xml:space="preserve">, thus observed increases in leaf C allocation in terms of leaf biomass production are independent of shifts in respiration. Decreases in SLA were detected in WTC trees under eC</w:t>
+      </w:r>
+      <w:r>
+        <w:rPr>
+          <w:vertAlign w:val="subscript"/>
+        </w:rPr>
+        <w:t xml:space="preserve">a</w:t>
+      </w:r>
+      <w:r>
+        <w:t xml:space="preserve"> </w:t>
+      </w:r>
+      <w:r>
+        <w:t xml:space="preserve">treatments, which is often found across eC</w:t>
+      </w:r>
+      <w:r>
+        <w:rPr>
+          <w:vertAlign w:val="subscript"/>
+        </w:rPr>
+        <w:t xml:space="preserve">a</w:t>
+      </w:r>
+      <w:r>
+        <w:t xml:space="preserve"> </w:t>
+      </w:r>
+      <w:r>
+        <w:t xml:space="preserve">enrichment studies</w:t>
+      </w:r>
+      <w:r>
+        <w:t xml:space="preserve"> </w:t>
+      </w:r>
+      <w:r>
+        <w:t xml:space="preserve">(Yin 2002, Ainsworth and Long 2005, Wang et al. 2012)</w:t>
+      </w:r>
+      <w:r>
+        <w:t xml:space="preserve">. Concentrations of leaf non-structural carbohydrates (TNC) often increase under eC</w:t>
+      </w:r>
+      <w:r>
+        <w:rPr>
+          <w:vertAlign w:val="subscript"/>
+        </w:rPr>
+        <w:t xml:space="preserve">a</w:t>
+      </w:r>
+      <w:r>
+        <w:t xml:space="preserve"> </w:t>
+      </w:r>
+      <w:r>
+        <w:t xml:space="preserve">(Roden and Ball 1996, Picon et al. 1997, Poorter et al. 1997, Loewe et al. 2000, Walter et al. 2005)</w:t>
+      </w:r>
+      <w:r>
+        <w:t xml:space="preserve"> </w:t>
+      </w:r>
+      <w:r>
+        <w:t xml:space="preserve">and are often associated with subsequent decreases in SLA in trees</w:t>
+      </w:r>
+      <w:r>
+        <w:t xml:space="preserve"> </w:t>
+      </w:r>
+      <w:r>
+        <w:t xml:space="preserve">(Barron-Gafford et al. 2005, K</w:t>
+      </w:r>
+      <w:r>
+        <w:t xml:space="preserve">ö</w:t>
+      </w:r>
+      <w:r>
+        <w:t xml:space="preserve">rner et al. 2005)</w:t>
+      </w:r>
+      <w:r>
+        <w:t xml:space="preserve">. Here, increased C allocation to leaves may have resulted in increased leaf TNC to fulfill increased canopy respiratory demands or meet sink demands of other tissues. Taken together, results for aboveground tissues highlight the importance of separating impacts on measured biomass from those of total C allocation associated with growth when evaluating tree responses to climate change.</w:t>
+      </w:r>
+    </w:p>
+    <w:p>
+      <w:pPr>
+        <w:pStyle w:val="Heading2"/>
+      </w:pPr>
+      <w:bookmarkStart w:id="54" w:name="tbca-response-to-climate-change-in-a-single-tree-ecosystem"/>
+      <w:bookmarkEnd w:id="54"/>
+      <w:r>
+        <w:t xml:space="preserve">TBCA response to climate change in a single-tree ecosystem</w:t>
+      </w:r>
+    </w:p>
+    <w:p>
+      <w:r>
+        <w:t xml:space="preserve">Despite increased attention to the effects of climate change on belowground processes, the difficulty in measuring TBCA currently hinders our ability to make well-founded empirical conclusions. One of our specific objectives was to use a novel method to calculate TBCA to test the hypothesis that TBCA was enhanced in eC</w:t>
+      </w:r>
+      <w:r>
+        <w:rPr>
+          <w:vertAlign w:val="subscript"/>
+        </w:rPr>
+        <w:t xml:space="preserve">a</w:t>
+      </w:r>
+      <w:r>
+        <w:t xml:space="preserve"> </w:t>
+      </w:r>
+      <w:r>
+        <w:t xml:space="preserve">treatments and then to evaluate potential shifts in TBCA across shorter times scales. For example, changes in TBCA to eC</w:t>
+      </w:r>
+      <w:r>
+        <w:rPr>
+          <w:vertAlign w:val="subscript"/>
+        </w:rPr>
+        <w:t xml:space="preserve">a</w:t>
+      </w:r>
+      <w:r>
+        <w:t xml:space="preserve"> </w:t>
+      </w:r>
+      <w:r>
+        <w:t xml:space="preserve">or drought could occur as sustained or pulsed responses through time. Enhancement of TBCA has been reported across forested FACE experiments</w:t>
+      </w:r>
+      <w:r>
+        <w:t xml:space="preserve"> </w:t>
+      </w:r>
+      <w:r>
+        <w:t xml:space="preserve">(Palmroth et al. 2006)</w:t>
+      </w:r>
+      <w:r>
+        <w:t xml:space="preserve"> </w:t>
+      </w:r>
+      <w:r>
+        <w:t xml:space="preserve">but the single-tree ecosystem design of the WTC allowed us to evaluate the effects of climate change factors without the inherent environmental complexity of a forest community. The unique design of the WTC allowed us to track TBCA as a cumulative total and across daily time steps, both of which can be used to validate and constrain models where C allocation is represented.</w:t>
+      </w:r>
+    </w:p>
+    <w:p>
+      <w:r>
+        <w:br w:type="textWrapping"/>
+      </w:r>
+      <w:r>
+        <w:t xml:space="preserve">With high resolution flux data and reliable estimates of aboveground dry mass production we show that TBCA was not affected by eC</w:t>
+      </w:r>
+      <w:r>
+        <w:rPr>
+          <w:vertAlign w:val="subscript"/>
+        </w:rPr>
+        <w:t xml:space="preserve">a</w:t>
+      </w:r>
+      <w:r>
+        <w:t xml:space="preserve"> </w:t>
+      </w:r>
+      <w:r>
+        <w:t xml:space="preserve">or drought treatments over the final eleven months of the experiment. Contrary to expectation, we detected minimal effects of eC</w:t>
+      </w:r>
+      <w:r>
+        <w:rPr>
+          <w:vertAlign w:val="subscript"/>
+        </w:rPr>
+        <w:t xml:space="preserve">a</w:t>
+      </w:r>
+      <w:r>
+        <w:t xml:space="preserve"> </w:t>
+      </w:r>
+      <w:r>
+        <w:t xml:space="preserve">or drought treatments on root biomass partitioning, although it was not possible to differentiate fine and coarse roots production and turnover. Although these findings disagree with TBCA results from forested FACE experiments</w:t>
+      </w:r>
+      <w:r>
+        <w:t xml:space="preserve"> </w:t>
+      </w:r>
+      <w:r>
+        <w:t xml:space="preserve">(see Palmroth et al. 2006)</w:t>
+      </w:r>
+      <w:r>
+        <w:t xml:space="preserve">, comparisons between single-tree studies with evidence from forest ecosystem experiments should be made with caution. Nevertheless, we show that TBCA in</w:t>
+      </w:r>
+      <w:r>
+        <w:t xml:space="preserve"> </w:t>
+      </w:r>
+      <w:r>
+        <w:rPr>
+          <w:i/>
+        </w:rPr>
+        <w:t xml:space="preserve">Eucalyptus</w:t>
+      </w:r>
+      <w:r>
+        <w:t xml:space="preserve"> </w:t>
+      </w:r>
+      <w:r>
+        <w:t xml:space="preserve">trees may be less sensitive to climate change factors than expected over a ~1 year period. However, a lack of cumulative change in TBCA does not infer that belowground processes were not affected by either treatment. In trees under drought stress, TBCA might increase with higher allocation to root systems to alleviate water stress</w:t>
+      </w:r>
+      <w:r>
+        <w:t xml:space="preserve"> </w:t>
+      </w:r>
+      <w:r>
+        <w:t xml:space="preserve">(Poorter et al. 2012)</w:t>
+      </w:r>
+      <w:r>
+        <w:t xml:space="preserve">, which could by offset increased root mortality and turnover</w:t>
+      </w:r>
+      <w:r>
+        <w:t xml:space="preserve"> </w:t>
+      </w:r>
+      <w:r>
+        <w:t xml:space="preserve">(Marshall 1986, Meier and Leuschner 2008)</w:t>
+      </w:r>
+      <w:r>
+        <w:t xml:space="preserve">, reduced root exudation</w:t>
+      </w:r>
+      <w:r>
+        <w:t xml:space="preserve"> </w:t>
+      </w:r>
+      <w:r>
+        <w:t xml:space="preserve">(Iversen and Norby 2014)</w:t>
+      </w:r>
+      <w:r>
+        <w:t xml:space="preserve"> </w:t>
+      </w:r>
+      <w:r>
+        <w:t xml:space="preserve">or reduced C demand via decreases in root respiration rates</w:t>
+      </w:r>
+      <w:r>
+        <w:t xml:space="preserve"> </w:t>
+      </w:r>
+      <w:r>
+        <w:t xml:space="preserve">(Burton et al. 1998)</w:t>
+      </w:r>
+      <w:r>
+        <w:t xml:space="preserve">. Alternatively, the lack of belowground competition for soil mineral resources in this single tree ecosystem might have delayed enhancement of TBCA to eC</w:t>
+      </w:r>
+      <w:r>
+        <w:rPr>
+          <w:vertAlign w:val="subscript"/>
+        </w:rPr>
+        <w:t xml:space="preserve">a</w:t>
+      </w:r>
+      <w:r>
+        <w:t xml:space="preserve"> </w:t>
+      </w:r>
+      <w:r>
+        <w:t xml:space="preserve">treatments, such as increased root production and exudation.</w:t>
+      </w:r>
+    </w:p>
+    <w:p>
+      <w:r>
+        <w:br w:type="textWrapping"/>
+      </w:r>
+      <w:r>
+        <w:t xml:space="preserve">With estimations of daily aboveground C mass accrual and measured cumulative whole tree C uptake we were able to uniquely track dynamic short term effects of eC</w:t>
+      </w:r>
+      <w:r>
+        <w:rPr>
+          <w:vertAlign w:val="subscript"/>
+        </w:rPr>
+        <w:t xml:space="preserve">a</w:t>
+      </w:r>
+      <w:r>
+        <w:t xml:space="preserve"> </w:t>
+      </w:r>
+      <w:r>
+        <w:t xml:space="preserve">or drought on TBCA. Across daily time steps, we observed a relatively stable fraction of total tree C flux distributed to TBCA over a period of eleven months. The ability to calculate TBCA as a simple residual between measured aboveground processes gives us reliable estimates of the absolute amount of C distributed belowground each day, which appears to be insensitive to sustained exposure to eC</w:t>
+      </w:r>
+      <w:r>
+        <w:rPr>
+          <w:vertAlign w:val="subscript"/>
+        </w:rPr>
+        <w:t xml:space="preserve">a</w:t>
+      </w:r>
+      <w:r>
+        <w:t xml:space="preserve"> </w:t>
+      </w:r>
+      <w:r>
+        <w:t xml:space="preserve">and a four month drought. Similar to Palmroth et al.</w:t>
+      </w:r>
+      <w:r>
+        <w:t xml:space="preserve"> </w:t>
+      </w:r>
+      <w:r>
+        <w:t xml:space="preserve">(2006)</w:t>
+      </w:r>
+      <w:r>
+        <w:t xml:space="preserve"> </w:t>
+      </w:r>
+      <w:r>
+        <w:t xml:space="preserve">we cannot quantify allocation to specific belowground pools, but our approach with the WTC design does not have to make assumptions about C residence time in any tissue or soil component. As a result, the lack of a cumulative response of TBCA raises questions about the regularity of belowground responses to climate change factors often reported. Our results confirm the need for more reliable estimates of TBCA in future studies, which are crucial for predicting forest responses to climate change.</w:t>
+      </w:r>
+    </w:p>
+    <w:p>
+      <w:pPr>
+        <w:pStyle w:val="Heading2"/>
+      </w:pPr>
+      <w:bookmarkStart w:id="55" w:name="conclusions"/>
+      <w:bookmarkEnd w:id="55"/>
+      <w:r>
+        <w:t xml:space="preserve">Conclusions</w:t>
+      </w:r>
+    </w:p>
+    <w:p>
+      <w:r>
+        <w:t xml:space="preserve">Here we use novel aspects of the WTC experimental facility to show that whole tree C flux and tree growth were highly correlated, while patterns in biomass partitioning alone were insufficient to explain eC</w:t>
+      </w:r>
+      <w:r>
+        <w:rPr>
+          <w:vertAlign w:val="subscript"/>
+        </w:rPr>
+        <w:t xml:space="preserve">a</w:t>
+      </w:r>
+      <w:r>
+        <w:t xml:space="preserve"> </w:t>
+      </w:r>
+      <w:r>
+        <w:t xml:space="preserve">effects on tree growth. With individual</w:t>
+      </w:r>
+      <w:r>
+        <w:t xml:space="preserve"> </w:t>
+      </w:r>
+      <w:r>
+        <w:rPr>
+          <w:i/>
+        </w:rPr>
+        <w:t xml:space="preserve">Eucalyptus saligna</w:t>
+      </w:r>
+      <w:r>
+        <w:t xml:space="preserve"> </w:t>
+      </w:r>
+      <w:r>
+        <w:t xml:space="preserve">trees we show different responses of above and belowground C allocation to eC</w:t>
+      </w:r>
+      <w:r>
+        <w:rPr>
+          <w:vertAlign w:val="subscript"/>
+        </w:rPr>
+        <w:t xml:space="preserve">a</w:t>
+      </w:r>
+      <w:r>
+        <w:t xml:space="preserve"> </w:t>
+      </w:r>
+      <w:r>
+        <w:t xml:space="preserve">treatments, which has important implications for how C allocation should be represented in process-based forest models. As empirical measurements of belowground processes are still difficult to obtain, models may have to assume that responses of aboveground tissues to global change represent those of belowground tissues</w:t>
+      </w:r>
+      <w:r>
+        <w:t xml:space="preserve"> </w:t>
+      </w:r>
+      <w:r>
+        <w:t xml:space="preserve">(Giardina et al. 2005)</w:t>
+      </w:r>
+      <w:r>
+        <w:t xml:space="preserve">. As a result, continued empirical measurements to define C allocation patterns constrained by functional relationships with biomass production are needed to reduce uncertainty and improve model predictions</w:t>
+      </w:r>
+      <w:r>
+        <w:t xml:space="preserve"> </w:t>
+      </w:r>
+      <w:r>
+        <w:t xml:space="preserve">(</w:t>
+      </w:r>
+      <w:r>
+        <w:t xml:space="preserve">De Kauwe</w:t>
+      </w:r>
+      <w:r>
+        <w:t xml:space="preserve"> </w:t>
+      </w:r>
+      <w:r>
+        <w:t xml:space="preserve">et al. 2014)</w:t>
+      </w:r>
+      <w:r>
+        <w:t xml:space="preserve">. Continuing to apply novel approaches to better evaluate TBCA and empirically measure whole tree C fluxes, such as the WTC experiment, are the way forward in addressing questions regarding the fate of assimilated C under global climate change.</w:t>
+      </w:r>
+    </w:p>
+    <w:p>
+      <w:pPr>
+        <w:pStyle w:val="Heading1"/>
+      </w:pPr>
+      <w:bookmarkStart w:id="56" w:name="supporting-information"/>
+      <w:bookmarkEnd w:id="56"/>
+      <w:r>
+        <w:t xml:space="preserve">Supporting Information</w:t>
       </w:r>
     </w:p>
     <w:p>
@@ -8344,13 +8288,13 @@
               <a:graphicData uri="http://schemas.openxmlformats.org/drawingml/2006/picture">
                 <pic:pic>
                   <pic:nvPicPr>
-                    <pic:cNvPr descr="wtc1_manuscript_files/figure-docx/c_allocation-1.png" id="0" name="Picture"/>
+                    <pic:cNvPr descr="wtc1_manuscript_files/figure-docx/rootshoot-1.png" id="0" name="Picture"/>
                     <pic:cNvPicPr>
                       <a:picLocks noChangeArrowheads="1" noChangeAspect="1"/>
                     </pic:cNvPicPr>
                   </pic:nvPicPr>
                   <pic:blipFill>
-                    <a:blip r:embed="rId56"/>
+                    <a:blip r:embed="rId57"/>
                     <a:stretch>
                       <a:fillRect/>
                     </a:stretch>
@@ -8383,244 +8327,46 @@
         <w:rPr>
           <w:b/>
         </w:rPr>
-        <w:t xml:space="preserve">Figure 5</w:t>
-      </w:r>
-      <w:r>
-        <w:t xml:space="preserve">.</w:t>
-      </w:r>
-    </w:p>
-    <w:p>
-      <w:r>
-        <w:drawing>
-          <wp:inline>
-            <wp:extent cx="5440680" cy="7767783"/>
-            <wp:effectExtent b="0" l="0" r="0" t="0"/>
-            <wp:docPr descr="" id="1" name="Picture"/>
-            <a:graphic>
-              <a:graphicData uri="http://schemas.openxmlformats.org/drawingml/2006/picture">
-                <pic:pic>
-                  <pic:nvPicPr>
-                    <pic:cNvPr descr="wtc1_manuscript_files/figure-docx/c_cumulative-1.png" id="0" name="Picture"/>
-                    <pic:cNvPicPr>
-                      <a:picLocks noChangeArrowheads="1" noChangeAspect="1"/>
-                    </pic:cNvPicPr>
-                  </pic:nvPicPr>
-                  <pic:blipFill>
-                    <a:blip r:embed="rId57"/>
-                    <a:stretch>
-                      <a:fillRect/>
-                    </a:stretch>
-                  </pic:blipFill>
-                  <pic:spPr bwMode="auto">
-                    <a:xfrm>
-                      <a:off x="0" y="0"/>
-                      <a:ext cx="5440680" cy="7767783"/>
-                    </a:xfrm>
-                    <a:prstGeom prst="rect">
-                      <a:avLst/>
-                    </a:prstGeom>
-                    <a:noFill/>
-                    <a:ln w="9525">
-                      <a:noFill/>
-                      <a:headEnd/>
-                      <a:tailEnd/>
-                    </a:ln>
-                  </pic:spPr>
-                </pic:pic>
-              </a:graphicData>
-            </a:graphic>
-          </wp:inline>
-        </w:drawing>
-      </w:r>
-      <w:r>
-        <w:br w:type="textWrapping"/>
-      </w:r>
-      <w:r>
-        <w:rPr>
-          <w:b/>
-        </w:rPr>
-        <w:t xml:space="preserve">Figure 6</w:t>
-      </w:r>
-      <w:r>
-        <w:t xml:space="preserve">.</w:t>
-      </w:r>
-    </w:p>
-    <w:p>
-      <w:r>
-        <w:drawing>
-          <wp:inline>
-            <wp:extent cx="5440680" cy="5440680"/>
-            <wp:effectExtent b="0" l="0" r="0" t="0"/>
-            <wp:docPr descr="" id="1" name="Picture"/>
-            <a:graphic>
-              <a:graphicData uri="http://schemas.openxmlformats.org/drawingml/2006/picture">
-                <pic:pic>
-                  <pic:nvPicPr>
-                    <pic:cNvPr descr="wtc1_manuscript_files/figure-docx/belowbar-1.png" id="0" name="Picture"/>
-                    <pic:cNvPicPr>
-                      <a:picLocks noChangeArrowheads="1" noChangeAspect="1"/>
-                    </pic:cNvPicPr>
-                  </pic:nvPicPr>
-                  <pic:blipFill>
-                    <a:blip r:embed="rId58"/>
-                    <a:stretch>
-                      <a:fillRect/>
-                    </a:stretch>
-                  </pic:blipFill>
-                  <pic:spPr bwMode="auto">
-                    <a:xfrm>
-                      <a:off x="0" y="0"/>
-                      <a:ext cx="5440680" cy="5440680"/>
-                    </a:xfrm>
-                    <a:prstGeom prst="rect">
-                      <a:avLst/>
-                    </a:prstGeom>
-                    <a:noFill/>
-                    <a:ln w="9525">
-                      <a:noFill/>
-                      <a:headEnd/>
-                      <a:tailEnd/>
-                    </a:ln>
-                  </pic:spPr>
-                </pic:pic>
-              </a:graphicData>
-            </a:graphic>
-          </wp:inline>
-        </w:drawing>
-      </w:r>
-      <w:r>
-        <w:br w:type="textWrapping"/>
-      </w:r>
-      <w:r>
-        <w:rPr>
-          <w:b/>
-        </w:rPr>
-        <w:t xml:space="preserve">Figure 7</w:t>
-      </w:r>
-      <w:r>
-        <w:t xml:space="preserve">.</w:t>
-      </w:r>
-    </w:p>
-    <w:p>
-      <w:r>
-        <w:drawing>
-          <wp:inline>
-            <wp:extent cx="5440680" cy="5440680"/>
-            <wp:effectExtent b="0" l="0" r="0" t="0"/>
-            <wp:docPr descr="" id="1" name="Picture"/>
-            <a:graphic>
-              <a:graphicData uri="http://schemas.openxmlformats.org/drawingml/2006/picture">
-                <pic:pic>
-                  <pic:nvPicPr>
-                    <pic:cNvPr descr="wtc1_manuscript_files/figure-docx/tbcaflux-1.png" id="0" name="Picture"/>
-                    <pic:cNvPicPr>
-                      <a:picLocks noChangeArrowheads="1" noChangeAspect="1"/>
-                    </pic:cNvPicPr>
-                  </pic:nvPicPr>
-                  <pic:blipFill>
-                    <a:blip r:embed="rId59"/>
-                    <a:stretch>
-                      <a:fillRect/>
-                    </a:stretch>
-                  </pic:blipFill>
-                  <pic:spPr bwMode="auto">
-                    <a:xfrm>
-                      <a:off x="0" y="0"/>
-                      <a:ext cx="5440680" cy="5440680"/>
-                    </a:xfrm>
-                    <a:prstGeom prst="rect">
-                      <a:avLst/>
-                    </a:prstGeom>
-                    <a:noFill/>
-                    <a:ln w="9525">
-                      <a:noFill/>
-                      <a:headEnd/>
-                      <a:tailEnd/>
-                    </a:ln>
-                  </pic:spPr>
-                </pic:pic>
-              </a:graphicData>
-            </a:graphic>
-          </wp:inline>
-        </w:drawing>
-      </w:r>
-      <w:r>
-        <w:br w:type="textWrapping"/>
-      </w:r>
-      <w:r>
-        <w:rPr>
-          <w:b/>
-        </w:rPr>
-        <w:t xml:space="preserve">Figure 8</w:t>
-      </w:r>
-      <w:r>
-        <w:t xml:space="preserve">.</w:t>
-      </w:r>
-    </w:p>
-    <w:p>
-      <w:pPr>
-        <w:pStyle w:val="Heading1"/>
-      </w:pPr>
-      <w:bookmarkStart w:id="60" w:name="supporting-information"/>
-      <w:bookmarkEnd w:id="60"/>
-      <w:r>
-        <w:t xml:space="preserve">Supporting Information</w:t>
-      </w:r>
-    </w:p>
-    <w:p>
-      <w:r>
-        <w:drawing>
-          <wp:inline>
-            <wp:extent cx="5440680" cy="5440680"/>
-            <wp:effectExtent b="0" l="0" r="0" t="0"/>
-            <wp:docPr descr="" id="1" name="Picture"/>
-            <a:graphic>
-              <a:graphicData uri="http://schemas.openxmlformats.org/drawingml/2006/picture">
-                <pic:pic>
-                  <pic:nvPicPr>
-                    <pic:cNvPr descr="wtc1_manuscript_files/figure-docx/rootshoot-1.png" id="0" name="Picture"/>
-                    <pic:cNvPicPr>
-                      <a:picLocks noChangeArrowheads="1" noChangeAspect="1"/>
-                    </pic:cNvPicPr>
-                  </pic:nvPicPr>
-                  <pic:blipFill>
-                    <a:blip r:embed="rId61"/>
-                    <a:stretch>
-                      <a:fillRect/>
-                    </a:stretch>
-                  </pic:blipFill>
-                  <pic:spPr bwMode="auto">
-                    <a:xfrm>
-                      <a:off x="0" y="0"/>
-                      <a:ext cx="5440680" cy="5440680"/>
-                    </a:xfrm>
-                    <a:prstGeom prst="rect">
-                      <a:avLst/>
-                    </a:prstGeom>
-                    <a:noFill/>
-                    <a:ln w="9525">
-                      <a:noFill/>
-                      <a:headEnd/>
-                      <a:tailEnd/>
-                    </a:ln>
-                  </pic:spPr>
-                </pic:pic>
-              </a:graphicData>
-            </a:graphic>
-          </wp:inline>
-        </w:drawing>
-      </w:r>
-      <w:r>
-        <w:br w:type="textWrapping"/>
-      </w:r>
-      <w:r>
-        <w:rPr>
-          <w:b/>
-        </w:rPr>
-        <w:t xml:space="preserve">Figure S1</w:t>
-      </w:r>
-      <w:r>
-        <w:t xml:space="preserve">.</w:t>
+        <w:t xml:space="preserve">Figure 4.S1</w:t>
+      </w:r>
+      <w:r>
+        <w:t xml:space="preserve">. Root mass as a function of shoot mass in</w:t>
+      </w:r>
+      <w:r>
+        <w:t xml:space="preserve"> </w:t>
+      </w:r>
+      <w:r>
+        <w:rPr>
+          <w:i/>
+        </w:rPr>
+        <w:t xml:space="preserve">Eucalyptus saligna</w:t>
+      </w:r>
+      <w:r>
+        <w:t xml:space="preserve"> </w:t>
+      </w:r>
+      <w:r>
+        <w:t xml:space="preserve">for potted seedlings harvested before planting of WTC trees (n=17) and WTC trees harvested after 2 years (n=12). Potted seedlings were grown in 25 l pots inside each WTC, while chamber [CO</w:t>
+      </w:r>
+      <w:r>
+        <w:rPr>
+          <w:vertAlign w:val="subscript"/>
+        </w:rPr>
+        <w:t xml:space="preserve">2</w:t>
+      </w:r>
+      <w:r>
+        <w:t xml:space="preserve">] treatments conditions were maintained. The solid line represents the significant log-log model fit (R</w:t>
+      </w:r>
+      <w:r>
+        <w:rPr>
+          <w:vertAlign w:val="superscript"/>
+        </w:rPr>
+        <w:t xml:space="preserve">2</w:t>
+      </w:r>
+      <w:r>
+        <w:t xml:space="preserve"> </w:t>
+      </w:r>
+      <w:r>
+        <w:t xml:space="preserve">= 0.98) from the equation: log(x) = 0.77(log(y)) + 0.43.</w:t>
       </w:r>
     </w:p>
     <w:p>
@@ -8640,7 +8386,7 @@
                     </pic:cNvPicPr>
                   </pic:nvPicPr>
                   <pic:blipFill>
-                    <a:blip r:embed="rId62"/>
+                    <a:blip r:embed="rId58"/>
                     <a:stretch>
                       <a:fillRect/>
                     </a:stretch>
@@ -8673,18 +8419,18 @@
         <w:rPr>
           <w:b/>
         </w:rPr>
-        <w:t xml:space="preserve">Figure S2</w:t>
-      </w:r>
-      <w:r>
-        <w:t xml:space="preserve">.</w:t>
+        <w:t xml:space="preserve">Figure 4.S2</w:t>
+      </w:r>
+      <w:r>
+        <w:t xml:space="preserve">. Cumulative aboveground net C flux and additive C allocation of individual tree components from 2008-4-15 and 2009-3-16. Panels represent each individual WTC. Both aboveground net C flux and tissue C allocation where set to 0 on 2008-4-15 in order to track the allocation of C in daily time steps. Total root C mass, predicted from the log relationship between above and belowground mass partitioning of pre-planting seedlings and harvested trees, is shown on the last date.</w:t>
       </w:r>
     </w:p>
     <w:p>
       <w:pPr>
         <w:pStyle w:val="Heading1"/>
       </w:pPr>
-      <w:bookmarkStart w:id="63" w:name="references"/>
-      <w:bookmarkEnd w:id="63"/>
+      <w:bookmarkStart w:id="59" w:name="references"/>
+      <w:bookmarkEnd w:id="59"/>
       <w:r>
         <w:t xml:space="preserve">References</w:t>
       </w:r>
@@ -8806,7 +8552,7 @@
         <w:pStyle w:val="Bibliography"/>
       </w:pPr>
       <w:r>
-        <w:t xml:space="preserve">Crous KY, ZARAGOZA-CASTELLS J, Ellsworth DS, Duursma RA, Loew M, Tissue DT, Atkin OK (2012) Light inhibition of leaf respiration in field-grown Eucalyptus saligna in whole-tree chambers under elevated atmospheric CO2 and summer drought. Plant, cell &amp; environment 35:966–981.</w:t>
+        <w:t xml:space="preserve">Crous KY, Zaragoza-Castells J, Ellsworth DS, Duursma RA, Loew M, Tissue DT, Atkin OK (2012) Light inhibition of leaf respiration in field-grown Eucalyptus saligna in whole-tree chambers under elevated atmospheric CO2 and summer drought. Plant, cell &amp; environment 35:966–981.</w:t>
       </w:r>
     </w:p>
     <w:p>
@@ -8858,7 +8604,7 @@
         <w:pStyle w:val="Bibliography"/>
       </w:pPr>
       <w:r>
-        <w:t xml:space="preserve">Dickson RE (1989) Carbon and nitrogen allocation in trees. In: Annales des sciences foresti{è}res. EDP Sciences, pp 631s—–647s.</w:t>
+        <w:t xml:space="preserve">Dickson RE (1989) Carbon and nitrogen allocation in trees. In: Annales des sciences forestières. EDP Sciences, pp 631s—–647s.</w:t>
       </w:r>
     </w:p>
     <w:p>
@@ -8866,18 +8612,7 @@
         <w:pStyle w:val="Bibliography"/>
       </w:pPr>
       <w:r>
-        <w:t xml:space="preserve">Duursma RA, Barton CVM, Eamus D, Medlyn BE, Ellsworth DS, Forster MA, Tissue DT, Linder S, McMurtrie RE (2011) Rooting depth explains [CO2]</w:t>
-      </w:r>
-      <m:oMath>
-        <m:r>
-          <m:rPr>
-            <m:sty m:val="p"/>
-          </m:rPr>
-          <m:t>∖</m:t>
-        </m:r>
-      </m:oMath>
-      <w:r>
-        <w:t xml:space="preserve">times drought interaction in Eucalyptus saligna. Tree physiology:tpr030.</w:t>
+        <w:t xml:space="preserve">Duursma RA, Barton CVM, Eamus D, Medlyn BE, Ellsworth DS, Forster MA, Tissue DT, Linder S, McMurtrie RE (2011) Rooting depth explains [CO2] x drought interaction in Eucalyptus saligna. Tree physiology:tpr030.</w:t>
       </w:r>
     </w:p>
     <w:p>
@@ -9025,7 +8760,7 @@
         <w:pStyle w:val="Bibliography"/>
       </w:pPr>
       <w:r>
-        <w:t xml:space="preserve">Leuning R, Kelliher FM, Pury DGG de, SCHULZE E-D (1995) Leaf nitrogen, photosynthesis, conductance and transpiration: scaling from leaves to canopies. Plant, Cell &amp; Environment 18:1183–1200.</w:t>
+        <w:t xml:space="preserve">Leuning R, Kelliher FM, Pury DGG de, Schulze E-D (1995) Leaf nitrogen, photosynthesis, conductance and transpiration: scaling from leaves to canopies. Plant, Cell &amp; Environment 18:1183–1200.</w:t>
       </w:r>
     </w:p>
     <w:p>
@@ -9205,17 +8940,6 @@
       <w:r>
         <w:t xml:space="preserve">13C of leaf carbohydrates in relation to gas exchange in Quercus robur under elevated CO2 and drought. Journal of Experimental Botany 48:1547–1556.</w:t>
       </w:r>
-      <w:r>
-        <w:t xml:space="preserve"> </w:t>
-      </w:r>
-      <w:hyperlink r:id="rId64">
-        <w:r>
-          <w:rPr>
-            <w:rStyle w:val="Link"/>
-          </w:rPr>
-          <w:t xml:space="preserve">http://jxb.oxfordjournals.org/content/48/8/1547.abstract</w:t>
-        </w:r>
-      </w:hyperlink>
     </w:p>
     <w:p>
       <w:pPr>
@@ -9272,17 +8996,6 @@
       <w:r>
         <w:t xml:space="preserve">J, Dijkstra P, Gifford RM, Griffin KL, Roumet C, Roy J, Wong SC (1997) The effect of elevated CO2 on the chemical composition and construction costs of leaves of 27 C3 species. Plant, Cell &amp; Environment 20:472–482.</w:t>
       </w:r>
-      <w:r>
-        <w:t xml:space="preserve"> </w:t>
-      </w:r>
-      <w:hyperlink r:id="rId65">
-        <w:r>
-          <w:rPr>
-            <w:rStyle w:val="Link"/>
-          </w:rPr>
-          <w:t xml:space="preserve">http://dx.doi.org/10.1046/j.1365-3040.1997.d01-84.x</w:t>
-        </w:r>
-      </w:hyperlink>
     </w:p>
     <w:p>
       <w:pPr>
@@ -9300,7 +9013,7 @@
       <w:r>
         <w:t xml:space="preserve"> </w:t>
       </w:r>
-      <w:hyperlink r:id="rId66">
+      <w:hyperlink r:id="rId60">
         <w:r>
           <w:rPr>
             <w:rStyle w:val="Link"/>
@@ -9324,17 +9037,6 @@
       <w:r>
         <w:t xml:space="preserve">Roden JS, Ball MC (1996) The Effect of Elevated [CO2] on Growth and Photosynthesis of Two Eucalyptus Species Exposed to High Temperatures and Water Deficits. Plant Physiology 111:909–919.</w:t>
       </w:r>
-      <w:r>
-        <w:t xml:space="preserve"> </w:t>
-      </w:r>
-      <w:hyperlink r:id="rId67">
-        <w:r>
-          <w:rPr>
-            <w:rStyle w:val="Link"/>
-          </w:rPr>
-          <w:t xml:space="preserve">http://www.plantphysiol.org/content/111/3/909.abstract</w:t>
-        </w:r>
-      </w:hyperlink>
     </w:p>
     <w:p>
       <w:pPr>
@@ -9386,7 +9088,7 @@
       <w:r>
         <w:t xml:space="preserve"> </w:t>
       </w:r>
-      <w:hyperlink r:id="rId68">
+      <w:hyperlink r:id="rId61">
         <w:r>
           <w:rPr>
             <w:rStyle w:val="Link"/>
@@ -9418,17 +9120,6 @@
       <w:r>
         <w:t xml:space="preserve">Walter A, Christ MM, Barron-gafford GA, Grieve KA, Murthy R, Rascher U (2005) The effect of elevated CO2 on diel leaf growth cycle, leaf carbohydrate content and canopy growth performance of Populus deltoides. Global Change Biology 11:1207–1219.</w:t>
       </w:r>
-      <w:r>
-        <w:t xml:space="preserve"> </w:t>
-      </w:r>
-      <w:hyperlink r:id="rId69">
-        <w:r>
-          <w:rPr>
-            <w:rStyle w:val="Link"/>
-          </w:rPr>
-          <w:t xml:space="preserve">http://dx.doi.org/10.1111/j.1365-2486.2005.00990.x</w:t>
-        </w:r>
-      </w:hyperlink>
     </w:p>
     <w:p>
       <w:pPr>
@@ -9726,7 +9417,7 @@
     </w:lvl>
   </w:abstractNum>
   <w:abstractNum w:abstractNumId="990">
-    <w:nsid w:val="720094e1"/>
+    <w:nsid w:val="c7b4e190"/>
     <w:multiLevelType w:val="multilevel"/>
     <w:lvl w:ilvl="0">
       <w:numFmt w:val="bullet"/>

</xml_diff>

<commit_message>
commented out authors for thesis
this version used in thesis draft 1
</commit_message>
<xml_diff>
--- a/manuscript/wtc1_manuscript.docx
+++ b/manuscript/wtc1_manuscript.docx
@@ -119,93 +119,6 @@
           <w:i/>
         </w:rPr>
         <w:t xml:space="preserve">saligna</w:t>
-      </w:r>
-    </w:p>
-    <w:p>
-      <w:pPr>
-        <w:pStyle w:val="FirstParagraph"/>
-      </w:pPr>
-      <w:r>
-        <w:br w:type="textWrapping"/>
-      </w:r>
-      <w:r>
-        <w:t xml:space="preserve">Courtney E. Campany</w:t>
-      </w:r>
-      <w:r>
-        <w:rPr>
-          <w:vertAlign w:val="superscript"/>
-        </w:rPr>
-        <w:t xml:space="preserve">1</w:t>
-      </w:r>
-      <w:r>
-        <w:t xml:space="preserve">, Craig Barton</w:t>
-      </w:r>
-      <w:r>
-        <w:rPr>
-          <w:vertAlign w:val="superscript"/>
-        </w:rPr>
-        <w:t xml:space="preserve">1</w:t>
-      </w:r>
-      <w:r>
-        <w:t xml:space="preserve">, Ross E. McMurtrie</w:t>
-      </w:r>
-      <w:r>
-        <w:rPr>
-          <w:vertAlign w:val="superscript"/>
-        </w:rPr>
-        <w:t xml:space="preserve">2</w:t>
-      </w:r>
-      <w:r>
-        <w:t xml:space="preserve">, Remko A. Duursma</w:t>
-      </w:r>
-      <w:r>
-        <w:rPr>
-          <w:vertAlign w:val="superscript"/>
-        </w:rPr>
-        <w:t xml:space="preserve">1</w:t>
-      </w:r>
-      <w:r>
-        <w:t xml:space="preserve">.</w:t>
-      </w:r>
-    </w:p>
-    <w:p>
-      <w:pPr>
-        <w:pStyle w:val="BodyText"/>
-      </w:pPr>
-      <w:r>
-        <w:br w:type="textWrapping"/>
-      </w:r>
-      <w:r>
-        <w:rPr>
-          <w:vertAlign w:val="superscript"/>
-        </w:rPr>
-        <w:t xml:space="preserve">1</w:t>
-      </w:r>
-      <w:r>
-        <w:t xml:space="preserve"> </w:t>
-      </w:r>
-      <w:r>
-        <w:t xml:space="preserve">Hawkesbury Institute for the Environment, University of Western Sydney, Locked Bag 1797, Penrith, NSW, Australia</w:t>
-      </w:r>
-    </w:p>
-    <w:p>
-      <w:pPr>
-        <w:pStyle w:val="BodyText"/>
-      </w:pPr>
-      <w:r>
-        <w:br w:type="textWrapping"/>
-      </w:r>
-      <w:r>
-        <w:rPr>
-          <w:vertAlign w:val="superscript"/>
-        </w:rPr>
-        <w:t xml:space="preserve">2</w:t>
-      </w:r>
-      <w:r>
-        <w:t xml:space="preserve"> </w:t>
-      </w:r>
-      <w:r>
-        <w:t xml:space="preserve">School of Biological, Earth and Environmental Sciences, University of New South Wales, Sydney, NSW, Australia</w:t>
       </w:r>
     </w:p>
     <w:p>
@@ -8841,7 +8754,7 @@
     </w:lvl>
   </w:abstractNum>
   <w:abstractNum w:abstractNumId="990">
-    <w:nsid w:val="fe1a3534"/>
+    <w:nsid w:val="158ff533"/>
     <w:multiLevelType w:val="multilevel"/>
     <w:lvl w:ilvl="0">
       <w:numFmt w:val="bullet"/>

</xml_diff>

<commit_message>
started rd thesis comments onthis chapter
</commit_message>
<xml_diff>
--- a/manuscript/wtc1_manuscript.docx
+++ b/manuscript/wtc1_manuscript.docx
@@ -175,7 +175,7 @@
         <w:t xml:space="preserve"> </w:t>
       </w:r>
       <w:r>
-        <w:t xml:space="preserve">concentration and a 4-month drought period affected both tree biomass partitioning and the allocation of photosynthetic C to various above and belowground pools. We calculated total belowground C allocation (TBCA) for each WTC, which includes all belowground processes, as the residual between daily aboveground net CO</w:t>
+        <w:t xml:space="preserve">concentration and a 4-month drought period affected both tree biomass partitioning and the allocation of photosynthetic C to various above and belowground pools. We calculated total belowground C allocation (TBCA) for each WTC, which includes biomass and all belowground fluxes, as the residual between daily aboveground net CO</w:t>
       </w:r>
       <w:r>
         <w:rPr>
@@ -268,7 +268,7 @@
         <w:t xml:space="preserve">(Dickson 1989)</w:t>
       </w:r>
       <w:r>
-        <w:t xml:space="preserve">. In resource saturated environments plants should maximize growth by allocating resources to support leaf growth to increase C acquisition</w:t>
+        <w:t xml:space="preserve">. In resource-saturated environments plants should maximize growth by allocating resources to support leaf growth to increase C acquisition</w:t>
       </w:r>
       <w:r>
         <w:t xml:space="preserve"> </w:t>
@@ -420,7 +420,7 @@
         <w:t xml:space="preserve"> </w:t>
       </w:r>
       <w:r>
-        <w:t xml:space="preserve">enrichment (FACE) experiments the total flux of C belowground (TBCA), which includes all belowground processes, was found to be enhanced under elevated CO</w:t>
+        <w:t xml:space="preserve">enrichment (FACE) experiments the total flux of C belowground (TBCA), which includes biomass and all belowground fluxes, was found to be enhanced under elevated CO</w:t>
       </w:r>
       <w:r>
         <w:rPr>
@@ -631,7 +631,7 @@
         <w:t xml:space="preserve">(Cheng et al. 2005, Litton et al. 2007, Phillips et al. 2008, Strand et al. 2008, Poorter et al. 2012)</w:t>
       </w:r>
       <w:r>
-        <w:t xml:space="preserve">. In forest ecosystems, TCBA has been shown to be equal or greater than aboveground production</w:t>
+        <w:t xml:space="preserve">. In forest ecosystems, TBCA has been shown to be equal or greater than aboveground production</w:t>
       </w:r>
       <w:r>
         <w:t xml:space="preserve"> </w:t>
@@ -649,7 +649,7 @@
         <w:t xml:space="preserve">(Raich and Nadelhoffer 1989, Giardina et al. 2005)</w:t>
       </w:r>
       <w:r>
-        <w:t xml:space="preserve">. In stand or ecosystem studies, total belowground C allocation is often estimated as a residual, by subtracting the changes in C pools of litter, soil and roots from total soil CO</w:t>
+        <w:t xml:space="preserve">. In stand or ecosystem studies, TBCA is often estimated as a residual, by subtracting the changes in C pools of litter, soil and roots from total soil CO</w:t>
       </w:r>
       <w:r>
         <w:rPr>
@@ -702,7 +702,29 @@
         <w:t xml:space="preserve"> </w:t>
       </w:r>
       <w:r>
-        <w:t xml:space="preserve">fluxes, allowing canopy A and respiration to be calculated using a mass balance approach</w:t>
+        <w:t xml:space="preserve">fluxes, allowing canopy</w:t>
+      </w:r>
+      <w:r>
+        <w:t xml:space="preserve"> </w:t>
+      </w:r>
+      <w:r>
+        <w:rPr>
+          <w:i/>
+        </w:rPr>
+        <w:t xml:space="preserve">A</w:t>
+      </w:r>
+      <w:r>
+        <w:rPr>
+          <w:vertAlign w:val="subscript"/>
+          <w:i/>
+        </w:rPr>
+        <w:t xml:space="preserve">n</w:t>
+      </w:r>
+      <w:r>
+        <w:t xml:space="preserve"> </w:t>
+      </w:r>
+      <w:r>
+        <w:t xml:space="preserve">and respiration to be calculated using a mass balance approach</w:t>
       </w:r>
       <w:r>
         <w:t xml:space="preserve"> </w:t>
@@ -1513,7 +1535,7 @@
         <w:br w:type="textWrapping"/>
       </w:r>
       <w:r>
-        <w:t xml:space="preserve">For boles, individual volume units were constructed as concentric cylinders between each diameter measurement from base to tree top for each monthly survey. The tree top section was calculated as a cone with a tip radius of .001 cm. The volume below the starting reference diameter (65 cm) was calculated separately in order to interpolate taper into this section. Using the height of the tree and the standard diameter, the diameters at 30cm and base were estimated by extending the length of the pre-existing cone (from tree top to 65 cm). This resulted in two additional volume units. All volume units were summed,including forked stems, to calculate total bole volume. Bole mass was calculated as total volume multiplied by WTC specific</w:t>
+        <w:t xml:space="preserve">For boles, individual volume units were constructed as concentric cylinders between each diameter measurement from base to tree top for each monthly survey. The tree top section was calculated as a cone with a tip radius of .001 cm. The volume below the starting reference diameter (65 cm) was calculated separately in order to interpolate taper into this section. Using the height of the tree and the standard diameter, the diameters at 30cm and base were estimated by extending the length of the pre-existing cone (from tree top to 65 cm). This resulted in two additional volume units. All volume units were summed,including forked stems, to calculate total bole volume. Bole mass was calculated as total volume multiplied by WTC-specific</w:t>
       </w:r>
       <w:r>
         <w:t xml:space="preserve"> </w:t>
@@ -1974,19 +1996,11 @@
         <w:t xml:space="preserve"> </w:t>
       </w:r>
       <m:oMath>
-        <m:r>
-          <m:rPr/>
-          <m:t>p</m:t>
-        </m:r>
-        <m:r>
-          <m:rPr/>
-          <m:t>h</m:t>
-        </m:r>
         <m:sSub>
           <m:e>
             <m:r>
               <m:rPr/>
-              <m:t>i</m:t>
+              <m:t>ϕ</m:t>
             </m:r>
           </m:e>
           <m:sub>
@@ -2160,19 +2174,11 @@
         <w:t xml:space="preserve"> </w:t>
       </w:r>
       <m:oMath>
-        <m:r>
-          <m:rPr/>
-          <m:t>p</m:t>
-        </m:r>
-        <m:r>
-          <m:rPr/>
-          <m:t>h</m:t>
-        </m:r>
         <m:sSub>
           <m:e>
             <m:r>
               <m:rPr/>
-              <m:t>i</m:t>
+              <m:t>ϕ</m:t>
             </m:r>
           </m:e>
           <m:sub>
@@ -2268,7 +2274,7 @@
         <w:t xml:space="preserve">(2012)</w:t>
       </w:r>
       <w:r>
-        <w:t xml:space="preserve">. In brief, leaf growth was assumed to coincide with height growth, so that no leaf growth occurred when height growth had ceased. This method assumes that total cumulative leaf area (i.e. standing leaf area plus that produced by litter fall) followed and allometric relationship with tree height such that:</w:t>
+        <w:t xml:space="preserve">. Briefly, leaf growth was assumed to coincide with height growth, so that no leaf growth occurred when height growth had ceased. This method assumes that total cumulative leaf area (i.e. standing leaf area plus that produced by litter fall) followed and allometric relationship with tree height such that:</w:t>
       </w:r>
     </w:p>
     <w:p>
@@ -2671,7 +2677,7 @@
         </m:sSub>
       </m:oMath>
       <w:r>
-        <w:t xml:space="preserve">. The mean SLA for each harvested tree was multiplied by daily estimates leaf and litterfall area to calculate biomass. Specific leaf area for harvested trees was assumed to be constant over the entire flux measurement period.</w:t>
+        <w:t xml:space="preserve">. The mean SLA for each harvested tree was multiplied by daily estimates leaf and litterfall area to calculate biomass. SLA for harvested trees was assumed to be constant over the entire flux measurement period.</w:t>
       </w:r>
     </w:p>
     <w:p>
@@ -3134,7 +3140,34 @@
         <w:t xml:space="preserve">-1</w:t>
       </w:r>
       <w:r>
-        <w:t xml:space="preserve">). From equation 5, we estimated allocation by rearranging (as all other components were measured). For example, C allocation to leaves (</w:t>
+        <w:t xml:space="preserve">). From equation 5, we estimated allocation by solving for</w:t>
+      </w:r>
+      <w:r>
+        <w:t xml:space="preserve"> </w:t>
+      </w:r>
+      <m:oMath>
+        <m:sSub>
+          <m:e>
+            <m:r>
+              <m:rPr>
+                <m:sty m:val="p"/>
+              </m:rPr>
+              <m:t>a</m:t>
+            </m:r>
+          </m:e>
+          <m:sub>
+            <m:r>
+              <m:rPr/>
+              <m:t>c</m:t>
+            </m:r>
+          </m:sub>
+        </m:sSub>
+      </m:oMath>
+      <w:r>
+        <w:t xml:space="preserve"> </w:t>
+      </w:r>
+      <w:r>
+        <w:t xml:space="preserve">(as all other components were measured). For example, C allocation to leaves (</w:t>
       </w:r>
       <m:oMath>
         <m:sSub>
@@ -3593,10 +3626,20 @@
             <m:rPr/>
             <m:t>C</m:t>
           </m:r>
-          <m:r>
-            <m:rPr/>
-            <m:t>A</m:t>
-          </m:r>
+          <m:sSub>
+            <m:e>
+              <m:r>
+                <m:rPr/>
+                <m:t>A</m:t>
+              </m:r>
+            </m:e>
+            <m:sub>
+              <m:r>
+                <m:rPr/>
+                <m:t>t</m:t>
+              </m:r>
+            </m:sub>
+          </m:sSub>
           <m:r>
             <m:rPr/>
             <m:t>=</m:t>
@@ -6814,7 +6857,7 @@
         <w:t xml:space="preserve">Figure 4.8</w:t>
       </w:r>
       <w:r>
-        <w:t xml:space="preserve">. Total belowground C allocation as a function of cumulative aboveground net C flux across the final eleven months of the experiment. Carbon mass aboveground was estimated from allometric surveys, interpolated on a daily time scale and then subtracted from the aboveground net C flux to quantify TBCA. Individual lines represent treatment means, with color and line type distinguishing treatment combinations. The dotted line represents a theoretical investment of 50 % of aboveground net C flux towards TBCA.</w:t>
+        <w:t xml:space="preserve">. Total belowground C allocation as a function of cumulative aboveground net C flux across the final eleven months of the experiment. Carbon mass aboveground was estimated from allometric surveys, interpolated on a daily time scale and then subtracted from the aboveground net C flux to quantify TBCA. Individual lines represent treatment means, with color and line type distinguishing treatment</w:t>
       </w:r>
     </w:p>
     <w:p>
@@ -8754,7 +8797,7 @@
     </w:lvl>
   </w:abstractNum>
   <w:abstractNum w:abstractNumId="990">
-    <w:nsid w:val="158ff533"/>
+    <w:nsid w:val="ac7e455d"/>
     <w:multiLevelType w:val="multilevel"/>
     <w:lvl w:ilvl="0">
       <w:numFmt w:val="bullet"/>

</xml_diff>

<commit_message>
implemented new concept fig
</commit_message>
<xml_diff>
--- a/manuscript/wtc1_manuscript.docx
+++ b/manuscript/wtc1_manuscript.docx
@@ -690,7 +690,7 @@
         <w:br w:type="textWrapping"/>
       </w:r>
       <w:r>
-        <w:t xml:space="preserve">The whole-tree chambers (WTC), located at the Hawkesbury Forest Experiment, were designed to allow continuous measurement of whole-tree net CO</w:t>
+        <w:t xml:space="preserve">The whole-tree chambers (WTC), located at the Hawkesbury Forest Experiment, were designed to allow continuous measurement of net tree CO</w:t>
       </w:r>
       <w:r>
         <w:rPr>
@@ -1372,7 +1372,7 @@
         <w:pStyle w:val="FirstParagraph"/>
       </w:pPr>
       <w:r>
-        <w:t xml:space="preserve">A final destructive harvest was completed in March 2009. The canopy of each tree was divided into five equal vertical layers, extending from the floor to the top and harvested. Dry biomass of leaves, branches and boles were measured for each layer and summed for each WTC. Root mass was obtained by excavating and sieving all soil inside each root exclusion barrier to the hard layer. Five root cores (10 cm diameter), sampled before the harvest, where collected from 0-70 cm in each chamber. Biomass from cores was added back to the standing crop total instead of scaling-up fine root biomass from cores to total chamber area. Although fine root mass is a small fraction of total root biomass this specific biomass pool is therefore likely underestimated.</w:t>
+        <w:t xml:space="preserve">A final destructive harvest was completed in March 2009. The canopy of each tree was divided into five equal vertical layers, extending from the floor to the top and harvested. Dry biomass of leaves, branches and boles were measured for each layer and summed for each WTC. Root mass was obtained by excavating and sieving all soil inside each root exclusion barrier to the hard layer. Five root cores (10 cm diameter), sampled before the harvest, where collected from 0-70 cm in each chamber. Biomass from cores was added back to the standing crop total instead of scaling-up fine root biomass from cores to total chamber area. As a result, the fine root biomass pool is likely underestimated.</w:t>
       </w:r>
     </w:p>
     <w:p>
@@ -1418,7 +1418,7 @@
         <w:t xml:space="preserve"> </w:t>
       </w:r>
       <w:r>
-        <w:t xml:space="preserve">seedlings (n=17) were harvested to develop relationships between above and belowground biomass. These seedlings were grown in 25 l pots inside each WTC until the experiment started, using the same soil as each WTC, while chamber [CO</w:t>
+        <w:t xml:space="preserve">seedlings were harvested to develop relationships between above and belowground biomass (n=17, mean height of 217±17 cm). These seedlings were grown in 25 l pots inside each WTC until the experiment started, using the same soil as each WTC, while chamber [CO</w:t>
       </w:r>
       <w:r>
         <w:rPr>
@@ -2254,7 +2254,7 @@
         <w:t xml:space="preserve">-1</w:t>
       </w:r>
       <w:r>
-        <w:t xml:space="preserve">) was calculated by dividing total projected one sided leaf area by leaf mass for each canopy layer. Mean SLA for each WTC tree was obtained by weighting SLA of each of the 5 layers by their foliage mass fraction. Estimates of standing leaf area were also obtained in April 2008 from leaf counts for each tree, multiplied by tree-specific mean leaf size (based on a sub-sample).</w:t>
+        <w:t xml:space="preserve">) was calculated by dividing total projected one sided leaf area by dry leaf mass for each canopy layer. Mean SLA for each WTC tree was obtained by weighting SLA of each of the 5 layers by their foliage mass fraction. Estimates of standing leaf area were also obtained in April 2008 from leaf counts for each tree, multiplied by tree-specific mean leaf size (based on a sub-sample).</w:t>
       </w:r>
     </w:p>
     <w:p>
@@ -4109,7 +4109,7 @@
         <w:t xml:space="preserve"> </w:t>
       </w:r>
       <w:r>
-        <w:t xml:space="preserve">on the day when chamber floors were installed was subtracted from all respective daily values so mass balance could be tracked with a 0 starting value. This allowed daily estimates of TBCA to be generated across the final 11 months of the experiment. Additionally, the significant log-linear relationship between above and belowground mass of both harvested trees and potted seedlings (R</w:t>
+        <w:t xml:space="preserve">on the day when chamber floors were installed was subtracted from all respective daily values so mass balance could be tracked with a 0 starting value. This allowed cumultaive estimates of TBCA to be generated across the final 11 months of the experiment. Additionally, the significant log-linear relationship between above and belowground mass of both harvested trees and potted seedlings (R</w:t>
       </w:r>
       <w:r>
         <w:rPr>
@@ -4249,7 +4249,7 @@
         <w:t xml:space="preserve">Figure 4.1</w:t>
       </w:r>
       <w:r>
-        <w:t xml:space="preserve">. Conceptual diagram depicting the major components of C flow among plant components including; uptake via photosynthesis, allocation to component tissues, tissue respiration and root exudation. Net aboveground C uptake (</w:t>
+        <w:t xml:space="preserve">. Conceptual diagram depicting the major components of C flow among plant components including; uptake via photosynthesis, allocation to component tissues, tissue respiration and root exudation. Mass pools of leaves, wood and roots include tissue turnover. Net aboveground C uptake (</w:t>
       </w:r>
       <m:oMath>
         <m:sSub>
@@ -4546,7 +4546,7 @@
         <w:t xml:space="preserve"> </w:t>
       </w:r>
       <w:r>
-        <w:t xml:space="preserve">= 0.69, Figure 4.2b) over the same time period. Whole tree C mass estimated during the chamber flux period represented ca. 75 % of total harvested tree C mass. As the majority of biomass production occurred during this period, the allometric estimates of whole tree C were used for comparison to</w:t>
+        <w:t xml:space="preserve">= 0.69, Figure 4.2b) over the same time period. Whole tree C mass increment estimated during the chamber flux period represented ca. 75 % of total harvested tree C mass. As the majority of biomass production occurred during this period, the allometric estimates of whole tree C were used for comparison to</w:t>
       </w:r>
       <w:r>
         <w:t xml:space="preserve"> </w:t>
@@ -7000,7 +7000,7 @@
         <w:br w:type="textWrapping"/>
       </w:r>
       <w:r>
-        <w:t xml:space="preserve">Without accurate measurements of whole tree C flux, relationships with biomass and C allocation are difficult to infer. Biomass and C fluxes have been found to be poorly related in forest ecosystems due to difficulty in accounting for C retention of different tissues</w:t>
+        <w:t xml:space="preserve">A shortage of empirically measured whole tree C fluxes also makes inferring relationships with biomass or C allocation difficult. Biomass and C fluxes have been found to be poorly related in forest ecosystems due to difficulty in accounting for C retention of different tissues</w:t>
       </w:r>
       <w:r>
         <w:t xml:space="preserve"> </w:t>
@@ -7535,7 +7535,7 @@
         <w:br w:type="textWrapping"/>
       </w:r>
       <w:r>
-        <w:t xml:space="preserve">With estimations of daily aboveground C mass accrual and measured cumulative whole tree C uptake we were able to uniquely track dynamic short term effects of eC</w:t>
+        <w:t xml:space="preserve">With an estimation of daily aboveground C mass gain and measured cumulative whole tree C uptake we were able to uniquely track dynamic short term effects of eC</w:t>
       </w:r>
       <w:r>
         <w:rPr>
@@ -8797,7 +8797,7 @@
     </w:lvl>
   </w:abstractNum>
   <w:abstractNum w:abstractNumId="990">
-    <w:nsid w:val="ac7e455d"/>
+    <w:nsid w:val="b8a04afc"/>
     <w:multiLevelType w:val="multilevel"/>
     <w:lvl w:ilvl="0">
       <w:numFmt w:val="bullet"/>

</xml_diff>

<commit_message>
edits from thesis reveiwers
</commit_message>
<xml_diff>
--- a/manuscript/wtc1_manuscript.docx
+++ b/manuscript/wtc1_manuscript.docx
@@ -268,7 +268,7 @@
         <w:t xml:space="preserve">(Dickson 1989)</w:t>
       </w:r>
       <w:r>
-        <w:t xml:space="preserve">. In resource-saturated environments plants should maximize growth by allocating resources to support leaf growth to increase C acquisition</w:t>
+        <w:t xml:space="preserve">. Plants should maximize growth by allocating resources to support leaf growth to increase C acquisition</w:t>
       </w:r>
       <w:r>
         <w:t xml:space="preserve"> </w:t>
@@ -277,7 +277,7 @@
         <w:t xml:space="preserve">(Monsi and Saeki 2005)</w:t>
       </w:r>
       <w:r>
-        <w:t xml:space="preserve">. Fluctuations in water, nutrient and light availability, however, may cause plants to invest in roots for belowground resources or stem elongation for increased light harvesting</w:t>
+        <w:t xml:space="preserve">, however, fluctuations in water, nutrient and light availability cause plants to invest in roots for belowground resources or stem elongation for increased light harvesting</w:t>
       </w:r>
       <w:r>
         <w:t xml:space="preserve"> </w:t>
@@ -828,7 +828,7 @@
         <w:t xml:space="preserve"> </w:t>
       </w:r>
       <w:r>
-        <w:t xml:space="preserve">species, that grows throughout the year, enables tree C allocation to be tracked over long periods of time.</w:t>
+        <w:t xml:space="preserve">species, which grows throughout the year, enables tree C allocation to be tracked over long periods of time.</w:t>
       </w:r>
     </w:p>
     <w:p>
@@ -887,7 +887,31 @@
         <w:t xml:space="preserve">(Duursma et al. 2011)</w:t>
       </w:r>
       <w:r>
-        <w:t xml:space="preserve">. The specific objectives of this study were to determine the response of biomass partitioning among foliage, aboveground woody components and roots of a native Australian tree species to changes in CO</w:t>
+        <w:t xml:space="preserve">. The smaller final tree sizes in eC</w:t>
+      </w:r>
+      <w:r>
+        <w:rPr>
+          <w:vertAlign w:val="subscript"/>
+        </w:rPr>
+        <w:t xml:space="preserve">a</w:t>
+      </w:r>
+      <w:r>
+        <w:t xml:space="preserve"> </w:t>
+      </w:r>
+      <w:r>
+        <w:t xml:space="preserve">trees were attributed to an early setback in growth, which may or may not have resulted from effects of the eC</w:t>
+      </w:r>
+      <w:r>
+        <w:rPr>
+          <w:vertAlign w:val="subscript"/>
+        </w:rPr>
+        <w:t xml:space="preserve">a</w:t>
+      </w:r>
+      <w:r>
+        <w:t xml:space="preserve"> </w:t>
+      </w:r>
+      <w:r>
+        <w:t xml:space="preserve">treatment. The specific objectives of this study were to determine the response of biomass partitioning among foliage, aboveground woody components and roots of a native Australian tree species to changes in CO</w:t>
       </w:r>
       <w:r>
         <w:rPr>
@@ -999,6 +1023,21 @@
         <w:pStyle w:val="FirstParagraph"/>
       </w:pPr>
       <w:r>
+        <w:t xml:space="preserve">Carbon allocation terminology commonly employed in ecosystem literature is inconsistent</w:t>
+      </w:r>
+      <w:r>
+        <w:t xml:space="preserve"> </w:t>
+      </w:r>
+      <w:r>
+        <w:t xml:space="preserve">(Litton et al. 2007)</w:t>
+      </w:r>
+      <w:r>
+        <w:t xml:space="preserve">. Here, important distinctions are made between patterns in live tree biomass and the distribution of photosynthate to all tree components. Clarification of these two terms is essential in accurately quantifying and representing C allocation in this work and in future studies.</w:t>
+      </w:r>
+      <w:r>
+        <w:br w:type="textWrapping"/>
+      </w:r>
+      <w:r>
         <w:rPr>
           <w:i/>
         </w:rPr>
@@ -1050,7 +1089,16 @@
         <w:t xml:space="preserve"> </w:t>
       </w:r>
       <w:r>
-        <w:t xml:space="preserve">seedlings were grown in 12 whole-tree chambers (WTCs) at the Hawkesbury Forest Experiment in Richmond, Australia. One seedling per WTC (9 m high) was grown for 2 years and chamber conditions tracked outside air temperature and humidity. Each WTC was fitted with a root enclosure barrier that extended to the soil hard layer (1 m depth), separating WTC tree roots from neighboring trees. Roots were allowed to grow freely in the chamber soil volume and below 1 m. Soils at the WTC facility are an alluvial formation of low-fertility sandy loam, with clay deposits at a depth of about 1 m. Full descriptions of the chamber design and operation are provided in Barton et al.</w:t>
+        <w:t xml:space="preserve">seedlings were grown in 12 whole-tree chambers (WTCs) at the Hawkesbury Forest Experiment in Richmond, Australia. One seedling per WTC (9 m high) was grown for 2 years and chamber conditions tracked outside air temperature and humidity. Each WTC was fitted with a root enclosure barrier that extended to the soil hard layer (1 m depth), separating WTC tree roots from neighboring trees. Roots were allowed to grow freely in the chamber soil volume and below 1 m. Neutron probe soil water measurements were utilized to show that trees in this experiment were able extract water deeper than the soil hard layer</w:t>
+      </w:r>
+      <w:r>
+        <w:t xml:space="preserve"> </w:t>
+      </w:r>
+      <w:r>
+        <w:t xml:space="preserve">(Duursma et al. 2011)</w:t>
+      </w:r>
+      <w:r>
+        <w:t xml:space="preserve">. Soils at the WTC facility are an alluvial formation of low-fertility sandy loam, with clay deposits at a depth of about 1 m. Full descriptions of the chamber design and operation are provided in Barton et al.</w:t>
       </w:r>
       <w:r>
         <w:t xml:space="preserve"> </w:t>
@@ -4197,33 +4245,6 @@
       <w:r>
         <w:br w:type="textWrapping"/>
       </w:r>
-    </w:p>
-    <w:p>
-      <w:pPr>
-        <w:pStyle w:val="SourceCode"/>
-      </w:pPr>
-      <w:r>
-        <w:rPr>
-          <w:rStyle w:val="VerbatimChar"/>
-        </w:rPr>
-        <w:t xml:space="preserve">## Error in library(png): there is no package called 'png'</w:t>
-      </w:r>
-    </w:p>
-    <w:p>
-      <w:pPr>
-        <w:pStyle w:val="SourceCode"/>
-      </w:pPr>
-      <w:r>
-        <w:rPr>
-          <w:rStyle w:val="VerbatimChar"/>
-        </w:rPr>
-        <w:t xml:space="preserve">## Error in eval(expr, envir, enclos): could not find function "readPNG"</w:t>
-      </w:r>
-    </w:p>
-    <w:p>
-      <w:pPr>
-        <w:pStyle w:val="FirstParagraph"/>
-      </w:pPr>
       <w:r>
         <w:drawing>
           <wp:inline>
@@ -4266,22 +4287,6 @@
           </wp:inline>
         </w:drawing>
       </w:r>
-    </w:p>
-    <w:p>
-      <w:pPr>
-        <w:pStyle w:val="SourceCode"/>
-      </w:pPr>
-      <w:r>
-        <w:rPr>
-          <w:rStyle w:val="VerbatimChar"/>
-        </w:rPr>
-        <w:t xml:space="preserve">## Error in rasterImage(concept, xleft = 0, ybottom = 0, xright = 1, ytop = 1): object 'concept' not found</w:t>
-      </w:r>
-    </w:p>
-    <w:p>
-      <w:pPr>
-        <w:pStyle w:val="FirstParagraph"/>
-      </w:pPr>
       <w:r>
         <w:br w:type="textWrapping"/>
       </w:r>
@@ -5723,7 +5728,7 @@
         <w:br w:type="textWrapping"/>
       </w:r>
       <w:r>
-        <w:t xml:space="preserve">Leaf area at the final harvest was significantly reduced by by 31.3 % under eC</w:t>
+        <w:t xml:space="preserve">Leaf area at the final harvest was significantly reduced by 31.3 % under eC</w:t>
       </w:r>
       <w:r>
         <w:rPr>
@@ -9185,7 +9190,7 @@
     </w:lvl>
   </w:abstractNum>
   <w:abstractNum w:abstractNumId="990">
-    <w:nsid w:val="6bcc7747"/>
+    <w:nsid w:val="def2da3c"/>
     <w:multiLevelType w:val="multilevel"/>
     <w:lvl w:ilvl="0">
       <w:numFmt w:val="bullet"/>

</xml_diff>

<commit_message>
started making better pngs for seminar
</commit_message>
<xml_diff>
--- a/manuscript/wtc1_manuscript.docx
+++ b/manuscript/wtc1_manuscript.docx
@@ -2313,7 +2313,7 @@
         <w:br w:type="textWrapping"/>
       </w:r>
       <w:r>
-        <w:t xml:space="preserve">Canopy leaf area was modeled on daily times steps, between April 2008 and March 2009, using the leaf count census and harvest leaf area estimates, along with height growth and litter fall rates. This was the method applied by Barton et al.</w:t>
+        <w:t xml:space="preserve">Canopy leaf area was modeled on daily time steps, between April 2008 and March 2009, using the leaf count census and harvest leaf area estimates, along with height growth and litter fall rates. This was the method applied by Barton et al.</w:t>
       </w:r>
       <w:r>
         <w:t xml:space="preserve"> </w:t>
@@ -4245,6 +4245,33 @@
       <w:r>
         <w:br w:type="textWrapping"/>
       </w:r>
+    </w:p>
+    <w:p>
+      <w:pPr>
+        <w:pStyle w:val="SourceCode"/>
+      </w:pPr>
+      <w:r>
+        <w:rPr>
+          <w:rStyle w:val="VerbatimChar"/>
+        </w:rPr>
+        <w:t xml:space="preserve">## Error in library(png): there is no package called 'png'</w:t>
+      </w:r>
+    </w:p>
+    <w:p>
+      <w:pPr>
+        <w:pStyle w:val="SourceCode"/>
+      </w:pPr>
+      <w:r>
+        <w:rPr>
+          <w:rStyle w:val="VerbatimChar"/>
+        </w:rPr>
+        <w:t xml:space="preserve">## Error in eval(expr, envir, enclos): could not find function "readPNG"</w:t>
+      </w:r>
+    </w:p>
+    <w:p>
+      <w:pPr>
+        <w:pStyle w:val="FirstParagraph"/>
+      </w:pPr>
       <w:r>
         <w:drawing>
           <wp:inline>
@@ -4287,6 +4314,22 @@
           </wp:inline>
         </w:drawing>
       </w:r>
+    </w:p>
+    <w:p>
+      <w:pPr>
+        <w:pStyle w:val="SourceCode"/>
+      </w:pPr>
+      <w:r>
+        <w:rPr>
+          <w:rStyle w:val="VerbatimChar"/>
+        </w:rPr>
+        <w:t xml:space="preserve">## Error in rasterImage(concept, xleft = 0, ybottom = 0, xright = 1, ytop = 1): object 'concept' not found</w:t>
+      </w:r>
+    </w:p>
+    <w:p>
+      <w:pPr>
+        <w:pStyle w:val="FirstParagraph"/>
+      </w:pPr>
       <w:r>
         <w:br w:type="textWrapping"/>
       </w:r>
@@ -5654,6 +5697,236 @@
         <w:br w:type="textWrapping"/>
       </w:r>
       <w:r>
+        <w:br w:type="textWrapping"/>
+      </w:r>
+      <w:r>
+        <w:rPr>
+          <w:b/>
+        </w:rPr>
+        <w:t xml:space="preserve">Figure 4.2</w:t>
+      </w:r>
+      <w:r>
+        <w:t xml:space="preserve">. Whole tree C mass as a function of cumulative aboveground C flux for each WTC tree. Values of cumulative aboveground net C flux were measured over the final eleven months of the experiment. Whole tree C mass represents the sum of bole, branch, leaf and root C mass from allometric estimates over the same time period. The dotted line is the 1:1 relationship and the solid line represents the significant overall linear model fit from the equation y = 0.56x + 878.2 (R</w:t>
+      </w:r>
+      <w:r>
+        <w:rPr>
+          <w:vertAlign w:val="superscript"/>
+        </w:rPr>
+        <w:t xml:space="preserve">2</w:t>
+      </w:r>
+      <w:r>
+        <w:t xml:space="preserve"> </w:t>
+      </w:r>
+      <w:r>
+        <w:t xml:space="preserve">= 0.86).</w:t>
+      </w:r>
+    </w:p>
+    <w:p>
+      <w:pPr>
+        <w:pStyle w:val="BodyText"/>
+      </w:pPr>
+      <w:r>
+        <w:br w:type="textWrapping"/>
+      </w:r>
+      <w:r>
+        <w:t xml:space="preserve">Leaf area at the final harvest was significantly reduced by 31.3 % under eC</w:t>
+      </w:r>
+      <w:r>
+        <w:rPr>
+          <w:vertAlign w:val="subscript"/>
+        </w:rPr>
+        <w:t xml:space="preserve">a</w:t>
+      </w:r>
+      <w:r>
+        <w:t xml:space="preserve"> </w:t>
+      </w:r>
+      <w:r>
+        <w:t xml:space="preserve">(p &lt; 0.001) and this pattern was observed across the final eleven months of the experiment (Figure 4.3). Specific leaf area was reduced by 10.9 % in eC</w:t>
+      </w:r>
+      <w:r>
+        <w:rPr>
+          <w:vertAlign w:val="subscript"/>
+        </w:rPr>
+        <w:t xml:space="preserve">a</w:t>
+      </w:r>
+      <w:r>
+        <w:t xml:space="preserve"> </w:t>
+      </w:r>
+      <w:r>
+        <w:t xml:space="preserve">treatments (P = 0.053), and by 8.9 % in drought treatments (P = 0.089, Table 4.1). Overall,</w:t>
+      </w:r>
+      <w:r>
+        <w:t xml:space="preserve"> </w:t>
+      </w:r>
+      <m:oMath>
+        <m:sSub>
+          <m:e>
+            <m:r>
+              <m:rPr>
+                <m:sty m:val="p"/>
+              </m:rPr>
+              <m:t>F</m:t>
+            </m:r>
+          </m:e>
+          <m:sub>
+            <m:r>
+              <m:rPr/>
+              <m:t>c</m:t>
+            </m:r>
+            <m:r>
+              <m:rPr/>
+              <m:t>,</m:t>
+            </m:r>
+            <m:r>
+              <m:rPr/>
+              <m:t>T</m:t>
+            </m:r>
+          </m:sub>
+        </m:sSub>
+      </m:oMath>
+      <w:r>
+        <w:t xml:space="preserve"> </w:t>
+      </w:r>
+      <w:r>
+        <w:t xml:space="preserve">was positively correlated with mean leaf area (P &lt; 0.001, Figure 4.4). Intercepts and slopes between separate linear regressions of</w:t>
+      </w:r>
+      <w:r>
+        <w:t xml:space="preserve"> </w:t>
+      </w:r>
+      <m:oMath>
+        <m:sSub>
+          <m:e>
+            <m:r>
+              <m:rPr>
+                <m:sty m:val="p"/>
+              </m:rPr>
+              <m:t>F</m:t>
+            </m:r>
+          </m:e>
+          <m:sub>
+            <m:r>
+              <m:rPr/>
+              <m:t>c</m:t>
+            </m:r>
+            <m:r>
+              <m:rPr/>
+              <m:t>,</m:t>
+            </m:r>
+            <m:r>
+              <m:rPr/>
+              <m:t>T</m:t>
+            </m:r>
+          </m:sub>
+        </m:sSub>
+      </m:oMath>
+      <w:r>
+        <w:t xml:space="preserve"> </w:t>
+      </w:r>
+      <w:r>
+        <w:t xml:space="preserve">and mean leaf area for aC</w:t>
+      </w:r>
+      <w:r>
+        <w:rPr>
+          <w:vertAlign w:val="subscript"/>
+        </w:rPr>
+        <w:t xml:space="preserve">a</w:t>
+      </w:r>
+      <w:r>
+        <w:t xml:space="preserve"> </w:t>
+      </w:r>
+      <w:r>
+        <w:t xml:space="preserve">and eC</w:t>
+      </w:r>
+      <w:r>
+        <w:rPr>
+          <w:vertAlign w:val="subscript"/>
+        </w:rPr>
+        <w:t xml:space="preserve">a</w:t>
+      </w:r>
+      <w:r>
+        <w:t xml:space="preserve"> </w:t>
+      </w:r>
+      <w:r>
+        <w:t xml:space="preserve">treatments were not different, however, there was negligible overlap of data between treatments. Thus, we were unable to determine if reductions in</w:t>
+      </w:r>
+      <w:r>
+        <w:t xml:space="preserve"> </w:t>
+      </w:r>
+      <m:oMath>
+        <m:sSub>
+          <m:e>
+            <m:r>
+              <m:rPr>
+                <m:sty m:val="p"/>
+              </m:rPr>
+              <m:t>F</m:t>
+            </m:r>
+          </m:e>
+          <m:sub>
+            <m:r>
+              <m:rPr/>
+              <m:t>c</m:t>
+            </m:r>
+            <m:r>
+              <m:rPr/>
+              <m:t>,</m:t>
+            </m:r>
+            <m:r>
+              <m:rPr/>
+              <m:t>T</m:t>
+            </m:r>
+          </m:sub>
+        </m:sSub>
+      </m:oMath>
+      <w:r>
+        <w:t xml:space="preserve"> </w:t>
+      </w:r>
+      <w:r>
+        <w:t xml:space="preserve">in eC</w:t>
+      </w:r>
+      <w:r>
+        <w:rPr>
+          <w:vertAlign w:val="subscript"/>
+        </w:rPr>
+        <w:t xml:space="preserve">a</w:t>
+      </w:r>
+      <w:r>
+        <w:t xml:space="preserve"> </w:t>
+      </w:r>
+      <w:r>
+        <w:t xml:space="preserve">treatments were a function of lower mean leaf area or shifts in</w:t>
+      </w:r>
+      <w:r>
+        <w:t xml:space="preserve"> </w:t>
+      </w:r>
+      <w:r>
+        <w:rPr>
+          <w:i/>
+        </w:rPr>
+        <w:t xml:space="preserve">A</w:t>
+      </w:r>
+      <w:r>
+        <w:rPr>
+          <w:vertAlign w:val="subscript"/>
+          <w:i/>
+        </w:rPr>
+        <w:t xml:space="preserve">n</w:t>
+      </w:r>
+      <w:r>
+        <w:t xml:space="preserve"> </w:t>
+      </w:r>
+      <w:r>
+        <w:t xml:space="preserve">and tissue respiration rates.</w:t>
+      </w:r>
+    </w:p>
+    <w:p>
+      <w:pPr>
+        <w:pStyle w:val="BodyText"/>
+      </w:pPr>
+      <w:r>
+        <w:br w:type="textWrapping"/>
+      </w:r>
+      <w:r>
         <w:drawing>
           <wp:inline>
             <wp:extent cx="5422900" cy="5422900"/>
@@ -5663,7 +5936,7 @@
               <a:graphicData uri="http://schemas.openxmlformats.org/drawingml/2006/picture">
                 <pic:pic>
                   <pic:nvPicPr>
-                    <pic:cNvPr descr="wtc1_manuscript_files/figure-docx/fluxmass-1.png" id="0" name="Picture"/>
+                    <pic:cNvPr descr="wtc1_manuscript_files/figure-docx/leafarea-1.png" id="0" name="Picture"/>
                     <pic:cNvPicPr>
                       <a:picLocks noChangeArrowheads="1" noChangeAspect="1"/>
                     </pic:cNvPicPr>
@@ -5702,229 +5975,25 @@
         <w:rPr>
           <w:b/>
         </w:rPr>
-        <w:t xml:space="preserve">Figure 4.2</w:t>
-      </w:r>
-      <w:r>
-        <w:t xml:space="preserve">. Whole tree C mass as a function of cumulative aboveground C flux for each WTC tree. Values of cumulative aboveground net C flux were measured over the final eleven months of the experiment. Whole tree C mass represents the sum of bole, branch, leaf and root C mass from allometric estimates over the same time period. The dotted line is the 1:1 relationship and the solid line represents the significant overall linear model fit from the equation y = 0.56x + 878.2 (R</w:t>
-      </w:r>
-      <w:r>
-        <w:rPr>
-          <w:vertAlign w:val="superscript"/>
-        </w:rPr>
-        <w:t xml:space="preserve">2</w:t>
-      </w:r>
-      <w:r>
-        <w:t xml:space="preserve"> </w:t>
-      </w:r>
-      <w:r>
-        <w:t xml:space="preserve">= 0.86).</w:t>
+        <w:t xml:space="preserve">Figure 4.3</w:t>
+      </w:r>
+      <w:r>
+        <w:t xml:space="preserve">. Estimated canopy leaf area for each WTC tree over the final eleven months of the experiment (April 2008 to March 2009). Estimates are based on height growth, litterfall rates and two leaf area estimates following Barton et al.</w:t>
+      </w:r>
+      <w:r>
+        <w:t xml:space="preserve"> </w:t>
+      </w:r>
+      <w:r>
+        <w:t xml:space="preserve">(2012)</w:t>
+      </w:r>
+      <w:r>
+        <w:t xml:space="preserve">. Color and line type distinguish the treatment combination for each WTC.</w:t>
       </w:r>
     </w:p>
     <w:p>
       <w:pPr>
         <w:pStyle w:val="BodyText"/>
       </w:pPr>
-      <w:r>
-        <w:br w:type="textWrapping"/>
-      </w:r>
-      <w:r>
-        <w:t xml:space="preserve">Leaf area at the final harvest was significantly reduced by 31.3 % under eC</w:t>
-      </w:r>
-      <w:r>
-        <w:rPr>
-          <w:vertAlign w:val="subscript"/>
-        </w:rPr>
-        <w:t xml:space="preserve">a</w:t>
-      </w:r>
-      <w:r>
-        <w:t xml:space="preserve"> </w:t>
-      </w:r>
-      <w:r>
-        <w:t xml:space="preserve">(p &lt; 0.001) and this pattern was observed across the final eleven months of the experiment (Figure 4.3). Specific leaf area was reduced by 10.9 % in eC</w:t>
-      </w:r>
-      <w:r>
-        <w:rPr>
-          <w:vertAlign w:val="subscript"/>
-        </w:rPr>
-        <w:t xml:space="preserve">a</w:t>
-      </w:r>
-      <w:r>
-        <w:t xml:space="preserve"> </w:t>
-      </w:r>
-      <w:r>
-        <w:t xml:space="preserve">treatments (P = 0.053), and by 8.9 % in drought treatments (P = 0.089, Table 4.1). Overall,</w:t>
-      </w:r>
-      <w:r>
-        <w:t xml:space="preserve"> </w:t>
-      </w:r>
-      <m:oMath>
-        <m:sSub>
-          <m:e>
-            <m:r>
-              <m:rPr>
-                <m:sty m:val="p"/>
-              </m:rPr>
-              <m:t>F</m:t>
-            </m:r>
-          </m:e>
-          <m:sub>
-            <m:r>
-              <m:rPr/>
-              <m:t>c</m:t>
-            </m:r>
-            <m:r>
-              <m:rPr/>
-              <m:t>,</m:t>
-            </m:r>
-            <m:r>
-              <m:rPr/>
-              <m:t>T</m:t>
-            </m:r>
-          </m:sub>
-        </m:sSub>
-      </m:oMath>
-      <w:r>
-        <w:t xml:space="preserve"> </w:t>
-      </w:r>
-      <w:r>
-        <w:t xml:space="preserve">was positively correlated with mean leaf area (P &lt; 0.001, Figure 4.4). Intercepts and slopes between separate linear regressions of</w:t>
-      </w:r>
-      <w:r>
-        <w:t xml:space="preserve"> </w:t>
-      </w:r>
-      <m:oMath>
-        <m:sSub>
-          <m:e>
-            <m:r>
-              <m:rPr>
-                <m:sty m:val="p"/>
-              </m:rPr>
-              <m:t>F</m:t>
-            </m:r>
-          </m:e>
-          <m:sub>
-            <m:r>
-              <m:rPr/>
-              <m:t>c</m:t>
-            </m:r>
-            <m:r>
-              <m:rPr/>
-              <m:t>,</m:t>
-            </m:r>
-            <m:r>
-              <m:rPr/>
-              <m:t>T</m:t>
-            </m:r>
-          </m:sub>
-        </m:sSub>
-      </m:oMath>
-      <w:r>
-        <w:t xml:space="preserve"> </w:t>
-      </w:r>
-      <w:r>
-        <w:t xml:space="preserve">and mean leaf area for aC</w:t>
-      </w:r>
-      <w:r>
-        <w:rPr>
-          <w:vertAlign w:val="subscript"/>
-        </w:rPr>
-        <w:t xml:space="preserve">a</w:t>
-      </w:r>
-      <w:r>
-        <w:t xml:space="preserve"> </w:t>
-      </w:r>
-      <w:r>
-        <w:t xml:space="preserve">and eC</w:t>
-      </w:r>
-      <w:r>
-        <w:rPr>
-          <w:vertAlign w:val="subscript"/>
-        </w:rPr>
-        <w:t xml:space="preserve">a</w:t>
-      </w:r>
-      <w:r>
-        <w:t xml:space="preserve"> </w:t>
-      </w:r>
-      <w:r>
-        <w:t xml:space="preserve">treatments were not different, however, there was negligible overlap of data between treatments. Thus, we were unable to determine if reductions in</w:t>
-      </w:r>
-      <w:r>
-        <w:t xml:space="preserve"> </w:t>
-      </w:r>
-      <m:oMath>
-        <m:sSub>
-          <m:e>
-            <m:r>
-              <m:rPr>
-                <m:sty m:val="p"/>
-              </m:rPr>
-              <m:t>F</m:t>
-            </m:r>
-          </m:e>
-          <m:sub>
-            <m:r>
-              <m:rPr/>
-              <m:t>c</m:t>
-            </m:r>
-            <m:r>
-              <m:rPr/>
-              <m:t>,</m:t>
-            </m:r>
-            <m:r>
-              <m:rPr/>
-              <m:t>T</m:t>
-            </m:r>
-          </m:sub>
-        </m:sSub>
-      </m:oMath>
-      <w:r>
-        <w:t xml:space="preserve"> </w:t>
-      </w:r>
-      <w:r>
-        <w:t xml:space="preserve">in eC</w:t>
-      </w:r>
-      <w:r>
-        <w:rPr>
-          <w:vertAlign w:val="subscript"/>
-        </w:rPr>
-        <w:t xml:space="preserve">a</w:t>
-      </w:r>
-      <w:r>
-        <w:t xml:space="preserve"> </w:t>
-      </w:r>
-      <w:r>
-        <w:t xml:space="preserve">treatments were a function of lower mean leaf area or shifts in</w:t>
-      </w:r>
-      <w:r>
-        <w:t xml:space="preserve"> </w:t>
-      </w:r>
-      <w:r>
-        <w:rPr>
-          <w:i/>
-        </w:rPr>
-        <w:t xml:space="preserve">A</w:t>
-      </w:r>
-      <w:r>
-        <w:rPr>
-          <w:vertAlign w:val="subscript"/>
-          <w:i/>
-        </w:rPr>
-        <w:t xml:space="preserve">n</w:t>
-      </w:r>
-      <w:r>
-        <w:t xml:space="preserve"> </w:t>
-      </w:r>
-      <w:r>
-        <w:t xml:space="preserve">and tissue respiration rates.</w:t>
-      </w:r>
-    </w:p>
-    <w:p>
-      <w:pPr>
-        <w:pStyle w:val="BodyText"/>
-      </w:pPr>
-      <w:r>
-        <w:br w:type="textWrapping"/>
-      </w:r>
       <w:r>
         <w:drawing>
           <wp:inline>
@@ -5935,7 +6004,7 @@
               <a:graphicData uri="http://schemas.openxmlformats.org/drawingml/2006/picture">
                 <pic:pic>
                   <pic:nvPicPr>
-                    <pic:cNvPr descr="wtc1_manuscript_files/figure-docx/leafarea-1.png" id="0" name="Picture"/>
+                    <pic:cNvPr descr="wtc1_manuscript_files/figure-docx/fluxla-1.png" id="0" name="Picture"/>
                     <pic:cNvPicPr>
                       <a:picLocks noChangeArrowheads="1" noChangeAspect="1"/>
                     </pic:cNvPicPr>
@@ -5974,25 +6043,203 @@
         <w:rPr>
           <w:b/>
         </w:rPr>
-        <w:t xml:space="preserve">Figure 4.3</w:t>
-      </w:r>
-      <w:r>
-        <w:t xml:space="preserve">. Estimated canopy leaf area for each WTC tree over the final eleven months of the experiment (April 2008 to March 2009). Estimates are based on height growth, litterfall rates and two leaf area estimates following Barton et al.</w:t>
-      </w:r>
-      <w:r>
-        <w:t xml:space="preserve"> </w:t>
-      </w:r>
-      <w:r>
-        <w:t xml:space="preserve">(2012)</w:t>
-      </w:r>
-      <w:r>
-        <w:t xml:space="preserve">. Color and line type distinguish the treatment combination for each WTC.</w:t>
+        <w:t xml:space="preserve">Figure 4.4</w:t>
+      </w:r>
+      <w:r>
+        <w:t xml:space="preserve">. Treatment means of cumulative aboveground C flux as a function of mean daily canopy leaf area over the final eleven months of the experiment. The solid line represents the significant overall linear model fit (R</w:t>
+      </w:r>
+      <w:r>
+        <w:rPr>
+          <w:vertAlign w:val="superscript"/>
+        </w:rPr>
+        <w:t xml:space="preserve">2</w:t>
+      </w:r>
+      <w:r>
+        <w:t xml:space="preserve"> </w:t>
+      </w:r>
+      <w:r>
+        <w:t xml:space="preserve">= 0.77) from the equation: y = 611.9x + 2791.2. Separate 95% confidence intervals are shown for linear regression between</w:t>
+      </w:r>
+      <w:r>
+        <w:t xml:space="preserve"> </w:t>
+      </w:r>
+      <m:oMath>
+        <m:sSub>
+          <m:e>
+            <m:r>
+              <m:rPr>
+                <m:sty m:val="p"/>
+              </m:rPr>
+              <m:t>F</m:t>
+            </m:r>
+          </m:e>
+          <m:sub>
+            <m:r>
+              <m:rPr/>
+              <m:t>c</m:t>
+            </m:r>
+            <m:r>
+              <m:rPr/>
+              <m:t>,</m:t>
+            </m:r>
+            <m:r>
+              <m:rPr/>
+              <m:t>T</m:t>
+            </m:r>
+          </m:sub>
+        </m:sSub>
+      </m:oMath>
+      <w:r>
+        <w:t xml:space="preserve"> </w:t>
+      </w:r>
+      <w:r>
+        <w:t xml:space="preserve">and mean leaf area for aC</w:t>
+      </w:r>
+      <w:r>
+        <w:rPr>
+          <w:vertAlign w:val="subscript"/>
+        </w:rPr>
+        <w:t xml:space="preserve">a</w:t>
+      </w:r>
+      <w:r>
+        <w:t xml:space="preserve"> </w:t>
+      </w:r>
+      <w:r>
+        <w:t xml:space="preserve">and eC</w:t>
+      </w:r>
+      <w:r>
+        <w:rPr>
+          <w:vertAlign w:val="subscript"/>
+        </w:rPr>
+        <w:t xml:space="preserve">a</w:t>
+      </w:r>
+      <w:r>
+        <w:t xml:space="preserve"> </w:t>
+      </w:r>
+      <w:r>
+        <w:t xml:space="preserve">treatments.</w:t>
+      </w:r>
+    </w:p>
+    <w:p>
+      <w:pPr>
+        <w:pStyle w:val="Heading2"/>
+      </w:pPr>
+      <w:bookmarkStart w:id="41" w:name="harvested-tissue-carbon-mass-and-biomass-partitioning"/>
+      <w:bookmarkEnd w:id="41"/>
+      <w:r>
+        <w:t xml:space="preserve">4.4.2 Harvested tissue carbon mass and biomass partitioning</w:t>
+      </w:r>
+    </w:p>
+    <w:p>
+      <w:pPr>
+        <w:pStyle w:val="FirstParagraph"/>
+      </w:pPr>
+      <w:r>
+        <w:t xml:space="preserve">At the end of this two year experiment, harvested C mass of tissue components was affected in eC</w:t>
+      </w:r>
+      <w:r>
+        <w:rPr>
+          <w:vertAlign w:val="subscript"/>
+        </w:rPr>
+        <w:t xml:space="preserve">a</w:t>
+      </w:r>
+      <w:r>
+        <w:t xml:space="preserve"> </w:t>
+      </w:r>
+      <w:r>
+        <w:t xml:space="preserve">but not drought treatments (Table 4.1). Aboveground wood C mass was reduced by 37 % in eC</w:t>
+      </w:r>
+      <w:r>
+        <w:rPr>
+          <w:vertAlign w:val="subscript"/>
+        </w:rPr>
+        <w:t xml:space="preserve">a</w:t>
+      </w:r>
+      <w:r>
+        <w:t xml:space="preserve"> </w:t>
+      </w:r>
+      <w:r>
+        <w:t xml:space="preserve">treatments (P = 0.015), driven mostly by eC</w:t>
+      </w:r>
+      <w:r>
+        <w:rPr>
+          <w:vertAlign w:val="subscript"/>
+        </w:rPr>
+        <w:t xml:space="preserve">a</w:t>
+      </w:r>
+      <w:r>
+        <w:t xml:space="preserve"> </w:t>
+      </w:r>
+      <w:r>
+        <w:t xml:space="preserve">effects on bole wood. Neither standing crop leaf C mass or total litterfall C mass over the study period differed between CO</w:t>
+      </w:r>
+      <w:r>
+        <w:rPr>
+          <w:vertAlign w:val="subscript"/>
+        </w:rPr>
+        <w:t xml:space="preserve">2</w:t>
+      </w:r>
+      <w:r>
+        <w:t xml:space="preserve"> </w:t>
+      </w:r>
+      <w:r>
+        <w:t xml:space="preserve">treatments. Total root C mass was reduced by 29% in eC</w:t>
+      </w:r>
+      <w:r>
+        <w:rPr>
+          <w:vertAlign w:val="subscript"/>
+        </w:rPr>
+        <w:t xml:space="preserve">a</w:t>
+      </w:r>
+      <w:r>
+        <w:t xml:space="preserve"> </w:t>
+      </w:r>
+      <w:r>
+        <w:t xml:space="preserve">treatments (P = 0.091).</w:t>
       </w:r>
     </w:p>
     <w:p>
       <w:pPr>
         <w:pStyle w:val="BodyText"/>
       </w:pPr>
+      <w:r>
+        <w:br w:type="textWrapping"/>
+      </w:r>
+      <w:r>
+        <w:t xml:space="preserve">Leaf mass fraction (LMF) increased by 15.0 % in eC</w:t>
+      </w:r>
+      <w:r>
+        <w:rPr>
+          <w:vertAlign w:val="subscript"/>
+        </w:rPr>
+        <w:t xml:space="preserve">a</w:t>
+      </w:r>
+      <w:r>
+        <w:t xml:space="preserve"> </w:t>
+      </w:r>
+      <w:r>
+        <w:t xml:space="preserve">treatments (P = 0.011) but was not affected by the drought treatment. Leaf mass fraction was negatively correlated with whole tree C mass (P= 0.007, Figure 4.5a). Stem mass fraction (SMF) was marginally reduced by 6.0 % under eC</w:t>
+      </w:r>
+      <w:r>
+        <w:rPr>
+          <w:vertAlign w:val="subscript"/>
+        </w:rPr>
+        <w:t xml:space="preserve">a</w:t>
+      </w:r>
+      <w:r>
+        <w:t xml:space="preserve"> </w:t>
+      </w:r>
+      <w:r>
+        <w:t xml:space="preserve">(P = 0.077), with no effect of the drought treatment detected. Stem mass fraction had a weak positive correlation with whole tree C mass (P = 0.08, Figure 4.5c). Root mass fraction (RMF) was not affected by either treatment and was not correlated to whole tree C mass (Figure 4.5e).</w:t>
+      </w:r>
+    </w:p>
+    <w:p>
+      <w:pPr>
+        <w:pStyle w:val="BodyText"/>
+      </w:pPr>
+      <w:r>
+        <w:br w:type="textWrapping"/>
+      </w:r>
       <w:r>
         <w:drawing>
           <wp:inline>
@@ -6003,13 +6250,13 @@
               <a:graphicData uri="http://schemas.openxmlformats.org/drawingml/2006/picture">
                 <pic:pic>
                   <pic:nvPicPr>
-                    <pic:cNvPr descr="wtc1_manuscript_files/figure-docx/fluxla-1.png" id="0" name="Picture"/>
+                    <pic:cNvPr descr="wtc1_manuscript_files/figure-docx/c_allocation-1.png" id="0" name="Picture"/>
                     <pic:cNvPicPr>
                       <a:picLocks noChangeArrowheads="1" noChangeAspect="1"/>
                     </pic:cNvPicPr>
                   </pic:nvPicPr>
                   <pic:blipFill>
-                    <a:blip r:embed="rId41"/>
+                    <a:blip r:embed="rId42"/>
                     <a:stretch>
                       <a:fillRect/>
                     </a:stretch>
@@ -6042,10 +6289,10 @@
         <w:rPr>
           <w:b/>
         </w:rPr>
-        <w:t xml:space="preserve">Figure 4.4</w:t>
-      </w:r>
-      <w:r>
-        <w:t xml:space="preserve">. Treatment means of cumulative aboveground C flux as a function of mean daily canopy leaf area over the final eleven months of the experiment. The solid line represents the significant overall linear model fit (R</w:t>
+        <w:t xml:space="preserve">Figure 4.5</w:t>
+      </w:r>
+      <w:r>
+        <w:t xml:space="preserve">. Treatment means of C mass fractions of leaves (a), stems (branches+boles) (c) and roots (e) as a function of tree size, via whole tree C mass. Treatment means of C allocation to leaves (b) and stems (d) as a function of cumulative aboveground net C flux. Root C allocation could not be estimated as root turnover was not known. Values for C mass fractions are calculated from final harvest biomass totals. Values for C allocation are estimated from cumulative total aboveground net C flux over the final eleven months of the experiment. Solid lines represent overall linear model fit for leaf, stem and root mass fractions (R</w:t>
       </w:r>
       <w:r>
         <w:rPr>
@@ -6057,7 +6304,37 @@
         <w:t xml:space="preserve"> </w:t>
       </w:r>
       <w:r>
-        <w:t xml:space="preserve">= 0.77) from the equation: y = 611.9x + 2791.2. Separate 95% confidence intervals are shown for linear regression between</w:t>
+        <w:t xml:space="preserve">= 0.53, 0.26 and 0.01, respectively), as well as leaf and stem C allocation (R</w:t>
+      </w:r>
+      <w:r>
+        <w:rPr>
+          <w:vertAlign w:val="superscript"/>
+        </w:rPr>
+        <w:t xml:space="preserve">2</w:t>
+      </w:r>
+      <w:r>
+        <w:t xml:space="preserve"> </w:t>
+      </w:r>
+      <w:r>
+        <w:t xml:space="preserve">= 0.39, 0.01, respectively).</w:t>
+      </w:r>
+    </w:p>
+    <w:p>
+      <w:pPr>
+        <w:pStyle w:val="Heading2"/>
+      </w:pPr>
+      <w:bookmarkStart w:id="43" w:name="aboveground-carbon-allocation"/>
+      <w:bookmarkEnd w:id="43"/>
+      <w:r>
+        <w:t xml:space="preserve">4.4.3 Aboveground carbon allocation</w:t>
+      </w:r>
+    </w:p>
+    <w:p>
+      <w:pPr>
+        <w:pStyle w:val="FirstParagraph"/>
+      </w:pPr>
+      <w:r>
+        <w:t xml:space="preserve">Treatment effects on tissue C allocation were determined from C mass estimates obtained from allometry over the final eleven months of the experiment and</w:t>
       </w:r>
       <w:r>
         <w:t xml:space="preserve"> </w:t>
@@ -6092,7 +6369,7 @@
         <w:t xml:space="preserve"> </w:t>
       </w:r>
       <w:r>
-        <w:t xml:space="preserve">and mean leaf area for aC</w:t>
+        <w:t xml:space="preserve">over the same time period. Total C allocation to leaves increased by 28% in eC</w:t>
       </w:r>
       <w:r>
         <w:rPr>
@@ -6104,29 +6381,52 @@
         <w:t xml:space="preserve"> </w:t>
       </w:r>
       <w:r>
-        <w:t xml:space="preserve">and eC</w:t>
-      </w:r>
-      <w:r>
-        <w:rPr>
-          <w:vertAlign w:val="subscript"/>
-        </w:rPr>
-        <w:t xml:space="preserve">a</w:t>
-      </w:r>
-      <w:r>
-        <w:t xml:space="preserve"> </w:t>
-      </w:r>
-      <w:r>
-        <w:t xml:space="preserve">treatments.</w:t>
+        <w:t xml:space="preserve">treatments (P = 0.052), with no effect of the drought treatment detected. Leaf C allocation was negatively correlated with</w:t>
+      </w:r>
+      <w:r>
+        <w:t xml:space="preserve"> </w:t>
+      </w:r>
+      <m:oMath>
+        <m:sSub>
+          <m:e>
+            <m:r>
+              <m:rPr>
+                <m:sty m:val="p"/>
+              </m:rPr>
+              <m:t>F</m:t>
+            </m:r>
+          </m:e>
+          <m:sub>
+            <m:r>
+              <m:rPr/>
+              <m:t>c</m:t>
+            </m:r>
+            <m:r>
+              <m:rPr/>
+              <m:t>,</m:t>
+            </m:r>
+            <m:r>
+              <m:rPr/>
+              <m:t>T</m:t>
+            </m:r>
+          </m:sub>
+        </m:sSub>
+      </m:oMath>
+      <w:r>
+        <w:t xml:space="preserve"> </w:t>
+      </w:r>
+      <w:r>
+        <w:t xml:space="preserve">(P = 0.031, Figure 4.5b). Alternatively, C allocation to aboveground wood was not affected by either treatment and was not correlated to whole tree C (Figure 4.5d).</w:t>
       </w:r>
     </w:p>
     <w:p>
       <w:pPr>
         <w:pStyle w:val="Heading2"/>
       </w:pPr>
-      <w:bookmarkStart w:id="42" w:name="harvested-tissue-carbon-mass-and-biomass-partitioning"/>
-      <w:bookmarkEnd w:id="42"/>
-      <w:r>
-        <w:t xml:space="preserve">4.4.2 Harvested tissue carbon mass and biomass partitioning</w:t>
+      <w:bookmarkStart w:id="44" w:name="belowground-carbon-allocation"/>
+      <w:bookmarkEnd w:id="44"/>
+      <w:r>
+        <w:t xml:space="preserve">4.4.4 Belowground carbon allocation</w:t>
       </w:r>
     </w:p>
     <w:p>
@@ -6134,43 +6434,176 @@
         <w:pStyle w:val="FirstParagraph"/>
       </w:pPr>
       <w:r>
-        <w:t xml:space="preserve">At the end of this two year experiment, harvested C mass of tissue components was affected in eC</w:t>
-      </w:r>
-      <w:r>
-        <w:rPr>
-          <w:vertAlign w:val="subscript"/>
-        </w:rPr>
-        <w:t xml:space="preserve">a</w:t>
-      </w:r>
-      <w:r>
-        <w:t xml:space="preserve"> </w:t>
-      </w:r>
-      <w:r>
-        <w:t xml:space="preserve">but not drought treatments (Table 4.1). Aboveground wood C mass was reduced by 37 % in eC</w:t>
-      </w:r>
-      <w:r>
-        <w:rPr>
-          <w:vertAlign w:val="subscript"/>
-        </w:rPr>
-        <w:t xml:space="preserve">a</w:t>
-      </w:r>
-      <w:r>
-        <w:t xml:space="preserve"> </w:t>
-      </w:r>
-      <w:r>
-        <w:t xml:space="preserve">treatments (P = 0.015), driven mostly by eC</w:t>
-      </w:r>
-      <w:r>
-        <w:rPr>
-          <w:vertAlign w:val="subscript"/>
-        </w:rPr>
-        <w:t xml:space="preserve">a</w:t>
-      </w:r>
-      <w:r>
-        <w:t xml:space="preserve"> </w:t>
-      </w:r>
-      <w:r>
-        <w:t xml:space="preserve">effects on bole wood. Neither standing crop leaf C mass or total litterfall C mass over the study period differed between CO</w:t>
+        <w:t xml:space="preserve">Across all treatment combinations, the total C mass of boles, branches, leaves and roots produced through the course of the measured flux measurement period was on average 61.0±0.02 % of</w:t>
+      </w:r>
+      <w:r>
+        <w:t xml:space="preserve"> </w:t>
+      </w:r>
+      <m:oMath>
+        <m:sSub>
+          <m:e>
+            <m:r>
+              <m:rPr>
+                <m:sty m:val="p"/>
+              </m:rPr>
+              <m:t>F</m:t>
+            </m:r>
+          </m:e>
+          <m:sub>
+            <m:r>
+              <m:rPr/>
+              <m:t>c</m:t>
+            </m:r>
+            <m:r>
+              <m:rPr/>
+              <m:t>,</m:t>
+            </m:r>
+            <m:r>
+              <m:rPr/>
+              <m:t>T</m:t>
+            </m:r>
+          </m:sub>
+        </m:sSub>
+      </m:oMath>
+      <w:r>
+        <w:t xml:space="preserve"> </w:t>
+      </w:r>
+      <w:r>
+        <w:t xml:space="preserve">(Figure 4.6). As mass balance must be achieved, TBCA and the residual belowground C flux (</w:t>
+      </w:r>
+      <m:oMath>
+        <m:sSub>
+          <m:e>
+            <m:r>
+              <m:rPr>
+                <m:sty m:val="p"/>
+              </m:rPr>
+              <m:t>F</m:t>
+            </m:r>
+          </m:e>
+          <m:sub>
+            <m:r>
+              <m:rPr/>
+              <m:t>c</m:t>
+            </m:r>
+            <m:r>
+              <m:rPr/>
+              <m:t>,</m:t>
+            </m:r>
+            <m:r>
+              <m:rPr/>
+              <m:t>r</m:t>
+            </m:r>
+          </m:sub>
+        </m:sSub>
+      </m:oMath>
+      <w:r>
+        <w:t xml:space="preserve">) were estimated from Figure 4.6 as residuals between</w:t>
+      </w:r>
+      <w:r>
+        <w:t xml:space="preserve"> </w:t>
+      </w:r>
+      <m:oMath>
+        <m:sSub>
+          <m:e>
+            <m:r>
+              <m:rPr>
+                <m:sty m:val="p"/>
+              </m:rPr>
+              <m:t>F</m:t>
+            </m:r>
+          </m:e>
+          <m:sub>
+            <m:r>
+              <m:rPr/>
+              <m:t>c</m:t>
+            </m:r>
+            <m:r>
+              <m:rPr/>
+              <m:t>,</m:t>
+            </m:r>
+            <m:r>
+              <m:rPr/>
+              <m:t>T</m:t>
+            </m:r>
+          </m:sub>
+        </m:sSub>
+      </m:oMath>
+      <w:r>
+        <w:t xml:space="preserve"> </w:t>
+      </w:r>
+      <w:r>
+        <w:t xml:space="preserve">and whole tree mass excluding and including estimates of roots over the flux measurement period, respectively. Total belowground C allocation was on average 49.9±0.02 of</w:t>
+      </w:r>
+      <w:r>
+        <w:t xml:space="preserve"> </w:t>
+      </w:r>
+      <m:oMath>
+        <m:sSub>
+          <m:e>
+            <m:r>
+              <m:rPr>
+                <m:sty m:val="p"/>
+              </m:rPr>
+              <m:t>F</m:t>
+            </m:r>
+          </m:e>
+          <m:sub>
+            <m:r>
+              <m:rPr/>
+              <m:t>c</m:t>
+            </m:r>
+            <m:r>
+              <m:rPr/>
+              <m:t>,</m:t>
+            </m:r>
+            <m:r>
+              <m:rPr/>
+              <m:t>T</m:t>
+            </m:r>
+          </m:sub>
+        </m:sSub>
+      </m:oMath>
+      <w:r>
+        <w:t xml:space="preserve"> </w:t>
+      </w:r>
+      <w:r>
+        <w:t xml:space="preserve">and ranged from 46.1 to 54.9 % across treatment combinations. Across a large range in tree size among the treatment combinations and replicate WTCs, similar patterns were detected for each tree (Figure 4.S2). Neither cumulative TBCA nor</w:t>
+      </w:r>
+      <w:r>
+        <w:t xml:space="preserve"> </w:t>
+      </w:r>
+      <m:oMath>
+        <m:sSub>
+          <m:e>
+            <m:r>
+              <m:rPr>
+                <m:sty m:val="p"/>
+              </m:rPr>
+              <m:t>F</m:t>
+            </m:r>
+          </m:e>
+          <m:sub>
+            <m:r>
+              <m:rPr/>
+              <m:t>c</m:t>
+            </m:r>
+            <m:r>
+              <m:rPr/>
+              <m:t>,</m:t>
+            </m:r>
+            <m:r>
+              <m:rPr/>
+              <m:t>r</m:t>
+            </m:r>
+          </m:sub>
+        </m:sSub>
+      </m:oMath>
+      <w:r>
+        <w:t xml:space="preserve"> </w:t>
+      </w:r>
+      <w:r>
+        <w:t xml:space="preserve">were affected by CO</w:t>
       </w:r>
       <w:r>
         <w:rPr>
@@ -6182,19 +6615,54 @@
         <w:t xml:space="preserve"> </w:t>
       </w:r>
       <w:r>
-        <w:t xml:space="preserve">treatments. Total root C mass was reduced by 29% in eC</w:t>
-      </w:r>
-      <w:r>
-        <w:rPr>
-          <w:vertAlign w:val="subscript"/>
-        </w:rPr>
-        <w:t xml:space="preserve">a</w:t>
-      </w:r>
-      <w:r>
-        <w:t xml:space="preserve"> </w:t>
-      </w:r>
-      <w:r>
-        <w:t xml:space="preserve">treatments (P = 0.091).</w:t>
+        <w:t xml:space="preserve">or drought treatments (Figure 4.7). The time course of cumulative daily TBCA and</w:t>
+      </w:r>
+      <w:r>
+        <w:t xml:space="preserve"> </w:t>
+      </w:r>
+      <m:oMath>
+        <m:sSub>
+          <m:e>
+            <m:r>
+              <m:rPr>
+                <m:sty m:val="p"/>
+              </m:rPr>
+              <m:t>F</m:t>
+            </m:r>
+          </m:e>
+          <m:sub>
+            <m:r>
+              <m:rPr/>
+              <m:t>c</m:t>
+            </m:r>
+            <m:r>
+              <m:rPr/>
+              <m:t>,</m:t>
+            </m:r>
+            <m:r>
+              <m:rPr/>
+              <m:t>T</m:t>
+            </m:r>
+          </m:sub>
+        </m:sSub>
+      </m:oMath>
+      <w:r>
+        <w:t xml:space="preserve"> </w:t>
+      </w:r>
+      <w:r>
+        <w:t xml:space="preserve">were positively correlated over the final 11 months of the experiment (R</w:t>
+      </w:r>
+      <w:r>
+        <w:rPr>
+          <w:vertAlign w:val="superscript"/>
+        </w:rPr>
+        <w:t xml:space="preserve">2</w:t>
+      </w:r>
+      <w:r>
+        <w:t xml:space="preserve"> </w:t>
+      </w:r>
+      <w:r>
+        <w:t xml:space="preserve">= 0.78, P &lt; 0.001) and the proportion of C allocated belowground was relatively stable through time and between treatments (Figure 4.8).</w:t>
       </w:r>
     </w:p>
     <w:p>
@@ -6205,40 +6673,64 @@
         <w:br w:type="textWrapping"/>
       </w:r>
       <w:r>
-        <w:t xml:space="preserve">Leaf mass fraction (LMF) increased by 15.0 % in eC</w:t>
-      </w:r>
-      <w:r>
-        <w:rPr>
-          <w:vertAlign w:val="subscript"/>
-        </w:rPr>
-        <w:t xml:space="preserve">a</w:t>
-      </w:r>
-      <w:r>
-        <w:t xml:space="preserve"> </w:t>
-      </w:r>
-      <w:r>
-        <w:t xml:space="preserve">treatments (P = 0.011) but was not affected by the drought treatment. Leaf mass fraction was negatively correlated with whole tree C mass (P= 0.007, Figure 4.5a). Stem mass fraction (SMF) was marginally reduced by 6.0 % under eC</w:t>
-      </w:r>
-      <w:r>
-        <w:rPr>
-          <w:vertAlign w:val="subscript"/>
-        </w:rPr>
-        <w:t xml:space="preserve">a</w:t>
-      </w:r>
-      <w:r>
-        <w:t xml:space="preserve"> </w:t>
-      </w:r>
-      <w:r>
-        <w:t xml:space="preserve">(P = 0.077), with no effect of the drought treatment detected. Stem mass fraction had a weak positive correlation with whole tree C mass (P = 0.08, Figure 4.5c). Root mass fraction (RMF) was not affected by either treatment and was not correlated to whole tree C mass (Figure 4.5e).</w:t>
+        <w:drawing>
+          <wp:inline>
+            <wp:extent cx="5422900" cy="7757760"/>
+            <wp:effectExtent b="0" l="0" r="0" t="0"/>
+            <wp:docPr descr="" id="1" name="Picture"/>
+            <a:graphic>
+              <a:graphicData uri="http://schemas.openxmlformats.org/drawingml/2006/picture">
+                <pic:pic>
+                  <pic:nvPicPr>
+                    <pic:cNvPr descr="wtc1_manuscript_files/figure-docx/c_cumulative-1.png" id="0" name="Picture"/>
+                    <pic:cNvPicPr>
+                      <a:picLocks noChangeArrowheads="1" noChangeAspect="1"/>
+                    </pic:cNvPicPr>
+                  </pic:nvPicPr>
+                  <pic:blipFill>
+                    <a:blip r:embed="rId45"/>
+                    <a:stretch>
+                      <a:fillRect/>
+                    </a:stretch>
+                  </pic:blipFill>
+                  <pic:spPr bwMode="auto">
+                    <a:xfrm>
+                      <a:off x="0" y="0"/>
+                      <a:ext cx="5422900" cy="7757760"/>
+                    </a:xfrm>
+                    <a:prstGeom prst="rect">
+                      <a:avLst/>
+                    </a:prstGeom>
+                    <a:noFill/>
+                    <a:ln w="9525">
+                      <a:noFill/>
+                      <a:headEnd/>
+                      <a:tailEnd/>
+                    </a:ln>
+                  </pic:spPr>
+                </pic:pic>
+              </a:graphicData>
+            </a:graphic>
+          </wp:inline>
+        </w:drawing>
+      </w:r>
+      <w:r>
+        <w:br w:type="textWrapping"/>
+      </w:r>
+      <w:r>
+        <w:rPr>
+          <w:b/>
+        </w:rPr>
+        <w:t xml:space="preserve">Figure 4.6</w:t>
+      </w:r>
+      <w:r>
+        <w:t xml:space="preserve">. Cumulative aboveground net C flux and additive C allocation to individual tree components from 15 April 2008 to 16 March 2009. Each panel represents mean values for each treatment combination (n=3). Both aboveground net C flux and tissue C allocation where set to 0 on 15 April 2008 in order to track the allocation of C in daily time steps. Root C mass, predicted from the logarithmic relationship between above and belowground mass partitioning of pre-planting seedlings and harvested trees, is shown on the last date.</w:t>
       </w:r>
     </w:p>
     <w:p>
       <w:pPr>
         <w:pStyle w:val="BodyText"/>
       </w:pPr>
-      <w:r>
-        <w:br w:type="textWrapping"/>
-      </w:r>
       <w:r>
         <w:drawing>
           <wp:inline>
@@ -6249,13 +6741,13 @@
               <a:graphicData uri="http://schemas.openxmlformats.org/drawingml/2006/picture">
                 <pic:pic>
                   <pic:nvPicPr>
-                    <pic:cNvPr descr="wtc1_manuscript_files/figure-docx/c_allocation-1.png" id="0" name="Picture"/>
+                    <pic:cNvPr descr="wtc1_manuscript_files/figure-docx/belowbar-1.png" id="0" name="Picture"/>
                     <pic:cNvPicPr>
                       <a:picLocks noChangeArrowheads="1" noChangeAspect="1"/>
                     </pic:cNvPicPr>
                   </pic:nvPicPr>
                   <pic:blipFill>
-                    <a:blip r:embed="rId43"/>
+                    <a:blip r:embed="rId46"/>
                     <a:stretch>
                       <a:fillRect/>
                     </a:stretch>
@@ -6288,55 +6780,10 @@
         <w:rPr>
           <w:b/>
         </w:rPr>
-        <w:t xml:space="preserve">Figure 4.5</w:t>
-      </w:r>
-      <w:r>
-        <w:t xml:space="preserve">. Treatment means of C mass fractions of leaves (a), stems (branches+boles) (c) and roots (e) as a function of tree size, via whole tree C mass. Treatment means of C allocation to leaves (b) and stems (d) as a function of cumulative aboveground net C flux. Root C allocation could not be estimated as root turnover was not known. Values for C mass fractions are calculated from final harvest biomass totals. Values for C allocation are estimated from cumulative total aboveground net C flux over the final eleven months of the experiment. Solid lines represent overall linear model fit for leaf, stem and root mass fractions (R</w:t>
-      </w:r>
-      <w:r>
-        <w:rPr>
-          <w:vertAlign w:val="superscript"/>
-        </w:rPr>
-        <w:t xml:space="preserve">2</w:t>
-      </w:r>
-      <w:r>
-        <w:t xml:space="preserve"> </w:t>
-      </w:r>
-      <w:r>
-        <w:t xml:space="preserve">= 0.53, 0.26 and 0.01, respectively), as well as leaf and stem C allocation (R</w:t>
-      </w:r>
-      <w:r>
-        <w:rPr>
-          <w:vertAlign w:val="superscript"/>
-        </w:rPr>
-        <w:t xml:space="preserve">2</w:t>
-      </w:r>
-      <w:r>
-        <w:t xml:space="preserve"> </w:t>
-      </w:r>
-      <w:r>
-        <w:t xml:space="preserve">= 0.39, 0.01, respectively).</w:t>
-      </w:r>
-    </w:p>
-    <w:p>
-      <w:pPr>
-        <w:pStyle w:val="Heading2"/>
-      </w:pPr>
-      <w:bookmarkStart w:id="44" w:name="aboveground-carbon-allocation"/>
-      <w:bookmarkEnd w:id="44"/>
-      <w:r>
-        <w:t xml:space="preserve">4.4.3 Aboveground carbon allocation</w:t>
-      </w:r>
-    </w:p>
-    <w:p>
-      <w:pPr>
-        <w:pStyle w:val="FirstParagraph"/>
-      </w:pPr>
-      <w:r>
-        <w:t xml:space="preserve">Treatment effects on tissue C allocation were determined from C mass estimates obtained from allometry over the final eleven months of the experiment and</w:t>
-      </w:r>
-      <w:r>
-        <w:t xml:space="preserve"> </w:t>
+        <w:t xml:space="preserve">Figure 4.7</w:t>
+      </w:r>
+      <w:r>
+        <w:t xml:space="preserve">. Treatment means ± 1 standard error of cumulative aboveground net C flux, TBCA, and the residual belowground C flux (</w:t>
       </w:r>
       <m:oMath>
         <m:sSub>
@@ -6359,28 +6806,13 @@
             </m:r>
             <m:r>
               <m:rPr/>
-              <m:t>T</m:t>
+              <m:t>r</m:t>
             </m:r>
           </m:sub>
         </m:sSub>
       </m:oMath>
       <w:r>
-        <w:t xml:space="preserve"> </w:t>
-      </w:r>
-      <w:r>
-        <w:t xml:space="preserve">over the same time period. Total C allocation to leaves increased by 28% in eC</w:t>
-      </w:r>
-      <w:r>
-        <w:rPr>
-          <w:vertAlign w:val="subscript"/>
-        </w:rPr>
-        <w:t xml:space="preserve">a</w:t>
-      </w:r>
-      <w:r>
-        <w:t xml:space="preserve"> </w:t>
-      </w:r>
-      <w:r>
-        <w:t xml:space="preserve">treatments (P = 0.052), with no effect of the drought treatment detected. Leaf C allocation was negatively correlated with</w:t>
+        <w:t xml:space="preserve">). Values of cumulative aboveground net C flux were measured over the final eleven months of the experiment. Values for TBCA are the residual between the cumulative C flux and total C mass aboveground estimated from allometric surveys over the same time period. Values for</w:t>
       </w:r>
       <w:r>
         <w:t xml:space="preserve"> </w:t>
@@ -6406,7 +6838,7 @@
             </m:r>
             <m:r>
               <m:rPr/>
-              <m:t>T</m:t>
+              <m:t>r</m:t>
             </m:r>
           </m:sub>
         </m:sSub>
@@ -6415,315 +6847,7 @@
         <w:t xml:space="preserve"> </w:t>
       </w:r>
       <w:r>
-        <w:t xml:space="preserve">(P = 0.031, Figure 4.5b). Alternatively, C allocation to aboveground wood was not affected by either treatment and was not correlated to whole tree C (Figure 4.5d).</w:t>
-      </w:r>
-    </w:p>
-    <w:p>
-      <w:pPr>
-        <w:pStyle w:val="Heading2"/>
-      </w:pPr>
-      <w:bookmarkStart w:id="45" w:name="belowground-carbon-allocation"/>
-      <w:bookmarkEnd w:id="45"/>
-      <w:r>
-        <w:t xml:space="preserve">4.4.4 Belowground carbon allocation</w:t>
-      </w:r>
-    </w:p>
-    <w:p>
-      <w:pPr>
-        <w:pStyle w:val="FirstParagraph"/>
-      </w:pPr>
-      <w:r>
-        <w:t xml:space="preserve">Across all treatment combinations, the total C mass of boles, branches, leaves and roots produced through the course of the measured flux measurement period was on average 61.0±0.02 % of</w:t>
-      </w:r>
-      <w:r>
-        <w:t xml:space="preserve"> </w:t>
-      </w:r>
-      <m:oMath>
-        <m:sSub>
-          <m:e>
-            <m:r>
-              <m:rPr>
-                <m:sty m:val="p"/>
-              </m:rPr>
-              <m:t>F</m:t>
-            </m:r>
-          </m:e>
-          <m:sub>
-            <m:r>
-              <m:rPr/>
-              <m:t>c</m:t>
-            </m:r>
-            <m:r>
-              <m:rPr/>
-              <m:t>,</m:t>
-            </m:r>
-            <m:r>
-              <m:rPr/>
-              <m:t>T</m:t>
-            </m:r>
-          </m:sub>
-        </m:sSub>
-      </m:oMath>
-      <w:r>
-        <w:t xml:space="preserve"> </w:t>
-      </w:r>
-      <w:r>
-        <w:t xml:space="preserve">(Figure 4.6). As mass balance must be achieved, TBCA and the residual belowground C flux (</w:t>
-      </w:r>
-      <m:oMath>
-        <m:sSub>
-          <m:e>
-            <m:r>
-              <m:rPr>
-                <m:sty m:val="p"/>
-              </m:rPr>
-              <m:t>F</m:t>
-            </m:r>
-          </m:e>
-          <m:sub>
-            <m:r>
-              <m:rPr/>
-              <m:t>c</m:t>
-            </m:r>
-            <m:r>
-              <m:rPr/>
-              <m:t>,</m:t>
-            </m:r>
-            <m:r>
-              <m:rPr/>
-              <m:t>r</m:t>
-            </m:r>
-          </m:sub>
-        </m:sSub>
-      </m:oMath>
-      <w:r>
-        <w:t xml:space="preserve">) were estimated from Figure 4.6 as residuals between</w:t>
-      </w:r>
-      <w:r>
-        <w:t xml:space="preserve"> </w:t>
-      </w:r>
-      <m:oMath>
-        <m:sSub>
-          <m:e>
-            <m:r>
-              <m:rPr>
-                <m:sty m:val="p"/>
-              </m:rPr>
-              <m:t>F</m:t>
-            </m:r>
-          </m:e>
-          <m:sub>
-            <m:r>
-              <m:rPr/>
-              <m:t>c</m:t>
-            </m:r>
-            <m:r>
-              <m:rPr/>
-              <m:t>,</m:t>
-            </m:r>
-            <m:r>
-              <m:rPr/>
-              <m:t>T</m:t>
-            </m:r>
-          </m:sub>
-        </m:sSub>
-      </m:oMath>
-      <w:r>
-        <w:t xml:space="preserve"> </w:t>
-      </w:r>
-      <w:r>
-        <w:t xml:space="preserve">and whole tree mass excluding and including estimates of roots over the flux measurement period, respectively. Total belowground C allocation was on average 49.9±0.02 of</w:t>
-      </w:r>
-      <w:r>
-        <w:t xml:space="preserve"> </w:t>
-      </w:r>
-      <m:oMath>
-        <m:sSub>
-          <m:e>
-            <m:r>
-              <m:rPr>
-                <m:sty m:val="p"/>
-              </m:rPr>
-              <m:t>F</m:t>
-            </m:r>
-          </m:e>
-          <m:sub>
-            <m:r>
-              <m:rPr/>
-              <m:t>c</m:t>
-            </m:r>
-            <m:r>
-              <m:rPr/>
-              <m:t>,</m:t>
-            </m:r>
-            <m:r>
-              <m:rPr/>
-              <m:t>T</m:t>
-            </m:r>
-          </m:sub>
-        </m:sSub>
-      </m:oMath>
-      <w:r>
-        <w:t xml:space="preserve"> </w:t>
-      </w:r>
-      <w:r>
-        <w:t xml:space="preserve">and ranged from 46.1 to 54.9 % across treatment combinations. Across a large range in tree size among the treatment combinations and replicate WTCs, similar patterns were detected for each tree (Figure 4.S2). Neither cumulative TBCA nor</w:t>
-      </w:r>
-      <w:r>
-        <w:t xml:space="preserve"> </w:t>
-      </w:r>
-      <m:oMath>
-        <m:sSub>
-          <m:e>
-            <m:r>
-              <m:rPr>
-                <m:sty m:val="p"/>
-              </m:rPr>
-              <m:t>F</m:t>
-            </m:r>
-          </m:e>
-          <m:sub>
-            <m:r>
-              <m:rPr/>
-              <m:t>c</m:t>
-            </m:r>
-            <m:r>
-              <m:rPr/>
-              <m:t>,</m:t>
-            </m:r>
-            <m:r>
-              <m:rPr/>
-              <m:t>r</m:t>
-            </m:r>
-          </m:sub>
-        </m:sSub>
-      </m:oMath>
-      <w:r>
-        <w:t xml:space="preserve"> </w:t>
-      </w:r>
-      <w:r>
-        <w:t xml:space="preserve">were affected by CO</w:t>
-      </w:r>
-      <w:r>
-        <w:rPr>
-          <w:vertAlign w:val="subscript"/>
-        </w:rPr>
-        <w:t xml:space="preserve">2</w:t>
-      </w:r>
-      <w:r>
-        <w:t xml:space="preserve"> </w:t>
-      </w:r>
-      <w:r>
-        <w:t xml:space="preserve">or drought treatments (Figure 4.7). The time course of cumulative daily TBCA and</w:t>
-      </w:r>
-      <w:r>
-        <w:t xml:space="preserve"> </w:t>
-      </w:r>
-      <m:oMath>
-        <m:sSub>
-          <m:e>
-            <m:r>
-              <m:rPr>
-                <m:sty m:val="p"/>
-              </m:rPr>
-              <m:t>F</m:t>
-            </m:r>
-          </m:e>
-          <m:sub>
-            <m:r>
-              <m:rPr/>
-              <m:t>c</m:t>
-            </m:r>
-            <m:r>
-              <m:rPr/>
-              <m:t>,</m:t>
-            </m:r>
-            <m:r>
-              <m:rPr/>
-              <m:t>T</m:t>
-            </m:r>
-          </m:sub>
-        </m:sSub>
-      </m:oMath>
-      <w:r>
-        <w:t xml:space="preserve"> </w:t>
-      </w:r>
-      <w:r>
-        <w:t xml:space="preserve">were positively correlated over the final 11 months of the experiment (R</w:t>
-      </w:r>
-      <w:r>
-        <w:rPr>
-          <w:vertAlign w:val="superscript"/>
-        </w:rPr>
-        <w:t xml:space="preserve">2</w:t>
-      </w:r>
-      <w:r>
-        <w:t xml:space="preserve"> </w:t>
-      </w:r>
-      <w:r>
-        <w:t xml:space="preserve">= 0.78, P &lt; 0.001) and the proportion of C allocated belowground was relatively stable through time and between treatments (Figure 4.8).</w:t>
-      </w:r>
-    </w:p>
-    <w:p>
-      <w:pPr>
-        <w:pStyle w:val="BodyText"/>
-      </w:pPr>
-      <w:r>
-        <w:br w:type="textWrapping"/>
-      </w:r>
-      <w:r>
-        <w:drawing>
-          <wp:inline>
-            <wp:extent cx="5422900" cy="7757760"/>
-            <wp:effectExtent b="0" l="0" r="0" t="0"/>
-            <wp:docPr descr="" id="1" name="Picture"/>
-            <a:graphic>
-              <a:graphicData uri="http://schemas.openxmlformats.org/drawingml/2006/picture">
-                <pic:pic>
-                  <pic:nvPicPr>
-                    <pic:cNvPr descr="wtc1_manuscript_files/figure-docx/c_cumulative-1.png" id="0" name="Picture"/>
-                    <pic:cNvPicPr>
-                      <a:picLocks noChangeArrowheads="1" noChangeAspect="1"/>
-                    </pic:cNvPicPr>
-                  </pic:nvPicPr>
-                  <pic:blipFill>
-                    <a:blip r:embed="rId46"/>
-                    <a:stretch>
-                      <a:fillRect/>
-                    </a:stretch>
-                  </pic:blipFill>
-                  <pic:spPr bwMode="auto">
-                    <a:xfrm>
-                      <a:off x="0" y="0"/>
-                      <a:ext cx="5422900" cy="7757760"/>
-                    </a:xfrm>
-                    <a:prstGeom prst="rect">
-                      <a:avLst/>
-                    </a:prstGeom>
-                    <a:noFill/>
-                    <a:ln w="9525">
-                      <a:noFill/>
-                      <a:headEnd/>
-                      <a:tailEnd/>
-                    </a:ln>
-                  </pic:spPr>
-                </pic:pic>
-              </a:graphicData>
-            </a:graphic>
-          </wp:inline>
-        </w:drawing>
-      </w:r>
-      <w:r>
-        <w:br w:type="textWrapping"/>
-      </w:r>
-      <w:r>
-        <w:rPr>
-          <w:b/>
-        </w:rPr>
-        <w:t xml:space="preserve">Figure 4.6</w:t>
-      </w:r>
-      <w:r>
-        <w:t xml:space="preserve">. Cumulative aboveground net C flux and additive C allocation to individual tree components from 15 April 2008 to 16 March 2009. Each panel represents mean values for each treatment combination (n=3). Both aboveground net C flux and tissue C allocation where set to 0 on 15 April 2008 in order to track the allocation of C in daily time steps. Root C mass, predicted from the logarithmic relationship between above and belowground mass partitioning of pre-planting seedlings and harvested trees, is shown on the last date.</w:t>
+        <w:t xml:space="preserve">were calculated as the residual between TBCA and root C mass predicted on the last date of the eleven month period.</w:t>
       </w:r>
     </w:p>
     <w:p>
@@ -6740,7 +6864,7 @@
               <a:graphicData uri="http://schemas.openxmlformats.org/drawingml/2006/picture">
                 <pic:pic>
                   <pic:nvPicPr>
-                    <pic:cNvPr descr="wtc1_manuscript_files/figure-docx/belowbar-1.png" id="0" name="Picture"/>
+                    <pic:cNvPr descr="wtc1_manuscript_files/figure-docx/tbcaflux-1.png" id="0" name="Picture"/>
                     <pic:cNvPicPr>
                       <a:picLocks noChangeArrowheads="1" noChangeAspect="1"/>
                     </pic:cNvPicPr>
@@ -6779,10 +6903,446 @@
         <w:rPr>
           <w:b/>
         </w:rPr>
-        <w:t xml:space="preserve">Figure 4.7</w:t>
-      </w:r>
-      <w:r>
-        <w:t xml:space="preserve">. Treatment means ± 1 standard error of cumulative aboveground net C flux, TBCA, and the residual belowground C flux (</w:t>
+        <w:t xml:space="preserve">Figure 4.8</w:t>
+      </w:r>
+      <w:r>
+        <w:t xml:space="preserve">. Total belowground C allocation as a function of cumulative aboveground net C flux across the final eleven months of the experiment. Carbon mass aboveground was estimated from allometric surveys, interpolated on a daily time scale and then subtracted from the aboveground net C flux to quantify TBCA. Individual lines represent treatment means, with color and line type distinguishing treatment</w:t>
+      </w:r>
+    </w:p>
+    <w:p>
+      <w:pPr>
+        <w:pStyle w:val="Heading1"/>
+      </w:pPr>
+      <w:bookmarkStart w:id="48" w:name="discussion"/>
+      <w:bookmarkEnd w:id="48"/>
+      <w:r>
+        <w:t xml:space="preserve">4.5 Discussion</w:t>
+      </w:r>
+    </w:p>
+    <w:p>
+      <w:pPr>
+        <w:pStyle w:val="FirstParagraph"/>
+      </w:pPr>
+      <w:r>
+        <w:t xml:space="preserve">A whole-tree chamber experiment provided a unique opportunity to study the C balance of</w:t>
+      </w:r>
+      <w:r>
+        <w:t xml:space="preserve"> </w:t>
+      </w:r>
+      <w:r>
+        <w:rPr>
+          <w:i/>
+        </w:rPr>
+        <w:t xml:space="preserve">Eucalyptus</w:t>
+      </w:r>
+      <w:r>
+        <w:t xml:space="preserve"> </w:t>
+      </w:r>
+      <w:r>
+        <w:t xml:space="preserve">trees. We found that biomass partitioning and C allocation of component tissues were differentially affected by eC</w:t>
+      </w:r>
+      <w:r>
+        <w:rPr>
+          <w:vertAlign w:val="subscript"/>
+        </w:rPr>
+        <w:t xml:space="preserve">a</w:t>
+      </w:r>
+      <w:r>
+        <w:t xml:space="preserve">. Despite previous findings of negative impacts of drought on leaf and canopy physiology in this study</w:t>
+      </w:r>
+      <w:r>
+        <w:t xml:space="preserve"> </w:t>
+      </w:r>
+      <w:r>
+        <w:t xml:space="preserve">(see Crous et al. 2011, 2012, Duursma et al. 2011)</w:t>
+      </w:r>
+      <w:r>
+        <w:t xml:space="preserve">, minimal effects of a four month drought were detected on total tree C flux, biomass partitioning and tissue C allocation. Using a novel methodological framework, we show that TBCA may be less sensitive to climate change factors than previously assumed. As reliable estimates of TBCA are notoriously hard to obtain, we provide essential empirical data that can be compared to model predictions where C allocation is represented.</w:t>
+      </w:r>
+    </w:p>
+    <w:p>
+      <w:pPr>
+        <w:pStyle w:val="Heading2"/>
+      </w:pPr>
+      <w:bookmarkStart w:id="49" w:name="relationships-between-tree-c-flux-leaf-area-and-tree-c-mass"/>
+      <w:bookmarkEnd w:id="49"/>
+      <w:r>
+        <w:t xml:space="preserve">4.5.1 Relationships between tree C flux, leaf area and tree C mass</w:t>
+      </w:r>
+    </w:p>
+    <w:p>
+      <w:pPr>
+        <w:pStyle w:val="FirstParagraph"/>
+      </w:pPr>
+      <w:r>
+        <w:t xml:space="preserve">A novel aspect of this study was the ability to measure whole tree C fluxes directly and compare these fluxes to observed patterns in leaf area and growth. Tree C uptake and growth were strongly coordinated across this two year experiment. The net C uptake of plants should be a function of the canopy leaf area and light interception</w:t>
+      </w:r>
+      <w:r>
+        <w:t xml:space="preserve"> </w:t>
+      </w:r>
+      <w:r>
+        <w:t xml:space="preserve">(Wilson 1965, Monsi and Saeki 2005)</w:t>
+      </w:r>
+      <w:r>
+        <w:t xml:space="preserve"> </w:t>
+      </w:r>
+      <w:r>
+        <w:t xml:space="preserve">and correlate to canopy assimilation and tree productivity</w:t>
+      </w:r>
+      <w:r>
+        <w:t xml:space="preserve"> </w:t>
+      </w:r>
+      <w:r>
+        <w:t xml:space="preserve">(Waring 1983, McCarthy et al. 2006, Lindroth et al. 2008)</w:t>
+      </w:r>
+      <w:r>
+        <w:t xml:space="preserve">. Estimates of tree canopy C flux, however, are limited by simple upscaling of single leaf measurements</w:t>
+      </w:r>
+      <w:r>
+        <w:t xml:space="preserve"> </w:t>
+      </w:r>
+      <w:r>
+        <w:t xml:space="preserve">(Amthor 1994)</w:t>
+      </w:r>
+      <w:r>
+        <w:t xml:space="preserve">, oversimplification of big leaf models</w:t>
+      </w:r>
+      <w:r>
+        <w:t xml:space="preserve"> </w:t>
+      </w:r>
+      <w:r>
+        <w:t xml:space="preserve">(De Pury and Farquhar 1997)</w:t>
+      </w:r>
+      <w:r>
+        <w:t xml:space="preserve"> </w:t>
+      </w:r>
+      <w:r>
+        <w:t xml:space="preserve">or parameterization of more complex models with assumptions of canopy behavior</w:t>
+      </w:r>
+      <w:r>
+        <w:t xml:space="preserve"> </w:t>
+      </w:r>
+      <w:r>
+        <w:t xml:space="preserve">(Leuning et al. 1995)</w:t>
+      </w:r>
+      <w:r>
+        <w:t xml:space="preserve">. We found that leaf area was consistently reduced in eC</w:t>
+      </w:r>
+      <w:r>
+        <w:rPr>
+          <w:vertAlign w:val="subscript"/>
+        </w:rPr>
+        <w:t xml:space="preserve">a</w:t>
+      </w:r>
+      <w:r>
+        <w:t xml:space="preserve"> </w:t>
+      </w:r>
+      <w:r>
+        <w:t xml:space="preserve">treatments, likely leading to reductions in both tree C uptake and whole tree C mass of near identical magnitudes (ca. 30 %).</w:t>
+      </w:r>
+    </w:p>
+    <w:p>
+      <w:pPr>
+        <w:pStyle w:val="BodyText"/>
+      </w:pPr>
+      <w:r>
+        <w:br w:type="textWrapping"/>
+      </w:r>
+      <w:r>
+        <w:t xml:space="preserve">A shortage of empirically measured whole tree C fluxes also makes inferring relationships with biomass or C allocation difficult. Biomass and C fluxes have been found to be poorly related in forest ecosystems due to difficulty in accounting for C retention of different tissues</w:t>
+      </w:r>
+      <w:r>
+        <w:t xml:space="preserve"> </w:t>
+      </w:r>
+      <w:r>
+        <w:t xml:space="preserve">(Litton et al. 2007)</w:t>
+      </w:r>
+      <w:r>
+        <w:t xml:space="preserve">. This partial accounting of C likely inhibits the ability of many studies to precisely test the coordination between canopy</w:t>
+      </w:r>
+      <w:r>
+        <w:t xml:space="preserve"> </w:t>
+      </w:r>
+      <w:r>
+        <w:rPr>
+          <w:i/>
+        </w:rPr>
+        <w:t xml:space="preserve">A</w:t>
+      </w:r>
+      <w:r>
+        <w:rPr>
+          <w:vertAlign w:val="subscript"/>
+          <w:i/>
+        </w:rPr>
+        <w:t xml:space="preserve">n</w:t>
+      </w:r>
+      <w:r>
+        <w:t xml:space="preserve"> </w:t>
+      </w:r>
+      <w:r>
+        <w:t xml:space="preserve">and growth. The advantage of the WTC approach is the ability to compare cumulative whole tree C fluxes to absolute biomass production over long time periods. Here, we show empirically measured aboveground tree C uptake (F</w:t>
+      </w:r>
+      <w:r>
+        <w:rPr>
+          <w:vertAlign w:val="subscript"/>
+        </w:rPr>
+        <w:t xml:space="preserve">c</w:t>
+      </w:r>
+      <w:r>
+        <w:t xml:space="preserve">) was strongly correlated to tree biomass production across a 2.5 fold size range in</w:t>
+      </w:r>
+      <w:r>
+        <w:t xml:space="preserve"> </w:t>
+      </w:r>
+      <w:r>
+        <w:rPr>
+          <w:i/>
+        </w:rPr>
+        <w:t xml:space="preserve">Eucalyptus</w:t>
+      </w:r>
+      <w:r>
+        <w:t xml:space="preserve"> </w:t>
+      </w:r>
+      <w:r>
+        <w:t xml:space="preserve">trees.</w:t>
+      </w:r>
+    </w:p>
+    <w:p>
+      <w:pPr>
+        <w:pStyle w:val="Heading2"/>
+      </w:pPr>
+      <w:bookmarkStart w:id="50" w:name="responses-of-biomass-partitioning-and-c-allocation-to-climate-change"/>
+      <w:bookmarkEnd w:id="50"/>
+      <w:r>
+        <w:t xml:space="preserve">4.5.2 Responses of biomass partitioning and C allocation to climate change</w:t>
+      </w:r>
+    </w:p>
+    <w:p>
+      <w:pPr>
+        <w:pStyle w:val="FirstParagraph"/>
+      </w:pPr>
+      <w:r>
+        <w:t xml:space="preserve">We first used final harvest biomass to determine patterns of biomass partitioning to leaves, stems and roots. We then combined cumulative tree C fluxes with tissue biomass production and turnover to measure C allocation to stems, leaves and TBCA, via mass balance. This approach allowed us to evaluate the impacts of climate change treatments on tree growth through potential shifts in tissue biomass production or C allocation. This is because there are many possible fates for C assimilates beyond just the production of plant biomass</w:t>
+      </w:r>
+      <w:r>
+        <w:t xml:space="preserve"> </w:t>
+      </w:r>
+      <w:r>
+        <w:t xml:space="preserve">(Körner et al. 2005)</w:t>
+      </w:r>
+      <w:r>
+        <w:t xml:space="preserve">. Changes in C allocation encompass effects of tissue turnover, the storage and use of carbohydrates and root exudation to stimulate microbial activity, with each representing significant tree or ecosystem responses to environmental change. Thus, patterns in biomass partitioning and C allocation may not be consistent with respect to the tissue in question, which contributes to the current uncertainty in modelling tree growth responses to interacting climate change factors.</w:t>
+      </w:r>
+    </w:p>
+    <w:p>
+      <w:pPr>
+        <w:pStyle w:val="BodyText"/>
+      </w:pPr>
+      <w:r>
+        <w:br w:type="textWrapping"/>
+      </w:r>
+      <w:r>
+        <w:t xml:space="preserve">We found that stem C mass was reduced in eC</w:t>
+      </w:r>
+      <w:r>
+        <w:rPr>
+          <w:vertAlign w:val="subscript"/>
+        </w:rPr>
+        <w:t xml:space="preserve">a</w:t>
+      </w:r>
+      <w:r>
+        <w:t xml:space="preserve"> </w:t>
+      </w:r>
+      <w:r>
+        <w:t xml:space="preserve">treatments. Opposite responses of stem growth under eC</w:t>
+      </w:r>
+      <w:r>
+        <w:rPr>
+          <w:vertAlign w:val="subscript"/>
+        </w:rPr>
+        <w:t xml:space="preserve">a</w:t>
+      </w:r>
+      <w:r>
+        <w:t xml:space="preserve"> </w:t>
+      </w:r>
+      <w:r>
+        <w:t xml:space="preserve">have been found across different forested FACE experiments, including no effect in a mixed deciduous forest at WEB-FACE</w:t>
+      </w:r>
+      <w:r>
+        <w:t xml:space="preserve"> </w:t>
+      </w:r>
+      <w:r>
+        <w:t xml:space="preserve">(Körner et al. 2005)</w:t>
+      </w:r>
+      <w:r>
+        <w:t xml:space="preserve"> </w:t>
+      </w:r>
+      <w:r>
+        <w:t xml:space="preserve">and a positive enhancement in a loblolly pine forest at duke FACE</w:t>
+      </w:r>
+      <w:r>
+        <w:t xml:space="preserve"> </w:t>
+      </w:r>
+      <w:r>
+        <w:t xml:space="preserve">(DeLucia et al. 2005)</w:t>
+      </w:r>
+      <w:r>
+        <w:t xml:space="preserve">. It is possible that observed patterns in stem C mass were related to allometric trajectories as a function of plant size</w:t>
+      </w:r>
+      <w:r>
+        <w:t xml:space="preserve"> </w:t>
+      </w:r>
+      <w:r>
+        <w:t xml:space="preserve">(Tjoelker et al. 1998, Müller et al. 2000)</w:t>
+      </w:r>
+      <w:r>
+        <w:t xml:space="preserve"> </w:t>
+      </w:r>
+      <w:r>
+        <w:t xml:space="preserve">more than direct effects of eC</w:t>
+      </w:r>
+      <w:r>
+        <w:rPr>
+          <w:vertAlign w:val="subscript"/>
+        </w:rPr>
+        <w:t xml:space="preserve">a</w:t>
+      </w:r>
+      <w:r>
+        <w:t xml:space="preserve"> </w:t>
+      </w:r>
+      <w:r>
+        <w:t xml:space="preserve">on stem biomass production. Stem mass fractions (SMF) were found to increase with total plant size and were marginally reduced in eC</w:t>
+      </w:r>
+      <w:r>
+        <w:rPr>
+          <w:vertAlign w:val="subscript"/>
+        </w:rPr>
+        <w:t xml:space="preserve">a</w:t>
+      </w:r>
+      <w:r>
+        <w:t xml:space="preserve"> </w:t>
+      </w:r>
+      <w:r>
+        <w:t xml:space="preserve">treatments. Carbon allocation to stems was unaffected in eC</w:t>
+      </w:r>
+      <w:r>
+        <w:rPr>
+          <w:vertAlign w:val="subscript"/>
+        </w:rPr>
+        <w:t xml:space="preserve">a</w:t>
+      </w:r>
+      <w:r>
+        <w:t xml:space="preserve"> </w:t>
+      </w:r>
+      <w:r>
+        <w:t xml:space="preserve">treatments, however, inferring that patterns in SMF were a consequence of size-dependent relationships between larger aC</w:t>
+      </w:r>
+      <w:r>
+        <w:rPr>
+          <w:vertAlign w:val="subscript"/>
+        </w:rPr>
+        <w:t xml:space="preserve">a</w:t>
+      </w:r>
+      <w:r>
+        <w:t xml:space="preserve"> </w:t>
+      </w:r>
+      <w:r>
+        <w:t xml:space="preserve">trees compared to smaller eC</w:t>
+      </w:r>
+      <w:r>
+        <w:rPr>
+          <w:vertAlign w:val="subscript"/>
+        </w:rPr>
+        <w:t xml:space="preserve">a</w:t>
+      </w:r>
+      <w:r>
+        <w:t xml:space="preserve"> </w:t>
+      </w:r>
+      <w:r>
+        <w:t xml:space="preserve">trees. Trees in this experiment followed commonly observed developmental patterns in biomass partitioning, with increases in SMF and decreases in LMF as tree became larger</w:t>
+      </w:r>
+      <w:r>
+        <w:t xml:space="preserve"> </w:t>
+      </w:r>
+      <w:r>
+        <w:t xml:space="preserve">(Poorter et al. 2015)</w:t>
+      </w:r>
+      <w:r>
+        <w:t xml:space="preserve">. Thus, it is likely that eC</w:t>
+      </w:r>
+      <w:r>
+        <w:rPr>
+          <w:vertAlign w:val="subscript"/>
+        </w:rPr>
+        <w:t xml:space="preserve">a</w:t>
+      </w:r>
+      <w:r>
+        <w:t xml:space="preserve"> </w:t>
+      </w:r>
+      <w:r>
+        <w:t xml:space="preserve">treatments negatively affected other tree processes which first decreased overall tree size.</w:t>
+      </w:r>
+    </w:p>
+    <w:p>
+      <w:pPr>
+        <w:pStyle w:val="BodyText"/>
+      </w:pPr>
+      <w:r>
+        <w:br w:type="textWrapping"/>
+      </w:r>
+      <w:r>
+        <w:t xml:space="preserve">Contrary to expectation, we found that both LMF and C allocation to leaves increased in eC</w:t>
+      </w:r>
+      <w:r>
+        <w:rPr>
+          <w:vertAlign w:val="subscript"/>
+        </w:rPr>
+        <w:t xml:space="preserve">a</w:t>
+      </w:r>
+      <w:r>
+        <w:t xml:space="preserve"> </w:t>
+      </w:r>
+      <w:r>
+        <w:t xml:space="preserve">treatments independent of tree size effects. As leaf production and turnover were not subsequently affected in the smaller eC</w:t>
+      </w:r>
+      <w:r>
+        <w:rPr>
+          <w:vertAlign w:val="subscript"/>
+        </w:rPr>
+        <w:t xml:space="preserve">a</w:t>
+      </w:r>
+      <w:r>
+        <w:t xml:space="preserve"> </w:t>
+      </w:r>
+      <w:r>
+        <w:t xml:space="preserve">trees, it is likely that changes in other physiological processes were necessary to explain observed increases leaf C allocation. Previously reported increases in leaf respiration under eC</w:t>
+      </w:r>
+      <w:r>
+        <w:rPr>
+          <w:vertAlign w:val="subscript"/>
+        </w:rPr>
+        <w:t xml:space="preserve">a</w:t>
+      </w:r>
+      <w:r>
+        <w:t xml:space="preserve"> </w:t>
+      </w:r>
+      <w:r>
+        <w:t xml:space="preserve">treatments</w:t>
+      </w:r>
+      <w:r>
+        <w:t xml:space="preserve"> </w:t>
+      </w:r>
+      <w:r>
+        <w:t xml:space="preserve">(Crous et al. 2011, 2012)</w:t>
+      </w:r>
+      <w:r>
+        <w:t xml:space="preserve"> </w:t>
+      </w:r>
+      <w:r>
+        <w:t xml:space="preserve">are intrinsically included in the measurement of</w:t>
+      </w:r>
+      <w:r>
+        <w:t xml:space="preserve"> </w:t>
       </w:r>
       <m:oMath>
         <m:sSub>
@@ -6805,53 +7365,403 @@
             </m:r>
             <m:r>
               <m:rPr/>
-              <m:t>r</m:t>
+              <m:t>d</m:t>
             </m:r>
           </m:sub>
         </m:sSub>
       </m:oMath>
       <w:r>
-        <w:t xml:space="preserve">). Values of cumulative aboveground net C flux were measured over the final eleven months of the experiment. Values for TBCA are the residual between the cumulative C flux and total C mass aboveground estimated from allometric surveys over the same time period. Values for</w:t>
-      </w:r>
-      <w:r>
-        <w:t xml:space="preserve"> </w:t>
-      </w:r>
-      <m:oMath>
-        <m:sSub>
-          <m:e>
-            <m:r>
-              <m:rPr>
-                <m:sty m:val="p"/>
-              </m:rPr>
-              <m:t>F</m:t>
-            </m:r>
-          </m:e>
-          <m:sub>
-            <m:r>
-              <m:rPr/>
-              <m:t>c</m:t>
-            </m:r>
-            <m:r>
-              <m:rPr/>
-              <m:t>,</m:t>
-            </m:r>
-            <m:r>
-              <m:rPr/>
-              <m:t>r</m:t>
-            </m:r>
-          </m:sub>
-        </m:sSub>
-      </m:oMath>
-      <w:r>
-        <w:t xml:space="preserve"> </w:t>
-      </w:r>
-      <w:r>
-        <w:t xml:space="preserve">were calculated as the residual between TBCA and root C mass predicted on the last date of the eleven month period.</w:t>
+        <w:t xml:space="preserve">, thus observed increases in leaf C allocation in terms of leaf biomass production are independent of shifts in respiration. Decreases in SLA were detected in WTC trees under eC</w:t>
+      </w:r>
+      <w:r>
+        <w:rPr>
+          <w:vertAlign w:val="subscript"/>
+        </w:rPr>
+        <w:t xml:space="preserve">a</w:t>
+      </w:r>
+      <w:r>
+        <w:t xml:space="preserve"> </w:t>
+      </w:r>
+      <w:r>
+        <w:t xml:space="preserve">treatments, which is often found across eC</w:t>
+      </w:r>
+      <w:r>
+        <w:rPr>
+          <w:vertAlign w:val="subscript"/>
+        </w:rPr>
+        <w:t xml:space="preserve">a</w:t>
+      </w:r>
+      <w:r>
+        <w:t xml:space="preserve"> </w:t>
+      </w:r>
+      <w:r>
+        <w:t xml:space="preserve">enrichment studies</w:t>
+      </w:r>
+      <w:r>
+        <w:t xml:space="preserve"> </w:t>
+      </w:r>
+      <w:r>
+        <w:t xml:space="preserve">(Yin 2002, Ainsworth and Long 2005, Wang et al. 2012)</w:t>
+      </w:r>
+      <w:r>
+        <w:t xml:space="preserve">. Concentrations of leaf non-structural carbohydrates (TNC) often increase under eC</w:t>
+      </w:r>
+      <w:r>
+        <w:rPr>
+          <w:vertAlign w:val="subscript"/>
+        </w:rPr>
+        <w:t xml:space="preserve">a</w:t>
+      </w:r>
+      <w:r>
+        <w:t xml:space="preserve"> </w:t>
+      </w:r>
+      <w:r>
+        <w:t xml:space="preserve">(Roden and Ball 1996, Picon et al. 1997, Poorter et al. 1997, Loewe et al. 2000, Walter et al. 2005)</w:t>
+      </w:r>
+      <w:r>
+        <w:t xml:space="preserve"> </w:t>
+      </w:r>
+      <w:r>
+        <w:t xml:space="preserve">and are often associated with subsequent decreases in SLA in trees</w:t>
+      </w:r>
+      <w:r>
+        <w:t xml:space="preserve"> </w:t>
+      </w:r>
+      <w:r>
+        <w:t xml:space="preserve">(Barron-Gafford et al. 2005, Körner et al. 2005)</w:t>
+      </w:r>
+      <w:r>
+        <w:t xml:space="preserve">. Here, increased C allocation to leaves may have resulted in the observed increase in leaf TNC under eC</w:t>
+      </w:r>
+      <w:r>
+        <w:rPr>
+          <w:vertAlign w:val="subscript"/>
+        </w:rPr>
+        <w:t xml:space="preserve">a</w:t>
+      </w:r>
+      <w:r>
+        <w:t xml:space="preserve"> </w:t>
+      </w:r>
+      <w:r>
+        <w:t xml:space="preserve">(see Crous et al. 2011)</w:t>
+      </w:r>
+      <w:r>
+        <w:t xml:space="preserve"> </w:t>
+      </w:r>
+      <w:r>
+        <w:t xml:space="preserve">to fulfill increased canopy respiratory demands or meet sink demands of other tissues. Taken together, results for aboveground tissues highlight the importance of separating impacts on measured biomass from those of total C allocation associated with growth when evaluating tree responses to climate change.</w:t>
+      </w:r>
+    </w:p>
+    <w:p>
+      <w:pPr>
+        <w:pStyle w:val="Heading2"/>
+      </w:pPr>
+      <w:bookmarkStart w:id="51" w:name="tbca-response-to-climate-change-in-a-single-tree-ecosystem"/>
+      <w:bookmarkEnd w:id="51"/>
+      <w:r>
+        <w:t xml:space="preserve">4.5.3 TBCA response to climate change in a single-tree ecosystem</w:t>
+      </w:r>
+    </w:p>
+    <w:p>
+      <w:pPr>
+        <w:pStyle w:val="FirstParagraph"/>
+      </w:pPr>
+      <w:r>
+        <w:t xml:space="preserve">Despite increased attention to the effects of climate change on belowground processes, the difficulty in measuring TBCA currently hinders our ability to make well-founded empirical conclusions. One of our specific objectives was to use a novel method to calculate TBCA to test the hypothesis that TBCA was enhanced in eC</w:t>
+      </w:r>
+      <w:r>
+        <w:rPr>
+          <w:vertAlign w:val="subscript"/>
+        </w:rPr>
+        <w:t xml:space="preserve">a</w:t>
+      </w:r>
+      <w:r>
+        <w:t xml:space="preserve"> </w:t>
+      </w:r>
+      <w:r>
+        <w:t xml:space="preserve">treatments and then to evaluate potential shifts in TBCA across shorter times scales. For example, changes in TBCA to eC</w:t>
+      </w:r>
+      <w:r>
+        <w:rPr>
+          <w:vertAlign w:val="subscript"/>
+        </w:rPr>
+        <w:t xml:space="preserve">a</w:t>
+      </w:r>
+      <w:r>
+        <w:t xml:space="preserve"> </w:t>
+      </w:r>
+      <w:r>
+        <w:t xml:space="preserve">or drought could occur as sustained or pulsed responses through time. Enhancement of TBCA has been reported across forested FACE experiments</w:t>
+      </w:r>
+      <w:r>
+        <w:t xml:space="preserve"> </w:t>
+      </w:r>
+      <w:r>
+        <w:t xml:space="preserve">(Palmroth et al. 2006)</w:t>
+      </w:r>
+      <w:r>
+        <w:t xml:space="preserve"> </w:t>
+      </w:r>
+      <w:r>
+        <w:t xml:space="preserve">but the single-tree ecosystem design of the WTC allowed us to evaluate the effects of climate change factors without the inherent environmental complexity of a forest community. The unique design of the WTC allowed us to track TBCA as a cumulative total and across daily time steps, both of which can be used to validate and constrain models where C allocation is represented.</w:t>
       </w:r>
     </w:p>
     <w:p>
       <w:pPr>
         <w:pStyle w:val="BodyText"/>
+      </w:pPr>
+      <w:r>
+        <w:br w:type="textWrapping"/>
+      </w:r>
+      <w:r>
+        <w:t xml:space="preserve">With high resolution flux data and reliable estimates of aboveground dry mass production we show that TBCA was not affected by eC</w:t>
+      </w:r>
+      <w:r>
+        <w:rPr>
+          <w:vertAlign w:val="subscript"/>
+        </w:rPr>
+        <w:t xml:space="preserve">a</w:t>
+      </w:r>
+      <w:r>
+        <w:t xml:space="preserve"> </w:t>
+      </w:r>
+      <w:r>
+        <w:t xml:space="preserve">or drought treatments over the final eleven months of the experiment. Contrary to expectation, we detected minimal effects of eC</w:t>
+      </w:r>
+      <w:r>
+        <w:rPr>
+          <w:vertAlign w:val="subscript"/>
+        </w:rPr>
+        <w:t xml:space="preserve">a</w:t>
+      </w:r>
+      <w:r>
+        <w:t xml:space="preserve"> </w:t>
+      </w:r>
+      <w:r>
+        <w:t xml:space="preserve">or drought treatments on root biomass partitioning, although it was not possible to differentiate fine and coarse root production and turnover. Although these findings disagree with TBCA results from forested FACE experiments</w:t>
+      </w:r>
+      <w:r>
+        <w:t xml:space="preserve"> </w:t>
+      </w:r>
+      <w:r>
+        <w:t xml:space="preserve">(see Palmroth et al. 2006)</w:t>
+      </w:r>
+      <w:r>
+        <w:t xml:space="preserve">, comparisons between single-tree studies with evidence from forest ecosystem experiments should be made with caution. Nevertheless, we show that TBCA in</w:t>
+      </w:r>
+      <w:r>
+        <w:t xml:space="preserve"> </w:t>
+      </w:r>
+      <w:r>
+        <w:rPr>
+          <w:i/>
+        </w:rPr>
+        <w:t xml:space="preserve">Eucalyptus</w:t>
+      </w:r>
+      <w:r>
+        <w:t xml:space="preserve"> </w:t>
+      </w:r>
+      <w:r>
+        <w:t xml:space="preserve">trees may be less sensitive to climate change factors than expected over a ~1 year period.</w:t>
+      </w:r>
+    </w:p>
+    <w:p>
+      <w:pPr>
+        <w:pStyle w:val="BodyText"/>
+      </w:pPr>
+      <w:r>
+        <w:br w:type="textWrapping"/>
+      </w:r>
+      <w:r>
+        <w:t xml:space="preserve">A lack of cumulative change in TBCA, however, does not imply that belowground processes were unaffected by either treatment. For example, trees under drought stress may increase C allocation to root systems to alleviate water stress</w:t>
+      </w:r>
+      <w:r>
+        <w:t xml:space="preserve"> </w:t>
+      </w:r>
+      <w:r>
+        <w:t xml:space="preserve">(Poorter and Nagel 2000)</w:t>
+      </w:r>
+      <w:r>
+        <w:t xml:space="preserve">, but this increase could be offset by reduced root exudation</w:t>
+      </w:r>
+      <w:r>
+        <w:t xml:space="preserve"> </w:t>
+      </w:r>
+      <w:r>
+        <w:t xml:space="preserve">(Iversen and Norby 2014)</w:t>
+      </w:r>
+      <w:r>
+        <w:t xml:space="preserve">, reduced C demand via decreases in root respiration rates</w:t>
+      </w:r>
+      <w:r>
+        <w:t xml:space="preserve"> </w:t>
+      </w:r>
+      <w:r>
+        <w:t xml:space="preserve">(Burton et al. 1998)</w:t>
+      </w:r>
+      <w:r>
+        <w:t xml:space="preserve"> </w:t>
+      </w:r>
+      <w:r>
+        <w:t xml:space="preserve">or increased root mortality and turnover</w:t>
+      </w:r>
+      <w:r>
+        <w:t xml:space="preserve"> </w:t>
+      </w:r>
+      <w:r>
+        <w:t xml:space="preserve">(Marshall 1986, Meier and Leuschner 2008)</w:t>
+      </w:r>
+      <w:r>
+        <w:t xml:space="preserve">. Quantification of root exudation, respiration and turnover should remain a priority in future studies to further elucidate temporal patterns in TBCA. Alternatively, the lack of belowground competition for soil mineral resources in this single tree ecosystem might have delayed enhancement of TBCA to eC</w:t>
+      </w:r>
+      <w:r>
+        <w:rPr>
+          <w:vertAlign w:val="subscript"/>
+        </w:rPr>
+        <w:t xml:space="preserve">a</w:t>
+      </w:r>
+      <w:r>
+        <w:t xml:space="preserve"> </w:t>
+      </w:r>
+      <w:r>
+        <w:t xml:space="preserve">treatments, such as increased root production and exudation.</w:t>
+      </w:r>
+    </w:p>
+    <w:p>
+      <w:pPr>
+        <w:pStyle w:val="BodyText"/>
+      </w:pPr>
+      <w:r>
+        <w:br w:type="textWrapping"/>
+      </w:r>
+      <w:r>
+        <w:t xml:space="preserve">With an estimation of daily aboveground C mass gain and measured cumulative whole tree C uptake we were able to uniquely track dynamic short term effects of eC</w:t>
+      </w:r>
+      <w:r>
+        <w:rPr>
+          <w:vertAlign w:val="subscript"/>
+        </w:rPr>
+        <w:t xml:space="preserve">a</w:t>
+      </w:r>
+      <w:r>
+        <w:t xml:space="preserve"> </w:t>
+      </w:r>
+      <w:r>
+        <w:t xml:space="preserve">or drought on TBCA. Across daily time steps, we observed a relatively stable fraction of total tree C flux distributed to TBCA over a period of eleven months. The ability to calculate TBCA as a simple residual between measured aboveground processes gives us reliable estimates of the absolute amount of C distributed belowground each day, which appears to be insensitive to sustained exposure to eC</w:t>
+      </w:r>
+      <w:r>
+        <w:rPr>
+          <w:vertAlign w:val="subscript"/>
+        </w:rPr>
+        <w:t xml:space="preserve">a</w:t>
+      </w:r>
+      <w:r>
+        <w:t xml:space="preserve"> </w:t>
+      </w:r>
+      <w:r>
+        <w:t xml:space="preserve">and a four month drought. Similar to Palmroth et al.</w:t>
+      </w:r>
+      <w:r>
+        <w:t xml:space="preserve"> </w:t>
+      </w:r>
+      <w:r>
+        <w:t xml:space="preserve">(2006)</w:t>
+      </w:r>
+      <w:r>
+        <w:t xml:space="preserve"> </w:t>
+      </w:r>
+      <w:r>
+        <w:t xml:space="preserve">we cannot quantify allocation to specific belowground pools, but our approach with the WTC design does not have to make assumptions about C residence time in any tissue or soil component. As a result, the lack of a cumulative response of TBCA raises questions about the consistency of belowground responses to climate change factors often reported. Our results confirm the need for more reliable estimates of TBCA in future studies, which are crucial for predicting forest responses to climate change.</w:t>
+      </w:r>
+    </w:p>
+    <w:p>
+      <w:pPr>
+        <w:pStyle w:val="Heading2"/>
+      </w:pPr>
+      <w:bookmarkStart w:id="52" w:name="conclusions"/>
+      <w:bookmarkEnd w:id="52"/>
+      <w:r>
+        <w:t xml:space="preserve">4.5.4 Conclusions</w:t>
+      </w:r>
+    </w:p>
+    <w:p>
+      <w:pPr>
+        <w:pStyle w:val="FirstParagraph"/>
+      </w:pPr>
+      <w:r>
+        <w:t xml:space="preserve">Here we use novel aspects of the WTC experimental facility to show that whole tree C flux and tree growth were highly correlated, while patterns in biomass partitioning alone were insufficient to explain eC</w:t>
+      </w:r>
+      <w:r>
+        <w:rPr>
+          <w:vertAlign w:val="subscript"/>
+        </w:rPr>
+        <w:t xml:space="preserve">a</w:t>
+      </w:r>
+      <w:r>
+        <w:t xml:space="preserve"> </w:t>
+      </w:r>
+      <w:r>
+        <w:t xml:space="preserve">effects on tree growth. With individual</w:t>
+      </w:r>
+      <w:r>
+        <w:t xml:space="preserve"> </w:t>
+      </w:r>
+      <w:r>
+        <w:rPr>
+          <w:i/>
+        </w:rPr>
+        <w:t xml:space="preserve">Eucalyptus saligna</w:t>
+      </w:r>
+      <w:r>
+        <w:t xml:space="preserve"> </w:t>
+      </w:r>
+      <w:r>
+        <w:t xml:space="preserve">trees we show different responses of above and belowground C allocation to eC</w:t>
+      </w:r>
+      <w:r>
+        <w:rPr>
+          <w:vertAlign w:val="subscript"/>
+        </w:rPr>
+        <w:t xml:space="preserve">a</w:t>
+      </w:r>
+      <w:r>
+        <w:t xml:space="preserve"> </w:t>
+      </w:r>
+      <w:r>
+        <w:t xml:space="preserve">treatments, which may have important implications for how C allocation should be represented in process-based forest models. As empirical measurements of belowground processes are still difficult to obtain, models may have to assume that responses of aboveground tissues to global change represent those of belowground tissues</w:t>
+      </w:r>
+      <w:r>
+        <w:t xml:space="preserve"> </w:t>
+      </w:r>
+      <w:r>
+        <w:t xml:space="preserve">(Giardina et al. 2005)</w:t>
+      </w:r>
+      <w:r>
+        <w:t xml:space="preserve">. As a result, continued empirical measurements to define C allocation patterns constrained by functional relationships with biomass production are needed to reduce uncertainty and improve model predictions</w:t>
+      </w:r>
+      <w:r>
+        <w:t xml:space="preserve"> </w:t>
+      </w:r>
+      <w:r>
+        <w:t xml:space="preserve">(De Kauwe et al. 2014)</w:t>
+      </w:r>
+      <w:r>
+        <w:t xml:space="preserve">. Continuing to apply novel approaches to better evaluate TBCA and empirically measure whole tree C fluxes, such as the WTC experiment, are the way forward in addressing questions regarding the fate of assimilated C under global climate change.</w:t>
+      </w:r>
+    </w:p>
+    <w:p>
+      <w:pPr>
+        <w:pStyle w:val="Heading1"/>
+      </w:pPr>
+      <w:bookmarkStart w:id="53" w:name="supporting-information"/>
+      <w:bookmarkEnd w:id="53"/>
+      <w:r>
+        <w:t xml:space="preserve">4.6 Supporting Information</w:t>
+      </w:r>
+    </w:p>
+    <w:p>
+      <w:pPr>
+        <w:pStyle w:val="FirstParagraph"/>
       </w:pPr>
       <w:r>
         <w:drawing>
@@ -6863,13 +7773,13 @@
               <a:graphicData uri="http://schemas.openxmlformats.org/drawingml/2006/picture">
                 <pic:pic>
                   <pic:nvPicPr>
-                    <pic:cNvPr descr="wtc1_manuscript_files/figure-docx/tbcaflux-1.png" id="0" name="Picture"/>
+                    <pic:cNvPr descr="wtc1_manuscript_files/figure-docx/rootshoot-1.png" id="0" name="Picture"/>
                     <pic:cNvPicPr>
                       <a:picLocks noChangeArrowheads="1" noChangeAspect="1"/>
                     </pic:cNvPicPr>
                   </pic:nvPicPr>
                   <pic:blipFill>
-                    <a:blip r:embed="rId48"/>
+                    <a:blip r:embed="rId54"/>
                     <a:stretch>
                       <a:fillRect/>
                     </a:stretch>
@@ -6902,904 +7812,6 @@
         <w:rPr>
           <w:b/>
         </w:rPr>
-        <w:t xml:space="preserve">Figure 4.8</w:t>
-      </w:r>
-      <w:r>
-        <w:t xml:space="preserve">. Total belowground C allocation as a function of cumulative aboveground net C flux across the final eleven months of the experiment. Carbon mass aboveground was estimated from allometric surveys, interpolated on a daily time scale and then subtracted from the aboveground net C flux to quantify TBCA. Individual lines represent treatment means, with color and line type distinguishing treatment</w:t>
-      </w:r>
-    </w:p>
-    <w:p>
-      <w:pPr>
-        <w:pStyle w:val="Heading1"/>
-      </w:pPr>
-      <w:bookmarkStart w:id="49" w:name="discussion"/>
-      <w:bookmarkEnd w:id="49"/>
-      <w:r>
-        <w:t xml:space="preserve">4.5 Discussion</w:t>
-      </w:r>
-    </w:p>
-    <w:p>
-      <w:pPr>
-        <w:pStyle w:val="FirstParagraph"/>
-      </w:pPr>
-      <w:r>
-        <w:t xml:space="preserve">A whole-tree chamber experiment provided a unique opportunity to study the C balance of</w:t>
-      </w:r>
-      <w:r>
-        <w:t xml:space="preserve"> </w:t>
-      </w:r>
-      <w:r>
-        <w:rPr>
-          <w:i/>
-        </w:rPr>
-        <w:t xml:space="preserve">Eucalyptus</w:t>
-      </w:r>
-      <w:r>
-        <w:t xml:space="preserve"> </w:t>
-      </w:r>
-      <w:r>
-        <w:t xml:space="preserve">trees. We found that biomass partitioning and C allocation of component tissues were differentially affected by eC</w:t>
-      </w:r>
-      <w:r>
-        <w:rPr>
-          <w:vertAlign w:val="subscript"/>
-        </w:rPr>
-        <w:t xml:space="preserve">a</w:t>
-      </w:r>
-      <w:r>
-        <w:t xml:space="preserve">. Despite previous findings of negative impacts of drought on leaf and canopy physiology in this study</w:t>
-      </w:r>
-      <w:r>
-        <w:t xml:space="preserve"> </w:t>
-      </w:r>
-      <w:r>
-        <w:t xml:space="preserve">(see Crous et al. 2011, 2012, Duursma et al. 2011)</w:t>
-      </w:r>
-      <w:r>
-        <w:t xml:space="preserve">, minimal effects of a four month drought were detected on total tree C flux, biomass partitioning and tissue C allocation. Using a novel methodological framework, we show that TBCA may be less sensitive to climate change factors than previously assumed. As reliable estimates of TBCA are notoriously hard to obtain, we provide essential empirical data that can be compared to model predictions where C allocation is represented.</w:t>
-      </w:r>
-    </w:p>
-    <w:p>
-      <w:pPr>
-        <w:pStyle w:val="Heading2"/>
-      </w:pPr>
-      <w:bookmarkStart w:id="50" w:name="relationships-between-tree-c-flux-leaf-area-and-tree-c-mass"/>
-      <w:bookmarkEnd w:id="50"/>
-      <w:r>
-        <w:t xml:space="preserve">4.5.1 Relationships between tree C flux, leaf area and tree C mass</w:t>
-      </w:r>
-    </w:p>
-    <w:p>
-      <w:pPr>
-        <w:pStyle w:val="FirstParagraph"/>
-      </w:pPr>
-      <w:r>
-        <w:t xml:space="preserve">A novel aspect of this study was the ability to measure whole tree C fluxes directly and compare these fluxes to observed patterns in leaf area and growth. Tree C uptake and growth were strongly coordinated across this two year experiment. The net C uptake of plants should be a function of the canopy leaf area and light interception</w:t>
-      </w:r>
-      <w:r>
-        <w:t xml:space="preserve"> </w:t>
-      </w:r>
-      <w:r>
-        <w:t xml:space="preserve">(Wilson 1965, Monsi and Saeki 2005)</w:t>
-      </w:r>
-      <w:r>
-        <w:t xml:space="preserve"> </w:t>
-      </w:r>
-      <w:r>
-        <w:t xml:space="preserve">and correlate to canopy assimilation and tree productivity</w:t>
-      </w:r>
-      <w:r>
-        <w:t xml:space="preserve"> </w:t>
-      </w:r>
-      <w:r>
-        <w:t xml:space="preserve">(Waring 1983, McCarthy et al. 2006, Lindroth et al. 2008)</w:t>
-      </w:r>
-      <w:r>
-        <w:t xml:space="preserve">. Estimates of tree canopy C flux, however, are limited by simple upscaling of single leaf measurements</w:t>
-      </w:r>
-      <w:r>
-        <w:t xml:space="preserve"> </w:t>
-      </w:r>
-      <w:r>
-        <w:t xml:space="preserve">(Amthor 1994)</w:t>
-      </w:r>
-      <w:r>
-        <w:t xml:space="preserve">, oversimplification of big leaf models</w:t>
-      </w:r>
-      <w:r>
-        <w:t xml:space="preserve"> </w:t>
-      </w:r>
-      <w:r>
-        <w:t xml:space="preserve">(De Pury and Farquhar 1997)</w:t>
-      </w:r>
-      <w:r>
-        <w:t xml:space="preserve"> </w:t>
-      </w:r>
-      <w:r>
-        <w:t xml:space="preserve">or parameterization of more complex models with assumptions of canopy behavior</w:t>
-      </w:r>
-      <w:r>
-        <w:t xml:space="preserve"> </w:t>
-      </w:r>
-      <w:r>
-        <w:t xml:space="preserve">(Leuning et al. 1995)</w:t>
-      </w:r>
-      <w:r>
-        <w:t xml:space="preserve">. We found that leaf area was consistently reduced in eC</w:t>
-      </w:r>
-      <w:r>
-        <w:rPr>
-          <w:vertAlign w:val="subscript"/>
-        </w:rPr>
-        <w:t xml:space="preserve">a</w:t>
-      </w:r>
-      <w:r>
-        <w:t xml:space="preserve"> </w:t>
-      </w:r>
-      <w:r>
-        <w:t xml:space="preserve">treatments, likely leading to reductions in both tree C uptake and whole tree C mass of near identical magnitudes (ca. 30 %).</w:t>
-      </w:r>
-    </w:p>
-    <w:p>
-      <w:pPr>
-        <w:pStyle w:val="BodyText"/>
-      </w:pPr>
-      <w:r>
-        <w:br w:type="textWrapping"/>
-      </w:r>
-      <w:r>
-        <w:t xml:space="preserve">A shortage of empirically measured whole tree C fluxes also makes inferring relationships with biomass or C allocation difficult. Biomass and C fluxes have been found to be poorly related in forest ecosystems due to difficulty in accounting for C retention of different tissues</w:t>
-      </w:r>
-      <w:r>
-        <w:t xml:space="preserve"> </w:t>
-      </w:r>
-      <w:r>
-        <w:t xml:space="preserve">(Litton et al. 2007)</w:t>
-      </w:r>
-      <w:r>
-        <w:t xml:space="preserve">. This partial accounting of C likely inhibits the ability of many studies to precisely test the coordination between canopy</w:t>
-      </w:r>
-      <w:r>
-        <w:t xml:space="preserve"> </w:t>
-      </w:r>
-      <w:r>
-        <w:rPr>
-          <w:i/>
-        </w:rPr>
-        <w:t xml:space="preserve">A</w:t>
-      </w:r>
-      <w:r>
-        <w:rPr>
-          <w:vertAlign w:val="subscript"/>
-          <w:i/>
-        </w:rPr>
-        <w:t xml:space="preserve">n</w:t>
-      </w:r>
-      <w:r>
-        <w:t xml:space="preserve"> </w:t>
-      </w:r>
-      <w:r>
-        <w:t xml:space="preserve">and growth. The advantage of the WTC approach is the ability to compare cumulative whole tree C fluxes to absolute biomass production over long time periods. Here, we show empirically measured aboveground tree C uptake (F</w:t>
-      </w:r>
-      <w:r>
-        <w:rPr>
-          <w:vertAlign w:val="subscript"/>
-        </w:rPr>
-        <w:t xml:space="preserve">c</w:t>
-      </w:r>
-      <w:r>
-        <w:t xml:space="preserve">) was strongly correlated to tree biomass production across a 2.5 fold size range in</w:t>
-      </w:r>
-      <w:r>
-        <w:t xml:space="preserve"> </w:t>
-      </w:r>
-      <w:r>
-        <w:rPr>
-          <w:i/>
-        </w:rPr>
-        <w:t xml:space="preserve">Eucalyptus</w:t>
-      </w:r>
-      <w:r>
-        <w:t xml:space="preserve"> </w:t>
-      </w:r>
-      <w:r>
-        <w:t xml:space="preserve">trees.</w:t>
-      </w:r>
-    </w:p>
-    <w:p>
-      <w:pPr>
-        <w:pStyle w:val="Heading2"/>
-      </w:pPr>
-      <w:bookmarkStart w:id="51" w:name="responses-of-biomass-partitioning-and-c-allocation-to-climate-change"/>
-      <w:bookmarkEnd w:id="51"/>
-      <w:r>
-        <w:t xml:space="preserve">4.5.2 Responses of biomass partitioning and C allocation to climate change</w:t>
-      </w:r>
-    </w:p>
-    <w:p>
-      <w:pPr>
-        <w:pStyle w:val="FirstParagraph"/>
-      </w:pPr>
-      <w:r>
-        <w:t xml:space="preserve">We first used final harvest biomass to determine patterns of biomass partitioning to leaves, stems and roots. We then combined cumulative tree C fluxes with tissue biomass production and turnover to measure C allocation to stems, leaves and TBCA, via mass balance. This approach allowed us to evaluate the impacts of climate change treatments on tree growth through potential shifts in tissue biomass production or C allocation. This is because there are many possible fates for C assimilates beyond just the production of plant biomass</w:t>
-      </w:r>
-      <w:r>
-        <w:t xml:space="preserve"> </w:t>
-      </w:r>
-      <w:r>
-        <w:t xml:space="preserve">(Körner et al. 2005)</w:t>
-      </w:r>
-      <w:r>
-        <w:t xml:space="preserve">. Changes in C allocation encompass effects of tissue turnover, the storage and use of carbohydrates and root exudation to stimulate microbial activity, with each representing significant tree or ecosystem responses to environmental change. Thus, patterns in biomass partitioning and C allocation may not be consistent with respect to the tissue in question, which contributes to the current uncertainty in modelling tree growth responses to interacting climate change factors.</w:t>
-      </w:r>
-    </w:p>
-    <w:p>
-      <w:pPr>
-        <w:pStyle w:val="BodyText"/>
-      </w:pPr>
-      <w:r>
-        <w:br w:type="textWrapping"/>
-      </w:r>
-      <w:r>
-        <w:t xml:space="preserve">We found that stem C mass was reduced in eC</w:t>
-      </w:r>
-      <w:r>
-        <w:rPr>
-          <w:vertAlign w:val="subscript"/>
-        </w:rPr>
-        <w:t xml:space="preserve">a</w:t>
-      </w:r>
-      <w:r>
-        <w:t xml:space="preserve"> </w:t>
-      </w:r>
-      <w:r>
-        <w:t xml:space="preserve">treatments. Opposite responses of stem growth under eC</w:t>
-      </w:r>
-      <w:r>
-        <w:rPr>
-          <w:vertAlign w:val="subscript"/>
-        </w:rPr>
-        <w:t xml:space="preserve">a</w:t>
-      </w:r>
-      <w:r>
-        <w:t xml:space="preserve"> </w:t>
-      </w:r>
-      <w:r>
-        <w:t xml:space="preserve">have been found across different forested FACE experiments, including no effect in a mixed deciduous forest at WEB-FACE</w:t>
-      </w:r>
-      <w:r>
-        <w:t xml:space="preserve"> </w:t>
-      </w:r>
-      <w:r>
-        <w:t xml:space="preserve">(Körner et al. 2005)</w:t>
-      </w:r>
-      <w:r>
-        <w:t xml:space="preserve"> </w:t>
-      </w:r>
-      <w:r>
-        <w:t xml:space="preserve">and a positive enhancement in a loblolly pine forest at duke FACE</w:t>
-      </w:r>
-      <w:r>
-        <w:t xml:space="preserve"> </w:t>
-      </w:r>
-      <w:r>
-        <w:t xml:space="preserve">(DeLucia et al. 2005)</w:t>
-      </w:r>
-      <w:r>
-        <w:t xml:space="preserve">. It is possible that observed patterns in stem C mass were related to allometric trajectories as a function of plant size</w:t>
-      </w:r>
-      <w:r>
-        <w:t xml:space="preserve"> </w:t>
-      </w:r>
-      <w:r>
-        <w:t xml:space="preserve">(Tjoelker et al. 1998, Müller et al. 2000)</w:t>
-      </w:r>
-      <w:r>
-        <w:t xml:space="preserve"> </w:t>
-      </w:r>
-      <w:r>
-        <w:t xml:space="preserve">more than direct effects of eC</w:t>
-      </w:r>
-      <w:r>
-        <w:rPr>
-          <w:vertAlign w:val="subscript"/>
-        </w:rPr>
-        <w:t xml:space="preserve">a</w:t>
-      </w:r>
-      <w:r>
-        <w:t xml:space="preserve"> </w:t>
-      </w:r>
-      <w:r>
-        <w:t xml:space="preserve">on stem biomass production. Stem mass fractions (SMF) were found to increase with total plant size and were marginally reduced in eC</w:t>
-      </w:r>
-      <w:r>
-        <w:rPr>
-          <w:vertAlign w:val="subscript"/>
-        </w:rPr>
-        <w:t xml:space="preserve">a</w:t>
-      </w:r>
-      <w:r>
-        <w:t xml:space="preserve"> </w:t>
-      </w:r>
-      <w:r>
-        <w:t xml:space="preserve">treatments. Carbon allocation to stems was unaffected in eC</w:t>
-      </w:r>
-      <w:r>
-        <w:rPr>
-          <w:vertAlign w:val="subscript"/>
-        </w:rPr>
-        <w:t xml:space="preserve">a</w:t>
-      </w:r>
-      <w:r>
-        <w:t xml:space="preserve"> </w:t>
-      </w:r>
-      <w:r>
-        <w:t xml:space="preserve">treatments, however, inferring that patterns in SMF were a consequence of size-dependent relationships between larger aC</w:t>
-      </w:r>
-      <w:r>
-        <w:rPr>
-          <w:vertAlign w:val="subscript"/>
-        </w:rPr>
-        <w:t xml:space="preserve">a</w:t>
-      </w:r>
-      <w:r>
-        <w:t xml:space="preserve"> </w:t>
-      </w:r>
-      <w:r>
-        <w:t xml:space="preserve">trees compared to smaller eC</w:t>
-      </w:r>
-      <w:r>
-        <w:rPr>
-          <w:vertAlign w:val="subscript"/>
-        </w:rPr>
-        <w:t xml:space="preserve">a</w:t>
-      </w:r>
-      <w:r>
-        <w:t xml:space="preserve"> </w:t>
-      </w:r>
-      <w:r>
-        <w:t xml:space="preserve">trees. Trees in this experiment followed commonly observed developmental patterns in biomass partitioning, with increases in SMF and decreases in LMF as tree became larger</w:t>
-      </w:r>
-      <w:r>
-        <w:t xml:space="preserve"> </w:t>
-      </w:r>
-      <w:r>
-        <w:t xml:space="preserve">(Poorter et al. 2015)</w:t>
-      </w:r>
-      <w:r>
-        <w:t xml:space="preserve">. Thus, it is likely that eC</w:t>
-      </w:r>
-      <w:r>
-        <w:rPr>
-          <w:vertAlign w:val="subscript"/>
-        </w:rPr>
-        <w:t xml:space="preserve">a</w:t>
-      </w:r>
-      <w:r>
-        <w:t xml:space="preserve"> </w:t>
-      </w:r>
-      <w:r>
-        <w:t xml:space="preserve">treatments negatively affected other tree processes which first decreased overall tree size.</w:t>
-      </w:r>
-    </w:p>
-    <w:p>
-      <w:pPr>
-        <w:pStyle w:val="BodyText"/>
-      </w:pPr>
-      <w:r>
-        <w:br w:type="textWrapping"/>
-      </w:r>
-      <w:r>
-        <w:t xml:space="preserve">Contrary to expectation, we found that both LMF and C allocation to leaves increased in eC</w:t>
-      </w:r>
-      <w:r>
-        <w:rPr>
-          <w:vertAlign w:val="subscript"/>
-        </w:rPr>
-        <w:t xml:space="preserve">a</w:t>
-      </w:r>
-      <w:r>
-        <w:t xml:space="preserve"> </w:t>
-      </w:r>
-      <w:r>
-        <w:t xml:space="preserve">treatments independent of tree size effects. As leaf production and turnover were not subsequently affected in the smaller eC</w:t>
-      </w:r>
-      <w:r>
-        <w:rPr>
-          <w:vertAlign w:val="subscript"/>
-        </w:rPr>
-        <w:t xml:space="preserve">a</w:t>
-      </w:r>
-      <w:r>
-        <w:t xml:space="preserve"> </w:t>
-      </w:r>
-      <w:r>
-        <w:t xml:space="preserve">trees, it is likely that changes in other physiological processes were necessary to explain observed increases leaf C allocation. Previously reported increases in leaf respiration under eC</w:t>
-      </w:r>
-      <w:r>
-        <w:rPr>
-          <w:vertAlign w:val="subscript"/>
-        </w:rPr>
-        <w:t xml:space="preserve">a</w:t>
-      </w:r>
-      <w:r>
-        <w:t xml:space="preserve"> </w:t>
-      </w:r>
-      <w:r>
-        <w:t xml:space="preserve">treatments</w:t>
-      </w:r>
-      <w:r>
-        <w:t xml:space="preserve"> </w:t>
-      </w:r>
-      <w:r>
-        <w:t xml:space="preserve">(Crous et al. 2011, 2012)</w:t>
-      </w:r>
-      <w:r>
-        <w:t xml:space="preserve"> </w:t>
-      </w:r>
-      <w:r>
-        <w:t xml:space="preserve">are intrinsically included in the measurement of</w:t>
-      </w:r>
-      <w:r>
-        <w:t xml:space="preserve"> </w:t>
-      </w:r>
-      <m:oMath>
-        <m:sSub>
-          <m:e>
-            <m:r>
-              <m:rPr>
-                <m:sty m:val="p"/>
-              </m:rPr>
-              <m:t>F</m:t>
-            </m:r>
-          </m:e>
-          <m:sub>
-            <m:r>
-              <m:rPr/>
-              <m:t>c</m:t>
-            </m:r>
-            <m:r>
-              <m:rPr/>
-              <m:t>,</m:t>
-            </m:r>
-            <m:r>
-              <m:rPr/>
-              <m:t>d</m:t>
-            </m:r>
-          </m:sub>
-        </m:sSub>
-      </m:oMath>
-      <w:r>
-        <w:t xml:space="preserve">, thus observed increases in leaf C allocation in terms of leaf biomass production are independent of shifts in respiration. Decreases in SLA were detected in WTC trees under eC</w:t>
-      </w:r>
-      <w:r>
-        <w:rPr>
-          <w:vertAlign w:val="subscript"/>
-        </w:rPr>
-        <w:t xml:space="preserve">a</w:t>
-      </w:r>
-      <w:r>
-        <w:t xml:space="preserve"> </w:t>
-      </w:r>
-      <w:r>
-        <w:t xml:space="preserve">treatments, which is often found across eC</w:t>
-      </w:r>
-      <w:r>
-        <w:rPr>
-          <w:vertAlign w:val="subscript"/>
-        </w:rPr>
-        <w:t xml:space="preserve">a</w:t>
-      </w:r>
-      <w:r>
-        <w:t xml:space="preserve"> </w:t>
-      </w:r>
-      <w:r>
-        <w:t xml:space="preserve">enrichment studies</w:t>
-      </w:r>
-      <w:r>
-        <w:t xml:space="preserve"> </w:t>
-      </w:r>
-      <w:r>
-        <w:t xml:space="preserve">(Yin 2002, Ainsworth and Long 2005, Wang et al. 2012)</w:t>
-      </w:r>
-      <w:r>
-        <w:t xml:space="preserve">. Concentrations of leaf non-structural carbohydrates (TNC) often increase under eC</w:t>
-      </w:r>
-      <w:r>
-        <w:rPr>
-          <w:vertAlign w:val="subscript"/>
-        </w:rPr>
-        <w:t xml:space="preserve">a</w:t>
-      </w:r>
-      <w:r>
-        <w:t xml:space="preserve"> </w:t>
-      </w:r>
-      <w:r>
-        <w:t xml:space="preserve">(Roden and Ball 1996, Picon et al. 1997, Poorter et al. 1997, Loewe et al. 2000, Walter et al. 2005)</w:t>
-      </w:r>
-      <w:r>
-        <w:t xml:space="preserve"> </w:t>
-      </w:r>
-      <w:r>
-        <w:t xml:space="preserve">and are often associated with subsequent decreases in SLA in trees</w:t>
-      </w:r>
-      <w:r>
-        <w:t xml:space="preserve"> </w:t>
-      </w:r>
-      <w:r>
-        <w:t xml:space="preserve">(Barron-Gafford et al. 2005, Körner et al. 2005)</w:t>
-      </w:r>
-      <w:r>
-        <w:t xml:space="preserve">. Here, increased C allocation to leaves may have resulted in the observed increase in leaf TNC under eC</w:t>
-      </w:r>
-      <w:r>
-        <w:rPr>
-          <w:vertAlign w:val="subscript"/>
-        </w:rPr>
-        <w:t xml:space="preserve">a</w:t>
-      </w:r>
-      <w:r>
-        <w:t xml:space="preserve"> </w:t>
-      </w:r>
-      <w:r>
-        <w:t xml:space="preserve">(see Crous et al. 2011)</w:t>
-      </w:r>
-      <w:r>
-        <w:t xml:space="preserve"> </w:t>
-      </w:r>
-      <w:r>
-        <w:t xml:space="preserve">to fulfill increased canopy respiratory demands or meet sink demands of other tissues. Taken together, results for aboveground tissues highlight the importance of separating impacts on measured biomass from those of total C allocation associated with growth when evaluating tree responses to climate change.</w:t>
-      </w:r>
-    </w:p>
-    <w:p>
-      <w:pPr>
-        <w:pStyle w:val="Heading2"/>
-      </w:pPr>
-      <w:bookmarkStart w:id="52" w:name="tbca-response-to-climate-change-in-a-single-tree-ecosystem"/>
-      <w:bookmarkEnd w:id="52"/>
-      <w:r>
-        <w:t xml:space="preserve">4.5.3 TBCA response to climate change in a single-tree ecosystem</w:t>
-      </w:r>
-    </w:p>
-    <w:p>
-      <w:pPr>
-        <w:pStyle w:val="FirstParagraph"/>
-      </w:pPr>
-      <w:r>
-        <w:t xml:space="preserve">Despite increased attention to the effects of climate change on belowground processes, the difficulty in measuring TBCA currently hinders our ability to make well-founded empirical conclusions. One of our specific objectives was to use a novel method to calculate TBCA to test the hypothesis that TBCA was enhanced in eC</w:t>
-      </w:r>
-      <w:r>
-        <w:rPr>
-          <w:vertAlign w:val="subscript"/>
-        </w:rPr>
-        <w:t xml:space="preserve">a</w:t>
-      </w:r>
-      <w:r>
-        <w:t xml:space="preserve"> </w:t>
-      </w:r>
-      <w:r>
-        <w:t xml:space="preserve">treatments and then to evaluate potential shifts in TBCA across shorter times scales. For example, changes in TBCA to eC</w:t>
-      </w:r>
-      <w:r>
-        <w:rPr>
-          <w:vertAlign w:val="subscript"/>
-        </w:rPr>
-        <w:t xml:space="preserve">a</w:t>
-      </w:r>
-      <w:r>
-        <w:t xml:space="preserve"> </w:t>
-      </w:r>
-      <w:r>
-        <w:t xml:space="preserve">or drought could occur as sustained or pulsed responses through time. Enhancement of TBCA has been reported across forested FACE experiments</w:t>
-      </w:r>
-      <w:r>
-        <w:t xml:space="preserve"> </w:t>
-      </w:r>
-      <w:r>
-        <w:t xml:space="preserve">(Palmroth et al. 2006)</w:t>
-      </w:r>
-      <w:r>
-        <w:t xml:space="preserve"> </w:t>
-      </w:r>
-      <w:r>
-        <w:t xml:space="preserve">but the single-tree ecosystem design of the WTC allowed us to evaluate the effects of climate change factors without the inherent environmental complexity of a forest community. The unique design of the WTC allowed us to track TBCA as a cumulative total and across daily time steps, both of which can be used to validate and constrain models where C allocation is represented.</w:t>
-      </w:r>
-    </w:p>
-    <w:p>
-      <w:pPr>
-        <w:pStyle w:val="BodyText"/>
-      </w:pPr>
-      <w:r>
-        <w:br w:type="textWrapping"/>
-      </w:r>
-      <w:r>
-        <w:t xml:space="preserve">With high resolution flux data and reliable estimates of aboveground dry mass production we show that TBCA was not affected by eC</w:t>
-      </w:r>
-      <w:r>
-        <w:rPr>
-          <w:vertAlign w:val="subscript"/>
-        </w:rPr>
-        <w:t xml:space="preserve">a</w:t>
-      </w:r>
-      <w:r>
-        <w:t xml:space="preserve"> </w:t>
-      </w:r>
-      <w:r>
-        <w:t xml:space="preserve">or drought treatments over the final eleven months of the experiment. Contrary to expectation, we detected minimal effects of eC</w:t>
-      </w:r>
-      <w:r>
-        <w:rPr>
-          <w:vertAlign w:val="subscript"/>
-        </w:rPr>
-        <w:t xml:space="preserve">a</w:t>
-      </w:r>
-      <w:r>
-        <w:t xml:space="preserve"> </w:t>
-      </w:r>
-      <w:r>
-        <w:t xml:space="preserve">or drought treatments on root biomass partitioning, although it was not possible to differentiate fine and coarse root production and turnover. Although these findings disagree with TBCA results from forested FACE experiments</w:t>
-      </w:r>
-      <w:r>
-        <w:t xml:space="preserve"> </w:t>
-      </w:r>
-      <w:r>
-        <w:t xml:space="preserve">(see Palmroth et al. 2006)</w:t>
-      </w:r>
-      <w:r>
-        <w:t xml:space="preserve">, comparisons between single-tree studies with evidence from forest ecosystem experiments should be made with caution. Nevertheless, we show that TBCA in</w:t>
-      </w:r>
-      <w:r>
-        <w:t xml:space="preserve"> </w:t>
-      </w:r>
-      <w:r>
-        <w:rPr>
-          <w:i/>
-        </w:rPr>
-        <w:t xml:space="preserve">Eucalyptus</w:t>
-      </w:r>
-      <w:r>
-        <w:t xml:space="preserve"> </w:t>
-      </w:r>
-      <w:r>
-        <w:t xml:space="preserve">trees may be less sensitive to climate change factors than expected over a ~1 year period. However, a lack of cumulative change in TBCA does not imply that belowground processes were unaffected by either treatment. For example, trees under drought stress may increase C allocation to root systems to alleviate water stress</w:t>
-      </w:r>
-      <w:r>
-        <w:t xml:space="preserve"> </w:t>
-      </w:r>
-      <w:r>
-        <w:t xml:space="preserve">(Poorter and Nagel 2000)</w:t>
-      </w:r>
-      <w:r>
-        <w:t xml:space="preserve">, but this increase could be offset by reduced root exudation</w:t>
-      </w:r>
-      <w:r>
-        <w:t xml:space="preserve"> </w:t>
-      </w:r>
-      <w:r>
-        <w:t xml:space="preserve">(Iversen and Norby 2014)</w:t>
-      </w:r>
-      <w:r>
-        <w:t xml:space="preserve">, reduced C demand via decreases in root respiration rates</w:t>
-      </w:r>
-      <w:r>
-        <w:t xml:space="preserve"> </w:t>
-      </w:r>
-      <w:r>
-        <w:t xml:space="preserve">(Burton et al. 1998)</w:t>
-      </w:r>
-      <w:r>
-        <w:t xml:space="preserve"> </w:t>
-      </w:r>
-      <w:r>
-        <w:t xml:space="preserve">or increased root mortality and turnover</w:t>
-      </w:r>
-      <w:r>
-        <w:t xml:space="preserve"> </w:t>
-      </w:r>
-      <w:r>
-        <w:t xml:space="preserve">(Marshall 1986, Meier and Leuschner 2008)</w:t>
-      </w:r>
-      <w:r>
-        <w:t xml:space="preserve">. Alternatively, the lack of belowground competition for soil mineral resources in this single tree ecosystem might have delayed enhancement of TBCA to eC</w:t>
-      </w:r>
-      <w:r>
-        <w:rPr>
-          <w:vertAlign w:val="subscript"/>
-        </w:rPr>
-        <w:t xml:space="preserve">a</w:t>
-      </w:r>
-      <w:r>
-        <w:t xml:space="preserve"> </w:t>
-      </w:r>
-      <w:r>
-        <w:t xml:space="preserve">treatments, such as increased root production and exudation.</w:t>
-      </w:r>
-    </w:p>
-    <w:p>
-      <w:pPr>
-        <w:pStyle w:val="BodyText"/>
-      </w:pPr>
-      <w:r>
-        <w:br w:type="textWrapping"/>
-      </w:r>
-      <w:r>
-        <w:t xml:space="preserve">With an estimation of daily aboveground C mass gain and measured cumulative whole tree C uptake we were able to uniquely track dynamic short term effects of eC</w:t>
-      </w:r>
-      <w:r>
-        <w:rPr>
-          <w:vertAlign w:val="subscript"/>
-        </w:rPr>
-        <w:t xml:space="preserve">a</w:t>
-      </w:r>
-      <w:r>
-        <w:t xml:space="preserve"> </w:t>
-      </w:r>
-      <w:r>
-        <w:t xml:space="preserve">or drought on TBCA. Across daily time steps, we observed a relatively stable fraction of total tree C flux distributed to TBCA over a period of eleven months. The ability to calculate TBCA as a simple residual between measured aboveground processes gives us reliable estimates of the absolute amount of C distributed belowground each day, which appears to be insensitive to sustained exposure to eC</w:t>
-      </w:r>
-      <w:r>
-        <w:rPr>
-          <w:vertAlign w:val="subscript"/>
-        </w:rPr>
-        <w:t xml:space="preserve">a</w:t>
-      </w:r>
-      <w:r>
-        <w:t xml:space="preserve"> </w:t>
-      </w:r>
-      <w:r>
-        <w:t xml:space="preserve">and a four month drought. Similar to Palmroth et al.</w:t>
-      </w:r>
-      <w:r>
-        <w:t xml:space="preserve"> </w:t>
-      </w:r>
-      <w:r>
-        <w:t xml:space="preserve">(2006)</w:t>
-      </w:r>
-      <w:r>
-        <w:t xml:space="preserve"> </w:t>
-      </w:r>
-      <w:r>
-        <w:t xml:space="preserve">we cannot quantify allocation to specific belowground pools, but our approach with the WTC design does not have to make assumptions about C residence time in any tissue or soil component. As a result, the lack of a cumulative response of TBCA raises questions about the consistency of belowground responses to climate change factors often reported. Our results confirm the need for more reliable estimates of TBCA in future studies, which are crucial for predicting forest responses to climate change.</w:t>
-      </w:r>
-    </w:p>
-    <w:p>
-      <w:pPr>
-        <w:pStyle w:val="Heading2"/>
-      </w:pPr>
-      <w:bookmarkStart w:id="53" w:name="conclusions"/>
-      <w:bookmarkEnd w:id="53"/>
-      <w:r>
-        <w:t xml:space="preserve">4.5.4 Conclusions</w:t>
-      </w:r>
-    </w:p>
-    <w:p>
-      <w:pPr>
-        <w:pStyle w:val="FirstParagraph"/>
-      </w:pPr>
-      <w:r>
-        <w:t xml:space="preserve">Here we use novel aspects of the WTC experimental facility to show that whole tree C flux and tree growth were highly correlated, while patterns in biomass partitioning alone were insufficient to explain eC</w:t>
-      </w:r>
-      <w:r>
-        <w:rPr>
-          <w:vertAlign w:val="subscript"/>
-        </w:rPr>
-        <w:t xml:space="preserve">a</w:t>
-      </w:r>
-      <w:r>
-        <w:t xml:space="preserve"> </w:t>
-      </w:r>
-      <w:r>
-        <w:t xml:space="preserve">effects on tree growth. With individual</w:t>
-      </w:r>
-      <w:r>
-        <w:t xml:space="preserve"> </w:t>
-      </w:r>
-      <w:r>
-        <w:rPr>
-          <w:i/>
-        </w:rPr>
-        <w:t xml:space="preserve">Eucalyptus saligna</w:t>
-      </w:r>
-      <w:r>
-        <w:t xml:space="preserve"> </w:t>
-      </w:r>
-      <w:r>
-        <w:t xml:space="preserve">trees we show different responses of above and belowground C allocation to eC</w:t>
-      </w:r>
-      <w:r>
-        <w:rPr>
-          <w:vertAlign w:val="subscript"/>
-        </w:rPr>
-        <w:t xml:space="preserve">a</w:t>
-      </w:r>
-      <w:r>
-        <w:t xml:space="preserve"> </w:t>
-      </w:r>
-      <w:r>
-        <w:t xml:space="preserve">treatments, which may have important implications for how C allocation should be represented in process-based forest models. As empirical measurements of belowground processes are still difficult to obtain, models may have to assume that responses of aboveground tissues to global change represent those of belowground tissues</w:t>
-      </w:r>
-      <w:r>
-        <w:t xml:space="preserve"> </w:t>
-      </w:r>
-      <w:r>
-        <w:t xml:space="preserve">(Giardina et al. 2005)</w:t>
-      </w:r>
-      <w:r>
-        <w:t xml:space="preserve">. As a result, continued empirical measurements to define C allocation patterns constrained by functional relationships with biomass production are needed to reduce uncertainty and improve model predictions</w:t>
-      </w:r>
-      <w:r>
-        <w:t xml:space="preserve"> </w:t>
-      </w:r>
-      <w:r>
-        <w:t xml:space="preserve">(De Kauwe et al. 2014)</w:t>
-      </w:r>
-      <w:r>
-        <w:t xml:space="preserve">. Continuing to apply novel approaches to better evaluate TBCA and empirically measure whole tree C fluxes, such as the WTC experiment, are the way forward in addressing questions regarding the fate of assimilated C under global climate change.</w:t>
-      </w:r>
-    </w:p>
-    <w:p>
-      <w:pPr>
-        <w:pStyle w:val="Heading1"/>
-      </w:pPr>
-      <w:bookmarkStart w:id="54" w:name="supporting-information"/>
-      <w:bookmarkEnd w:id="54"/>
-      <w:r>
-        <w:t xml:space="preserve">4.6 Supporting Information</w:t>
-      </w:r>
-    </w:p>
-    <w:p>
-      <w:pPr>
-        <w:pStyle w:val="FirstParagraph"/>
-      </w:pPr>
-      <w:r>
-        <w:drawing>
-          <wp:inline>
-            <wp:extent cx="5422900" cy="5422900"/>
-            <wp:effectExtent b="0" l="0" r="0" t="0"/>
-            <wp:docPr descr="" id="1" name="Picture"/>
-            <a:graphic>
-              <a:graphicData uri="http://schemas.openxmlformats.org/drawingml/2006/picture">
-                <pic:pic>
-                  <pic:nvPicPr>
-                    <pic:cNvPr descr="wtc1_manuscript_files/figure-docx/rootshoot-1.png" id="0" name="Picture"/>
-                    <pic:cNvPicPr>
-                      <a:picLocks noChangeArrowheads="1" noChangeAspect="1"/>
-                    </pic:cNvPicPr>
-                  </pic:nvPicPr>
-                  <pic:blipFill>
-                    <a:blip r:embed="rId55"/>
-                    <a:stretch>
-                      <a:fillRect/>
-                    </a:stretch>
-                  </pic:blipFill>
-                  <pic:spPr bwMode="auto">
-                    <a:xfrm>
-                      <a:off x="0" y="0"/>
-                      <a:ext cx="5422900" cy="5422900"/>
-                    </a:xfrm>
-                    <a:prstGeom prst="rect">
-                      <a:avLst/>
-                    </a:prstGeom>
-                    <a:noFill/>
-                    <a:ln w="9525">
-                      <a:noFill/>
-                      <a:headEnd/>
-                      <a:tailEnd/>
-                    </a:ln>
-                  </pic:spPr>
-                </pic:pic>
-              </a:graphicData>
-            </a:graphic>
-          </wp:inline>
-        </w:drawing>
-      </w:r>
-      <w:r>
-        <w:br w:type="textWrapping"/>
-      </w:r>
-      <w:r>
-        <w:rPr>
-          <w:b/>
-        </w:rPr>
         <w:t xml:space="preserve">Figure 4.S1</w:t>
       </w:r>
       <w:r>
@@ -7862,7 +7874,7 @@
                     </pic:cNvPicPr>
                   </pic:nvPicPr>
                   <pic:blipFill>
-                    <a:blip r:embed="rId56"/>
+                    <a:blip r:embed="rId55"/>
                     <a:stretch>
                       <a:fillRect/>
                     </a:stretch>
@@ -7905,8 +7917,8 @@
       <w:pPr>
         <w:pStyle w:val="Heading1"/>
       </w:pPr>
-      <w:bookmarkStart w:id="57" w:name="references"/>
-      <w:bookmarkEnd w:id="57"/>
+      <w:bookmarkStart w:id="56" w:name="references"/>
+      <w:bookmarkEnd w:id="56"/>
       <w:r>
         <w:t xml:space="preserve">References</w:t>
       </w:r>
@@ -8690,7 +8702,7 @@
       <w:r>
         <w:t xml:space="preserve"> </w:t>
       </w:r>
-      <w:hyperlink r:id="rId58">
+      <w:hyperlink r:id="rId57">
         <w:r>
           <w:rPr>
             <w:rStyle w:val="Hyperlink"/>
@@ -8789,7 +8801,7 @@
       <w:r>
         <w:t xml:space="preserve"> </w:t>
       </w:r>
-      <w:hyperlink r:id="rId59">
+      <w:hyperlink r:id="rId58">
         <w:r>
           <w:rPr>
             <w:rStyle w:val="Hyperlink"/>
@@ -9190,7 +9202,7 @@
     </w:lvl>
   </w:abstractNum>
   <w:abstractNum w:abstractNumId="990">
-    <w:nsid w:val="def2da3c"/>
+    <w:nsid w:val="a339279a"/>
     <w:multiLevelType w:val="multilevel"/>
     <w:lvl w:ilvl="0">
       <w:numFmt w:val="bullet"/>

</xml_diff>

<commit_message>
added png for talk
</commit_message>
<xml_diff>
--- a/manuscript/wtc1_manuscript.docx
+++ b/manuscript/wtc1_manuscript.docx
@@ -4245,33 +4245,6 @@
       <w:r>
         <w:br w:type="textWrapping"/>
       </w:r>
-    </w:p>
-    <w:p>
-      <w:pPr>
-        <w:pStyle w:val="SourceCode"/>
-      </w:pPr>
-      <w:r>
-        <w:rPr>
-          <w:rStyle w:val="VerbatimChar"/>
-        </w:rPr>
-        <w:t xml:space="preserve">## Error in library(png): there is no package called 'png'</w:t>
-      </w:r>
-    </w:p>
-    <w:p>
-      <w:pPr>
-        <w:pStyle w:val="SourceCode"/>
-      </w:pPr>
-      <w:r>
-        <w:rPr>
-          <w:rStyle w:val="VerbatimChar"/>
-        </w:rPr>
-        <w:t xml:space="preserve">## Error in eval(expr, envir, enclos): could not find function "readPNG"</w:t>
-      </w:r>
-    </w:p>
-    <w:p>
-      <w:pPr>
-        <w:pStyle w:val="FirstParagraph"/>
-      </w:pPr>
       <w:r>
         <w:drawing>
           <wp:inline>
@@ -4314,22 +4287,6 @@
           </wp:inline>
         </w:drawing>
       </w:r>
-    </w:p>
-    <w:p>
-      <w:pPr>
-        <w:pStyle w:val="SourceCode"/>
-      </w:pPr>
-      <w:r>
-        <w:rPr>
-          <w:rStyle w:val="VerbatimChar"/>
-        </w:rPr>
-        <w:t xml:space="preserve">## Error in rasterImage(concept, xleft = 0, ybottom = 0, xright = 1, ytop = 1): object 'concept' not found</w:t>
-      </w:r>
-    </w:p>
-    <w:p>
-      <w:pPr>
-        <w:pStyle w:val="FirstParagraph"/>
-      </w:pPr>
       <w:r>
         <w:br w:type="textWrapping"/>
       </w:r>
@@ -6855,6 +6812,873 @@
         <w:pStyle w:val="BodyText"/>
       </w:pPr>
       <w:r>
+        <w:br w:type="textWrapping"/>
+      </w:r>
+      <w:r>
+        <w:rPr>
+          <w:b/>
+        </w:rPr>
+        <w:t xml:space="preserve">Figure 4.8</w:t>
+      </w:r>
+      <w:r>
+        <w:t xml:space="preserve">. Total belowground C allocation as a function of cumulative aboveground net C flux across the final eleven months of the experiment. Carbon mass aboveground was estimated from allometric surveys, interpolated on a daily time scale and then subtracted from the aboveground net C flux to quantify TBCA. Individual lines represent treatment means, with color and line type distinguishing treatment</w:t>
+      </w:r>
+    </w:p>
+    <w:p>
+      <w:pPr>
+        <w:pStyle w:val="Heading1"/>
+      </w:pPr>
+      <w:bookmarkStart w:id="47" w:name="discussion"/>
+      <w:bookmarkEnd w:id="47"/>
+      <w:r>
+        <w:t xml:space="preserve">4.5 Discussion</w:t>
+      </w:r>
+    </w:p>
+    <w:p>
+      <w:pPr>
+        <w:pStyle w:val="FirstParagraph"/>
+      </w:pPr>
+      <w:r>
+        <w:t xml:space="preserve">A whole-tree chamber experiment provided a unique opportunity to study the C balance of</w:t>
+      </w:r>
+      <w:r>
+        <w:t xml:space="preserve"> </w:t>
+      </w:r>
+      <w:r>
+        <w:rPr>
+          <w:i/>
+        </w:rPr>
+        <w:t xml:space="preserve">Eucalyptus</w:t>
+      </w:r>
+      <w:r>
+        <w:t xml:space="preserve"> </w:t>
+      </w:r>
+      <w:r>
+        <w:t xml:space="preserve">trees. We found that biomass partitioning and C allocation of component tissues were differentially affected by eC</w:t>
+      </w:r>
+      <w:r>
+        <w:rPr>
+          <w:vertAlign w:val="subscript"/>
+        </w:rPr>
+        <w:t xml:space="preserve">a</w:t>
+      </w:r>
+      <w:r>
+        <w:t xml:space="preserve">. Despite previous findings of negative impacts of drought on leaf and canopy physiology in this study</w:t>
+      </w:r>
+      <w:r>
+        <w:t xml:space="preserve"> </w:t>
+      </w:r>
+      <w:r>
+        <w:t xml:space="preserve">(see Crous et al. 2011, 2012, Duursma et al. 2011)</w:t>
+      </w:r>
+      <w:r>
+        <w:t xml:space="preserve">, minimal effects of a four month drought were detected on total tree C flux, biomass partitioning and tissue C allocation. Using a novel methodological framework, we show that TBCA may be less sensitive to climate change factors than previously assumed. As reliable estimates of TBCA are notoriously hard to obtain, we provide essential empirical data that can be compared to model predictions where C allocation is represented.</w:t>
+      </w:r>
+    </w:p>
+    <w:p>
+      <w:pPr>
+        <w:pStyle w:val="Heading2"/>
+      </w:pPr>
+      <w:bookmarkStart w:id="48" w:name="relationships-between-tree-c-flux-leaf-area-and-tree-c-mass"/>
+      <w:bookmarkEnd w:id="48"/>
+      <w:r>
+        <w:t xml:space="preserve">4.5.1 Relationships between tree C flux, leaf area and tree C mass</w:t>
+      </w:r>
+    </w:p>
+    <w:p>
+      <w:pPr>
+        <w:pStyle w:val="FirstParagraph"/>
+      </w:pPr>
+      <w:r>
+        <w:t xml:space="preserve">A novel aspect of this study was the ability to measure whole tree C fluxes directly and compare these fluxes to observed patterns in leaf area and growth. Tree C uptake and growth were strongly coordinated across this two year experiment. The net C uptake of plants should be a function of the canopy leaf area and light interception</w:t>
+      </w:r>
+      <w:r>
+        <w:t xml:space="preserve"> </w:t>
+      </w:r>
+      <w:r>
+        <w:t xml:space="preserve">(Wilson 1965, Monsi and Saeki 2005)</w:t>
+      </w:r>
+      <w:r>
+        <w:t xml:space="preserve"> </w:t>
+      </w:r>
+      <w:r>
+        <w:t xml:space="preserve">and correlate to canopy assimilation and tree productivity</w:t>
+      </w:r>
+      <w:r>
+        <w:t xml:space="preserve"> </w:t>
+      </w:r>
+      <w:r>
+        <w:t xml:space="preserve">(Waring 1983, McCarthy et al. 2006, Lindroth et al. 2008)</w:t>
+      </w:r>
+      <w:r>
+        <w:t xml:space="preserve">. Estimates of tree canopy C flux, however, are limited by simple upscaling of single leaf measurements</w:t>
+      </w:r>
+      <w:r>
+        <w:t xml:space="preserve"> </w:t>
+      </w:r>
+      <w:r>
+        <w:t xml:space="preserve">(Amthor 1994)</w:t>
+      </w:r>
+      <w:r>
+        <w:t xml:space="preserve">, oversimplification of big leaf models</w:t>
+      </w:r>
+      <w:r>
+        <w:t xml:space="preserve"> </w:t>
+      </w:r>
+      <w:r>
+        <w:t xml:space="preserve">(De Pury and Farquhar 1997)</w:t>
+      </w:r>
+      <w:r>
+        <w:t xml:space="preserve"> </w:t>
+      </w:r>
+      <w:r>
+        <w:t xml:space="preserve">or parameterization of more complex models with assumptions of canopy behavior</w:t>
+      </w:r>
+      <w:r>
+        <w:t xml:space="preserve"> </w:t>
+      </w:r>
+      <w:r>
+        <w:t xml:space="preserve">(Leuning et al. 1995)</w:t>
+      </w:r>
+      <w:r>
+        <w:t xml:space="preserve">. We found that leaf area was consistently reduced in eC</w:t>
+      </w:r>
+      <w:r>
+        <w:rPr>
+          <w:vertAlign w:val="subscript"/>
+        </w:rPr>
+        <w:t xml:space="preserve">a</w:t>
+      </w:r>
+      <w:r>
+        <w:t xml:space="preserve"> </w:t>
+      </w:r>
+      <w:r>
+        <w:t xml:space="preserve">treatments, likely leading to reductions in both tree C uptake and whole tree C mass of near identical magnitudes (ca. 30 %).</w:t>
+      </w:r>
+    </w:p>
+    <w:p>
+      <w:pPr>
+        <w:pStyle w:val="BodyText"/>
+      </w:pPr>
+      <w:r>
+        <w:br w:type="textWrapping"/>
+      </w:r>
+      <w:r>
+        <w:t xml:space="preserve">A shortage of empirically measured whole tree C fluxes also makes inferring relationships with biomass or C allocation difficult. Biomass and C fluxes have been found to be poorly related in forest ecosystems due to difficulty in accounting for C retention of different tissues</w:t>
+      </w:r>
+      <w:r>
+        <w:t xml:space="preserve"> </w:t>
+      </w:r>
+      <w:r>
+        <w:t xml:space="preserve">(Litton et al. 2007)</w:t>
+      </w:r>
+      <w:r>
+        <w:t xml:space="preserve">. This partial accounting of C likely inhibits the ability of many studies to precisely test the coordination between canopy</w:t>
+      </w:r>
+      <w:r>
+        <w:t xml:space="preserve"> </w:t>
+      </w:r>
+      <w:r>
+        <w:rPr>
+          <w:i/>
+        </w:rPr>
+        <w:t xml:space="preserve">A</w:t>
+      </w:r>
+      <w:r>
+        <w:rPr>
+          <w:vertAlign w:val="subscript"/>
+          <w:i/>
+        </w:rPr>
+        <w:t xml:space="preserve">n</w:t>
+      </w:r>
+      <w:r>
+        <w:t xml:space="preserve"> </w:t>
+      </w:r>
+      <w:r>
+        <w:t xml:space="preserve">and growth. The advantage of the WTC approach is the ability to compare cumulative whole tree C fluxes to absolute biomass production over long time periods. Here, we show empirically measured aboveground tree C uptake (F</w:t>
+      </w:r>
+      <w:r>
+        <w:rPr>
+          <w:vertAlign w:val="subscript"/>
+        </w:rPr>
+        <w:t xml:space="preserve">c</w:t>
+      </w:r>
+      <w:r>
+        <w:t xml:space="preserve">) was strongly correlated to tree biomass production across a 2.5 fold size range in</w:t>
+      </w:r>
+      <w:r>
+        <w:t xml:space="preserve"> </w:t>
+      </w:r>
+      <w:r>
+        <w:rPr>
+          <w:i/>
+        </w:rPr>
+        <w:t xml:space="preserve">Eucalyptus</w:t>
+      </w:r>
+      <w:r>
+        <w:t xml:space="preserve"> </w:t>
+      </w:r>
+      <w:r>
+        <w:t xml:space="preserve">trees.</w:t>
+      </w:r>
+    </w:p>
+    <w:p>
+      <w:pPr>
+        <w:pStyle w:val="Heading2"/>
+      </w:pPr>
+      <w:bookmarkStart w:id="49" w:name="responses-of-biomass-partitioning-and-c-allocation-to-climate-change"/>
+      <w:bookmarkEnd w:id="49"/>
+      <w:r>
+        <w:t xml:space="preserve">4.5.2 Responses of biomass partitioning and C allocation to climate change</w:t>
+      </w:r>
+    </w:p>
+    <w:p>
+      <w:pPr>
+        <w:pStyle w:val="FirstParagraph"/>
+      </w:pPr>
+      <w:r>
+        <w:t xml:space="preserve">We first used final harvest biomass to determine patterns of biomass partitioning to leaves, stems and roots. We then combined cumulative tree C fluxes with tissue biomass production and turnover to measure C allocation to stems, leaves and TBCA, via mass balance. This approach allowed us to evaluate the impacts of climate change treatments on tree growth through potential shifts in tissue biomass production or C allocation. This is because there are many possible fates for C assimilates beyond just the production of plant biomass</w:t>
+      </w:r>
+      <w:r>
+        <w:t xml:space="preserve"> </w:t>
+      </w:r>
+      <w:r>
+        <w:t xml:space="preserve">(Körner et al. 2005)</w:t>
+      </w:r>
+      <w:r>
+        <w:t xml:space="preserve">. Changes in C allocation encompass effects of tissue turnover, the storage and use of carbohydrates and root exudation to stimulate microbial activity, with each representing significant tree or ecosystem responses to environmental change. Thus, patterns in biomass partitioning and C allocation may not be consistent with respect to the tissue in question, which contributes to the current uncertainty in modelling tree growth responses to interacting climate change factors.</w:t>
+      </w:r>
+    </w:p>
+    <w:p>
+      <w:pPr>
+        <w:pStyle w:val="BodyText"/>
+      </w:pPr>
+      <w:r>
+        <w:br w:type="textWrapping"/>
+      </w:r>
+      <w:r>
+        <w:t xml:space="preserve">We found that stem C mass was reduced in eC</w:t>
+      </w:r>
+      <w:r>
+        <w:rPr>
+          <w:vertAlign w:val="subscript"/>
+        </w:rPr>
+        <w:t xml:space="preserve">a</w:t>
+      </w:r>
+      <w:r>
+        <w:t xml:space="preserve"> </w:t>
+      </w:r>
+      <w:r>
+        <w:t xml:space="preserve">treatments. Opposite responses of stem growth under eC</w:t>
+      </w:r>
+      <w:r>
+        <w:rPr>
+          <w:vertAlign w:val="subscript"/>
+        </w:rPr>
+        <w:t xml:space="preserve">a</w:t>
+      </w:r>
+      <w:r>
+        <w:t xml:space="preserve"> </w:t>
+      </w:r>
+      <w:r>
+        <w:t xml:space="preserve">have been found across different forested FACE experiments, including no effect in a mixed deciduous forest at WEB-FACE</w:t>
+      </w:r>
+      <w:r>
+        <w:t xml:space="preserve"> </w:t>
+      </w:r>
+      <w:r>
+        <w:t xml:space="preserve">(Körner et al. 2005)</w:t>
+      </w:r>
+      <w:r>
+        <w:t xml:space="preserve"> </w:t>
+      </w:r>
+      <w:r>
+        <w:t xml:space="preserve">and a positive enhancement in a loblolly pine forest at duke FACE</w:t>
+      </w:r>
+      <w:r>
+        <w:t xml:space="preserve"> </w:t>
+      </w:r>
+      <w:r>
+        <w:t xml:space="preserve">(DeLucia et al. 2005)</w:t>
+      </w:r>
+      <w:r>
+        <w:t xml:space="preserve">. It is possible that observed patterns in stem C mass were related to allometric trajectories as a function of plant size</w:t>
+      </w:r>
+      <w:r>
+        <w:t xml:space="preserve"> </w:t>
+      </w:r>
+      <w:r>
+        <w:t xml:space="preserve">(Tjoelker et al. 1998, Müller et al. 2000)</w:t>
+      </w:r>
+      <w:r>
+        <w:t xml:space="preserve"> </w:t>
+      </w:r>
+      <w:r>
+        <w:t xml:space="preserve">more than direct effects of eC</w:t>
+      </w:r>
+      <w:r>
+        <w:rPr>
+          <w:vertAlign w:val="subscript"/>
+        </w:rPr>
+        <w:t xml:space="preserve">a</w:t>
+      </w:r>
+      <w:r>
+        <w:t xml:space="preserve"> </w:t>
+      </w:r>
+      <w:r>
+        <w:t xml:space="preserve">on stem biomass production. Stem mass fractions (SMF) were found to increase with total plant size and were marginally reduced in eC</w:t>
+      </w:r>
+      <w:r>
+        <w:rPr>
+          <w:vertAlign w:val="subscript"/>
+        </w:rPr>
+        <w:t xml:space="preserve">a</w:t>
+      </w:r>
+      <w:r>
+        <w:t xml:space="preserve"> </w:t>
+      </w:r>
+      <w:r>
+        <w:t xml:space="preserve">treatments. Carbon allocation to stems was unaffected in eC</w:t>
+      </w:r>
+      <w:r>
+        <w:rPr>
+          <w:vertAlign w:val="subscript"/>
+        </w:rPr>
+        <w:t xml:space="preserve">a</w:t>
+      </w:r>
+      <w:r>
+        <w:t xml:space="preserve"> </w:t>
+      </w:r>
+      <w:r>
+        <w:t xml:space="preserve">treatments, however, inferring that patterns in SMF were a consequence of size-dependent relationships between larger aC</w:t>
+      </w:r>
+      <w:r>
+        <w:rPr>
+          <w:vertAlign w:val="subscript"/>
+        </w:rPr>
+        <w:t xml:space="preserve">a</w:t>
+      </w:r>
+      <w:r>
+        <w:t xml:space="preserve"> </w:t>
+      </w:r>
+      <w:r>
+        <w:t xml:space="preserve">trees compared to smaller eC</w:t>
+      </w:r>
+      <w:r>
+        <w:rPr>
+          <w:vertAlign w:val="subscript"/>
+        </w:rPr>
+        <w:t xml:space="preserve">a</w:t>
+      </w:r>
+      <w:r>
+        <w:t xml:space="preserve"> </w:t>
+      </w:r>
+      <w:r>
+        <w:t xml:space="preserve">trees. Trees in this experiment followed commonly observed developmental patterns in biomass partitioning, with increases in SMF and decreases in LMF as tree became larger</w:t>
+      </w:r>
+      <w:r>
+        <w:t xml:space="preserve"> </w:t>
+      </w:r>
+      <w:r>
+        <w:t xml:space="preserve">(Poorter et al. 2015)</w:t>
+      </w:r>
+      <w:r>
+        <w:t xml:space="preserve">. Thus, it is likely that eC</w:t>
+      </w:r>
+      <w:r>
+        <w:rPr>
+          <w:vertAlign w:val="subscript"/>
+        </w:rPr>
+        <w:t xml:space="preserve">a</w:t>
+      </w:r>
+      <w:r>
+        <w:t xml:space="preserve"> </w:t>
+      </w:r>
+      <w:r>
+        <w:t xml:space="preserve">treatments negatively affected other tree processes which first decreased overall tree size.</w:t>
+      </w:r>
+    </w:p>
+    <w:p>
+      <w:pPr>
+        <w:pStyle w:val="BodyText"/>
+      </w:pPr>
+      <w:r>
+        <w:br w:type="textWrapping"/>
+      </w:r>
+      <w:r>
+        <w:t xml:space="preserve">Contrary to expectation, we found that both LMF and C allocation to leaves increased in eC</w:t>
+      </w:r>
+      <w:r>
+        <w:rPr>
+          <w:vertAlign w:val="subscript"/>
+        </w:rPr>
+        <w:t xml:space="preserve">a</w:t>
+      </w:r>
+      <w:r>
+        <w:t xml:space="preserve"> </w:t>
+      </w:r>
+      <w:r>
+        <w:t xml:space="preserve">treatments independent of tree size effects. As leaf production and turnover were not subsequently affected in the smaller eC</w:t>
+      </w:r>
+      <w:r>
+        <w:rPr>
+          <w:vertAlign w:val="subscript"/>
+        </w:rPr>
+        <w:t xml:space="preserve">a</w:t>
+      </w:r>
+      <w:r>
+        <w:t xml:space="preserve"> </w:t>
+      </w:r>
+      <w:r>
+        <w:t xml:space="preserve">trees, it is likely that changes in other physiological processes were necessary to explain observed increases leaf C allocation. Previously reported increases in leaf respiration under eC</w:t>
+      </w:r>
+      <w:r>
+        <w:rPr>
+          <w:vertAlign w:val="subscript"/>
+        </w:rPr>
+        <w:t xml:space="preserve">a</w:t>
+      </w:r>
+      <w:r>
+        <w:t xml:space="preserve"> </w:t>
+      </w:r>
+      <w:r>
+        <w:t xml:space="preserve">treatments</w:t>
+      </w:r>
+      <w:r>
+        <w:t xml:space="preserve"> </w:t>
+      </w:r>
+      <w:r>
+        <w:t xml:space="preserve">(Crous et al. 2011, 2012)</w:t>
+      </w:r>
+      <w:r>
+        <w:t xml:space="preserve"> </w:t>
+      </w:r>
+      <w:r>
+        <w:t xml:space="preserve">are intrinsically included in the measurement of</w:t>
+      </w:r>
+      <w:r>
+        <w:t xml:space="preserve"> </w:t>
+      </w:r>
+      <m:oMath>
+        <m:sSub>
+          <m:e>
+            <m:r>
+              <m:rPr>
+                <m:sty m:val="p"/>
+              </m:rPr>
+              <m:t>F</m:t>
+            </m:r>
+          </m:e>
+          <m:sub>
+            <m:r>
+              <m:rPr/>
+              <m:t>c</m:t>
+            </m:r>
+            <m:r>
+              <m:rPr/>
+              <m:t>,</m:t>
+            </m:r>
+            <m:r>
+              <m:rPr/>
+              <m:t>d</m:t>
+            </m:r>
+          </m:sub>
+        </m:sSub>
+      </m:oMath>
+      <w:r>
+        <w:t xml:space="preserve">, thus observed increases in leaf C allocation in terms of leaf biomass production are independent of shifts in respiration. Decreases in SLA were detected in WTC trees under eC</w:t>
+      </w:r>
+      <w:r>
+        <w:rPr>
+          <w:vertAlign w:val="subscript"/>
+        </w:rPr>
+        <w:t xml:space="preserve">a</w:t>
+      </w:r>
+      <w:r>
+        <w:t xml:space="preserve"> </w:t>
+      </w:r>
+      <w:r>
+        <w:t xml:space="preserve">treatments, which is often found across eC</w:t>
+      </w:r>
+      <w:r>
+        <w:rPr>
+          <w:vertAlign w:val="subscript"/>
+        </w:rPr>
+        <w:t xml:space="preserve">a</w:t>
+      </w:r>
+      <w:r>
+        <w:t xml:space="preserve"> </w:t>
+      </w:r>
+      <w:r>
+        <w:t xml:space="preserve">enrichment studies</w:t>
+      </w:r>
+      <w:r>
+        <w:t xml:space="preserve"> </w:t>
+      </w:r>
+      <w:r>
+        <w:t xml:space="preserve">(Yin 2002, Ainsworth and Long 2005, Wang et al. 2012)</w:t>
+      </w:r>
+      <w:r>
+        <w:t xml:space="preserve">. Concentrations of leaf non-structural carbohydrates (TNC) often increase under eC</w:t>
+      </w:r>
+      <w:r>
+        <w:rPr>
+          <w:vertAlign w:val="subscript"/>
+        </w:rPr>
+        <w:t xml:space="preserve">a</w:t>
+      </w:r>
+      <w:r>
+        <w:t xml:space="preserve"> </w:t>
+      </w:r>
+      <w:r>
+        <w:t xml:space="preserve">(Roden and Ball 1996, Picon et al. 1997, Poorter et al. 1997, Loewe et al. 2000, Walter et al. 2005)</w:t>
+      </w:r>
+      <w:r>
+        <w:t xml:space="preserve"> </w:t>
+      </w:r>
+      <w:r>
+        <w:t xml:space="preserve">and are often associated with subsequent decreases in SLA in trees</w:t>
+      </w:r>
+      <w:r>
+        <w:t xml:space="preserve"> </w:t>
+      </w:r>
+      <w:r>
+        <w:t xml:space="preserve">(Barron-Gafford et al. 2005, Körner et al. 2005)</w:t>
+      </w:r>
+      <w:r>
+        <w:t xml:space="preserve">. Here, increased C allocation to leaves may have resulted in the observed increase in leaf TNC under eC</w:t>
+      </w:r>
+      <w:r>
+        <w:rPr>
+          <w:vertAlign w:val="subscript"/>
+        </w:rPr>
+        <w:t xml:space="preserve">a</w:t>
+      </w:r>
+      <w:r>
+        <w:t xml:space="preserve"> </w:t>
+      </w:r>
+      <w:r>
+        <w:t xml:space="preserve">(see Crous et al. 2011)</w:t>
+      </w:r>
+      <w:r>
+        <w:t xml:space="preserve"> </w:t>
+      </w:r>
+      <w:r>
+        <w:t xml:space="preserve">to fulfill increased canopy respiratory demands or meet sink demands of other tissues. Taken together, results for aboveground tissues highlight the importance of separating impacts on measured biomass from those of total C allocation associated with growth when evaluating tree responses to climate change.</w:t>
+      </w:r>
+    </w:p>
+    <w:p>
+      <w:pPr>
+        <w:pStyle w:val="Heading2"/>
+      </w:pPr>
+      <w:bookmarkStart w:id="50" w:name="tbca-response-to-climate-change-in-a-single-tree-ecosystem"/>
+      <w:bookmarkEnd w:id="50"/>
+      <w:r>
+        <w:t xml:space="preserve">4.5.3 TBCA response to climate change in a single-tree ecosystem</w:t>
+      </w:r>
+    </w:p>
+    <w:p>
+      <w:pPr>
+        <w:pStyle w:val="FirstParagraph"/>
+      </w:pPr>
+      <w:r>
+        <w:t xml:space="preserve">Despite increased attention to the effects of climate change on belowground processes, the difficulty in measuring TBCA currently hinders our ability to make well-founded empirical conclusions. One of our specific objectives was to use a novel method to calculate TBCA to test the hypothesis that TBCA was enhanced in eC</w:t>
+      </w:r>
+      <w:r>
+        <w:rPr>
+          <w:vertAlign w:val="subscript"/>
+        </w:rPr>
+        <w:t xml:space="preserve">a</w:t>
+      </w:r>
+      <w:r>
+        <w:t xml:space="preserve"> </w:t>
+      </w:r>
+      <w:r>
+        <w:t xml:space="preserve">treatments and then to evaluate potential shifts in TBCA across shorter times scales. For example, changes in TBCA to eC</w:t>
+      </w:r>
+      <w:r>
+        <w:rPr>
+          <w:vertAlign w:val="subscript"/>
+        </w:rPr>
+        <w:t xml:space="preserve">a</w:t>
+      </w:r>
+      <w:r>
+        <w:t xml:space="preserve"> </w:t>
+      </w:r>
+      <w:r>
+        <w:t xml:space="preserve">or drought could occur as sustained or pulsed responses through time. Enhancement of TBCA has been reported across forested FACE experiments</w:t>
+      </w:r>
+      <w:r>
+        <w:t xml:space="preserve"> </w:t>
+      </w:r>
+      <w:r>
+        <w:t xml:space="preserve">(Palmroth et al. 2006)</w:t>
+      </w:r>
+      <w:r>
+        <w:t xml:space="preserve"> </w:t>
+      </w:r>
+      <w:r>
+        <w:t xml:space="preserve">but the single-tree ecosystem design of the WTC allowed us to evaluate the effects of climate change factors without the inherent environmental complexity of a forest community. The unique design of the WTC allowed us to track TBCA as a cumulative total and across daily time steps, both of which can be used to validate and constrain models where C allocation is represented.</w:t>
+      </w:r>
+    </w:p>
+    <w:p>
+      <w:pPr>
+        <w:pStyle w:val="BodyText"/>
+      </w:pPr>
+      <w:r>
+        <w:br w:type="textWrapping"/>
+      </w:r>
+      <w:r>
+        <w:t xml:space="preserve">With high resolution flux data and reliable estimates of aboveground dry mass production we show that TBCA was not affected by eC</w:t>
+      </w:r>
+      <w:r>
+        <w:rPr>
+          <w:vertAlign w:val="subscript"/>
+        </w:rPr>
+        <w:t xml:space="preserve">a</w:t>
+      </w:r>
+      <w:r>
+        <w:t xml:space="preserve"> </w:t>
+      </w:r>
+      <w:r>
+        <w:t xml:space="preserve">or drought treatments over the final eleven months of the experiment. Contrary to expectation, we detected minimal effects of eC</w:t>
+      </w:r>
+      <w:r>
+        <w:rPr>
+          <w:vertAlign w:val="subscript"/>
+        </w:rPr>
+        <w:t xml:space="preserve">a</w:t>
+      </w:r>
+      <w:r>
+        <w:t xml:space="preserve"> </w:t>
+      </w:r>
+      <w:r>
+        <w:t xml:space="preserve">or drought treatments on root biomass partitioning, although it was not possible to differentiate fine and coarse root production and turnover. Although these findings disagree with TBCA results from forested FACE experiments</w:t>
+      </w:r>
+      <w:r>
+        <w:t xml:space="preserve"> </w:t>
+      </w:r>
+      <w:r>
+        <w:t xml:space="preserve">(see Palmroth et al. 2006)</w:t>
+      </w:r>
+      <w:r>
+        <w:t xml:space="preserve">, comparisons between single-tree studies with evidence from forest ecosystem experiments should be made with caution. Nevertheless, we show that TBCA in</w:t>
+      </w:r>
+      <w:r>
+        <w:t xml:space="preserve"> </w:t>
+      </w:r>
+      <w:r>
+        <w:rPr>
+          <w:i/>
+        </w:rPr>
+        <w:t xml:space="preserve">Eucalyptus</w:t>
+      </w:r>
+      <w:r>
+        <w:t xml:space="preserve"> </w:t>
+      </w:r>
+      <w:r>
+        <w:t xml:space="preserve">trees may be less sensitive to climate change factors than expected over a ~1 year period.</w:t>
+      </w:r>
+    </w:p>
+    <w:p>
+      <w:pPr>
+        <w:pStyle w:val="BodyText"/>
+      </w:pPr>
+      <w:r>
+        <w:br w:type="textWrapping"/>
+      </w:r>
+      <w:r>
+        <w:t xml:space="preserve">A lack of cumulative change in TBCA, however, does not imply that belowground processes were unaffected by either treatment. For example, trees under drought stress may increase C allocation to root systems to alleviate water stress</w:t>
+      </w:r>
+      <w:r>
+        <w:t xml:space="preserve"> </w:t>
+      </w:r>
+      <w:r>
+        <w:t xml:space="preserve">(Poorter and Nagel 2000)</w:t>
+      </w:r>
+      <w:r>
+        <w:t xml:space="preserve">, but this increase could be offset by reduced root exudation</w:t>
+      </w:r>
+      <w:r>
+        <w:t xml:space="preserve"> </w:t>
+      </w:r>
+      <w:r>
+        <w:t xml:space="preserve">(Iversen and Norby 2014)</w:t>
+      </w:r>
+      <w:r>
+        <w:t xml:space="preserve">, reduced C demand via decreases in root respiration rates</w:t>
+      </w:r>
+      <w:r>
+        <w:t xml:space="preserve"> </w:t>
+      </w:r>
+      <w:r>
+        <w:t xml:space="preserve">(Burton et al. 1998)</w:t>
+      </w:r>
+      <w:r>
+        <w:t xml:space="preserve"> </w:t>
+      </w:r>
+      <w:r>
+        <w:t xml:space="preserve">or increased root mortality and turnover</w:t>
+      </w:r>
+      <w:r>
+        <w:t xml:space="preserve"> </w:t>
+      </w:r>
+      <w:r>
+        <w:t xml:space="preserve">(Marshall 1986, Meier and Leuschner 2008)</w:t>
+      </w:r>
+      <w:r>
+        <w:t xml:space="preserve">. Quantification of root exudation, respiration and turnover should remain a priority in future studies to further elucidate temporal patterns in TBCA. Alternatively, the lack of belowground competition for soil mineral resources in this single tree ecosystem might have delayed enhancement of TBCA to eC</w:t>
+      </w:r>
+      <w:r>
+        <w:rPr>
+          <w:vertAlign w:val="subscript"/>
+        </w:rPr>
+        <w:t xml:space="preserve">a</w:t>
+      </w:r>
+      <w:r>
+        <w:t xml:space="preserve"> </w:t>
+      </w:r>
+      <w:r>
+        <w:t xml:space="preserve">treatments, such as increased root production and exudation.</w:t>
+      </w:r>
+    </w:p>
+    <w:p>
+      <w:pPr>
+        <w:pStyle w:val="BodyText"/>
+      </w:pPr>
+      <w:r>
+        <w:br w:type="textWrapping"/>
+      </w:r>
+      <w:r>
+        <w:t xml:space="preserve">With an estimation of daily aboveground C mass gain and measured cumulative whole tree C uptake we were able to uniquely track dynamic short term effects of eC</w:t>
+      </w:r>
+      <w:r>
+        <w:rPr>
+          <w:vertAlign w:val="subscript"/>
+        </w:rPr>
+        <w:t xml:space="preserve">a</w:t>
+      </w:r>
+      <w:r>
+        <w:t xml:space="preserve"> </w:t>
+      </w:r>
+      <w:r>
+        <w:t xml:space="preserve">or drought on TBCA. Across daily time steps, we observed a relatively stable fraction of total tree C flux distributed to TBCA over a period of eleven months. The ability to calculate TBCA as a simple residual between measured aboveground processes gives us reliable estimates of the absolute amount of C distributed belowground each day, which appears to be insensitive to sustained exposure to eC</w:t>
+      </w:r>
+      <w:r>
+        <w:rPr>
+          <w:vertAlign w:val="subscript"/>
+        </w:rPr>
+        <w:t xml:space="preserve">a</w:t>
+      </w:r>
+      <w:r>
+        <w:t xml:space="preserve"> </w:t>
+      </w:r>
+      <w:r>
+        <w:t xml:space="preserve">and a four month drought. Similar to Palmroth et al.</w:t>
+      </w:r>
+      <w:r>
+        <w:t xml:space="preserve"> </w:t>
+      </w:r>
+      <w:r>
+        <w:t xml:space="preserve">(2006)</w:t>
+      </w:r>
+      <w:r>
+        <w:t xml:space="preserve"> </w:t>
+      </w:r>
+      <w:r>
+        <w:t xml:space="preserve">we cannot quantify allocation to specific belowground pools, but our approach with the WTC design does not have to make assumptions about C residence time in any tissue or soil component. As a result, the lack of a cumulative response of TBCA raises questions about the consistency of belowground responses to climate change factors often reported. Our results confirm the need for more reliable estimates of TBCA in future studies, which are crucial for predicting forest responses to climate change.</w:t>
+      </w:r>
+    </w:p>
+    <w:p>
+      <w:pPr>
+        <w:pStyle w:val="Heading2"/>
+      </w:pPr>
+      <w:bookmarkStart w:id="51" w:name="conclusions"/>
+      <w:bookmarkEnd w:id="51"/>
+      <w:r>
+        <w:t xml:space="preserve">4.5.4 Conclusions</w:t>
+      </w:r>
+    </w:p>
+    <w:p>
+      <w:pPr>
+        <w:pStyle w:val="FirstParagraph"/>
+      </w:pPr>
+      <w:r>
+        <w:t xml:space="preserve">Here we use novel aspects of the WTC experimental facility to show that whole tree C flux and tree growth were highly correlated, while patterns in biomass partitioning alone were insufficient to explain eC</w:t>
+      </w:r>
+      <w:r>
+        <w:rPr>
+          <w:vertAlign w:val="subscript"/>
+        </w:rPr>
+        <w:t xml:space="preserve">a</w:t>
+      </w:r>
+      <w:r>
+        <w:t xml:space="preserve"> </w:t>
+      </w:r>
+      <w:r>
+        <w:t xml:space="preserve">effects on tree growth. With individual</w:t>
+      </w:r>
+      <w:r>
+        <w:t xml:space="preserve"> </w:t>
+      </w:r>
+      <w:r>
+        <w:rPr>
+          <w:i/>
+        </w:rPr>
+        <w:t xml:space="preserve">Eucalyptus saligna</w:t>
+      </w:r>
+      <w:r>
+        <w:t xml:space="preserve"> </w:t>
+      </w:r>
+      <w:r>
+        <w:t xml:space="preserve">trees we show different responses of above and belowground C allocation to eC</w:t>
+      </w:r>
+      <w:r>
+        <w:rPr>
+          <w:vertAlign w:val="subscript"/>
+        </w:rPr>
+        <w:t xml:space="preserve">a</w:t>
+      </w:r>
+      <w:r>
+        <w:t xml:space="preserve"> </w:t>
+      </w:r>
+      <w:r>
+        <w:t xml:space="preserve">treatments, which may have important implications for how C allocation should be represented in process-based forest models. As empirical measurements of belowground processes are still difficult to obtain, models may have to assume that responses of aboveground tissues to global change represent those of belowground tissues</w:t>
+      </w:r>
+      <w:r>
+        <w:t xml:space="preserve"> </w:t>
+      </w:r>
+      <w:r>
+        <w:t xml:space="preserve">(Giardina et al. 2005)</w:t>
+      </w:r>
+      <w:r>
+        <w:t xml:space="preserve">. As a result, continued empirical measurements to define C allocation patterns constrained by functional relationships with biomass production are needed to reduce uncertainty and improve model predictions</w:t>
+      </w:r>
+      <w:r>
+        <w:t xml:space="preserve"> </w:t>
+      </w:r>
+      <w:r>
+        <w:t xml:space="preserve">(De Kauwe et al. 2014)</w:t>
+      </w:r>
+      <w:r>
+        <w:t xml:space="preserve">. Continuing to apply novel approaches to better evaluate TBCA and empirically measure whole tree C fluxes, such as the WTC experiment, are the way forward in addressing questions regarding the fate of assimilated C under global climate change.</w:t>
+      </w:r>
+    </w:p>
+    <w:p>
+      <w:pPr>
+        <w:pStyle w:val="Heading1"/>
+      </w:pPr>
+      <w:bookmarkStart w:id="52" w:name="supporting-information"/>
+      <w:bookmarkEnd w:id="52"/>
+      <w:r>
+        <w:t xml:space="preserve">4.6 Supporting Information</w:t>
+      </w:r>
+    </w:p>
+    <w:p>
+      <w:pPr>
+        <w:pStyle w:val="FirstParagraph"/>
+      </w:pPr>
+      <w:r>
         <w:drawing>
           <wp:inline>
             <wp:extent cx="5422900" cy="5422900"/>
@@ -6864,13 +7688,13 @@
               <a:graphicData uri="http://schemas.openxmlformats.org/drawingml/2006/picture">
                 <pic:pic>
                   <pic:nvPicPr>
-                    <pic:cNvPr descr="wtc1_manuscript_files/figure-docx/tbcaflux-1.png" id="0" name="Picture"/>
+                    <pic:cNvPr descr="wtc1_manuscript_files/figure-docx/rootshoot-1.png" id="0" name="Picture"/>
                     <pic:cNvPicPr>
                       <a:picLocks noChangeArrowheads="1" noChangeAspect="1"/>
                     </pic:cNvPicPr>
                   </pic:nvPicPr>
                   <pic:blipFill>
-                    <a:blip r:embed="rId47"/>
+                    <a:blip r:embed="rId53"/>
                     <a:stretch>
                       <a:fillRect/>
                     </a:stretch>
@@ -6903,915 +7727,6 @@
         <w:rPr>
           <w:b/>
         </w:rPr>
-        <w:t xml:space="preserve">Figure 4.8</w:t>
-      </w:r>
-      <w:r>
-        <w:t xml:space="preserve">. Total belowground C allocation as a function of cumulative aboveground net C flux across the final eleven months of the experiment. Carbon mass aboveground was estimated from allometric surveys, interpolated on a daily time scale and then subtracted from the aboveground net C flux to quantify TBCA. Individual lines represent treatment means, with color and line type distinguishing treatment</w:t>
-      </w:r>
-    </w:p>
-    <w:p>
-      <w:pPr>
-        <w:pStyle w:val="Heading1"/>
-      </w:pPr>
-      <w:bookmarkStart w:id="48" w:name="discussion"/>
-      <w:bookmarkEnd w:id="48"/>
-      <w:r>
-        <w:t xml:space="preserve">4.5 Discussion</w:t>
-      </w:r>
-    </w:p>
-    <w:p>
-      <w:pPr>
-        <w:pStyle w:val="FirstParagraph"/>
-      </w:pPr>
-      <w:r>
-        <w:t xml:space="preserve">A whole-tree chamber experiment provided a unique opportunity to study the C balance of</w:t>
-      </w:r>
-      <w:r>
-        <w:t xml:space="preserve"> </w:t>
-      </w:r>
-      <w:r>
-        <w:rPr>
-          <w:i/>
-        </w:rPr>
-        <w:t xml:space="preserve">Eucalyptus</w:t>
-      </w:r>
-      <w:r>
-        <w:t xml:space="preserve"> </w:t>
-      </w:r>
-      <w:r>
-        <w:t xml:space="preserve">trees. We found that biomass partitioning and C allocation of component tissues were differentially affected by eC</w:t>
-      </w:r>
-      <w:r>
-        <w:rPr>
-          <w:vertAlign w:val="subscript"/>
-        </w:rPr>
-        <w:t xml:space="preserve">a</w:t>
-      </w:r>
-      <w:r>
-        <w:t xml:space="preserve">. Despite previous findings of negative impacts of drought on leaf and canopy physiology in this study</w:t>
-      </w:r>
-      <w:r>
-        <w:t xml:space="preserve"> </w:t>
-      </w:r>
-      <w:r>
-        <w:t xml:space="preserve">(see Crous et al. 2011, 2012, Duursma et al. 2011)</w:t>
-      </w:r>
-      <w:r>
-        <w:t xml:space="preserve">, minimal effects of a four month drought were detected on total tree C flux, biomass partitioning and tissue C allocation. Using a novel methodological framework, we show that TBCA may be less sensitive to climate change factors than previously assumed. As reliable estimates of TBCA are notoriously hard to obtain, we provide essential empirical data that can be compared to model predictions where C allocation is represented.</w:t>
-      </w:r>
-    </w:p>
-    <w:p>
-      <w:pPr>
-        <w:pStyle w:val="Heading2"/>
-      </w:pPr>
-      <w:bookmarkStart w:id="49" w:name="relationships-between-tree-c-flux-leaf-area-and-tree-c-mass"/>
-      <w:bookmarkEnd w:id="49"/>
-      <w:r>
-        <w:t xml:space="preserve">4.5.1 Relationships between tree C flux, leaf area and tree C mass</w:t>
-      </w:r>
-    </w:p>
-    <w:p>
-      <w:pPr>
-        <w:pStyle w:val="FirstParagraph"/>
-      </w:pPr>
-      <w:r>
-        <w:t xml:space="preserve">A novel aspect of this study was the ability to measure whole tree C fluxes directly and compare these fluxes to observed patterns in leaf area and growth. Tree C uptake and growth were strongly coordinated across this two year experiment. The net C uptake of plants should be a function of the canopy leaf area and light interception</w:t>
-      </w:r>
-      <w:r>
-        <w:t xml:space="preserve"> </w:t>
-      </w:r>
-      <w:r>
-        <w:t xml:space="preserve">(Wilson 1965, Monsi and Saeki 2005)</w:t>
-      </w:r>
-      <w:r>
-        <w:t xml:space="preserve"> </w:t>
-      </w:r>
-      <w:r>
-        <w:t xml:space="preserve">and correlate to canopy assimilation and tree productivity</w:t>
-      </w:r>
-      <w:r>
-        <w:t xml:space="preserve"> </w:t>
-      </w:r>
-      <w:r>
-        <w:t xml:space="preserve">(Waring 1983, McCarthy et al. 2006, Lindroth et al. 2008)</w:t>
-      </w:r>
-      <w:r>
-        <w:t xml:space="preserve">. Estimates of tree canopy C flux, however, are limited by simple upscaling of single leaf measurements</w:t>
-      </w:r>
-      <w:r>
-        <w:t xml:space="preserve"> </w:t>
-      </w:r>
-      <w:r>
-        <w:t xml:space="preserve">(Amthor 1994)</w:t>
-      </w:r>
-      <w:r>
-        <w:t xml:space="preserve">, oversimplification of big leaf models</w:t>
-      </w:r>
-      <w:r>
-        <w:t xml:space="preserve"> </w:t>
-      </w:r>
-      <w:r>
-        <w:t xml:space="preserve">(De Pury and Farquhar 1997)</w:t>
-      </w:r>
-      <w:r>
-        <w:t xml:space="preserve"> </w:t>
-      </w:r>
-      <w:r>
-        <w:t xml:space="preserve">or parameterization of more complex models with assumptions of canopy behavior</w:t>
-      </w:r>
-      <w:r>
-        <w:t xml:space="preserve"> </w:t>
-      </w:r>
-      <w:r>
-        <w:t xml:space="preserve">(Leuning et al. 1995)</w:t>
-      </w:r>
-      <w:r>
-        <w:t xml:space="preserve">. We found that leaf area was consistently reduced in eC</w:t>
-      </w:r>
-      <w:r>
-        <w:rPr>
-          <w:vertAlign w:val="subscript"/>
-        </w:rPr>
-        <w:t xml:space="preserve">a</w:t>
-      </w:r>
-      <w:r>
-        <w:t xml:space="preserve"> </w:t>
-      </w:r>
-      <w:r>
-        <w:t xml:space="preserve">treatments, likely leading to reductions in both tree C uptake and whole tree C mass of near identical magnitudes (ca. 30 %).</w:t>
-      </w:r>
-    </w:p>
-    <w:p>
-      <w:pPr>
-        <w:pStyle w:val="BodyText"/>
-      </w:pPr>
-      <w:r>
-        <w:br w:type="textWrapping"/>
-      </w:r>
-      <w:r>
-        <w:t xml:space="preserve">A shortage of empirically measured whole tree C fluxes also makes inferring relationships with biomass or C allocation difficult. Biomass and C fluxes have been found to be poorly related in forest ecosystems due to difficulty in accounting for C retention of different tissues</w:t>
-      </w:r>
-      <w:r>
-        <w:t xml:space="preserve"> </w:t>
-      </w:r>
-      <w:r>
-        <w:t xml:space="preserve">(Litton et al. 2007)</w:t>
-      </w:r>
-      <w:r>
-        <w:t xml:space="preserve">. This partial accounting of C likely inhibits the ability of many studies to precisely test the coordination between canopy</w:t>
-      </w:r>
-      <w:r>
-        <w:t xml:space="preserve"> </w:t>
-      </w:r>
-      <w:r>
-        <w:rPr>
-          <w:i/>
-        </w:rPr>
-        <w:t xml:space="preserve">A</w:t>
-      </w:r>
-      <w:r>
-        <w:rPr>
-          <w:vertAlign w:val="subscript"/>
-          <w:i/>
-        </w:rPr>
-        <w:t xml:space="preserve">n</w:t>
-      </w:r>
-      <w:r>
-        <w:t xml:space="preserve"> </w:t>
-      </w:r>
-      <w:r>
-        <w:t xml:space="preserve">and growth. The advantage of the WTC approach is the ability to compare cumulative whole tree C fluxes to absolute biomass production over long time periods. Here, we show empirically measured aboveground tree C uptake (F</w:t>
-      </w:r>
-      <w:r>
-        <w:rPr>
-          <w:vertAlign w:val="subscript"/>
-        </w:rPr>
-        <w:t xml:space="preserve">c</w:t>
-      </w:r>
-      <w:r>
-        <w:t xml:space="preserve">) was strongly correlated to tree biomass production across a 2.5 fold size range in</w:t>
-      </w:r>
-      <w:r>
-        <w:t xml:space="preserve"> </w:t>
-      </w:r>
-      <w:r>
-        <w:rPr>
-          <w:i/>
-        </w:rPr>
-        <w:t xml:space="preserve">Eucalyptus</w:t>
-      </w:r>
-      <w:r>
-        <w:t xml:space="preserve"> </w:t>
-      </w:r>
-      <w:r>
-        <w:t xml:space="preserve">trees.</w:t>
-      </w:r>
-    </w:p>
-    <w:p>
-      <w:pPr>
-        <w:pStyle w:val="Heading2"/>
-      </w:pPr>
-      <w:bookmarkStart w:id="50" w:name="responses-of-biomass-partitioning-and-c-allocation-to-climate-change"/>
-      <w:bookmarkEnd w:id="50"/>
-      <w:r>
-        <w:t xml:space="preserve">4.5.2 Responses of biomass partitioning and C allocation to climate change</w:t>
-      </w:r>
-    </w:p>
-    <w:p>
-      <w:pPr>
-        <w:pStyle w:val="FirstParagraph"/>
-      </w:pPr>
-      <w:r>
-        <w:t xml:space="preserve">We first used final harvest biomass to determine patterns of biomass partitioning to leaves, stems and roots. We then combined cumulative tree C fluxes with tissue biomass production and turnover to measure C allocation to stems, leaves and TBCA, via mass balance. This approach allowed us to evaluate the impacts of climate change treatments on tree growth through potential shifts in tissue biomass production or C allocation. This is because there are many possible fates for C assimilates beyond just the production of plant biomass</w:t>
-      </w:r>
-      <w:r>
-        <w:t xml:space="preserve"> </w:t>
-      </w:r>
-      <w:r>
-        <w:t xml:space="preserve">(Körner et al. 2005)</w:t>
-      </w:r>
-      <w:r>
-        <w:t xml:space="preserve">. Changes in C allocation encompass effects of tissue turnover, the storage and use of carbohydrates and root exudation to stimulate microbial activity, with each representing significant tree or ecosystem responses to environmental change. Thus, patterns in biomass partitioning and C allocation may not be consistent with respect to the tissue in question, which contributes to the current uncertainty in modelling tree growth responses to interacting climate change factors.</w:t>
-      </w:r>
-    </w:p>
-    <w:p>
-      <w:pPr>
-        <w:pStyle w:val="BodyText"/>
-      </w:pPr>
-      <w:r>
-        <w:br w:type="textWrapping"/>
-      </w:r>
-      <w:r>
-        <w:t xml:space="preserve">We found that stem C mass was reduced in eC</w:t>
-      </w:r>
-      <w:r>
-        <w:rPr>
-          <w:vertAlign w:val="subscript"/>
-        </w:rPr>
-        <w:t xml:space="preserve">a</w:t>
-      </w:r>
-      <w:r>
-        <w:t xml:space="preserve"> </w:t>
-      </w:r>
-      <w:r>
-        <w:t xml:space="preserve">treatments. Opposite responses of stem growth under eC</w:t>
-      </w:r>
-      <w:r>
-        <w:rPr>
-          <w:vertAlign w:val="subscript"/>
-        </w:rPr>
-        <w:t xml:space="preserve">a</w:t>
-      </w:r>
-      <w:r>
-        <w:t xml:space="preserve"> </w:t>
-      </w:r>
-      <w:r>
-        <w:t xml:space="preserve">have been found across different forested FACE experiments, including no effect in a mixed deciduous forest at WEB-FACE</w:t>
-      </w:r>
-      <w:r>
-        <w:t xml:space="preserve"> </w:t>
-      </w:r>
-      <w:r>
-        <w:t xml:space="preserve">(Körner et al. 2005)</w:t>
-      </w:r>
-      <w:r>
-        <w:t xml:space="preserve"> </w:t>
-      </w:r>
-      <w:r>
-        <w:t xml:space="preserve">and a positive enhancement in a loblolly pine forest at duke FACE</w:t>
-      </w:r>
-      <w:r>
-        <w:t xml:space="preserve"> </w:t>
-      </w:r>
-      <w:r>
-        <w:t xml:space="preserve">(DeLucia et al. 2005)</w:t>
-      </w:r>
-      <w:r>
-        <w:t xml:space="preserve">. It is possible that observed patterns in stem C mass were related to allometric trajectories as a function of plant size</w:t>
-      </w:r>
-      <w:r>
-        <w:t xml:space="preserve"> </w:t>
-      </w:r>
-      <w:r>
-        <w:t xml:space="preserve">(Tjoelker et al. 1998, Müller et al. 2000)</w:t>
-      </w:r>
-      <w:r>
-        <w:t xml:space="preserve"> </w:t>
-      </w:r>
-      <w:r>
-        <w:t xml:space="preserve">more than direct effects of eC</w:t>
-      </w:r>
-      <w:r>
-        <w:rPr>
-          <w:vertAlign w:val="subscript"/>
-        </w:rPr>
-        <w:t xml:space="preserve">a</w:t>
-      </w:r>
-      <w:r>
-        <w:t xml:space="preserve"> </w:t>
-      </w:r>
-      <w:r>
-        <w:t xml:space="preserve">on stem biomass production. Stem mass fractions (SMF) were found to increase with total plant size and were marginally reduced in eC</w:t>
-      </w:r>
-      <w:r>
-        <w:rPr>
-          <w:vertAlign w:val="subscript"/>
-        </w:rPr>
-        <w:t xml:space="preserve">a</w:t>
-      </w:r>
-      <w:r>
-        <w:t xml:space="preserve"> </w:t>
-      </w:r>
-      <w:r>
-        <w:t xml:space="preserve">treatments. Carbon allocation to stems was unaffected in eC</w:t>
-      </w:r>
-      <w:r>
-        <w:rPr>
-          <w:vertAlign w:val="subscript"/>
-        </w:rPr>
-        <w:t xml:space="preserve">a</w:t>
-      </w:r>
-      <w:r>
-        <w:t xml:space="preserve"> </w:t>
-      </w:r>
-      <w:r>
-        <w:t xml:space="preserve">treatments, however, inferring that patterns in SMF were a consequence of size-dependent relationships between larger aC</w:t>
-      </w:r>
-      <w:r>
-        <w:rPr>
-          <w:vertAlign w:val="subscript"/>
-        </w:rPr>
-        <w:t xml:space="preserve">a</w:t>
-      </w:r>
-      <w:r>
-        <w:t xml:space="preserve"> </w:t>
-      </w:r>
-      <w:r>
-        <w:t xml:space="preserve">trees compared to smaller eC</w:t>
-      </w:r>
-      <w:r>
-        <w:rPr>
-          <w:vertAlign w:val="subscript"/>
-        </w:rPr>
-        <w:t xml:space="preserve">a</w:t>
-      </w:r>
-      <w:r>
-        <w:t xml:space="preserve"> </w:t>
-      </w:r>
-      <w:r>
-        <w:t xml:space="preserve">trees. Trees in this experiment followed commonly observed developmental patterns in biomass partitioning, with increases in SMF and decreases in LMF as tree became larger</w:t>
-      </w:r>
-      <w:r>
-        <w:t xml:space="preserve"> </w:t>
-      </w:r>
-      <w:r>
-        <w:t xml:space="preserve">(Poorter et al. 2015)</w:t>
-      </w:r>
-      <w:r>
-        <w:t xml:space="preserve">. Thus, it is likely that eC</w:t>
-      </w:r>
-      <w:r>
-        <w:rPr>
-          <w:vertAlign w:val="subscript"/>
-        </w:rPr>
-        <w:t xml:space="preserve">a</w:t>
-      </w:r>
-      <w:r>
-        <w:t xml:space="preserve"> </w:t>
-      </w:r>
-      <w:r>
-        <w:t xml:space="preserve">treatments negatively affected other tree processes which first decreased overall tree size.</w:t>
-      </w:r>
-    </w:p>
-    <w:p>
-      <w:pPr>
-        <w:pStyle w:val="BodyText"/>
-      </w:pPr>
-      <w:r>
-        <w:br w:type="textWrapping"/>
-      </w:r>
-      <w:r>
-        <w:t xml:space="preserve">Contrary to expectation, we found that both LMF and C allocation to leaves increased in eC</w:t>
-      </w:r>
-      <w:r>
-        <w:rPr>
-          <w:vertAlign w:val="subscript"/>
-        </w:rPr>
-        <w:t xml:space="preserve">a</w:t>
-      </w:r>
-      <w:r>
-        <w:t xml:space="preserve"> </w:t>
-      </w:r>
-      <w:r>
-        <w:t xml:space="preserve">treatments independent of tree size effects. As leaf production and turnover were not subsequently affected in the smaller eC</w:t>
-      </w:r>
-      <w:r>
-        <w:rPr>
-          <w:vertAlign w:val="subscript"/>
-        </w:rPr>
-        <w:t xml:space="preserve">a</w:t>
-      </w:r>
-      <w:r>
-        <w:t xml:space="preserve"> </w:t>
-      </w:r>
-      <w:r>
-        <w:t xml:space="preserve">trees, it is likely that changes in other physiological processes were necessary to explain observed increases leaf C allocation. Previously reported increases in leaf respiration under eC</w:t>
-      </w:r>
-      <w:r>
-        <w:rPr>
-          <w:vertAlign w:val="subscript"/>
-        </w:rPr>
-        <w:t xml:space="preserve">a</w:t>
-      </w:r>
-      <w:r>
-        <w:t xml:space="preserve"> </w:t>
-      </w:r>
-      <w:r>
-        <w:t xml:space="preserve">treatments</w:t>
-      </w:r>
-      <w:r>
-        <w:t xml:space="preserve"> </w:t>
-      </w:r>
-      <w:r>
-        <w:t xml:space="preserve">(Crous et al. 2011, 2012)</w:t>
-      </w:r>
-      <w:r>
-        <w:t xml:space="preserve"> </w:t>
-      </w:r>
-      <w:r>
-        <w:t xml:space="preserve">are intrinsically included in the measurement of</w:t>
-      </w:r>
-      <w:r>
-        <w:t xml:space="preserve"> </w:t>
-      </w:r>
-      <m:oMath>
-        <m:sSub>
-          <m:e>
-            <m:r>
-              <m:rPr>
-                <m:sty m:val="p"/>
-              </m:rPr>
-              <m:t>F</m:t>
-            </m:r>
-          </m:e>
-          <m:sub>
-            <m:r>
-              <m:rPr/>
-              <m:t>c</m:t>
-            </m:r>
-            <m:r>
-              <m:rPr/>
-              <m:t>,</m:t>
-            </m:r>
-            <m:r>
-              <m:rPr/>
-              <m:t>d</m:t>
-            </m:r>
-          </m:sub>
-        </m:sSub>
-      </m:oMath>
-      <w:r>
-        <w:t xml:space="preserve">, thus observed increases in leaf C allocation in terms of leaf biomass production are independent of shifts in respiration. Decreases in SLA were detected in WTC trees under eC</w:t>
-      </w:r>
-      <w:r>
-        <w:rPr>
-          <w:vertAlign w:val="subscript"/>
-        </w:rPr>
-        <w:t xml:space="preserve">a</w:t>
-      </w:r>
-      <w:r>
-        <w:t xml:space="preserve"> </w:t>
-      </w:r>
-      <w:r>
-        <w:t xml:space="preserve">treatments, which is often found across eC</w:t>
-      </w:r>
-      <w:r>
-        <w:rPr>
-          <w:vertAlign w:val="subscript"/>
-        </w:rPr>
-        <w:t xml:space="preserve">a</w:t>
-      </w:r>
-      <w:r>
-        <w:t xml:space="preserve"> </w:t>
-      </w:r>
-      <w:r>
-        <w:t xml:space="preserve">enrichment studies</w:t>
-      </w:r>
-      <w:r>
-        <w:t xml:space="preserve"> </w:t>
-      </w:r>
-      <w:r>
-        <w:t xml:space="preserve">(Yin 2002, Ainsworth and Long 2005, Wang et al. 2012)</w:t>
-      </w:r>
-      <w:r>
-        <w:t xml:space="preserve">. Concentrations of leaf non-structural carbohydrates (TNC) often increase under eC</w:t>
-      </w:r>
-      <w:r>
-        <w:rPr>
-          <w:vertAlign w:val="subscript"/>
-        </w:rPr>
-        <w:t xml:space="preserve">a</w:t>
-      </w:r>
-      <w:r>
-        <w:t xml:space="preserve"> </w:t>
-      </w:r>
-      <w:r>
-        <w:t xml:space="preserve">(Roden and Ball 1996, Picon et al. 1997, Poorter et al. 1997, Loewe et al. 2000, Walter et al. 2005)</w:t>
-      </w:r>
-      <w:r>
-        <w:t xml:space="preserve"> </w:t>
-      </w:r>
-      <w:r>
-        <w:t xml:space="preserve">and are often associated with subsequent decreases in SLA in trees</w:t>
-      </w:r>
-      <w:r>
-        <w:t xml:space="preserve"> </w:t>
-      </w:r>
-      <w:r>
-        <w:t xml:space="preserve">(Barron-Gafford et al. 2005, Körner et al. 2005)</w:t>
-      </w:r>
-      <w:r>
-        <w:t xml:space="preserve">. Here, increased C allocation to leaves may have resulted in the observed increase in leaf TNC under eC</w:t>
-      </w:r>
-      <w:r>
-        <w:rPr>
-          <w:vertAlign w:val="subscript"/>
-        </w:rPr>
-        <w:t xml:space="preserve">a</w:t>
-      </w:r>
-      <w:r>
-        <w:t xml:space="preserve"> </w:t>
-      </w:r>
-      <w:r>
-        <w:t xml:space="preserve">(see Crous et al. 2011)</w:t>
-      </w:r>
-      <w:r>
-        <w:t xml:space="preserve"> </w:t>
-      </w:r>
-      <w:r>
-        <w:t xml:space="preserve">to fulfill increased canopy respiratory demands or meet sink demands of other tissues. Taken together, results for aboveground tissues highlight the importance of separating impacts on measured biomass from those of total C allocation associated with growth when evaluating tree responses to climate change.</w:t>
-      </w:r>
-    </w:p>
-    <w:p>
-      <w:pPr>
-        <w:pStyle w:val="Heading2"/>
-      </w:pPr>
-      <w:bookmarkStart w:id="51" w:name="tbca-response-to-climate-change-in-a-single-tree-ecosystem"/>
-      <w:bookmarkEnd w:id="51"/>
-      <w:r>
-        <w:t xml:space="preserve">4.5.3 TBCA response to climate change in a single-tree ecosystem</w:t>
-      </w:r>
-    </w:p>
-    <w:p>
-      <w:pPr>
-        <w:pStyle w:val="FirstParagraph"/>
-      </w:pPr>
-      <w:r>
-        <w:t xml:space="preserve">Despite increased attention to the effects of climate change on belowground processes, the difficulty in measuring TBCA currently hinders our ability to make well-founded empirical conclusions. One of our specific objectives was to use a novel method to calculate TBCA to test the hypothesis that TBCA was enhanced in eC</w:t>
-      </w:r>
-      <w:r>
-        <w:rPr>
-          <w:vertAlign w:val="subscript"/>
-        </w:rPr>
-        <w:t xml:space="preserve">a</w:t>
-      </w:r>
-      <w:r>
-        <w:t xml:space="preserve"> </w:t>
-      </w:r>
-      <w:r>
-        <w:t xml:space="preserve">treatments and then to evaluate potential shifts in TBCA across shorter times scales. For example, changes in TBCA to eC</w:t>
-      </w:r>
-      <w:r>
-        <w:rPr>
-          <w:vertAlign w:val="subscript"/>
-        </w:rPr>
-        <w:t xml:space="preserve">a</w:t>
-      </w:r>
-      <w:r>
-        <w:t xml:space="preserve"> </w:t>
-      </w:r>
-      <w:r>
-        <w:t xml:space="preserve">or drought could occur as sustained or pulsed responses through time. Enhancement of TBCA has been reported across forested FACE experiments</w:t>
-      </w:r>
-      <w:r>
-        <w:t xml:space="preserve"> </w:t>
-      </w:r>
-      <w:r>
-        <w:t xml:space="preserve">(Palmroth et al. 2006)</w:t>
-      </w:r>
-      <w:r>
-        <w:t xml:space="preserve"> </w:t>
-      </w:r>
-      <w:r>
-        <w:t xml:space="preserve">but the single-tree ecosystem design of the WTC allowed us to evaluate the effects of climate change factors without the inherent environmental complexity of a forest community. The unique design of the WTC allowed us to track TBCA as a cumulative total and across daily time steps, both of which can be used to validate and constrain models where C allocation is represented.</w:t>
-      </w:r>
-    </w:p>
-    <w:p>
-      <w:pPr>
-        <w:pStyle w:val="BodyText"/>
-      </w:pPr>
-      <w:r>
-        <w:br w:type="textWrapping"/>
-      </w:r>
-      <w:r>
-        <w:t xml:space="preserve">With high resolution flux data and reliable estimates of aboveground dry mass production we show that TBCA was not affected by eC</w:t>
-      </w:r>
-      <w:r>
-        <w:rPr>
-          <w:vertAlign w:val="subscript"/>
-        </w:rPr>
-        <w:t xml:space="preserve">a</w:t>
-      </w:r>
-      <w:r>
-        <w:t xml:space="preserve"> </w:t>
-      </w:r>
-      <w:r>
-        <w:t xml:space="preserve">or drought treatments over the final eleven months of the experiment. Contrary to expectation, we detected minimal effects of eC</w:t>
-      </w:r>
-      <w:r>
-        <w:rPr>
-          <w:vertAlign w:val="subscript"/>
-        </w:rPr>
-        <w:t xml:space="preserve">a</w:t>
-      </w:r>
-      <w:r>
-        <w:t xml:space="preserve"> </w:t>
-      </w:r>
-      <w:r>
-        <w:t xml:space="preserve">or drought treatments on root biomass partitioning, although it was not possible to differentiate fine and coarse root production and turnover. Although these findings disagree with TBCA results from forested FACE experiments</w:t>
-      </w:r>
-      <w:r>
-        <w:t xml:space="preserve"> </w:t>
-      </w:r>
-      <w:r>
-        <w:t xml:space="preserve">(see Palmroth et al. 2006)</w:t>
-      </w:r>
-      <w:r>
-        <w:t xml:space="preserve">, comparisons between single-tree studies with evidence from forest ecosystem experiments should be made with caution. Nevertheless, we show that TBCA in</w:t>
-      </w:r>
-      <w:r>
-        <w:t xml:space="preserve"> </w:t>
-      </w:r>
-      <w:r>
-        <w:rPr>
-          <w:i/>
-        </w:rPr>
-        <w:t xml:space="preserve">Eucalyptus</w:t>
-      </w:r>
-      <w:r>
-        <w:t xml:space="preserve"> </w:t>
-      </w:r>
-      <w:r>
-        <w:t xml:space="preserve">trees may be less sensitive to climate change factors than expected over a ~1 year period.</w:t>
-      </w:r>
-    </w:p>
-    <w:p>
-      <w:pPr>
-        <w:pStyle w:val="BodyText"/>
-      </w:pPr>
-      <w:r>
-        <w:br w:type="textWrapping"/>
-      </w:r>
-      <w:r>
-        <w:t xml:space="preserve">A lack of cumulative change in TBCA, however, does not imply that belowground processes were unaffected by either treatment. For example, trees under drought stress may increase C allocation to root systems to alleviate water stress</w:t>
-      </w:r>
-      <w:r>
-        <w:t xml:space="preserve"> </w:t>
-      </w:r>
-      <w:r>
-        <w:t xml:space="preserve">(Poorter and Nagel 2000)</w:t>
-      </w:r>
-      <w:r>
-        <w:t xml:space="preserve">, but this increase could be offset by reduced root exudation</w:t>
-      </w:r>
-      <w:r>
-        <w:t xml:space="preserve"> </w:t>
-      </w:r>
-      <w:r>
-        <w:t xml:space="preserve">(Iversen and Norby 2014)</w:t>
-      </w:r>
-      <w:r>
-        <w:t xml:space="preserve">, reduced C demand via decreases in root respiration rates</w:t>
-      </w:r>
-      <w:r>
-        <w:t xml:space="preserve"> </w:t>
-      </w:r>
-      <w:r>
-        <w:t xml:space="preserve">(Burton et al. 1998)</w:t>
-      </w:r>
-      <w:r>
-        <w:t xml:space="preserve"> </w:t>
-      </w:r>
-      <w:r>
-        <w:t xml:space="preserve">or increased root mortality and turnover</w:t>
-      </w:r>
-      <w:r>
-        <w:t xml:space="preserve"> </w:t>
-      </w:r>
-      <w:r>
-        <w:t xml:space="preserve">(Marshall 1986, Meier and Leuschner 2008)</w:t>
-      </w:r>
-      <w:r>
-        <w:t xml:space="preserve">. Quantification of root exudation, respiration and turnover should remain a priority in future studies to further elucidate temporal patterns in TBCA. Alternatively, the lack of belowground competition for soil mineral resources in this single tree ecosystem might have delayed enhancement of TBCA to eC</w:t>
-      </w:r>
-      <w:r>
-        <w:rPr>
-          <w:vertAlign w:val="subscript"/>
-        </w:rPr>
-        <w:t xml:space="preserve">a</w:t>
-      </w:r>
-      <w:r>
-        <w:t xml:space="preserve"> </w:t>
-      </w:r>
-      <w:r>
-        <w:t xml:space="preserve">treatments, such as increased root production and exudation.</w:t>
-      </w:r>
-    </w:p>
-    <w:p>
-      <w:pPr>
-        <w:pStyle w:val="BodyText"/>
-      </w:pPr>
-      <w:r>
-        <w:br w:type="textWrapping"/>
-      </w:r>
-      <w:r>
-        <w:t xml:space="preserve">With an estimation of daily aboveground C mass gain and measured cumulative whole tree C uptake we were able to uniquely track dynamic short term effects of eC</w:t>
-      </w:r>
-      <w:r>
-        <w:rPr>
-          <w:vertAlign w:val="subscript"/>
-        </w:rPr>
-        <w:t xml:space="preserve">a</w:t>
-      </w:r>
-      <w:r>
-        <w:t xml:space="preserve"> </w:t>
-      </w:r>
-      <w:r>
-        <w:t xml:space="preserve">or drought on TBCA. Across daily time steps, we observed a relatively stable fraction of total tree C flux distributed to TBCA over a period of eleven months. The ability to calculate TBCA as a simple residual between measured aboveground processes gives us reliable estimates of the absolute amount of C distributed belowground each day, which appears to be insensitive to sustained exposure to eC</w:t>
-      </w:r>
-      <w:r>
-        <w:rPr>
-          <w:vertAlign w:val="subscript"/>
-        </w:rPr>
-        <w:t xml:space="preserve">a</w:t>
-      </w:r>
-      <w:r>
-        <w:t xml:space="preserve"> </w:t>
-      </w:r>
-      <w:r>
-        <w:t xml:space="preserve">and a four month drought. Similar to Palmroth et al.</w:t>
-      </w:r>
-      <w:r>
-        <w:t xml:space="preserve"> </w:t>
-      </w:r>
-      <w:r>
-        <w:t xml:space="preserve">(2006)</w:t>
-      </w:r>
-      <w:r>
-        <w:t xml:space="preserve"> </w:t>
-      </w:r>
-      <w:r>
-        <w:t xml:space="preserve">we cannot quantify allocation to specific belowground pools, but our approach with the WTC design does not have to make assumptions about C residence time in any tissue or soil component. As a result, the lack of a cumulative response of TBCA raises questions about the consistency of belowground responses to climate change factors often reported. Our results confirm the need for more reliable estimates of TBCA in future studies, which are crucial for predicting forest responses to climate change.</w:t>
-      </w:r>
-    </w:p>
-    <w:p>
-      <w:pPr>
-        <w:pStyle w:val="Heading2"/>
-      </w:pPr>
-      <w:bookmarkStart w:id="52" w:name="conclusions"/>
-      <w:bookmarkEnd w:id="52"/>
-      <w:r>
-        <w:t xml:space="preserve">4.5.4 Conclusions</w:t>
-      </w:r>
-    </w:p>
-    <w:p>
-      <w:pPr>
-        <w:pStyle w:val="FirstParagraph"/>
-      </w:pPr>
-      <w:r>
-        <w:t xml:space="preserve">Here we use novel aspects of the WTC experimental facility to show that whole tree C flux and tree growth were highly correlated, while patterns in biomass partitioning alone were insufficient to explain eC</w:t>
-      </w:r>
-      <w:r>
-        <w:rPr>
-          <w:vertAlign w:val="subscript"/>
-        </w:rPr>
-        <w:t xml:space="preserve">a</w:t>
-      </w:r>
-      <w:r>
-        <w:t xml:space="preserve"> </w:t>
-      </w:r>
-      <w:r>
-        <w:t xml:space="preserve">effects on tree growth. With individual</w:t>
-      </w:r>
-      <w:r>
-        <w:t xml:space="preserve"> </w:t>
-      </w:r>
-      <w:r>
-        <w:rPr>
-          <w:i/>
-        </w:rPr>
-        <w:t xml:space="preserve">Eucalyptus saligna</w:t>
-      </w:r>
-      <w:r>
-        <w:t xml:space="preserve"> </w:t>
-      </w:r>
-      <w:r>
-        <w:t xml:space="preserve">trees we show different responses of above and belowground C allocation to eC</w:t>
-      </w:r>
-      <w:r>
-        <w:rPr>
-          <w:vertAlign w:val="subscript"/>
-        </w:rPr>
-        <w:t xml:space="preserve">a</w:t>
-      </w:r>
-      <w:r>
-        <w:t xml:space="preserve"> </w:t>
-      </w:r>
-      <w:r>
-        <w:t xml:space="preserve">treatments, which may have important implications for how C allocation should be represented in process-based forest models. As empirical measurements of belowground processes are still difficult to obtain, models may have to assume that responses of aboveground tissues to global change represent those of belowground tissues</w:t>
-      </w:r>
-      <w:r>
-        <w:t xml:space="preserve"> </w:t>
-      </w:r>
-      <w:r>
-        <w:t xml:space="preserve">(Giardina et al. 2005)</w:t>
-      </w:r>
-      <w:r>
-        <w:t xml:space="preserve">. As a result, continued empirical measurements to define C allocation patterns constrained by functional relationships with biomass production are needed to reduce uncertainty and improve model predictions</w:t>
-      </w:r>
-      <w:r>
-        <w:t xml:space="preserve"> </w:t>
-      </w:r>
-      <w:r>
-        <w:t xml:space="preserve">(De Kauwe et al. 2014)</w:t>
-      </w:r>
-      <w:r>
-        <w:t xml:space="preserve">. Continuing to apply novel approaches to better evaluate TBCA and empirically measure whole tree C fluxes, such as the WTC experiment, are the way forward in addressing questions regarding the fate of assimilated C under global climate change.</w:t>
-      </w:r>
-    </w:p>
-    <w:p>
-      <w:pPr>
-        <w:pStyle w:val="Heading1"/>
-      </w:pPr>
-      <w:bookmarkStart w:id="53" w:name="supporting-information"/>
-      <w:bookmarkEnd w:id="53"/>
-      <w:r>
-        <w:t xml:space="preserve">4.6 Supporting Information</w:t>
-      </w:r>
-    </w:p>
-    <w:p>
-      <w:pPr>
-        <w:pStyle w:val="FirstParagraph"/>
-      </w:pPr>
-      <w:r>
-        <w:drawing>
-          <wp:inline>
-            <wp:extent cx="5422900" cy="5422900"/>
-            <wp:effectExtent b="0" l="0" r="0" t="0"/>
-            <wp:docPr descr="" id="1" name="Picture"/>
-            <a:graphic>
-              <a:graphicData uri="http://schemas.openxmlformats.org/drawingml/2006/picture">
-                <pic:pic>
-                  <pic:nvPicPr>
-                    <pic:cNvPr descr="wtc1_manuscript_files/figure-docx/rootshoot-1.png" id="0" name="Picture"/>
-                    <pic:cNvPicPr>
-                      <a:picLocks noChangeArrowheads="1" noChangeAspect="1"/>
-                    </pic:cNvPicPr>
-                  </pic:nvPicPr>
-                  <pic:blipFill>
-                    <a:blip r:embed="rId54"/>
-                    <a:stretch>
-                      <a:fillRect/>
-                    </a:stretch>
-                  </pic:blipFill>
-                  <pic:spPr bwMode="auto">
-                    <a:xfrm>
-                      <a:off x="0" y="0"/>
-                      <a:ext cx="5422900" cy="5422900"/>
-                    </a:xfrm>
-                    <a:prstGeom prst="rect">
-                      <a:avLst/>
-                    </a:prstGeom>
-                    <a:noFill/>
-                    <a:ln w="9525">
-                      <a:noFill/>
-                      <a:headEnd/>
-                      <a:tailEnd/>
-                    </a:ln>
-                  </pic:spPr>
-                </pic:pic>
-              </a:graphicData>
-            </a:graphic>
-          </wp:inline>
-        </w:drawing>
-      </w:r>
-      <w:r>
-        <w:br w:type="textWrapping"/>
-      </w:r>
-      <w:r>
-        <w:rPr>
-          <w:b/>
-        </w:rPr>
         <w:t xml:space="preserve">Figure 4.S1</w:t>
       </w:r>
       <w:r>
@@ -7874,7 +7789,7 @@
                     </pic:cNvPicPr>
                   </pic:nvPicPr>
                   <pic:blipFill>
-                    <a:blip r:embed="rId55"/>
+                    <a:blip r:embed="rId54"/>
                     <a:stretch>
                       <a:fillRect/>
                     </a:stretch>
@@ -7917,8 +7832,8 @@
       <w:pPr>
         <w:pStyle w:val="Heading1"/>
       </w:pPr>
-      <w:bookmarkStart w:id="56" w:name="references"/>
-      <w:bookmarkEnd w:id="56"/>
+      <w:bookmarkStart w:id="55" w:name="references"/>
+      <w:bookmarkEnd w:id="55"/>
       <w:r>
         <w:t xml:space="preserve">References</w:t>
       </w:r>
@@ -8702,7 +8617,7 @@
       <w:r>
         <w:t xml:space="preserve"> </w:t>
       </w:r>
-      <w:hyperlink r:id="rId57">
+      <w:hyperlink r:id="rId56">
         <w:r>
           <w:rPr>
             <w:rStyle w:val="Hyperlink"/>
@@ -8801,7 +8716,7 @@
       <w:r>
         <w:t xml:space="preserve"> </w:t>
       </w:r>
-      <w:hyperlink r:id="rId58">
+      <w:hyperlink r:id="rId57">
         <w:r>
           <w:rPr>
             <w:rStyle w:val="Hyperlink"/>
@@ -9202,7 +9117,7 @@
     </w:lvl>
   </w:abstractNum>
   <w:abstractNum w:abstractNumId="990">
-    <w:nsid w:val="a339279a"/>
+    <w:nsid w:val="d1fe6c8c"/>
     <w:multiLevelType w:val="multilevel"/>
     <w:lvl w:ilvl="0">
       <w:numFmt w:val="bullet"/>

</xml_diff>